<commit_message>
Finished converting: Chapter 3
</commit_message>
<xml_diff>
--- a/Agile2020_paper.docx
+++ b/Agile2020_paper.docx
@@ -1,6 +1,6 @@
 
 <file path=word/document.xml><?xml version="1.0" encoding="utf-8"?>
-<w:document xmlns:wpc="http://schemas.microsoft.com/office/word/2010/wordprocessingCanvas" xmlns:mo="http://schemas.microsoft.com/office/mac/office/2008/main" xmlns:mc="http://schemas.openxmlformats.org/markup-compatibility/2006" xmlns:mv="urn:schemas-microsoft-com:mac:vml" xmlns:o="urn:schemas-microsoft-com:office:office" xmlns:r="http://schemas.openxmlformats.org/officeDocument/2006/relationships" xmlns:m="http://schemas.openxmlformats.org/officeDocument/2006/math" xmlns:v="urn:schemas-microsoft-com:vml" xmlns:wp14="http://schemas.microsoft.com/office/word/2010/wordprocessingDrawing" xmlns:wp="http://schemas.openxmlformats.org/drawingml/2006/wordprocessingDrawing" xmlns:w10="urn:schemas-microsoft-com:office:word" xmlns:w="http://schemas.openxmlformats.org/wordprocessingml/2006/main" xmlns:w14="http://schemas.microsoft.com/office/word/2010/wordml" xmlns:wpg="http://schemas.microsoft.com/office/word/2010/wordprocessingGroup" xmlns:wpi="http://schemas.microsoft.com/office/word/2010/wordprocessingInk" xmlns:wne="http://schemas.microsoft.com/office/word/2006/wordml" xmlns:wps="http://schemas.microsoft.com/office/word/2010/wordprocessingShape" mc:Ignorable="w14 wp14">
+<w:document xmlns:wpc="http://schemas.microsoft.com/office/word/2010/wordprocessingCanvas" xmlns:cx="http://schemas.microsoft.com/office/drawing/2014/chartex" xmlns:cx1="http://schemas.microsoft.com/office/drawing/2015/9/8/chartex" xmlns:cx2="http://schemas.microsoft.com/office/drawing/2015/10/21/chartex" xmlns:cx3="http://schemas.microsoft.com/office/drawing/2016/5/9/chartex" xmlns:cx4="http://schemas.microsoft.com/office/drawing/2016/5/10/chartex" xmlns:cx5="http://schemas.microsoft.com/office/drawing/2016/5/11/chartex" xmlns:cx6="http://schemas.microsoft.com/office/drawing/2016/5/12/chartex" xmlns:cx7="http://schemas.microsoft.com/office/drawing/2016/5/13/chartex" xmlns:cx8="http://schemas.microsoft.com/office/drawing/2016/5/14/chartex" xmlns:mc="http://schemas.openxmlformats.org/markup-compatibility/2006" xmlns:aink="http://schemas.microsoft.com/office/drawing/2016/ink" xmlns:am3d="http://schemas.microsoft.com/office/drawing/2017/model3d" xmlns:o="urn:schemas-microsoft-com:office:office" xmlns:r="http://schemas.openxmlformats.org/officeDocument/2006/relationships" xmlns:m="http://schemas.openxmlformats.org/officeDocument/2006/math" xmlns:v="urn:schemas-microsoft-com:vml" xmlns:wp14="http://schemas.microsoft.com/office/word/2010/wordprocessingDrawing" xmlns:wp="http://schemas.openxmlformats.org/drawingml/2006/wordprocessingDrawing" xmlns:w10="urn:schemas-microsoft-com:office:word" xmlns:w="http://schemas.openxmlformats.org/wordprocessingml/2006/main" xmlns:w14="http://schemas.microsoft.com/office/word/2010/wordml" xmlns:w15="http://schemas.microsoft.com/office/word/2012/wordml" xmlns:w16cid="http://schemas.microsoft.com/office/word/2016/wordml/cid" xmlns:w16se="http://schemas.microsoft.com/office/word/2015/wordml/symex" xmlns:wpg="http://schemas.microsoft.com/office/word/2010/wordprocessingGroup" xmlns:wpi="http://schemas.microsoft.com/office/word/2010/wordprocessingInk" xmlns:wne="http://schemas.microsoft.com/office/word/2006/wordml" xmlns:wps="http://schemas.microsoft.com/office/word/2010/wordprocessingShape" mc:Ignorable="w14 w15 w16se w16cid wp14">
   <w:body>
     <w:p>
       <w:pPr>
@@ -72,7 +72,6 @@
       <w:pPr>
         <w:pStyle w:val="AbstractText"/>
         <w:rPr>
-          <w:rFonts w:hint="eastAsia"/>
           <w:szCs w:val="16"/>
           <w:lang w:eastAsia="ja-JP"/>
         </w:rPr>
@@ -131,7 +130,6 @@
       <w:pPr>
         <w:pStyle w:val="AbstractText"/>
         <w:rPr>
-          <w:rFonts w:hint="eastAsia"/>
           <w:szCs w:val="16"/>
           <w:lang w:eastAsia="ja-JP"/>
         </w:rPr>
@@ -148,7 +146,6 @@
       <w:pPr>
         <w:pStyle w:val="AbstractText"/>
         <w:rPr>
-          <w:rFonts w:hint="eastAsia"/>
           <w:szCs w:val="16"/>
           <w:lang w:eastAsia="ja-JP"/>
         </w:rPr>
@@ -1514,8 +1511,6 @@
           <w:lang w:eastAsia="ja-JP"/>
         </w:rPr>
       </w:pPr>
-      <w:bookmarkStart w:id="0" w:name="_GoBack"/>
-      <w:bookmarkEnd w:id="0"/>
     </w:p>
     <w:p>
       <w:pPr>
@@ -1584,20 +1579,88 @@
         <w:pStyle w:val="InitialBodyTextIndent"/>
         <w:ind w:firstLine="0"/>
         <w:rPr>
+          <w:lang w:eastAsia="ja-JP"/>
+        </w:rPr>
+      </w:pPr>
+      <w:r>
+        <w:rPr>
+          <w:lang w:eastAsia="ja-JP"/>
+        </w:rPr>
+        <w:t>After clarifying responsibilities and activities of SET, getting decision makers' supports and colleagues' interests, I started actions as SET. Additionally, LINE hired new employees and formed a team of SET. I thought we could proceed our activities more quickly and widely. However, we faced with new obstacles.</w:t>
+      </w:r>
+    </w:p>
+    <w:p>
+      <w:pPr>
+        <w:pStyle w:val="InitialBodyTextIndent"/>
+        <w:ind w:firstLineChars="142" w:firstLine="284"/>
+        <w:rPr>
+          <w:lang w:eastAsia="ja-JP"/>
+        </w:rPr>
+      </w:pPr>
+      <w:r>
+        <w:rPr>
+          <w:lang w:eastAsia="ja-JP"/>
+        </w:rPr>
+        <w:t xml:space="preserve">At first, we implemented a failure detection system for </w:t>
+      </w:r>
+      <w:r>
+        <w:rPr>
+          <w:b/>
+          <w:color w:val="FF0000"/>
+          <w:lang w:eastAsia="ja-JP"/>
+        </w:rPr>
+        <w:t>public APIs</w:t>
+      </w:r>
+      <w:r>
+        <w:rPr>
+          <w:lang w:eastAsia="ja-JP"/>
+        </w:rPr>
+        <w:t>, however, it didn't become established in the product development team. We implemented test scripts for these APIs, called them via CI servers periodically, and notified errors and failures to the product development team quickly. We utilized Test Automation and CI as a failure detection system. We also used the common technologies like JUnit, Spring Boot, Jenkins, and so on for the product development team. Failure detection worked partially and some developers started implementing them. Although, test scripts written in JUnit were hard to read, implement, and maintain for the Product Manager and most of developers. Additionally, SET team and the product development team have been working at different offices. Our communications weren't sufficient to proceed improvements.</w:t>
+      </w:r>
+    </w:p>
+    <w:p>
+      <w:pPr>
+        <w:pStyle w:val="InitialBodyTextIndent"/>
+        <w:ind w:firstLineChars="142" w:firstLine="284"/>
+        <w:rPr>
+          <w:lang w:eastAsia="ja-JP"/>
+        </w:rPr>
+      </w:pPr>
+      <w:r>
+        <w:rPr>
+          <w:lang w:eastAsia="ja-JP"/>
+        </w:rPr>
+        <w:t xml:space="preserve">Other obstacle was that performance problems at </w:t>
+      </w:r>
+      <w:r>
+        <w:rPr>
+          <w:b/>
+          <w:color w:val="FF0000"/>
+          <w:lang w:eastAsia="ja-JP"/>
+        </w:rPr>
+        <w:t>Sticker Shop</w:t>
+      </w:r>
+      <w:r>
+        <w:rPr>
+          <w:lang w:eastAsia="ja-JP"/>
+        </w:rPr>
+        <w:t xml:space="preserve"> had emerged. They had been using one in-house performance testing tool. However, it couldn't provide enough capabilities to detect emerging issues. Moreover, they need to write test scripts with groovy, an unaccustomed programming language for them. Therefore, writing test scripts was not fast and effective.</w:t>
+      </w:r>
+    </w:p>
+    <w:p>
+      <w:pPr>
+        <w:pStyle w:val="InitialBodyTextIndent"/>
+        <w:ind w:firstLineChars="142" w:firstLine="284"/>
+        <w:rPr>
           <w:rFonts w:hint="eastAsia"/>
-          <w:b/>
-          <w:color w:val="FF6600"/>
-          <w:lang w:eastAsia="ja-JP"/>
-        </w:rPr>
-      </w:pPr>
-      <w:r>
-        <w:rPr>
-          <w:rFonts w:hint="eastAsia"/>
-          <w:b/>
-          <w:color w:val="FF6600"/>
-          <w:lang w:eastAsia="ja-JP"/>
-        </w:rPr>
-        <w:t>ここから</w:t>
+          <w:lang w:eastAsia="ja-JP"/>
+        </w:rPr>
+      </w:pPr>
+      <w:r>
+        <w:rPr>
+          <w:lang w:eastAsia="ja-JP"/>
+        </w:rPr>
+        <w:t>Another challenge was that consulting-style approach didn't work. We often provided guidelines, ideas how to design good test scenarios, and test script examples widely. However, most of colleagues didn't utilize them to improve their testing problems. We needed to find ways to expand ideas and to improve their work more effectively.</w:t>
       </w:r>
     </w:p>
     <w:p>
@@ -1605,9 +1668,579 @@
         <w:pStyle w:val="InitialBodyTextIndent"/>
         <w:ind w:firstLine="0"/>
         <w:rPr>
-          <w:lang w:eastAsia="ja-JP"/>
-        </w:rPr>
-      </w:pPr>
+          <w:rFonts w:hint="eastAsia"/>
+          <w:lang w:eastAsia="ja-JP"/>
+        </w:rPr>
+      </w:pPr>
+    </w:p>
+    <w:p>
+      <w:pPr>
+        <w:pStyle w:val="2"/>
+      </w:pPr>
+      <w:r>
+        <w:t>ACTIONS</w:t>
+      </w:r>
+    </w:p>
+    <w:p>
+      <w:pPr>
+        <w:pStyle w:val="FigureCaption"/>
+        <w:spacing w:after="0"/>
+        <w:rPr>
+          <w:sz w:val="20"/>
+          <w:lang w:eastAsia="ja-JP"/>
+        </w:rPr>
+      </w:pPr>
+      <w:r>
+        <w:rPr>
+          <w:sz w:val="20"/>
+          <w:lang w:eastAsia="ja-JP"/>
+        </w:rPr>
+        <w:t>For achieving our mission, we started working with product development teams deeply to improve their processes. In other words, we started working, learning, and solving essential problems with them.</w:t>
+      </w:r>
+    </w:p>
+    <w:p>
+      <w:pPr>
+        <w:pStyle w:val="3"/>
+      </w:pPr>
+      <w:r>
+        <w:t>REFINE FAILURE DETECTION SYSTEM WITH KARATE</w:t>
+      </w:r>
+    </w:p>
+    <w:p>
+      <w:pPr>
+        <w:pStyle w:val="FigureCaption"/>
+        <w:spacing w:after="0"/>
+        <w:rPr>
+          <w:sz w:val="20"/>
+          <w:lang w:eastAsia="ja-JP"/>
+        </w:rPr>
+      </w:pPr>
+      <w:r>
+        <w:rPr>
+          <w:sz w:val="20"/>
+          <w:lang w:eastAsia="ja-JP"/>
+        </w:rPr>
+        <w:t xml:space="preserve">For </w:t>
+      </w:r>
+      <w:r>
+        <w:rPr>
+          <w:b/>
+          <w:color w:val="FF0000"/>
+          <w:sz w:val="20"/>
+          <w:lang w:eastAsia="ja-JP"/>
+        </w:rPr>
+        <w:t>public APIs</w:t>
+      </w:r>
+      <w:r>
+        <w:rPr>
+          <w:sz w:val="20"/>
+          <w:lang w:eastAsia="ja-JP"/>
+        </w:rPr>
+        <w:t xml:space="preserve">, we started direct conversations with the product development team members to discover their real needs and concerns at first. In other words, we did </w:t>
+      </w:r>
+      <w:r>
+        <w:rPr>
+          <w:sz w:val="20"/>
+          <w:lang w:eastAsia="ja-JP"/>
+        </w:rPr>
+        <w:t>“</w:t>
+      </w:r>
+      <w:r>
+        <w:rPr>
+          <w:sz w:val="20"/>
+          <w:lang w:eastAsia="ja-JP"/>
+        </w:rPr>
+        <w:t>Product Discovery</w:t>
+      </w:r>
+      <w:r>
+        <w:rPr>
+          <w:sz w:val="20"/>
+          <w:lang w:eastAsia="ja-JP"/>
+        </w:rPr>
+        <w:t>”</w:t>
+      </w:r>
+      <w:r>
+        <w:rPr>
+          <w:sz w:val="20"/>
+          <w:lang w:eastAsia="ja-JP"/>
+        </w:rPr>
+        <w:t xml:space="preserve"> approach again. We talked daily via video conference system. We discussed with the Product Manager if he came to our office.</w:t>
+      </w:r>
+    </w:p>
+    <w:p>
+      <w:pPr>
+        <w:pStyle w:val="FigureCaption"/>
+        <w:spacing w:after="0"/>
+        <w:ind w:firstLineChars="142" w:firstLine="284"/>
+        <w:rPr>
+          <w:sz w:val="20"/>
+          <w:lang w:eastAsia="ja-JP"/>
+        </w:rPr>
+      </w:pPr>
+      <w:r>
+        <w:rPr>
+          <w:sz w:val="20"/>
+          <w:lang w:eastAsia="ja-JP"/>
+        </w:rPr>
+        <w:t>Through these discussions, we found that test scripts written in JUnit were hard for them. Therefore, we investigated and proposed lots of testing tools to them.</w:t>
+      </w:r>
+    </w:p>
+    <w:p>
+      <w:pPr>
+        <w:pStyle w:val="FigureCaption"/>
+        <w:spacing w:after="0"/>
+        <w:ind w:firstLineChars="142" w:firstLine="284"/>
+        <w:rPr>
+          <w:sz w:val="20"/>
+          <w:lang w:eastAsia="ja-JP"/>
+        </w:rPr>
+      </w:pPr>
+      <w:r>
+        <w:rPr>
+          <w:sz w:val="20"/>
+          <w:lang w:eastAsia="ja-JP"/>
+        </w:rPr>
+        <w:t>Finally, we chose Karate [9] framework. It provides features specific to API Testing with BDD (Behavior-Driven Development) style and Gherkin format. It was easy to read, implement, and maintain for both developers and the Product Manager. Especially, defining the preferable state was easy to understand for them.</w:t>
+      </w:r>
+    </w:p>
+    <w:p>
+      <w:pPr>
+        <w:pStyle w:val="FigureCaption"/>
+        <w:spacing w:after="0"/>
+        <w:ind w:firstLineChars="142" w:firstLine="284"/>
+        <w:rPr>
+          <w:rFonts w:hint="eastAsia"/>
+          <w:sz w:val="20"/>
+          <w:lang w:eastAsia="ja-JP"/>
+        </w:rPr>
+      </w:pPr>
+      <w:r>
+        <w:rPr>
+          <w:sz w:val="20"/>
+          <w:lang w:eastAsia="ja-JP"/>
+        </w:rPr>
+        <w:lastRenderedPageBreak/>
+        <w:t>After decision to use Karate framework, we SETs and the product development team members started rewriting test scripts from JUnit to Karate collaboratively. SETs wrote examples at first. SETs guided "Developer Testing" to achieve and expand "Build Quality In" idea by working with developers. SETs supported solving architectural problems of Karate. After 3 months' collaborative work, finally failure detection system with Karate became established in this product development team.</w:t>
+      </w:r>
+    </w:p>
+    <w:p>
+      <w:pPr>
+        <w:pStyle w:val="3"/>
+      </w:pPr>
+      <w:r>
+        <w:t>IMPLEMENT NEW PERFORMANCE TESTING TOOLS WITH KOTLIN</w:t>
+      </w:r>
+    </w:p>
+    <w:p>
+      <w:pPr>
+        <w:pStyle w:val="FigureCaption"/>
+        <w:spacing w:after="0"/>
+        <w:rPr>
+          <w:sz w:val="20"/>
+          <w:lang w:eastAsia="ja-JP"/>
+        </w:rPr>
+      </w:pPr>
+      <w:r>
+        <w:rPr>
+          <w:sz w:val="20"/>
+          <w:lang w:eastAsia="ja-JP"/>
+        </w:rPr>
+        <w:t xml:space="preserve">For </w:t>
+      </w:r>
+      <w:r>
+        <w:rPr>
+          <w:b/>
+          <w:color w:val="FF0000"/>
+          <w:sz w:val="20"/>
+          <w:lang w:eastAsia="ja-JP"/>
+        </w:rPr>
+        <w:t>Sticker Shop</w:t>
+      </w:r>
+      <w:r>
+        <w:rPr>
+          <w:sz w:val="20"/>
+          <w:lang w:eastAsia="ja-JP"/>
+        </w:rPr>
+        <w:t xml:space="preserve">, we did the same approach as </w:t>
+      </w:r>
+      <w:r>
+        <w:rPr>
+          <w:b/>
+          <w:color w:val="FF0000"/>
+          <w:sz w:val="20"/>
+          <w:lang w:eastAsia="ja-JP"/>
+        </w:rPr>
+        <w:t>public APIs</w:t>
+      </w:r>
+      <w:r>
+        <w:rPr>
+          <w:sz w:val="20"/>
+          <w:lang w:eastAsia="ja-JP"/>
+        </w:rPr>
+        <w:t xml:space="preserve"> to discover their real needs and concerns at first.</w:t>
+      </w:r>
+    </w:p>
+    <w:p>
+      <w:pPr>
+        <w:pStyle w:val="FigureCaption"/>
+        <w:spacing w:after="0"/>
+        <w:ind w:firstLineChars="142" w:firstLine="284"/>
+        <w:rPr>
+          <w:sz w:val="20"/>
+          <w:lang w:eastAsia="ja-JP"/>
+        </w:rPr>
+      </w:pPr>
+      <w:r>
+        <w:rPr>
+          <w:sz w:val="20"/>
+          <w:lang w:eastAsia="ja-JP"/>
+        </w:rPr>
+        <w:t>We found that improving to use the existing in-house performance testing tool was impractical. It could produce only 10% of loads what we wanted to test. It was not easy to expand and/or modify features. Additionally, most of the product development team's members were familiar with Kotlin language. Implementing test scripts with Groovy was hard for them. Moreover, usage of Docker [10] and Kubernetes [11] were expanding at that time in our company. We thought it was a good chance to utilize these new tools and approaches to improve our performance testing.</w:t>
+      </w:r>
+    </w:p>
+    <w:p>
+      <w:pPr>
+        <w:pStyle w:val="FigureCaption"/>
+        <w:spacing w:after="0"/>
+        <w:ind w:firstLineChars="142" w:firstLine="284"/>
+        <w:rPr>
+          <w:rFonts w:hint="eastAsia"/>
+          <w:sz w:val="20"/>
+          <w:lang w:eastAsia="ja-JP"/>
+        </w:rPr>
+      </w:pPr>
+      <w:r>
+        <w:rPr>
+          <w:sz w:val="20"/>
+          <w:lang w:eastAsia="ja-JP"/>
+        </w:rPr>
+        <w:t xml:space="preserve">Therefore, we decided to create a new in-house performance testing tool named "Ayaperf". Ayaperf is a Java wrapper of Locust [12] that can use Kubernetes to increase loads easily with enough volume. Developers can write test scripts of performance testing with Java and Kotlin. We did iterative and incremental style to implement and improve Ayaperf with </w:t>
+      </w:r>
+      <w:r>
+        <w:rPr>
+          <w:b/>
+          <w:color w:val="FF0000"/>
+          <w:sz w:val="20"/>
+          <w:lang w:eastAsia="ja-JP"/>
+        </w:rPr>
+        <w:t>Sticker Shop</w:t>
+      </w:r>
+      <w:r>
+        <w:rPr>
+          <w:sz w:val="20"/>
+          <w:lang w:eastAsia="ja-JP"/>
+        </w:rPr>
+        <w:t xml:space="preserve"> developers. After 3 months' collaborative work, finally Ayaperf became stable. Developers started detecting performance issues with it before release. Additionally, they could correct issues by themselves without hurting production code. They found and solved 3 hidden performance issues by utilizing Ayaperf.</w:t>
+      </w:r>
+    </w:p>
+    <w:p>
+      <w:pPr>
+        <w:pStyle w:val="3"/>
+      </w:pPr>
+      <w:r>
+        <w:t>IMPROVE PRODUCT DEVELOPMENT PROCESSES AS A HABIT</w:t>
+      </w:r>
+    </w:p>
+    <w:p>
+      <w:pPr>
+        <w:pStyle w:val="FigureCaption"/>
+        <w:spacing w:after="0"/>
+        <w:rPr>
+          <w:sz w:val="20"/>
+          <w:lang w:eastAsia="ja-JP"/>
+        </w:rPr>
+      </w:pPr>
+      <w:r>
+        <w:rPr>
+          <w:sz w:val="20"/>
+          <w:lang w:eastAsia="ja-JP"/>
+        </w:rPr>
+        <w:t xml:space="preserve">At </w:t>
+      </w:r>
+      <w:r>
+        <w:rPr>
+          <w:b/>
+          <w:color w:val="FF0000"/>
+          <w:sz w:val="20"/>
+          <w:lang w:eastAsia="ja-JP"/>
+        </w:rPr>
+        <w:t>public APIs</w:t>
+      </w:r>
+      <w:r>
+        <w:rPr>
+          <w:sz w:val="20"/>
+          <w:lang w:eastAsia="ja-JP"/>
+        </w:rPr>
+        <w:t xml:space="preserve"> and </w:t>
+      </w:r>
+      <w:r>
+        <w:rPr>
+          <w:b/>
+          <w:color w:val="FF0000"/>
+          <w:sz w:val="20"/>
+          <w:lang w:eastAsia="ja-JP"/>
+        </w:rPr>
+        <w:t>Sticker Shop</w:t>
+      </w:r>
+      <w:r>
+        <w:rPr>
+          <w:sz w:val="20"/>
+          <w:lang w:eastAsia="ja-JP"/>
+        </w:rPr>
+        <w:t xml:space="preserve">, we found the effectiveness of working with product development teams to find their real needs and solve them. This approach worked well. However, I thought it was not enough and sufficient. I saw that lots of teams stopped solving problems by themselves after coaches left teams. It is a failure if improvements don't continue after coaches' left. Therefore, I expanded our activities to making product development process improvement as a habit especially at </w:t>
+      </w:r>
+      <w:r>
+        <w:rPr>
+          <w:b/>
+          <w:color w:val="FF0000"/>
+          <w:sz w:val="20"/>
+          <w:lang w:eastAsia="ja-JP"/>
+        </w:rPr>
+        <w:t>public APIs</w:t>
+      </w:r>
+      <w:r>
+        <w:rPr>
+          <w:sz w:val="20"/>
+          <w:lang w:eastAsia="ja-JP"/>
+        </w:rPr>
+        <w:t>.</w:t>
+      </w:r>
+    </w:p>
+    <w:p>
+      <w:pPr>
+        <w:pStyle w:val="FigureCaption"/>
+        <w:spacing w:after="0"/>
+        <w:ind w:firstLineChars="142" w:firstLine="284"/>
+        <w:rPr>
+          <w:sz w:val="20"/>
+          <w:lang w:eastAsia="ja-JP"/>
+        </w:rPr>
+      </w:pPr>
+      <w:r>
+        <w:rPr>
+          <w:sz w:val="20"/>
+          <w:lang w:eastAsia="ja-JP"/>
+        </w:rPr>
+        <w:t>We had found and solved issues as homework every week. We had continued applying new Karate features and refactoring test scripts. Additionally, we had implemented a notification mechanism via slack to reduce MTTR. Moreover, we had asked product development team members for clarifying objectives, quantitative values they will provide to users, and rough milestones of each task every week. We utilized the idea of Scrum framework to make continuous improvement as a habit of the team. We had continued these activities for about 3 months.</w:t>
+      </w:r>
+    </w:p>
+    <w:p>
+      <w:pPr>
+        <w:pStyle w:val="FigureCaption"/>
+        <w:spacing w:after="0"/>
+        <w:ind w:firstLineChars="142" w:firstLine="284"/>
+        <w:rPr>
+          <w:rFonts w:hint="eastAsia"/>
+          <w:sz w:val="20"/>
+          <w:lang w:eastAsia="ja-JP"/>
+        </w:rPr>
+      </w:pPr>
+      <w:r>
+        <w:rPr>
+          <w:sz w:val="20"/>
+          <w:lang w:eastAsia="ja-JP"/>
+        </w:rPr>
+        <w:t xml:space="preserve">After that, the product development team became able to clarify quarterly milestones, prioritize tasks based on business values, and improve test scripts and the failure detection system by their own. They started decreasing </w:t>
+      </w:r>
+      <w:commentRangeStart w:id="0"/>
+      <w:r>
+        <w:rPr>
+          <w:sz w:val="20"/>
+          <w:lang w:eastAsia="ja-JP"/>
+        </w:rPr>
+        <w:t>outages dramatically</w:t>
+      </w:r>
+      <w:commentRangeEnd w:id="0"/>
+      <w:r>
+        <w:rPr>
+          <w:rStyle w:val="ad"/>
+          <w:rFonts w:ascii="Times New Roman" w:hAnsi="Times New Roman"/>
+          <w:lang w:eastAsia="en-US"/>
+        </w:rPr>
+        <w:commentReference w:id="0"/>
+      </w:r>
+      <w:r>
+        <w:rPr>
+          <w:rFonts w:hint="eastAsia"/>
+          <w:sz w:val="20"/>
+          <w:lang w:eastAsia="ja-JP"/>
+        </w:rPr>
+        <w:t>. They really became the self-organized team. Finally, we stopped supporting the team.</w:t>
+      </w:r>
+    </w:p>
+    <w:p>
+      <w:pPr>
+        <w:pStyle w:val="FigureCaption"/>
+        <w:spacing w:after="0"/>
+        <w:rPr>
+          <w:rFonts w:hint="eastAsia"/>
+          <w:sz w:val="20"/>
+          <w:lang w:eastAsia="ja-JP"/>
+        </w:rPr>
+      </w:pPr>
+    </w:p>
+    <w:p>
+      <w:pPr>
+        <w:pStyle w:val="2"/>
+      </w:pPr>
+      <w:r>
+        <w:t>RETROSPECTIVE</w:t>
+      </w:r>
+    </w:p>
+    <w:p>
+      <w:pPr>
+        <w:pStyle w:val="FigureCaption"/>
+        <w:spacing w:after="0"/>
+        <w:rPr>
+          <w:sz w:val="20"/>
+          <w:lang w:eastAsia="ja-JP"/>
+        </w:rPr>
+      </w:pPr>
+      <w:r>
+        <w:rPr>
+          <w:sz w:val="20"/>
+          <w:lang w:eastAsia="ja-JP"/>
+        </w:rPr>
+        <w:t xml:space="preserve">We could solve essential problems and improve processes of each product development team by working collaboratively and deeply with them. We SET and product development teams implemented Test Automation and related techniques based on the idea of </w:t>
+      </w:r>
+      <w:commentRangeStart w:id="1"/>
+      <w:r>
+        <w:rPr>
+          <w:sz w:val="20"/>
+          <w:lang w:eastAsia="ja-JP"/>
+        </w:rPr>
+        <w:t>"Product Discovery"</w:t>
+      </w:r>
+      <w:commentRangeEnd w:id="1"/>
+      <w:r>
+        <w:rPr>
+          <w:rStyle w:val="ad"/>
+          <w:rFonts w:ascii="Times New Roman" w:hAnsi="Times New Roman"/>
+          <w:lang w:eastAsia="en-US"/>
+        </w:rPr>
+        <w:commentReference w:id="1"/>
+      </w:r>
+      <w:r>
+        <w:rPr>
+          <w:sz w:val="20"/>
+          <w:lang w:eastAsia="ja-JP"/>
+        </w:rPr>
+        <w:t xml:space="preserve">. Additionally, each team becomes sophisticated. For example, the Product Manager of </w:t>
+      </w:r>
+      <w:r>
+        <w:rPr>
+          <w:b/>
+          <w:color w:val="FF0000"/>
+          <w:sz w:val="20"/>
+          <w:lang w:eastAsia="ja-JP"/>
+        </w:rPr>
+        <w:t>public APIs</w:t>
+      </w:r>
+      <w:r>
+        <w:rPr>
+          <w:sz w:val="20"/>
+          <w:lang w:eastAsia="ja-JP"/>
+        </w:rPr>
+        <w:t xml:space="preserve"> writes test scripts with Karate routinely. He often says that the Product Manager may disturb the team by writing production codes, but can contribute to the team by writing test scripts! He is utilizing test scripts to understand behavior of the product deeply, to clarify next actions and goals of the product and the team, and to guide team members doing </w:t>
+      </w:r>
+      <w:commentRangeStart w:id="2"/>
+      <w:r>
+        <w:rPr>
+          <w:sz w:val="20"/>
+          <w:lang w:eastAsia="ja-JP"/>
+        </w:rPr>
+        <w:t>"Developer Testing"</w:t>
+      </w:r>
+      <w:commentRangeEnd w:id="2"/>
+      <w:r>
+        <w:rPr>
+          <w:rStyle w:val="ad"/>
+          <w:rFonts w:ascii="Times New Roman" w:hAnsi="Times New Roman"/>
+          <w:lang w:eastAsia="en-US"/>
+        </w:rPr>
+        <w:commentReference w:id="2"/>
+      </w:r>
+      <w:r>
+        <w:rPr>
+          <w:sz w:val="20"/>
+          <w:lang w:eastAsia="ja-JP"/>
+        </w:rPr>
+        <w:t xml:space="preserve"> for </w:t>
+      </w:r>
+      <w:commentRangeStart w:id="3"/>
+      <w:r>
+        <w:rPr>
+          <w:sz w:val="20"/>
+          <w:lang w:eastAsia="ja-JP"/>
+        </w:rPr>
+        <w:t>"Build Quality In"</w:t>
+      </w:r>
+      <w:commentRangeEnd w:id="3"/>
+      <w:r>
+        <w:rPr>
+          <w:rStyle w:val="ad"/>
+          <w:rFonts w:ascii="Times New Roman" w:hAnsi="Times New Roman"/>
+          <w:lang w:eastAsia="en-US"/>
+        </w:rPr>
+        <w:commentReference w:id="3"/>
+      </w:r>
+      <w:r>
+        <w:rPr>
+          <w:sz w:val="20"/>
+          <w:lang w:eastAsia="ja-JP"/>
+        </w:rPr>
+        <w:t>.</w:t>
+      </w:r>
+    </w:p>
+    <w:p>
+      <w:pPr>
+        <w:pStyle w:val="InitialBodyTextIndent"/>
+        <w:ind w:firstLineChars="142" w:firstLine="284"/>
+        <w:rPr>
+          <w:lang w:eastAsia="ja-JP"/>
+        </w:rPr>
+      </w:pPr>
+      <w:r>
+        <w:rPr>
+          <w:lang w:eastAsia="ja-JP"/>
+        </w:rPr>
+        <w:t>Additionally, we learned a lot of things to improve our approaches through working with them. The consulting-style approach is useful to keep the whole image of activities, however, we cannot approach essential problems. On the other hand, the working-together approach is effective to discover and solve essential problems quickly, but we may lose the whole image of activities because of too focusing on one product development team. Therefore, we should utilize both style</w:t>
+      </w:r>
+      <w:r>
+        <w:rPr>
+          <w:lang w:eastAsia="ja-JP"/>
+        </w:rPr>
+        <w:t>s</w:t>
+      </w:r>
+      <w:r>
+        <w:rPr>
+          <w:lang w:eastAsia="ja-JP"/>
+        </w:rPr>
+        <w:t xml:space="preserve"> based on the phase of activities.</w:t>
+      </w:r>
+    </w:p>
+    <w:p>
+      <w:pPr>
+        <w:pStyle w:val="InitialBodyTextIndent"/>
+        <w:ind w:firstLineChars="142" w:firstLine="284"/>
+        <w:rPr>
+          <w:rFonts w:hint="eastAsia"/>
+          <w:lang w:eastAsia="ja-JP"/>
+        </w:rPr>
+      </w:pPr>
+      <w:r>
+        <w:rPr>
+          <w:lang w:eastAsia="ja-JP"/>
+        </w:rPr>
+        <w:t xml:space="preserve">The English word "compassion" derives from Latin's "compati", which means "suffer with". We think this is the point of leading and guiding new things like Agile. We SETs and product development teams had been </w:t>
+      </w:r>
+      <w:r>
+        <w:rPr>
+          <w:lang w:eastAsia="ja-JP"/>
+        </w:rPr>
+        <w:lastRenderedPageBreak/>
+        <w:t>suffering from the same problems by working together. We had considered solutions and solved problems one by one together. These series of activities had constructed real collaborative relationships. Moreover, these relationships had become boosters for adapting to new Test Automation tools and process improvements.</w:t>
+      </w:r>
     </w:p>
     <w:p>
       <w:pPr>
@@ -1623,6 +2256,62 @@
         <w:pStyle w:val="InitialBodyTextIndent"/>
         <w:ind w:firstLine="0"/>
         <w:rPr>
+          <w:rFonts w:hint="eastAsia"/>
+          <w:lang w:eastAsia="ja-JP"/>
+        </w:rPr>
+      </w:pPr>
+      <w:bookmarkStart w:id="4" w:name="_GoBack"/>
+      <w:bookmarkEnd w:id="4"/>
+    </w:p>
+    <w:p>
+      <w:pPr>
+        <w:pStyle w:val="1"/>
+        <w:rPr>
+          <w:rFonts w:eastAsiaTheme="minorEastAsia"/>
+          <w:szCs w:val="20"/>
+          <w:lang w:eastAsia="ja-JP"/>
+        </w:rPr>
+      </w:pPr>
+      <w:r>
+        <w:rPr>
+          <w:rFonts w:eastAsiaTheme="minorEastAsia"/>
+          <w:szCs w:val="20"/>
+          <w:lang w:eastAsia="ja-JP"/>
+        </w:rPr>
+        <w:t>BECOME TRANSFORMATIONAL LEADERS</w:t>
+      </w:r>
+    </w:p>
+    <w:p>
+      <w:pPr>
+        <w:pStyle w:val="2"/>
+      </w:pPr>
+      <w:r>
+        <w:t>CHALLENGES</w:t>
+      </w:r>
+    </w:p>
+    <w:p>
+      <w:pPr>
+        <w:pStyle w:val="InitialBodyTextIndent"/>
+        <w:ind w:firstLine="0"/>
+        <w:rPr>
+          <w:lang w:eastAsia="ja-JP"/>
+        </w:rPr>
+      </w:pPr>
+    </w:p>
+    <w:p>
+      <w:pPr>
+        <w:pStyle w:val="InitialBodyTextIndent"/>
+        <w:ind w:firstLine="0"/>
+        <w:rPr>
+          <w:lang w:eastAsia="ja-JP"/>
+        </w:rPr>
+      </w:pPr>
+    </w:p>
+    <w:p>
+      <w:pPr>
+        <w:pStyle w:val="InitialBodyTextIndent"/>
+        <w:ind w:firstLine="0"/>
+        <w:rPr>
           <w:lang w:eastAsia="ja-JP"/>
         </w:rPr>
       </w:pPr>
@@ -1675,17 +2364,15 @@
     </w:p>
     <w:p>
       <w:pPr>
-        <w:pStyle w:val="InitialBodyTextIndent"/>
-        <w:ind w:firstLine="0"/>
-        <w:rPr>
-          <w:lang w:eastAsia="ja-JP"/>
-        </w:rPr>
-      </w:pPr>
-    </w:p>
-    <w:p>
-      <w:pPr>
-        <w:pStyle w:val="InitialBodyTextIndent"/>
-        <w:ind w:firstLine="0"/>
+        <w:pStyle w:val="InitialBodyText"/>
+        <w:rPr>
+          <w:lang w:eastAsia="ja-JP"/>
+        </w:rPr>
+      </w:pPr>
+    </w:p>
+    <w:p>
+      <w:pPr>
+        <w:pStyle w:val="InitialBodyText"/>
         <w:rPr>
           <w:lang w:eastAsia="ja-JP"/>
         </w:rPr>
@@ -1694,101 +2381,10 @@
     <w:p>
       <w:pPr>
         <w:pStyle w:val="1"/>
-        <w:rPr>
-          <w:rFonts w:eastAsiaTheme="minorEastAsia"/>
-          <w:szCs w:val="20"/>
-          <w:lang w:eastAsia="ja-JP"/>
-        </w:rPr>
-      </w:pPr>
-      <w:r>
-        <w:rPr>
-          <w:rFonts w:eastAsiaTheme="minorEastAsia"/>
-          <w:szCs w:val="20"/>
-          <w:lang w:eastAsia="ja-JP"/>
-        </w:rPr>
-        <w:t>BECOME TRANSFORMATIONAL LEADERS</w:t>
-      </w:r>
-    </w:p>
-    <w:p>
-      <w:pPr>
-        <w:pStyle w:val="2"/>
-      </w:pPr>
-      <w:r>
-        <w:t>CHALLENGES</w:t>
-      </w:r>
-    </w:p>
-    <w:p>
-      <w:pPr>
-        <w:pStyle w:val="InitialBodyTextIndent"/>
-        <w:ind w:firstLine="0"/>
-        <w:rPr>
-          <w:lang w:eastAsia="ja-JP"/>
-        </w:rPr>
-      </w:pPr>
-    </w:p>
-    <w:p>
-      <w:pPr>
-        <w:pStyle w:val="InitialBodyTextIndent"/>
-        <w:ind w:firstLine="0"/>
-        <w:rPr>
-          <w:lang w:eastAsia="ja-JP"/>
-        </w:rPr>
-      </w:pPr>
-    </w:p>
-    <w:p>
-      <w:pPr>
-        <w:pStyle w:val="InitialBodyTextIndent"/>
-        <w:ind w:firstLine="0"/>
-        <w:rPr>
-          <w:lang w:eastAsia="ja-JP"/>
-        </w:rPr>
-      </w:pPr>
-    </w:p>
-    <w:p>
-      <w:pPr>
-        <w:pStyle w:val="2"/>
-      </w:pPr>
-      <w:r>
-        <w:t>ACTIONS</w:t>
-      </w:r>
-    </w:p>
-    <w:p>
-      <w:pPr>
-        <w:pStyle w:val="FigureCaption"/>
-        <w:spacing w:after="0"/>
-        <w:rPr>
-          <w:sz w:val="20"/>
-          <w:lang w:eastAsia="ja-JP"/>
-        </w:rPr>
-      </w:pPr>
-    </w:p>
-    <w:p>
-      <w:pPr>
-        <w:pStyle w:val="FigureCaption"/>
-        <w:spacing w:after="0"/>
-        <w:rPr>
-          <w:sz w:val="20"/>
-          <w:lang w:eastAsia="ja-JP"/>
-        </w:rPr>
-      </w:pPr>
-    </w:p>
-    <w:p>
-      <w:pPr>
-        <w:pStyle w:val="2"/>
-      </w:pPr>
-      <w:r>
-        <w:t>RETROSPECTIVE</w:t>
-      </w:r>
-    </w:p>
-    <w:p>
-      <w:pPr>
-        <w:pStyle w:val="FigureCaption"/>
-        <w:spacing w:after="0"/>
-        <w:rPr>
-          <w:sz w:val="20"/>
-          <w:lang w:eastAsia="ja-JP"/>
-        </w:rPr>
-      </w:pPr>
+      </w:pPr>
+      <w:r>
+        <w:t>LESSONS LEARNED</w:t>
+      </w:r>
     </w:p>
     <w:p>
       <w:pPr>
@@ -1808,42 +2404,17 @@
     </w:p>
     <w:p>
       <w:pPr>
+        <w:pStyle w:val="InitialBodyText"/>
+        <w:rPr>
+          <w:lang w:eastAsia="ja-JP"/>
+        </w:rPr>
+      </w:pPr>
+    </w:p>
+    <w:p>
+      <w:pPr>
         <w:pStyle w:val="1"/>
       </w:pPr>
       <w:r>
-        <w:t>LESSONS LEARNED</w:t>
-      </w:r>
-    </w:p>
-    <w:p>
-      <w:pPr>
-        <w:pStyle w:val="InitialBodyText"/>
-        <w:rPr>
-          <w:lang w:eastAsia="ja-JP"/>
-        </w:rPr>
-      </w:pPr>
-    </w:p>
-    <w:p>
-      <w:pPr>
-        <w:pStyle w:val="InitialBodyText"/>
-        <w:rPr>
-          <w:lang w:eastAsia="ja-JP"/>
-        </w:rPr>
-      </w:pPr>
-    </w:p>
-    <w:p>
-      <w:pPr>
-        <w:pStyle w:val="InitialBodyText"/>
-        <w:rPr>
-          <w:lang w:eastAsia="ja-JP"/>
-        </w:rPr>
-      </w:pPr>
-    </w:p>
-    <w:p>
-      <w:pPr>
-        <w:pStyle w:val="1"/>
-      </w:pPr>
-      <w:r>
-        <w:lastRenderedPageBreak/>
         <w:t>WHAT'S NEXT?</w:t>
       </w:r>
     </w:p>
@@ -2520,6 +3091,25 @@
           <w:lang w:eastAsia="ja-JP"/>
         </w:rPr>
       </w:pPr>
+      <w:r>
+        <w:rPr>
+          <w:rFonts w:hint="eastAsia"/>
+          <w:lang w:eastAsia="ja-JP"/>
+        </w:rPr>
+        <w:t>[</w:t>
+      </w:r>
+      <w:r>
+        <w:rPr>
+          <w:lang w:eastAsia="ja-JP"/>
+        </w:rPr>
+        <w:t xml:space="preserve">9] </w:t>
+      </w:r>
+      <w:r>
+        <w:rPr>
+          <w:lang w:eastAsia="ja-JP"/>
+        </w:rPr>
+        <w:t>Karate. https://github.com/intuit/karate.</w:t>
+      </w:r>
     </w:p>
     <w:p>
       <w:pPr>
@@ -2528,6 +3118,12 @@
           <w:lang w:eastAsia="ja-JP"/>
         </w:rPr>
       </w:pPr>
+      <w:r>
+        <w:rPr>
+          <w:lang w:eastAsia="ja-JP"/>
+        </w:rPr>
+        <w:t>[10] Docker. https://www.docker.com/.</w:t>
+      </w:r>
     </w:p>
     <w:p>
       <w:pPr>
@@ -2536,294 +3132,53 @@
           <w:lang w:eastAsia="ja-JP"/>
         </w:rPr>
       </w:pPr>
+      <w:r>
+        <w:rPr>
+          <w:lang w:eastAsia="ja-JP"/>
+        </w:rPr>
+        <w:t>[11] Kubernetes. https://kubernetes.io/.</w:t>
+      </w:r>
     </w:p>
     <w:p>
       <w:pPr>
         <w:pStyle w:val="References"/>
       </w:pPr>
       <w:r>
-        <w:t xml:space="preserve">[1] Adzic, G. </w:t>
-      </w:r>
-      <w:r>
-        <w:t>2011.</w:t>
-      </w:r>
-      <w:r>
-        <w:t xml:space="preserve"> </w:t>
-      </w:r>
-      <w:r>
-        <w:rPr>
-          <w:i/>
-          <w:iCs/>
-        </w:rPr>
-        <w:t>Specification by Example: How successful Teams Deliver the Right Software</w:t>
-      </w:r>
-      <w:r>
-        <w:t>. Manning Publications.</w:t>
+        <w:t>[12] Locust. https://locust.io/.</w:t>
       </w:r>
     </w:p>
     <w:p>
       <w:pPr>
         <w:pStyle w:val="References"/>
       </w:pPr>
-      <w:r>
-        <w:t>[2] Code.google.com. ht</w:t>
-      </w:r>
-      <w:r>
-        <w:t>tp://code.google.com/p/mockito/.</w:t>
-      </w:r>
     </w:p>
     <w:p>
       <w:pPr>
         <w:pStyle w:val="References"/>
-      </w:pPr>
-      <w:r>
-        <w:t>[3] Crispin, L., &amp; Gregory, J. 2009</w:t>
-      </w:r>
-      <w:r>
-        <w:t xml:space="preserve">. </w:t>
-      </w:r>
-      <w:r>
-        <w:rPr>
-          <w:i/>
-          <w:iCs/>
-        </w:rPr>
-        <w:t>Agile Testing: A practical guide for testers and agile</w:t>
-      </w:r>
+        <w:rPr>
+          <w:lang w:eastAsia="ja-JP"/>
+        </w:rPr>
+      </w:pPr>
     </w:p>
     <w:p>
       <w:pPr>
         <w:pStyle w:val="References"/>
-      </w:pPr>
-      <w:r>
-        <w:rPr>
-          <w:i/>
-          <w:iCs/>
-        </w:rPr>
-        <w:t xml:space="preserve">teams. </w:t>
-      </w:r>
-      <w:r>
-        <w:t>Addison­Wesley Professional.</w:t>
-      </w:r>
+        <w:rPr>
+          <w:lang w:eastAsia="ja-JP"/>
+        </w:rPr>
+      </w:pPr>
     </w:p>
     <w:p>
       <w:pPr>
         <w:pStyle w:val="References"/>
-      </w:pPr>
-      <w:r>
-        <w:t>[4] Cukes.info. http://cukes.info/</w:t>
-      </w:r>
-      <w:r>
-        <w:t>.</w:t>
-      </w:r>
-    </w:p>
-    <w:p>
-      <w:pPr>
-        <w:pStyle w:val="References"/>
-      </w:pPr>
-      <w:r>
-        <w:t xml:space="preserve">[5] Fowler, M. </w:t>
-      </w:r>
-      <w:r>
-        <w:t>2006</w:t>
-      </w:r>
-      <w:r>
-        <w:t>.</w:t>
-      </w:r>
-      <w:r>
-        <w:t xml:space="preserve"> </w:t>
-      </w:r>
-      <w:r>
-        <w:rPr>
-          <w:i/>
-          <w:iCs/>
-        </w:rPr>
-        <w:t>Continuous Integration</w:t>
-      </w:r>
-      <w:r>
-        <w:t>.</w:t>
-      </w:r>
-      <w:r>
-        <w:t xml:space="preserve"> </w:t>
-      </w:r>
-      <w:r>
-        <w:t>http://martinfowler.com/arti</w:t>
-      </w:r>
-      <w:r>
-        <w:t>cles/continuousIntegration.html.</w:t>
-      </w:r>
-    </w:p>
-    <w:p>
-      <w:pPr>
-        <w:pStyle w:val="References"/>
-      </w:pPr>
-      <w:r>
-        <w:t>[6] Genymotion.</w:t>
-      </w:r>
-      <w:r>
-        <w:t>com. http://www.genymotion.com/.</w:t>
-      </w:r>
-    </w:p>
-    <w:p>
-      <w:pPr>
-        <w:pStyle w:val="References"/>
-      </w:pPr>
-      <w:r>
-        <w:t>[7] GitHub. https://githu</w:t>
-      </w:r>
-      <w:r>
-        <w:t>b.com/calabash/calabash­android.</w:t>
-      </w:r>
-    </w:p>
-    <w:p>
-      <w:pPr>
-        <w:pStyle w:val="References"/>
-      </w:pPr>
-      <w:r>
-        <w:t>[8] Humble,</w:t>
-      </w:r>
-      <w:r>
-        <w:t xml:space="preserve"> J., &amp; Farley, D. 2010</w:t>
-      </w:r>
-      <w:r>
-        <w:t xml:space="preserve">. </w:t>
-      </w:r>
-      <w:r>
-        <w:rPr>
-          <w:i/>
-          <w:iCs/>
-        </w:rPr>
-        <w:t>Continuous Delivery: Reliable software releases</w:t>
-      </w:r>
-      <w:r>
-        <w:t xml:space="preserve"> </w:t>
-      </w:r>
-      <w:r>
-        <w:rPr>
-          <w:i/>
-          <w:iCs/>
-        </w:rPr>
-        <w:t>through build, test, and deployment automation</w:t>
-      </w:r>
-      <w:r>
-        <w:t>. Addison­Wesley Professional.</w:t>
-      </w:r>
-    </w:p>
-    <w:p>
-      <w:pPr>
-        <w:pStyle w:val="References"/>
-      </w:pPr>
-      <w:r>
-        <w:t>[9] Kniberg, H. 2007</w:t>
-      </w:r>
-      <w:r>
-        <w:t xml:space="preserve">. </w:t>
-      </w:r>
-      <w:r>
-        <w:rPr>
-          <w:i/>
-          <w:iCs/>
-        </w:rPr>
-        <w:t>Scrum and XP from the trenches</w:t>
-      </w:r>
-      <w:r>
-        <w:t>. InfoQ.</w:t>
-      </w:r>
-    </w:p>
-    <w:p>
-      <w:pPr>
-        <w:pStyle w:val="References"/>
-      </w:pPr>
-      <w:r>
-        <w:t>[10] Kniberg, H. 2011</w:t>
-      </w:r>
-      <w:r>
-        <w:t xml:space="preserve">. </w:t>
-      </w:r>
-      <w:r>
-        <w:rPr>
-          <w:i/>
-          <w:iCs/>
-        </w:rPr>
-        <w:t>Lean from the Trenches</w:t>
-      </w:r>
-      <w:r>
-        <w:t>. The Pragmatic Bookshelf.</w:t>
-      </w:r>
-    </w:p>
-    <w:p>
-      <w:pPr>
-        <w:pStyle w:val="References"/>
-      </w:pPr>
-      <w:r>
-        <w:t>[11] Meszaros, G. 2007</w:t>
-      </w:r>
-      <w:r>
-        <w:t xml:space="preserve">. </w:t>
-      </w:r>
-      <w:r>
-        <w:rPr>
-          <w:i/>
-          <w:iCs/>
-        </w:rPr>
-        <w:t>xUnit Test Patterns: Refactoring Test Code</w:t>
-      </w:r>
-      <w:r>
-        <w:t>. Addison­Wesley Professional.</w:t>
-      </w:r>
-    </w:p>
-    <w:p>
-      <w:pPr>
-        <w:pStyle w:val="References"/>
-      </w:pPr>
-      <w:r>
-        <w:t>[12] Robolectr</w:t>
-      </w:r>
-      <w:r>
-        <w:t>ic.org. http://robolectric.org/.</w:t>
-      </w:r>
-    </w:p>
-    <w:p>
-      <w:pPr>
-        <w:pStyle w:val="References"/>
-      </w:pPr>
-      <w:r>
-        <w:t>[13] Testflightapp</w:t>
-      </w:r>
-      <w:r>
-        <w:t>.com. http://testflightapp.com/.</w:t>
-      </w:r>
-    </w:p>
-    <w:p>
-      <w:pPr>
-        <w:pStyle w:val="References"/>
-      </w:pPr>
-      <w:r>
-        <w:t>[14] Virtualbox.o</w:t>
-      </w:r>
-      <w:r>
-        <w:t>rg. https://www.virtualbox.org/.</w:t>
-      </w:r>
-    </w:p>
-    <w:p>
-      <w:pPr>
-        <w:pStyle w:val="References"/>
-      </w:pPr>
-    </w:p>
-    <w:p>
-      <w:pPr>
-        <w:pStyle w:val="References"/>
-      </w:pPr>
-    </w:p>
-    <w:p>
-      <w:pPr>
-        <w:pStyle w:val="References"/>
-        <w:rPr>
+        <w:rPr>
+          <w:rFonts w:hint="eastAsia"/>
           <w:lang w:eastAsia="ja-JP"/>
         </w:rPr>
       </w:pPr>
     </w:p>
     <w:sectPr>
-      <w:footerReference w:type="default" r:id="rId9"/>
+      <w:footerReference w:type="default" r:id="rId11"/>
       <w:pgSz w:w="11907" w:h="16839" w:code="9"/>
       <w:pgMar w:top="1440" w:right="1380" w:bottom="1350" w:left="1380" w:header="1440" w:footer="720" w:gutter="0"/>
       <w:cols w:space="720"/>
@@ -2835,8 +3190,116 @@
 </w:document>
 </file>
 
+<file path=word/comments.xml><?xml version="1.0" encoding="utf-8"?>
+<w:comments xmlns:wpc="http://schemas.microsoft.com/office/word/2010/wordprocessingCanvas" xmlns:cx="http://schemas.microsoft.com/office/drawing/2014/chartex" xmlns:cx1="http://schemas.microsoft.com/office/drawing/2015/9/8/chartex" xmlns:cx2="http://schemas.microsoft.com/office/drawing/2015/10/21/chartex" xmlns:cx3="http://schemas.microsoft.com/office/drawing/2016/5/9/chartex" xmlns:cx4="http://schemas.microsoft.com/office/drawing/2016/5/10/chartex" xmlns:cx5="http://schemas.microsoft.com/office/drawing/2016/5/11/chartex" xmlns:cx6="http://schemas.microsoft.com/office/drawing/2016/5/12/chartex" xmlns:cx7="http://schemas.microsoft.com/office/drawing/2016/5/13/chartex" xmlns:cx8="http://schemas.microsoft.com/office/drawing/2016/5/14/chartex" xmlns:mc="http://schemas.openxmlformats.org/markup-compatibility/2006" xmlns:aink="http://schemas.microsoft.com/office/drawing/2016/ink" xmlns:am3d="http://schemas.microsoft.com/office/drawing/2017/model3d" xmlns:o="urn:schemas-microsoft-com:office:office" xmlns:r="http://schemas.openxmlformats.org/officeDocument/2006/relationships" xmlns:m="http://schemas.openxmlformats.org/officeDocument/2006/math" xmlns:v="urn:schemas-microsoft-com:vml" xmlns:wp14="http://schemas.microsoft.com/office/word/2010/wordprocessingDrawing" xmlns:wp="http://schemas.openxmlformats.org/drawingml/2006/wordprocessingDrawing" xmlns:w10="urn:schemas-microsoft-com:office:word" xmlns:w="http://schemas.openxmlformats.org/wordprocessingml/2006/main" xmlns:w14="http://schemas.microsoft.com/office/word/2010/wordml" xmlns:w15="http://schemas.microsoft.com/office/word/2012/wordml" xmlns:w16cid="http://schemas.microsoft.com/office/word/2016/wordml/cid" xmlns:w16se="http://schemas.microsoft.com/office/word/2015/wordml/symex" xmlns:wpg="http://schemas.microsoft.com/office/word/2010/wordprocessingGroup" xmlns:wpi="http://schemas.microsoft.com/office/word/2010/wordprocessingInk" xmlns:wne="http://schemas.microsoft.com/office/word/2006/wordml" xmlns:wps="http://schemas.microsoft.com/office/word/2010/wordprocessingShape" mc:Ignorable="w14 w15 w16se w16cid wp14">
+  <w:comment w:id="0" w:author="Microsoft Office User" w:date="2019-11-07T15:30:00Z" w:initials="MOU">
+    <w:p>
+      <w:pPr>
+        <w:pStyle w:val="ae"/>
+      </w:pPr>
+      <w:r>
+        <w:rPr>
+          <w:rStyle w:val="ad"/>
+        </w:rPr>
+        <w:annotationRef/>
+      </w:r>
+      <w:r>
+        <w:rPr>
+          <w:rFonts w:hint="eastAsia"/>
+          <w:sz w:val="20"/>
+          <w:lang w:eastAsia="ja-JP"/>
+        </w:rPr>
+        <w:t>定量情報が欲しい</w:t>
+      </w:r>
+    </w:p>
+  </w:comment>
+  <w:comment w:id="1" w:author="Microsoft Office User" w:date="2019-11-07T15:31:00Z" w:initials="MOU">
+    <w:p>
+      <w:pPr>
+        <w:pStyle w:val="ae"/>
+        <w:rPr>
+          <w:rFonts w:hint="eastAsia"/>
+          <w:lang w:eastAsia="ja-JP"/>
+        </w:rPr>
+      </w:pPr>
+      <w:r>
+        <w:rPr>
+          <w:rStyle w:val="ad"/>
+        </w:rPr>
+        <w:annotationRef/>
+      </w:r>
+      <w:r>
+        <w:rPr>
+          <w:rFonts w:hint="eastAsia"/>
+          <w:lang w:eastAsia="ja-JP"/>
+        </w:rPr>
+        <w:t>表記を統一する</w:t>
+      </w:r>
+    </w:p>
+  </w:comment>
+  <w:comment w:id="2" w:author="Microsoft Office User" w:date="2019-11-07T15:32:00Z" w:initials="MOU">
+    <w:p>
+      <w:pPr>
+        <w:pStyle w:val="ae"/>
+      </w:pPr>
+      <w:r>
+        <w:rPr>
+          <w:rStyle w:val="ad"/>
+        </w:rPr>
+        <w:annotationRef/>
+      </w:r>
+      <w:r>
+        <w:rPr>
+          <w:rFonts w:hint="eastAsia"/>
+          <w:lang w:eastAsia="ja-JP"/>
+        </w:rPr>
+        <w:t>表記を統一する</w:t>
+      </w:r>
+    </w:p>
+  </w:comment>
+  <w:comment w:id="3" w:author="Microsoft Office User" w:date="2019-11-07T15:31:00Z" w:initials="MOU">
+    <w:p>
+      <w:pPr>
+        <w:pStyle w:val="ae"/>
+      </w:pPr>
+      <w:r>
+        <w:rPr>
+          <w:rStyle w:val="ad"/>
+        </w:rPr>
+        <w:annotationRef/>
+      </w:r>
+      <w:r>
+        <w:rPr>
+          <w:rFonts w:hint="eastAsia"/>
+          <w:lang w:eastAsia="ja-JP"/>
+        </w:rPr>
+        <w:t>表記を統一する</w:t>
+      </w:r>
+    </w:p>
+  </w:comment>
+</w:comments>
+</file>
+
+<file path=word/commentsExtended.xml><?xml version="1.0" encoding="utf-8"?>
+<w15:commentsEx xmlns:wpc="http://schemas.microsoft.com/office/word/2010/wordprocessingCanvas" xmlns:cx="http://schemas.microsoft.com/office/drawing/2014/chartex" xmlns:cx1="http://schemas.microsoft.com/office/drawing/2015/9/8/chartex" xmlns:cx2="http://schemas.microsoft.com/office/drawing/2015/10/21/chartex" xmlns:cx3="http://schemas.microsoft.com/office/drawing/2016/5/9/chartex" xmlns:cx4="http://schemas.microsoft.com/office/drawing/2016/5/10/chartex" xmlns:cx5="http://schemas.microsoft.com/office/drawing/2016/5/11/chartex" xmlns:cx6="http://schemas.microsoft.com/office/drawing/2016/5/12/chartex" xmlns:cx7="http://schemas.microsoft.com/office/drawing/2016/5/13/chartex" xmlns:cx8="http://schemas.microsoft.com/office/drawing/2016/5/14/chartex" xmlns:mc="http://schemas.openxmlformats.org/markup-compatibility/2006" xmlns:aink="http://schemas.microsoft.com/office/drawing/2016/ink" xmlns:am3d="http://schemas.microsoft.com/office/drawing/2017/model3d" xmlns:o="urn:schemas-microsoft-com:office:office" xmlns:r="http://schemas.openxmlformats.org/officeDocument/2006/relationships" xmlns:m="http://schemas.openxmlformats.org/officeDocument/2006/math" xmlns:v="urn:schemas-microsoft-com:vml" xmlns:wp14="http://schemas.microsoft.com/office/word/2010/wordprocessingDrawing" xmlns:wp="http://schemas.openxmlformats.org/drawingml/2006/wordprocessingDrawing" xmlns:w10="urn:schemas-microsoft-com:office:word" xmlns:w="http://schemas.openxmlformats.org/wordprocessingml/2006/main" xmlns:w14="http://schemas.microsoft.com/office/word/2010/wordml" xmlns:w15="http://schemas.microsoft.com/office/word/2012/wordml" xmlns:w16cid="http://schemas.microsoft.com/office/word/2016/wordml/cid" xmlns:w16se="http://schemas.microsoft.com/office/word/2015/wordml/symex" xmlns:wpg="http://schemas.microsoft.com/office/word/2010/wordprocessingGroup" xmlns:wpi="http://schemas.microsoft.com/office/word/2010/wordprocessingInk" xmlns:wne="http://schemas.microsoft.com/office/word/2006/wordml" xmlns:wps="http://schemas.microsoft.com/office/word/2010/wordprocessingShape" mc:Ignorable="w14 w15 w16se w16cid wp14">
+  <w15:commentEx w15:paraId="4CEF9515" w15:done="0"/>
+  <w15:commentEx w15:paraId="6447B16A" w15:done="0"/>
+  <w15:commentEx w15:paraId="6683DD24" w15:done="0"/>
+  <w15:commentEx w15:paraId="422F30A8" w15:done="0"/>
+</w15:commentsEx>
+</file>
+
+<file path=word/commentsIds.xml><?xml version="1.0" encoding="utf-8"?>
+<w16cid:commentsIds xmlns:wpc="http://schemas.microsoft.com/office/word/2010/wordprocessingCanvas" xmlns:cx="http://schemas.microsoft.com/office/drawing/2014/chartex" xmlns:cx1="http://schemas.microsoft.com/office/drawing/2015/9/8/chartex" xmlns:cx2="http://schemas.microsoft.com/office/drawing/2015/10/21/chartex" xmlns:cx3="http://schemas.microsoft.com/office/drawing/2016/5/9/chartex" xmlns:cx4="http://schemas.microsoft.com/office/drawing/2016/5/10/chartex" xmlns:cx5="http://schemas.microsoft.com/office/drawing/2016/5/11/chartex" xmlns:cx6="http://schemas.microsoft.com/office/drawing/2016/5/12/chartex" xmlns:cx7="http://schemas.microsoft.com/office/drawing/2016/5/13/chartex" xmlns:cx8="http://schemas.microsoft.com/office/drawing/2016/5/14/chartex" xmlns:mc="http://schemas.openxmlformats.org/markup-compatibility/2006" xmlns:aink="http://schemas.microsoft.com/office/drawing/2016/ink" xmlns:am3d="http://schemas.microsoft.com/office/drawing/2017/model3d" xmlns:o="urn:schemas-microsoft-com:office:office" xmlns:r="http://schemas.openxmlformats.org/officeDocument/2006/relationships" xmlns:m="http://schemas.openxmlformats.org/officeDocument/2006/math" xmlns:v="urn:schemas-microsoft-com:vml" xmlns:wp14="http://schemas.microsoft.com/office/word/2010/wordprocessingDrawing" xmlns:wp="http://schemas.openxmlformats.org/drawingml/2006/wordprocessingDrawing" xmlns:w10="urn:schemas-microsoft-com:office:word" xmlns:w="http://schemas.openxmlformats.org/wordprocessingml/2006/main" xmlns:w14="http://schemas.microsoft.com/office/word/2010/wordml" xmlns:w15="http://schemas.microsoft.com/office/word/2012/wordml" xmlns:w16cid="http://schemas.microsoft.com/office/word/2016/wordml/cid" xmlns:w16se="http://schemas.microsoft.com/office/word/2015/wordml/symex" xmlns:wpg="http://schemas.microsoft.com/office/word/2010/wordprocessingGroup" xmlns:wpi="http://schemas.microsoft.com/office/word/2010/wordprocessingInk" xmlns:wne="http://schemas.microsoft.com/office/word/2006/wordml" xmlns:wps="http://schemas.microsoft.com/office/word/2010/wordprocessingShape" mc:Ignorable="w14 w15 w16se w16cid wp14">
+  <w16cid:commentId w16cid:paraId="4CEF9515" w16cid:durableId="216EB717"/>
+  <w16cid:commentId w16cid:paraId="6447B16A" w16cid:durableId="216EB760"/>
+  <w16cid:commentId w16cid:paraId="6683DD24" w16cid:durableId="216EB77A"/>
+  <w16cid:commentId w16cid:paraId="422F30A8" w16cid:durableId="216EB76E"/>
+</w16cid:commentsIds>
+</file>
+
 <file path=word/endnotes.xml><?xml version="1.0" encoding="utf-8"?>
-<w:endnotes xmlns:wpc="http://schemas.microsoft.com/office/word/2010/wordprocessingCanvas" xmlns:mo="http://schemas.microsoft.com/office/mac/office/2008/main" xmlns:mc="http://schemas.openxmlformats.org/markup-compatibility/2006" xmlns:mv="urn:schemas-microsoft-com:mac:vml" xmlns:o="urn:schemas-microsoft-com:office:office" xmlns:r="http://schemas.openxmlformats.org/officeDocument/2006/relationships" xmlns:m="http://schemas.openxmlformats.org/officeDocument/2006/math" xmlns:v="urn:schemas-microsoft-com:vml" xmlns:wp14="http://schemas.microsoft.com/office/word/2010/wordprocessingDrawing" xmlns:wp="http://schemas.openxmlformats.org/drawingml/2006/wordprocessingDrawing" xmlns:w10="urn:schemas-microsoft-com:office:word" xmlns:w="http://schemas.openxmlformats.org/wordprocessingml/2006/main" xmlns:w14="http://schemas.microsoft.com/office/word/2010/wordml" xmlns:wpg="http://schemas.microsoft.com/office/word/2010/wordprocessingGroup" xmlns:wpi="http://schemas.microsoft.com/office/word/2010/wordprocessingInk" xmlns:wne="http://schemas.microsoft.com/office/word/2006/wordml" xmlns:wps="http://schemas.microsoft.com/office/word/2010/wordprocessingShape" mc:Ignorable="w14 wp14">
+<w:endnotes xmlns:wpc="http://schemas.microsoft.com/office/word/2010/wordprocessingCanvas" xmlns:cx="http://schemas.microsoft.com/office/drawing/2014/chartex" xmlns:cx1="http://schemas.microsoft.com/office/drawing/2015/9/8/chartex" xmlns:cx2="http://schemas.microsoft.com/office/drawing/2015/10/21/chartex" xmlns:cx3="http://schemas.microsoft.com/office/drawing/2016/5/9/chartex" xmlns:cx4="http://schemas.microsoft.com/office/drawing/2016/5/10/chartex" xmlns:cx5="http://schemas.microsoft.com/office/drawing/2016/5/11/chartex" xmlns:cx6="http://schemas.microsoft.com/office/drawing/2016/5/12/chartex" xmlns:cx7="http://schemas.microsoft.com/office/drawing/2016/5/13/chartex" xmlns:cx8="http://schemas.microsoft.com/office/drawing/2016/5/14/chartex" xmlns:mc="http://schemas.openxmlformats.org/markup-compatibility/2006" xmlns:aink="http://schemas.microsoft.com/office/drawing/2016/ink" xmlns:am3d="http://schemas.microsoft.com/office/drawing/2017/model3d" xmlns:o="urn:schemas-microsoft-com:office:office" xmlns:r="http://schemas.openxmlformats.org/officeDocument/2006/relationships" xmlns:m="http://schemas.openxmlformats.org/officeDocument/2006/math" xmlns:v="urn:schemas-microsoft-com:vml" xmlns:wp14="http://schemas.microsoft.com/office/word/2010/wordprocessingDrawing" xmlns:wp="http://schemas.openxmlformats.org/drawingml/2006/wordprocessingDrawing" xmlns:w10="urn:schemas-microsoft-com:office:word" xmlns:w="http://schemas.openxmlformats.org/wordprocessingml/2006/main" xmlns:w14="http://schemas.microsoft.com/office/word/2010/wordml" xmlns:w15="http://schemas.microsoft.com/office/word/2012/wordml" xmlns:w16cid="http://schemas.microsoft.com/office/word/2016/wordml/cid" xmlns:w16se="http://schemas.microsoft.com/office/word/2015/wordml/symex" xmlns:wpg="http://schemas.microsoft.com/office/word/2010/wordprocessingGroup" xmlns:wpi="http://schemas.microsoft.com/office/word/2010/wordprocessingInk" xmlns:wne="http://schemas.microsoft.com/office/word/2006/wordml" xmlns:wps="http://schemas.microsoft.com/office/word/2010/wordprocessingShape" mc:Ignorable="w14 w15 w16se w16cid wp14">
   <w:endnote w:type="separator" w:id="-1">
     <w:p>
       <w:r>
@@ -2855,7 +3318,7 @@
 </file>
 
 <file path=word/footer1.xml><?xml version="1.0" encoding="utf-8"?>
-<w:ftr xmlns:wpc="http://schemas.microsoft.com/office/word/2010/wordprocessingCanvas" xmlns:mo="http://schemas.microsoft.com/office/mac/office/2008/main" xmlns:mc="http://schemas.openxmlformats.org/markup-compatibility/2006" xmlns:mv="urn:schemas-microsoft-com:mac:vml" xmlns:o="urn:schemas-microsoft-com:office:office" xmlns:r="http://schemas.openxmlformats.org/officeDocument/2006/relationships" xmlns:m="http://schemas.openxmlformats.org/officeDocument/2006/math" xmlns:v="urn:schemas-microsoft-com:vml" xmlns:wp14="http://schemas.microsoft.com/office/word/2010/wordprocessingDrawing" xmlns:wp="http://schemas.openxmlformats.org/drawingml/2006/wordprocessingDrawing" xmlns:w10="urn:schemas-microsoft-com:office:word" xmlns:w="http://schemas.openxmlformats.org/wordprocessingml/2006/main" xmlns:w14="http://schemas.microsoft.com/office/word/2010/wordml" xmlns:wpg="http://schemas.microsoft.com/office/word/2010/wordprocessingGroup" xmlns:wpi="http://schemas.microsoft.com/office/word/2010/wordprocessingInk" xmlns:wne="http://schemas.microsoft.com/office/word/2006/wordml" xmlns:wps="http://schemas.microsoft.com/office/word/2010/wordprocessingShape" mc:Ignorable="w14 wp14">
+<w:ftr xmlns:wpc="http://schemas.microsoft.com/office/word/2010/wordprocessingCanvas" xmlns:cx="http://schemas.microsoft.com/office/drawing/2014/chartex" xmlns:cx1="http://schemas.microsoft.com/office/drawing/2015/9/8/chartex" xmlns:cx2="http://schemas.microsoft.com/office/drawing/2015/10/21/chartex" xmlns:cx3="http://schemas.microsoft.com/office/drawing/2016/5/9/chartex" xmlns:cx4="http://schemas.microsoft.com/office/drawing/2016/5/10/chartex" xmlns:cx5="http://schemas.microsoft.com/office/drawing/2016/5/11/chartex" xmlns:cx6="http://schemas.microsoft.com/office/drawing/2016/5/12/chartex" xmlns:cx7="http://schemas.microsoft.com/office/drawing/2016/5/13/chartex" xmlns:cx8="http://schemas.microsoft.com/office/drawing/2016/5/14/chartex" xmlns:mc="http://schemas.openxmlformats.org/markup-compatibility/2006" xmlns:aink="http://schemas.microsoft.com/office/drawing/2016/ink" xmlns:am3d="http://schemas.microsoft.com/office/drawing/2017/model3d" xmlns:o="urn:schemas-microsoft-com:office:office" xmlns:r="http://schemas.openxmlformats.org/officeDocument/2006/relationships" xmlns:m="http://schemas.openxmlformats.org/officeDocument/2006/math" xmlns:v="urn:schemas-microsoft-com:vml" xmlns:wp14="http://schemas.microsoft.com/office/word/2010/wordprocessingDrawing" xmlns:wp="http://schemas.openxmlformats.org/drawingml/2006/wordprocessingDrawing" xmlns:w10="urn:schemas-microsoft-com:office:word" xmlns:w="http://schemas.openxmlformats.org/wordprocessingml/2006/main" xmlns:w14="http://schemas.microsoft.com/office/word/2010/wordml" xmlns:w15="http://schemas.microsoft.com/office/word/2012/wordml" xmlns:w16cid="http://schemas.microsoft.com/office/word/2016/wordml/cid" xmlns:w16se="http://schemas.microsoft.com/office/word/2015/wordml/symex" xmlns:wpg="http://schemas.microsoft.com/office/word/2010/wordprocessingGroup" xmlns:wpi="http://schemas.microsoft.com/office/word/2010/wordprocessingInk" xmlns:wne="http://schemas.microsoft.com/office/word/2006/wordml" xmlns:wps="http://schemas.microsoft.com/office/word/2010/wordprocessingShape" mc:Ignorable="w14 w15 w16se w16cid wp14">
   <w:sdt>
     <w:sdtPr>
       <w:rPr>
@@ -2869,6 +3332,7 @@
         <w:docPartUnique/>
       </w:docPartObj>
     </w:sdtPr>
+    <w:sdtEndPr/>
     <w:sdtContent>
       <w:p>
         <w:pPr>
@@ -2968,7 +3432,7 @@
 </file>
 
 <file path=word/footnotes.xml><?xml version="1.0" encoding="utf-8"?>
-<w:footnotes xmlns:wpc="http://schemas.microsoft.com/office/word/2010/wordprocessingCanvas" xmlns:mo="http://schemas.microsoft.com/office/mac/office/2008/main" xmlns:mc="http://schemas.openxmlformats.org/markup-compatibility/2006" xmlns:mv="urn:schemas-microsoft-com:mac:vml" xmlns:o="urn:schemas-microsoft-com:office:office" xmlns:r="http://schemas.openxmlformats.org/officeDocument/2006/relationships" xmlns:m="http://schemas.openxmlformats.org/officeDocument/2006/math" xmlns:v="urn:schemas-microsoft-com:vml" xmlns:wp14="http://schemas.microsoft.com/office/word/2010/wordprocessingDrawing" xmlns:wp="http://schemas.openxmlformats.org/drawingml/2006/wordprocessingDrawing" xmlns:w10="urn:schemas-microsoft-com:office:word" xmlns:w="http://schemas.openxmlformats.org/wordprocessingml/2006/main" xmlns:w14="http://schemas.microsoft.com/office/word/2010/wordml" xmlns:wpg="http://schemas.microsoft.com/office/word/2010/wordprocessingGroup" xmlns:wpi="http://schemas.microsoft.com/office/word/2010/wordprocessingInk" xmlns:wne="http://schemas.microsoft.com/office/word/2006/wordml" xmlns:wps="http://schemas.microsoft.com/office/word/2010/wordprocessingShape" mc:Ignorable="w14 wp14">
+<w:footnotes xmlns:wpc="http://schemas.microsoft.com/office/word/2010/wordprocessingCanvas" xmlns:cx="http://schemas.microsoft.com/office/drawing/2014/chartex" xmlns:cx1="http://schemas.microsoft.com/office/drawing/2015/9/8/chartex" xmlns:cx2="http://schemas.microsoft.com/office/drawing/2015/10/21/chartex" xmlns:cx3="http://schemas.microsoft.com/office/drawing/2016/5/9/chartex" xmlns:cx4="http://schemas.microsoft.com/office/drawing/2016/5/10/chartex" xmlns:cx5="http://schemas.microsoft.com/office/drawing/2016/5/11/chartex" xmlns:cx6="http://schemas.microsoft.com/office/drawing/2016/5/12/chartex" xmlns:cx7="http://schemas.microsoft.com/office/drawing/2016/5/13/chartex" xmlns:cx8="http://schemas.microsoft.com/office/drawing/2016/5/14/chartex" xmlns:mc="http://schemas.openxmlformats.org/markup-compatibility/2006" xmlns:aink="http://schemas.microsoft.com/office/drawing/2016/ink" xmlns:am3d="http://schemas.microsoft.com/office/drawing/2017/model3d" xmlns:o="urn:schemas-microsoft-com:office:office" xmlns:r="http://schemas.openxmlformats.org/officeDocument/2006/relationships" xmlns:m="http://schemas.openxmlformats.org/officeDocument/2006/math" xmlns:v="urn:schemas-microsoft-com:vml" xmlns:wp14="http://schemas.microsoft.com/office/word/2010/wordprocessingDrawing" xmlns:wp="http://schemas.openxmlformats.org/drawingml/2006/wordprocessingDrawing" xmlns:w10="urn:schemas-microsoft-com:office:word" xmlns:w="http://schemas.openxmlformats.org/wordprocessingml/2006/main" xmlns:w14="http://schemas.microsoft.com/office/word/2010/wordml" xmlns:w15="http://schemas.microsoft.com/office/word/2012/wordml" xmlns:w16cid="http://schemas.microsoft.com/office/word/2016/wordml/cid" xmlns:w16se="http://schemas.microsoft.com/office/word/2015/wordml/symex" xmlns:wpg="http://schemas.microsoft.com/office/word/2010/wordprocessingGroup" xmlns:wpi="http://schemas.microsoft.com/office/word/2010/wordprocessingInk" xmlns:wne="http://schemas.microsoft.com/office/word/2006/wordml" xmlns:wps="http://schemas.microsoft.com/office/word/2010/wordprocessingShape" mc:Ignorable="w14 w15 w16se w16cid wp14">
   <w:footnote w:type="separator" w:id="-1">
     <w:p>
       <w:pPr>
@@ -2995,8 +3459,8 @@
 </file>
 
 <file path=word/numbering.xml><?xml version="1.0" encoding="utf-8"?>
-<w:numbering xmlns:wpc="http://schemas.microsoft.com/office/word/2010/wordprocessingCanvas" xmlns:mo="http://schemas.microsoft.com/office/mac/office/2008/main" xmlns:mc="http://schemas.openxmlformats.org/markup-compatibility/2006" xmlns:mv="urn:schemas-microsoft-com:mac:vml" xmlns:o="urn:schemas-microsoft-com:office:office" xmlns:r="http://schemas.openxmlformats.org/officeDocument/2006/relationships" xmlns:m="http://schemas.openxmlformats.org/officeDocument/2006/math" xmlns:v="urn:schemas-microsoft-com:vml" xmlns:wp14="http://schemas.microsoft.com/office/word/2010/wordprocessingDrawing" xmlns:wp="http://schemas.openxmlformats.org/drawingml/2006/wordprocessingDrawing" xmlns:w10="urn:schemas-microsoft-com:office:word" xmlns:w="http://schemas.openxmlformats.org/wordprocessingml/2006/main" xmlns:w14="http://schemas.microsoft.com/office/word/2010/wordml" xmlns:wpg="http://schemas.microsoft.com/office/word/2010/wordprocessingGroup" xmlns:wpi="http://schemas.microsoft.com/office/word/2010/wordprocessingInk" xmlns:wne="http://schemas.microsoft.com/office/word/2006/wordml" xmlns:wps="http://schemas.microsoft.com/office/word/2010/wordprocessingShape" mc:Ignorable="w14 wp14">
-  <w:abstractNum w:abstractNumId="0">
+<w:numbering xmlns:wpc="http://schemas.microsoft.com/office/word/2010/wordprocessingCanvas" xmlns:cx="http://schemas.microsoft.com/office/drawing/2014/chartex" xmlns:cx1="http://schemas.microsoft.com/office/drawing/2015/9/8/chartex" xmlns:cx2="http://schemas.microsoft.com/office/drawing/2015/10/21/chartex" xmlns:cx3="http://schemas.microsoft.com/office/drawing/2016/5/9/chartex" xmlns:cx4="http://schemas.microsoft.com/office/drawing/2016/5/10/chartex" xmlns:cx5="http://schemas.microsoft.com/office/drawing/2016/5/11/chartex" xmlns:cx6="http://schemas.microsoft.com/office/drawing/2016/5/12/chartex" xmlns:cx7="http://schemas.microsoft.com/office/drawing/2016/5/13/chartex" xmlns:cx8="http://schemas.microsoft.com/office/drawing/2016/5/14/chartex" xmlns:mc="http://schemas.openxmlformats.org/markup-compatibility/2006" xmlns:aink="http://schemas.microsoft.com/office/drawing/2016/ink" xmlns:am3d="http://schemas.microsoft.com/office/drawing/2017/model3d" xmlns:o="urn:schemas-microsoft-com:office:office" xmlns:r="http://schemas.openxmlformats.org/officeDocument/2006/relationships" xmlns:m="http://schemas.openxmlformats.org/officeDocument/2006/math" xmlns:v="urn:schemas-microsoft-com:vml" xmlns:wp14="http://schemas.microsoft.com/office/word/2010/wordprocessingDrawing" xmlns:wp="http://schemas.openxmlformats.org/drawingml/2006/wordprocessingDrawing" xmlns:w10="urn:schemas-microsoft-com:office:word" xmlns:w="http://schemas.openxmlformats.org/wordprocessingml/2006/main" xmlns:w14="http://schemas.microsoft.com/office/word/2010/wordml" xmlns:w15="http://schemas.microsoft.com/office/word/2012/wordml" xmlns:w16cid="http://schemas.microsoft.com/office/word/2016/wordml/cid" xmlns:w16se="http://schemas.microsoft.com/office/word/2015/wordml/symex" xmlns:wpg="http://schemas.microsoft.com/office/word/2010/wordprocessingGroup" xmlns:wpi="http://schemas.microsoft.com/office/word/2010/wordprocessingInk" xmlns:wne="http://schemas.microsoft.com/office/word/2006/wordml" xmlns:wps="http://schemas.microsoft.com/office/word/2010/wordprocessingShape" mc:Ignorable="w14 w15 w16se w16cid wp14">
+  <w:abstractNum w:abstractNumId="0" w15:restartNumberingAfterBreak="0">
     <w:nsid w:val="00000001"/>
     <w:multiLevelType w:val="hybridMultilevel"/>
     <w:tmpl w:val="00000001"/>
@@ -3050,7 +3514,7 @@
       <w:lvlJc w:val="left"/>
     </w:lvl>
   </w:abstractNum>
-  <w:abstractNum w:abstractNumId="1">
+  <w:abstractNum w:abstractNumId="1" w15:restartNumberingAfterBreak="0">
     <w:nsid w:val="00003D6C"/>
     <w:multiLevelType w:val="multilevel"/>
     <w:tmpl w:val="00004AE1"/>
@@ -3178,7 +3642,7 @@
       </w:pPr>
     </w:lvl>
   </w:abstractNum>
-  <w:abstractNum w:abstractNumId="2">
+  <w:abstractNum w:abstractNumId="2" w15:restartNumberingAfterBreak="0">
     <w:nsid w:val="00004823"/>
     <w:multiLevelType w:val="multilevel"/>
     <w:tmpl w:val="00000029"/>
@@ -3291,7 +3755,7 @@
       </w:pPr>
     </w:lvl>
   </w:abstractNum>
-  <w:abstractNum w:abstractNumId="3">
+  <w:abstractNum w:abstractNumId="3" w15:restartNumberingAfterBreak="0">
     <w:nsid w:val="00006784"/>
     <w:multiLevelType w:val="multilevel"/>
     <w:tmpl w:val="000018BE"/>
@@ -3404,7 +3868,7 @@
       </w:pPr>
     </w:lvl>
   </w:abstractNum>
-  <w:abstractNum w:abstractNumId="4">
+  <w:abstractNum w:abstractNumId="4" w15:restartNumberingAfterBreak="0">
     <w:nsid w:val="000072AE"/>
     <w:multiLevelType w:val="multilevel"/>
     <w:tmpl w:val="00002CD6"/>
@@ -3532,7 +3996,7 @@
       </w:pPr>
     </w:lvl>
   </w:abstractNum>
-  <w:abstractNum w:abstractNumId="5">
+  <w:abstractNum w:abstractNumId="5" w15:restartNumberingAfterBreak="0">
     <w:nsid w:val="071C5EB0"/>
     <w:multiLevelType w:val="hybridMultilevel"/>
     <w:tmpl w:val="913895E6"/>
@@ -3621,7 +4085,7 @@
       </w:pPr>
     </w:lvl>
   </w:abstractNum>
-  <w:abstractNum w:abstractNumId="6">
+  <w:abstractNum w:abstractNumId="6" w15:restartNumberingAfterBreak="0">
     <w:nsid w:val="09813CF9"/>
     <w:multiLevelType w:val="hybridMultilevel"/>
     <w:tmpl w:val="ED3A8FA2"/>
@@ -3710,7 +4174,7 @@
       </w:pPr>
     </w:lvl>
   </w:abstractNum>
-  <w:abstractNum w:abstractNumId="7">
+  <w:abstractNum w:abstractNumId="7" w15:restartNumberingAfterBreak="0">
     <w:nsid w:val="105B3725"/>
     <w:multiLevelType w:val="hybridMultilevel"/>
     <w:tmpl w:val="2FCC3030"/>
@@ -3822,7 +4286,7 @@
       </w:rPr>
     </w:lvl>
   </w:abstractNum>
-  <w:abstractNum w:abstractNumId="8">
+  <w:abstractNum w:abstractNumId="8" w15:restartNumberingAfterBreak="0">
     <w:nsid w:val="11970074"/>
     <w:multiLevelType w:val="hybridMultilevel"/>
     <w:tmpl w:val="0D3277FE"/>
@@ -3935,7 +4399,7 @@
       </w:rPr>
     </w:lvl>
   </w:abstractNum>
-  <w:abstractNum w:abstractNumId="9">
+  <w:abstractNum w:abstractNumId="9" w15:restartNumberingAfterBreak="0">
     <w:nsid w:val="256414ED"/>
     <w:multiLevelType w:val="hybridMultilevel"/>
     <w:tmpl w:val="5322C4A0"/>
@@ -4024,7 +4488,7 @@
       </w:pPr>
     </w:lvl>
   </w:abstractNum>
-  <w:abstractNum w:abstractNumId="10">
+  <w:abstractNum w:abstractNumId="10" w15:restartNumberingAfterBreak="0">
     <w:nsid w:val="32E83B90"/>
     <w:multiLevelType w:val="hybridMultilevel"/>
     <w:tmpl w:val="914457E0"/>
@@ -4137,7 +4601,7 @@
       </w:rPr>
     </w:lvl>
   </w:abstractNum>
-  <w:abstractNum w:abstractNumId="11">
+  <w:abstractNum w:abstractNumId="11" w15:restartNumberingAfterBreak="0">
     <w:nsid w:val="3AC015BA"/>
     <w:multiLevelType w:val="hybridMultilevel"/>
     <w:tmpl w:val="7C380B18"/>
@@ -4277,7 +4741,7 @@
       </w:rPr>
     </w:lvl>
   </w:abstractNum>
-  <w:abstractNum w:abstractNumId="12">
+  <w:abstractNum w:abstractNumId="12" w15:restartNumberingAfterBreak="0">
     <w:nsid w:val="3CEC5D5F"/>
     <w:multiLevelType w:val="hybridMultilevel"/>
     <w:tmpl w:val="ADB225B4"/>
@@ -4390,7 +4854,7 @@
       </w:rPr>
     </w:lvl>
   </w:abstractNum>
-  <w:abstractNum w:abstractNumId="13">
+  <w:abstractNum w:abstractNumId="13" w15:restartNumberingAfterBreak="0">
     <w:nsid w:val="42EE5B1D"/>
     <w:multiLevelType w:val="hybridMultilevel"/>
     <w:tmpl w:val="756A093A"/>
@@ -4503,7 +4967,7 @@
       </w:rPr>
     </w:lvl>
   </w:abstractNum>
-  <w:abstractNum w:abstractNumId="14">
+  <w:abstractNum w:abstractNumId="14" w15:restartNumberingAfterBreak="0">
     <w:nsid w:val="4B071852"/>
     <w:multiLevelType w:val="hybridMultilevel"/>
     <w:tmpl w:val="56D47578"/>
@@ -4620,7 +5084,7 @@
       </w:pPr>
     </w:lvl>
   </w:abstractNum>
-  <w:abstractNum w:abstractNumId="15">
+  <w:abstractNum w:abstractNumId="15" w15:restartNumberingAfterBreak="0">
     <w:nsid w:val="52B35AA8"/>
     <w:multiLevelType w:val="hybridMultilevel"/>
     <w:tmpl w:val="6BEEFBA2"/>
@@ -4760,7 +5224,7 @@
       </w:rPr>
     </w:lvl>
   </w:abstractNum>
-  <w:abstractNum w:abstractNumId="16">
+  <w:abstractNum w:abstractNumId="16" w15:restartNumberingAfterBreak="0">
     <w:nsid w:val="594879AC"/>
     <w:multiLevelType w:val="hybridMultilevel"/>
     <w:tmpl w:val="09BE1CF4"/>
@@ -4900,7 +5364,7 @@
       </w:rPr>
     </w:lvl>
   </w:abstractNum>
-  <w:abstractNum w:abstractNumId="17">
+  <w:abstractNum w:abstractNumId="17" w15:restartNumberingAfterBreak="0">
     <w:nsid w:val="5E054230"/>
     <w:multiLevelType w:val="hybridMultilevel"/>
     <w:tmpl w:val="B7C6BB8C"/>
@@ -4989,7 +5453,7 @@
       </w:pPr>
     </w:lvl>
   </w:abstractNum>
-  <w:abstractNum w:abstractNumId="18">
+  <w:abstractNum w:abstractNumId="18" w15:restartNumberingAfterBreak="0">
     <w:nsid w:val="6D4D7C14"/>
     <w:multiLevelType w:val="multilevel"/>
     <w:tmpl w:val="6C325596"/>
@@ -5135,7 +5599,7 @@
       </w:rPr>
     </w:lvl>
   </w:abstractNum>
-  <w:abstractNum w:abstractNumId="19">
+  <w:abstractNum w:abstractNumId="19" w15:restartNumberingAfterBreak="0">
     <w:nsid w:val="73F14806"/>
     <w:multiLevelType w:val="hybridMultilevel"/>
     <w:tmpl w:val="B50AF88E"/>
@@ -5248,7 +5712,7 @@
       </w:rPr>
     </w:lvl>
   </w:abstractNum>
-  <w:abstractNum w:abstractNumId="20">
+  <w:abstractNum w:abstractNumId="20" w15:restartNumberingAfterBreak="0">
     <w:nsid w:val="754C2AB2"/>
     <w:multiLevelType w:val="multilevel"/>
     <w:tmpl w:val="DDEEA10E"/>
@@ -5361,7 +5825,7 @@
       </w:pPr>
     </w:lvl>
   </w:abstractNum>
-  <w:abstractNum w:abstractNumId="21">
+  <w:abstractNum w:abstractNumId="21" w15:restartNumberingAfterBreak="0">
     <w:nsid w:val="79521A45"/>
     <w:multiLevelType w:val="hybridMultilevel"/>
     <w:tmpl w:val="E3F0EA02"/>
@@ -5499,7 +5963,7 @@
       </w:rPr>
     </w:lvl>
   </w:abstractNum>
-  <w:abstractNum w:abstractNumId="22">
+  <w:abstractNum w:abstractNumId="22" w15:restartNumberingAfterBreak="0">
     <w:nsid w:val="7EE44AC5"/>
     <w:multiLevelType w:val="hybridMultilevel"/>
     <w:tmpl w:val="6188F230"/>
@@ -5684,8 +6148,16 @@
 </w:numbering>
 </file>
 
+<file path=word/people.xml><?xml version="1.0" encoding="utf-8"?>
+<w15:people xmlns:wpc="http://schemas.microsoft.com/office/word/2010/wordprocessingCanvas" xmlns:cx="http://schemas.microsoft.com/office/drawing/2014/chartex" xmlns:cx1="http://schemas.microsoft.com/office/drawing/2015/9/8/chartex" xmlns:cx2="http://schemas.microsoft.com/office/drawing/2015/10/21/chartex" xmlns:cx3="http://schemas.microsoft.com/office/drawing/2016/5/9/chartex" xmlns:cx4="http://schemas.microsoft.com/office/drawing/2016/5/10/chartex" xmlns:cx5="http://schemas.microsoft.com/office/drawing/2016/5/11/chartex" xmlns:cx6="http://schemas.microsoft.com/office/drawing/2016/5/12/chartex" xmlns:cx7="http://schemas.microsoft.com/office/drawing/2016/5/13/chartex" xmlns:cx8="http://schemas.microsoft.com/office/drawing/2016/5/14/chartex" xmlns:mc="http://schemas.openxmlformats.org/markup-compatibility/2006" xmlns:aink="http://schemas.microsoft.com/office/drawing/2016/ink" xmlns:am3d="http://schemas.microsoft.com/office/drawing/2017/model3d" xmlns:o="urn:schemas-microsoft-com:office:office" xmlns:r="http://schemas.openxmlformats.org/officeDocument/2006/relationships" xmlns:m="http://schemas.openxmlformats.org/officeDocument/2006/math" xmlns:v="urn:schemas-microsoft-com:vml" xmlns:wp14="http://schemas.microsoft.com/office/word/2010/wordprocessingDrawing" xmlns:wp="http://schemas.openxmlformats.org/drawingml/2006/wordprocessingDrawing" xmlns:w10="urn:schemas-microsoft-com:office:word" xmlns:w="http://schemas.openxmlformats.org/wordprocessingml/2006/main" xmlns:w14="http://schemas.microsoft.com/office/word/2010/wordml" xmlns:w15="http://schemas.microsoft.com/office/word/2012/wordml" xmlns:w16cid="http://schemas.microsoft.com/office/word/2016/wordml/cid" xmlns:w16se="http://schemas.microsoft.com/office/word/2015/wordml/symex" xmlns:wpg="http://schemas.microsoft.com/office/word/2010/wordprocessingGroup" xmlns:wpi="http://schemas.microsoft.com/office/word/2010/wordprocessingInk" xmlns:wne="http://schemas.microsoft.com/office/word/2006/wordml" xmlns:wps="http://schemas.microsoft.com/office/word/2010/wordprocessingShape" mc:Ignorable="w14 w15 w16se w16cid wp14">
+  <w15:person w15:author="Microsoft Office User">
+    <w15:presenceInfo w15:providerId="None" w15:userId="Microsoft Office User"/>
+  </w15:person>
+</w15:people>
+</file>
+
 <file path=word/styles.xml><?xml version="1.0" encoding="utf-8"?>
-<w:styles xmlns:mc="http://schemas.openxmlformats.org/markup-compatibility/2006" xmlns:r="http://schemas.openxmlformats.org/officeDocument/2006/relationships" xmlns:w="http://schemas.openxmlformats.org/wordprocessingml/2006/main" xmlns:w14="http://schemas.microsoft.com/office/word/2010/wordml" mc:Ignorable="w14">
+<w:styles xmlns:mc="http://schemas.openxmlformats.org/markup-compatibility/2006" xmlns:r="http://schemas.openxmlformats.org/officeDocument/2006/relationships" xmlns:w="http://schemas.openxmlformats.org/wordprocessingml/2006/main" xmlns:w14="http://schemas.microsoft.com/office/word/2010/wordml" xmlns:w15="http://schemas.microsoft.com/office/word/2012/wordml" xmlns:w16cid="http://schemas.microsoft.com/office/word/2016/wordml/cid" xmlns:w16se="http://schemas.microsoft.com/office/word/2015/wordml/symex" mc:Ignorable="w14 w15 w16se w16cid">
   <w:docDefaults>
     <w:rPrDefault>
       <w:rPr>
@@ -5695,154 +6167,377 @@
     </w:rPrDefault>
     <w:pPrDefault/>
   </w:docDefaults>
-  <w:latentStyles w:defLockedState="0" w:defUIPriority="99" w:defSemiHidden="1" w:defUnhideWhenUsed="1" w:defQFormat="0" w:count="276">
-    <w:lsdException w:name="Normal" w:semiHidden="0" w:uiPriority="0" w:unhideWhenUsed="0" w:qFormat="1"/>
-    <w:lsdException w:name="heading 1" w:semiHidden="0" w:uiPriority="9" w:unhideWhenUsed="0" w:qFormat="1"/>
-    <w:lsdException w:name="heading 2" w:semiHidden="0" w:uiPriority="9" w:unhideWhenUsed="0" w:qFormat="1"/>
-    <w:lsdException w:name="heading 3" w:semiHidden="0" w:uiPriority="9" w:unhideWhenUsed="0" w:qFormat="1"/>
-    <w:lsdException w:name="heading 4" w:semiHidden="0" w:uiPriority="9" w:unhideWhenUsed="0" w:qFormat="1"/>
-    <w:lsdException w:name="heading 5" w:semiHidden="0" w:uiPriority="9" w:unhideWhenUsed="0" w:qFormat="1"/>
-    <w:lsdException w:name="heading 6" w:semiHidden="0" w:uiPriority="9" w:unhideWhenUsed="0" w:qFormat="1"/>
-    <w:lsdException w:name="heading 7" w:semiHidden="0" w:uiPriority="9" w:unhideWhenUsed="0" w:qFormat="1"/>
-    <w:lsdException w:name="heading 8" w:semiHidden="0" w:uiPriority="9" w:unhideWhenUsed="0" w:qFormat="1"/>
-    <w:lsdException w:name="heading 9" w:semiHidden="0" w:uiPriority="9" w:unhideWhenUsed="0" w:qFormat="1"/>
-    <w:lsdException w:name="toc 1" w:uiPriority="39"/>
-    <w:lsdException w:name="toc 2" w:uiPriority="39"/>
-    <w:lsdException w:name="toc 3" w:uiPriority="39"/>
-    <w:lsdException w:name="toc 4" w:uiPriority="39"/>
-    <w:lsdException w:name="toc 5" w:uiPriority="39"/>
-    <w:lsdException w:name="toc 6" w:uiPriority="39"/>
-    <w:lsdException w:name="toc 7" w:uiPriority="39"/>
-    <w:lsdException w:name="toc 8" w:uiPriority="39"/>
-    <w:lsdException w:name="toc 9" w:uiPriority="39"/>
-    <w:lsdException w:name="caption" w:uiPriority="35" w:qFormat="1"/>
-    <w:lsdException w:name="Title" w:semiHidden="0" w:uiPriority="10" w:unhideWhenUsed="0" w:qFormat="1"/>
-    <w:lsdException w:name="Default Paragraph Font" w:uiPriority="1"/>
-    <w:lsdException w:name="Subtitle" w:semiHidden="0" w:uiPriority="11" w:unhideWhenUsed="0" w:qFormat="1"/>
-    <w:lsdException w:name="Hyperlink" w:uiPriority="0"/>
-    <w:lsdException w:name="Strong" w:semiHidden="0" w:uiPriority="22" w:unhideWhenUsed="0" w:qFormat="1"/>
-    <w:lsdException w:name="Emphasis" w:semiHidden="0" w:uiPriority="20" w:unhideWhenUsed="0" w:qFormat="1"/>
+  <w:latentStyles w:defLockedState="0" w:defUIPriority="99" w:defSemiHidden="0" w:defUnhideWhenUsed="0" w:defQFormat="0" w:count="375">
+    <w:lsdException w:name="Normal" w:uiPriority="0" w:qFormat="1"/>
+    <w:lsdException w:name="heading 1" w:uiPriority="9" w:qFormat="1"/>
+    <w:lsdException w:name="heading 2" w:uiPriority="9" w:qFormat="1"/>
+    <w:lsdException w:name="heading 3" w:uiPriority="9" w:qFormat="1"/>
+    <w:lsdException w:name="heading 4" w:uiPriority="9" w:qFormat="1"/>
+    <w:lsdException w:name="heading 5" w:uiPriority="9" w:qFormat="1"/>
+    <w:lsdException w:name="heading 6" w:uiPriority="9" w:qFormat="1"/>
+    <w:lsdException w:name="heading 7" w:uiPriority="9" w:qFormat="1"/>
+    <w:lsdException w:name="heading 8" w:uiPriority="9" w:qFormat="1"/>
+    <w:lsdException w:name="heading 9" w:uiPriority="9" w:qFormat="1"/>
+    <w:lsdException w:name="index 1" w:semiHidden="1" w:unhideWhenUsed="1"/>
+    <w:lsdException w:name="index 2" w:semiHidden="1" w:unhideWhenUsed="1"/>
+    <w:lsdException w:name="index 3" w:semiHidden="1" w:unhideWhenUsed="1"/>
+    <w:lsdException w:name="index 4" w:semiHidden="1" w:unhideWhenUsed="1"/>
+    <w:lsdException w:name="index 5" w:semiHidden="1" w:unhideWhenUsed="1"/>
+    <w:lsdException w:name="index 6" w:semiHidden="1" w:unhideWhenUsed="1"/>
+    <w:lsdException w:name="index 7" w:semiHidden="1" w:unhideWhenUsed="1"/>
+    <w:lsdException w:name="index 8" w:semiHidden="1" w:unhideWhenUsed="1"/>
+    <w:lsdException w:name="index 9" w:semiHidden="1" w:unhideWhenUsed="1"/>
+    <w:lsdException w:name="toc 1" w:semiHidden="1" w:uiPriority="39" w:unhideWhenUsed="1"/>
+    <w:lsdException w:name="toc 2" w:semiHidden="1" w:uiPriority="39" w:unhideWhenUsed="1"/>
+    <w:lsdException w:name="toc 3" w:semiHidden="1" w:uiPriority="39" w:unhideWhenUsed="1"/>
+    <w:lsdException w:name="toc 4" w:semiHidden="1" w:uiPriority="39" w:unhideWhenUsed="1"/>
+    <w:lsdException w:name="toc 5" w:semiHidden="1" w:uiPriority="39" w:unhideWhenUsed="1"/>
+    <w:lsdException w:name="toc 6" w:semiHidden="1" w:uiPriority="39" w:unhideWhenUsed="1"/>
+    <w:lsdException w:name="toc 7" w:semiHidden="1" w:uiPriority="39" w:unhideWhenUsed="1"/>
+    <w:lsdException w:name="toc 8" w:semiHidden="1" w:uiPriority="39" w:unhideWhenUsed="1"/>
+    <w:lsdException w:name="toc 9" w:semiHidden="1" w:uiPriority="39" w:unhideWhenUsed="1"/>
+    <w:lsdException w:name="Normal Indent" w:semiHidden="1" w:unhideWhenUsed="1"/>
+    <w:lsdException w:name="footnote text" w:semiHidden="1" w:unhideWhenUsed="1"/>
+    <w:lsdException w:name="annotation text" w:semiHidden="1" w:unhideWhenUsed="1"/>
+    <w:lsdException w:name="header" w:semiHidden="1" w:unhideWhenUsed="1"/>
+    <w:lsdException w:name="footer" w:semiHidden="1" w:unhideWhenUsed="1"/>
+    <w:lsdException w:name="index heading" w:semiHidden="1" w:unhideWhenUsed="1"/>
+    <w:lsdException w:name="caption" w:semiHidden="1" w:uiPriority="35" w:unhideWhenUsed="1" w:qFormat="1"/>
+    <w:lsdException w:name="table of figures" w:semiHidden="1" w:unhideWhenUsed="1"/>
+    <w:lsdException w:name="envelope address" w:semiHidden="1" w:unhideWhenUsed="1"/>
+    <w:lsdException w:name="envelope return" w:semiHidden="1" w:unhideWhenUsed="1"/>
+    <w:lsdException w:name="footnote reference" w:semiHidden="1" w:unhideWhenUsed="1"/>
+    <w:lsdException w:name="annotation reference" w:semiHidden="1" w:unhideWhenUsed="1"/>
+    <w:lsdException w:name="line number" w:semiHidden="1" w:unhideWhenUsed="1"/>
+    <w:lsdException w:name="page number" w:semiHidden="1" w:unhideWhenUsed="1"/>
+    <w:lsdException w:name="endnote reference" w:semiHidden="1" w:unhideWhenUsed="1"/>
+    <w:lsdException w:name="endnote text" w:semiHidden="1" w:unhideWhenUsed="1"/>
+    <w:lsdException w:name="table of authorities" w:semiHidden="1" w:unhideWhenUsed="1"/>
+    <w:lsdException w:name="macro" w:semiHidden="1" w:unhideWhenUsed="1"/>
+    <w:lsdException w:name="toa heading" w:semiHidden="1" w:unhideWhenUsed="1"/>
+    <w:lsdException w:name="List" w:semiHidden="1" w:unhideWhenUsed="1"/>
+    <w:lsdException w:name="List Bullet" w:semiHidden="1" w:unhideWhenUsed="1"/>
+    <w:lsdException w:name="List Number" w:semiHidden="1" w:unhideWhenUsed="1"/>
+    <w:lsdException w:name="List 2" w:semiHidden="1" w:unhideWhenUsed="1"/>
+    <w:lsdException w:name="List 3" w:semiHidden="1" w:unhideWhenUsed="1"/>
+    <w:lsdException w:name="List 4" w:semiHidden="1" w:unhideWhenUsed="1"/>
+    <w:lsdException w:name="List 5" w:semiHidden="1" w:unhideWhenUsed="1"/>
+    <w:lsdException w:name="List Bullet 2" w:semiHidden="1" w:unhideWhenUsed="1"/>
+    <w:lsdException w:name="List Bullet 3" w:semiHidden="1" w:unhideWhenUsed="1"/>
+    <w:lsdException w:name="List Bullet 4" w:semiHidden="1" w:unhideWhenUsed="1"/>
+    <w:lsdException w:name="List Bullet 5" w:semiHidden="1" w:unhideWhenUsed="1"/>
+    <w:lsdException w:name="List Number 2" w:semiHidden="1" w:unhideWhenUsed="1"/>
+    <w:lsdException w:name="List Number 3" w:semiHidden="1" w:unhideWhenUsed="1"/>
+    <w:lsdException w:name="List Number 4" w:semiHidden="1" w:unhideWhenUsed="1"/>
+    <w:lsdException w:name="List Number 5" w:semiHidden="1" w:unhideWhenUsed="1"/>
+    <w:lsdException w:name="Title" w:uiPriority="10" w:qFormat="1"/>
+    <w:lsdException w:name="Closing" w:semiHidden="1" w:unhideWhenUsed="1"/>
+    <w:lsdException w:name="Signature" w:semiHidden="1" w:unhideWhenUsed="1"/>
+    <w:lsdException w:name="Default Paragraph Font" w:semiHidden="1" w:uiPriority="1" w:unhideWhenUsed="1"/>
+    <w:lsdException w:name="Body Text" w:semiHidden="1" w:unhideWhenUsed="1"/>
+    <w:lsdException w:name="Body Text Indent" w:semiHidden="1" w:unhideWhenUsed="1"/>
+    <w:lsdException w:name="List Continue" w:semiHidden="1" w:unhideWhenUsed="1"/>
+    <w:lsdException w:name="List Continue 2" w:semiHidden="1" w:unhideWhenUsed="1"/>
+    <w:lsdException w:name="List Continue 3" w:semiHidden="1" w:unhideWhenUsed="1"/>
+    <w:lsdException w:name="List Continue 4" w:semiHidden="1" w:unhideWhenUsed="1"/>
+    <w:lsdException w:name="List Continue 5" w:semiHidden="1" w:unhideWhenUsed="1"/>
+    <w:lsdException w:name="Message Header" w:semiHidden="1" w:unhideWhenUsed="1"/>
+    <w:lsdException w:name="Subtitle" w:uiPriority="11" w:qFormat="1"/>
+    <w:lsdException w:name="Salutation" w:semiHidden="1" w:unhideWhenUsed="1"/>
+    <w:lsdException w:name="Date" w:semiHidden="1" w:unhideWhenUsed="1"/>
+    <w:lsdException w:name="Body Text First Indent" w:semiHidden="1" w:unhideWhenUsed="1"/>
+    <w:lsdException w:name="Body Text First Indent 2" w:semiHidden="1" w:unhideWhenUsed="1"/>
+    <w:lsdException w:name="Note Heading" w:semiHidden="1" w:unhideWhenUsed="1"/>
+    <w:lsdException w:name="Body Text 2" w:semiHidden="1" w:unhideWhenUsed="1"/>
+    <w:lsdException w:name="Body Text 3" w:semiHidden="1" w:unhideWhenUsed="1"/>
+    <w:lsdException w:name="Body Text Indent 2" w:semiHidden="1" w:unhideWhenUsed="1"/>
+    <w:lsdException w:name="Body Text Indent 3" w:semiHidden="1" w:unhideWhenUsed="1"/>
+    <w:lsdException w:name="Block Text" w:semiHidden="1" w:unhideWhenUsed="1"/>
+    <w:lsdException w:name="Hyperlink" w:semiHidden="1" w:uiPriority="0" w:unhideWhenUsed="1"/>
+    <w:lsdException w:name="FollowedHyperlink" w:semiHidden="1" w:unhideWhenUsed="1"/>
+    <w:lsdException w:name="Strong" w:uiPriority="22" w:qFormat="1"/>
+    <w:lsdException w:name="Emphasis" w:uiPriority="20" w:qFormat="1"/>
+    <w:lsdException w:name="Document Map" w:semiHidden="1" w:unhideWhenUsed="1"/>
+    <w:lsdException w:name="Plain Text" w:semiHidden="1" w:unhideWhenUsed="1"/>
+    <w:lsdException w:name="E-mail Signature" w:semiHidden="1" w:unhideWhenUsed="1"/>
+    <w:lsdException w:name="HTML Top of Form" w:semiHidden="1" w:unhideWhenUsed="1"/>
+    <w:lsdException w:name="HTML Bottom of Form" w:semiHidden="1" w:unhideWhenUsed="1"/>
+    <w:lsdException w:name="Normal (Web)" w:semiHidden="1" w:unhideWhenUsed="1"/>
+    <w:lsdException w:name="HTML Acronym" w:semiHidden="1" w:unhideWhenUsed="1"/>
+    <w:lsdException w:name="HTML Address" w:semiHidden="1" w:unhideWhenUsed="1"/>
+    <w:lsdException w:name="HTML Cite" w:semiHidden="1" w:unhideWhenUsed="1"/>
+    <w:lsdException w:name="HTML Code" w:semiHidden="1" w:unhideWhenUsed="1"/>
+    <w:lsdException w:name="HTML Definition" w:semiHidden="1" w:unhideWhenUsed="1"/>
+    <w:lsdException w:name="HTML Keyboard" w:semiHidden="1" w:unhideWhenUsed="1"/>
+    <w:lsdException w:name="HTML Preformatted" w:semiHidden="1" w:unhideWhenUsed="1"/>
+    <w:lsdException w:name="HTML Sample" w:semiHidden="1" w:unhideWhenUsed="1"/>
+    <w:lsdException w:name="HTML Typewriter" w:semiHidden="1" w:unhideWhenUsed="1"/>
+    <w:lsdException w:name="HTML Variable" w:semiHidden="1" w:unhideWhenUsed="1"/>
+    <w:lsdException w:name="Normal Table" w:semiHidden="1" w:unhideWhenUsed="1"/>
+    <w:lsdException w:name="annotation subject" w:semiHidden="1" w:unhideWhenUsed="1"/>
+    <w:lsdException w:name="No List" w:semiHidden="1" w:unhideWhenUsed="1"/>
+    <w:lsdException w:name="Outline List 1" w:semiHidden="1" w:unhideWhenUsed="1"/>
+    <w:lsdException w:name="Outline List 2" w:semiHidden="1" w:unhideWhenUsed="1"/>
+    <w:lsdException w:name="Outline List 3" w:semiHidden="1" w:unhideWhenUsed="1"/>
+    <w:lsdException w:name="Table Simple 1" w:semiHidden="1" w:unhideWhenUsed="1"/>
+    <w:lsdException w:name="Table Simple 2" w:semiHidden="1" w:unhideWhenUsed="1"/>
+    <w:lsdException w:name="Table Simple 3" w:semiHidden="1" w:unhideWhenUsed="1"/>
+    <w:lsdException w:name="Table Classic 1" w:semiHidden="1" w:unhideWhenUsed="1"/>
+    <w:lsdException w:name="Table Classic 2" w:semiHidden="1" w:unhideWhenUsed="1"/>
+    <w:lsdException w:name="Table Classic 3" w:semiHidden="1" w:unhideWhenUsed="1"/>
+    <w:lsdException w:name="Table Classic 4" w:semiHidden="1" w:unhideWhenUsed="1"/>
+    <w:lsdException w:name="Table Colorful 1" w:semiHidden="1" w:unhideWhenUsed="1"/>
+    <w:lsdException w:name="Table Colorful 2" w:semiHidden="1" w:unhideWhenUsed="1"/>
+    <w:lsdException w:name="Table Colorful 3" w:semiHidden="1" w:unhideWhenUsed="1"/>
+    <w:lsdException w:name="Table Columns 1" w:semiHidden="1" w:unhideWhenUsed="1"/>
+    <w:lsdException w:name="Table Columns 2" w:semiHidden="1" w:unhideWhenUsed="1"/>
+    <w:lsdException w:name="Table Columns 3" w:semiHidden="1" w:unhideWhenUsed="1"/>
+    <w:lsdException w:name="Table Columns 4" w:semiHidden="1" w:unhideWhenUsed="1"/>
+    <w:lsdException w:name="Table Columns 5" w:semiHidden="1" w:unhideWhenUsed="1"/>
+    <w:lsdException w:name="Table Grid 1" w:semiHidden="1" w:unhideWhenUsed="1"/>
+    <w:lsdException w:name="Table Grid 2" w:semiHidden="1" w:unhideWhenUsed="1"/>
+    <w:lsdException w:name="Table Grid 3" w:semiHidden="1" w:unhideWhenUsed="1"/>
+    <w:lsdException w:name="Table Grid 4" w:semiHidden="1" w:unhideWhenUsed="1"/>
+    <w:lsdException w:name="Table Grid 5" w:semiHidden="1" w:unhideWhenUsed="1"/>
+    <w:lsdException w:name="Table Grid 6" w:semiHidden="1" w:unhideWhenUsed="1"/>
+    <w:lsdException w:name="Table Grid 7" w:semiHidden="1" w:unhideWhenUsed="1"/>
+    <w:lsdException w:name="Table Grid 8" w:semiHidden="1" w:unhideWhenUsed="1"/>
+    <w:lsdException w:name="Table List 1" w:semiHidden="1" w:unhideWhenUsed="1"/>
+    <w:lsdException w:name="Table List 2" w:semiHidden="1" w:unhideWhenUsed="1"/>
+    <w:lsdException w:name="Table List 3" w:semiHidden="1" w:unhideWhenUsed="1"/>
+    <w:lsdException w:name="Table List 4" w:semiHidden="1" w:unhideWhenUsed="1"/>
+    <w:lsdException w:name="Table List 5" w:semiHidden="1" w:unhideWhenUsed="1"/>
+    <w:lsdException w:name="Table List 6" w:semiHidden="1" w:unhideWhenUsed="1"/>
+    <w:lsdException w:name="Table List 7" w:semiHidden="1" w:unhideWhenUsed="1"/>
+    <w:lsdException w:name="Table List 8" w:semiHidden="1" w:unhideWhenUsed="1"/>
+    <w:lsdException w:name="Table 3D effects 1" w:semiHidden="1" w:unhideWhenUsed="1"/>
+    <w:lsdException w:name="Table 3D effects 2" w:semiHidden="1" w:unhideWhenUsed="1"/>
+    <w:lsdException w:name="Table 3D effects 3" w:semiHidden="1" w:unhideWhenUsed="1"/>
+    <w:lsdException w:name="Table Contemporary" w:semiHidden="1" w:unhideWhenUsed="1"/>
+    <w:lsdException w:name="Table Elegant" w:semiHidden="1" w:unhideWhenUsed="1"/>
+    <w:lsdException w:name="Table Professional" w:semiHidden="1" w:unhideWhenUsed="1"/>
+    <w:lsdException w:name="Table Subtle 1" w:semiHidden="1" w:unhideWhenUsed="1"/>
+    <w:lsdException w:name="Table Subtle 2" w:semiHidden="1" w:unhideWhenUsed="1"/>
+    <w:lsdException w:name="Table Web 1" w:semiHidden="1" w:unhideWhenUsed="1"/>
+    <w:lsdException w:name="Table Web 2" w:semiHidden="1" w:unhideWhenUsed="1"/>
+    <w:lsdException w:name="Table Web 3" w:semiHidden="1" w:unhideWhenUsed="1"/>
+    <w:lsdException w:name="Balloon Text" w:semiHidden="1" w:unhideWhenUsed="1"/>
     <w:lsdException w:name="Table Grid" w:uiPriority="59"/>
-    <w:lsdException w:name="Note Level 1" w:semiHidden="0" w:unhideWhenUsed="0"/>
-    <w:lsdException w:name="Note Level 2" w:semiHidden="0" w:unhideWhenUsed="0"/>
-    <w:lsdException w:name="Note Level 3" w:semiHidden="0" w:unhideWhenUsed="0"/>
-    <w:lsdException w:name="Note Level 4" w:semiHidden="0" w:unhideWhenUsed="0"/>
-    <w:lsdException w:name="Note Level 5" w:semiHidden="0" w:unhideWhenUsed="0"/>
-    <w:lsdException w:name="Note Level 6" w:semiHidden="0" w:unhideWhenUsed="0"/>
-    <w:lsdException w:name="Note Level 7" w:semiHidden="0" w:unhideWhenUsed="0"/>
-    <w:lsdException w:name="Note Level 8" w:semiHidden="0" w:unhideWhenUsed="0"/>
-    <w:lsdException w:name="Note Level 9" w:semiHidden="0" w:unhideWhenUsed="0"/>
-    <w:lsdException w:name="Placeholder Text" w:unhideWhenUsed="0"/>
-    <w:lsdException w:name="No Spacing" w:semiHidden="0" w:uiPriority="1" w:unhideWhenUsed="0" w:qFormat="1"/>
-    <w:lsdException w:name="Light Shading" w:semiHidden="0" w:uiPriority="60" w:unhideWhenUsed="0"/>
-    <w:lsdException w:name="Light List" w:semiHidden="0" w:uiPriority="61" w:unhideWhenUsed="0"/>
-    <w:lsdException w:name="Light Grid" w:semiHidden="0" w:uiPriority="62" w:unhideWhenUsed="0"/>
-    <w:lsdException w:name="Medium Shading 1" w:semiHidden="0" w:uiPriority="63" w:unhideWhenUsed="0"/>
-    <w:lsdException w:name="Medium Shading 2" w:semiHidden="0" w:uiPriority="64" w:unhideWhenUsed="0"/>
-    <w:lsdException w:name="Medium List 1" w:semiHidden="0" w:uiPriority="65" w:unhideWhenUsed="0"/>
-    <w:lsdException w:name="Medium List 2" w:semiHidden="0" w:uiPriority="66" w:unhideWhenUsed="0"/>
-    <w:lsdException w:name="Medium Grid 1" w:semiHidden="0" w:uiPriority="67" w:unhideWhenUsed="0"/>
-    <w:lsdException w:name="Medium Grid 2" w:semiHidden="0" w:uiPriority="68" w:unhideWhenUsed="0"/>
-    <w:lsdException w:name="Medium Grid 3" w:semiHidden="0" w:uiPriority="69" w:unhideWhenUsed="0"/>
-    <w:lsdException w:name="Dark List" w:semiHidden="0" w:uiPriority="70" w:unhideWhenUsed="0"/>
-    <w:lsdException w:name="Colorful Shading" w:semiHidden="0" w:uiPriority="71" w:unhideWhenUsed="0"/>
-    <w:lsdException w:name="Colorful List" w:semiHidden="0" w:uiPriority="72" w:unhideWhenUsed="0"/>
-    <w:lsdException w:name="Colorful Grid" w:semiHidden="0" w:uiPriority="73" w:unhideWhenUsed="0"/>
-    <w:lsdException w:name="Light Shading Accent 1" w:semiHidden="0" w:uiPriority="60" w:unhideWhenUsed="0"/>
-    <w:lsdException w:name="Light List Accent 1" w:semiHidden="0" w:uiPriority="61" w:unhideWhenUsed="0"/>
-    <w:lsdException w:name="Light Grid Accent 1" w:semiHidden="0" w:uiPriority="62" w:unhideWhenUsed="0"/>
-    <w:lsdException w:name="Medium Shading 1 Accent 1" w:semiHidden="0" w:uiPriority="63" w:unhideWhenUsed="0"/>
-    <w:lsdException w:name="Medium Shading 2 Accent 1" w:semiHidden="0" w:uiPriority="64" w:unhideWhenUsed="0"/>
-    <w:lsdException w:name="Medium List 1 Accent 1" w:semiHidden="0" w:uiPriority="65" w:unhideWhenUsed="0"/>
-    <w:lsdException w:name="Revision" w:unhideWhenUsed="0"/>
-    <w:lsdException w:name="List Paragraph" w:semiHidden="0" w:uiPriority="34" w:unhideWhenUsed="0" w:qFormat="1"/>
-    <w:lsdException w:name="Quote" w:semiHidden="0" w:uiPriority="29" w:unhideWhenUsed="0" w:qFormat="1"/>
-    <w:lsdException w:name="Intense Quote" w:semiHidden="0" w:uiPriority="30" w:unhideWhenUsed="0" w:qFormat="1"/>
-    <w:lsdException w:name="Medium List 2 Accent 1" w:semiHidden="0" w:uiPriority="66" w:unhideWhenUsed="0"/>
-    <w:lsdException w:name="Medium Grid 1 Accent 1" w:semiHidden="0" w:uiPriority="67" w:unhideWhenUsed="0"/>
-    <w:lsdException w:name="Medium Grid 2 Accent 1" w:semiHidden="0" w:uiPriority="68" w:unhideWhenUsed="0"/>
-    <w:lsdException w:name="Medium Grid 3 Accent 1" w:semiHidden="0" w:uiPriority="69" w:unhideWhenUsed="0"/>
-    <w:lsdException w:name="Dark List Accent 1" w:semiHidden="0" w:uiPriority="70" w:unhideWhenUsed="0"/>
-    <w:lsdException w:name="Colorful Shading Accent 1" w:semiHidden="0" w:uiPriority="71" w:unhideWhenUsed="0"/>
-    <w:lsdException w:name="Colorful List Accent 1" w:semiHidden="0" w:uiPriority="72" w:unhideWhenUsed="0"/>
-    <w:lsdException w:name="Colorful Grid Accent 1" w:semiHidden="0" w:uiPriority="73" w:unhideWhenUsed="0"/>
-    <w:lsdException w:name="Light Shading Accent 2" w:semiHidden="0" w:uiPriority="60" w:unhideWhenUsed="0"/>
-    <w:lsdException w:name="Light List Accent 2" w:semiHidden="0" w:uiPriority="61" w:unhideWhenUsed="0"/>
-    <w:lsdException w:name="Light Grid Accent 2" w:semiHidden="0" w:uiPriority="62" w:unhideWhenUsed="0"/>
-    <w:lsdException w:name="Medium Shading 1 Accent 2" w:semiHidden="0" w:uiPriority="63" w:unhideWhenUsed="0"/>
-    <w:lsdException w:name="Medium Shading 2 Accent 2" w:semiHidden="0" w:uiPriority="64" w:unhideWhenUsed="0"/>
-    <w:lsdException w:name="Medium List 1 Accent 2" w:semiHidden="0" w:uiPriority="65" w:unhideWhenUsed="0"/>
-    <w:lsdException w:name="Medium List 2 Accent 2" w:semiHidden="0" w:uiPriority="66" w:unhideWhenUsed="0"/>
-    <w:lsdException w:name="Medium Grid 1 Accent 2" w:semiHidden="0" w:uiPriority="67" w:unhideWhenUsed="0"/>
-    <w:lsdException w:name="Medium Grid 2 Accent 2" w:semiHidden="0" w:uiPriority="68" w:unhideWhenUsed="0"/>
-    <w:lsdException w:name="Medium Grid 3 Accent 2" w:semiHidden="0" w:uiPriority="69" w:unhideWhenUsed="0"/>
-    <w:lsdException w:name="Dark List Accent 2" w:semiHidden="0" w:uiPriority="70" w:unhideWhenUsed="0"/>
-    <w:lsdException w:name="Colorful Shading Accent 2" w:semiHidden="0" w:uiPriority="71" w:unhideWhenUsed="0"/>
-    <w:lsdException w:name="Colorful List Accent 2" w:semiHidden="0" w:uiPriority="72" w:unhideWhenUsed="0"/>
-    <w:lsdException w:name="Colorful Grid Accent 2" w:semiHidden="0" w:uiPriority="73" w:unhideWhenUsed="0"/>
-    <w:lsdException w:name="Light Shading Accent 3" w:semiHidden="0" w:uiPriority="60" w:unhideWhenUsed="0"/>
-    <w:lsdException w:name="Light List Accent 3" w:semiHidden="0" w:uiPriority="61" w:unhideWhenUsed="0"/>
-    <w:lsdException w:name="Light Grid Accent 3" w:semiHidden="0" w:uiPriority="62" w:unhideWhenUsed="0"/>
-    <w:lsdException w:name="Medium Shading 1 Accent 3" w:semiHidden="0" w:uiPriority="63" w:unhideWhenUsed="0"/>
-    <w:lsdException w:name="Medium Shading 2 Accent 3" w:semiHidden="0" w:uiPriority="64" w:unhideWhenUsed="0"/>
-    <w:lsdException w:name="Medium List 1 Accent 3" w:semiHidden="0" w:uiPriority="65" w:unhideWhenUsed="0"/>
-    <w:lsdException w:name="Medium List 2 Accent 3" w:semiHidden="0" w:uiPriority="66" w:unhideWhenUsed="0"/>
-    <w:lsdException w:name="Medium Grid 1 Accent 3" w:semiHidden="0" w:uiPriority="67" w:unhideWhenUsed="0"/>
-    <w:lsdException w:name="Medium Grid 2 Accent 3" w:semiHidden="0" w:uiPriority="68" w:unhideWhenUsed="0"/>
-    <w:lsdException w:name="Medium Grid 3 Accent 3" w:semiHidden="0" w:uiPriority="69" w:unhideWhenUsed="0"/>
-    <w:lsdException w:name="Dark List Accent 3" w:semiHidden="0" w:uiPriority="70" w:unhideWhenUsed="0"/>
-    <w:lsdException w:name="Colorful Shading Accent 3" w:semiHidden="0" w:uiPriority="71" w:unhideWhenUsed="0"/>
-    <w:lsdException w:name="Colorful List Accent 3" w:semiHidden="0" w:uiPriority="72" w:unhideWhenUsed="0"/>
-    <w:lsdException w:name="Colorful Grid Accent 3" w:semiHidden="0" w:uiPriority="73" w:unhideWhenUsed="0"/>
-    <w:lsdException w:name="Light Shading Accent 4" w:semiHidden="0" w:uiPriority="60" w:unhideWhenUsed="0"/>
-    <w:lsdException w:name="Light List Accent 4" w:semiHidden="0" w:uiPriority="61" w:unhideWhenUsed="0"/>
-    <w:lsdException w:name="Light Grid Accent 4" w:semiHidden="0" w:uiPriority="62" w:unhideWhenUsed="0"/>
-    <w:lsdException w:name="Medium Shading 1 Accent 4" w:semiHidden="0" w:uiPriority="63" w:unhideWhenUsed="0"/>
-    <w:lsdException w:name="Medium Shading 2 Accent 4" w:semiHidden="0" w:uiPriority="64" w:unhideWhenUsed="0"/>
-    <w:lsdException w:name="Medium List 1 Accent 4" w:semiHidden="0" w:uiPriority="65" w:unhideWhenUsed="0"/>
-    <w:lsdException w:name="Medium List 2 Accent 4" w:semiHidden="0" w:uiPriority="66" w:unhideWhenUsed="0"/>
-    <w:lsdException w:name="Medium Grid 1 Accent 4" w:semiHidden="0" w:uiPriority="67" w:unhideWhenUsed="0"/>
-    <w:lsdException w:name="Medium Grid 2 Accent 4" w:semiHidden="0" w:uiPriority="68" w:unhideWhenUsed="0"/>
-    <w:lsdException w:name="Medium Grid 3 Accent 4" w:semiHidden="0" w:uiPriority="69" w:unhideWhenUsed="0"/>
-    <w:lsdException w:name="Dark List Accent 4" w:semiHidden="0" w:uiPriority="70" w:unhideWhenUsed="0"/>
-    <w:lsdException w:name="Colorful Shading Accent 4" w:semiHidden="0" w:uiPriority="71" w:unhideWhenUsed="0"/>
-    <w:lsdException w:name="Colorful List Accent 4" w:semiHidden="0" w:uiPriority="72" w:unhideWhenUsed="0"/>
-    <w:lsdException w:name="Colorful Grid Accent 4" w:semiHidden="0" w:uiPriority="73" w:unhideWhenUsed="0"/>
-    <w:lsdException w:name="Light Shading Accent 5" w:semiHidden="0" w:uiPriority="60" w:unhideWhenUsed="0"/>
-    <w:lsdException w:name="Light List Accent 5" w:semiHidden="0" w:uiPriority="61" w:unhideWhenUsed="0"/>
-    <w:lsdException w:name="Light Grid Accent 5" w:semiHidden="0" w:uiPriority="62" w:unhideWhenUsed="0"/>
-    <w:lsdException w:name="Medium Shading 1 Accent 5" w:semiHidden="0" w:uiPriority="63" w:unhideWhenUsed="0"/>
-    <w:lsdException w:name="Medium Shading 2 Accent 5" w:semiHidden="0" w:uiPriority="64" w:unhideWhenUsed="0"/>
-    <w:lsdException w:name="Medium List 1 Accent 5" w:semiHidden="0" w:uiPriority="65" w:unhideWhenUsed="0"/>
-    <w:lsdException w:name="Medium List 2 Accent 5" w:semiHidden="0" w:uiPriority="66" w:unhideWhenUsed="0"/>
-    <w:lsdException w:name="Medium Grid 1 Accent 5" w:semiHidden="0" w:uiPriority="67" w:unhideWhenUsed="0"/>
-    <w:lsdException w:name="Medium Grid 2 Accent 5" w:semiHidden="0" w:uiPriority="68" w:unhideWhenUsed="0"/>
-    <w:lsdException w:name="Medium Grid 3 Accent 5" w:semiHidden="0" w:uiPriority="69" w:unhideWhenUsed="0"/>
-    <w:lsdException w:name="Dark List Accent 5" w:semiHidden="0" w:uiPriority="70" w:unhideWhenUsed="0"/>
-    <w:lsdException w:name="Colorful Shading Accent 5" w:semiHidden="0" w:uiPriority="71" w:unhideWhenUsed="0"/>
-    <w:lsdException w:name="Colorful List Accent 5" w:semiHidden="0" w:uiPriority="72" w:unhideWhenUsed="0"/>
-    <w:lsdException w:name="Colorful Grid Accent 5" w:semiHidden="0" w:uiPriority="73" w:unhideWhenUsed="0"/>
-    <w:lsdException w:name="Light Shading Accent 6" w:semiHidden="0" w:uiPriority="60" w:unhideWhenUsed="0"/>
-    <w:lsdException w:name="Light List Accent 6" w:semiHidden="0" w:uiPriority="61" w:unhideWhenUsed="0"/>
-    <w:lsdException w:name="Light Grid Accent 6" w:semiHidden="0" w:uiPriority="62" w:unhideWhenUsed="0"/>
-    <w:lsdException w:name="Medium Shading 1 Accent 6" w:semiHidden="0" w:uiPriority="63" w:unhideWhenUsed="0"/>
-    <w:lsdException w:name="Medium Shading 2 Accent 6" w:semiHidden="0" w:uiPriority="64" w:unhideWhenUsed="0"/>
-    <w:lsdException w:name="Medium List 1 Accent 6" w:semiHidden="0" w:uiPriority="65" w:unhideWhenUsed="0"/>
-    <w:lsdException w:name="Medium List 2 Accent 6" w:semiHidden="0" w:uiPriority="66" w:unhideWhenUsed="0"/>
-    <w:lsdException w:name="Medium Grid 1 Accent 6" w:semiHidden="0" w:uiPriority="67" w:unhideWhenUsed="0"/>
-    <w:lsdException w:name="Medium Grid 2 Accent 6" w:semiHidden="0" w:uiPriority="68" w:unhideWhenUsed="0"/>
-    <w:lsdException w:name="Medium Grid 3 Accent 6" w:semiHidden="0" w:uiPriority="69" w:unhideWhenUsed="0"/>
-    <w:lsdException w:name="Dark List Accent 6" w:semiHidden="0" w:uiPriority="70" w:unhideWhenUsed="0"/>
-    <w:lsdException w:name="Colorful Shading Accent 6" w:semiHidden="0" w:uiPriority="71" w:unhideWhenUsed="0"/>
-    <w:lsdException w:name="Colorful List Accent 6" w:semiHidden="0" w:uiPriority="72" w:unhideWhenUsed="0"/>
-    <w:lsdException w:name="Colorful Grid Accent 6" w:semiHidden="0" w:uiPriority="73" w:unhideWhenUsed="0"/>
-    <w:lsdException w:name="Subtle Emphasis" w:semiHidden="0" w:uiPriority="19" w:unhideWhenUsed="0" w:qFormat="1"/>
-    <w:lsdException w:name="Intense Emphasis" w:semiHidden="0" w:uiPriority="21" w:unhideWhenUsed="0" w:qFormat="1"/>
-    <w:lsdException w:name="Subtle Reference" w:semiHidden="0" w:uiPriority="31" w:unhideWhenUsed="0" w:qFormat="1"/>
-    <w:lsdException w:name="Intense Reference" w:semiHidden="0" w:uiPriority="32" w:unhideWhenUsed="0" w:qFormat="1"/>
-    <w:lsdException w:name="Book Title" w:semiHidden="0" w:uiPriority="33" w:unhideWhenUsed="0" w:qFormat="1"/>
-    <w:lsdException w:name="Bibliography" w:uiPriority="37"/>
-    <w:lsdException w:name="TOC Heading" w:uiPriority="39" w:qFormat="1"/>
+    <w:lsdException w:name="Table Theme" w:semiHidden="1" w:unhideWhenUsed="1"/>
+    <w:lsdException w:name="Placeholder Text" w:semiHidden="1"/>
+    <w:lsdException w:name="No Spacing" w:uiPriority="1" w:qFormat="1"/>
+    <w:lsdException w:name="Light Shading" w:uiPriority="60"/>
+    <w:lsdException w:name="Light List" w:uiPriority="61"/>
+    <w:lsdException w:name="Light Grid" w:uiPriority="62"/>
+    <w:lsdException w:name="Medium Shading 1" w:uiPriority="63"/>
+    <w:lsdException w:name="Medium Shading 2" w:uiPriority="64"/>
+    <w:lsdException w:name="Medium List 1" w:uiPriority="65"/>
+    <w:lsdException w:name="Medium List 2" w:uiPriority="66"/>
+    <w:lsdException w:name="Medium Grid 1" w:uiPriority="67"/>
+    <w:lsdException w:name="Medium Grid 2" w:uiPriority="68"/>
+    <w:lsdException w:name="Medium Grid 3" w:uiPriority="69"/>
+    <w:lsdException w:name="Dark List" w:uiPriority="70"/>
+    <w:lsdException w:name="Colorful Shading" w:uiPriority="71"/>
+    <w:lsdException w:name="Colorful List" w:uiPriority="72"/>
+    <w:lsdException w:name="Colorful Grid" w:uiPriority="73"/>
+    <w:lsdException w:name="Light Shading Accent 1" w:uiPriority="60"/>
+    <w:lsdException w:name="Light List Accent 1" w:uiPriority="61"/>
+    <w:lsdException w:name="Light Grid Accent 1" w:uiPriority="62"/>
+    <w:lsdException w:name="Medium Shading 1 Accent 1" w:uiPriority="63"/>
+    <w:lsdException w:name="Medium Shading 2 Accent 1" w:uiPriority="64"/>
+    <w:lsdException w:name="Medium List 1 Accent 1" w:uiPriority="65"/>
+    <w:lsdException w:name="Revision" w:semiHidden="1"/>
+    <w:lsdException w:name="List Paragraph" w:uiPriority="34" w:qFormat="1"/>
+    <w:lsdException w:name="Quote" w:uiPriority="29" w:qFormat="1"/>
+    <w:lsdException w:name="Intense Quote" w:uiPriority="30" w:qFormat="1"/>
+    <w:lsdException w:name="Medium List 2 Accent 1" w:uiPriority="66"/>
+    <w:lsdException w:name="Medium Grid 1 Accent 1" w:uiPriority="67"/>
+    <w:lsdException w:name="Medium Grid 2 Accent 1" w:uiPriority="68"/>
+    <w:lsdException w:name="Medium Grid 3 Accent 1" w:uiPriority="69"/>
+    <w:lsdException w:name="Dark List Accent 1" w:uiPriority="70"/>
+    <w:lsdException w:name="Colorful Shading Accent 1" w:uiPriority="71"/>
+    <w:lsdException w:name="Colorful List Accent 1" w:uiPriority="72"/>
+    <w:lsdException w:name="Colorful Grid Accent 1" w:uiPriority="73"/>
+    <w:lsdException w:name="Light Shading Accent 2" w:uiPriority="60"/>
+    <w:lsdException w:name="Light List Accent 2" w:uiPriority="61"/>
+    <w:lsdException w:name="Light Grid Accent 2" w:uiPriority="62"/>
+    <w:lsdException w:name="Medium Shading 1 Accent 2" w:uiPriority="63"/>
+    <w:lsdException w:name="Medium Shading 2 Accent 2" w:uiPriority="64"/>
+    <w:lsdException w:name="Medium List 1 Accent 2" w:uiPriority="65"/>
+    <w:lsdException w:name="Medium List 2 Accent 2" w:uiPriority="66"/>
+    <w:lsdException w:name="Medium Grid 1 Accent 2" w:uiPriority="67"/>
+    <w:lsdException w:name="Medium Grid 2 Accent 2" w:uiPriority="68"/>
+    <w:lsdException w:name="Medium Grid 3 Accent 2" w:uiPriority="69"/>
+    <w:lsdException w:name="Dark List Accent 2" w:uiPriority="70"/>
+    <w:lsdException w:name="Colorful Shading Accent 2" w:uiPriority="71"/>
+    <w:lsdException w:name="Colorful List Accent 2" w:uiPriority="72"/>
+    <w:lsdException w:name="Colorful Grid Accent 2" w:uiPriority="73"/>
+    <w:lsdException w:name="Light Shading Accent 3" w:uiPriority="60"/>
+    <w:lsdException w:name="Light List Accent 3" w:uiPriority="61"/>
+    <w:lsdException w:name="Light Grid Accent 3" w:uiPriority="62"/>
+    <w:lsdException w:name="Medium Shading 1 Accent 3" w:uiPriority="63"/>
+    <w:lsdException w:name="Medium Shading 2 Accent 3" w:uiPriority="64"/>
+    <w:lsdException w:name="Medium List 1 Accent 3" w:uiPriority="65"/>
+    <w:lsdException w:name="Medium List 2 Accent 3" w:uiPriority="66"/>
+    <w:lsdException w:name="Medium Grid 1 Accent 3" w:uiPriority="67"/>
+    <w:lsdException w:name="Medium Grid 2 Accent 3" w:uiPriority="68"/>
+    <w:lsdException w:name="Medium Grid 3 Accent 3" w:uiPriority="69"/>
+    <w:lsdException w:name="Dark List Accent 3" w:uiPriority="70"/>
+    <w:lsdException w:name="Colorful Shading Accent 3" w:uiPriority="71"/>
+    <w:lsdException w:name="Colorful List Accent 3" w:uiPriority="72"/>
+    <w:lsdException w:name="Colorful Grid Accent 3" w:uiPriority="73"/>
+    <w:lsdException w:name="Light Shading Accent 4" w:uiPriority="60"/>
+    <w:lsdException w:name="Light List Accent 4" w:uiPriority="61"/>
+    <w:lsdException w:name="Light Grid Accent 4" w:uiPriority="62"/>
+    <w:lsdException w:name="Medium Shading 1 Accent 4" w:uiPriority="63"/>
+    <w:lsdException w:name="Medium Shading 2 Accent 4" w:uiPriority="64"/>
+    <w:lsdException w:name="Medium List 1 Accent 4" w:uiPriority="65"/>
+    <w:lsdException w:name="Medium List 2 Accent 4" w:uiPriority="66"/>
+    <w:lsdException w:name="Medium Grid 1 Accent 4" w:uiPriority="67"/>
+    <w:lsdException w:name="Medium Grid 2 Accent 4" w:uiPriority="68"/>
+    <w:lsdException w:name="Medium Grid 3 Accent 4" w:uiPriority="69"/>
+    <w:lsdException w:name="Dark List Accent 4" w:uiPriority="70"/>
+    <w:lsdException w:name="Colorful Shading Accent 4" w:uiPriority="71"/>
+    <w:lsdException w:name="Colorful List Accent 4" w:uiPriority="72"/>
+    <w:lsdException w:name="Colorful Grid Accent 4" w:uiPriority="73"/>
+    <w:lsdException w:name="Light Shading Accent 5" w:uiPriority="60"/>
+    <w:lsdException w:name="Light List Accent 5" w:uiPriority="61"/>
+    <w:lsdException w:name="Light Grid Accent 5" w:uiPriority="62"/>
+    <w:lsdException w:name="Medium Shading 1 Accent 5" w:uiPriority="63"/>
+    <w:lsdException w:name="Medium Shading 2 Accent 5" w:uiPriority="64"/>
+    <w:lsdException w:name="Medium List 1 Accent 5" w:uiPriority="65"/>
+    <w:lsdException w:name="Medium List 2 Accent 5" w:uiPriority="66"/>
+    <w:lsdException w:name="Medium Grid 1 Accent 5" w:uiPriority="67"/>
+    <w:lsdException w:name="Medium Grid 2 Accent 5" w:uiPriority="68"/>
+    <w:lsdException w:name="Medium Grid 3 Accent 5" w:uiPriority="69"/>
+    <w:lsdException w:name="Dark List Accent 5" w:uiPriority="70"/>
+    <w:lsdException w:name="Colorful Shading Accent 5" w:uiPriority="71"/>
+    <w:lsdException w:name="Colorful List Accent 5" w:uiPriority="72"/>
+    <w:lsdException w:name="Colorful Grid Accent 5" w:uiPriority="73"/>
+    <w:lsdException w:name="Light Shading Accent 6" w:uiPriority="60"/>
+    <w:lsdException w:name="Light List Accent 6" w:uiPriority="61"/>
+    <w:lsdException w:name="Light Grid Accent 6" w:uiPriority="62"/>
+    <w:lsdException w:name="Medium Shading 1 Accent 6" w:uiPriority="63"/>
+    <w:lsdException w:name="Medium Shading 2 Accent 6" w:uiPriority="64"/>
+    <w:lsdException w:name="Medium List 1 Accent 6" w:uiPriority="65"/>
+    <w:lsdException w:name="Medium List 2 Accent 6" w:uiPriority="66"/>
+    <w:lsdException w:name="Medium Grid 1 Accent 6" w:uiPriority="67"/>
+    <w:lsdException w:name="Medium Grid 2 Accent 6" w:uiPriority="68"/>
+    <w:lsdException w:name="Medium Grid 3 Accent 6" w:uiPriority="69"/>
+    <w:lsdException w:name="Dark List Accent 6" w:uiPriority="70"/>
+    <w:lsdException w:name="Colorful Shading Accent 6" w:uiPriority="71"/>
+    <w:lsdException w:name="Colorful List Accent 6" w:uiPriority="72"/>
+    <w:lsdException w:name="Colorful Grid Accent 6" w:uiPriority="73"/>
+    <w:lsdException w:name="Subtle Emphasis" w:uiPriority="19" w:qFormat="1"/>
+    <w:lsdException w:name="Intense Emphasis" w:uiPriority="21" w:qFormat="1"/>
+    <w:lsdException w:name="Subtle Reference" w:uiPriority="31" w:qFormat="1"/>
+    <w:lsdException w:name="Intense Reference" w:uiPriority="32" w:qFormat="1"/>
+    <w:lsdException w:name="Book Title" w:uiPriority="33" w:qFormat="1"/>
+    <w:lsdException w:name="Bibliography" w:semiHidden="1" w:uiPriority="37" w:unhideWhenUsed="1"/>
+    <w:lsdException w:name="TOC Heading" w:semiHidden="1" w:uiPriority="39" w:unhideWhenUsed="1" w:qFormat="1"/>
+    <w:lsdException w:name="Grid Table Light" w:semiHidden="1" w:unhideWhenUsed="1"/>
+    <w:lsdException w:name="Grid Table 1 Light" w:semiHidden="1" w:unhideWhenUsed="1"/>
+    <w:lsdException w:name="Grid Table 2" w:semiHidden="1" w:unhideWhenUsed="1"/>
+    <w:lsdException w:name="Grid Table 3" w:semiHidden="1" w:unhideWhenUsed="1"/>
+    <w:lsdException w:name="Grid Table 4" w:uiPriority="49"/>
+    <w:lsdException w:name="Grid Table 5 Dark" w:uiPriority="50"/>
+    <w:lsdException w:name="Grid Table 6 Colorful" w:uiPriority="51"/>
+    <w:lsdException w:name="Grid Table 7 Colorful" w:uiPriority="52"/>
+    <w:lsdException w:name="Grid Table 1 Light Accent 1" w:uiPriority="46"/>
+    <w:lsdException w:name="Grid Table 2 Accent 1" w:uiPriority="47"/>
+    <w:lsdException w:name="Grid Table 3 Accent 1" w:uiPriority="48"/>
+    <w:lsdException w:name="Grid Table 4 Accent 1" w:uiPriority="49"/>
+    <w:lsdException w:name="Grid Table 5 Dark Accent 1" w:uiPriority="50"/>
+    <w:lsdException w:name="Grid Table 6 Colorful Accent 1" w:uiPriority="51"/>
+    <w:lsdException w:name="Grid Table 7 Colorful Accent 1" w:uiPriority="52"/>
+    <w:lsdException w:name="Grid Table 1 Light Accent 2" w:uiPriority="46"/>
+    <w:lsdException w:name="Grid Table 2 Accent 2" w:uiPriority="47"/>
+    <w:lsdException w:name="Grid Table 3 Accent 2" w:uiPriority="48"/>
+    <w:lsdException w:name="Grid Table 4 Accent 2" w:uiPriority="49"/>
+    <w:lsdException w:name="Grid Table 5 Dark Accent 2" w:uiPriority="50"/>
+    <w:lsdException w:name="Grid Table 6 Colorful Accent 2" w:uiPriority="51"/>
+    <w:lsdException w:name="Grid Table 7 Colorful Accent 2" w:uiPriority="52"/>
+    <w:lsdException w:name="Grid Table 1 Light Accent 3" w:uiPriority="46"/>
+    <w:lsdException w:name="Grid Table 2 Accent 3" w:uiPriority="47"/>
+    <w:lsdException w:name="Grid Table 3 Accent 3" w:uiPriority="48"/>
+    <w:lsdException w:name="Grid Table 4 Accent 3" w:uiPriority="49"/>
+    <w:lsdException w:name="Grid Table 5 Dark Accent 3" w:uiPriority="50"/>
+    <w:lsdException w:name="Grid Table 6 Colorful Accent 3" w:uiPriority="51"/>
+    <w:lsdException w:name="Grid Table 7 Colorful Accent 3" w:uiPriority="52"/>
+    <w:lsdException w:name="Grid Table 1 Light Accent 4" w:uiPriority="46"/>
+    <w:lsdException w:name="Grid Table 2 Accent 4" w:uiPriority="47"/>
+    <w:lsdException w:name="Grid Table 3 Accent 4" w:uiPriority="48"/>
+    <w:lsdException w:name="Grid Table 4 Accent 4" w:uiPriority="49"/>
+    <w:lsdException w:name="Grid Table 5 Dark Accent 4" w:uiPriority="50"/>
+    <w:lsdException w:name="Grid Table 6 Colorful Accent 4" w:uiPriority="51"/>
+    <w:lsdException w:name="Grid Table 7 Colorful Accent 4" w:uiPriority="52"/>
+    <w:lsdException w:name="Grid Table 1 Light Accent 5" w:uiPriority="46"/>
+    <w:lsdException w:name="Grid Table 2 Accent 5" w:uiPriority="47"/>
+    <w:lsdException w:name="Grid Table 3 Accent 5" w:uiPriority="48"/>
+    <w:lsdException w:name="Grid Table 4 Accent 5" w:uiPriority="49"/>
+    <w:lsdException w:name="Grid Table 5 Dark Accent 5" w:uiPriority="50"/>
+    <w:lsdException w:name="Grid Table 6 Colorful Accent 5" w:uiPriority="51"/>
+    <w:lsdException w:name="Grid Table 7 Colorful Accent 5" w:uiPriority="52"/>
+    <w:lsdException w:name="Grid Table 1 Light Accent 6" w:uiPriority="46"/>
+    <w:lsdException w:name="Grid Table 2 Accent 6" w:uiPriority="47"/>
+    <w:lsdException w:name="Grid Table 3 Accent 6" w:uiPriority="48"/>
+    <w:lsdException w:name="Grid Table 4 Accent 6" w:uiPriority="49"/>
+    <w:lsdException w:name="Grid Table 5 Dark Accent 6" w:uiPriority="50"/>
+    <w:lsdException w:name="Grid Table 6 Colorful Accent 6" w:uiPriority="51"/>
+    <w:lsdException w:name="Grid Table 7 Colorful Accent 6" w:uiPriority="52"/>
+    <w:lsdException w:name="List Table 1 Light" w:uiPriority="46"/>
+    <w:lsdException w:name="List Table 2" w:uiPriority="47"/>
+    <w:lsdException w:name="List Table 3" w:uiPriority="48"/>
+    <w:lsdException w:name="List Table 4" w:uiPriority="49"/>
+    <w:lsdException w:name="List Table 5 Dark" w:uiPriority="50"/>
+    <w:lsdException w:name="List Table 6 Colorful" w:uiPriority="51"/>
+    <w:lsdException w:name="List Table 7 Colorful" w:uiPriority="52"/>
+    <w:lsdException w:name="List Table 1 Light Accent 1" w:uiPriority="46"/>
+    <w:lsdException w:name="List Table 2 Accent 1" w:uiPriority="47"/>
+    <w:lsdException w:name="List Table 3 Accent 1" w:uiPriority="48"/>
+    <w:lsdException w:name="List Table 4 Accent 1" w:uiPriority="49"/>
+    <w:lsdException w:name="List Table 5 Dark Accent 1" w:uiPriority="50"/>
+    <w:lsdException w:name="List Table 6 Colorful Accent 1" w:uiPriority="51"/>
+    <w:lsdException w:name="List Table 7 Colorful Accent 1" w:uiPriority="52"/>
+    <w:lsdException w:name="List Table 1 Light Accent 2" w:uiPriority="46"/>
+    <w:lsdException w:name="List Table 2 Accent 2" w:uiPriority="47"/>
+    <w:lsdException w:name="List Table 3 Accent 2" w:uiPriority="48"/>
+    <w:lsdException w:name="List Table 4 Accent 2" w:uiPriority="49"/>
+    <w:lsdException w:name="List Table 5 Dark Accent 2" w:uiPriority="50"/>
+    <w:lsdException w:name="List Table 6 Colorful Accent 2" w:uiPriority="51"/>
+    <w:lsdException w:name="List Table 7 Colorful Accent 2" w:uiPriority="52"/>
+    <w:lsdException w:name="List Table 1 Light Accent 3" w:uiPriority="46"/>
+    <w:lsdException w:name="List Table 2 Accent 3" w:uiPriority="47"/>
+    <w:lsdException w:name="List Table 3 Accent 3" w:uiPriority="48"/>
+    <w:lsdException w:name="List Table 4 Accent 3" w:uiPriority="49"/>
+    <w:lsdException w:name="List Table 5 Dark Accent 3" w:uiPriority="50"/>
+    <w:lsdException w:name="List Table 6 Colorful Accent 3" w:uiPriority="51"/>
+    <w:lsdException w:name="List Table 7 Colorful Accent 3" w:uiPriority="52"/>
+    <w:lsdException w:name="List Table 1 Light Accent 4" w:uiPriority="46"/>
+    <w:lsdException w:name="List Table 2 Accent 4" w:uiPriority="47"/>
+    <w:lsdException w:name="List Table 3 Accent 4" w:uiPriority="48"/>
+    <w:lsdException w:name="List Table 4 Accent 4" w:uiPriority="49"/>
+    <w:lsdException w:name="List Table 5 Dark Accent 4" w:uiPriority="50"/>
+    <w:lsdException w:name="List Table 6 Colorful Accent 4" w:uiPriority="51"/>
+    <w:lsdException w:name="List Table 7 Colorful Accent 4" w:uiPriority="52"/>
+    <w:lsdException w:name="List Table 1 Light Accent 5" w:uiPriority="46"/>
+    <w:lsdException w:name="List Table 2 Accent 5" w:uiPriority="47"/>
+    <w:lsdException w:name="List Table 3 Accent 5" w:uiPriority="48"/>
+    <w:lsdException w:name="List Table 4 Accent 5" w:uiPriority="49"/>
+    <w:lsdException w:name="List Table 5 Dark Accent 5" w:uiPriority="50"/>
+    <w:lsdException w:name="List Table 6 Colorful Accent 5" w:uiPriority="51"/>
+    <w:lsdException w:name="List Table 7 Colorful Accent 5" w:uiPriority="52"/>
+    <w:lsdException w:name="List Table 1 Light Accent 6" w:uiPriority="46"/>
+    <w:lsdException w:name="List Table 2 Accent 6" w:uiPriority="47"/>
+    <w:lsdException w:name="List Table 3 Accent 6" w:uiPriority="48"/>
+    <w:lsdException w:name="List Table 4 Accent 6" w:uiPriority="49"/>
+    <w:lsdException w:name="List Table 5 Dark Accent 6" w:uiPriority="50"/>
+    <w:lsdException w:name="List Table 6 Colorful Accent 6" w:uiPriority="51"/>
+    <w:lsdException w:name="List Table 7 Colorful Accent 6" w:uiPriority="52"/>
+    <w:lsdException w:name="Mention" w:semiHidden="1" w:unhideWhenUsed="1"/>
+    <w:lsdException w:name="Smart Hyperlink" w:semiHidden="1" w:unhideWhenUsed="1"/>
+    <w:lsdException w:name="Hashtag" w:semiHidden="1" w:unhideWhenUsed="1"/>
+    <w:lsdException w:name="Unresolved Mention" w:semiHidden="1" w:unhideWhenUsed="1"/>
   </w:latentStyles>
   <w:style w:type="paragraph" w:default="1" w:styleId="a">
     <w:name w:val="Normal"/>
@@ -6760,8 +7455,8 @@
       <w:szCs w:val="24"/>
     </w:rPr>
   </w:style>
-  <w:style w:type="character" w:customStyle="1" w:styleId="UnresolvedMention">
-    <w:name w:val="Unresolved Mention"/>
+  <w:style w:type="character" w:customStyle="1" w:styleId="10">
+    <w:name w:val="未解決のメンション1"/>
     <w:basedOn w:val="a0"/>
     <w:uiPriority w:val="99"/>
     <w:semiHidden/>
@@ -6779,7 +7474,6 @@
     <w:unhideWhenUsed/>
     <w:rsid w:val="00E7297C"/>
     <w:tblPr>
-      <w:tblInd w:w="0" w:type="dxa"/>
       <w:tblBorders>
         <w:top w:val="single" w:sz="4" w:space="0" w:color="auto"/>
         <w:left w:val="single" w:sz="4" w:space="0" w:color="auto"/>
@@ -6788,12 +7482,6 @@
         <w:insideH w:val="single" w:sz="4" w:space="0" w:color="auto"/>
         <w:insideV w:val="single" w:sz="4" w:space="0" w:color="auto"/>
       </w:tblBorders>
-      <w:tblCellMar>
-        <w:top w:w="0" w:type="dxa"/>
-        <w:left w:w="108" w:type="dxa"/>
-        <w:bottom w:w="0" w:type="dxa"/>
-        <w:right w:w="108" w:type="dxa"/>
-      </w:tblCellMar>
     </w:tblPr>
   </w:style>
   <w:style w:type="table" w:styleId="20">
@@ -6804,19 +7492,12 @@
     <w:tblPr>
       <w:tblStyleRowBandSize w:val="1"/>
       <w:tblStyleColBandSize w:val="1"/>
-      <w:tblInd w:w="0" w:type="dxa"/>
       <w:tblBorders>
         <w:top w:val="single" w:sz="8" w:space="0" w:color="F79646" w:themeColor="accent6"/>
         <w:left w:val="single" w:sz="8" w:space="0" w:color="F79646" w:themeColor="accent6"/>
         <w:bottom w:val="single" w:sz="8" w:space="0" w:color="F79646" w:themeColor="accent6"/>
         <w:right w:val="single" w:sz="8" w:space="0" w:color="F79646" w:themeColor="accent6"/>
       </w:tblBorders>
-      <w:tblCellMar>
-        <w:top w:w="0" w:type="dxa"/>
-        <w:left w:w="108" w:type="dxa"/>
-        <w:bottom w:w="0" w:type="dxa"/>
-        <w:right w:w="108" w:type="dxa"/>
-      </w:tblCellMar>
     </w:tblPr>
     <w:tblStylePr w:type="firstRow">
       <w:pPr>
@@ -6893,1312 +7574,12 @@
     <w:tblPr>
       <w:tblStyleRowBandSize w:val="1"/>
       <w:tblStyleColBandSize w:val="1"/>
-      <w:tblInd w:w="0" w:type="dxa"/>
       <w:tblBorders>
         <w:top w:val="single" w:sz="8" w:space="0" w:color="000000" w:themeColor="text1"/>
         <w:left w:val="single" w:sz="8" w:space="0" w:color="000000" w:themeColor="text1"/>
         <w:bottom w:val="single" w:sz="8" w:space="0" w:color="000000" w:themeColor="text1"/>
         <w:right w:val="single" w:sz="8" w:space="0" w:color="000000" w:themeColor="text1"/>
       </w:tblBorders>
-      <w:tblCellMar>
-        <w:top w:w="0" w:type="dxa"/>
-        <w:left w:w="108" w:type="dxa"/>
-        <w:bottom w:w="0" w:type="dxa"/>
-        <w:right w:w="108" w:type="dxa"/>
-      </w:tblCellMar>
-    </w:tblPr>
-    <w:tblStylePr w:type="firstRow">
-      <w:pPr>
-        <w:spacing w:before="0" w:after="0" w:line="240" w:lineRule="auto"/>
-      </w:pPr>
-      <w:rPr>
-        <w:b/>
-        <w:bCs/>
-        <w:color w:val="FFFFFF" w:themeColor="background1"/>
-      </w:rPr>
-      <w:tblPr/>
-      <w:tcPr>
-        <w:shd w:val="clear" w:color="auto" w:fill="000000" w:themeFill="text1"/>
-      </w:tcPr>
-    </w:tblStylePr>
-    <w:tblStylePr w:type="lastRow">
-      <w:pPr>
-        <w:spacing w:before="0" w:after="0" w:line="240" w:lineRule="auto"/>
-      </w:pPr>
-      <w:rPr>
-        <w:b/>
-        <w:bCs/>
-      </w:rPr>
-      <w:tblPr/>
-      <w:tcPr>
-        <w:tcBorders>
-          <w:top w:val="double" w:sz="6" w:space="0" w:color="000000" w:themeColor="text1"/>
-          <w:left w:val="single" w:sz="8" w:space="0" w:color="000000" w:themeColor="text1"/>
-          <w:bottom w:val="single" w:sz="8" w:space="0" w:color="000000" w:themeColor="text1"/>
-          <w:right w:val="single" w:sz="8" w:space="0" w:color="000000" w:themeColor="text1"/>
-        </w:tcBorders>
-      </w:tcPr>
-    </w:tblStylePr>
-    <w:tblStylePr w:type="firstCol">
-      <w:rPr>
-        <w:b/>
-        <w:bCs/>
-      </w:rPr>
-    </w:tblStylePr>
-    <w:tblStylePr w:type="lastCol">
-      <w:rPr>
-        <w:b/>
-        <w:bCs/>
-      </w:rPr>
-    </w:tblStylePr>
-    <w:tblStylePr w:type="band1Vert">
-      <w:tblPr/>
-      <w:tcPr>
-        <w:tcBorders>
-          <w:top w:val="single" w:sz="8" w:space="0" w:color="000000" w:themeColor="text1"/>
-          <w:left w:val="single" w:sz="8" w:space="0" w:color="000000" w:themeColor="text1"/>
-          <w:bottom w:val="single" w:sz="8" w:space="0" w:color="000000" w:themeColor="text1"/>
-          <w:right w:val="single" w:sz="8" w:space="0" w:color="000000" w:themeColor="text1"/>
-        </w:tcBorders>
-      </w:tcPr>
-    </w:tblStylePr>
-    <w:tblStylePr w:type="band1Horz">
-      <w:tblPr/>
-      <w:tcPr>
-        <w:tcBorders>
-          <w:top w:val="single" w:sz="8" w:space="0" w:color="000000" w:themeColor="text1"/>
-          <w:left w:val="single" w:sz="8" w:space="0" w:color="000000" w:themeColor="text1"/>
-          <w:bottom w:val="single" w:sz="8" w:space="0" w:color="000000" w:themeColor="text1"/>
-          <w:right w:val="single" w:sz="8" w:space="0" w:color="000000" w:themeColor="text1"/>
-        </w:tcBorders>
-      </w:tcPr>
-    </w:tblStylePr>
-  </w:style>
-</w:styles>
-</file>
-
-<file path=word/stylesWithEffects.xml><?xml version="1.0" encoding="utf-8"?>
-<w:styles xmlns:wpc="http://schemas.microsoft.com/office/word/2010/wordprocessingCanvas" xmlns:mo="http://schemas.microsoft.com/office/mac/office/2008/main" xmlns:mc="http://schemas.openxmlformats.org/markup-compatibility/2006" xmlns:mv="urn:schemas-microsoft-com:mac:vml" xmlns:o="urn:schemas-microsoft-com:office:office" xmlns:r="http://schemas.openxmlformats.org/officeDocument/2006/relationships" xmlns:m="http://schemas.openxmlformats.org/officeDocument/2006/math" xmlns:v="urn:schemas-microsoft-com:vml" xmlns:wp14="http://schemas.microsoft.com/office/word/2010/wordprocessingDrawing" xmlns:wp="http://schemas.openxmlformats.org/drawingml/2006/wordprocessingDrawing" xmlns:w10="urn:schemas-microsoft-com:office:word" xmlns:w="http://schemas.openxmlformats.org/wordprocessingml/2006/main" xmlns:w14="http://schemas.microsoft.com/office/word/2010/wordml" xmlns:wpg="http://schemas.microsoft.com/office/word/2010/wordprocessingGroup" xmlns:wpi="http://schemas.microsoft.com/office/word/2010/wordprocessingInk" xmlns:wne="http://schemas.microsoft.com/office/word/2006/wordml" xmlns:wps="http://schemas.microsoft.com/office/word/2010/wordprocessingShape" mc:Ignorable="w14 wp14">
-  <w:docDefaults>
-    <w:rPrDefault>
-      <w:rPr>
-        <w:rFonts w:ascii="Times New Roman" w:eastAsiaTheme="minorEastAsia" w:hAnsi="Times New Roman" w:cs="Times New Roman"/>
-        <w:lang w:val="en-US" w:eastAsia="en-US" w:bidi="ar-SA"/>
-      </w:rPr>
-    </w:rPrDefault>
-    <w:pPrDefault/>
-  </w:docDefaults>
-  <w:latentStyles w:defLockedState="0" w:defUIPriority="99" w:defSemiHidden="1" w:defUnhideWhenUsed="1" w:defQFormat="0" w:count="276">
-    <w:lsdException w:name="Normal" w:semiHidden="0" w:uiPriority="0" w:unhideWhenUsed="0" w:qFormat="1"/>
-    <w:lsdException w:name="heading 1" w:semiHidden="0" w:uiPriority="9" w:unhideWhenUsed="0" w:qFormat="1"/>
-    <w:lsdException w:name="heading 2" w:semiHidden="0" w:uiPriority="9" w:unhideWhenUsed="0" w:qFormat="1"/>
-    <w:lsdException w:name="heading 3" w:semiHidden="0" w:uiPriority="9" w:unhideWhenUsed="0" w:qFormat="1"/>
-    <w:lsdException w:name="heading 4" w:semiHidden="0" w:uiPriority="9" w:unhideWhenUsed="0" w:qFormat="1"/>
-    <w:lsdException w:name="heading 5" w:semiHidden="0" w:uiPriority="9" w:unhideWhenUsed="0" w:qFormat="1"/>
-    <w:lsdException w:name="heading 6" w:semiHidden="0" w:uiPriority="9" w:unhideWhenUsed="0" w:qFormat="1"/>
-    <w:lsdException w:name="heading 7" w:semiHidden="0" w:uiPriority="9" w:unhideWhenUsed="0" w:qFormat="1"/>
-    <w:lsdException w:name="heading 8" w:semiHidden="0" w:uiPriority="9" w:unhideWhenUsed="0" w:qFormat="1"/>
-    <w:lsdException w:name="heading 9" w:semiHidden="0" w:uiPriority="9" w:unhideWhenUsed="0" w:qFormat="1"/>
-    <w:lsdException w:name="toc 1" w:uiPriority="39"/>
-    <w:lsdException w:name="toc 2" w:uiPriority="39"/>
-    <w:lsdException w:name="toc 3" w:uiPriority="39"/>
-    <w:lsdException w:name="toc 4" w:uiPriority="39"/>
-    <w:lsdException w:name="toc 5" w:uiPriority="39"/>
-    <w:lsdException w:name="toc 6" w:uiPriority="39"/>
-    <w:lsdException w:name="toc 7" w:uiPriority="39"/>
-    <w:lsdException w:name="toc 8" w:uiPriority="39"/>
-    <w:lsdException w:name="toc 9" w:uiPriority="39"/>
-    <w:lsdException w:name="caption" w:uiPriority="35" w:qFormat="1"/>
-    <w:lsdException w:name="Title" w:semiHidden="0" w:uiPriority="10" w:unhideWhenUsed="0" w:qFormat="1"/>
-    <w:lsdException w:name="Default Paragraph Font" w:uiPriority="1"/>
-    <w:lsdException w:name="Subtitle" w:semiHidden="0" w:uiPriority="11" w:unhideWhenUsed="0" w:qFormat="1"/>
-    <w:lsdException w:name="Hyperlink" w:uiPriority="0"/>
-    <w:lsdException w:name="Strong" w:semiHidden="0" w:uiPriority="22" w:unhideWhenUsed="0" w:qFormat="1"/>
-    <w:lsdException w:name="Emphasis" w:semiHidden="0" w:uiPriority="20" w:unhideWhenUsed="0" w:qFormat="1"/>
-    <w:lsdException w:name="Table Grid" w:uiPriority="59"/>
-    <w:lsdException w:name="Note Level 1" w:semiHidden="0" w:unhideWhenUsed="0"/>
-    <w:lsdException w:name="Note Level 2" w:semiHidden="0" w:unhideWhenUsed="0"/>
-    <w:lsdException w:name="Note Level 3" w:semiHidden="0" w:unhideWhenUsed="0"/>
-    <w:lsdException w:name="Note Level 4" w:semiHidden="0" w:unhideWhenUsed="0"/>
-    <w:lsdException w:name="Note Level 5" w:semiHidden="0" w:unhideWhenUsed="0"/>
-    <w:lsdException w:name="Note Level 6" w:semiHidden="0" w:unhideWhenUsed="0"/>
-    <w:lsdException w:name="Note Level 7" w:semiHidden="0" w:unhideWhenUsed="0"/>
-    <w:lsdException w:name="Note Level 8" w:semiHidden="0" w:unhideWhenUsed="0"/>
-    <w:lsdException w:name="Note Level 9" w:semiHidden="0" w:unhideWhenUsed="0"/>
-    <w:lsdException w:name="Placeholder Text" w:unhideWhenUsed="0"/>
-    <w:lsdException w:name="No Spacing" w:semiHidden="0" w:uiPriority="1" w:unhideWhenUsed="0" w:qFormat="1"/>
-    <w:lsdException w:name="Light Shading" w:semiHidden="0" w:uiPriority="60" w:unhideWhenUsed="0"/>
-    <w:lsdException w:name="Light List" w:semiHidden="0" w:uiPriority="61" w:unhideWhenUsed="0"/>
-    <w:lsdException w:name="Light Grid" w:semiHidden="0" w:uiPriority="62" w:unhideWhenUsed="0"/>
-    <w:lsdException w:name="Medium Shading 1" w:semiHidden="0" w:uiPriority="63" w:unhideWhenUsed="0"/>
-    <w:lsdException w:name="Medium Shading 2" w:semiHidden="0" w:uiPriority="64" w:unhideWhenUsed="0"/>
-    <w:lsdException w:name="Medium List 1" w:semiHidden="0" w:uiPriority="65" w:unhideWhenUsed="0"/>
-    <w:lsdException w:name="Medium List 2" w:semiHidden="0" w:uiPriority="66" w:unhideWhenUsed="0"/>
-    <w:lsdException w:name="Medium Grid 1" w:semiHidden="0" w:uiPriority="67" w:unhideWhenUsed="0"/>
-    <w:lsdException w:name="Medium Grid 2" w:semiHidden="0" w:uiPriority="68" w:unhideWhenUsed="0"/>
-    <w:lsdException w:name="Medium Grid 3" w:semiHidden="0" w:uiPriority="69" w:unhideWhenUsed="0"/>
-    <w:lsdException w:name="Dark List" w:semiHidden="0" w:uiPriority="70" w:unhideWhenUsed="0"/>
-    <w:lsdException w:name="Colorful Shading" w:semiHidden="0" w:uiPriority="71" w:unhideWhenUsed="0"/>
-    <w:lsdException w:name="Colorful List" w:semiHidden="0" w:uiPriority="72" w:unhideWhenUsed="0"/>
-    <w:lsdException w:name="Colorful Grid" w:semiHidden="0" w:uiPriority="73" w:unhideWhenUsed="0"/>
-    <w:lsdException w:name="Light Shading Accent 1" w:semiHidden="0" w:uiPriority="60" w:unhideWhenUsed="0"/>
-    <w:lsdException w:name="Light List Accent 1" w:semiHidden="0" w:uiPriority="61" w:unhideWhenUsed="0"/>
-    <w:lsdException w:name="Light Grid Accent 1" w:semiHidden="0" w:uiPriority="62" w:unhideWhenUsed="0"/>
-    <w:lsdException w:name="Medium Shading 1 Accent 1" w:semiHidden="0" w:uiPriority="63" w:unhideWhenUsed="0"/>
-    <w:lsdException w:name="Medium Shading 2 Accent 1" w:semiHidden="0" w:uiPriority="64" w:unhideWhenUsed="0"/>
-    <w:lsdException w:name="Medium List 1 Accent 1" w:semiHidden="0" w:uiPriority="65" w:unhideWhenUsed="0"/>
-    <w:lsdException w:name="Revision" w:unhideWhenUsed="0"/>
-    <w:lsdException w:name="List Paragraph" w:semiHidden="0" w:uiPriority="34" w:unhideWhenUsed="0" w:qFormat="1"/>
-    <w:lsdException w:name="Quote" w:semiHidden="0" w:uiPriority="29" w:unhideWhenUsed="0" w:qFormat="1"/>
-    <w:lsdException w:name="Intense Quote" w:semiHidden="0" w:uiPriority="30" w:unhideWhenUsed="0" w:qFormat="1"/>
-    <w:lsdException w:name="Medium List 2 Accent 1" w:semiHidden="0" w:uiPriority="66" w:unhideWhenUsed="0"/>
-    <w:lsdException w:name="Medium Grid 1 Accent 1" w:semiHidden="0" w:uiPriority="67" w:unhideWhenUsed="0"/>
-    <w:lsdException w:name="Medium Grid 2 Accent 1" w:semiHidden="0" w:uiPriority="68" w:unhideWhenUsed="0"/>
-    <w:lsdException w:name="Medium Grid 3 Accent 1" w:semiHidden="0" w:uiPriority="69" w:unhideWhenUsed="0"/>
-    <w:lsdException w:name="Dark List Accent 1" w:semiHidden="0" w:uiPriority="70" w:unhideWhenUsed="0"/>
-    <w:lsdException w:name="Colorful Shading Accent 1" w:semiHidden="0" w:uiPriority="71" w:unhideWhenUsed="0"/>
-    <w:lsdException w:name="Colorful List Accent 1" w:semiHidden="0" w:uiPriority="72" w:unhideWhenUsed="0"/>
-    <w:lsdException w:name="Colorful Grid Accent 1" w:semiHidden="0" w:uiPriority="73" w:unhideWhenUsed="0"/>
-    <w:lsdException w:name="Light Shading Accent 2" w:semiHidden="0" w:uiPriority="60" w:unhideWhenUsed="0"/>
-    <w:lsdException w:name="Light List Accent 2" w:semiHidden="0" w:uiPriority="61" w:unhideWhenUsed="0"/>
-    <w:lsdException w:name="Light Grid Accent 2" w:semiHidden="0" w:uiPriority="62" w:unhideWhenUsed="0"/>
-    <w:lsdException w:name="Medium Shading 1 Accent 2" w:semiHidden="0" w:uiPriority="63" w:unhideWhenUsed="0"/>
-    <w:lsdException w:name="Medium Shading 2 Accent 2" w:semiHidden="0" w:uiPriority="64" w:unhideWhenUsed="0"/>
-    <w:lsdException w:name="Medium List 1 Accent 2" w:semiHidden="0" w:uiPriority="65" w:unhideWhenUsed="0"/>
-    <w:lsdException w:name="Medium List 2 Accent 2" w:semiHidden="0" w:uiPriority="66" w:unhideWhenUsed="0"/>
-    <w:lsdException w:name="Medium Grid 1 Accent 2" w:semiHidden="0" w:uiPriority="67" w:unhideWhenUsed="0"/>
-    <w:lsdException w:name="Medium Grid 2 Accent 2" w:semiHidden="0" w:uiPriority="68" w:unhideWhenUsed="0"/>
-    <w:lsdException w:name="Medium Grid 3 Accent 2" w:semiHidden="0" w:uiPriority="69" w:unhideWhenUsed="0"/>
-    <w:lsdException w:name="Dark List Accent 2" w:semiHidden="0" w:uiPriority="70" w:unhideWhenUsed="0"/>
-    <w:lsdException w:name="Colorful Shading Accent 2" w:semiHidden="0" w:uiPriority="71" w:unhideWhenUsed="0"/>
-    <w:lsdException w:name="Colorful List Accent 2" w:semiHidden="0" w:uiPriority="72" w:unhideWhenUsed="0"/>
-    <w:lsdException w:name="Colorful Grid Accent 2" w:semiHidden="0" w:uiPriority="73" w:unhideWhenUsed="0"/>
-    <w:lsdException w:name="Light Shading Accent 3" w:semiHidden="0" w:uiPriority="60" w:unhideWhenUsed="0"/>
-    <w:lsdException w:name="Light List Accent 3" w:semiHidden="0" w:uiPriority="61" w:unhideWhenUsed="0"/>
-    <w:lsdException w:name="Light Grid Accent 3" w:semiHidden="0" w:uiPriority="62" w:unhideWhenUsed="0"/>
-    <w:lsdException w:name="Medium Shading 1 Accent 3" w:semiHidden="0" w:uiPriority="63" w:unhideWhenUsed="0"/>
-    <w:lsdException w:name="Medium Shading 2 Accent 3" w:semiHidden="0" w:uiPriority="64" w:unhideWhenUsed="0"/>
-    <w:lsdException w:name="Medium List 1 Accent 3" w:semiHidden="0" w:uiPriority="65" w:unhideWhenUsed="0"/>
-    <w:lsdException w:name="Medium List 2 Accent 3" w:semiHidden="0" w:uiPriority="66" w:unhideWhenUsed="0"/>
-    <w:lsdException w:name="Medium Grid 1 Accent 3" w:semiHidden="0" w:uiPriority="67" w:unhideWhenUsed="0"/>
-    <w:lsdException w:name="Medium Grid 2 Accent 3" w:semiHidden="0" w:uiPriority="68" w:unhideWhenUsed="0"/>
-    <w:lsdException w:name="Medium Grid 3 Accent 3" w:semiHidden="0" w:uiPriority="69" w:unhideWhenUsed="0"/>
-    <w:lsdException w:name="Dark List Accent 3" w:semiHidden="0" w:uiPriority="70" w:unhideWhenUsed="0"/>
-    <w:lsdException w:name="Colorful Shading Accent 3" w:semiHidden="0" w:uiPriority="71" w:unhideWhenUsed="0"/>
-    <w:lsdException w:name="Colorful List Accent 3" w:semiHidden="0" w:uiPriority="72" w:unhideWhenUsed="0"/>
-    <w:lsdException w:name="Colorful Grid Accent 3" w:semiHidden="0" w:uiPriority="73" w:unhideWhenUsed="0"/>
-    <w:lsdException w:name="Light Shading Accent 4" w:semiHidden="0" w:uiPriority="60" w:unhideWhenUsed="0"/>
-    <w:lsdException w:name="Light List Accent 4" w:semiHidden="0" w:uiPriority="61" w:unhideWhenUsed="0"/>
-    <w:lsdException w:name="Light Grid Accent 4" w:semiHidden="0" w:uiPriority="62" w:unhideWhenUsed="0"/>
-    <w:lsdException w:name="Medium Shading 1 Accent 4" w:semiHidden="0" w:uiPriority="63" w:unhideWhenUsed="0"/>
-    <w:lsdException w:name="Medium Shading 2 Accent 4" w:semiHidden="0" w:uiPriority="64" w:unhideWhenUsed="0"/>
-    <w:lsdException w:name="Medium List 1 Accent 4" w:semiHidden="0" w:uiPriority="65" w:unhideWhenUsed="0"/>
-    <w:lsdException w:name="Medium List 2 Accent 4" w:semiHidden="0" w:uiPriority="66" w:unhideWhenUsed="0"/>
-    <w:lsdException w:name="Medium Grid 1 Accent 4" w:semiHidden="0" w:uiPriority="67" w:unhideWhenUsed="0"/>
-    <w:lsdException w:name="Medium Grid 2 Accent 4" w:semiHidden="0" w:uiPriority="68" w:unhideWhenUsed="0"/>
-    <w:lsdException w:name="Medium Grid 3 Accent 4" w:semiHidden="0" w:uiPriority="69" w:unhideWhenUsed="0"/>
-    <w:lsdException w:name="Dark List Accent 4" w:semiHidden="0" w:uiPriority="70" w:unhideWhenUsed="0"/>
-    <w:lsdException w:name="Colorful Shading Accent 4" w:semiHidden="0" w:uiPriority="71" w:unhideWhenUsed="0"/>
-    <w:lsdException w:name="Colorful List Accent 4" w:semiHidden="0" w:uiPriority="72" w:unhideWhenUsed="0"/>
-    <w:lsdException w:name="Colorful Grid Accent 4" w:semiHidden="0" w:uiPriority="73" w:unhideWhenUsed="0"/>
-    <w:lsdException w:name="Light Shading Accent 5" w:semiHidden="0" w:uiPriority="60" w:unhideWhenUsed="0"/>
-    <w:lsdException w:name="Light List Accent 5" w:semiHidden="0" w:uiPriority="61" w:unhideWhenUsed="0"/>
-    <w:lsdException w:name="Light Grid Accent 5" w:semiHidden="0" w:uiPriority="62" w:unhideWhenUsed="0"/>
-    <w:lsdException w:name="Medium Shading 1 Accent 5" w:semiHidden="0" w:uiPriority="63" w:unhideWhenUsed="0"/>
-    <w:lsdException w:name="Medium Shading 2 Accent 5" w:semiHidden="0" w:uiPriority="64" w:unhideWhenUsed="0"/>
-    <w:lsdException w:name="Medium List 1 Accent 5" w:semiHidden="0" w:uiPriority="65" w:unhideWhenUsed="0"/>
-    <w:lsdException w:name="Medium List 2 Accent 5" w:semiHidden="0" w:uiPriority="66" w:unhideWhenUsed="0"/>
-    <w:lsdException w:name="Medium Grid 1 Accent 5" w:semiHidden="0" w:uiPriority="67" w:unhideWhenUsed="0"/>
-    <w:lsdException w:name="Medium Grid 2 Accent 5" w:semiHidden="0" w:uiPriority="68" w:unhideWhenUsed="0"/>
-    <w:lsdException w:name="Medium Grid 3 Accent 5" w:semiHidden="0" w:uiPriority="69" w:unhideWhenUsed="0"/>
-    <w:lsdException w:name="Dark List Accent 5" w:semiHidden="0" w:uiPriority="70" w:unhideWhenUsed="0"/>
-    <w:lsdException w:name="Colorful Shading Accent 5" w:semiHidden="0" w:uiPriority="71" w:unhideWhenUsed="0"/>
-    <w:lsdException w:name="Colorful List Accent 5" w:semiHidden="0" w:uiPriority="72" w:unhideWhenUsed="0"/>
-    <w:lsdException w:name="Colorful Grid Accent 5" w:semiHidden="0" w:uiPriority="73" w:unhideWhenUsed="0"/>
-    <w:lsdException w:name="Light Shading Accent 6" w:semiHidden="0" w:uiPriority="60" w:unhideWhenUsed="0"/>
-    <w:lsdException w:name="Light List Accent 6" w:semiHidden="0" w:uiPriority="61" w:unhideWhenUsed="0"/>
-    <w:lsdException w:name="Light Grid Accent 6" w:semiHidden="0" w:uiPriority="62" w:unhideWhenUsed="0"/>
-    <w:lsdException w:name="Medium Shading 1 Accent 6" w:semiHidden="0" w:uiPriority="63" w:unhideWhenUsed="0"/>
-    <w:lsdException w:name="Medium Shading 2 Accent 6" w:semiHidden="0" w:uiPriority="64" w:unhideWhenUsed="0"/>
-    <w:lsdException w:name="Medium List 1 Accent 6" w:semiHidden="0" w:uiPriority="65" w:unhideWhenUsed="0"/>
-    <w:lsdException w:name="Medium List 2 Accent 6" w:semiHidden="0" w:uiPriority="66" w:unhideWhenUsed="0"/>
-    <w:lsdException w:name="Medium Grid 1 Accent 6" w:semiHidden="0" w:uiPriority="67" w:unhideWhenUsed="0"/>
-    <w:lsdException w:name="Medium Grid 2 Accent 6" w:semiHidden="0" w:uiPriority="68" w:unhideWhenUsed="0"/>
-    <w:lsdException w:name="Medium Grid 3 Accent 6" w:semiHidden="0" w:uiPriority="69" w:unhideWhenUsed="0"/>
-    <w:lsdException w:name="Dark List Accent 6" w:semiHidden="0" w:uiPriority="70" w:unhideWhenUsed="0"/>
-    <w:lsdException w:name="Colorful Shading Accent 6" w:semiHidden="0" w:uiPriority="71" w:unhideWhenUsed="0"/>
-    <w:lsdException w:name="Colorful List Accent 6" w:semiHidden="0" w:uiPriority="72" w:unhideWhenUsed="0"/>
-    <w:lsdException w:name="Colorful Grid Accent 6" w:semiHidden="0" w:uiPriority="73" w:unhideWhenUsed="0"/>
-    <w:lsdException w:name="Subtle Emphasis" w:semiHidden="0" w:uiPriority="19" w:unhideWhenUsed="0" w:qFormat="1"/>
-    <w:lsdException w:name="Intense Emphasis" w:semiHidden="0" w:uiPriority="21" w:unhideWhenUsed="0" w:qFormat="1"/>
-    <w:lsdException w:name="Subtle Reference" w:semiHidden="0" w:uiPriority="31" w:unhideWhenUsed="0" w:qFormat="1"/>
-    <w:lsdException w:name="Intense Reference" w:semiHidden="0" w:uiPriority="32" w:unhideWhenUsed="0" w:qFormat="1"/>
-    <w:lsdException w:name="Book Title" w:semiHidden="0" w:uiPriority="33" w:unhideWhenUsed="0" w:qFormat="1"/>
-    <w:lsdException w:name="Bibliography" w:uiPriority="37"/>
-    <w:lsdException w:name="TOC Heading" w:uiPriority="39" w:qFormat="1"/>
-  </w:latentStyles>
-  <w:style w:type="paragraph" w:default="1" w:styleId="a">
-    <w:name w:val="Normal"/>
-    <w:qFormat/>
-    <w:rsid w:val="00B76B39"/>
-    <w:rPr>
-      <w:sz w:val="24"/>
-      <w:szCs w:val="24"/>
-    </w:rPr>
-  </w:style>
-  <w:style w:type="paragraph" w:styleId="1">
-    <w:name w:val="heading 1"/>
-    <w:basedOn w:val="a"/>
-    <w:next w:val="a"/>
-    <w:qFormat/>
-    <w:rsid w:val="009651B3"/>
-    <w:pPr>
-      <w:keepNext/>
-      <w:keepLines/>
-      <w:numPr>
-        <w:numId w:val="6"/>
-      </w:numPr>
-      <w:suppressAutoHyphens/>
-      <w:spacing w:before="200" w:after="120"/>
-      <w:jc w:val="both"/>
-      <w:outlineLvl w:val="0"/>
-    </w:pPr>
-    <w:rPr>
-      <w:rFonts w:ascii="NewCenturySchlbk-Roman" w:eastAsia="Batang" w:hAnsi="NewCenturySchlbk-Roman"/>
-      <w:bCs/>
-      <w:caps/>
-      <w:sz w:val="20"/>
-      <w:szCs w:val="28"/>
-      <w:lang w:eastAsia="ko-KR"/>
-    </w:rPr>
-  </w:style>
-  <w:style w:type="paragraph" w:styleId="2">
-    <w:name w:val="heading 2"/>
-    <w:basedOn w:val="a"/>
-    <w:next w:val="a"/>
-    <w:qFormat/>
-    <w:rsid w:val="00B76B39"/>
-    <w:pPr>
-      <w:keepNext/>
-      <w:numPr>
-        <w:ilvl w:val="1"/>
-        <w:numId w:val="6"/>
-      </w:numPr>
-      <w:spacing w:before="120" w:after="60"/>
-      <w:outlineLvl w:val="1"/>
-    </w:pPr>
-    <w:rPr>
-      <w:rFonts w:ascii="NewCenturySchlbk-Roman" w:hAnsi="NewCenturySchlbk-Roman" w:cs="Arial"/>
-      <w:bCs/>
-      <w:iCs/>
-      <w:sz w:val="20"/>
-      <w:szCs w:val="28"/>
-      <w:lang w:eastAsia="zh-CN"/>
-    </w:rPr>
-  </w:style>
-  <w:style w:type="paragraph" w:styleId="3">
-    <w:name w:val="heading 3"/>
-    <w:basedOn w:val="a"/>
-    <w:next w:val="a"/>
-    <w:qFormat/>
-    <w:rsid w:val="00B76B39"/>
-    <w:pPr>
-      <w:keepNext/>
-      <w:numPr>
-        <w:ilvl w:val="2"/>
-        <w:numId w:val="6"/>
-      </w:numPr>
-      <w:spacing w:before="240" w:after="60"/>
-      <w:outlineLvl w:val="2"/>
-    </w:pPr>
-    <w:rPr>
-      <w:rFonts w:ascii="Arial" w:hAnsi="Arial" w:cs="Arial"/>
-      <w:b/>
-      <w:bCs/>
-      <w:sz w:val="26"/>
-      <w:szCs w:val="26"/>
-      <w:lang w:eastAsia="zh-CN"/>
-    </w:rPr>
-  </w:style>
-  <w:style w:type="paragraph" w:styleId="4">
-    <w:name w:val="heading 4"/>
-    <w:basedOn w:val="a"/>
-    <w:next w:val="a"/>
-    <w:qFormat/>
-    <w:rsid w:val="00B76B39"/>
-    <w:pPr>
-      <w:keepNext/>
-      <w:numPr>
-        <w:ilvl w:val="3"/>
-        <w:numId w:val="6"/>
-      </w:numPr>
-      <w:spacing w:before="240" w:after="60"/>
-      <w:outlineLvl w:val="3"/>
-    </w:pPr>
-    <w:rPr>
-      <w:b/>
-      <w:bCs/>
-      <w:sz w:val="28"/>
-      <w:szCs w:val="28"/>
-      <w:lang w:eastAsia="zh-CN"/>
-    </w:rPr>
-  </w:style>
-  <w:style w:type="paragraph" w:styleId="5">
-    <w:name w:val="heading 5"/>
-    <w:basedOn w:val="a"/>
-    <w:next w:val="a"/>
-    <w:qFormat/>
-    <w:rsid w:val="00B76B39"/>
-    <w:pPr>
-      <w:numPr>
-        <w:ilvl w:val="4"/>
-        <w:numId w:val="6"/>
-      </w:numPr>
-      <w:spacing w:before="240" w:after="60"/>
-      <w:outlineLvl w:val="4"/>
-    </w:pPr>
-    <w:rPr>
-      <w:b/>
-      <w:bCs/>
-      <w:i/>
-      <w:iCs/>
-      <w:sz w:val="26"/>
-      <w:szCs w:val="26"/>
-      <w:lang w:eastAsia="zh-CN"/>
-    </w:rPr>
-  </w:style>
-  <w:style w:type="paragraph" w:styleId="6">
-    <w:name w:val="heading 6"/>
-    <w:basedOn w:val="a"/>
-    <w:next w:val="a"/>
-    <w:qFormat/>
-    <w:rsid w:val="00B76B39"/>
-    <w:pPr>
-      <w:numPr>
-        <w:ilvl w:val="5"/>
-        <w:numId w:val="6"/>
-      </w:numPr>
-      <w:spacing w:before="240" w:after="60"/>
-      <w:outlineLvl w:val="5"/>
-    </w:pPr>
-    <w:rPr>
-      <w:b/>
-      <w:bCs/>
-      <w:sz w:val="22"/>
-      <w:szCs w:val="22"/>
-      <w:lang w:eastAsia="zh-CN"/>
-    </w:rPr>
-  </w:style>
-  <w:style w:type="paragraph" w:styleId="7">
-    <w:name w:val="heading 7"/>
-    <w:basedOn w:val="a"/>
-    <w:next w:val="a"/>
-    <w:qFormat/>
-    <w:rsid w:val="00B76B39"/>
-    <w:pPr>
-      <w:numPr>
-        <w:ilvl w:val="6"/>
-        <w:numId w:val="6"/>
-      </w:numPr>
-      <w:spacing w:before="240" w:after="60"/>
-      <w:outlineLvl w:val="6"/>
-    </w:pPr>
-    <w:rPr>
-      <w:lang w:eastAsia="zh-CN"/>
-    </w:rPr>
-  </w:style>
-  <w:style w:type="paragraph" w:styleId="8">
-    <w:name w:val="heading 8"/>
-    <w:basedOn w:val="a"/>
-    <w:next w:val="a"/>
-    <w:qFormat/>
-    <w:rsid w:val="00B76B39"/>
-    <w:pPr>
-      <w:numPr>
-        <w:ilvl w:val="7"/>
-        <w:numId w:val="6"/>
-      </w:numPr>
-      <w:spacing w:before="240" w:after="60"/>
-      <w:outlineLvl w:val="7"/>
-    </w:pPr>
-    <w:rPr>
-      <w:i/>
-      <w:iCs/>
-      <w:lang w:eastAsia="zh-CN"/>
-    </w:rPr>
-  </w:style>
-  <w:style w:type="paragraph" w:styleId="9">
-    <w:name w:val="heading 9"/>
-    <w:basedOn w:val="a"/>
-    <w:next w:val="a"/>
-    <w:qFormat/>
-    <w:rsid w:val="00B76B39"/>
-    <w:pPr>
-      <w:numPr>
-        <w:ilvl w:val="8"/>
-        <w:numId w:val="6"/>
-      </w:numPr>
-      <w:spacing w:before="240" w:after="60"/>
-      <w:outlineLvl w:val="8"/>
-    </w:pPr>
-    <w:rPr>
-      <w:rFonts w:ascii="Arial" w:hAnsi="Arial" w:cs="Arial"/>
-      <w:sz w:val="22"/>
-      <w:szCs w:val="22"/>
-      <w:lang w:eastAsia="zh-CN"/>
-    </w:rPr>
-  </w:style>
-  <w:style w:type="character" w:default="1" w:styleId="a0">
-    <w:name w:val="Default Paragraph Font"/>
-    <w:uiPriority w:val="1"/>
-    <w:semiHidden/>
-    <w:unhideWhenUsed/>
-  </w:style>
-  <w:style w:type="table" w:default="1" w:styleId="a1">
-    <w:name w:val="Normal Table"/>
-    <w:uiPriority w:val="99"/>
-    <w:semiHidden/>
-    <w:unhideWhenUsed/>
-    <w:tblPr>
-      <w:tblInd w:w="0" w:type="dxa"/>
-      <w:tblCellMar>
-        <w:top w:w="0" w:type="dxa"/>
-        <w:left w:w="108" w:type="dxa"/>
-        <w:bottom w:w="0" w:type="dxa"/>
-        <w:right w:w="108" w:type="dxa"/>
-      </w:tblCellMar>
-    </w:tblPr>
-  </w:style>
-  <w:style w:type="numbering" w:default="1" w:styleId="a2">
-    <w:name w:val="No List"/>
-    <w:uiPriority w:val="99"/>
-    <w:semiHidden/>
-    <w:unhideWhenUsed/>
-  </w:style>
-  <w:style w:type="paragraph" w:customStyle="1" w:styleId="ArabicList">
-    <w:name w:val="Arabic List"/>
-    <w:basedOn w:val="a"/>
-    <w:rsid w:val="00B76B39"/>
-    <w:pPr>
-      <w:numPr>
-        <w:numId w:val="7"/>
-      </w:numPr>
-      <w:spacing w:after="40"/>
-      <w:jc w:val="both"/>
-    </w:pPr>
-    <w:rPr>
-      <w:rFonts w:ascii="NewCenturySchlbk-Roman" w:hAnsi="NewCenturySchlbk-Roman"/>
-      <w:sz w:val="20"/>
-      <w:szCs w:val="20"/>
-      <w:lang w:val="en-AU" w:eastAsia="zh-CN"/>
-    </w:rPr>
-  </w:style>
-  <w:style w:type="paragraph" w:customStyle="1" w:styleId="HyphenList">
-    <w:name w:val="Hyphen List"/>
-    <w:rsid w:val="009651B3"/>
-    <w:pPr>
-      <w:numPr>
-        <w:numId w:val="8"/>
-      </w:numPr>
-      <w:tabs>
-        <w:tab w:val="left" w:pos="200"/>
-      </w:tabs>
-    </w:pPr>
-    <w:rPr>
-      <w:rFonts w:ascii="NewCenturySchlbk-Roman" w:hAnsi="NewCenturySchlbk-Roman"/>
-    </w:rPr>
-  </w:style>
-  <w:style w:type="character" w:styleId="a3">
-    <w:name w:val="footnote reference"/>
-    <w:basedOn w:val="a0"/>
-    <w:semiHidden/>
-    <w:rsid w:val="00B76B39"/>
-    <w:rPr>
-      <w:vertAlign w:val="superscript"/>
-    </w:rPr>
-  </w:style>
-  <w:style w:type="paragraph" w:customStyle="1" w:styleId="Paper-title">
-    <w:name w:val="Paper-title"/>
-    <w:rsid w:val="00B76B39"/>
-    <w:pPr>
-      <w:pageBreakBefore/>
-      <w:spacing w:after="240"/>
-    </w:pPr>
-    <w:rPr>
-      <w:rFonts w:ascii="NewCenturySchlbk-Roman" w:hAnsi="NewCenturySchlbk-Roman"/>
-      <w:sz w:val="36"/>
-    </w:rPr>
-  </w:style>
-  <w:style w:type="character" w:customStyle="1" w:styleId="AuthorsAffiliation">
-    <w:name w:val="Author's Affiliation"/>
-    <w:basedOn w:val="a0"/>
-    <w:rsid w:val="00B76B39"/>
-    <w:rPr>
-      <w:rFonts w:ascii="NewCenturySchlbk-Roman" w:hAnsi="NewCenturySchlbk-Roman"/>
-      <w:sz w:val="16"/>
-      <w:szCs w:val="24"/>
-    </w:rPr>
-  </w:style>
-  <w:style w:type="paragraph" w:customStyle="1" w:styleId="AuthorsName">
-    <w:name w:val="Author's Name"/>
-    <w:rsid w:val="00B76B39"/>
-    <w:pPr>
-      <w:pBdr>
-        <w:bottom w:val="single" w:sz="4" w:space="16" w:color="auto"/>
-      </w:pBdr>
-      <w:spacing w:after="200"/>
-    </w:pPr>
-    <w:rPr>
-      <w:rFonts w:ascii="NewCenturySchlbk-Roman" w:hAnsi="NewCenturySchlbk-Roman"/>
-      <w:caps/>
-    </w:rPr>
-  </w:style>
-  <w:style w:type="paragraph" w:customStyle="1" w:styleId="AbstractText">
-    <w:name w:val="Abstract Text"/>
-    <w:rsid w:val="00B76B39"/>
-    <w:pPr>
-      <w:pBdr>
-        <w:bottom w:val="single" w:sz="4" w:space="6" w:color="auto"/>
-      </w:pBdr>
-      <w:spacing w:before="80" w:after="80"/>
-      <w:jc w:val="both"/>
-    </w:pPr>
-    <w:rPr>
-      <w:rFonts w:ascii="NewCenturySchlbk-Roman" w:hAnsi="NewCenturySchlbk-Roman"/>
-      <w:sz w:val="16"/>
-    </w:rPr>
-  </w:style>
-  <w:style w:type="character" w:styleId="a4">
-    <w:name w:val="Hyperlink"/>
-    <w:basedOn w:val="a0"/>
-    <w:semiHidden/>
-    <w:rsid w:val="00B76B39"/>
-    <w:rPr>
-      <w:color w:val="0000FF"/>
-      <w:u w:val="single"/>
-    </w:rPr>
-  </w:style>
-  <w:style w:type="paragraph" w:customStyle="1" w:styleId="InitialBodyText">
-    <w:name w:val="Initial Body Text"/>
-    <w:basedOn w:val="a"/>
-    <w:rsid w:val="00B76B39"/>
-    <w:pPr>
-      <w:jc w:val="both"/>
-    </w:pPr>
-    <w:rPr>
-      <w:rFonts w:ascii="NewCenturySchlbk-Roman" w:hAnsi="NewCenturySchlbk-Roman"/>
-      <w:sz w:val="20"/>
-      <w:szCs w:val="20"/>
-      <w:lang w:eastAsia="zh-CN"/>
-    </w:rPr>
-  </w:style>
-  <w:style w:type="paragraph" w:customStyle="1" w:styleId="TableCaption">
-    <w:name w:val="Table Caption"/>
-    <w:basedOn w:val="a"/>
-    <w:rsid w:val="00B76B39"/>
-    <w:pPr>
-      <w:tabs>
-        <w:tab w:val="right" w:pos="7200"/>
-      </w:tabs>
-      <w:spacing w:after="60" w:line="220" w:lineRule="atLeast"/>
-      <w:jc w:val="center"/>
-    </w:pPr>
-    <w:rPr>
-      <w:rFonts w:ascii="NewCenturySchlbk-Roman" w:hAnsi="NewCenturySchlbk-Roman"/>
-      <w:sz w:val="18"/>
-      <w:szCs w:val="20"/>
-      <w:lang w:eastAsia="zh-CN"/>
-    </w:rPr>
-  </w:style>
-  <w:style w:type="paragraph" w:customStyle="1" w:styleId="TableBody">
-    <w:name w:val="Table Body"/>
-    <w:basedOn w:val="a"/>
-    <w:rsid w:val="00B76B39"/>
-    <w:pPr>
-      <w:spacing w:before="40" w:after="40"/>
-      <w:ind w:left="60" w:right="60"/>
-    </w:pPr>
-    <w:rPr>
-      <w:rFonts w:ascii="NewCenturySchlbk-Roman" w:hAnsi="NewCenturySchlbk-Roman"/>
-      <w:sz w:val="16"/>
-      <w:szCs w:val="20"/>
-      <w:lang w:eastAsia="zh-CN"/>
-    </w:rPr>
-  </w:style>
-  <w:style w:type="paragraph" w:customStyle="1" w:styleId="TableNote">
-    <w:name w:val="Table Note"/>
-    <w:basedOn w:val="TableSource"/>
-    <w:rsid w:val="00B76B39"/>
-    <w:pPr>
-      <w:spacing w:before="60"/>
-      <w:ind w:left="240" w:right="240"/>
-    </w:pPr>
-    <w:rPr>
-      <w:sz w:val="14"/>
-    </w:rPr>
-  </w:style>
-  <w:style w:type="paragraph" w:customStyle="1" w:styleId="TableSource">
-    <w:name w:val="Table Source"/>
-    <w:basedOn w:val="InitialBodyText"/>
-    <w:rsid w:val="00B76B39"/>
-    <w:pPr>
-      <w:ind w:left="475" w:right="475"/>
-    </w:pPr>
-    <w:rPr>
-      <w:sz w:val="16"/>
-    </w:rPr>
-  </w:style>
-  <w:style w:type="paragraph" w:customStyle="1" w:styleId="DescriptionList">
-    <w:name w:val="Description List"/>
-    <w:basedOn w:val="Extract"/>
-    <w:rsid w:val="00B76B39"/>
-    <w:pPr>
-      <w:spacing w:before="0" w:after="40"/>
-      <w:ind w:left="0" w:right="0" w:firstLine="288"/>
-    </w:pPr>
-    <w:rPr>
-      <w:i/>
-    </w:rPr>
-  </w:style>
-  <w:style w:type="paragraph" w:customStyle="1" w:styleId="Extract">
-    <w:name w:val="Extract"/>
-    <w:basedOn w:val="a"/>
-    <w:rsid w:val="00B76B39"/>
-    <w:pPr>
-      <w:spacing w:before="120" w:after="120"/>
-      <w:ind w:left="480" w:right="480"/>
-      <w:jc w:val="both"/>
-    </w:pPr>
-    <w:rPr>
-      <w:rFonts w:ascii="NewCenturySchlbk-Roman" w:hAnsi="NewCenturySchlbk-Roman"/>
-      <w:sz w:val="20"/>
-      <w:szCs w:val="20"/>
-      <w:lang w:eastAsia="zh-CN"/>
-    </w:rPr>
-  </w:style>
-  <w:style w:type="character" w:customStyle="1" w:styleId="Theoremhead">
-    <w:name w:val="Theorem_head"/>
-    <w:basedOn w:val="a0"/>
-    <w:rsid w:val="00B76B39"/>
-    <w:rPr>
-      <w:rFonts w:ascii="NewCenturySchlbk-Roman" w:hAnsi="NewCenturySchlbk-Roman"/>
-      <w:smallCaps/>
-      <w:sz w:val="20"/>
-    </w:rPr>
-  </w:style>
-  <w:style w:type="paragraph" w:customStyle="1" w:styleId="Theorempara">
-    <w:name w:val="Theorem_para"/>
-    <w:basedOn w:val="InitialBodyText"/>
-    <w:rsid w:val="00B76B39"/>
-    <w:pPr>
-      <w:spacing w:before="200" w:after="200"/>
-      <w:ind w:firstLine="288"/>
-    </w:pPr>
-    <w:rPr>
-      <w:i/>
-      <w:iCs/>
-    </w:rPr>
-  </w:style>
-  <w:style w:type="paragraph" w:customStyle="1" w:styleId="FigureCaption">
-    <w:name w:val="Figure Caption"/>
-    <w:basedOn w:val="a"/>
-    <w:rsid w:val="00CC3A82"/>
-    <w:pPr>
-      <w:tabs>
-        <w:tab w:val="right" w:pos="6804"/>
-        <w:tab w:val="right" w:pos="7088"/>
-      </w:tabs>
-      <w:spacing w:after="240"/>
-      <w:jc w:val="both"/>
-    </w:pPr>
-    <w:rPr>
-      <w:rFonts w:ascii="NewCenturySchlbk-Roman" w:hAnsi="NewCenturySchlbk-Roman"/>
-      <w:sz w:val="16"/>
-      <w:szCs w:val="20"/>
-      <w:lang w:eastAsia="zh-CN"/>
-    </w:rPr>
-  </w:style>
-  <w:style w:type="paragraph" w:customStyle="1" w:styleId="DisplayEquation">
-    <w:name w:val="Display Equation"/>
-    <w:basedOn w:val="a"/>
-    <w:autoRedefine/>
-    <w:qFormat/>
-    <w:rsid w:val="00E76C72"/>
-    <w:pPr>
-      <w:tabs>
-        <w:tab w:val="center" w:pos="4738"/>
-        <w:tab w:val="right" w:pos="9490"/>
-      </w:tabs>
-      <w:spacing w:before="240" w:after="240"/>
-    </w:pPr>
-    <w:rPr>
-      <w:rFonts w:ascii="NewCenturySchlbk" w:hAnsi="NewCenturySchlbk"/>
-      <w:iCs/>
-      <w:sz w:val="20"/>
-      <w:szCs w:val="20"/>
-    </w:rPr>
-  </w:style>
-  <w:style w:type="paragraph" w:customStyle="1" w:styleId="InitialBodyTextIndent">
-    <w:name w:val="Initial Body Text Indent"/>
-    <w:basedOn w:val="InitialBodyText"/>
-    <w:rsid w:val="00B76B39"/>
-    <w:pPr>
-      <w:ind w:firstLine="288"/>
-    </w:pPr>
-  </w:style>
-  <w:style w:type="paragraph" w:customStyle="1" w:styleId="Algorithm">
-    <w:name w:val="Algorithm"/>
-    <w:basedOn w:val="InitialBodyText"/>
-    <w:rsid w:val="00B76B39"/>
-    <w:pPr>
-      <w:pBdr>
-        <w:top w:val="single" w:sz="4" w:space="1" w:color="auto"/>
-        <w:bottom w:val="single" w:sz="4" w:space="1" w:color="auto"/>
-      </w:pBdr>
-      <w:spacing w:before="200"/>
-    </w:pPr>
-    <w:rPr>
-      <w:lang w:eastAsia="en-US"/>
-    </w:rPr>
-  </w:style>
-  <w:style w:type="paragraph" w:customStyle="1" w:styleId="AlgorithmText">
-    <w:name w:val="Algorithm Text"/>
-    <w:basedOn w:val="InitialBodyText"/>
-    <w:rsid w:val="00B76B39"/>
-    <w:pPr>
-      <w:tabs>
-        <w:tab w:val="left" w:pos="360"/>
-        <w:tab w:val="left" w:pos="720"/>
-        <w:tab w:val="left" w:pos="1080"/>
-        <w:tab w:val="left" w:pos="1440"/>
-      </w:tabs>
-    </w:pPr>
-    <w:rPr>
-      <w:bCs/>
-      <w:lang w:eastAsia="en-US"/>
-    </w:rPr>
-  </w:style>
-  <w:style w:type="paragraph" w:customStyle="1" w:styleId="Heading3para">
-    <w:name w:val="Heading 3_para"/>
-    <w:basedOn w:val="InitialBodyTextIndent"/>
-    <w:rsid w:val="00B76B39"/>
-    <w:pPr>
-      <w:spacing w:before="120" w:after="120"/>
-    </w:pPr>
-  </w:style>
-  <w:style w:type="paragraph" w:customStyle="1" w:styleId="AppendixHead">
-    <w:name w:val="Appendix Head"/>
-    <w:basedOn w:val="InitialBodyText"/>
-    <w:rsid w:val="00B76B39"/>
-    <w:pPr>
-      <w:spacing w:before="200" w:after="120"/>
-    </w:pPr>
-    <w:rPr>
-      <w:bCs/>
-      <w:caps/>
-    </w:rPr>
-  </w:style>
-  <w:style w:type="paragraph" w:customStyle="1" w:styleId="ReferenceHead">
-    <w:name w:val="Reference Head"/>
-    <w:basedOn w:val="a"/>
-    <w:rsid w:val="00B76B39"/>
-    <w:pPr>
-      <w:spacing w:before="120" w:after="60"/>
-      <w:jc w:val="both"/>
-    </w:pPr>
-    <w:rPr>
-      <w:rFonts w:ascii="NewCenturySchlbk-Roman" w:hAnsi="NewCenturySchlbk-Roman"/>
-      <w:bCs/>
-      <w:caps/>
-      <w:sz w:val="16"/>
-      <w:szCs w:val="20"/>
-      <w:lang w:eastAsia="zh-CN"/>
-    </w:rPr>
-  </w:style>
-  <w:style w:type="paragraph" w:customStyle="1" w:styleId="References">
-    <w:name w:val="References"/>
-    <w:basedOn w:val="a"/>
-    <w:rsid w:val="00B76B39"/>
-    <w:pPr>
-      <w:jc w:val="both"/>
-    </w:pPr>
-    <w:rPr>
-      <w:rFonts w:ascii="NewCenturySchlbk-Roman" w:hAnsi="NewCenturySchlbk-Roman"/>
-      <w:sz w:val="16"/>
-      <w:szCs w:val="16"/>
-      <w:lang w:eastAsia="zh-CN"/>
-    </w:rPr>
-  </w:style>
-  <w:style w:type="paragraph" w:customStyle="1" w:styleId="HistoryDate">
-    <w:name w:val="History Date"/>
-    <w:basedOn w:val="References"/>
-    <w:rsid w:val="00B76B39"/>
-    <w:pPr>
-      <w:ind w:left="709" w:right="-30" w:hanging="709"/>
-    </w:pPr>
-  </w:style>
-  <w:style w:type="paragraph" w:customStyle="1" w:styleId="AppendixHead2">
-    <w:name w:val="Appendix Head 2"/>
-    <w:basedOn w:val="AppendixHead"/>
-    <w:rsid w:val="00B76B39"/>
-    <w:rPr>
-      <w:caps w:val="0"/>
-    </w:rPr>
-  </w:style>
-  <w:style w:type="paragraph" w:customStyle="1" w:styleId="Footnote">
-    <w:name w:val="Footnote"/>
-    <w:rsid w:val="00B76B39"/>
-    <w:pPr>
-      <w:jc w:val="both"/>
-    </w:pPr>
-    <w:rPr>
-      <w:rFonts w:ascii="NewCenturySchlbk-Roman" w:hAnsi="NewCenturySchlbk-Roman"/>
-      <w:sz w:val="16"/>
-      <w:szCs w:val="16"/>
-    </w:rPr>
-  </w:style>
-  <w:style w:type="paragraph" w:customStyle="1" w:styleId="Tab">
-    <w:name w:val="Tab"/>
-    <w:basedOn w:val="a"/>
-    <w:rsid w:val="008F0C62"/>
-    <w:pPr>
-      <w:spacing w:before="900"/>
-      <w:jc w:val="center"/>
-    </w:pPr>
-    <w:rPr>
-      <w:rFonts w:ascii="NewCenturySchlbk" w:hAnsi="NewCenturySchlbk" w:cs="Arial"/>
-      <w:b/>
-      <w:color w:val="FFFFFF"/>
-      <w:lang w:eastAsia="zh-CN"/>
-    </w:rPr>
-  </w:style>
-  <w:style w:type="paragraph" w:styleId="a5">
-    <w:name w:val="Balloon Text"/>
-    <w:basedOn w:val="a"/>
-    <w:link w:val="a6"/>
-    <w:uiPriority w:val="99"/>
-    <w:semiHidden/>
-    <w:unhideWhenUsed/>
-    <w:rsid w:val="00540DB4"/>
-    <w:rPr>
-      <w:rFonts w:ascii="Tahoma" w:hAnsi="Tahoma" w:cs="Tahoma"/>
-      <w:sz w:val="16"/>
-      <w:szCs w:val="16"/>
-    </w:rPr>
-  </w:style>
-  <w:style w:type="character" w:customStyle="1" w:styleId="a6">
-    <w:name w:val="吹き出し (文字)"/>
-    <w:basedOn w:val="a0"/>
-    <w:link w:val="a5"/>
-    <w:uiPriority w:val="99"/>
-    <w:semiHidden/>
-    <w:rsid w:val="00540DB4"/>
-    <w:rPr>
-      <w:rFonts w:ascii="Tahoma" w:hAnsi="Tahoma" w:cs="Tahoma"/>
-      <w:sz w:val="16"/>
-      <w:szCs w:val="16"/>
-    </w:rPr>
-  </w:style>
-  <w:style w:type="paragraph" w:styleId="a7">
-    <w:name w:val="Document Map"/>
-    <w:basedOn w:val="a"/>
-    <w:link w:val="a8"/>
-    <w:uiPriority w:val="99"/>
-    <w:semiHidden/>
-    <w:unhideWhenUsed/>
-    <w:rsid w:val="000E2307"/>
-    <w:rPr>
-      <w:rFonts w:ascii="Tahoma" w:hAnsi="Tahoma" w:cs="Tahoma"/>
-      <w:sz w:val="16"/>
-      <w:szCs w:val="16"/>
-    </w:rPr>
-  </w:style>
-  <w:style w:type="character" w:customStyle="1" w:styleId="a8">
-    <w:name w:val="見出しマップ (文字)"/>
-    <w:basedOn w:val="a0"/>
-    <w:link w:val="a7"/>
-    <w:uiPriority w:val="99"/>
-    <w:semiHidden/>
-    <w:rsid w:val="000E2307"/>
-    <w:rPr>
-      <w:rFonts w:ascii="Tahoma" w:hAnsi="Tahoma" w:cs="Tahoma"/>
-      <w:sz w:val="16"/>
-      <w:szCs w:val="16"/>
-    </w:rPr>
-  </w:style>
-  <w:style w:type="paragraph" w:styleId="a9">
-    <w:name w:val="header"/>
-    <w:basedOn w:val="a"/>
-    <w:link w:val="aa"/>
-    <w:uiPriority w:val="99"/>
-    <w:unhideWhenUsed/>
-    <w:rsid w:val="00AA7AD2"/>
-    <w:pPr>
-      <w:tabs>
-        <w:tab w:val="center" w:pos="4680"/>
-        <w:tab w:val="right" w:pos="9360"/>
-      </w:tabs>
-    </w:pPr>
-  </w:style>
-  <w:style w:type="character" w:customStyle="1" w:styleId="aa">
-    <w:name w:val="ヘッダー (文字)"/>
-    <w:basedOn w:val="a0"/>
-    <w:link w:val="a9"/>
-    <w:uiPriority w:val="99"/>
-    <w:rsid w:val="00AA7AD2"/>
-    <w:rPr>
-      <w:sz w:val="24"/>
-      <w:szCs w:val="24"/>
-    </w:rPr>
-  </w:style>
-  <w:style w:type="paragraph" w:styleId="ab">
-    <w:name w:val="footer"/>
-    <w:basedOn w:val="a"/>
-    <w:link w:val="ac"/>
-    <w:uiPriority w:val="99"/>
-    <w:unhideWhenUsed/>
-    <w:rsid w:val="00AA7AD2"/>
-    <w:pPr>
-      <w:tabs>
-        <w:tab w:val="center" w:pos="4680"/>
-        <w:tab w:val="right" w:pos="9360"/>
-      </w:tabs>
-    </w:pPr>
-  </w:style>
-  <w:style w:type="character" w:customStyle="1" w:styleId="ac">
-    <w:name w:val="フッター (文字)"/>
-    <w:basedOn w:val="a0"/>
-    <w:link w:val="ab"/>
-    <w:uiPriority w:val="99"/>
-    <w:rsid w:val="00AA7AD2"/>
-    <w:rPr>
-      <w:sz w:val="24"/>
-      <w:szCs w:val="24"/>
-    </w:rPr>
-  </w:style>
-  <w:style w:type="character" w:styleId="ad">
-    <w:name w:val="annotation reference"/>
-    <w:basedOn w:val="a0"/>
-    <w:uiPriority w:val="99"/>
-    <w:semiHidden/>
-    <w:unhideWhenUsed/>
-    <w:rsid w:val="006B14B6"/>
-    <w:rPr>
-      <w:sz w:val="18"/>
-      <w:szCs w:val="18"/>
-    </w:rPr>
-  </w:style>
-  <w:style w:type="paragraph" w:styleId="ae">
-    <w:name w:val="annotation text"/>
-    <w:basedOn w:val="a"/>
-    <w:link w:val="af"/>
-    <w:uiPriority w:val="99"/>
-    <w:unhideWhenUsed/>
-    <w:rsid w:val="006B14B6"/>
-  </w:style>
-  <w:style w:type="character" w:customStyle="1" w:styleId="af">
-    <w:name w:val="コメント文字列 (文字)"/>
-    <w:basedOn w:val="a0"/>
-    <w:link w:val="ae"/>
-    <w:uiPriority w:val="99"/>
-    <w:rsid w:val="006B14B6"/>
-    <w:rPr>
-      <w:sz w:val="24"/>
-      <w:szCs w:val="24"/>
-    </w:rPr>
-  </w:style>
-  <w:style w:type="paragraph" w:styleId="af0">
-    <w:name w:val="annotation subject"/>
-    <w:basedOn w:val="ae"/>
-    <w:next w:val="ae"/>
-    <w:link w:val="af1"/>
-    <w:uiPriority w:val="99"/>
-    <w:semiHidden/>
-    <w:unhideWhenUsed/>
-    <w:rsid w:val="006B14B6"/>
-    <w:rPr>
-      <w:b/>
-      <w:bCs/>
-    </w:rPr>
-  </w:style>
-  <w:style w:type="character" w:customStyle="1" w:styleId="af1">
-    <w:name w:val="コメント内容 (文字)"/>
-    <w:basedOn w:val="af"/>
-    <w:link w:val="af0"/>
-    <w:uiPriority w:val="99"/>
-    <w:semiHidden/>
-    <w:rsid w:val="006B14B6"/>
-    <w:rPr>
-      <w:b/>
-      <w:bCs/>
-      <w:sz w:val="24"/>
-      <w:szCs w:val="24"/>
-    </w:rPr>
-  </w:style>
-  <w:style w:type="paragraph" w:styleId="af2">
-    <w:name w:val="List Paragraph"/>
-    <w:basedOn w:val="a"/>
-    <w:uiPriority w:val="34"/>
-    <w:qFormat/>
-    <w:rsid w:val="00ED2DCE"/>
-    <w:pPr>
-      <w:ind w:leftChars="400" w:left="960"/>
-    </w:pPr>
-  </w:style>
-  <w:style w:type="paragraph" w:styleId="af3">
-    <w:name w:val="footnote text"/>
-    <w:basedOn w:val="a"/>
-    <w:link w:val="af4"/>
-    <w:uiPriority w:val="99"/>
-    <w:unhideWhenUsed/>
-    <w:rsid w:val="00FA5AC6"/>
-    <w:pPr>
-      <w:snapToGrid w:val="0"/>
-    </w:pPr>
-  </w:style>
-  <w:style w:type="character" w:customStyle="1" w:styleId="af4">
-    <w:name w:val="脚注文字列 (文字)"/>
-    <w:basedOn w:val="a0"/>
-    <w:link w:val="af3"/>
-    <w:uiPriority w:val="99"/>
-    <w:rsid w:val="00FA5AC6"/>
-    <w:rPr>
-      <w:sz w:val="24"/>
-      <w:szCs w:val="24"/>
-    </w:rPr>
-  </w:style>
-  <w:style w:type="paragraph" w:styleId="af5">
-    <w:name w:val="endnote text"/>
-    <w:basedOn w:val="a"/>
-    <w:link w:val="af6"/>
-    <w:uiPriority w:val="99"/>
-    <w:unhideWhenUsed/>
-    <w:rsid w:val="00E14C59"/>
-    <w:pPr>
-      <w:snapToGrid w:val="0"/>
-    </w:pPr>
-  </w:style>
-  <w:style w:type="character" w:customStyle="1" w:styleId="af6">
-    <w:name w:val="文末脚注文字列 (文字)"/>
-    <w:basedOn w:val="a0"/>
-    <w:link w:val="af5"/>
-    <w:uiPriority w:val="99"/>
-    <w:rsid w:val="00E14C59"/>
-    <w:rPr>
-      <w:sz w:val="24"/>
-      <w:szCs w:val="24"/>
-    </w:rPr>
-  </w:style>
-  <w:style w:type="character" w:styleId="af7">
-    <w:name w:val="endnote reference"/>
-    <w:basedOn w:val="a0"/>
-    <w:uiPriority w:val="99"/>
-    <w:unhideWhenUsed/>
-    <w:rsid w:val="00E14C59"/>
-    <w:rPr>
-      <w:vertAlign w:val="superscript"/>
-    </w:rPr>
-  </w:style>
-  <w:style w:type="paragraph" w:styleId="af8">
-    <w:name w:val="Plain Text"/>
-    <w:basedOn w:val="a"/>
-    <w:link w:val="af9"/>
-    <w:uiPriority w:val="99"/>
-    <w:unhideWhenUsed/>
-    <w:rsid w:val="009E242C"/>
-    <w:pPr>
-      <w:widowControl w:val="0"/>
-    </w:pPr>
-    <w:rPr>
-      <w:rFonts w:ascii="ＭＳ ゴシック" w:eastAsia="ＭＳ ゴシック" w:hAnsi="Courier New" w:cs="Courier New"/>
-      <w:kern w:val="2"/>
-      <w:sz w:val="20"/>
-      <w:szCs w:val="21"/>
-      <w:lang w:eastAsia="ja-JP"/>
-    </w:rPr>
-  </w:style>
-  <w:style w:type="character" w:customStyle="1" w:styleId="af9">
-    <w:name w:val="書式なし (文字)"/>
-    <w:basedOn w:val="a0"/>
-    <w:link w:val="af8"/>
-    <w:uiPriority w:val="99"/>
-    <w:rsid w:val="009E242C"/>
-    <w:rPr>
-      <w:rFonts w:ascii="ＭＳ ゴシック" w:eastAsia="ＭＳ ゴシック" w:hAnsi="Courier New" w:cs="Courier New"/>
-      <w:kern w:val="2"/>
-      <w:szCs w:val="21"/>
-      <w:lang w:eastAsia="ja-JP"/>
-    </w:rPr>
-  </w:style>
-  <w:style w:type="character" w:styleId="afa">
-    <w:name w:val="FollowedHyperlink"/>
-    <w:basedOn w:val="a0"/>
-    <w:uiPriority w:val="99"/>
-    <w:semiHidden/>
-    <w:unhideWhenUsed/>
-    <w:rsid w:val="00A436C5"/>
-    <w:rPr>
-      <w:color w:val="800080" w:themeColor="followedHyperlink"/>
-      <w:u w:val="single"/>
-    </w:rPr>
-  </w:style>
-  <w:style w:type="paragraph" w:styleId="afb">
-    <w:name w:val="Revision"/>
-    <w:hidden/>
-    <w:uiPriority w:val="99"/>
-    <w:semiHidden/>
-    <w:rsid w:val="00EA1B99"/>
-    <w:rPr>
-      <w:sz w:val="24"/>
-      <w:szCs w:val="24"/>
-    </w:rPr>
-  </w:style>
-  <w:style w:type="character" w:customStyle="1" w:styleId="UnresolvedMention">
-    <w:name w:val="Unresolved Mention"/>
-    <w:basedOn w:val="a0"/>
-    <w:uiPriority w:val="99"/>
-    <w:semiHidden/>
-    <w:unhideWhenUsed/>
-    <w:rsid w:val="002378D5"/>
-    <w:rPr>
-      <w:color w:val="605E5C"/>
-      <w:shd w:val="clear" w:color="auto" w:fill="E1DFDD"/>
-    </w:rPr>
-  </w:style>
-  <w:style w:type="table" w:styleId="afc">
-    <w:name w:val="Table Grid"/>
-    <w:basedOn w:val="a1"/>
-    <w:uiPriority w:val="59"/>
-    <w:unhideWhenUsed/>
-    <w:rsid w:val="00E7297C"/>
-    <w:tblPr>
-      <w:tblInd w:w="0" w:type="dxa"/>
-      <w:tblBorders>
-        <w:top w:val="single" w:sz="4" w:space="0" w:color="auto"/>
-        <w:left w:val="single" w:sz="4" w:space="0" w:color="auto"/>
-        <w:bottom w:val="single" w:sz="4" w:space="0" w:color="auto"/>
-        <w:right w:val="single" w:sz="4" w:space="0" w:color="auto"/>
-        <w:insideH w:val="single" w:sz="4" w:space="0" w:color="auto"/>
-        <w:insideV w:val="single" w:sz="4" w:space="0" w:color="auto"/>
-      </w:tblBorders>
-      <w:tblCellMar>
-        <w:top w:w="0" w:type="dxa"/>
-        <w:left w:w="108" w:type="dxa"/>
-        <w:bottom w:w="0" w:type="dxa"/>
-        <w:right w:w="108" w:type="dxa"/>
-      </w:tblCellMar>
-    </w:tblPr>
-  </w:style>
-  <w:style w:type="table" w:styleId="20">
-    <w:name w:val="Light List Accent 6"/>
-    <w:basedOn w:val="a1"/>
-    <w:uiPriority w:val="61"/>
-    <w:rsid w:val="004E02F6"/>
-    <w:tblPr>
-      <w:tblStyleRowBandSize w:val="1"/>
-      <w:tblStyleColBandSize w:val="1"/>
-      <w:tblInd w:w="0" w:type="dxa"/>
-      <w:tblBorders>
-        <w:top w:val="single" w:sz="8" w:space="0" w:color="F79646" w:themeColor="accent6"/>
-        <w:left w:val="single" w:sz="8" w:space="0" w:color="F79646" w:themeColor="accent6"/>
-        <w:bottom w:val="single" w:sz="8" w:space="0" w:color="F79646" w:themeColor="accent6"/>
-        <w:right w:val="single" w:sz="8" w:space="0" w:color="F79646" w:themeColor="accent6"/>
-      </w:tblBorders>
-      <w:tblCellMar>
-        <w:top w:w="0" w:type="dxa"/>
-        <w:left w:w="108" w:type="dxa"/>
-        <w:bottom w:w="0" w:type="dxa"/>
-        <w:right w:w="108" w:type="dxa"/>
-      </w:tblCellMar>
-    </w:tblPr>
-    <w:tblStylePr w:type="firstRow">
-      <w:pPr>
-        <w:spacing w:before="0" w:after="0" w:line="240" w:lineRule="auto"/>
-      </w:pPr>
-      <w:rPr>
-        <w:b/>
-        <w:bCs/>
-        <w:color w:val="FFFFFF" w:themeColor="background1"/>
-      </w:rPr>
-      <w:tblPr/>
-      <w:tcPr>
-        <w:shd w:val="clear" w:color="auto" w:fill="F79646" w:themeFill="accent6"/>
-      </w:tcPr>
-    </w:tblStylePr>
-    <w:tblStylePr w:type="lastRow">
-      <w:pPr>
-        <w:spacing w:before="0" w:after="0" w:line="240" w:lineRule="auto"/>
-      </w:pPr>
-      <w:rPr>
-        <w:b/>
-        <w:bCs/>
-      </w:rPr>
-      <w:tblPr/>
-      <w:tcPr>
-        <w:tcBorders>
-          <w:top w:val="double" w:sz="6" w:space="0" w:color="F79646" w:themeColor="accent6"/>
-          <w:left w:val="single" w:sz="8" w:space="0" w:color="F79646" w:themeColor="accent6"/>
-          <w:bottom w:val="single" w:sz="8" w:space="0" w:color="F79646" w:themeColor="accent6"/>
-          <w:right w:val="single" w:sz="8" w:space="0" w:color="F79646" w:themeColor="accent6"/>
-        </w:tcBorders>
-      </w:tcPr>
-    </w:tblStylePr>
-    <w:tblStylePr w:type="firstCol">
-      <w:rPr>
-        <w:b/>
-        <w:bCs/>
-      </w:rPr>
-    </w:tblStylePr>
-    <w:tblStylePr w:type="lastCol">
-      <w:rPr>
-        <w:b/>
-        <w:bCs/>
-      </w:rPr>
-    </w:tblStylePr>
-    <w:tblStylePr w:type="band1Vert">
-      <w:tblPr/>
-      <w:tcPr>
-        <w:tcBorders>
-          <w:top w:val="single" w:sz="8" w:space="0" w:color="F79646" w:themeColor="accent6"/>
-          <w:left w:val="single" w:sz="8" w:space="0" w:color="F79646" w:themeColor="accent6"/>
-          <w:bottom w:val="single" w:sz="8" w:space="0" w:color="F79646" w:themeColor="accent6"/>
-          <w:right w:val="single" w:sz="8" w:space="0" w:color="F79646" w:themeColor="accent6"/>
-        </w:tcBorders>
-      </w:tcPr>
-    </w:tblStylePr>
-    <w:tblStylePr w:type="band1Horz">
-      <w:tblPr/>
-      <w:tcPr>
-        <w:tcBorders>
-          <w:top w:val="single" w:sz="8" w:space="0" w:color="F79646" w:themeColor="accent6"/>
-          <w:left w:val="single" w:sz="8" w:space="0" w:color="F79646" w:themeColor="accent6"/>
-          <w:bottom w:val="single" w:sz="8" w:space="0" w:color="F79646" w:themeColor="accent6"/>
-          <w:right w:val="single" w:sz="8" w:space="0" w:color="F79646" w:themeColor="accent6"/>
-        </w:tcBorders>
-      </w:tcPr>
-    </w:tblStylePr>
-  </w:style>
-  <w:style w:type="table" w:styleId="21">
-    <w:name w:val="Light List"/>
-    <w:basedOn w:val="a1"/>
-    <w:uiPriority w:val="61"/>
-    <w:rsid w:val="004E02F6"/>
-    <w:tblPr>
-      <w:tblStyleRowBandSize w:val="1"/>
-      <w:tblStyleColBandSize w:val="1"/>
-      <w:tblInd w:w="0" w:type="dxa"/>
-      <w:tblBorders>
-        <w:top w:val="single" w:sz="8" w:space="0" w:color="000000" w:themeColor="text1"/>
-        <w:left w:val="single" w:sz="8" w:space="0" w:color="000000" w:themeColor="text1"/>
-        <w:bottom w:val="single" w:sz="8" w:space="0" w:color="000000" w:themeColor="text1"/>
-        <w:right w:val="single" w:sz="8" w:space="0" w:color="000000" w:themeColor="text1"/>
-      </w:tblBorders>
-      <w:tblCellMar>
-        <w:top w:w="0" w:type="dxa"/>
-        <w:left w:w="108" w:type="dxa"/>
-        <w:bottom w:w="0" w:type="dxa"/>
-        <w:right w:w="108" w:type="dxa"/>
-      </w:tblCellMar>
     </w:tblPr>
     <w:tblStylePr w:type="firstRow">
       <w:pPr>
@@ -8314,7 +7695,7 @@
     <a:fontScheme name="Office">
       <a:majorFont>
         <a:latin typeface="Cambria"/>
-        <a:ea typeface=""/>
+        <a:ea typeface="ＭＳ ゴシック"/>
         <a:cs typeface=""/>
         <a:font script="Jpan" typeface="ＭＳ ゴシック"/>
         <a:font script="Hang" typeface="맑은 고딕"/>
@@ -8348,7 +7729,7 @@
       </a:majorFont>
       <a:minorFont>
         <a:latin typeface="Calibri"/>
-        <a:ea typeface=""/>
+        <a:ea typeface="ＭＳ 明朝"/>
         <a:cs typeface=""/>
         <a:font script="Jpan" typeface="ＭＳ 明朝"/>
         <a:font script="Hang" typeface="맑은 고딕"/>
@@ -8558,7 +7939,7 @@
 </file>
 
 <file path=customXml/itemProps1.xml><?xml version="1.0" encoding="utf-8"?>
-<ds:datastoreItem xmlns:ds="http://schemas.openxmlformats.org/officeDocument/2006/customXml" ds:itemID="{E5418021-0A4F-CF45-B12E-1FD7D8BF9FA6}">
+<ds:datastoreItem xmlns:ds="http://schemas.openxmlformats.org/officeDocument/2006/customXml" ds:itemID="{C4EB3973-4C76-4D4C-98F8-DD15FFBC8564}">
   <ds:schemaRefs>
     <ds:schemaRef ds:uri="http://schemas.openxmlformats.org/officeDocument/2006/bibliography"/>
   </ds:schemaRefs>

</xml_diff>

<commit_message>
Sticker Shop -> Shopping features
</commit_message>
<xml_diff>
--- a/Agile2020_paper.docx
+++ b/Agile2020_paper.docx
@@ -599,19 +599,17 @@
       </w:r>
       <w:r>
         <w:rPr>
-          <w:b/>
-          <w:color w:val="FF6600"/>
-          <w:lang w:eastAsia="ja-JP"/>
-        </w:rPr>
-        <w:t>Sticke</w:t>
-      </w:r>
-      <w:r>
-        <w:rPr>
-          <w:b/>
-          <w:color w:val="FF6600"/>
-          <w:lang w:eastAsia="ja-JP"/>
-        </w:rPr>
-        <w:t>r Shop</w:t>
+          <w:color w:val="000000" w:themeColor="text1"/>
+          <w:lang w:eastAsia="ja-JP"/>
+        </w:rPr>
+        <w:t>Shop</w:t>
+      </w:r>
+      <w:r>
+        <w:rPr>
+          <w:color w:val="000000" w:themeColor="text1"/>
+          <w:lang w:eastAsia="ja-JP"/>
+        </w:rPr>
+        <w:t>ping features</w:t>
       </w:r>
       <w:r>
         <w:rPr>
@@ -724,11 +722,17 @@
       </w:r>
       <w:r>
         <w:rPr>
-          <w:b/>
-          <w:color w:val="FF6600"/>
-          <w:lang w:eastAsia="ja-JP"/>
-        </w:rPr>
-        <w:t>Sticker Shop</w:t>
+          <w:color w:val="000000" w:themeColor="text1"/>
+          <w:lang w:eastAsia="ja-JP"/>
+        </w:rPr>
+        <w:t>Shop</w:t>
+      </w:r>
+      <w:r>
+        <w:rPr>
+          <w:color w:val="000000" w:themeColor="text1"/>
+          <w:lang w:eastAsia="ja-JP"/>
+        </w:rPr>
+        <w:t>ping features</w:t>
       </w:r>
       <w:r>
         <w:rPr>
@@ -744,8 +748,7 @@
       </w:r>
       <w:r>
         <w:rPr>
-          <w:b/>
-          <w:color w:val="FF6600"/>
+          <w:color w:val="000000" w:themeColor="text1"/>
           <w:lang w:eastAsia="ja-JP"/>
         </w:rPr>
         <w:t>public APIs</w:t>
@@ -758,11 +761,17 @@
       </w:r>
       <w:r>
         <w:rPr>
-          <w:b/>
-          <w:color w:val="FF6600"/>
-          <w:lang w:eastAsia="ja-JP"/>
-        </w:rPr>
-        <w:t>Sticker Shop</w:t>
+          <w:color w:val="000000" w:themeColor="text1"/>
+          <w:lang w:eastAsia="ja-JP"/>
+        </w:rPr>
+        <w:t>Shop</w:t>
+      </w:r>
+      <w:r>
+        <w:rPr>
+          <w:color w:val="000000" w:themeColor="text1"/>
+          <w:lang w:eastAsia="ja-JP"/>
+        </w:rPr>
+        <w:t>ping features</w:t>
       </w:r>
       <w:r>
         <w:rPr>
@@ -1542,11 +1551,11 @@
       <w:pPr>
         <w:pStyle w:val="2"/>
       </w:pPr>
-      <w:commentRangeStart w:id="2"/>
+      <w:commentRangeStart w:id="3"/>
       <w:r>
         <w:t>RETROSPECTIVE</w:t>
       </w:r>
-      <w:commentRangeEnd w:id="2"/>
+      <w:commentRangeEnd w:id="3"/>
       <w:r>
         <w:rPr>
           <w:rStyle w:val="ad"/>
@@ -1555,7 +1564,7 @@
           <w:iCs w:val="0"/>
           <w:lang w:eastAsia="en-US"/>
         </w:rPr>
-        <w:commentReference w:id="2"/>
+        <w:commentReference w:id="3"/>
       </w:r>
     </w:p>
     <w:p>
@@ -1643,8 +1652,7 @@
       </w:r>
       <w:r>
         <w:rPr>
-          <w:b/>
-          <w:color w:val="FF0000"/>
+          <w:color w:val="000000" w:themeColor="text1"/>
           <w:lang w:eastAsia="ja-JP"/>
         </w:rPr>
         <w:t>public APIs</w:t>
@@ -1672,11 +1680,17 @@
       </w:r>
       <w:r>
         <w:rPr>
-          <w:b/>
-          <w:color w:val="FF0000"/>
-          <w:lang w:eastAsia="ja-JP"/>
-        </w:rPr>
-        <w:t>Sticker Shop</w:t>
+          <w:color w:val="000000" w:themeColor="text1"/>
+          <w:lang w:eastAsia="ja-JP"/>
+        </w:rPr>
+        <w:t>Shop</w:t>
+      </w:r>
+      <w:r>
+        <w:rPr>
+          <w:color w:val="000000" w:themeColor="text1"/>
+          <w:lang w:eastAsia="ja-JP"/>
+        </w:rPr>
+        <w:t>ping features</w:t>
       </w:r>
       <w:r>
         <w:rPr>
@@ -1760,8 +1774,7 @@
       </w:r>
       <w:r>
         <w:rPr>
-          <w:b/>
-          <w:color w:val="FF0000"/>
+          <w:color w:val="000000" w:themeColor="text1"/>
           <w:sz w:val="20"/>
           <w:lang w:eastAsia="ja-JP"/>
         </w:rPr>
@@ -1884,12 +1897,10 @@
       </w:r>
       <w:r>
         <w:rPr>
-          <w:b/>
-          <w:color w:val="FF0000"/>
-          <w:sz w:val="20"/>
-          <w:lang w:eastAsia="ja-JP"/>
-        </w:rPr>
-        <w:t>Sticker Shop</w:t>
+          <w:sz w:val="20"/>
+          <w:lang w:eastAsia="ja-JP"/>
+        </w:rPr>
+        <w:t>Shopping features</w:t>
       </w:r>
       <w:r>
         <w:rPr>
@@ -1900,8 +1911,7 @@
       </w:r>
       <w:r>
         <w:rPr>
-          <w:b/>
-          <w:color w:val="FF0000"/>
+          <w:color w:val="000000" w:themeColor="text1"/>
           <w:sz w:val="20"/>
           <w:lang w:eastAsia="ja-JP"/>
         </w:rPr>
@@ -1952,19 +1962,32 @@
       </w:r>
       <w:r>
         <w:rPr>
-          <w:b/>
-          <w:color w:val="FF0000"/>
-          <w:sz w:val="20"/>
-          <w:lang w:eastAsia="ja-JP"/>
-        </w:rPr>
-        <w:t>Sticker Shop</w:t>
-      </w:r>
-      <w:r>
-        <w:rPr>
-          <w:sz w:val="20"/>
-          <w:lang w:eastAsia="ja-JP"/>
-        </w:rPr>
-        <w:t xml:space="preserve"> developers. After 3 months' collaborative work, finally Ayaperf became stable. Developers started detecting performance issues with it before release. Additionally, they could correct issues by themselves without hurting production code. They found and solved 3 hidden performance issues by utilizing Ayaperf.</w:t>
+          <w:sz w:val="20"/>
+          <w:lang w:eastAsia="ja-JP"/>
+        </w:rPr>
+        <w:t>Shopping features</w:t>
+      </w:r>
+      <w:r>
+        <w:rPr>
+          <w:sz w:val="20"/>
+          <w:lang w:eastAsia="ja-JP"/>
+        </w:rPr>
+        <w:t>’</w:t>
+      </w:r>
+      <w:r>
+        <w:rPr>
+          <w:color w:val="000000" w:themeColor="text1"/>
+          <w:sz w:val="20"/>
+          <w:lang w:eastAsia="ja-JP"/>
+        </w:rPr>
+        <w:t xml:space="preserve"> </w:t>
+      </w:r>
+      <w:r>
+        <w:rPr>
+          <w:sz w:val="20"/>
+          <w:lang w:eastAsia="ja-JP"/>
+        </w:rPr>
+        <w:t>developers. After 3 months' collaborative work, finally Ayaperf became stable. Developers started detecting performance issues with it before release. Additionally, they could correct issues by themselves without hurting production code. They found and solved 3 hidden performance issues by utilizing Ayaperf.</w:t>
       </w:r>
     </w:p>
     <w:p>
@@ -1993,8 +2016,7 @@
       </w:r>
       <w:r>
         <w:rPr>
-          <w:b/>
-          <w:color w:val="FF0000"/>
+          <w:color w:val="000000" w:themeColor="text1"/>
           <w:sz w:val="20"/>
           <w:lang w:eastAsia="ja-JP"/>
         </w:rPr>
@@ -2009,12 +2031,17 @@
       </w:r>
       <w:r>
         <w:rPr>
-          <w:b/>
-          <w:color w:val="FF0000"/>
-          <w:sz w:val="20"/>
-          <w:lang w:eastAsia="ja-JP"/>
-        </w:rPr>
-        <w:t>Sticker Shop</w:t>
+          <w:sz w:val="20"/>
+          <w:lang w:eastAsia="ja-JP"/>
+        </w:rPr>
+        <w:t>Shopping feature</w:t>
+      </w:r>
+      <w:r>
+        <w:rPr>
+          <w:sz w:val="20"/>
+          <w:lang w:eastAsia="ja-JP"/>
+        </w:rPr>
+        <w:t>s</w:t>
       </w:r>
       <w:r>
         <w:rPr>
@@ -2025,8 +2052,7 @@
       </w:r>
       <w:r>
         <w:rPr>
-          <w:b/>
-          <w:color w:val="FF0000"/>
+          <w:color w:val="000000" w:themeColor="text1"/>
           <w:sz w:val="20"/>
           <w:lang w:eastAsia="ja-JP"/>
         </w:rPr>
@@ -2075,7 +2101,7 @@
         </w:rPr>
         <w:t xml:space="preserve">After that, the product development team became able to clarify quarterly milestones, prioritize tasks based on business values, and improve test scripts and the failure detection system by their own. They started decreasing </w:t>
       </w:r>
-      <w:commentRangeStart w:id="3"/>
+      <w:commentRangeStart w:id="4"/>
       <w:r>
         <w:rPr>
           <w:sz w:val="20"/>
@@ -2083,14 +2109,14 @@
         </w:rPr>
         <w:t>outages dramatically</w:t>
       </w:r>
-      <w:commentRangeEnd w:id="3"/>
+      <w:commentRangeEnd w:id="4"/>
       <w:r>
         <w:rPr>
           <w:rStyle w:val="ad"/>
           <w:rFonts w:ascii="Times New Roman" w:hAnsi="Times New Roman"/>
           <w:lang w:eastAsia="en-US"/>
         </w:rPr>
-        <w:commentReference w:id="3"/>
+        <w:commentReference w:id="4"/>
       </w:r>
       <w:r>
         <w:rPr>
@@ -2135,7 +2161,7 @@
         </w:rPr>
         <w:t xml:space="preserve">We could solve essential problems and improve processes of each product development team by working collaboratively and deeply with them. We SET and product development teams implemented Test Automation and related techniques based on the idea of </w:t>
       </w:r>
-      <w:commentRangeStart w:id="4"/>
+      <w:commentRangeStart w:id="5"/>
       <w:r>
         <w:rPr>
           <w:sz w:val="20"/>
@@ -2143,14 +2169,14 @@
         </w:rPr>
         <w:t>"Product Discovery"</w:t>
       </w:r>
-      <w:commentRangeEnd w:id="4"/>
+      <w:commentRangeEnd w:id="5"/>
       <w:r>
         <w:rPr>
           <w:rStyle w:val="ad"/>
           <w:rFonts w:ascii="Times New Roman" w:hAnsi="Times New Roman"/>
           <w:lang w:eastAsia="en-US"/>
         </w:rPr>
-        <w:commentReference w:id="4"/>
+        <w:commentReference w:id="5"/>
       </w:r>
       <w:r>
         <w:rPr>
@@ -2161,8 +2187,7 @@
       </w:r>
       <w:r>
         <w:rPr>
-          <w:b/>
-          <w:color w:val="FF0000"/>
+          <w:color w:val="000000" w:themeColor="text1"/>
           <w:sz w:val="20"/>
           <w:lang w:eastAsia="ja-JP"/>
         </w:rPr>
@@ -2175,7 +2200,7 @@
         </w:rPr>
         <w:t xml:space="preserve"> writes test scripts with Karate routinely. He often says that the Product Manager may disturb the team by writing production codes, but can contribute to the team by writing test scripts! He is utilizing test scripts to understand behavior of the product deeply, to clarify next actions and goals of the product and the team, and to guide team members doing </w:t>
       </w:r>
-      <w:commentRangeStart w:id="5"/>
+      <w:commentRangeStart w:id="6"/>
       <w:r>
         <w:rPr>
           <w:sz w:val="20"/>
@@ -2183,14 +2208,14 @@
         </w:rPr>
         <w:t>"Developer Testing"</w:t>
       </w:r>
-      <w:commentRangeEnd w:id="5"/>
+      <w:commentRangeEnd w:id="6"/>
       <w:r>
         <w:rPr>
           <w:rStyle w:val="ad"/>
           <w:rFonts w:ascii="Times New Roman" w:hAnsi="Times New Roman"/>
           <w:lang w:eastAsia="en-US"/>
         </w:rPr>
-        <w:commentReference w:id="5"/>
+        <w:commentReference w:id="6"/>
       </w:r>
       <w:r>
         <w:rPr>
@@ -2199,7 +2224,7 @@
         </w:rPr>
         <w:t xml:space="preserve"> for </w:t>
       </w:r>
-      <w:commentRangeStart w:id="6"/>
+      <w:commentRangeStart w:id="7"/>
       <w:r>
         <w:rPr>
           <w:sz w:val="20"/>
@@ -2207,14 +2232,14 @@
         </w:rPr>
         <w:t>"Build Quality In"</w:t>
       </w:r>
-      <w:commentRangeEnd w:id="6"/>
+      <w:commentRangeEnd w:id="7"/>
       <w:r>
         <w:rPr>
           <w:rStyle w:val="ad"/>
           <w:rFonts w:ascii="Times New Roman" w:hAnsi="Times New Roman"/>
           <w:lang w:eastAsia="en-US"/>
         </w:rPr>
-        <w:commentReference w:id="6"/>
+        <w:commentReference w:id="7"/>
       </w:r>
       <w:r>
         <w:rPr>
@@ -2236,7 +2261,21 @@
         <w:rPr>
           <w:lang w:eastAsia="ja-JP"/>
         </w:rPr>
-        <w:t>Additionally, we learned a lot of things to improve our approaches through working with them. The consulting-style approach is useful to keep the whole image of activities, however, we cannot approach essential problems. On the other hand, the working-together approach is effective to discover and solve essential problems quickly, but we may lose the whole image of activities because of too focusing on one product development team. Therefore, we should utilize both style</w:t>
+        <w:t xml:space="preserve">Additionally, we learned a lot of things to improve our approaches through working with them. The consulting-style approach is useful to keep the whole image of </w:t>
+      </w:r>
+      <w:proofErr w:type="gramStart"/>
+      <w:r>
+        <w:rPr>
+          <w:lang w:eastAsia="ja-JP"/>
+        </w:rPr>
+        <w:t>activities,</w:t>
+      </w:r>
+      <w:proofErr w:type="gramEnd"/>
+      <w:r>
+        <w:rPr>
+          <w:lang w:eastAsia="ja-JP"/>
+        </w:rPr>
+        <w:t xml:space="preserve"> however, we cannot approach essential problems. On the other hand, the working-together approach is effective to discover and solve essential problems quickly, but we may lose the whole image of activities because of too focusing on one product development team. Therefore, we should utilize both style</w:t>
       </w:r>
       <w:r>
         <w:rPr>
@@ -2263,14 +2302,8 @@
         <w:rPr>
           <w:lang w:eastAsia="ja-JP"/>
         </w:rPr>
-        <w:t xml:space="preserve">The English word "compassion" derives from Latin's "compati", which means "suffer with". We think this is the point of leading and guiding new things like Agile. We SETs and product development teams had been </w:t>
-      </w:r>
-      <w:r>
-        <w:rPr>
-          <w:lang w:eastAsia="ja-JP"/>
-        </w:rPr>
         <w:lastRenderedPageBreak/>
-        <w:t>suffering from the same problems by working together. We had considered solutions and solved problems one by one together. These series of activities had constructed real collaborative relationships. Moreover, these relationships had become boosters for adapting to new Test Automation tools and process improvements.</w:t>
+        <w:t>The English word "compassion" derives from Latin's "compati", which means "suffer with". We think this is the point of leading and guiding new things like Agile. We SETs and product development teams had been suffering from the same problems by working together. We had considered solutions and solved problems one by one together. These series of activities had constructed real collaborative relationships. Moreover, these relationships had become boosters for adapting to new Test Automation tools and process improvements.</w:t>
       </w:r>
     </w:p>
     <w:p>
@@ -2477,6 +2510,7 @@
         <w:pStyle w:val="3"/>
       </w:pPr>
       <w:r>
+        <w:lastRenderedPageBreak/>
         <w:t>LEARNING SESSION</w:t>
       </w:r>
     </w:p>
@@ -2512,7 +2546,6 @@
           <w:sz w:val="20"/>
           <w:lang w:eastAsia="ja-JP"/>
         </w:rPr>
-        <w:lastRenderedPageBreak/>
         <w:t xml:space="preserve">Here are basic rules. We have been holding Learning Session basically for 30 to 60 minutes </w:t>
       </w:r>
       <w:r>
@@ -2760,6 +2793,7 @@
         <w:pStyle w:val="2"/>
       </w:pPr>
       <w:r>
+        <w:lastRenderedPageBreak/>
         <w:t>RETROSPECTIVE</w:t>
       </w:r>
     </w:p>
@@ -2777,15 +2811,7 @@
           <w:sz w:val="20"/>
           <w:lang w:eastAsia="ja-JP"/>
         </w:rPr>
-        <w:t xml:space="preserve">We expanded our activities toward engineering management improvement based on decision makers' demands. Additionally, we experimented new ideas like Learning Session and utilizing Test Automation for resiliency. </w:t>
-      </w:r>
-      <w:r>
-        <w:rPr>
-          <w:sz w:val="20"/>
-          <w:lang w:eastAsia="ja-JP"/>
-        </w:rPr>
-        <w:lastRenderedPageBreak/>
-        <w:t>Through these activities, we have been redefining our goals and responsibilities based on continuous experiments to contribute to our business. We can say we transformed us as a team of "Transformational Leaders</w:t>
+        <w:t>We expanded our activities toward engineering management improvement based on decision makers' demands. Additionally, we experimented new ideas like Learning Session and utilizing Test Automation for resiliency. Through these activities, we have been redefining our goals and responsibilities based on continuous experiments to contribute to our business. We can say we transformed us as a team of "Transformational Leaders</w:t>
       </w:r>
       <w:r>
         <w:rPr>
@@ -2794,8 +2820,6 @@
         </w:rPr>
         <w:t>”.</w:t>
       </w:r>
-      <w:bookmarkStart w:id="7" w:name="_GoBack"/>
-      <w:bookmarkEnd w:id="7"/>
     </w:p>
     <w:p>
       <w:pPr>
@@ -2999,6 +3023,7 @@
         <w:pStyle w:val="1"/>
       </w:pPr>
       <w:r>
+        <w:lastRenderedPageBreak/>
         <w:t>CONCLUSIONS</w:t>
       </w:r>
     </w:p>
@@ -3016,15 +3041,7 @@
           <w:sz w:val="20"/>
           <w:lang w:eastAsia="ja-JP"/>
         </w:rPr>
-        <w:t xml:space="preserve">There have been lots of problems. Microservice Architecture is useful for independent develop-ability and deployability, however, it tends to strengthen apathy toward other teams and services/products. Additionally, </w:t>
-      </w:r>
-      <w:r>
-        <w:rPr>
-          <w:sz w:val="20"/>
-          <w:lang w:eastAsia="ja-JP"/>
-        </w:rPr>
-        <w:lastRenderedPageBreak/>
-        <w:t>there are short of leaders who can find and solve problems beyond silos and teams. Moreover, quality assurance approach is not proper for solving outages of Microservices.</w:t>
+        <w:t>There have been lots of problems. Microservice Architecture is useful for independent develop-ability and deployability, however, it tends to strengthen apathy toward other teams and services/products. Additionally, there are short of leaders who can find and solve problems beyond silos and teams. Moreover, quality assurance approach is not proper for solving outages of Microservices.</w:t>
       </w:r>
     </w:p>
     <w:p>
@@ -3276,7 +3293,21 @@
         <w:rPr>
           <w:lang w:eastAsia="ja-JP"/>
         </w:rPr>
-        <w:t>Nygard, M. 2018. Release It!: Design and Deploy Production-Ready Software 2nd Edition. Pragmatic Bookshelf.</w:t>
+        <w:t xml:space="preserve">Nygard, M. 2018. Release </w:t>
+      </w:r>
+      <w:proofErr w:type="gramStart"/>
+      <w:r>
+        <w:rPr>
+          <w:lang w:eastAsia="ja-JP"/>
+        </w:rPr>
+        <w:t>It!:</w:t>
+      </w:r>
+      <w:proofErr w:type="gramEnd"/>
+      <w:r>
+        <w:rPr>
+          <w:lang w:eastAsia="ja-JP"/>
+        </w:rPr>
+        <w:t xml:space="preserve"> Design and Deploy Production-Ready Software 2nd Edition. Pragmatic Bookshelf.</w:t>
       </w:r>
     </w:p>
     <w:p>
@@ -3296,7 +3327,21 @@
         <w:rPr>
           <w:lang w:eastAsia="ja-JP"/>
         </w:rPr>
-        <w:t>Hussman, D. 2015. Product Discovery On A Single Page. http://productdiscoverycanvas.com/tag/david-hussman/</w:t>
+        <w:t xml:space="preserve">Hussman, D. 2015. Product Discovery </w:t>
+      </w:r>
+      <w:proofErr w:type="gramStart"/>
+      <w:r>
+        <w:rPr>
+          <w:lang w:eastAsia="ja-JP"/>
+        </w:rPr>
+        <w:t>On</w:t>
+      </w:r>
+      <w:proofErr w:type="gramEnd"/>
+      <w:r>
+        <w:rPr>
+          <w:lang w:eastAsia="ja-JP"/>
+        </w:rPr>
+        <w:t xml:space="preserve"> A Single Page. http://productdiscoverycanvas.com/tag/david-hussman/</w:t>
       </w:r>
       <w:r>
         <w:rPr>
@@ -3698,12 +3743,14 @@
         </w:rPr>
         <w:t>・</w:t>
       </w:r>
+      <w:proofErr w:type="spellStart"/>
       <w:r>
         <w:rPr>
           <w:rFonts w:hint="eastAsia"/>
         </w:rPr>
         <w:t>時制</w:t>
       </w:r>
+      <w:proofErr w:type="spellEnd"/>
     </w:p>
     <w:p>
       <w:pPr>
@@ -3755,8 +3802,39 @@
         <w:t>使い分け</w:t>
       </w:r>
     </w:p>
+    <w:p>
+      <w:pPr>
+        <w:pStyle w:val="ae"/>
+        <w:rPr>
+          <w:rFonts w:hint="eastAsia"/>
+          <w:lang w:eastAsia="ja-JP"/>
+        </w:rPr>
+      </w:pPr>
+      <w:r>
+        <w:rPr>
+          <w:rFonts w:hint="eastAsia"/>
+          <w:lang w:eastAsia="ja-JP"/>
+        </w:rPr>
+        <w:t>・</w:t>
+      </w:r>
+      <w:r>
+        <w:rPr>
+          <w:lang w:eastAsia="ja-JP"/>
+        </w:rPr>
+        <w:t>”</w:t>
+      </w:r>
+      <w:r>
+        <w:rPr>
+          <w:rFonts w:hint="eastAsia"/>
+          <w:lang w:eastAsia="ja-JP"/>
+        </w:rPr>
+        <w:t>の使用ルール</w:t>
+      </w:r>
+      <w:bookmarkStart w:id="2" w:name="_GoBack"/>
+      <w:bookmarkEnd w:id="2"/>
+    </w:p>
   </w:comment>
-  <w:comment w:id="2" w:author="Microsoft Office User" w:date="2019-11-11T14:37:00Z" w:initials="MOU">
+  <w:comment w:id="3" w:author="Microsoft Office User" w:date="2019-11-11T14:37:00Z" w:initials="MOU">
     <w:p>
       <w:pPr>
         <w:pStyle w:val="ae"/>
@@ -3792,7 +3870,7 @@
       </w:r>
     </w:p>
   </w:comment>
-  <w:comment w:id="3" w:author="Microsoft Office User" w:date="2019-11-07T15:30:00Z" w:initials="MOU">
+  <w:comment w:id="4" w:author="Microsoft Office User" w:date="2019-11-07T15:30:00Z" w:initials="MOU">
     <w:p>
       <w:pPr>
         <w:pStyle w:val="ae"/>
@@ -3816,7 +3894,7 @@
       </w:r>
     </w:p>
   </w:comment>
-  <w:comment w:id="4" w:author="Microsoft Office User" w:date="2019-11-07T15:31:00Z" w:initials="MOU">
+  <w:comment w:id="5" w:author="Microsoft Office User" w:date="2019-11-07T15:31:00Z" w:initials="MOU">
     <w:p>
       <w:pPr>
         <w:pStyle w:val="ae"/>
@@ -3839,7 +3917,7 @@
       </w:r>
     </w:p>
   </w:comment>
-  <w:comment w:id="5" w:author="Microsoft Office User" w:date="2019-11-07T15:32:00Z" w:initials="MOU">
+  <w:comment w:id="6" w:author="Microsoft Office User" w:date="2019-11-07T15:32:00Z" w:initials="MOU">
     <w:p>
       <w:pPr>
         <w:pStyle w:val="ae"/>
@@ -3862,7 +3940,7 @@
       </w:r>
     </w:p>
   </w:comment>
-  <w:comment w:id="6" w:author="Microsoft Office User" w:date="2019-11-07T15:31:00Z" w:initials="MOU">
+  <w:comment w:id="7" w:author="Microsoft Office User" w:date="2019-11-07T15:31:00Z" w:initials="MOU">
     <w:p>
       <w:pPr>
         <w:pStyle w:val="ae"/>
@@ -8561,7 +8639,7 @@
 </file>
 
 <file path=customXml/itemProps1.xml><?xml version="1.0" encoding="utf-8"?>
-<ds:datastoreItem xmlns:ds="http://schemas.openxmlformats.org/officeDocument/2006/customXml" ds:itemID="{D837BD04-E7C0-3444-AD6E-46C782C86998}">
+<ds:datastoreItem xmlns:ds="http://schemas.openxmlformats.org/officeDocument/2006/customXml" ds:itemID="{6061267E-4781-2E4C-B2CE-FB0F04BBFD09}">
   <ds:schemaRefs>
     <ds:schemaRef ds:uri="http://schemas.openxmlformats.org/officeDocument/2006/bibliography"/>
   </ds:schemaRefs>

</xml_diff>

<commit_message>
Reviewed by PR Team and not corrected
</commit_message>
<xml_diff>
--- a/Agile2020_paper.docx
+++ b/Agile2020_paper.docx
@@ -1,6 +1,6 @@
 
 <file path=word/document.xml><?xml version="1.0" encoding="utf-8"?>
-<w:document xmlns:wpc="http://schemas.microsoft.com/office/word/2010/wordprocessingCanvas" xmlns:cx="http://schemas.microsoft.com/office/drawing/2014/chartex" xmlns:cx1="http://schemas.microsoft.com/office/drawing/2015/9/8/chartex" xmlns:cx2="http://schemas.microsoft.com/office/drawing/2015/10/21/chartex" xmlns:cx3="http://schemas.microsoft.com/office/drawing/2016/5/9/chartex" xmlns:cx4="http://schemas.microsoft.com/office/drawing/2016/5/10/chartex" xmlns:cx5="http://schemas.microsoft.com/office/drawing/2016/5/11/chartex" xmlns:cx6="http://schemas.microsoft.com/office/drawing/2016/5/12/chartex" xmlns:cx7="http://schemas.microsoft.com/office/drawing/2016/5/13/chartex" xmlns:cx8="http://schemas.microsoft.com/office/drawing/2016/5/14/chartex" xmlns:mc="http://schemas.openxmlformats.org/markup-compatibility/2006" xmlns:aink="http://schemas.microsoft.com/office/drawing/2016/ink" xmlns:am3d="http://schemas.microsoft.com/office/drawing/2017/model3d" xmlns:o="urn:schemas-microsoft-com:office:office" xmlns:r="http://schemas.openxmlformats.org/officeDocument/2006/relationships" xmlns:m="http://schemas.openxmlformats.org/officeDocument/2006/math" xmlns:v="urn:schemas-microsoft-com:vml" xmlns:wp14="http://schemas.microsoft.com/office/word/2010/wordprocessingDrawing" xmlns:wp="http://schemas.openxmlformats.org/drawingml/2006/wordprocessingDrawing" xmlns:w10="urn:schemas-microsoft-com:office:word" xmlns:w="http://schemas.openxmlformats.org/wordprocessingml/2006/main" xmlns:w14="http://schemas.microsoft.com/office/word/2010/wordml" xmlns:w15="http://schemas.microsoft.com/office/word/2012/wordml" xmlns:w16cid="http://schemas.microsoft.com/office/word/2016/wordml/cid" xmlns:w16se="http://schemas.microsoft.com/office/word/2015/wordml/symex" xmlns:wpg="http://schemas.microsoft.com/office/word/2010/wordprocessingGroup" xmlns:wpi="http://schemas.microsoft.com/office/word/2010/wordprocessingInk" xmlns:wne="http://schemas.microsoft.com/office/word/2006/wordml" xmlns:wps="http://schemas.microsoft.com/office/word/2010/wordprocessingShape" mc:Ignorable="w14 w15 w16se w16cid wp14">
+<w:document xmlns:wpc="http://schemas.microsoft.com/office/word/2010/wordprocessingCanvas" xmlns:mo="http://schemas.microsoft.com/office/mac/office/2008/main" xmlns:mc="http://schemas.openxmlformats.org/markup-compatibility/2006" xmlns:mv="urn:schemas-microsoft-com:mac:vml" xmlns:o="urn:schemas-microsoft-com:office:office" xmlns:r="http://schemas.openxmlformats.org/officeDocument/2006/relationships" xmlns:m="http://schemas.openxmlformats.org/officeDocument/2006/math" xmlns:v="urn:schemas-microsoft-com:vml" xmlns:wp14="http://schemas.microsoft.com/office/word/2010/wordprocessingDrawing" xmlns:wp="http://schemas.openxmlformats.org/drawingml/2006/wordprocessingDrawing" xmlns:w10="urn:schemas-microsoft-com:office:word" xmlns:w="http://schemas.openxmlformats.org/wordprocessingml/2006/main" xmlns:w14="http://schemas.microsoft.com/office/word/2010/wordml" xmlns:w15="http://schemas.microsoft.com/office/word/2012/wordml" xmlns:wpg="http://schemas.microsoft.com/office/word/2010/wordprocessingGroup" xmlns:wpi="http://schemas.microsoft.com/office/word/2010/wordprocessingInk" xmlns:wne="http://schemas.microsoft.com/office/word/2006/wordml" xmlns:wps="http://schemas.microsoft.com/office/word/2010/wordprocessingShape" mc:Ignorable="w14 w15 wp14">
   <w:body>
     <w:p>
       <w:pPr>
@@ -71,7 +71,7 @@
       <w:commentRangeEnd w:id="0"/>
       <w:r>
         <w:rPr>
-          <w:rStyle w:val="ad"/>
+          <w:rStyle w:val="CommentReference"/>
           <w:rFonts w:ascii="Times New Roman" w:hAnsi="Times New Roman"/>
           <w:caps w:val="0"/>
         </w:rPr>
@@ -156,6 +156,7 @@
       <w:pPr>
         <w:pStyle w:val="AbstractText"/>
         <w:rPr>
+          <w:rFonts w:hint="eastAsia"/>
           <w:szCs w:val="16"/>
           <w:lang w:eastAsia="ja-JP"/>
         </w:rPr>
@@ -219,7 +220,7 @@
     </w:p>
     <w:p>
       <w:pPr>
-        <w:pStyle w:val="1"/>
+        <w:pStyle w:val="Heading1"/>
         <w:rPr>
           <w:szCs w:val="20"/>
         </w:rPr>
@@ -242,7 +243,45 @@
         <w:rPr>
           <w:lang w:eastAsia="ja-JP"/>
         </w:rPr>
-        <w:t>"LINE" is a free chatting and telecommunication service for smartphones that has released since 2011. Our company name is derived from this service.</w:t>
+        <w:t xml:space="preserve">"LINE" is a free </w:t>
+      </w:r>
+      <w:commentRangeStart w:id="1"/>
+      <w:r>
+        <w:rPr>
+          <w:lang w:eastAsia="ja-JP"/>
+        </w:rPr>
+        <w:t xml:space="preserve">chatting and telecommunication </w:t>
+      </w:r>
+      <w:commentRangeEnd w:id="1"/>
+      <w:r>
+        <w:rPr>
+          <w:rStyle w:val="CommentReference"/>
+          <w:rFonts w:ascii="Times New Roman" w:hAnsi="Times New Roman"/>
+          <w:lang w:eastAsia="en-US"/>
+        </w:rPr>
+        <w:commentReference w:id="1"/>
+      </w:r>
+      <w:r>
+        <w:rPr>
+          <w:lang w:eastAsia="ja-JP"/>
+        </w:rPr>
+        <w:t xml:space="preserve">service for smartphones that has released since 2011. </w:t>
+      </w:r>
+      <w:commentRangeStart w:id="2"/>
+      <w:r>
+        <w:rPr>
+          <w:lang w:eastAsia="ja-JP"/>
+        </w:rPr>
+        <w:t>Our company name is derived from this service.</w:t>
+      </w:r>
+      <w:commentRangeEnd w:id="2"/>
+      <w:r>
+        <w:rPr>
+          <w:rStyle w:val="CommentReference"/>
+          <w:rFonts w:ascii="Times New Roman" w:hAnsi="Times New Roman"/>
+          <w:lang w:eastAsia="en-US"/>
+        </w:rPr>
+        <w:commentReference w:id="2"/>
       </w:r>
     </w:p>
     <w:p>
@@ -257,7 +296,51 @@
         <w:rPr>
           <w:lang w:eastAsia="ja-JP"/>
         </w:rPr>
-        <w:t>After the first release, LINE Corporation has been increasing users and messages transferred rapidly and globally. Especially, high sound quality with free, and the "sticker" feature that we can send a variety of rich emoticons as a message attracted a lot of users.</w:t>
+        <w:t xml:space="preserve">After the first release, LINE Corporation has </w:t>
+      </w:r>
+      <w:commentRangeStart w:id="3"/>
+      <w:r>
+        <w:rPr>
+          <w:lang w:eastAsia="ja-JP"/>
+        </w:rPr>
+        <w:t xml:space="preserve">been increasing </w:t>
+      </w:r>
+      <w:commentRangeEnd w:id="3"/>
+      <w:r>
+        <w:rPr>
+          <w:rStyle w:val="CommentReference"/>
+          <w:rFonts w:ascii="Times New Roman" w:hAnsi="Times New Roman"/>
+          <w:lang w:eastAsia="en-US"/>
+        </w:rPr>
+        <w:commentReference w:id="3"/>
+      </w:r>
+      <w:r>
+        <w:rPr>
+          <w:lang w:eastAsia="ja-JP"/>
+        </w:rPr>
+        <w:t xml:space="preserve">users and messages transferred rapidly and globally. Especially, high sound quality with </w:t>
+      </w:r>
+      <w:commentRangeStart w:id="4"/>
+      <w:r>
+        <w:rPr>
+          <w:lang w:eastAsia="ja-JP"/>
+        </w:rPr>
+        <w:t>free</w:t>
+      </w:r>
+      <w:commentRangeEnd w:id="4"/>
+      <w:r>
+        <w:rPr>
+          <w:rStyle w:val="CommentReference"/>
+          <w:rFonts w:ascii="Times New Roman" w:hAnsi="Times New Roman"/>
+          <w:lang w:eastAsia="en-US"/>
+        </w:rPr>
+        <w:commentReference w:id="4"/>
+      </w:r>
+      <w:r>
+        <w:rPr>
+          <w:lang w:eastAsia="ja-JP"/>
+        </w:rPr>
+        <w:t>, and the "sticker" feature that we can send a variety of rich emoticons as a message attracted a lot of users.</w:t>
       </w:r>
     </w:p>
     <w:p>
@@ -335,7 +418,7 @@
     </w:p>
     <w:p>
       <w:pPr>
-        <w:pStyle w:val="1"/>
+        <w:pStyle w:val="Heading1"/>
         <w:rPr>
           <w:szCs w:val="20"/>
         </w:rPr>
@@ -349,7 +432,7 @@
     </w:p>
     <w:p>
       <w:pPr>
-        <w:pStyle w:val="2"/>
+        <w:pStyle w:val="Heading2"/>
       </w:pPr>
       <w:r>
         <w:t>CHALLENGES</w:t>
@@ -461,6 +544,8 @@
         </w:rPr>
         <w:t xml:space="preserve"> impacts to users.</w:t>
       </w:r>
+      <w:bookmarkStart w:id="5" w:name="_GoBack"/>
+      <w:bookmarkEnd w:id="5"/>
     </w:p>
     <w:p>
       <w:pPr>
@@ -472,7 +557,7 @@
     </w:p>
     <w:p>
       <w:pPr>
-        <w:pStyle w:val="2"/>
+        <w:pStyle w:val="Heading2"/>
       </w:pPr>
       <w:r>
         <w:t>ACTIONS</w:t>
@@ -494,7 +579,7 @@
     </w:p>
     <w:p>
       <w:pPr>
-        <w:pStyle w:val="3"/>
+        <w:pStyle w:val="Heading3"/>
       </w:pPr>
       <w:r>
         <w:t>GATHER INFORMATION WITH PRODUCT DISCOVERY</w:t>
@@ -606,7 +691,7 @@
     </w:p>
     <w:p>
       <w:pPr>
-        <w:pStyle w:val="3"/>
+        <w:pStyle w:val="Heading3"/>
       </w:pPr>
       <w:r>
         <w:t>ESTABLISH SOLUTIONS WITH ITERATIVE AND INCREMENTAL CONSENSUS</w:t>
@@ -747,7 +832,7 @@
     </w:p>
     <w:p>
       <w:pPr>
-        <w:pStyle w:val="3"/>
+        <w:pStyle w:val="Heading3"/>
       </w:pPr>
       <w:r>
         <w:t>MANAGING IMPACTS BY PROVIDING RESULTS EVERY WEEK</w:t>
@@ -808,7 +893,7 @@
     </w:p>
     <w:tbl>
       <w:tblPr>
-        <w:tblStyle w:val="21"/>
+        <w:tblStyle w:val="LightList"/>
         <w:tblW w:w="0" w:type="auto"/>
         <w:tblInd w:w="392" w:type="dxa"/>
         <w:tblLook w:val="00A0" w:firstRow="1" w:lastRow="0" w:firstColumn="1" w:lastColumn="0" w:noHBand="0" w:noVBand="0"/>
@@ -1451,6 +1536,7 @@
         <w:pStyle w:val="InitialBodyText"/>
         <w:ind w:firstLineChars="142" w:firstLine="284"/>
         <w:rPr>
+          <w:rFonts w:hint="eastAsia"/>
           <w:lang w:eastAsia="ja-JP"/>
         </w:rPr>
       </w:pPr>
@@ -1514,22 +1600,22 @@
     </w:p>
     <w:p>
       <w:pPr>
-        <w:pStyle w:val="2"/>
-      </w:pPr>
-      <w:commentRangeStart w:id="1"/>
+        <w:pStyle w:val="Heading2"/>
+      </w:pPr>
+      <w:commentRangeStart w:id="6"/>
       <w:r>
         <w:t>RETROSPECTIVE</w:t>
       </w:r>
-      <w:commentRangeEnd w:id="1"/>
-      <w:r>
-        <w:rPr>
-          <w:rStyle w:val="ad"/>
+      <w:commentRangeEnd w:id="6"/>
+      <w:r>
+        <w:rPr>
+          <w:rStyle w:val="CommentReference"/>
           <w:rFonts w:ascii="Times New Roman" w:hAnsi="Times New Roman" w:cs="Times New Roman"/>
           <w:bCs w:val="0"/>
           <w:iCs w:val="0"/>
           <w:lang w:eastAsia="en-US"/>
         </w:rPr>
-        <w:commentReference w:id="1"/>
+        <w:commentReference w:id="6"/>
       </w:r>
     </w:p>
     <w:p>
@@ -1564,7 +1650,7 @@
     </w:p>
     <w:p>
       <w:pPr>
-        <w:pStyle w:val="1"/>
+        <w:pStyle w:val="Heading1"/>
         <w:rPr>
           <w:rFonts w:eastAsiaTheme="minorEastAsia"/>
           <w:szCs w:val="20"/>
@@ -1580,7 +1666,7 @@
     </w:p>
     <w:p>
       <w:pPr>
-        <w:pStyle w:val="2"/>
+        <w:pStyle w:val="Heading2"/>
       </w:pPr>
       <w:r>
         <w:t>CHALLENGES</w:t>
@@ -1690,7 +1776,7 @@
     </w:p>
     <w:p>
       <w:pPr>
-        <w:pStyle w:val="2"/>
+        <w:pStyle w:val="Heading2"/>
       </w:pPr>
       <w:r>
         <w:t>ACTIONS</w:t>
@@ -1715,7 +1801,7 @@
     </w:p>
     <w:p>
       <w:pPr>
-        <w:pStyle w:val="3"/>
+        <w:pStyle w:val="Heading3"/>
       </w:pPr>
       <w:r>
         <w:t>REFINE FAILURE DETECTION SYSTEM WITH KARATE</w:t>
@@ -1810,7 +1896,7 @@
     </w:p>
     <w:p>
       <w:pPr>
-        <w:pStyle w:val="3"/>
+        <w:pStyle w:val="Heading3"/>
       </w:pPr>
       <w:r>
         <w:t>IMPLEMENT NEW PERFORMANCE TESTING TOOLS WITH KOTLIN</w:t>
@@ -1929,7 +2015,7 @@
     </w:p>
     <w:p>
       <w:pPr>
-        <w:pStyle w:val="3"/>
+        <w:pStyle w:val="Heading3"/>
       </w:pPr>
       <w:r>
         <w:t>IMPROVE PRODUCT DEVELOPMENT PROCESSES AS A HABIT</w:t>
@@ -2038,7 +2124,7 @@
         </w:rPr>
         <w:t xml:space="preserve">After that, the product development team became able to clarify quarterly milestones, prioritize tasks based on business values, and improve test scripts and the failure detection system by their own. They started decreasing </w:t>
       </w:r>
-      <w:commentRangeStart w:id="2"/>
+      <w:commentRangeStart w:id="7"/>
       <w:r>
         <w:rPr>
           <w:sz w:val="20"/>
@@ -2046,14 +2132,14 @@
         </w:rPr>
         <w:t>outages dramatically</w:t>
       </w:r>
-      <w:commentRangeEnd w:id="2"/>
-      <w:r>
-        <w:rPr>
-          <w:rStyle w:val="ad"/>
+      <w:commentRangeEnd w:id="7"/>
+      <w:r>
+        <w:rPr>
+          <w:rStyle w:val="CommentReference"/>
           <w:rFonts w:ascii="Times New Roman" w:hAnsi="Times New Roman"/>
           <w:lang w:eastAsia="en-US"/>
         </w:rPr>
-        <w:commentReference w:id="2"/>
+        <w:commentReference w:id="7"/>
       </w:r>
       <w:r>
         <w:rPr>
@@ -2076,7 +2162,7 @@
     </w:p>
     <w:p>
       <w:pPr>
-        <w:pStyle w:val="2"/>
+        <w:pStyle w:val="Heading2"/>
       </w:pPr>
       <w:r>
         <w:t>RETROSPECTIVE</w:t>
@@ -2183,7 +2269,7 @@
     </w:p>
     <w:p>
       <w:pPr>
-        <w:pStyle w:val="1"/>
+        <w:pStyle w:val="Heading1"/>
         <w:rPr>
           <w:rFonts w:eastAsiaTheme="minorEastAsia"/>
           <w:szCs w:val="20"/>
@@ -2201,7 +2287,7 @@
     </w:p>
     <w:p>
       <w:pPr>
-        <w:pStyle w:val="2"/>
+        <w:pStyle w:val="Heading2"/>
       </w:pPr>
       <w:r>
         <w:t>CHALLENGES</w:t>
@@ -2278,7 +2364,7 @@
     </w:p>
     <w:p>
       <w:pPr>
-        <w:pStyle w:val="2"/>
+        <w:pStyle w:val="Heading2"/>
       </w:pPr>
       <w:r>
         <w:t>ACTIONS</w:t>
@@ -2303,7 +2389,7 @@
     </w:p>
     <w:p>
       <w:pPr>
-        <w:pStyle w:val="3"/>
+        <w:pStyle w:val="Heading3"/>
       </w:pPr>
       <w:r>
         <w:t>LEAD ENGINEERING MANAGEMENT IMPROVEMENT</w:t>
@@ -2364,7 +2450,7 @@
     </w:p>
     <w:p>
       <w:pPr>
-        <w:pStyle w:val="3"/>
+        <w:pStyle w:val="Heading3"/>
       </w:pPr>
       <w:r>
         <w:t>LEARNING SESSION</w:t>
@@ -2642,7 +2728,7 @@
     </w:p>
     <w:p>
       <w:pPr>
-        <w:pStyle w:val="3"/>
+        <w:pStyle w:val="Heading3"/>
       </w:pPr>
       <w:r>
         <w:t>TEST AUTOMATION FOR RESILIENCE</w:t>
@@ -2731,7 +2817,7 @@
     </w:p>
     <w:p>
       <w:pPr>
-        <w:pStyle w:val="2"/>
+        <w:pStyle w:val="Heading2"/>
       </w:pPr>
       <w:r>
         <w:t>RETROSPECTIVE</w:t>
@@ -2787,7 +2873,7 @@
     </w:p>
     <w:p>
       <w:pPr>
-        <w:pStyle w:val="1"/>
+        <w:pStyle w:val="Heading1"/>
       </w:pPr>
       <w:r>
         <w:t>LESSONS LEARNED</w:t>
@@ -2885,7 +2971,7 @@
     </w:p>
     <w:p>
       <w:pPr>
-        <w:pStyle w:val="1"/>
+        <w:pStyle w:val="Heading1"/>
       </w:pPr>
       <w:r>
         <w:t>WHAT'S NEXT?</w:t>
@@ -2968,7 +3054,7 @@
     </w:p>
     <w:p>
       <w:pPr>
-        <w:pStyle w:val="1"/>
+        <w:pStyle w:val="Heading1"/>
       </w:pPr>
       <w:r>
         <w:t>CONCLUSIONS</w:t>
@@ -3139,7 +3225,31 @@
           <w:sz w:val="20"/>
           <w:lang w:eastAsia="ja-JP"/>
         </w:rPr>
-        <w:t>Currently, we are transforming ourselves as a team of Transformational Leaders. Our latest mission is "WOW DX" [21], achieving a great Developer eXperience for all of product development team members and stakeholders in LINE Corporation with automation techniques and Agile methodologies. We continue to pursue improving all of our business relentlessly.</w:t>
+        <w:t xml:space="preserve">Currently, we are transforming ourselves as a team of Transformational Leaders. </w:t>
+      </w:r>
+      <w:commentRangeStart w:id="8"/>
+      <w:r>
+        <w:rPr>
+          <w:sz w:val="20"/>
+          <w:lang w:eastAsia="ja-JP"/>
+        </w:rPr>
+        <w:t xml:space="preserve">Our latest mission is "WOW DX" [21], </w:t>
+      </w:r>
+      <w:commentRangeEnd w:id="8"/>
+      <w:r>
+        <w:rPr>
+          <w:rStyle w:val="CommentReference"/>
+          <w:rFonts w:ascii="Times New Roman" w:hAnsi="Times New Roman"/>
+          <w:lang w:eastAsia="en-US"/>
+        </w:rPr>
+        <w:commentReference w:id="8"/>
+      </w:r>
+      <w:r>
+        <w:rPr>
+          <w:sz w:val="20"/>
+          <w:lang w:eastAsia="ja-JP"/>
+        </w:rPr>
+        <w:t>achieving a great Developer eXperience for all of product development team members and stakeholders in LINE Corporation with automation techniques and Agile methodologies. We continue to pursue improving all of our business relentlessly.</w:t>
       </w:r>
     </w:p>
     <w:p>
@@ -3442,8 +3552,6 @@
       <w:r>
         <w:t>[13] The Agile Warrior. https://agilewarrior.wordpress.com/2009/11/27/the-drucker-exercise/.</w:t>
       </w:r>
-      <w:bookmarkStart w:id="3" w:name="_GoBack"/>
-      <w:bookmarkEnd w:id="3"/>
     </w:p>
     <w:p>
       <w:pPr>
@@ -3589,7 +3697,7 @@
       </w:pPr>
     </w:p>
     <w:sectPr>
-      <w:footerReference w:type="default" r:id="rId11"/>
+      <w:footerReference w:type="default" r:id="rId10"/>
       <w:pgSz w:w="11907" w:h="16839" w:code="9"/>
       <w:pgMar w:top="1440" w:right="1380" w:bottom="1350" w:left="1380" w:header="1440" w:footer="720" w:gutter="0"/>
       <w:cols w:space="720"/>
@@ -3602,18 +3710,18 @@
 </file>
 
 <file path=word/comments.xml><?xml version="1.0" encoding="utf-8"?>
-<w:comments xmlns:wpc="http://schemas.microsoft.com/office/word/2010/wordprocessingCanvas" xmlns:cx="http://schemas.microsoft.com/office/drawing/2014/chartex" xmlns:cx1="http://schemas.microsoft.com/office/drawing/2015/9/8/chartex" xmlns:cx2="http://schemas.microsoft.com/office/drawing/2015/10/21/chartex" xmlns:cx3="http://schemas.microsoft.com/office/drawing/2016/5/9/chartex" xmlns:cx4="http://schemas.microsoft.com/office/drawing/2016/5/10/chartex" xmlns:cx5="http://schemas.microsoft.com/office/drawing/2016/5/11/chartex" xmlns:cx6="http://schemas.microsoft.com/office/drawing/2016/5/12/chartex" xmlns:cx7="http://schemas.microsoft.com/office/drawing/2016/5/13/chartex" xmlns:cx8="http://schemas.microsoft.com/office/drawing/2016/5/14/chartex" xmlns:mc="http://schemas.openxmlformats.org/markup-compatibility/2006" xmlns:aink="http://schemas.microsoft.com/office/drawing/2016/ink" xmlns:am3d="http://schemas.microsoft.com/office/drawing/2017/model3d" xmlns:o="urn:schemas-microsoft-com:office:office" xmlns:r="http://schemas.openxmlformats.org/officeDocument/2006/relationships" xmlns:m="http://schemas.openxmlformats.org/officeDocument/2006/math" xmlns:v="urn:schemas-microsoft-com:vml" xmlns:wp14="http://schemas.microsoft.com/office/word/2010/wordprocessingDrawing" xmlns:wp="http://schemas.openxmlformats.org/drawingml/2006/wordprocessingDrawing" xmlns:w10="urn:schemas-microsoft-com:office:word" xmlns:w="http://schemas.openxmlformats.org/wordprocessingml/2006/main" xmlns:w14="http://schemas.microsoft.com/office/word/2010/wordml" xmlns:w15="http://schemas.microsoft.com/office/word/2012/wordml" xmlns:w16cid="http://schemas.microsoft.com/office/word/2016/wordml/cid" xmlns:w16se="http://schemas.microsoft.com/office/word/2015/wordml/symex" xmlns:wpg="http://schemas.microsoft.com/office/word/2010/wordprocessingGroup" xmlns:wpi="http://schemas.microsoft.com/office/word/2010/wordprocessingInk" xmlns:wne="http://schemas.microsoft.com/office/word/2006/wordml" xmlns:wps="http://schemas.microsoft.com/office/word/2010/wordprocessingShape" mc:Ignorable="w14 w15 w16se w16cid wp14">
+<w:comments xmlns:wpc="http://schemas.microsoft.com/office/word/2010/wordprocessingCanvas" xmlns:mo="http://schemas.microsoft.com/office/mac/office/2008/main" xmlns:mc="http://schemas.openxmlformats.org/markup-compatibility/2006" xmlns:mv="urn:schemas-microsoft-com:mac:vml" xmlns:o="urn:schemas-microsoft-com:office:office" xmlns:r="http://schemas.openxmlformats.org/officeDocument/2006/relationships" xmlns:m="http://schemas.openxmlformats.org/officeDocument/2006/math" xmlns:v="urn:schemas-microsoft-com:vml" xmlns:wp14="http://schemas.microsoft.com/office/word/2010/wordprocessingDrawing" xmlns:wp="http://schemas.openxmlformats.org/drawingml/2006/wordprocessingDrawing" xmlns:w10="urn:schemas-microsoft-com:office:word" xmlns:w="http://schemas.openxmlformats.org/wordprocessingml/2006/main" xmlns:w14="http://schemas.microsoft.com/office/word/2010/wordml" xmlns:w15="http://schemas.microsoft.com/office/word/2012/wordml" xmlns:wpg="http://schemas.microsoft.com/office/word/2010/wordprocessingGroup" xmlns:wpi="http://schemas.microsoft.com/office/word/2010/wordprocessingInk" xmlns:wne="http://schemas.microsoft.com/office/word/2006/wordml" xmlns:wps="http://schemas.microsoft.com/office/word/2010/wordprocessingShape" mc:Ignorable="w14 w15 wp14">
   <w:comment w:id="0" w:author="Microsoft Office User" w:date="2019-11-11T14:29:00Z" w:initials="MOU">
     <w:p>
       <w:pPr>
-        <w:pStyle w:val="ae"/>
-        <w:rPr>
-          <w:lang w:eastAsia="ja-JP"/>
-        </w:rPr>
-      </w:pPr>
-      <w:r>
-        <w:rPr>
-          <w:rStyle w:val="ad"/>
+        <w:pStyle w:val="CommentText"/>
+        <w:rPr>
+          <w:lang w:eastAsia="ja-JP"/>
+        </w:rPr>
+      </w:pPr>
+      <w:r>
+        <w:rPr>
+          <w:rStyle w:val="CommentReference"/>
         </w:rPr>
         <w:annotationRef/>
       </w:r>
@@ -3633,7 +3741,7 @@
     </w:p>
     <w:p>
       <w:pPr>
-        <w:pStyle w:val="ae"/>
+        <w:pStyle w:val="CommentText"/>
         <w:rPr>
           <w:lang w:eastAsia="ja-JP"/>
         </w:rPr>
@@ -3655,113 +3763,213 @@
     </w:p>
     <w:p>
       <w:pPr>
-        <w:pStyle w:val="ae"/>
+        <w:pStyle w:val="CommentText"/>
+        <w:rPr>
+          <w:lang w:eastAsia="ja-JP"/>
+        </w:rPr>
+      </w:pPr>
+      <w:r>
         <w:rPr>
           <w:rFonts w:hint="eastAsia"/>
           <w:lang w:eastAsia="ja-JP"/>
         </w:rPr>
-      </w:pPr>
+        <w:t>・</w:t>
+      </w:r>
       <w:r>
         <w:rPr>
           <w:rFonts w:hint="eastAsia"/>
           <w:lang w:eastAsia="ja-JP"/>
         </w:rPr>
-        <w:t>・</w:t>
+        <w:t>I</w:t>
       </w:r>
       <w:r>
         <w:rPr>
           <w:rFonts w:hint="eastAsia"/>
           <w:lang w:eastAsia="ja-JP"/>
         </w:rPr>
-        <w:t>I</w:t>
+        <w:t>と</w:t>
       </w:r>
       <w:r>
         <w:rPr>
           <w:rFonts w:hint="eastAsia"/>
           <w:lang w:eastAsia="ja-JP"/>
         </w:rPr>
-        <w:t>と</w:t>
+        <w:t>we</w:t>
       </w:r>
       <w:r>
         <w:rPr>
           <w:rFonts w:hint="eastAsia"/>
           <w:lang w:eastAsia="ja-JP"/>
         </w:rPr>
-        <w:t>we</w:t>
+        <w:t>の</w:t>
       </w:r>
       <w:r>
         <w:rPr>
           <w:rFonts w:hint="eastAsia"/>
           <w:lang w:eastAsia="ja-JP"/>
         </w:rPr>
-        <w:t>の</w:t>
+        <w:t>使い分け</w:t>
+      </w:r>
+    </w:p>
+  </w:comment>
+  <w:comment w:id="1" w:author="Microsoft Office User" w:date="2019-11-27T11:47:00Z" w:initials="Office">
+    <w:p>
+      <w:pPr>
+        <w:pStyle w:val="CommentText"/>
+      </w:pPr>
+      <w:r>
+        <w:rPr>
+          <w:rStyle w:val="CommentReference"/>
+        </w:rPr>
+        <w:annotationRef/>
+      </w:r>
+      <w:r>
+        <w:t xml:space="preserve">messages, voice calls and video calls </w:t>
+      </w:r>
+    </w:p>
+  </w:comment>
+  <w:comment w:id="2" w:author="Microsoft Office User" w:date="2019-11-27T13:42:00Z" w:initials="Office">
+    <w:p>
+      <w:pPr>
+        <w:pStyle w:val="CommentText"/>
+      </w:pPr>
+      <w:r>
+        <w:rPr>
+          <w:rStyle w:val="CommentReference"/>
+        </w:rPr>
+        <w:annotationRef/>
+      </w:r>
+      <w:r>
+        <w:t>Is there an evidence of this?</w:t>
+      </w:r>
+    </w:p>
+  </w:comment>
+  <w:comment w:id="3" w:author="Microsoft Office User" w:date="2019-11-27T11:45:00Z" w:initials="Office">
+    <w:p>
+      <w:pPr>
+        <w:pStyle w:val="CommentText"/>
+      </w:pPr>
+      <w:r>
+        <w:rPr>
+          <w:rStyle w:val="CommentReference"/>
+        </w:rPr>
+        <w:annotationRef/>
+      </w:r>
+      <w:r>
+        <w:t>increased its</w:t>
+      </w:r>
+    </w:p>
+  </w:comment>
+  <w:comment w:id="4" w:author="Microsoft Office User" w:date="2019-11-27T13:42:00Z" w:initials="Office">
+    <w:p>
+      <w:pPr>
+        <w:pStyle w:val="CommentText"/>
+      </w:pPr>
+      <w:r>
+        <w:rPr>
+          <w:rStyle w:val="CommentReference"/>
+        </w:rPr>
+        <w:annotationRef/>
+      </w:r>
+      <w:r>
+        <w:t>what does this “free” describe/mean?</w:t>
+      </w:r>
+    </w:p>
+  </w:comment>
+  <w:comment w:id="6" w:author="Microsoft Office User" w:date="2019-11-11T14:37:00Z" w:initials="MOU">
+    <w:p>
+      <w:pPr>
+        <w:pStyle w:val="CommentText"/>
+        <w:rPr>
+          <w:lang w:eastAsia="ja-JP"/>
+        </w:rPr>
+      </w:pPr>
+      <w:r>
+        <w:rPr>
+          <w:rStyle w:val="CommentReference"/>
+        </w:rPr>
+        <w:annotationRef/>
       </w:r>
       <w:r>
         <w:rPr>
           <w:rFonts w:hint="eastAsia"/>
           <w:lang w:eastAsia="ja-JP"/>
         </w:rPr>
-        <w:t>使い分け</w:t>
+        <w:t>よく無かった点・改善が必要だった点を、かける範囲でかく。基本は次の章の</w:t>
+      </w:r>
+      <w:r>
+        <w:rPr>
+          <w:lang w:eastAsia="ja-JP"/>
+        </w:rPr>
+        <w:t>challenges</w:t>
+      </w:r>
+      <w:r>
+        <w:rPr>
+          <w:rFonts w:hint="eastAsia"/>
+          <w:lang w:eastAsia="ja-JP"/>
+        </w:rPr>
+        <w:t>に移動しているが。</w:t>
       </w:r>
     </w:p>
   </w:comment>
-  <w:comment w:id="1" w:author="Microsoft Office User" w:date="2019-11-11T14:37:00Z" w:initials="MOU">
-    <w:p>
-      <w:pPr>
-        <w:pStyle w:val="ae"/>
-        <w:rPr>
-          <w:lang w:eastAsia="ja-JP"/>
-        </w:rPr>
-      </w:pPr>
-      <w:r>
-        <w:rPr>
-          <w:rStyle w:val="ad"/>
+  <w:comment w:id="7" w:author="Microsoft Office User" w:date="2019-11-07T15:30:00Z" w:initials="MOU">
+    <w:p>
+      <w:pPr>
+        <w:pStyle w:val="CommentText"/>
+        <w:rPr>
+          <w:lang w:eastAsia="ja-JP"/>
+        </w:rPr>
+      </w:pPr>
+      <w:r>
+        <w:rPr>
+          <w:rStyle w:val="CommentReference"/>
         </w:rPr>
         <w:annotationRef/>
       </w:r>
       <w:r>
         <w:rPr>
           <w:rFonts w:hint="eastAsia"/>
-          <w:lang w:eastAsia="ja-JP"/>
-        </w:rPr>
-        <w:t>よく無かった点・改善が必要だった点を、かける範囲でかく。基本は次の章の</w:t>
-      </w:r>
-      <w:r>
-        <w:rPr>
-          <w:lang w:eastAsia="ja-JP"/>
-        </w:rPr>
-        <w:t>challenges</w:t>
-      </w:r>
-      <w:r>
-        <w:rPr>
-          <w:rFonts w:hint="eastAsia"/>
-          <w:lang w:eastAsia="ja-JP"/>
-        </w:rPr>
-        <w:t>に移動しているが。</w:t>
+          <w:sz w:val="20"/>
+          <w:lang w:eastAsia="ja-JP"/>
+        </w:rPr>
+        <w:t>定量情報が欲しい</w:t>
       </w:r>
     </w:p>
   </w:comment>
-  <w:comment w:id="2" w:author="Microsoft Office User" w:date="2019-11-07T15:30:00Z" w:initials="MOU">
-    <w:p>
-      <w:pPr>
-        <w:pStyle w:val="ae"/>
-        <w:rPr>
-          <w:lang w:eastAsia="ja-JP"/>
-        </w:rPr>
-      </w:pPr>
-      <w:r>
-        <w:rPr>
-          <w:rStyle w:val="ad"/>
+  <w:comment w:id="8" w:author="Microsoft Office User" w:date="2019-11-27T13:36:00Z" w:initials="Office">
+    <w:p>
+      <w:pPr>
+        <w:pStyle w:val="CommentText"/>
+      </w:pPr>
+      <w:r>
+        <w:rPr>
+          <w:rStyle w:val="CommentReference"/>
         </w:rPr>
         <w:annotationRef/>
       </w:r>
       <w:r>
-        <w:rPr>
-          <w:rFonts w:hint="eastAsia"/>
-          <w:sz w:val="20"/>
-          <w:lang w:eastAsia="ja-JP"/>
-        </w:rPr>
-        <w:t>定量情報が欲しい</w:t>
+        <w:t>Please make sure that there is no confusion between WOW as a company vs WOW DX which applies to one particular team (group).</w:t>
+      </w:r>
+    </w:p>
+    <w:p>
+      <w:pPr>
+        <w:pStyle w:val="CommentText"/>
+      </w:pPr>
+    </w:p>
+    <w:p>
+      <w:pPr>
+        <w:pStyle w:val="CommentText"/>
+      </w:pPr>
+      <w:r>
+        <w:t>Mission would be Closing the Distance</w:t>
+      </w:r>
+    </w:p>
+    <w:p>
+      <w:pPr>
+        <w:pStyle w:val="CommentText"/>
+      </w:pPr>
+      <w:r>
+        <w:t>WOW is LINE’s action philosophy and mindset</w:t>
       </w:r>
     </w:p>
   </w:comment>
@@ -3769,10 +3977,15 @@
 </file>
 
 <file path=word/commentsExtended.xml><?xml version="1.0" encoding="utf-8"?>
-<w15:commentsEx xmlns:wpc="http://schemas.microsoft.com/office/word/2010/wordprocessingCanvas" xmlns:cx="http://schemas.microsoft.com/office/drawing/2014/chartex" xmlns:cx1="http://schemas.microsoft.com/office/drawing/2015/9/8/chartex" xmlns:cx2="http://schemas.microsoft.com/office/drawing/2015/10/21/chartex" xmlns:cx3="http://schemas.microsoft.com/office/drawing/2016/5/9/chartex" xmlns:cx4="http://schemas.microsoft.com/office/drawing/2016/5/10/chartex" xmlns:cx5="http://schemas.microsoft.com/office/drawing/2016/5/11/chartex" xmlns:cx6="http://schemas.microsoft.com/office/drawing/2016/5/12/chartex" xmlns:cx7="http://schemas.microsoft.com/office/drawing/2016/5/13/chartex" xmlns:cx8="http://schemas.microsoft.com/office/drawing/2016/5/14/chartex" xmlns:mc="http://schemas.openxmlformats.org/markup-compatibility/2006" xmlns:aink="http://schemas.microsoft.com/office/drawing/2016/ink" xmlns:am3d="http://schemas.microsoft.com/office/drawing/2017/model3d" xmlns:o="urn:schemas-microsoft-com:office:office" xmlns:r="http://schemas.openxmlformats.org/officeDocument/2006/relationships" xmlns:m="http://schemas.openxmlformats.org/officeDocument/2006/math" xmlns:v="urn:schemas-microsoft-com:vml" xmlns:wp14="http://schemas.microsoft.com/office/word/2010/wordprocessingDrawing" xmlns:wp="http://schemas.openxmlformats.org/drawingml/2006/wordprocessingDrawing" xmlns:w10="urn:schemas-microsoft-com:office:word" xmlns:w="http://schemas.openxmlformats.org/wordprocessingml/2006/main" xmlns:w14="http://schemas.microsoft.com/office/word/2010/wordml" xmlns:w15="http://schemas.microsoft.com/office/word/2012/wordml" xmlns:w16cid="http://schemas.microsoft.com/office/word/2016/wordml/cid" xmlns:w16se="http://schemas.microsoft.com/office/word/2015/wordml/symex" xmlns:wpg="http://schemas.microsoft.com/office/word/2010/wordprocessingGroup" xmlns:wpi="http://schemas.microsoft.com/office/word/2010/wordprocessingInk" xmlns:wne="http://schemas.microsoft.com/office/word/2006/wordml" xmlns:wps="http://schemas.microsoft.com/office/word/2010/wordprocessingShape" mc:Ignorable="w14 w15 w16se w16cid wp14">
+<w15:commentsEx xmlns:wpc="http://schemas.microsoft.com/office/word/2010/wordprocessingCanvas" xmlns:mo="http://schemas.microsoft.com/office/mac/office/2008/main" xmlns:mc="http://schemas.openxmlformats.org/markup-compatibility/2006" xmlns:mv="urn:schemas-microsoft-com:mac:vml" xmlns:o="urn:schemas-microsoft-com:office:office" xmlns:r="http://schemas.openxmlformats.org/officeDocument/2006/relationships" xmlns:m="http://schemas.openxmlformats.org/officeDocument/2006/math" xmlns:v="urn:schemas-microsoft-com:vml" xmlns:wp14="http://schemas.microsoft.com/office/word/2010/wordprocessingDrawing" xmlns:wp="http://schemas.openxmlformats.org/drawingml/2006/wordprocessingDrawing" xmlns:w10="urn:schemas-microsoft-com:office:word" xmlns:w="http://schemas.openxmlformats.org/wordprocessingml/2006/main" xmlns:w14="http://schemas.microsoft.com/office/word/2010/wordml" xmlns:w15="http://schemas.microsoft.com/office/word/2012/wordml" xmlns:wpg="http://schemas.microsoft.com/office/word/2010/wordprocessingGroup" xmlns:wpi="http://schemas.microsoft.com/office/word/2010/wordprocessingInk" xmlns:wne="http://schemas.microsoft.com/office/word/2006/wordml" xmlns:wps="http://schemas.microsoft.com/office/word/2010/wordprocessingShape" mc:Ignorable="w14 w15 wp14">
   <w15:commentEx w15:paraId="1888FCF8" w15:done="0"/>
+  <w15:commentEx w15:paraId="25127F12" w15:done="0"/>
+  <w15:commentEx w15:paraId="23E8941B" w15:done="0"/>
+  <w15:commentEx w15:paraId="75973CA1" w15:done="0"/>
+  <w15:commentEx w15:paraId="622980CC" w15:done="0"/>
   <w15:commentEx w15:paraId="7C781881" w15:done="0"/>
   <w15:commentEx w15:paraId="4CEF9515" w15:done="0"/>
+  <w15:commentEx w15:paraId="434C97A7" w15:done="0"/>
 </w15:commentsEx>
 </file>
 
@@ -3785,7 +3998,7 @@
 </file>
 
 <file path=word/endnotes.xml><?xml version="1.0" encoding="utf-8"?>
-<w:endnotes xmlns:wpc="http://schemas.microsoft.com/office/word/2010/wordprocessingCanvas" xmlns:cx="http://schemas.microsoft.com/office/drawing/2014/chartex" xmlns:cx1="http://schemas.microsoft.com/office/drawing/2015/9/8/chartex" xmlns:cx2="http://schemas.microsoft.com/office/drawing/2015/10/21/chartex" xmlns:cx3="http://schemas.microsoft.com/office/drawing/2016/5/9/chartex" xmlns:cx4="http://schemas.microsoft.com/office/drawing/2016/5/10/chartex" xmlns:cx5="http://schemas.microsoft.com/office/drawing/2016/5/11/chartex" xmlns:cx6="http://schemas.microsoft.com/office/drawing/2016/5/12/chartex" xmlns:cx7="http://schemas.microsoft.com/office/drawing/2016/5/13/chartex" xmlns:cx8="http://schemas.microsoft.com/office/drawing/2016/5/14/chartex" xmlns:mc="http://schemas.openxmlformats.org/markup-compatibility/2006" xmlns:aink="http://schemas.microsoft.com/office/drawing/2016/ink" xmlns:am3d="http://schemas.microsoft.com/office/drawing/2017/model3d" xmlns:o="urn:schemas-microsoft-com:office:office" xmlns:r="http://schemas.openxmlformats.org/officeDocument/2006/relationships" xmlns:m="http://schemas.openxmlformats.org/officeDocument/2006/math" xmlns:v="urn:schemas-microsoft-com:vml" xmlns:wp14="http://schemas.microsoft.com/office/word/2010/wordprocessingDrawing" xmlns:wp="http://schemas.openxmlformats.org/drawingml/2006/wordprocessingDrawing" xmlns:w10="urn:schemas-microsoft-com:office:word" xmlns:w="http://schemas.openxmlformats.org/wordprocessingml/2006/main" xmlns:w14="http://schemas.microsoft.com/office/word/2010/wordml" xmlns:w15="http://schemas.microsoft.com/office/word/2012/wordml" xmlns:w16cid="http://schemas.microsoft.com/office/word/2016/wordml/cid" xmlns:w16se="http://schemas.microsoft.com/office/word/2015/wordml/symex" xmlns:wpg="http://schemas.microsoft.com/office/word/2010/wordprocessingGroup" xmlns:wpi="http://schemas.microsoft.com/office/word/2010/wordprocessingInk" xmlns:wne="http://schemas.microsoft.com/office/word/2006/wordml" xmlns:wps="http://schemas.microsoft.com/office/word/2010/wordprocessingShape" mc:Ignorable="w14 w15 w16se w16cid wp14">
+<w:endnotes xmlns:wpc="http://schemas.microsoft.com/office/word/2010/wordprocessingCanvas" xmlns:mo="http://schemas.microsoft.com/office/mac/office/2008/main" xmlns:mc="http://schemas.openxmlformats.org/markup-compatibility/2006" xmlns:mv="urn:schemas-microsoft-com:mac:vml" xmlns:o="urn:schemas-microsoft-com:office:office" xmlns:r="http://schemas.openxmlformats.org/officeDocument/2006/relationships" xmlns:m="http://schemas.openxmlformats.org/officeDocument/2006/math" xmlns:v="urn:schemas-microsoft-com:vml" xmlns:wp14="http://schemas.microsoft.com/office/word/2010/wordprocessingDrawing" xmlns:wp="http://schemas.openxmlformats.org/drawingml/2006/wordprocessingDrawing" xmlns:w10="urn:schemas-microsoft-com:office:word" xmlns:w="http://schemas.openxmlformats.org/wordprocessingml/2006/main" xmlns:w14="http://schemas.microsoft.com/office/word/2010/wordml" xmlns:w15="http://schemas.microsoft.com/office/word/2012/wordml" xmlns:wpg="http://schemas.microsoft.com/office/word/2010/wordprocessingGroup" xmlns:wpi="http://schemas.microsoft.com/office/word/2010/wordprocessingInk" xmlns:wne="http://schemas.microsoft.com/office/word/2006/wordml" xmlns:wps="http://schemas.microsoft.com/office/word/2010/wordprocessingShape" mc:Ignorable="w14 w15 wp14">
   <w:endnote w:type="separator" w:id="-1">
     <w:p>
       <w:r>
@@ -3804,7 +4017,7 @@
 </file>
 
 <file path=word/footer1.xml><?xml version="1.0" encoding="utf-8"?>
-<w:ftr xmlns:wpc="http://schemas.microsoft.com/office/word/2010/wordprocessingCanvas" xmlns:cx="http://schemas.microsoft.com/office/drawing/2014/chartex" xmlns:cx1="http://schemas.microsoft.com/office/drawing/2015/9/8/chartex" xmlns:cx2="http://schemas.microsoft.com/office/drawing/2015/10/21/chartex" xmlns:cx3="http://schemas.microsoft.com/office/drawing/2016/5/9/chartex" xmlns:cx4="http://schemas.microsoft.com/office/drawing/2016/5/10/chartex" xmlns:cx5="http://schemas.microsoft.com/office/drawing/2016/5/11/chartex" xmlns:cx6="http://schemas.microsoft.com/office/drawing/2016/5/12/chartex" xmlns:cx7="http://schemas.microsoft.com/office/drawing/2016/5/13/chartex" xmlns:cx8="http://schemas.microsoft.com/office/drawing/2016/5/14/chartex" xmlns:mc="http://schemas.openxmlformats.org/markup-compatibility/2006" xmlns:aink="http://schemas.microsoft.com/office/drawing/2016/ink" xmlns:am3d="http://schemas.microsoft.com/office/drawing/2017/model3d" xmlns:o="urn:schemas-microsoft-com:office:office" xmlns:r="http://schemas.openxmlformats.org/officeDocument/2006/relationships" xmlns:m="http://schemas.openxmlformats.org/officeDocument/2006/math" xmlns:v="urn:schemas-microsoft-com:vml" xmlns:wp14="http://schemas.microsoft.com/office/word/2010/wordprocessingDrawing" xmlns:wp="http://schemas.openxmlformats.org/drawingml/2006/wordprocessingDrawing" xmlns:w10="urn:schemas-microsoft-com:office:word" xmlns:w="http://schemas.openxmlformats.org/wordprocessingml/2006/main" xmlns:w14="http://schemas.microsoft.com/office/word/2010/wordml" xmlns:w15="http://schemas.microsoft.com/office/word/2012/wordml" xmlns:w16cid="http://schemas.microsoft.com/office/word/2016/wordml/cid" xmlns:w16se="http://schemas.microsoft.com/office/word/2015/wordml/symex" xmlns:wpg="http://schemas.microsoft.com/office/word/2010/wordprocessingGroup" xmlns:wpi="http://schemas.microsoft.com/office/word/2010/wordprocessingInk" xmlns:wne="http://schemas.microsoft.com/office/word/2006/wordml" xmlns:wps="http://schemas.microsoft.com/office/word/2010/wordprocessingShape" mc:Ignorable="w14 w15 w16se w16cid wp14">
+<w:ftr xmlns:wpc="http://schemas.microsoft.com/office/word/2010/wordprocessingCanvas" xmlns:mo="http://schemas.microsoft.com/office/mac/office/2008/main" xmlns:mc="http://schemas.openxmlformats.org/markup-compatibility/2006" xmlns:mv="urn:schemas-microsoft-com:mac:vml" xmlns:o="urn:schemas-microsoft-com:office:office" xmlns:r="http://schemas.openxmlformats.org/officeDocument/2006/relationships" xmlns:m="http://schemas.openxmlformats.org/officeDocument/2006/math" xmlns:v="urn:schemas-microsoft-com:vml" xmlns:wp14="http://schemas.microsoft.com/office/word/2010/wordprocessingDrawing" xmlns:wp="http://schemas.openxmlformats.org/drawingml/2006/wordprocessingDrawing" xmlns:w10="urn:schemas-microsoft-com:office:word" xmlns:w="http://schemas.openxmlformats.org/wordprocessingml/2006/main" xmlns:w14="http://schemas.microsoft.com/office/word/2010/wordml" xmlns:w15="http://schemas.microsoft.com/office/word/2012/wordml" xmlns:wpg="http://schemas.microsoft.com/office/word/2010/wordprocessingGroup" xmlns:wpi="http://schemas.microsoft.com/office/word/2010/wordprocessingInk" xmlns:wne="http://schemas.microsoft.com/office/word/2006/wordml" xmlns:wps="http://schemas.microsoft.com/office/word/2010/wordprocessingShape" mc:Ignorable="w14 w15 wp14">
   <w:sdt>
     <w:sdtPr>
       <w:rPr>
@@ -3822,7 +4035,7 @@
     <w:sdtContent>
       <w:p>
         <w:pPr>
-          <w:pStyle w:val="ab"/>
+          <w:pStyle w:val="Footer"/>
           <w:jc w:val="right"/>
           <w:rPr>
             <w:rFonts w:ascii="NewCenturySchlbk-Roman" w:hAnsi="NewCenturySchlbk-Roman"/>
@@ -3911,14 +4124,14 @@
   </w:sdt>
   <w:p>
     <w:pPr>
-      <w:pStyle w:val="ab"/>
+      <w:pStyle w:val="Footer"/>
     </w:pPr>
   </w:p>
 </w:ftr>
 </file>
 
 <file path=word/footnotes.xml><?xml version="1.0" encoding="utf-8"?>
-<w:footnotes xmlns:wpc="http://schemas.microsoft.com/office/word/2010/wordprocessingCanvas" xmlns:cx="http://schemas.microsoft.com/office/drawing/2014/chartex" xmlns:cx1="http://schemas.microsoft.com/office/drawing/2015/9/8/chartex" xmlns:cx2="http://schemas.microsoft.com/office/drawing/2015/10/21/chartex" xmlns:cx3="http://schemas.microsoft.com/office/drawing/2016/5/9/chartex" xmlns:cx4="http://schemas.microsoft.com/office/drawing/2016/5/10/chartex" xmlns:cx5="http://schemas.microsoft.com/office/drawing/2016/5/11/chartex" xmlns:cx6="http://schemas.microsoft.com/office/drawing/2016/5/12/chartex" xmlns:cx7="http://schemas.microsoft.com/office/drawing/2016/5/13/chartex" xmlns:cx8="http://schemas.microsoft.com/office/drawing/2016/5/14/chartex" xmlns:mc="http://schemas.openxmlformats.org/markup-compatibility/2006" xmlns:aink="http://schemas.microsoft.com/office/drawing/2016/ink" xmlns:am3d="http://schemas.microsoft.com/office/drawing/2017/model3d" xmlns:o="urn:schemas-microsoft-com:office:office" xmlns:r="http://schemas.openxmlformats.org/officeDocument/2006/relationships" xmlns:m="http://schemas.openxmlformats.org/officeDocument/2006/math" xmlns:v="urn:schemas-microsoft-com:vml" xmlns:wp14="http://schemas.microsoft.com/office/word/2010/wordprocessingDrawing" xmlns:wp="http://schemas.openxmlformats.org/drawingml/2006/wordprocessingDrawing" xmlns:w10="urn:schemas-microsoft-com:office:word" xmlns:w="http://schemas.openxmlformats.org/wordprocessingml/2006/main" xmlns:w14="http://schemas.microsoft.com/office/word/2010/wordml" xmlns:w15="http://schemas.microsoft.com/office/word/2012/wordml" xmlns:w16cid="http://schemas.microsoft.com/office/word/2016/wordml/cid" xmlns:w16se="http://schemas.microsoft.com/office/word/2015/wordml/symex" xmlns:wpg="http://schemas.microsoft.com/office/word/2010/wordprocessingGroup" xmlns:wpi="http://schemas.microsoft.com/office/word/2010/wordprocessingInk" xmlns:wne="http://schemas.microsoft.com/office/word/2006/wordml" xmlns:wps="http://schemas.microsoft.com/office/word/2010/wordprocessingShape" mc:Ignorable="w14 w15 w16se w16cid wp14">
+<w:footnotes xmlns:wpc="http://schemas.microsoft.com/office/word/2010/wordprocessingCanvas" xmlns:mo="http://schemas.microsoft.com/office/mac/office/2008/main" xmlns:mc="http://schemas.openxmlformats.org/markup-compatibility/2006" xmlns:mv="urn:schemas-microsoft-com:mac:vml" xmlns:o="urn:schemas-microsoft-com:office:office" xmlns:r="http://schemas.openxmlformats.org/officeDocument/2006/relationships" xmlns:m="http://schemas.openxmlformats.org/officeDocument/2006/math" xmlns:v="urn:schemas-microsoft-com:vml" xmlns:wp14="http://schemas.microsoft.com/office/word/2010/wordprocessingDrawing" xmlns:wp="http://schemas.openxmlformats.org/drawingml/2006/wordprocessingDrawing" xmlns:w10="urn:schemas-microsoft-com:office:word" xmlns:w="http://schemas.openxmlformats.org/wordprocessingml/2006/main" xmlns:w14="http://schemas.microsoft.com/office/word/2010/wordml" xmlns:w15="http://schemas.microsoft.com/office/word/2012/wordml" xmlns:wpg="http://schemas.microsoft.com/office/word/2010/wordprocessingGroup" xmlns:wpi="http://schemas.microsoft.com/office/word/2010/wordprocessingInk" xmlns:wne="http://schemas.microsoft.com/office/word/2006/wordml" xmlns:wps="http://schemas.microsoft.com/office/word/2010/wordprocessingShape" mc:Ignorable="w14 w15 wp14">
   <w:footnote w:type="separator" w:id="-1">
     <w:p>
       <w:pPr>
@@ -3945,8 +4158,8 @@
 </file>
 
 <file path=word/numbering.xml><?xml version="1.0" encoding="utf-8"?>
-<w:numbering xmlns:wpc="http://schemas.microsoft.com/office/word/2010/wordprocessingCanvas" xmlns:cx="http://schemas.microsoft.com/office/drawing/2014/chartex" xmlns:cx1="http://schemas.microsoft.com/office/drawing/2015/9/8/chartex" xmlns:cx2="http://schemas.microsoft.com/office/drawing/2015/10/21/chartex" xmlns:cx3="http://schemas.microsoft.com/office/drawing/2016/5/9/chartex" xmlns:cx4="http://schemas.microsoft.com/office/drawing/2016/5/10/chartex" xmlns:cx5="http://schemas.microsoft.com/office/drawing/2016/5/11/chartex" xmlns:cx6="http://schemas.microsoft.com/office/drawing/2016/5/12/chartex" xmlns:cx7="http://schemas.microsoft.com/office/drawing/2016/5/13/chartex" xmlns:cx8="http://schemas.microsoft.com/office/drawing/2016/5/14/chartex" xmlns:mc="http://schemas.openxmlformats.org/markup-compatibility/2006" xmlns:aink="http://schemas.microsoft.com/office/drawing/2016/ink" xmlns:am3d="http://schemas.microsoft.com/office/drawing/2017/model3d" xmlns:o="urn:schemas-microsoft-com:office:office" xmlns:r="http://schemas.openxmlformats.org/officeDocument/2006/relationships" xmlns:m="http://schemas.openxmlformats.org/officeDocument/2006/math" xmlns:v="urn:schemas-microsoft-com:vml" xmlns:wp14="http://schemas.microsoft.com/office/word/2010/wordprocessingDrawing" xmlns:wp="http://schemas.openxmlformats.org/drawingml/2006/wordprocessingDrawing" xmlns:w10="urn:schemas-microsoft-com:office:word" xmlns:w="http://schemas.openxmlformats.org/wordprocessingml/2006/main" xmlns:w14="http://schemas.microsoft.com/office/word/2010/wordml" xmlns:w15="http://schemas.microsoft.com/office/word/2012/wordml" xmlns:w16cid="http://schemas.microsoft.com/office/word/2016/wordml/cid" xmlns:w16se="http://schemas.microsoft.com/office/word/2015/wordml/symex" xmlns:wpg="http://schemas.microsoft.com/office/word/2010/wordprocessingGroup" xmlns:wpi="http://schemas.microsoft.com/office/word/2010/wordprocessingInk" xmlns:wne="http://schemas.microsoft.com/office/word/2006/wordml" xmlns:wps="http://schemas.microsoft.com/office/word/2010/wordprocessingShape" mc:Ignorable="w14 w15 w16se w16cid wp14">
-  <w:abstractNum w:abstractNumId="0" w15:restartNumberingAfterBreak="0">
+<w:numbering xmlns:wpc="http://schemas.microsoft.com/office/word/2010/wordprocessingCanvas" xmlns:mo="http://schemas.microsoft.com/office/mac/office/2008/main" xmlns:mc="http://schemas.openxmlformats.org/markup-compatibility/2006" xmlns:mv="urn:schemas-microsoft-com:mac:vml" xmlns:o="urn:schemas-microsoft-com:office:office" xmlns:r="http://schemas.openxmlformats.org/officeDocument/2006/relationships" xmlns:m="http://schemas.openxmlformats.org/officeDocument/2006/math" xmlns:v="urn:schemas-microsoft-com:vml" xmlns:wp14="http://schemas.microsoft.com/office/word/2010/wordprocessingDrawing" xmlns:wp="http://schemas.openxmlformats.org/drawingml/2006/wordprocessingDrawing" xmlns:w10="urn:schemas-microsoft-com:office:word" xmlns:w="http://schemas.openxmlformats.org/wordprocessingml/2006/main" xmlns:w14="http://schemas.microsoft.com/office/word/2010/wordml" xmlns:w15="http://schemas.microsoft.com/office/word/2012/wordml" xmlns:wpg="http://schemas.microsoft.com/office/word/2010/wordprocessingGroup" xmlns:wpi="http://schemas.microsoft.com/office/word/2010/wordprocessingInk" xmlns:wne="http://schemas.microsoft.com/office/word/2006/wordml" xmlns:wps="http://schemas.microsoft.com/office/word/2010/wordprocessingShape" mc:Ignorable="w14 w15 wp14">
+  <w:abstractNum w:abstractNumId="0">
     <w:nsid w:val="00000001"/>
     <w:multiLevelType w:val="hybridMultilevel"/>
     <w:tmpl w:val="00000001"/>
@@ -4000,7 +4213,7 @@
       <w:lvlJc w:val="left"/>
     </w:lvl>
   </w:abstractNum>
-  <w:abstractNum w:abstractNumId="1" w15:restartNumberingAfterBreak="0">
+  <w:abstractNum w:abstractNumId="1">
     <w:nsid w:val="00003D6C"/>
     <w:multiLevelType w:val="multilevel"/>
     <w:tmpl w:val="00004AE1"/>
@@ -4128,7 +4341,7 @@
       </w:pPr>
     </w:lvl>
   </w:abstractNum>
-  <w:abstractNum w:abstractNumId="2" w15:restartNumberingAfterBreak="0">
+  <w:abstractNum w:abstractNumId="2">
     <w:nsid w:val="00004823"/>
     <w:multiLevelType w:val="multilevel"/>
     <w:tmpl w:val="00000029"/>
@@ -4241,7 +4454,7 @@
       </w:pPr>
     </w:lvl>
   </w:abstractNum>
-  <w:abstractNum w:abstractNumId="3" w15:restartNumberingAfterBreak="0">
+  <w:abstractNum w:abstractNumId="3">
     <w:nsid w:val="00006784"/>
     <w:multiLevelType w:val="multilevel"/>
     <w:tmpl w:val="000018BE"/>
@@ -4354,7 +4567,7 @@
       </w:pPr>
     </w:lvl>
   </w:abstractNum>
-  <w:abstractNum w:abstractNumId="4" w15:restartNumberingAfterBreak="0">
+  <w:abstractNum w:abstractNumId="4">
     <w:nsid w:val="000072AE"/>
     <w:multiLevelType w:val="multilevel"/>
     <w:tmpl w:val="00002CD6"/>
@@ -4482,7 +4695,7 @@
       </w:pPr>
     </w:lvl>
   </w:abstractNum>
-  <w:abstractNum w:abstractNumId="5" w15:restartNumberingAfterBreak="0">
+  <w:abstractNum w:abstractNumId="5">
     <w:nsid w:val="071C5EB0"/>
     <w:multiLevelType w:val="hybridMultilevel"/>
     <w:tmpl w:val="913895E6"/>
@@ -4571,7 +4784,7 @@
       </w:pPr>
     </w:lvl>
   </w:abstractNum>
-  <w:abstractNum w:abstractNumId="6" w15:restartNumberingAfterBreak="0">
+  <w:abstractNum w:abstractNumId="6">
     <w:nsid w:val="09813CF9"/>
     <w:multiLevelType w:val="hybridMultilevel"/>
     <w:tmpl w:val="ED3A8FA2"/>
@@ -4660,7 +4873,7 @@
       </w:pPr>
     </w:lvl>
   </w:abstractNum>
-  <w:abstractNum w:abstractNumId="7" w15:restartNumberingAfterBreak="0">
+  <w:abstractNum w:abstractNumId="7">
     <w:nsid w:val="105B3725"/>
     <w:multiLevelType w:val="hybridMultilevel"/>
     <w:tmpl w:val="2FCC3030"/>
@@ -4772,7 +4985,7 @@
       </w:rPr>
     </w:lvl>
   </w:abstractNum>
-  <w:abstractNum w:abstractNumId="8" w15:restartNumberingAfterBreak="0">
+  <w:abstractNum w:abstractNumId="8">
     <w:nsid w:val="11970074"/>
     <w:multiLevelType w:val="hybridMultilevel"/>
     <w:tmpl w:val="0D3277FE"/>
@@ -4885,7 +5098,7 @@
       </w:rPr>
     </w:lvl>
   </w:abstractNum>
-  <w:abstractNum w:abstractNumId="9" w15:restartNumberingAfterBreak="0">
+  <w:abstractNum w:abstractNumId="9">
     <w:nsid w:val="256414ED"/>
     <w:multiLevelType w:val="hybridMultilevel"/>
     <w:tmpl w:val="5322C4A0"/>
@@ -4974,7 +5187,7 @@
       </w:pPr>
     </w:lvl>
   </w:abstractNum>
-  <w:abstractNum w:abstractNumId="10" w15:restartNumberingAfterBreak="0">
+  <w:abstractNum w:abstractNumId="10">
     <w:nsid w:val="32E83B90"/>
     <w:multiLevelType w:val="hybridMultilevel"/>
     <w:tmpl w:val="914457E0"/>
@@ -5087,7 +5300,7 @@
       </w:rPr>
     </w:lvl>
   </w:abstractNum>
-  <w:abstractNum w:abstractNumId="11" w15:restartNumberingAfterBreak="0">
+  <w:abstractNum w:abstractNumId="11">
     <w:nsid w:val="3AC015BA"/>
     <w:multiLevelType w:val="hybridMultilevel"/>
     <w:tmpl w:val="7C380B18"/>
@@ -5227,7 +5440,7 @@
       </w:rPr>
     </w:lvl>
   </w:abstractNum>
-  <w:abstractNum w:abstractNumId="12" w15:restartNumberingAfterBreak="0">
+  <w:abstractNum w:abstractNumId="12">
     <w:nsid w:val="3CEC5D5F"/>
     <w:multiLevelType w:val="hybridMultilevel"/>
     <w:tmpl w:val="ADB225B4"/>
@@ -5340,7 +5553,7 @@
       </w:rPr>
     </w:lvl>
   </w:abstractNum>
-  <w:abstractNum w:abstractNumId="13" w15:restartNumberingAfterBreak="0">
+  <w:abstractNum w:abstractNumId="13">
     <w:nsid w:val="42EE5B1D"/>
     <w:multiLevelType w:val="hybridMultilevel"/>
     <w:tmpl w:val="756A093A"/>
@@ -5453,7 +5666,7 @@
       </w:rPr>
     </w:lvl>
   </w:abstractNum>
-  <w:abstractNum w:abstractNumId="14" w15:restartNumberingAfterBreak="0">
+  <w:abstractNum w:abstractNumId="14">
     <w:nsid w:val="4B071852"/>
     <w:multiLevelType w:val="hybridMultilevel"/>
     <w:tmpl w:val="56D47578"/>
@@ -5570,7 +5783,7 @@
       </w:pPr>
     </w:lvl>
   </w:abstractNum>
-  <w:abstractNum w:abstractNumId="15" w15:restartNumberingAfterBreak="0">
+  <w:abstractNum w:abstractNumId="15">
     <w:nsid w:val="52B35AA8"/>
     <w:multiLevelType w:val="hybridMultilevel"/>
     <w:tmpl w:val="6BEEFBA2"/>
@@ -5710,7 +5923,7 @@
       </w:rPr>
     </w:lvl>
   </w:abstractNum>
-  <w:abstractNum w:abstractNumId="16" w15:restartNumberingAfterBreak="0">
+  <w:abstractNum w:abstractNumId="16">
     <w:nsid w:val="594879AC"/>
     <w:multiLevelType w:val="hybridMultilevel"/>
     <w:tmpl w:val="09BE1CF4"/>
@@ -5850,7 +6063,7 @@
       </w:rPr>
     </w:lvl>
   </w:abstractNum>
-  <w:abstractNum w:abstractNumId="17" w15:restartNumberingAfterBreak="0">
+  <w:abstractNum w:abstractNumId="17">
     <w:nsid w:val="5E054230"/>
     <w:multiLevelType w:val="hybridMultilevel"/>
     <w:tmpl w:val="B7C6BB8C"/>
@@ -5939,14 +6152,14 @@
       </w:pPr>
     </w:lvl>
   </w:abstractNum>
-  <w:abstractNum w:abstractNumId="18" w15:restartNumberingAfterBreak="0">
+  <w:abstractNum w:abstractNumId="18">
     <w:nsid w:val="6D4D7C14"/>
     <w:multiLevelType w:val="multilevel"/>
     <w:tmpl w:val="6C325596"/>
     <w:lvl w:ilvl="0">
       <w:start w:val="1"/>
       <w:numFmt w:val="decimal"/>
-      <w:pStyle w:val="1"/>
+      <w:pStyle w:val="Heading1"/>
       <w:lvlText w:val="%1."/>
       <w:lvlJc w:val="left"/>
       <w:pPr>
@@ -5959,7 +6172,7 @@
     <w:lvl w:ilvl="1">
       <w:start w:val="1"/>
       <w:numFmt w:val="decimal"/>
-      <w:pStyle w:val="2"/>
+      <w:pStyle w:val="Heading2"/>
       <w:lvlText w:val="%1.%2"/>
       <w:lvlJc w:val="left"/>
       <w:pPr>
@@ -5975,7 +6188,7 @@
     <w:lvl w:ilvl="2">
       <w:start w:val="1"/>
       <w:numFmt w:val="decimal"/>
-      <w:pStyle w:val="3"/>
+      <w:pStyle w:val="Heading3"/>
       <w:lvlText w:val="%1.%2.%3"/>
       <w:lvlJc w:val="left"/>
       <w:pPr>
@@ -5991,7 +6204,7 @@
     <w:lvl w:ilvl="3">
       <w:start w:val="1"/>
       <w:numFmt w:val="decimal"/>
-      <w:pStyle w:val="4"/>
+      <w:pStyle w:val="Heading4"/>
       <w:lvlText w:val="%1.%2.%3.%4"/>
       <w:lvlJc w:val="left"/>
       <w:pPr>
@@ -6007,7 +6220,7 @@
     <w:lvl w:ilvl="4">
       <w:start w:val="1"/>
       <w:numFmt w:val="decimal"/>
-      <w:pStyle w:val="5"/>
+      <w:pStyle w:val="Heading5"/>
       <w:lvlText w:val="%1.%2.%3.%4.%5"/>
       <w:lvlJc w:val="left"/>
       <w:pPr>
@@ -6023,7 +6236,7 @@
     <w:lvl w:ilvl="5">
       <w:start w:val="1"/>
       <w:numFmt w:val="decimal"/>
-      <w:pStyle w:val="6"/>
+      <w:pStyle w:val="Heading6"/>
       <w:lvlText w:val="%1.%2.%3.%4.%5.%6"/>
       <w:lvlJc w:val="left"/>
       <w:pPr>
@@ -6039,7 +6252,7 @@
     <w:lvl w:ilvl="6">
       <w:start w:val="1"/>
       <w:numFmt w:val="decimal"/>
-      <w:pStyle w:val="7"/>
+      <w:pStyle w:val="Heading7"/>
       <w:lvlText w:val="%1.%2.%3.%4.%5.%6.%7"/>
       <w:lvlJc w:val="left"/>
       <w:pPr>
@@ -6055,7 +6268,7 @@
     <w:lvl w:ilvl="7">
       <w:start w:val="1"/>
       <w:numFmt w:val="decimal"/>
-      <w:pStyle w:val="8"/>
+      <w:pStyle w:val="Heading8"/>
       <w:lvlText w:val="%1.%2.%3.%4.%5.%6.%7.%8"/>
       <w:lvlJc w:val="left"/>
       <w:pPr>
@@ -6071,7 +6284,7 @@
     <w:lvl w:ilvl="8">
       <w:start w:val="1"/>
       <w:numFmt w:val="decimal"/>
-      <w:pStyle w:val="9"/>
+      <w:pStyle w:val="Heading9"/>
       <w:lvlText w:val="%1.%2.%3.%4.%5.%6.%7.%8.%9"/>
       <w:lvlJc w:val="left"/>
       <w:pPr>
@@ -6085,7 +6298,7 @@
       </w:rPr>
     </w:lvl>
   </w:abstractNum>
-  <w:abstractNum w:abstractNumId="19" w15:restartNumberingAfterBreak="0">
+  <w:abstractNum w:abstractNumId="19">
     <w:nsid w:val="73F14806"/>
     <w:multiLevelType w:val="hybridMultilevel"/>
     <w:tmpl w:val="B50AF88E"/>
@@ -6198,7 +6411,7 @@
       </w:rPr>
     </w:lvl>
   </w:abstractNum>
-  <w:abstractNum w:abstractNumId="20" w15:restartNumberingAfterBreak="0">
+  <w:abstractNum w:abstractNumId="20">
     <w:nsid w:val="754C2AB2"/>
     <w:multiLevelType w:val="multilevel"/>
     <w:tmpl w:val="DDEEA10E"/>
@@ -6311,7 +6524,7 @@
       </w:pPr>
     </w:lvl>
   </w:abstractNum>
-  <w:abstractNum w:abstractNumId="21" w15:restartNumberingAfterBreak="0">
+  <w:abstractNum w:abstractNumId="21">
     <w:nsid w:val="79521A45"/>
     <w:multiLevelType w:val="hybridMultilevel"/>
     <w:tmpl w:val="E3F0EA02"/>
@@ -6449,7 +6662,7 @@
       </w:rPr>
     </w:lvl>
   </w:abstractNum>
-  <w:abstractNum w:abstractNumId="22" w15:restartNumberingAfterBreak="0">
+  <w:abstractNum w:abstractNumId="22">
     <w:nsid w:val="7EE44AC5"/>
     <w:multiLevelType w:val="hybridMultilevel"/>
     <w:tmpl w:val="6188F230"/>
@@ -6635,7 +6848,7 @@
 </file>
 
 <file path=word/people.xml><?xml version="1.0" encoding="utf-8"?>
-<w15:people xmlns:wpc="http://schemas.microsoft.com/office/word/2010/wordprocessingCanvas" xmlns:cx="http://schemas.microsoft.com/office/drawing/2014/chartex" xmlns:cx1="http://schemas.microsoft.com/office/drawing/2015/9/8/chartex" xmlns:cx2="http://schemas.microsoft.com/office/drawing/2015/10/21/chartex" xmlns:cx3="http://schemas.microsoft.com/office/drawing/2016/5/9/chartex" xmlns:cx4="http://schemas.microsoft.com/office/drawing/2016/5/10/chartex" xmlns:cx5="http://schemas.microsoft.com/office/drawing/2016/5/11/chartex" xmlns:cx6="http://schemas.microsoft.com/office/drawing/2016/5/12/chartex" xmlns:cx7="http://schemas.microsoft.com/office/drawing/2016/5/13/chartex" xmlns:cx8="http://schemas.microsoft.com/office/drawing/2016/5/14/chartex" xmlns:mc="http://schemas.openxmlformats.org/markup-compatibility/2006" xmlns:aink="http://schemas.microsoft.com/office/drawing/2016/ink" xmlns:am3d="http://schemas.microsoft.com/office/drawing/2017/model3d" xmlns:o="urn:schemas-microsoft-com:office:office" xmlns:r="http://schemas.openxmlformats.org/officeDocument/2006/relationships" xmlns:m="http://schemas.openxmlformats.org/officeDocument/2006/math" xmlns:v="urn:schemas-microsoft-com:vml" xmlns:wp14="http://schemas.microsoft.com/office/word/2010/wordprocessingDrawing" xmlns:wp="http://schemas.openxmlformats.org/drawingml/2006/wordprocessingDrawing" xmlns:w10="urn:schemas-microsoft-com:office:word" xmlns:w="http://schemas.openxmlformats.org/wordprocessingml/2006/main" xmlns:w14="http://schemas.microsoft.com/office/word/2010/wordml" xmlns:w15="http://schemas.microsoft.com/office/word/2012/wordml" xmlns:w16cid="http://schemas.microsoft.com/office/word/2016/wordml/cid" xmlns:w16se="http://schemas.microsoft.com/office/word/2015/wordml/symex" xmlns:wpg="http://schemas.microsoft.com/office/word/2010/wordprocessingGroup" xmlns:wpi="http://schemas.microsoft.com/office/word/2010/wordprocessingInk" xmlns:wne="http://schemas.microsoft.com/office/word/2006/wordml" xmlns:wps="http://schemas.microsoft.com/office/word/2010/wordprocessingShape" mc:Ignorable="w14 w15 w16se w16cid wp14">
+<w15:people xmlns:wpc="http://schemas.microsoft.com/office/word/2010/wordprocessingCanvas" xmlns:mo="http://schemas.microsoft.com/office/mac/office/2008/main" xmlns:mc="http://schemas.openxmlformats.org/markup-compatibility/2006" xmlns:mv="urn:schemas-microsoft-com:mac:vml" xmlns:o="urn:schemas-microsoft-com:office:office" xmlns:r="http://schemas.openxmlformats.org/officeDocument/2006/relationships" xmlns:m="http://schemas.openxmlformats.org/officeDocument/2006/math" xmlns:v="urn:schemas-microsoft-com:vml" xmlns:wp14="http://schemas.microsoft.com/office/word/2010/wordprocessingDrawing" xmlns:wp="http://schemas.openxmlformats.org/drawingml/2006/wordprocessingDrawing" xmlns:w10="urn:schemas-microsoft-com:office:word" xmlns:w="http://schemas.openxmlformats.org/wordprocessingml/2006/main" xmlns:w14="http://schemas.microsoft.com/office/word/2010/wordml" xmlns:w15="http://schemas.microsoft.com/office/word/2012/wordml" xmlns:wpg="http://schemas.microsoft.com/office/word/2010/wordprocessingGroup" xmlns:wpi="http://schemas.microsoft.com/office/word/2010/wordprocessingInk" xmlns:wne="http://schemas.microsoft.com/office/word/2006/wordml" xmlns:wps="http://schemas.microsoft.com/office/word/2010/wordprocessingShape" mc:Ignorable="w14 w15 wp14">
   <w15:person w15:author="Microsoft Office User">
     <w15:presenceInfo w15:providerId="None" w15:userId="Microsoft Office User"/>
   </w15:person>
@@ -6643,7 +6856,7 @@
 </file>
 
 <file path=word/styles.xml><?xml version="1.0" encoding="utf-8"?>
-<w:styles xmlns:mc="http://schemas.openxmlformats.org/markup-compatibility/2006" xmlns:r="http://schemas.openxmlformats.org/officeDocument/2006/relationships" xmlns:w="http://schemas.openxmlformats.org/wordprocessingml/2006/main" xmlns:w14="http://schemas.microsoft.com/office/word/2010/wordml" xmlns:w15="http://schemas.microsoft.com/office/word/2012/wordml" xmlns:w16cid="http://schemas.microsoft.com/office/word/2016/wordml/cid" xmlns:w16se="http://schemas.microsoft.com/office/word/2015/wordml/symex" mc:Ignorable="w14 w15 w16se w16cid">
+<w:styles xmlns:mc="http://schemas.openxmlformats.org/markup-compatibility/2006" xmlns:r="http://schemas.openxmlformats.org/officeDocument/2006/relationships" xmlns:w="http://schemas.openxmlformats.org/wordprocessingml/2006/main" xmlns:w14="http://schemas.microsoft.com/office/word/2010/wordml" xmlns:w15="http://schemas.microsoft.com/office/word/2012/wordml" mc:Ignorable="w14 w15">
   <w:docDefaults>
     <w:rPrDefault>
       <w:rPr>
@@ -6653,7 +6866,7 @@
     </w:rPrDefault>
     <w:pPrDefault/>
   </w:docDefaults>
-  <w:latentStyles w:defLockedState="0" w:defUIPriority="99" w:defSemiHidden="0" w:defUnhideWhenUsed="0" w:defQFormat="0" w:count="375">
+  <w:latentStyles w:defLockedState="0" w:defUIPriority="99" w:defSemiHidden="0" w:defUnhideWhenUsed="0" w:defQFormat="0" w:count="380">
     <w:lsdException w:name="Normal" w:uiPriority="0" w:qFormat="1"/>
     <w:lsdException w:name="heading 1" w:uiPriority="9" w:qFormat="1"/>
     <w:lsdException w:name="heading 2" w:uiPriority="9" w:qFormat="1"/>
@@ -7016,12 +7229,8 @@
     <w:lsdException w:name="List Table 5 Dark Accent 6" w:uiPriority="50"/>
     <w:lsdException w:name="List Table 6 Colorful Accent 6" w:uiPriority="51"/>
     <w:lsdException w:name="List Table 7 Colorful Accent 6" w:uiPriority="52"/>
-    <w:lsdException w:name="Mention" w:semiHidden="1" w:unhideWhenUsed="1"/>
-    <w:lsdException w:name="Smart Hyperlink" w:semiHidden="1" w:unhideWhenUsed="1"/>
-    <w:lsdException w:name="Hashtag" w:semiHidden="1" w:unhideWhenUsed="1"/>
-    <w:lsdException w:name="Unresolved Mention" w:semiHidden="1" w:unhideWhenUsed="1"/>
   </w:latentStyles>
-  <w:style w:type="paragraph" w:default="1" w:styleId="a">
+  <w:style w:type="paragraph" w:default="1" w:styleId="Normal">
     <w:name w:val="Normal"/>
     <w:qFormat/>
     <w:rsid w:val="00B76B39"/>
@@ -7030,10 +7239,10 @@
       <w:szCs w:val="24"/>
     </w:rPr>
   </w:style>
-  <w:style w:type="paragraph" w:styleId="1">
+  <w:style w:type="paragraph" w:styleId="Heading1">
     <w:name w:val="heading 1"/>
-    <w:basedOn w:val="a"/>
-    <w:next w:val="a"/>
+    <w:basedOn w:val="Normal"/>
+    <w:next w:val="Normal"/>
     <w:qFormat/>
     <w:rsid w:val="009651B3"/>
     <w:pPr>
@@ -7056,10 +7265,10 @@
       <w:lang w:eastAsia="ko-KR"/>
     </w:rPr>
   </w:style>
-  <w:style w:type="paragraph" w:styleId="2">
+  <w:style w:type="paragraph" w:styleId="Heading2">
     <w:name w:val="heading 2"/>
-    <w:basedOn w:val="a"/>
-    <w:next w:val="a"/>
+    <w:basedOn w:val="Normal"/>
+    <w:next w:val="Normal"/>
     <w:qFormat/>
     <w:rsid w:val="00B76B39"/>
     <w:pPr>
@@ -7080,10 +7289,10 @@
       <w:lang w:eastAsia="zh-CN"/>
     </w:rPr>
   </w:style>
-  <w:style w:type="paragraph" w:styleId="3">
+  <w:style w:type="paragraph" w:styleId="Heading3">
     <w:name w:val="heading 3"/>
-    <w:basedOn w:val="a"/>
-    <w:next w:val="a"/>
+    <w:basedOn w:val="Normal"/>
+    <w:next w:val="Normal"/>
     <w:qFormat/>
     <w:rsid w:val="00B76B39"/>
     <w:pPr>
@@ -7104,10 +7313,10 @@
       <w:lang w:eastAsia="zh-CN"/>
     </w:rPr>
   </w:style>
-  <w:style w:type="paragraph" w:styleId="4">
+  <w:style w:type="paragraph" w:styleId="Heading4">
     <w:name w:val="heading 4"/>
-    <w:basedOn w:val="a"/>
-    <w:next w:val="a"/>
+    <w:basedOn w:val="Normal"/>
+    <w:next w:val="Normal"/>
     <w:qFormat/>
     <w:rsid w:val="00B76B39"/>
     <w:pPr>
@@ -7127,10 +7336,10 @@
       <w:lang w:eastAsia="zh-CN"/>
     </w:rPr>
   </w:style>
-  <w:style w:type="paragraph" w:styleId="5">
+  <w:style w:type="paragraph" w:styleId="Heading5">
     <w:name w:val="heading 5"/>
-    <w:basedOn w:val="a"/>
-    <w:next w:val="a"/>
+    <w:basedOn w:val="Normal"/>
+    <w:next w:val="Normal"/>
     <w:qFormat/>
     <w:rsid w:val="00B76B39"/>
     <w:pPr>
@@ -7151,10 +7360,10 @@
       <w:lang w:eastAsia="zh-CN"/>
     </w:rPr>
   </w:style>
-  <w:style w:type="paragraph" w:styleId="6">
+  <w:style w:type="paragraph" w:styleId="Heading6">
     <w:name w:val="heading 6"/>
-    <w:basedOn w:val="a"/>
-    <w:next w:val="a"/>
+    <w:basedOn w:val="Normal"/>
+    <w:next w:val="Normal"/>
     <w:qFormat/>
     <w:rsid w:val="00B76B39"/>
     <w:pPr>
@@ -7173,10 +7382,10 @@
       <w:lang w:eastAsia="zh-CN"/>
     </w:rPr>
   </w:style>
-  <w:style w:type="paragraph" w:styleId="7">
+  <w:style w:type="paragraph" w:styleId="Heading7">
     <w:name w:val="heading 7"/>
-    <w:basedOn w:val="a"/>
-    <w:next w:val="a"/>
+    <w:basedOn w:val="Normal"/>
+    <w:next w:val="Normal"/>
     <w:qFormat/>
     <w:rsid w:val="00B76B39"/>
     <w:pPr>
@@ -7191,10 +7400,10 @@
       <w:lang w:eastAsia="zh-CN"/>
     </w:rPr>
   </w:style>
-  <w:style w:type="paragraph" w:styleId="8">
+  <w:style w:type="paragraph" w:styleId="Heading8">
     <w:name w:val="heading 8"/>
-    <w:basedOn w:val="a"/>
-    <w:next w:val="a"/>
+    <w:basedOn w:val="Normal"/>
+    <w:next w:val="Normal"/>
     <w:qFormat/>
     <w:rsid w:val="00B76B39"/>
     <w:pPr>
@@ -7211,10 +7420,10 @@
       <w:lang w:eastAsia="zh-CN"/>
     </w:rPr>
   </w:style>
-  <w:style w:type="paragraph" w:styleId="9">
+  <w:style w:type="paragraph" w:styleId="Heading9">
     <w:name w:val="heading 9"/>
-    <w:basedOn w:val="a"/>
-    <w:next w:val="a"/>
+    <w:basedOn w:val="Normal"/>
+    <w:next w:val="Normal"/>
     <w:qFormat/>
     <w:rsid w:val="00B76B39"/>
     <w:pPr>
@@ -7232,13 +7441,13 @@
       <w:lang w:eastAsia="zh-CN"/>
     </w:rPr>
   </w:style>
-  <w:style w:type="character" w:default="1" w:styleId="a0">
+  <w:style w:type="character" w:default="1" w:styleId="DefaultParagraphFont">
     <w:name w:val="Default Paragraph Font"/>
     <w:uiPriority w:val="1"/>
     <w:semiHidden/>
     <w:unhideWhenUsed/>
   </w:style>
-  <w:style w:type="table" w:default="1" w:styleId="a1">
+  <w:style w:type="table" w:default="1" w:styleId="TableNormal">
     <w:name w:val="Normal Table"/>
     <w:uiPriority w:val="99"/>
     <w:semiHidden/>
@@ -7253,7 +7462,7 @@
       </w:tblCellMar>
     </w:tblPr>
   </w:style>
-  <w:style w:type="numbering" w:default="1" w:styleId="a2">
+  <w:style w:type="numbering" w:default="1" w:styleId="NoList">
     <w:name w:val="No List"/>
     <w:uiPriority w:val="99"/>
     <w:semiHidden/>
@@ -7261,7 +7470,7 @@
   </w:style>
   <w:style w:type="paragraph" w:customStyle="1" w:styleId="ArabicList">
     <w:name w:val="Arabic List"/>
-    <w:basedOn w:val="a"/>
+    <w:basedOn w:val="Normal"/>
     <w:rsid w:val="00B76B39"/>
     <w:pPr>
       <w:numPr>
@@ -7292,9 +7501,9 @@
       <w:rFonts w:ascii="NewCenturySchlbk-Roman" w:hAnsi="NewCenturySchlbk-Roman"/>
     </w:rPr>
   </w:style>
-  <w:style w:type="character" w:styleId="a3">
+  <w:style w:type="character" w:styleId="FootnoteReference">
     <w:name w:val="footnote reference"/>
-    <w:basedOn w:val="a0"/>
+    <w:basedOn w:val="DefaultParagraphFont"/>
     <w:semiHidden/>
     <w:rsid w:val="00B76B39"/>
     <w:rPr>
@@ -7315,7 +7524,7 @@
   </w:style>
   <w:style w:type="character" w:customStyle="1" w:styleId="AuthorsAffiliation">
     <w:name w:val="Author's Affiliation"/>
-    <w:basedOn w:val="a0"/>
+    <w:basedOn w:val="DefaultParagraphFont"/>
     <w:rsid w:val="00B76B39"/>
     <w:rPr>
       <w:rFonts w:ascii="NewCenturySchlbk-Roman" w:hAnsi="NewCenturySchlbk-Roman"/>
@@ -7352,9 +7561,9 @@
       <w:sz w:val="16"/>
     </w:rPr>
   </w:style>
-  <w:style w:type="character" w:styleId="a4">
+  <w:style w:type="character" w:styleId="Hyperlink">
     <w:name w:val="Hyperlink"/>
-    <w:basedOn w:val="a0"/>
+    <w:basedOn w:val="DefaultParagraphFont"/>
     <w:semiHidden/>
     <w:rsid w:val="00B76B39"/>
     <w:rPr>
@@ -7364,7 +7573,7 @@
   </w:style>
   <w:style w:type="paragraph" w:customStyle="1" w:styleId="InitialBodyText">
     <w:name w:val="Initial Body Text"/>
-    <w:basedOn w:val="a"/>
+    <w:basedOn w:val="Normal"/>
     <w:rsid w:val="00B76B39"/>
     <w:pPr>
       <w:jc w:val="both"/>
@@ -7378,7 +7587,7 @@
   </w:style>
   <w:style w:type="paragraph" w:customStyle="1" w:styleId="TableCaption">
     <w:name w:val="Table Caption"/>
-    <w:basedOn w:val="a"/>
+    <w:basedOn w:val="Normal"/>
     <w:rsid w:val="00B76B39"/>
     <w:pPr>
       <w:tabs>
@@ -7396,7 +7605,7 @@
   </w:style>
   <w:style w:type="paragraph" w:customStyle="1" w:styleId="TableBody">
     <w:name w:val="Table Body"/>
-    <w:basedOn w:val="a"/>
+    <w:basedOn w:val="Normal"/>
     <w:rsid w:val="00B76B39"/>
     <w:pPr>
       <w:spacing w:before="40" w:after="40"/>
@@ -7446,7 +7655,7 @@
   </w:style>
   <w:style w:type="paragraph" w:customStyle="1" w:styleId="Extract">
     <w:name w:val="Extract"/>
-    <w:basedOn w:val="a"/>
+    <w:basedOn w:val="Normal"/>
     <w:rsid w:val="00B76B39"/>
     <w:pPr>
       <w:spacing w:before="120" w:after="120"/>
@@ -7462,7 +7671,7 @@
   </w:style>
   <w:style w:type="character" w:customStyle="1" w:styleId="Theoremhead">
     <w:name w:val="Theorem_head"/>
-    <w:basedOn w:val="a0"/>
+    <w:basedOn w:val="DefaultParagraphFont"/>
     <w:rsid w:val="00B76B39"/>
     <w:rPr>
       <w:rFonts w:ascii="NewCenturySchlbk-Roman" w:hAnsi="NewCenturySchlbk-Roman"/>
@@ -7485,7 +7694,7 @@
   </w:style>
   <w:style w:type="paragraph" w:customStyle="1" w:styleId="FigureCaption">
     <w:name w:val="Figure Caption"/>
-    <w:basedOn w:val="a"/>
+    <w:basedOn w:val="Normal"/>
     <w:rsid w:val="00CC3A82"/>
     <w:pPr>
       <w:tabs>
@@ -7504,7 +7713,7 @@
   </w:style>
   <w:style w:type="paragraph" w:customStyle="1" w:styleId="DisplayEquation">
     <w:name w:val="Display Equation"/>
-    <w:basedOn w:val="a"/>
+    <w:basedOn w:val="Normal"/>
     <w:autoRedefine/>
     <w:qFormat/>
     <w:rsid w:val="00E76C72"/>
@@ -7584,7 +7793,7 @@
   </w:style>
   <w:style w:type="paragraph" w:customStyle="1" w:styleId="ReferenceHead">
     <w:name w:val="Reference Head"/>
-    <w:basedOn w:val="a"/>
+    <w:basedOn w:val="Normal"/>
     <w:rsid w:val="00B76B39"/>
     <w:pPr>
       <w:spacing w:before="120" w:after="60"/>
@@ -7601,7 +7810,7 @@
   </w:style>
   <w:style w:type="paragraph" w:customStyle="1" w:styleId="References">
     <w:name w:val="References"/>
-    <w:basedOn w:val="a"/>
+    <w:basedOn w:val="Normal"/>
     <w:rsid w:val="00B76B39"/>
     <w:pPr>
       <w:jc w:val="both"/>
@@ -7643,7 +7852,7 @@
   </w:style>
   <w:style w:type="paragraph" w:customStyle="1" w:styleId="Tab">
     <w:name w:val="Tab"/>
-    <w:basedOn w:val="a"/>
+    <w:basedOn w:val="Normal"/>
     <w:rsid w:val="008F0C62"/>
     <w:pPr>
       <w:spacing w:before="900"/>
@@ -7656,10 +7865,10 @@
       <w:lang w:eastAsia="zh-CN"/>
     </w:rPr>
   </w:style>
-  <w:style w:type="paragraph" w:styleId="a5">
+  <w:style w:type="paragraph" w:styleId="BalloonText">
     <w:name w:val="Balloon Text"/>
-    <w:basedOn w:val="a"/>
-    <w:link w:val="a6"/>
+    <w:basedOn w:val="Normal"/>
+    <w:link w:val="BalloonTextChar"/>
     <w:uiPriority w:val="99"/>
     <w:semiHidden/>
     <w:unhideWhenUsed/>
@@ -7670,10 +7879,10 @@
       <w:szCs w:val="16"/>
     </w:rPr>
   </w:style>
-  <w:style w:type="character" w:customStyle="1" w:styleId="a6">
-    <w:name w:val="吹き出し (文字)"/>
-    <w:basedOn w:val="a0"/>
-    <w:link w:val="a5"/>
+  <w:style w:type="character" w:customStyle="1" w:styleId="BalloonTextChar">
+    <w:name w:val="Balloon Text Char"/>
+    <w:basedOn w:val="DefaultParagraphFont"/>
+    <w:link w:val="BalloonText"/>
     <w:uiPriority w:val="99"/>
     <w:semiHidden/>
     <w:rsid w:val="00540DB4"/>
@@ -7683,10 +7892,10 @@
       <w:szCs w:val="16"/>
     </w:rPr>
   </w:style>
-  <w:style w:type="paragraph" w:styleId="a7">
+  <w:style w:type="paragraph" w:styleId="DocumentMap">
     <w:name w:val="Document Map"/>
-    <w:basedOn w:val="a"/>
-    <w:link w:val="a8"/>
+    <w:basedOn w:val="Normal"/>
+    <w:link w:val="DocumentMapChar"/>
     <w:uiPriority w:val="99"/>
     <w:semiHidden/>
     <w:unhideWhenUsed/>
@@ -7697,10 +7906,10 @@
       <w:szCs w:val="16"/>
     </w:rPr>
   </w:style>
-  <w:style w:type="character" w:customStyle="1" w:styleId="a8">
-    <w:name w:val="見出しマップ (文字)"/>
-    <w:basedOn w:val="a0"/>
-    <w:link w:val="a7"/>
+  <w:style w:type="character" w:customStyle="1" w:styleId="DocumentMapChar">
+    <w:name w:val="Document Map Char"/>
+    <w:basedOn w:val="DefaultParagraphFont"/>
+    <w:link w:val="DocumentMap"/>
     <w:uiPriority w:val="99"/>
     <w:semiHidden/>
     <w:rsid w:val="000E2307"/>
@@ -7710,10 +7919,10 @@
       <w:szCs w:val="16"/>
     </w:rPr>
   </w:style>
-  <w:style w:type="paragraph" w:styleId="a9">
+  <w:style w:type="paragraph" w:styleId="Header">
     <w:name w:val="header"/>
-    <w:basedOn w:val="a"/>
-    <w:link w:val="aa"/>
+    <w:basedOn w:val="Normal"/>
+    <w:link w:val="HeaderChar"/>
     <w:uiPriority w:val="99"/>
     <w:unhideWhenUsed/>
     <w:rsid w:val="00AA7AD2"/>
@@ -7724,10 +7933,10 @@
       </w:tabs>
     </w:pPr>
   </w:style>
-  <w:style w:type="character" w:customStyle="1" w:styleId="aa">
-    <w:name w:val="ヘッダー (文字)"/>
-    <w:basedOn w:val="a0"/>
-    <w:link w:val="a9"/>
+  <w:style w:type="character" w:customStyle="1" w:styleId="HeaderChar">
+    <w:name w:val="Header Char"/>
+    <w:basedOn w:val="DefaultParagraphFont"/>
+    <w:link w:val="Header"/>
     <w:uiPriority w:val="99"/>
     <w:rsid w:val="00AA7AD2"/>
     <w:rPr>
@@ -7735,10 +7944,10 @@
       <w:szCs w:val="24"/>
     </w:rPr>
   </w:style>
-  <w:style w:type="paragraph" w:styleId="ab">
+  <w:style w:type="paragraph" w:styleId="Footer">
     <w:name w:val="footer"/>
-    <w:basedOn w:val="a"/>
-    <w:link w:val="ac"/>
+    <w:basedOn w:val="Normal"/>
+    <w:link w:val="FooterChar"/>
     <w:uiPriority w:val="99"/>
     <w:unhideWhenUsed/>
     <w:rsid w:val="00AA7AD2"/>
@@ -7749,10 +7958,10 @@
       </w:tabs>
     </w:pPr>
   </w:style>
-  <w:style w:type="character" w:customStyle="1" w:styleId="ac">
-    <w:name w:val="フッター (文字)"/>
-    <w:basedOn w:val="a0"/>
-    <w:link w:val="ab"/>
+  <w:style w:type="character" w:customStyle="1" w:styleId="FooterChar">
+    <w:name w:val="Footer Char"/>
+    <w:basedOn w:val="DefaultParagraphFont"/>
+    <w:link w:val="Footer"/>
     <w:uiPriority w:val="99"/>
     <w:rsid w:val="00AA7AD2"/>
     <w:rPr>
@@ -7760,9 +7969,9 @@
       <w:szCs w:val="24"/>
     </w:rPr>
   </w:style>
-  <w:style w:type="character" w:styleId="ad">
+  <w:style w:type="character" w:styleId="CommentReference">
     <w:name w:val="annotation reference"/>
-    <w:basedOn w:val="a0"/>
+    <w:basedOn w:val="DefaultParagraphFont"/>
     <w:uiPriority w:val="99"/>
     <w:semiHidden/>
     <w:unhideWhenUsed/>
@@ -7772,18 +7981,18 @@
       <w:szCs w:val="18"/>
     </w:rPr>
   </w:style>
-  <w:style w:type="paragraph" w:styleId="ae">
+  <w:style w:type="paragraph" w:styleId="CommentText">
     <w:name w:val="annotation text"/>
-    <w:basedOn w:val="a"/>
-    <w:link w:val="af"/>
+    <w:basedOn w:val="Normal"/>
+    <w:link w:val="CommentTextChar"/>
     <w:uiPriority w:val="99"/>
     <w:unhideWhenUsed/>
     <w:rsid w:val="006B14B6"/>
   </w:style>
-  <w:style w:type="character" w:customStyle="1" w:styleId="af">
-    <w:name w:val="コメント文字列 (文字)"/>
-    <w:basedOn w:val="a0"/>
-    <w:link w:val="ae"/>
+  <w:style w:type="character" w:customStyle="1" w:styleId="CommentTextChar">
+    <w:name w:val="Comment Text Char"/>
+    <w:basedOn w:val="DefaultParagraphFont"/>
+    <w:link w:val="CommentText"/>
     <w:uiPriority w:val="99"/>
     <w:rsid w:val="006B14B6"/>
     <w:rPr>
@@ -7791,11 +8000,11 @@
       <w:szCs w:val="24"/>
     </w:rPr>
   </w:style>
-  <w:style w:type="paragraph" w:styleId="af0">
+  <w:style w:type="paragraph" w:styleId="CommentSubject">
     <w:name w:val="annotation subject"/>
-    <w:basedOn w:val="ae"/>
-    <w:next w:val="ae"/>
-    <w:link w:val="af1"/>
+    <w:basedOn w:val="CommentText"/>
+    <w:next w:val="CommentText"/>
+    <w:link w:val="CommentSubjectChar"/>
     <w:uiPriority w:val="99"/>
     <w:semiHidden/>
     <w:unhideWhenUsed/>
@@ -7805,10 +8014,10 @@
       <w:bCs/>
     </w:rPr>
   </w:style>
-  <w:style w:type="character" w:customStyle="1" w:styleId="af1">
-    <w:name w:val="コメント内容 (文字)"/>
-    <w:basedOn w:val="af"/>
-    <w:link w:val="af0"/>
+  <w:style w:type="character" w:customStyle="1" w:styleId="CommentSubjectChar">
+    <w:name w:val="Comment Subject Char"/>
+    <w:basedOn w:val="CommentTextChar"/>
+    <w:link w:val="CommentSubject"/>
     <w:uiPriority w:val="99"/>
     <w:semiHidden/>
     <w:rsid w:val="006B14B6"/>
@@ -7819,9 +8028,9 @@
       <w:szCs w:val="24"/>
     </w:rPr>
   </w:style>
-  <w:style w:type="paragraph" w:styleId="af2">
+  <w:style w:type="paragraph" w:styleId="ListParagraph">
     <w:name w:val="List Paragraph"/>
-    <w:basedOn w:val="a"/>
+    <w:basedOn w:val="Normal"/>
     <w:uiPriority w:val="34"/>
     <w:qFormat/>
     <w:rsid w:val="00ED2DCE"/>
@@ -7829,10 +8038,10 @@
       <w:ind w:leftChars="400" w:left="960"/>
     </w:pPr>
   </w:style>
-  <w:style w:type="paragraph" w:styleId="af3">
+  <w:style w:type="paragraph" w:styleId="FootnoteText">
     <w:name w:val="footnote text"/>
-    <w:basedOn w:val="a"/>
-    <w:link w:val="af4"/>
+    <w:basedOn w:val="Normal"/>
+    <w:link w:val="FootnoteTextChar"/>
     <w:uiPriority w:val="99"/>
     <w:unhideWhenUsed/>
     <w:rsid w:val="00FA5AC6"/>
@@ -7840,10 +8049,10 @@
       <w:snapToGrid w:val="0"/>
     </w:pPr>
   </w:style>
-  <w:style w:type="character" w:customStyle="1" w:styleId="af4">
-    <w:name w:val="脚注文字列 (文字)"/>
-    <w:basedOn w:val="a0"/>
-    <w:link w:val="af3"/>
+  <w:style w:type="character" w:customStyle="1" w:styleId="FootnoteTextChar">
+    <w:name w:val="Footnote Text Char"/>
+    <w:basedOn w:val="DefaultParagraphFont"/>
+    <w:link w:val="FootnoteText"/>
     <w:uiPriority w:val="99"/>
     <w:rsid w:val="00FA5AC6"/>
     <w:rPr>
@@ -7851,10 +8060,10 @@
       <w:szCs w:val="24"/>
     </w:rPr>
   </w:style>
-  <w:style w:type="paragraph" w:styleId="af5">
+  <w:style w:type="paragraph" w:styleId="EndnoteText">
     <w:name w:val="endnote text"/>
-    <w:basedOn w:val="a"/>
-    <w:link w:val="af6"/>
+    <w:basedOn w:val="Normal"/>
+    <w:link w:val="EndnoteTextChar"/>
     <w:uiPriority w:val="99"/>
     <w:unhideWhenUsed/>
     <w:rsid w:val="00E14C59"/>
@@ -7862,10 +8071,10 @@
       <w:snapToGrid w:val="0"/>
     </w:pPr>
   </w:style>
-  <w:style w:type="character" w:customStyle="1" w:styleId="af6">
-    <w:name w:val="文末脚注文字列 (文字)"/>
-    <w:basedOn w:val="a0"/>
-    <w:link w:val="af5"/>
+  <w:style w:type="character" w:customStyle="1" w:styleId="EndnoteTextChar">
+    <w:name w:val="Endnote Text Char"/>
+    <w:basedOn w:val="DefaultParagraphFont"/>
+    <w:link w:val="EndnoteText"/>
     <w:uiPriority w:val="99"/>
     <w:rsid w:val="00E14C59"/>
     <w:rPr>
@@ -7873,9 +8082,9 @@
       <w:szCs w:val="24"/>
     </w:rPr>
   </w:style>
-  <w:style w:type="character" w:styleId="af7">
+  <w:style w:type="character" w:styleId="EndnoteReference">
     <w:name w:val="endnote reference"/>
-    <w:basedOn w:val="a0"/>
+    <w:basedOn w:val="DefaultParagraphFont"/>
     <w:uiPriority w:val="99"/>
     <w:unhideWhenUsed/>
     <w:rsid w:val="00E14C59"/>
@@ -7883,10 +8092,10 @@
       <w:vertAlign w:val="superscript"/>
     </w:rPr>
   </w:style>
-  <w:style w:type="paragraph" w:styleId="af8">
+  <w:style w:type="paragraph" w:styleId="PlainText">
     <w:name w:val="Plain Text"/>
-    <w:basedOn w:val="a"/>
-    <w:link w:val="af9"/>
+    <w:basedOn w:val="Normal"/>
+    <w:link w:val="PlainTextChar"/>
     <w:uiPriority w:val="99"/>
     <w:unhideWhenUsed/>
     <w:rsid w:val="009E242C"/>
@@ -7901,10 +8110,10 @@
       <w:lang w:eastAsia="ja-JP"/>
     </w:rPr>
   </w:style>
-  <w:style w:type="character" w:customStyle="1" w:styleId="af9">
-    <w:name w:val="書式なし (文字)"/>
-    <w:basedOn w:val="a0"/>
-    <w:link w:val="af8"/>
+  <w:style w:type="character" w:customStyle="1" w:styleId="PlainTextChar">
+    <w:name w:val="Plain Text Char"/>
+    <w:basedOn w:val="DefaultParagraphFont"/>
+    <w:link w:val="PlainText"/>
     <w:uiPriority w:val="99"/>
     <w:rsid w:val="009E242C"/>
     <w:rPr>
@@ -7914,9 +8123,9 @@
       <w:lang w:eastAsia="ja-JP"/>
     </w:rPr>
   </w:style>
-  <w:style w:type="character" w:styleId="afa">
+  <w:style w:type="character" w:styleId="FollowedHyperlink">
     <w:name w:val="FollowedHyperlink"/>
-    <w:basedOn w:val="a0"/>
+    <w:basedOn w:val="DefaultParagraphFont"/>
     <w:uiPriority w:val="99"/>
     <w:semiHidden/>
     <w:unhideWhenUsed/>
@@ -7926,7 +8135,7 @@
       <w:u w:val="single"/>
     </w:rPr>
   </w:style>
-  <w:style w:type="paragraph" w:styleId="afb">
+  <w:style w:type="paragraph" w:styleId="Revision">
     <w:name w:val="Revision"/>
     <w:hidden/>
     <w:uiPriority w:val="99"/>
@@ -7937,9 +8146,9 @@
       <w:szCs w:val="24"/>
     </w:rPr>
   </w:style>
-  <w:style w:type="character" w:customStyle="1" w:styleId="10">
+  <w:style w:type="character" w:customStyle="1" w:styleId="1">
     <w:name w:val="未解決のメンション1"/>
-    <w:basedOn w:val="a0"/>
+    <w:basedOn w:val="DefaultParagraphFont"/>
     <w:uiPriority w:val="99"/>
     <w:semiHidden/>
     <w:unhideWhenUsed/>
@@ -7949,13 +8158,14 @@
       <w:shd w:val="clear" w:color="auto" w:fill="E1DFDD"/>
     </w:rPr>
   </w:style>
-  <w:style w:type="table" w:styleId="afc">
+  <w:style w:type="table" w:styleId="TableGrid">
     <w:name w:val="Table Grid"/>
-    <w:basedOn w:val="a1"/>
+    <w:basedOn w:val="TableNormal"/>
     <w:uiPriority w:val="59"/>
     <w:unhideWhenUsed/>
     <w:rsid w:val="00E7297C"/>
     <w:tblPr>
+      <w:tblInd w:w="0" w:type="dxa"/>
       <w:tblBorders>
         <w:top w:val="single" w:sz="4" w:space="0" w:color="auto"/>
         <w:left w:val="single" w:sz="4" w:space="0" w:color="auto"/>
@@ -7964,22 +8174,35 @@
         <w:insideH w:val="single" w:sz="4" w:space="0" w:color="auto"/>
         <w:insideV w:val="single" w:sz="4" w:space="0" w:color="auto"/>
       </w:tblBorders>
+      <w:tblCellMar>
+        <w:top w:w="0" w:type="dxa"/>
+        <w:left w:w="108" w:type="dxa"/>
+        <w:bottom w:w="0" w:type="dxa"/>
+        <w:right w:w="108" w:type="dxa"/>
+      </w:tblCellMar>
     </w:tblPr>
   </w:style>
-  <w:style w:type="table" w:styleId="20">
+  <w:style w:type="table" w:styleId="LightList-Accent6">
     <w:name w:val="Light List Accent 6"/>
-    <w:basedOn w:val="a1"/>
+    <w:basedOn w:val="TableNormal"/>
     <w:uiPriority w:val="61"/>
     <w:rsid w:val="004E02F6"/>
     <w:tblPr>
       <w:tblStyleRowBandSize w:val="1"/>
       <w:tblStyleColBandSize w:val="1"/>
+      <w:tblInd w:w="0" w:type="dxa"/>
       <w:tblBorders>
         <w:top w:val="single" w:sz="8" w:space="0" w:color="F79646" w:themeColor="accent6"/>
         <w:left w:val="single" w:sz="8" w:space="0" w:color="F79646" w:themeColor="accent6"/>
         <w:bottom w:val="single" w:sz="8" w:space="0" w:color="F79646" w:themeColor="accent6"/>
         <w:right w:val="single" w:sz="8" w:space="0" w:color="F79646" w:themeColor="accent6"/>
       </w:tblBorders>
+      <w:tblCellMar>
+        <w:top w:w="0" w:type="dxa"/>
+        <w:left w:w="108" w:type="dxa"/>
+        <w:bottom w:w="0" w:type="dxa"/>
+        <w:right w:w="108" w:type="dxa"/>
+      </w:tblCellMar>
     </w:tblPr>
     <w:tblStylePr w:type="firstRow">
       <w:pPr>
@@ -8048,20 +8271,27 @@
       </w:tcPr>
     </w:tblStylePr>
   </w:style>
-  <w:style w:type="table" w:styleId="21">
+  <w:style w:type="table" w:styleId="LightList">
     <w:name w:val="Light List"/>
-    <w:basedOn w:val="a1"/>
+    <w:basedOn w:val="TableNormal"/>
     <w:uiPriority w:val="61"/>
     <w:rsid w:val="004E02F6"/>
     <w:tblPr>
       <w:tblStyleRowBandSize w:val="1"/>
       <w:tblStyleColBandSize w:val="1"/>
+      <w:tblInd w:w="0" w:type="dxa"/>
       <w:tblBorders>
         <w:top w:val="single" w:sz="8" w:space="0" w:color="000000" w:themeColor="text1"/>
         <w:left w:val="single" w:sz="8" w:space="0" w:color="000000" w:themeColor="text1"/>
         <w:bottom w:val="single" w:sz="8" w:space="0" w:color="000000" w:themeColor="text1"/>
         <w:right w:val="single" w:sz="8" w:space="0" w:color="000000" w:themeColor="text1"/>
       </w:tblBorders>
+      <w:tblCellMar>
+        <w:top w:w="0" w:type="dxa"/>
+        <w:left w:w="108" w:type="dxa"/>
+        <w:bottom w:w="0" w:type="dxa"/>
+        <w:right w:w="108" w:type="dxa"/>
+      </w:tblCellMar>
     </w:tblPr>
     <w:tblStylePr w:type="firstRow">
       <w:pPr>
@@ -8130,9 +8360,9 @@
       </w:tcPr>
     </w:tblStylePr>
   </w:style>
-  <w:style w:type="character" w:styleId="afd">
+  <w:style w:type="character" w:customStyle="1" w:styleId="UnresolvedMention">
     <w:name w:val="Unresolved Mention"/>
-    <w:basedOn w:val="a0"/>
+    <w:basedOn w:val="DefaultParagraphFont"/>
     <w:uiPriority w:val="99"/>
     <w:semiHidden/>
     <w:unhideWhenUsed/>
@@ -8433,7 +8663,7 @@
 </file>
 
 <file path=customXml/itemProps1.xml><?xml version="1.0" encoding="utf-8"?>
-<ds:datastoreItem xmlns:ds="http://schemas.openxmlformats.org/officeDocument/2006/customXml" ds:itemID="{C1D59FD3-34AD-5C45-B287-095EB345A2A8}">
+<ds:datastoreItem xmlns:ds="http://schemas.openxmlformats.org/officeDocument/2006/customXml" ds:itemID="{0B5DD5B9-D3E6-1A45-BAB6-AB137016D334}">
   <ds:schemaRefs>
     <ds:schemaRef ds:uri="http://schemas.openxmlformats.org/officeDocument/2006/bibliography"/>
   </ds:schemaRefs>

</xml_diff>

<commit_message>
Changed title and abstract
</commit_message>
<xml_diff>
--- a/Agile2020_paper.docx
+++ b/Agile2020_paper.docx
@@ -15,7 +15,21 @@
           <w:bCs/>
           <w:szCs w:val="36"/>
         </w:rPr>
-        <w:t>Team of Transformational Leaders: Growing and Expanding with Experiments</w:t>
+        <w:t xml:space="preserve">Everything from Scratch: Practical Ideas in an Organization without </w:t>
+      </w:r>
+      <w:r>
+        <w:rPr>
+          <w:bCs/>
+          <w:szCs w:val="36"/>
+        </w:rPr>
+        <w:t>a</w:t>
+      </w:r>
+      <w:r>
+        <w:rPr>
+          <w:bCs/>
+          <w:szCs w:val="36"/>
+        </w:rPr>
+        <w:t xml:space="preserve"> Concept of Process Improvement</w:t>
       </w:r>
     </w:p>
     <w:p>
@@ -81,165 +95,67 @@
           <w:szCs w:val="16"/>
           <w:lang w:eastAsia="ja-JP"/>
         </w:rPr>
-        <w:t>Since I joined LINE Corp</w:t>
+        <w:t xml:space="preserve">In this experience report, I present practical ideas to establish a new role, to improve development processes, and to proceed company-wide problem-solving from scratch in the very strongly technology-oriented company without </w:t>
       </w:r>
       <w:r>
         <w:rPr>
           <w:szCs w:val="16"/>
           <w:lang w:eastAsia="ja-JP"/>
         </w:rPr>
-        <w:t xml:space="preserve">oration as the first member of </w:t>
+        <w:t>a</w:t>
       </w:r>
       <w:r>
         <w:rPr>
           <w:szCs w:val="16"/>
           <w:lang w:eastAsia="ja-JP"/>
         </w:rPr>
-        <w:t>“</w:t>
-      </w:r>
-      <w:r>
-        <w:rPr>
+        <w:t xml:space="preserve"> concept of process improvement.</w:t>
+      </w:r>
+    </w:p>
+    <w:p>
+      <w:pPr>
+        <w:pStyle w:val="AbstractText"/>
+        <w:ind w:firstLineChars="177" w:firstLine="283"/>
+        <w:rPr>
+          <w:rFonts w:hint="eastAsia"/>
           <w:szCs w:val="16"/>
           <w:lang w:eastAsia="ja-JP"/>
         </w:rPr>
-        <w:t>SET</w:t>
-      </w:r>
+      </w:pPr>
       <w:r>
         <w:rPr>
           <w:szCs w:val="16"/>
           <w:lang w:eastAsia="ja-JP"/>
         </w:rPr>
-        <w:t>”</w:t>
+        <w:t>In 2017, LINE Corporation has been growing very rapidly and g</w:t>
       </w:r>
       <w:r>
         <w:rPr>
           <w:szCs w:val="16"/>
           <w:lang w:eastAsia="ja-JP"/>
         </w:rPr>
-        <w:t xml:space="preserve"> (Software Engineer in Test)</w:t>
+        <w:t>l</w:t>
       </w:r>
       <w:r>
         <w:rPr>
           <w:szCs w:val="16"/>
           <w:lang w:eastAsia="ja-JP"/>
         </w:rPr>
-        <w:t xml:space="preserve"> in 2017, </w:t>
+        <w:t>obally. However, the company had been struggling with increase of outages and they had given negative impacts to users and company's profits. Since I joined LINE Corporation as the first member of “SET” (Software Engineer in Test), I and our team have been solving a wide variety of problems and outages by utilizing technical solutions and Agile methodologies based on my experiences as an Agile Coach. We have been pursuing "best for our users and business" fi</w:t>
       </w:r>
       <w:r>
         <w:rPr>
           <w:szCs w:val="16"/>
           <w:lang w:eastAsia="ja-JP"/>
         </w:rPr>
-        <w:t>team members and I</w:t>
+        <w:t>e</w:t>
       </w:r>
       <w:r>
         <w:rPr>
           <w:szCs w:val="16"/>
           <w:lang w:eastAsia="ja-JP"/>
         </w:rPr>
-        <w:t xml:space="preserve"> </w:t>
-      </w:r>
-      <w:r>
-        <w:rPr>
-          <w:szCs w:val="16"/>
-          <w:lang w:eastAsia="ja-JP"/>
-        </w:rPr>
-        <w:t>have been solving a variety of software and organizational problems.</w:t>
-      </w:r>
-    </w:p>
-    <w:p>
-      <w:pPr>
-        <w:pStyle w:val="AbstractText"/>
-        <w:rPr>
-          <w:szCs w:val="16"/>
-          <w:lang w:eastAsia="ja-JP"/>
-        </w:rPr>
-      </w:pPr>
-      <w:r>
-        <w:rPr>
-          <w:szCs w:val="16"/>
-          <w:lang w:eastAsia="ja-JP"/>
-        </w:rPr>
-        <w:t>Through these achievements, we have been adjusting our responsibilities from software quality to software delivery, profitability, and organizational processes.</w:t>
-      </w:r>
-    </w:p>
-    <w:p>
-      <w:pPr>
-        <w:pStyle w:val="AbstractText"/>
-        <w:rPr>
-          <w:szCs w:val="16"/>
-          <w:lang w:eastAsia="ja-JP"/>
-        </w:rPr>
-      </w:pPr>
-      <w:r>
-        <w:rPr>
-          <w:szCs w:val="16"/>
-          <w:lang w:eastAsia="ja-JP"/>
-        </w:rPr>
-        <w:t>This report is about why and</w:t>
-      </w:r>
-      <w:r>
-        <w:rPr>
-          <w:szCs w:val="16"/>
-          <w:lang w:eastAsia="ja-JP"/>
-        </w:rPr>
-        <w:t xml:space="preserve"> how we </w:t>
-      </w:r>
-      <w:r>
-        <w:rPr>
-          <w:szCs w:val="16"/>
-          <w:lang w:eastAsia="ja-JP"/>
-        </w:rPr>
-        <w:t>have been</w:t>
-      </w:r>
-      <w:r>
-        <w:rPr>
-          <w:szCs w:val="16"/>
-          <w:lang w:eastAsia="ja-JP"/>
-        </w:rPr>
-        <w:t xml:space="preserve"> becoming a team of </w:t>
-      </w:r>
-      <w:r>
-        <w:rPr>
-          <w:szCs w:val="16"/>
-          <w:lang w:eastAsia="ja-JP"/>
-        </w:rPr>
-        <w:t>Transformational Leaders</w:t>
-      </w:r>
-      <w:r>
-        <w:rPr>
-          <w:szCs w:val="16"/>
-          <w:lang w:eastAsia="ja-JP"/>
-        </w:rPr>
-        <w:t xml:space="preserve"> [1]</w:t>
-      </w:r>
-      <w:r>
-        <w:rPr>
-          <w:szCs w:val="16"/>
-          <w:lang w:eastAsia="ja-JP"/>
-        </w:rPr>
-        <w:t xml:space="preserve"> that is responsible for </w:t>
-      </w:r>
-      <w:r>
-        <w:rPr>
-          <w:szCs w:val="16"/>
-          <w:lang w:eastAsia="ja-JP"/>
-        </w:rPr>
-        <w:t>software delivery perform</w:t>
-      </w:r>
-      <w:r>
-        <w:rPr>
-          <w:szCs w:val="16"/>
-          <w:lang w:eastAsia="ja-JP"/>
-        </w:rPr>
-        <w:t>ance and organizational culture [2]</w:t>
-      </w:r>
-      <w:r>
-        <w:rPr>
-          <w:szCs w:val="16"/>
-          <w:lang w:eastAsia="ja-JP"/>
-        </w:rPr>
-        <w:t xml:space="preserve"> based on experiments.</w:t>
+        <w:t>rcely with a series of experiments. Currently, teams that start utilizing our ideas are increasing in our company.</w:t>
       </w:r>
     </w:p>
     <w:p>
@@ -488,14 +404,14 @@
           <w:szCs w:val="20"/>
         </w:rPr>
       </w:pPr>
-      <w:commentRangeStart w:id="2"/>
+      <w:commentRangeStart w:id="1"/>
       <w:r>
         <w:rPr>
           <w:szCs w:val="20"/>
         </w:rPr>
         <w:t>CLARIFY DEMANDS AND RESPONSIBILITIES TO START</w:t>
       </w:r>
-      <w:commentRangeEnd w:id="2"/>
+      <w:commentRangeEnd w:id="1"/>
       <w:r>
         <w:rPr>
           <w:rStyle w:val="ad"/>
@@ -504,7 +420,7 @@
           <w:caps w:val="0"/>
           <w:lang w:eastAsia="en-US"/>
         </w:rPr>
-        <w:commentReference w:id="2"/>
+        <w:commentReference w:id="1"/>
       </w:r>
     </w:p>
     <w:p>
@@ -1845,14 +1761,14 @@
           <w:lang w:eastAsia="ja-JP"/>
         </w:rPr>
       </w:pPr>
-      <w:commentRangeStart w:id="3"/>
+      <w:commentRangeStart w:id="2"/>
       <w:r>
         <w:rPr>
           <w:szCs w:val="20"/>
         </w:rPr>
         <w:t>SHIFT VERTICALLY</w:t>
       </w:r>
-      <w:commentRangeEnd w:id="3"/>
+      <w:commentRangeEnd w:id="2"/>
       <w:r>
         <w:rPr>
           <w:rStyle w:val="ad"/>
@@ -1861,7 +1777,7 @@
           <w:caps w:val="0"/>
           <w:lang w:eastAsia="en-US"/>
         </w:rPr>
-        <w:commentReference w:id="3"/>
+        <w:commentReference w:id="2"/>
       </w:r>
     </w:p>
     <w:p>
@@ -2610,7 +2526,7 @@
           <w:lang w:eastAsia="ja-JP"/>
         </w:rPr>
       </w:pPr>
-      <w:commentRangeStart w:id="4"/>
+      <w:commentRangeStart w:id="3"/>
       <w:r>
         <w:rPr>
           <w:rFonts w:eastAsiaTheme="minorEastAsia"/>
@@ -2619,7 +2535,7 @@
         </w:rPr>
         <w:t>BECOME TRANSFORMATIONAL LEADERS</w:t>
       </w:r>
-      <w:commentRangeEnd w:id="4"/>
+      <w:commentRangeEnd w:id="3"/>
       <w:r>
         <w:rPr>
           <w:rStyle w:val="ad"/>
@@ -2628,7 +2544,7 @@
           <w:caps w:val="0"/>
           <w:lang w:eastAsia="en-US"/>
         </w:rPr>
-        <w:commentReference w:id="4"/>
+        <w:commentReference w:id="3"/>
       </w:r>
     </w:p>
     <w:p>
@@ -3979,41 +3895,41 @@
       <w:pPr>
         <w:pStyle w:val="References"/>
         <w:rPr>
-          <w:lang w:eastAsia="ja-JP"/>
-        </w:rPr>
-      </w:pPr>
-      <w:r>
-        <w:rPr>
+          <w:color w:val="FF0000"/>
+          <w:lang w:eastAsia="ja-JP"/>
+        </w:rPr>
+      </w:pPr>
+      <w:r>
+        <w:rPr>
+          <w:color w:val="FF0000"/>
           <w:lang w:eastAsia="ja-JP"/>
         </w:rPr>
         <w:t xml:space="preserve">[1] </w:t>
       </w:r>
       <w:r>
         <w:rPr>
-          <w:lang w:eastAsia="ja-JP"/>
-        </w:rPr>
-        <w:t>Transformational leadership</w:t>
-      </w:r>
-      <w:r>
-        <w:rPr>
-          <w:lang w:eastAsia="ja-JP"/>
-        </w:rPr>
-        <w:t xml:space="preserve">. </w:t>
-      </w:r>
-      <w:r>
-        <w:rPr>
+          <w:color w:val="FF0000"/>
+          <w:lang w:eastAsia="ja-JP"/>
+        </w:rPr>
+        <w:t xml:space="preserve">Transformational leadership. </w:t>
+      </w:r>
+      <w:r>
+        <w:rPr>
+          <w:color w:val="FF0000"/>
           <w:lang w:eastAsia="ja-JP"/>
         </w:rPr>
         <w:t>https://en.wikipedia.org/w</w:t>
       </w:r>
       <w:r>
         <w:rPr>
+          <w:color w:val="FF0000"/>
           <w:lang w:eastAsia="ja-JP"/>
         </w:rPr>
         <w:t>iki/Transformational_leadership</w:t>
       </w:r>
       <w:r>
         <w:rPr>
+          <w:color w:val="FF0000"/>
           <w:lang w:eastAsia="ja-JP"/>
         </w:rPr>
         <w:t>.</w:t>
@@ -4028,15 +3944,16 @@
       </w:pPr>
       <w:r>
         <w:rPr>
-          <w:lang w:eastAsia="ja-JP"/>
-        </w:rPr>
-        <w:t xml:space="preserve">[2] </w:t>
-      </w:r>
-      <w:r>
-        <w:rPr>
-          <w:lang w:eastAsia="ja-JP"/>
-        </w:rPr>
-        <w:t>Forsgren, N. Humble, J., &amp; Kim, G. 2018. Accelerate: The Science of Lean Software and DevOps: Building and Scaling High Performing Technology Organizations. IT Revolution Press.</w:t>
+          <w:color w:val="FF0000"/>
+          <w:lang w:eastAsia="ja-JP"/>
+        </w:rPr>
+        <w:t>[2] Forsgren, N. Humble, J., &amp; Kim, G. 2018. Accelerate: The Science of Lean Software and DevOps: Building and Scaling High Performing</w:t>
+      </w:r>
+      <w:r>
+        <w:rPr>
+          <w:lang w:eastAsia="ja-JP"/>
+        </w:rPr>
+        <w:t xml:space="preserve"> Technology Organizations. IT Revolution Press.</w:t>
       </w:r>
     </w:p>
     <w:p>
@@ -4601,6 +4518,9 @@
     <w:p>
       <w:pPr>
         <w:pStyle w:val="References"/>
+        <w:tabs>
+          <w:tab w:val="left" w:pos="7290"/>
+        </w:tabs>
         <w:rPr>
           <w:lang w:eastAsia="ja-JP"/>
         </w:rPr>
@@ -4623,6 +4543,14 @@
         </w:rPr>
         <w:t>] LINE. https://linecorp.com/en/company/mission.</w:t>
       </w:r>
+      <w:r>
+        <w:rPr>
+          <w:lang w:eastAsia="ja-JP"/>
+        </w:rPr>
+        <w:tab/>
+      </w:r>
+      <w:bookmarkStart w:id="4" w:name="_GoBack"/>
+      <w:bookmarkEnd w:id="4"/>
     </w:p>
     <w:p>
       <w:pPr>
@@ -4700,15 +4628,104 @@
       <w:pPr>
         <w:pStyle w:val="ae"/>
         <w:rPr>
+          <w:lang w:eastAsia="ja-JP"/>
+        </w:rPr>
+      </w:pPr>
+      <w:r>
+        <w:rPr>
           <w:rFonts w:hint="eastAsia"/>
           <w:lang w:eastAsia="ja-JP"/>
         </w:rPr>
-      </w:pPr>
+        <w:t>・</w:t>
+      </w:r>
       <w:r>
         <w:rPr>
           <w:rFonts w:hint="eastAsia"/>
           <w:lang w:eastAsia="ja-JP"/>
         </w:rPr>
+        <w:t>特に</w:t>
+      </w:r>
+      <w:r>
+        <w:rPr>
+          <w:lang w:eastAsia="ja-JP"/>
+        </w:rPr>
+        <w:t>2017</w:t>
+      </w:r>
+      <w:r>
+        <w:rPr>
+          <w:rFonts w:hint="eastAsia"/>
+          <w:lang w:eastAsia="ja-JP"/>
+        </w:rPr>
+        <w:t>年頃から、</w:t>
+      </w:r>
+      <w:r>
+        <w:rPr>
+          <w:rFonts w:hint="eastAsia"/>
+          <w:lang w:eastAsia="ja-JP"/>
+        </w:rPr>
+        <w:t>L</w:t>
+      </w:r>
+      <w:r>
+        <w:rPr>
+          <w:lang w:eastAsia="ja-JP"/>
+        </w:rPr>
+        <w:t>INE</w:t>
+      </w:r>
+      <w:r>
+        <w:rPr>
+          <w:rFonts w:hint="eastAsia"/>
+          <w:lang w:eastAsia="ja-JP"/>
+        </w:rPr>
+        <w:t>の</w:t>
+      </w:r>
+      <w:r>
+        <w:rPr>
+          <w:rFonts w:hint="eastAsia"/>
+          <w:lang w:eastAsia="ja-JP"/>
+        </w:rPr>
+        <w:t>主要サービスで本番障害が多発し始め、</w:t>
+      </w:r>
+      <w:r>
+        <w:rPr>
+          <w:rFonts w:hint="eastAsia"/>
+          <w:lang w:eastAsia="ja-JP"/>
+        </w:rPr>
+        <w:t>ユーザー・売上への</w:t>
+      </w:r>
+      <w:r>
+        <w:rPr>
+          <w:rFonts w:hint="eastAsia"/>
+          <w:lang w:eastAsia="ja-JP"/>
+        </w:rPr>
+        <w:t>マイナスの</w:t>
+      </w:r>
+      <w:r>
+        <w:rPr>
+          <w:rFonts w:hint="eastAsia"/>
+          <w:lang w:eastAsia="ja-JP"/>
+        </w:rPr>
+        <w:t>影響が大きくなり始めてきた</w:t>
+      </w:r>
+      <w:r>
+        <w:rPr>
+          <w:rFonts w:hint="eastAsia"/>
+          <w:lang w:eastAsia="ja-JP"/>
+        </w:rPr>
+        <w:t>。</w:t>
+      </w:r>
+    </w:p>
+    <w:p>
+      <w:pPr>
+        <w:pStyle w:val="ae"/>
+        <w:rPr>
+          <w:lang w:eastAsia="ja-JP"/>
+        </w:rPr>
+      </w:pPr>
+      <w:r>
+        <w:rPr>
+          <w:rFonts w:hint="eastAsia"/>
+          <w:lang w:eastAsia="ja-JP"/>
+        </w:rPr>
         <w:t>・</w:t>
       </w:r>
       <w:r>
@@ -4716,92 +4733,302 @@
           <w:rFonts w:hint="eastAsia"/>
           <w:lang w:eastAsia="ja-JP"/>
         </w:rPr>
-        <w:t>特に</w:t>
-      </w:r>
-      <w:r>
-        <w:rPr>
-          <w:lang w:eastAsia="ja-JP"/>
-        </w:rPr>
-        <w:t>2017</w:t>
+        <w:t>一方で、</w:t>
       </w:r>
       <w:r>
         <w:rPr>
           <w:rFonts w:hint="eastAsia"/>
           <w:lang w:eastAsia="ja-JP"/>
         </w:rPr>
-        <w:t>年頃から、</w:t>
+        <w:t>この課題を自分ごととして認識し、イニシアチブをとって改善しようとする人がほぼ皆無</w:t>
       </w:r>
       <w:r>
         <w:rPr>
           <w:rFonts w:hint="eastAsia"/>
           <w:lang w:eastAsia="ja-JP"/>
         </w:rPr>
-        <w:t>L</w:t>
-      </w:r>
-      <w:r>
-        <w:rPr>
-          <w:lang w:eastAsia="ja-JP"/>
-        </w:rPr>
-        <w:t>INE</w:t>
-      </w:r>
+        <w:t>で、改善の兆しも見えなかった。</w:t>
+      </w:r>
+    </w:p>
+    <w:p>
+      <w:pPr>
+        <w:pStyle w:val="ae"/>
+        <w:rPr>
+          <w:lang w:eastAsia="ja-JP"/>
+        </w:rPr>
+      </w:pPr>
       <w:r>
         <w:rPr>
           <w:rFonts w:hint="eastAsia"/>
           <w:lang w:eastAsia="ja-JP"/>
         </w:rPr>
+        <w:t>・</w:t>
+      </w:r>
+      <w:r>
+        <w:rPr>
+          <w:lang w:eastAsia="ja-JP"/>
+        </w:rPr>
+        <w:t>LINE</w:t>
+      </w:r>
+      <w:r>
+        <w:rPr>
+          <w:rFonts w:hint="eastAsia"/>
+          <w:lang w:eastAsia="ja-JP"/>
+        </w:rPr>
+        <w:t>の企業</w:t>
+      </w:r>
+      <w:r>
+        <w:rPr>
+          <w:rFonts w:hint="eastAsia"/>
+          <w:lang w:eastAsia="ja-JP"/>
+        </w:rPr>
+        <w:t>文化的にも</w:t>
+      </w:r>
+      <w:r>
+        <w:rPr>
+          <w:rFonts w:hint="eastAsia"/>
+          <w:lang w:eastAsia="ja-JP"/>
+        </w:rPr>
+        <w:t>技術</w:t>
+      </w:r>
+      <w:r>
+        <w:rPr>
+          <w:rFonts w:hint="eastAsia"/>
+          <w:lang w:eastAsia="ja-JP"/>
+        </w:rPr>
+        <w:t>偏重</w:t>
+      </w:r>
+      <w:r>
+        <w:rPr>
+          <w:rFonts w:hint="eastAsia"/>
+          <w:lang w:eastAsia="ja-JP"/>
+        </w:rPr>
+        <w:t>で、プロセス改善のアイデア</w:t>
+      </w:r>
+      <w:r>
+        <w:rPr>
+          <w:rFonts w:hint="eastAsia"/>
+          <w:lang w:eastAsia="ja-JP"/>
+        </w:rPr>
+        <w:t>を持つ人がほとんどいなかった</w:t>
+      </w:r>
+      <w:r>
+        <w:rPr>
+          <w:rFonts w:hint="eastAsia"/>
+          <w:lang w:eastAsia="ja-JP"/>
+        </w:rPr>
+        <w:t>。</w:t>
+      </w:r>
+    </w:p>
+    <w:p>
+      <w:pPr>
+        <w:pStyle w:val="ae"/>
+        <w:rPr>
+          <w:lang w:eastAsia="ja-JP"/>
+        </w:rPr>
+      </w:pPr>
+      <w:r>
+        <w:rPr>
+          <w:rFonts w:hint="eastAsia"/>
+          <w:lang w:eastAsia="ja-JP"/>
+        </w:rPr>
+        <w:t>・</w:t>
+      </w:r>
+      <w:r>
+        <w:rPr>
+          <w:lang w:eastAsia="ja-JP"/>
+        </w:rPr>
+        <w:t>LINE</w:t>
+      </w:r>
+      <w:r>
+        <w:rPr>
+          <w:rFonts w:hint="eastAsia"/>
+          <w:lang w:eastAsia="ja-JP"/>
+        </w:rPr>
+        <w:t>自体、</w:t>
+      </w:r>
+      <w:r>
+        <w:rPr>
+          <w:rFonts w:hint="eastAsia"/>
+          <w:lang w:eastAsia="ja-JP"/>
+        </w:rPr>
+        <w:t>アジャイル</w:t>
+      </w:r>
+      <w:r>
+        <w:rPr>
+          <w:rFonts w:hint="eastAsia"/>
+          <w:lang w:eastAsia="ja-JP"/>
+        </w:rPr>
+        <w:t>は普及していなかった</w:t>
+      </w:r>
+      <w:r>
+        <w:rPr>
+          <w:rFonts w:hint="eastAsia"/>
+          <w:lang w:eastAsia="ja-JP"/>
+        </w:rPr>
+        <w:t>。</w:t>
+      </w:r>
+    </w:p>
+    <w:p>
+      <w:pPr>
+        <w:pStyle w:val="ae"/>
+        <w:rPr>
+          <w:lang w:eastAsia="ja-JP"/>
+        </w:rPr>
+      </w:pPr>
+      <w:r>
+        <w:rPr>
+          <w:rFonts w:hint="eastAsia"/>
+          <w:lang w:eastAsia="ja-JP"/>
+        </w:rPr>
+        <w:t>・シニアマネージャーの提案で、</w:t>
+      </w:r>
+      <w:r>
+        <w:rPr>
+          <w:lang w:eastAsia="ja-JP"/>
+        </w:rPr>
+        <w:t>ScrumMaster</w:t>
+      </w:r>
+      <w:r>
+        <w:rPr>
+          <w:rFonts w:hint="eastAsia"/>
+          <w:lang w:eastAsia="ja-JP"/>
+        </w:rPr>
+        <w:t>・</w:t>
+      </w:r>
+      <w:r>
+        <w:rPr>
+          <w:lang w:eastAsia="ja-JP"/>
+        </w:rPr>
+        <w:t>DevOps</w:t>
+      </w:r>
+      <w:r>
+        <w:rPr>
+          <w:rFonts w:hint="eastAsia"/>
+          <w:lang w:eastAsia="ja-JP"/>
+        </w:rPr>
+        <w:t>エンジニア・</w:t>
+      </w:r>
+      <w:r>
+        <w:rPr>
+          <w:lang w:eastAsia="ja-JP"/>
+        </w:rPr>
+        <w:t>SET</w:t>
+      </w:r>
+      <w:r>
+        <w:rPr>
+          <w:rFonts w:hint="eastAsia"/>
+          <w:lang w:eastAsia="ja-JP"/>
+        </w:rPr>
         <w:t>の</w:t>
       </w:r>
       <w:r>
         <w:rPr>
+          <w:lang w:eastAsia="ja-JP"/>
+        </w:rPr>
+        <w:t>3</w:t>
+      </w:r>
+      <w:r>
+        <w:rPr>
           <w:rFonts w:hint="eastAsia"/>
           <w:lang w:eastAsia="ja-JP"/>
         </w:rPr>
-        <w:t>主要サービスで本番障害が多発し始め、</w:t>
+        <w:t>職</w:t>
       </w:r>
       <w:r>
         <w:rPr>
           <w:rFonts w:hint="eastAsia"/>
           <w:lang w:eastAsia="ja-JP"/>
         </w:rPr>
-        <w:t>ユーザー・</w:t>
+        <w:t>を新たに追加したが</w:t>
       </w:r>
       <w:r>
         <w:rPr>
           <w:rFonts w:hint="eastAsia"/>
           <w:lang w:eastAsia="ja-JP"/>
         </w:rPr>
-        <w:t>売上への</w:t>
-      </w:r>
+        <w:t>…</w:t>
+      </w:r>
+    </w:p>
+    <w:p>
+      <w:pPr>
+        <w:pStyle w:val="ae"/>
+        <w:rPr>
+          <w:lang w:eastAsia="ja-JP"/>
+        </w:rPr>
+      </w:pPr>
+    </w:p>
+    <w:p>
+      <w:pPr>
+        <w:pStyle w:val="ae"/>
+        <w:rPr>
+          <w:lang w:eastAsia="ja-JP"/>
+        </w:rPr>
+      </w:pPr>
+    </w:p>
+    <w:p>
+      <w:pPr>
+        <w:pStyle w:val="ae"/>
+        <w:rPr>
+          <w:lang w:eastAsia="ja-JP"/>
+        </w:rPr>
+      </w:pPr>
       <w:r>
         <w:rPr>
           <w:rFonts w:hint="eastAsia"/>
           <w:lang w:eastAsia="ja-JP"/>
         </w:rPr>
-        <w:t>マイナスの</w:t>
-      </w:r>
+        <w:t>[</w:t>
+      </w:r>
+      <w:r>
+        <w:rPr>
+          <w:lang w:eastAsia="ja-JP"/>
+        </w:rPr>
+        <w:t>Creative Solutions]</w:t>
+      </w:r>
+    </w:p>
+    <w:p>
+      <w:pPr>
+        <w:pStyle w:val="ae"/>
+        <w:rPr>
+          <w:lang w:eastAsia="ja-JP"/>
+        </w:rPr>
+      </w:pPr>
       <w:r>
         <w:rPr>
           <w:rFonts w:hint="eastAsia"/>
           <w:lang w:eastAsia="ja-JP"/>
         </w:rPr>
-        <w:t>影響が大きくなり始めてきた</w:t>
+        <w:t>プロセス改善のアイデア</w:t>
       </w:r>
       <w:r>
         <w:rPr>
           <w:rFonts w:hint="eastAsia"/>
           <w:lang w:eastAsia="ja-JP"/>
         </w:rPr>
-        <w:t>。</w:t>
+        <w:t>と具体的な方法論がない大会社で、既存文化の技術重視を活用して施策を発見・拡大していった点</w:t>
       </w:r>
     </w:p>
     <w:p>
       <w:pPr>
         <w:pStyle w:val="ae"/>
         <w:rPr>
+          <w:lang w:eastAsia="ja-JP"/>
+        </w:rPr>
+      </w:pPr>
+      <w:r>
+        <w:rPr>
           <w:rFonts w:hint="eastAsia"/>
           <w:lang w:eastAsia="ja-JP"/>
         </w:rPr>
-      </w:pPr>
+        <w:t>・</w:t>
+      </w:r>
+      <w:r>
+        <w:rPr>
+          <w:lang w:eastAsia="ja-JP"/>
+        </w:rPr>
+        <w:t>Product Discovery</w:t>
+      </w:r>
       <w:r>
         <w:rPr>
           <w:rFonts w:hint="eastAsia"/>
@@ -4811,24 +5038,53 @@
       </w:r>
       <w:r>
         <w:rPr>
+          <w:lang w:eastAsia="ja-JP"/>
+        </w:rPr>
+        <w:t>Build-measure-learn</w:t>
+      </w:r>
+      <w:r>
+        <w:rPr>
           <w:rFonts w:hint="eastAsia"/>
           <w:lang w:eastAsia="ja-JP"/>
         </w:rPr>
-        <w:t>一方で、</w:t>
-      </w:r>
+        <w:t>を、新規プロダクトではなく会社の改善に活用</w:t>
+      </w:r>
+    </w:p>
+    <w:p>
+      <w:pPr>
+        <w:pStyle w:val="ae"/>
+        <w:rPr>
+          <w:lang w:eastAsia="ja-JP"/>
+        </w:rPr>
+      </w:pPr>
       <w:r>
         <w:rPr>
           <w:rFonts w:hint="eastAsia"/>
           <w:lang w:eastAsia="ja-JP"/>
         </w:rPr>
-        <w:t>この課題を自分ごととして認識し、イニシアチブをとって改善しようとする人がほぼ皆無</w:t>
-      </w:r>
+        <w:t>・技術のバックボーンを活用して</w:t>
+      </w:r>
+    </w:p>
+    <w:p>
+      <w:pPr>
+        <w:pStyle w:val="ae"/>
+        <w:rPr>
+          <w:lang w:eastAsia="ja-JP"/>
+        </w:rPr>
+      </w:pPr>
       <w:r>
         <w:rPr>
           <w:rFonts w:hint="eastAsia"/>
           <w:lang w:eastAsia="ja-JP"/>
         </w:rPr>
-        <w:t>で、改善の兆しも見えなかった。</w:t>
+        <w:t>・ビジネス的な成果につなげた</w:t>
+      </w:r>
+      <w:r>
+        <w:rPr>
+          <w:rFonts w:hint="eastAsia"/>
+          <w:lang w:eastAsia="ja-JP"/>
+        </w:rPr>
+        <w:t>こと</w:t>
       </w:r>
     </w:p>
     <w:p>
@@ -4838,67 +5094,279 @@
           <w:lang w:eastAsia="ja-JP"/>
         </w:rPr>
       </w:pPr>
+    </w:p>
+    <w:p>
+      <w:pPr>
+        <w:pStyle w:val="ae"/>
+        <w:rPr>
+          <w:lang w:eastAsia="ja-JP"/>
+        </w:rPr>
+      </w:pPr>
+    </w:p>
+    <w:p>
+      <w:pPr>
+        <w:pStyle w:val="ae"/>
+        <w:rPr>
+          <w:lang w:eastAsia="ja-JP"/>
+        </w:rPr>
+      </w:pPr>
       <w:r>
         <w:rPr>
           <w:rFonts w:hint="eastAsia"/>
           <w:lang w:eastAsia="ja-JP"/>
         </w:rPr>
+        <w:t>[</w:t>
+      </w:r>
+      <w:r>
+        <w:rPr>
+          <w:lang w:eastAsia="ja-JP"/>
+        </w:rPr>
+        <w:t>Different]</w:t>
+      </w:r>
+    </w:p>
+    <w:p>
+      <w:pPr>
+        <w:pStyle w:val="ae"/>
+        <w:rPr>
+          <w:lang w:eastAsia="ja-JP"/>
+        </w:rPr>
+      </w:pPr>
+      <w:r>
+        <w:rPr>
+          <w:rFonts w:hint="eastAsia"/>
+          <w:lang w:eastAsia="ja-JP"/>
+        </w:rPr>
+        <w:t>技術偏重で、プロセス改善・アジャイル</w:t>
+      </w:r>
+      <w:r>
+        <w:rPr>
+          <w:rFonts w:hint="eastAsia"/>
+          <w:lang w:eastAsia="ja-JP"/>
+        </w:rPr>
+        <w:t>に関心がない会社</w:t>
+      </w:r>
+      <w:r>
+        <w:rPr>
+          <w:rFonts w:hint="eastAsia"/>
+          <w:lang w:eastAsia="ja-JP"/>
+        </w:rPr>
+        <w:t>文化・環境で、</w:t>
+      </w:r>
+      <w:r>
+        <w:rPr>
+          <w:rFonts w:hint="eastAsia"/>
+          <w:lang w:eastAsia="ja-JP"/>
+        </w:rPr>
+        <w:t>役割・組織を超えた改善活動を行い、結果全社的な改善につなげられている点。</w:t>
+      </w:r>
+    </w:p>
+    <w:p>
+      <w:pPr>
+        <w:pStyle w:val="ae"/>
+        <w:rPr>
+          <w:lang w:eastAsia="ja-JP"/>
+        </w:rPr>
+      </w:pPr>
+      <w:r>
+        <w:rPr>
+          <w:rFonts w:hint="eastAsia"/>
+          <w:lang w:eastAsia="ja-JP"/>
+        </w:rPr>
+        <w:t>A</w:t>
+      </w:r>
+      <w:r>
+        <w:rPr>
+          <w:lang w:eastAsia="ja-JP"/>
+        </w:rPr>
+        <w:t>gile Coach</w:t>
+      </w:r>
+      <w:r>
+        <w:rPr>
+          <w:rFonts w:hint="eastAsia"/>
+          <w:lang w:eastAsia="ja-JP"/>
+        </w:rPr>
+        <w:t>の経験を活かした</w:t>
+      </w:r>
+    </w:p>
+  </w:comment>
+  <w:comment w:id="1" w:author="Microsoft Office User" w:date="2019-12-20T11:55:00Z" w:initials="MOU">
+    <w:p>
+      <w:pPr>
+        <w:pStyle w:val="ae"/>
+        <w:rPr>
+          <w:lang w:eastAsia="ja-JP"/>
+        </w:rPr>
+      </w:pPr>
+      <w:r>
+        <w:rPr>
+          <w:rStyle w:val="ad"/>
+        </w:rPr>
+        <w:annotationRef/>
+      </w:r>
+      <w:r>
+        <w:rPr>
+          <w:rFonts w:hint="eastAsia"/>
+          <w:lang w:eastAsia="ja-JP"/>
+        </w:rPr>
+        <w:t>[</w:t>
+      </w:r>
+      <w:r>
+        <w:rPr>
+          <w:lang w:eastAsia="ja-JP"/>
+        </w:rPr>
+        <w:t>Special Challenges]</w:t>
+      </w:r>
+    </w:p>
+    <w:p>
+      <w:pPr>
+        <w:pStyle w:val="ae"/>
+        <w:rPr>
+          <w:lang w:eastAsia="ja-JP"/>
+        </w:rPr>
+      </w:pPr>
+      <w:r>
+        <w:rPr>
+          <w:rFonts w:hint="eastAsia"/>
+          <w:lang w:eastAsia="ja-JP"/>
+        </w:rPr>
+        <w:t>・本番障害多発などの課題認識が全社的に認識・共有されておらず、味方がいない</w:t>
+      </w:r>
+    </w:p>
+    <w:p>
+      <w:pPr>
+        <w:pStyle w:val="ae"/>
+        <w:rPr>
+          <w:lang w:eastAsia="ja-JP"/>
+        </w:rPr>
+      </w:pPr>
+    </w:p>
+    <w:p>
+      <w:pPr>
+        <w:pStyle w:val="ae"/>
+        <w:rPr>
+          <w:lang w:eastAsia="ja-JP"/>
+        </w:rPr>
+      </w:pPr>
+      <w:r>
+        <w:rPr>
+          <w:rFonts w:hint="eastAsia"/>
+          <w:lang w:eastAsia="ja-JP"/>
+        </w:rPr>
+        <w:t>・役職を設けただけで、具体的な課題認識・解決方針のアイデアを誰も持っていない</w:t>
+      </w:r>
+    </w:p>
+    <w:p>
+      <w:pPr>
+        <w:pStyle w:val="ae"/>
+        <w:rPr>
+          <w:lang w:eastAsia="ja-JP"/>
+        </w:rPr>
+      </w:pPr>
+      <w:r>
+        <w:rPr>
+          <w:rFonts w:hint="eastAsia"/>
+          <w:lang w:eastAsia="ja-JP"/>
+        </w:rPr>
         <w:t>・</w:t>
       </w:r>
       <w:r>
         <w:rPr>
           <w:lang w:eastAsia="ja-JP"/>
         </w:rPr>
-        <w:t>LINE</w:t>
+        <w:t>PMBOK</w:t>
       </w:r>
       <w:r>
         <w:rPr>
           <w:rFonts w:hint="eastAsia"/>
           <w:lang w:eastAsia="ja-JP"/>
         </w:rPr>
-        <w:t>の企業</w:t>
-      </w:r>
+        <w:t>ベースの標準化へ邁進しようとし始めていた</w:t>
+      </w:r>
+    </w:p>
+    <w:p>
+      <w:pPr>
+        <w:pStyle w:val="ae"/>
+        <w:rPr>
+          <w:lang w:eastAsia="ja-JP"/>
+        </w:rPr>
+      </w:pPr>
+    </w:p>
+    <w:p>
+      <w:pPr>
+        <w:pStyle w:val="ae"/>
+        <w:rPr>
+          <w:lang w:eastAsia="ja-JP"/>
+        </w:rPr>
+      </w:pPr>
       <w:r>
         <w:rPr>
           <w:rFonts w:hint="eastAsia"/>
           <w:lang w:eastAsia="ja-JP"/>
         </w:rPr>
-        <w:t>文化的にも</w:t>
-      </w:r>
+        <w:t>[</w:t>
+      </w:r>
+      <w:r>
+        <w:rPr>
+          <w:lang w:eastAsia="ja-JP"/>
+        </w:rPr>
+        <w:t>Creative Solutions]</w:t>
+      </w:r>
+    </w:p>
+    <w:p>
+      <w:pPr>
+        <w:pStyle w:val="ae"/>
+        <w:rPr>
+          <w:lang w:eastAsia="ja-JP"/>
+        </w:rPr>
+      </w:pPr>
       <w:r>
         <w:rPr>
           <w:rFonts w:hint="eastAsia"/>
           <w:lang w:eastAsia="ja-JP"/>
         </w:rPr>
-        <w:t>技術</w:t>
+        <w:t>・結果的に「</w:t>
+      </w:r>
+      <w:r>
+        <w:rPr>
+          <w:lang w:eastAsia="ja-JP"/>
+        </w:rPr>
+        <w:t>Product Discovery</w:t>
       </w:r>
       <w:r>
         <w:rPr>
           <w:rFonts w:hint="eastAsia"/>
           <w:lang w:eastAsia="ja-JP"/>
         </w:rPr>
-        <w:t>偏重</w:t>
-      </w:r>
+        <w:t>」</w:t>
+      </w:r>
+    </w:p>
+    <w:p>
+      <w:pPr>
+        <w:pStyle w:val="ae"/>
+        <w:rPr>
+          <w:lang w:eastAsia="ja-JP"/>
+        </w:rPr>
+      </w:pPr>
       <w:r>
         <w:rPr>
           <w:rFonts w:hint="eastAsia"/>
           <w:lang w:eastAsia="ja-JP"/>
         </w:rPr>
-        <w:t>で、プロセス改善のアイデア</w:t>
+        <w:t>・実は何をやっても</w:t>
       </w:r>
       <w:r>
         <w:rPr>
           <w:rFonts w:hint="eastAsia"/>
           <w:lang w:eastAsia="ja-JP"/>
         </w:rPr>
-        <w:t>を持つ人がほとんどいなかった</w:t>
+        <w:t>、</w:t>
       </w:r>
       <w:r>
         <w:rPr>
           <w:rFonts w:hint="eastAsia"/>
           <w:lang w:eastAsia="ja-JP"/>
         </w:rPr>
-        <w:t>。</w:t>
+        <w:t>成果を出せれば正解</w:t>
       </w:r>
     </w:p>
     <w:p>
@@ -4908,46 +5376,114 @@
           <w:lang w:eastAsia="ja-JP"/>
         </w:rPr>
       </w:pPr>
+    </w:p>
+    <w:p>
+      <w:pPr>
+        <w:pStyle w:val="ae"/>
+        <w:rPr>
+          <w:lang w:eastAsia="ja-JP"/>
+        </w:rPr>
+      </w:pPr>
       <w:r>
         <w:rPr>
           <w:rFonts w:hint="eastAsia"/>
           <w:lang w:eastAsia="ja-JP"/>
         </w:rPr>
-        <w:t>・</w:t>
-      </w:r>
-      <w:r>
-        <w:rPr>
-          <w:lang w:eastAsia="ja-JP"/>
-        </w:rPr>
-        <w:t>LINE</w:t>
-      </w:r>
+        <w:t>[</w:t>
+      </w:r>
+      <w:r>
+        <w:rPr>
+          <w:lang w:eastAsia="ja-JP"/>
+        </w:rPr>
+        <w:t>Different]</w:t>
+      </w:r>
+    </w:p>
+    <w:p>
+      <w:pPr>
+        <w:pStyle w:val="ae"/>
+        <w:rPr>
+          <w:lang w:eastAsia="ja-JP"/>
+        </w:rPr>
+      </w:pPr>
       <w:r>
         <w:rPr>
           <w:rFonts w:hint="eastAsia"/>
           <w:lang w:eastAsia="ja-JP"/>
         </w:rPr>
-        <w:t>自体、</w:t>
+        <w:t>・あ</w:t>
+      </w:r>
+    </w:p>
+  </w:comment>
+  <w:comment w:id="2" w:author="Microsoft Office User" w:date="2019-12-20T12:01:00Z" w:initials="MOU">
+    <w:p>
+      <w:pPr>
+        <w:pStyle w:val="ae"/>
+        <w:rPr>
+          <w:lang w:eastAsia="ja-JP"/>
+        </w:rPr>
+      </w:pPr>
+      <w:r>
+        <w:rPr>
+          <w:rStyle w:val="ad"/>
+        </w:rPr>
+        <w:annotationRef/>
       </w:r>
       <w:r>
         <w:rPr>
           <w:rFonts w:hint="eastAsia"/>
           <w:lang w:eastAsia="ja-JP"/>
         </w:rPr>
-        <w:t>アジャイル</w:t>
-      </w:r>
+        <w:t>[</w:t>
+      </w:r>
+      <w:r>
+        <w:rPr>
+          <w:lang w:eastAsia="ja-JP"/>
+        </w:rPr>
+        <w:t>Special Challenges]</w:t>
+      </w:r>
+    </w:p>
+    <w:p>
+      <w:pPr>
+        <w:pStyle w:val="ae"/>
+        <w:rPr>
+          <w:lang w:eastAsia="ja-JP"/>
+        </w:rPr>
+      </w:pPr>
       <w:r>
         <w:rPr>
           <w:rFonts w:hint="eastAsia"/>
           <w:lang w:eastAsia="ja-JP"/>
         </w:rPr>
-        <w:t>は普及していなかった</w:t>
-      </w:r>
+        <w:t>・ガイドラインをやたらと要求されるが、全く機能せず</w:t>
+      </w:r>
+    </w:p>
+    <w:p>
+      <w:pPr>
+        <w:pStyle w:val="ae"/>
+        <w:rPr>
+          <w:lang w:eastAsia="ja-JP"/>
+        </w:rPr>
+      </w:pPr>
+    </w:p>
+    <w:p>
+      <w:pPr>
+        <w:pStyle w:val="ae"/>
+        <w:rPr>
+          <w:lang w:eastAsia="ja-JP"/>
+        </w:rPr>
+      </w:pPr>
       <w:r>
         <w:rPr>
           <w:rFonts w:hint="eastAsia"/>
           <w:lang w:eastAsia="ja-JP"/>
         </w:rPr>
-        <w:t>。</w:t>
+        <w:t>[</w:t>
+      </w:r>
+      <w:r>
+        <w:rPr>
+          <w:lang w:eastAsia="ja-JP"/>
+        </w:rPr>
+        <w:t>Creative Solutions]</w:t>
       </w:r>
     </w:p>
     <w:p>
@@ -4962,698 +5498,60 @@
           <w:rFonts w:hint="eastAsia"/>
           <w:lang w:eastAsia="ja-JP"/>
         </w:rPr>
-        <w:t>・シニアマネージャーの提案で、</w:t>
-      </w:r>
-      <w:r>
-        <w:rPr>
-          <w:lang w:eastAsia="ja-JP"/>
-        </w:rPr>
-        <w:t>ScrumMaster</w:t>
-      </w:r>
+        <w:t>・一緒に働いて成果を出す</w:t>
+      </w:r>
+    </w:p>
+    <w:p>
+      <w:pPr>
+        <w:pStyle w:val="ae"/>
+        <w:rPr>
+          <w:lang w:eastAsia="ja-JP"/>
+        </w:rPr>
+      </w:pPr>
+    </w:p>
+    <w:p>
+      <w:pPr>
+        <w:pStyle w:val="ae"/>
+        <w:rPr>
+          <w:lang w:eastAsia="ja-JP"/>
+        </w:rPr>
+      </w:pPr>
       <w:r>
         <w:rPr>
           <w:rFonts w:hint="eastAsia"/>
           <w:lang w:eastAsia="ja-JP"/>
         </w:rPr>
-        <w:t>・</w:t>
-      </w:r>
-      <w:r>
-        <w:rPr>
-          <w:lang w:eastAsia="ja-JP"/>
-        </w:rPr>
-        <w:t>DevOps</w:t>
-      </w:r>
+        <w:t>[</w:t>
+      </w:r>
+      <w:r>
+        <w:rPr>
+          <w:lang w:eastAsia="ja-JP"/>
+        </w:rPr>
+        <w:t>Different]</w:t>
+      </w:r>
+    </w:p>
+    <w:p>
+      <w:pPr>
+        <w:pStyle w:val="ae"/>
+        <w:rPr>
+          <w:lang w:eastAsia="ja-JP"/>
+        </w:rPr>
+      </w:pPr>
       <w:r>
         <w:rPr>
           <w:rFonts w:hint="eastAsia"/>
           <w:lang w:eastAsia="ja-JP"/>
         </w:rPr>
-        <w:t>エンジニア・</w:t>
-      </w:r>
-      <w:r>
-        <w:rPr>
-          <w:lang w:eastAsia="ja-JP"/>
-        </w:rPr>
-        <w:t>SET</w:t>
-      </w:r>
-      <w:r>
-        <w:rPr>
-          <w:rFonts w:hint="eastAsia"/>
-          <w:lang w:eastAsia="ja-JP"/>
-        </w:rPr>
-        <w:t>の</w:t>
-      </w:r>
-      <w:r>
-        <w:rPr>
-          <w:lang w:eastAsia="ja-JP"/>
-        </w:rPr>
-        <w:t>3</w:t>
-      </w:r>
-      <w:r>
-        <w:rPr>
-          <w:rFonts w:hint="eastAsia"/>
-          <w:lang w:eastAsia="ja-JP"/>
-        </w:rPr>
-        <w:t>職</w:t>
-      </w:r>
-      <w:r>
-        <w:rPr>
-          <w:rFonts w:hint="eastAsia"/>
-          <w:lang w:eastAsia="ja-JP"/>
-        </w:rPr>
-        <w:t>を新たに追加したが</w:t>
-      </w:r>
-      <w:r>
-        <w:rPr>
-          <w:rFonts w:hint="eastAsia"/>
-          <w:lang w:eastAsia="ja-JP"/>
-        </w:rPr>
-        <w:t>…</w:t>
+        <w:t>・あ</w:t>
       </w:r>
     </w:p>
     <w:p>
       <w:pPr>
         <w:pStyle w:val="ae"/>
-        <w:rPr>
-          <w:lang w:eastAsia="ja-JP"/>
-        </w:rPr>
-      </w:pPr>
-    </w:p>
-    <w:p>
-      <w:pPr>
-        <w:pStyle w:val="ae"/>
-        <w:rPr>
-          <w:rFonts w:hint="eastAsia"/>
-          <w:lang w:eastAsia="ja-JP"/>
-        </w:rPr>
-      </w:pPr>
-      <w:bookmarkStart w:id="1" w:name="_GoBack"/>
-      <w:bookmarkEnd w:id="1"/>
-    </w:p>
-    <w:p>
-      <w:pPr>
-        <w:pStyle w:val="ae"/>
-        <w:rPr>
-          <w:lang w:eastAsia="ja-JP"/>
-        </w:rPr>
-      </w:pPr>
-      <w:r>
-        <w:rPr>
-          <w:rFonts w:hint="eastAsia"/>
-          <w:lang w:eastAsia="ja-JP"/>
-        </w:rPr>
-        <w:t>[</w:t>
-      </w:r>
-      <w:r>
-        <w:rPr>
-          <w:lang w:eastAsia="ja-JP"/>
-        </w:rPr>
-        <w:t>Creative Solutions]</w:t>
-      </w:r>
-    </w:p>
-    <w:p>
-      <w:pPr>
-        <w:pStyle w:val="ae"/>
-        <w:rPr>
-          <w:rFonts w:hint="eastAsia"/>
-          <w:lang w:eastAsia="ja-JP"/>
-        </w:rPr>
-      </w:pPr>
-      <w:r>
-        <w:rPr>
-          <w:rFonts w:hint="eastAsia"/>
-          <w:lang w:eastAsia="ja-JP"/>
-        </w:rPr>
-        <w:t>プロセス改善のアイデア</w:t>
-      </w:r>
-      <w:r>
-        <w:rPr>
-          <w:rFonts w:hint="eastAsia"/>
-          <w:lang w:eastAsia="ja-JP"/>
-        </w:rPr>
-        <w:t>と具体的な方法論がない大会社で、既存文化の技術重視を活用して施策を発見・拡大していった点</w:t>
-      </w:r>
-    </w:p>
-    <w:p>
-      <w:pPr>
-        <w:pStyle w:val="ae"/>
-        <w:rPr>
-          <w:lang w:eastAsia="ja-JP"/>
-        </w:rPr>
-      </w:pPr>
-      <w:r>
-        <w:rPr>
-          <w:rFonts w:hint="eastAsia"/>
-          <w:lang w:eastAsia="ja-JP"/>
-        </w:rPr>
-        <w:t>・</w:t>
-      </w:r>
-      <w:r>
-        <w:rPr>
-          <w:lang w:eastAsia="ja-JP"/>
-        </w:rPr>
-        <w:t>Product Discovery</w:t>
-      </w:r>
-      <w:r>
-        <w:rPr>
-          <w:rFonts w:hint="eastAsia"/>
-          <w:lang w:eastAsia="ja-JP"/>
-        </w:rPr>
-        <w:t>・</w:t>
-      </w:r>
-      <w:r>
-        <w:rPr>
-          <w:lang w:eastAsia="ja-JP"/>
-        </w:rPr>
-        <w:t>Build-measure-learn</w:t>
-      </w:r>
-      <w:r>
-        <w:rPr>
-          <w:rFonts w:hint="eastAsia"/>
-          <w:lang w:eastAsia="ja-JP"/>
-        </w:rPr>
-        <w:t>を、新規プロダクトではなく会社の改善に活用</w:t>
-      </w:r>
-    </w:p>
-    <w:p>
-      <w:pPr>
-        <w:pStyle w:val="ae"/>
-        <w:rPr>
-          <w:rFonts w:hint="eastAsia"/>
-          <w:lang w:eastAsia="ja-JP"/>
-        </w:rPr>
-      </w:pPr>
-      <w:r>
-        <w:rPr>
-          <w:rFonts w:hint="eastAsia"/>
-          <w:lang w:eastAsia="ja-JP"/>
-        </w:rPr>
-        <w:t>・技術のバックボーンを活用して</w:t>
-      </w:r>
-    </w:p>
-    <w:p>
-      <w:pPr>
-        <w:pStyle w:val="ae"/>
-        <w:rPr>
-          <w:lang w:eastAsia="ja-JP"/>
-        </w:rPr>
-      </w:pPr>
-      <w:r>
-        <w:rPr>
-          <w:rFonts w:hint="eastAsia"/>
-          <w:lang w:eastAsia="ja-JP"/>
-        </w:rPr>
-        <w:t>・ビジネス的な成果につなげた</w:t>
-      </w:r>
-      <w:r>
-        <w:rPr>
-          <w:rFonts w:hint="eastAsia"/>
-          <w:lang w:eastAsia="ja-JP"/>
-        </w:rPr>
-        <w:t>こと</w:t>
-      </w:r>
-    </w:p>
-    <w:p>
-      <w:pPr>
-        <w:pStyle w:val="ae"/>
-        <w:rPr>
-          <w:lang w:eastAsia="ja-JP"/>
-        </w:rPr>
-      </w:pPr>
-    </w:p>
-    <w:p>
-      <w:pPr>
-        <w:pStyle w:val="ae"/>
-        <w:rPr>
-          <w:rFonts w:hint="eastAsia"/>
-          <w:lang w:eastAsia="ja-JP"/>
-        </w:rPr>
-      </w:pPr>
-    </w:p>
-    <w:p>
-      <w:pPr>
-        <w:pStyle w:val="ae"/>
-        <w:rPr>
-          <w:lang w:eastAsia="ja-JP"/>
-        </w:rPr>
-      </w:pPr>
-      <w:r>
-        <w:rPr>
-          <w:rFonts w:hint="eastAsia"/>
-          <w:lang w:eastAsia="ja-JP"/>
-        </w:rPr>
-        <w:t>[</w:t>
-      </w:r>
-      <w:r>
-        <w:rPr>
-          <w:lang w:eastAsia="ja-JP"/>
-        </w:rPr>
-        <w:t>Different]</w:t>
-      </w:r>
-    </w:p>
-    <w:p>
-      <w:pPr>
-        <w:pStyle w:val="ae"/>
-        <w:rPr>
-          <w:lang w:eastAsia="ja-JP"/>
-        </w:rPr>
-      </w:pPr>
-      <w:r>
-        <w:rPr>
-          <w:rFonts w:hint="eastAsia"/>
-          <w:lang w:eastAsia="ja-JP"/>
-        </w:rPr>
-        <w:t>技術偏重で、</w:t>
-      </w:r>
-      <w:r>
-        <w:rPr>
-          <w:rFonts w:hint="eastAsia"/>
-          <w:lang w:eastAsia="ja-JP"/>
-        </w:rPr>
-        <w:t>プロセス改善</w:t>
-      </w:r>
-      <w:r>
-        <w:rPr>
-          <w:rFonts w:hint="eastAsia"/>
-          <w:lang w:eastAsia="ja-JP"/>
-        </w:rPr>
-        <w:t>・アジャイル</w:t>
-      </w:r>
-      <w:r>
-        <w:rPr>
-          <w:rFonts w:hint="eastAsia"/>
-          <w:lang w:eastAsia="ja-JP"/>
-        </w:rPr>
-        <w:t>に関心がない会社</w:t>
-      </w:r>
-      <w:r>
-        <w:rPr>
-          <w:rFonts w:hint="eastAsia"/>
-          <w:lang w:eastAsia="ja-JP"/>
-        </w:rPr>
-        <w:t>文化・環境で、</w:t>
-      </w:r>
-      <w:r>
-        <w:rPr>
-          <w:rFonts w:hint="eastAsia"/>
-          <w:lang w:eastAsia="ja-JP"/>
-        </w:rPr>
-        <w:t>役割・組織を超えた改善活動を行い、結果全社的な改善につなげられている点。</w:t>
-      </w:r>
-    </w:p>
-    <w:p>
-      <w:pPr>
-        <w:pStyle w:val="ae"/>
-        <w:rPr>
-          <w:rFonts w:hint="eastAsia"/>
-          <w:lang w:eastAsia="ja-JP"/>
-        </w:rPr>
-      </w:pPr>
-      <w:r>
-        <w:rPr>
-          <w:rFonts w:hint="eastAsia"/>
-          <w:lang w:eastAsia="ja-JP"/>
-        </w:rPr>
-        <w:t>A</w:t>
-      </w:r>
-      <w:r>
-        <w:rPr>
-          <w:lang w:eastAsia="ja-JP"/>
-        </w:rPr>
-        <w:t>gile Coach</w:t>
-      </w:r>
-      <w:r>
-        <w:rPr>
-          <w:rFonts w:hint="eastAsia"/>
-          <w:lang w:eastAsia="ja-JP"/>
-        </w:rPr>
-        <w:t>の経験を活かした</w:t>
-      </w:r>
+      </w:pPr>
     </w:p>
   </w:comment>
-  <w:comment w:id="2" w:author="Microsoft Office User" w:date="2019-12-20T11:55:00Z" w:initials="MOU">
-    <w:p>
-      <w:pPr>
-        <w:pStyle w:val="ae"/>
-        <w:rPr>
-          <w:lang w:eastAsia="ja-JP"/>
-        </w:rPr>
-      </w:pPr>
-      <w:r>
-        <w:rPr>
-          <w:rStyle w:val="ad"/>
-        </w:rPr>
-        <w:annotationRef/>
-      </w:r>
-      <w:r>
-        <w:rPr>
-          <w:rFonts w:hint="eastAsia"/>
-          <w:lang w:eastAsia="ja-JP"/>
-        </w:rPr>
-        <w:t>[</w:t>
-      </w:r>
-      <w:r>
-        <w:rPr>
-          <w:lang w:eastAsia="ja-JP"/>
-        </w:rPr>
-        <w:t>Special Challenges]</w:t>
-      </w:r>
-    </w:p>
-    <w:p>
-      <w:pPr>
-        <w:pStyle w:val="ae"/>
-        <w:rPr>
-          <w:lang w:eastAsia="ja-JP"/>
-        </w:rPr>
-      </w:pPr>
-      <w:r>
-        <w:rPr>
-          <w:rFonts w:hint="eastAsia"/>
-          <w:lang w:eastAsia="ja-JP"/>
-        </w:rPr>
-        <w:t>・本番障害多発などの課題認識が全社的に認識・共有されておらず、味方がいない</w:t>
-      </w:r>
-    </w:p>
-    <w:p>
-      <w:pPr>
-        <w:pStyle w:val="ae"/>
-        <w:rPr>
-          <w:lang w:eastAsia="ja-JP"/>
-        </w:rPr>
-      </w:pPr>
-    </w:p>
-    <w:p>
-      <w:pPr>
-        <w:pStyle w:val="ae"/>
-        <w:rPr>
-          <w:lang w:eastAsia="ja-JP"/>
-        </w:rPr>
-      </w:pPr>
-      <w:r>
-        <w:rPr>
-          <w:rFonts w:hint="eastAsia"/>
-          <w:lang w:eastAsia="ja-JP"/>
-        </w:rPr>
-        <w:t>・役職を設けただけで、具体的な課題認識・解決方針のアイデアを誰も持っていない</w:t>
-      </w:r>
-    </w:p>
-    <w:p>
-      <w:pPr>
-        <w:pStyle w:val="ae"/>
-        <w:rPr>
-          <w:lang w:eastAsia="ja-JP"/>
-        </w:rPr>
-      </w:pPr>
-      <w:r>
-        <w:rPr>
-          <w:rFonts w:hint="eastAsia"/>
-          <w:lang w:eastAsia="ja-JP"/>
-        </w:rPr>
-        <w:t>・</w:t>
-      </w:r>
-      <w:r>
-        <w:rPr>
-          <w:lang w:eastAsia="ja-JP"/>
-        </w:rPr>
-        <w:t>PMBOK</w:t>
-      </w:r>
-      <w:r>
-        <w:rPr>
-          <w:rFonts w:hint="eastAsia"/>
-          <w:lang w:eastAsia="ja-JP"/>
-        </w:rPr>
-        <w:t>ベースの標準化へ邁進しようとし始めていた</w:t>
-      </w:r>
-    </w:p>
-    <w:p>
-      <w:pPr>
-        <w:pStyle w:val="ae"/>
-        <w:rPr>
-          <w:lang w:eastAsia="ja-JP"/>
-        </w:rPr>
-      </w:pPr>
-    </w:p>
-    <w:p>
-      <w:pPr>
-        <w:pStyle w:val="ae"/>
-        <w:rPr>
-          <w:lang w:eastAsia="ja-JP"/>
-        </w:rPr>
-      </w:pPr>
-      <w:r>
-        <w:rPr>
-          <w:rFonts w:hint="eastAsia"/>
-          <w:lang w:eastAsia="ja-JP"/>
-        </w:rPr>
-        <w:t>[</w:t>
-      </w:r>
-      <w:r>
-        <w:rPr>
-          <w:lang w:eastAsia="ja-JP"/>
-        </w:rPr>
-        <w:t>Creative Solutions]</w:t>
-      </w:r>
-    </w:p>
-    <w:p>
-      <w:pPr>
-        <w:pStyle w:val="ae"/>
-        <w:rPr>
-          <w:lang w:eastAsia="ja-JP"/>
-        </w:rPr>
-      </w:pPr>
-      <w:r>
-        <w:rPr>
-          <w:rFonts w:hint="eastAsia"/>
-          <w:lang w:eastAsia="ja-JP"/>
-        </w:rPr>
-        <w:t>・結果的に「</w:t>
-      </w:r>
-      <w:r>
-        <w:rPr>
-          <w:lang w:eastAsia="ja-JP"/>
-        </w:rPr>
-        <w:t>Product Discovery</w:t>
-      </w:r>
-      <w:r>
-        <w:rPr>
-          <w:rFonts w:hint="eastAsia"/>
-          <w:lang w:eastAsia="ja-JP"/>
-        </w:rPr>
-        <w:t>」</w:t>
-      </w:r>
-    </w:p>
-    <w:p>
-      <w:pPr>
-        <w:pStyle w:val="ae"/>
-        <w:rPr>
-          <w:lang w:eastAsia="ja-JP"/>
-        </w:rPr>
-      </w:pPr>
-      <w:r>
-        <w:rPr>
-          <w:rFonts w:hint="eastAsia"/>
-          <w:lang w:eastAsia="ja-JP"/>
-        </w:rPr>
-        <w:t>・実は何をやっても</w:t>
-      </w:r>
-      <w:r>
-        <w:rPr>
-          <w:rFonts w:hint="eastAsia"/>
-          <w:lang w:eastAsia="ja-JP"/>
-        </w:rPr>
-        <w:t>、</w:t>
-      </w:r>
-      <w:r>
-        <w:rPr>
-          <w:rFonts w:hint="eastAsia"/>
-          <w:lang w:eastAsia="ja-JP"/>
-        </w:rPr>
-        <w:t>成果を出せれば正解</w:t>
-      </w:r>
-    </w:p>
-    <w:p>
-      <w:pPr>
-        <w:pStyle w:val="ae"/>
-        <w:rPr>
-          <w:lang w:eastAsia="ja-JP"/>
-        </w:rPr>
-      </w:pPr>
-    </w:p>
-    <w:p>
-      <w:pPr>
-        <w:pStyle w:val="ae"/>
-        <w:rPr>
-          <w:lang w:eastAsia="ja-JP"/>
-        </w:rPr>
-      </w:pPr>
-      <w:r>
-        <w:rPr>
-          <w:rFonts w:hint="eastAsia"/>
-          <w:lang w:eastAsia="ja-JP"/>
-        </w:rPr>
-        <w:t>[</w:t>
-      </w:r>
-      <w:r>
-        <w:rPr>
-          <w:lang w:eastAsia="ja-JP"/>
-        </w:rPr>
-        <w:t>Different]</w:t>
-      </w:r>
-    </w:p>
-    <w:p>
-      <w:pPr>
-        <w:pStyle w:val="ae"/>
-        <w:rPr>
-          <w:lang w:eastAsia="ja-JP"/>
-        </w:rPr>
-      </w:pPr>
-      <w:r>
-        <w:rPr>
-          <w:rFonts w:hint="eastAsia"/>
-          <w:lang w:eastAsia="ja-JP"/>
-        </w:rPr>
-        <w:t>・あ</w:t>
-      </w:r>
-    </w:p>
-  </w:comment>
-  <w:comment w:id="3" w:author="Microsoft Office User" w:date="2019-12-20T12:01:00Z" w:initials="MOU">
-    <w:p>
-      <w:pPr>
-        <w:pStyle w:val="ae"/>
-        <w:rPr>
-          <w:lang w:eastAsia="ja-JP"/>
-        </w:rPr>
-      </w:pPr>
-      <w:r>
-        <w:rPr>
-          <w:rStyle w:val="ad"/>
-        </w:rPr>
-        <w:annotationRef/>
-      </w:r>
-      <w:r>
-        <w:rPr>
-          <w:rFonts w:hint="eastAsia"/>
-          <w:lang w:eastAsia="ja-JP"/>
-        </w:rPr>
-        <w:t>[</w:t>
-      </w:r>
-      <w:r>
-        <w:rPr>
-          <w:lang w:eastAsia="ja-JP"/>
-        </w:rPr>
-        <w:t>Special Challenges]</w:t>
-      </w:r>
-    </w:p>
-    <w:p>
-      <w:pPr>
-        <w:pStyle w:val="ae"/>
-        <w:rPr>
-          <w:lang w:eastAsia="ja-JP"/>
-        </w:rPr>
-      </w:pPr>
-      <w:r>
-        <w:rPr>
-          <w:rFonts w:hint="eastAsia"/>
-          <w:lang w:eastAsia="ja-JP"/>
-        </w:rPr>
-        <w:t>・ガイドラインをやたらと要求されるが、全く機能せず</w:t>
-      </w:r>
-    </w:p>
-    <w:p>
-      <w:pPr>
-        <w:pStyle w:val="ae"/>
-        <w:rPr>
-          <w:lang w:eastAsia="ja-JP"/>
-        </w:rPr>
-      </w:pPr>
-    </w:p>
-    <w:p>
-      <w:pPr>
-        <w:pStyle w:val="ae"/>
-        <w:rPr>
-          <w:lang w:eastAsia="ja-JP"/>
-        </w:rPr>
-      </w:pPr>
-      <w:r>
-        <w:rPr>
-          <w:rFonts w:hint="eastAsia"/>
-          <w:lang w:eastAsia="ja-JP"/>
-        </w:rPr>
-        <w:t>[</w:t>
-      </w:r>
-      <w:r>
-        <w:rPr>
-          <w:lang w:eastAsia="ja-JP"/>
-        </w:rPr>
-        <w:t>Creative Solutions]</w:t>
-      </w:r>
-    </w:p>
-    <w:p>
-      <w:pPr>
-        <w:pStyle w:val="ae"/>
-        <w:rPr>
-          <w:lang w:eastAsia="ja-JP"/>
-        </w:rPr>
-      </w:pPr>
-      <w:r>
-        <w:rPr>
-          <w:rFonts w:hint="eastAsia"/>
-          <w:lang w:eastAsia="ja-JP"/>
-        </w:rPr>
-        <w:t>・一緒に働いて成果を出す</w:t>
-      </w:r>
-    </w:p>
-    <w:p>
-      <w:pPr>
-        <w:pStyle w:val="ae"/>
-        <w:rPr>
-          <w:lang w:eastAsia="ja-JP"/>
-        </w:rPr>
-      </w:pPr>
-    </w:p>
-    <w:p>
-      <w:pPr>
-        <w:pStyle w:val="ae"/>
-        <w:rPr>
-          <w:lang w:eastAsia="ja-JP"/>
-        </w:rPr>
-      </w:pPr>
-      <w:r>
-        <w:rPr>
-          <w:rFonts w:hint="eastAsia"/>
-          <w:lang w:eastAsia="ja-JP"/>
-        </w:rPr>
-        <w:t>[</w:t>
-      </w:r>
-      <w:r>
-        <w:rPr>
-          <w:lang w:eastAsia="ja-JP"/>
-        </w:rPr>
-        <w:t>Different]</w:t>
-      </w:r>
-    </w:p>
-    <w:p>
-      <w:pPr>
-        <w:pStyle w:val="ae"/>
-        <w:rPr>
-          <w:lang w:eastAsia="ja-JP"/>
-        </w:rPr>
-      </w:pPr>
-      <w:r>
-        <w:rPr>
-          <w:rFonts w:hint="eastAsia"/>
-          <w:lang w:eastAsia="ja-JP"/>
-        </w:rPr>
-        <w:t>・あ</w:t>
-      </w:r>
-    </w:p>
-    <w:p>
-      <w:pPr>
-        <w:pStyle w:val="ae"/>
-      </w:pPr>
-    </w:p>
-  </w:comment>
-  <w:comment w:id="4" w:author="Microsoft Office User" w:date="2019-12-20T12:02:00Z" w:initials="MOU">
+  <w:comment w:id="3" w:author="Microsoft Office User" w:date="2019-12-20T12:02:00Z" w:initials="MOU">
     <w:p>
       <w:pPr>
         <w:pStyle w:val="ae"/>
@@ -10589,7 +10487,7 @@
 </file>
 
 <file path=customXml/itemProps1.xml><?xml version="1.0" encoding="utf-8"?>
-<ds:datastoreItem xmlns:ds="http://schemas.openxmlformats.org/officeDocument/2006/customXml" ds:itemID="{BD75EBD1-84D5-484F-9178-846393AD62BE}">
+<ds:datastoreItem xmlns:ds="http://schemas.openxmlformats.org/officeDocument/2006/customXml" ds:itemID="{73331737-BAE2-5A45-8664-193E5B5AB520}">
   <ds:schemaRefs>
     <ds:schemaRef ds:uri="http://schemas.openxmlformats.org/officeDocument/2006/bibliography"/>
   </ds:schemaRefs>

</xml_diff>

<commit_message>
Revised: Chapter 2 - Challenges
</commit_message>
<xml_diff>
--- a/Agile2020_paper.docx
+++ b/Agile2020_paper.docx
@@ -335,7 +335,6 @@
         <w:pStyle w:val="InitialBodyText"/>
         <w:ind w:firstLineChars="142" w:firstLine="284"/>
         <w:rPr>
-          <w:rFonts w:hint="eastAsia"/>
           <w:lang w:eastAsia="ja-JP"/>
         </w:rPr>
       </w:pPr>
@@ -374,7 +373,7 @@
         <w:rPr>
           <w:szCs w:val="20"/>
         </w:rPr>
-        <w:t>CLARIFY DEMANDS AND RESPONSIBILITIES TO START</w:t>
+        <w:t>ESTABLISH SET ROLE BY ATTRACTING DECISION-MAKERS AND COLLEAGUES</w:t>
       </w:r>
       <w:commentRangeEnd w:id="0"/>
       <w:r>
@@ -407,31 +406,7 @@
         <w:rPr>
           <w:lang w:eastAsia="ja-JP"/>
         </w:rPr>
-        <w:t>When I joined LINE Corporation, there were lots of problems</w:t>
-      </w:r>
-      <w:r>
-        <w:rPr>
-          <w:lang w:eastAsia="ja-JP"/>
-        </w:rPr>
-        <w:t>,</w:t>
-      </w:r>
-      <w:r>
-        <w:rPr>
-          <w:lang w:eastAsia="ja-JP"/>
-        </w:rPr>
-        <w:t xml:space="preserve"> which relate to not only software quality but </w:t>
-      </w:r>
-      <w:r>
-        <w:rPr>
-          <w:lang w:eastAsia="ja-JP"/>
-        </w:rPr>
-        <w:t xml:space="preserve">also </w:t>
-      </w:r>
-      <w:r>
-        <w:rPr>
-          <w:lang w:eastAsia="ja-JP"/>
-        </w:rPr>
-        <w:t>a variety of software and organizational problems.</w:t>
+        <w:t>After joining LINE Corporation, I faced with tons of challenges to start my work as SET.</w:t>
       </w:r>
     </w:p>
     <w:p>
@@ -446,19 +421,7 @@
         <w:rPr>
           <w:lang w:eastAsia="ja-JP"/>
         </w:rPr>
-        <w:t>The biggest challenge was the confusions and disagreements about SET among stakeholders. There were no clear objective, missions, and responsibilities of SET. Additionally, there were no shared understanding</w:t>
-      </w:r>
-      <w:r>
-        <w:rPr>
-          <w:lang w:eastAsia="ja-JP"/>
-        </w:rPr>
-        <w:t>s</w:t>
-      </w:r>
-      <w:r>
-        <w:rPr>
-          <w:lang w:eastAsia="ja-JP"/>
-        </w:rPr>
-        <w:t xml:space="preserve"> about SET. Therefore, I needed to clarify them at first.</w:t>
+        <w:t>The biggest challenge was that a sense of crisis about increase of outages was not shared among employees. Only a few decision-makers were acknowledged and concerned about emergencies to solve negative impacts of outages to LINE users and company's profits as rapidly as possible.</w:t>
       </w:r>
     </w:p>
     <w:p>
@@ -473,7 +436,19 @@
         <w:rPr>
           <w:lang w:eastAsia="ja-JP"/>
         </w:rPr>
-        <w:t>Other big challenge was that I was a newbie of LINE Corporation and I didn't have enough knowledge of our services, architectures, technologies used, and so on.</w:t>
+        <w:t>Additionally, there were no clear ideas and solutions for increase of outages in the company. LINE Corporation had not experienced process improvements until then because of its very strongly technology-oriented fashion. Wide adoption to Microservice Architecture became a barr</w:t>
+      </w:r>
+      <w:r>
+        <w:rPr>
+          <w:lang w:eastAsia="ja-JP"/>
+        </w:rPr>
+        <w:t>i</w:t>
+      </w:r>
+      <w:r>
+        <w:rPr>
+          <w:lang w:eastAsia="ja-JP"/>
+        </w:rPr>
+        <w:t>er to consider solutions beyond each service or technical silos.</w:t>
       </w:r>
     </w:p>
     <w:p>
@@ -488,37 +463,14 @@
         <w:rPr>
           <w:lang w:eastAsia="ja-JP"/>
         </w:rPr>
-        <w:t>Moreover, there were few leaders to solve problems</w:t>
-      </w:r>
-      <w:r>
-        <w:rPr>
-          <w:lang w:eastAsia="ja-JP"/>
-        </w:rPr>
-        <w:t>,</w:t>
-      </w:r>
-      <w:r>
-        <w:rPr>
-          <w:lang w:eastAsia="ja-JP"/>
-        </w:rPr>
-        <w:t xml:space="preserve"> which affect more than one team and/or service. In other words, few leaders could act beyond silos. We have been widely adopting to Microservice Architecture. It was critical to overcome this problem for solving outages quickly and properly with </w:t>
-      </w:r>
-      <w:r>
-        <w:rPr>
-          <w:lang w:eastAsia="ja-JP"/>
-        </w:rPr>
-        <w:t>fewer</w:t>
-      </w:r>
-      <w:r>
-        <w:rPr>
-          <w:lang w:eastAsia="ja-JP"/>
-        </w:rPr>
-        <w:t xml:space="preserve"> impacts to users.</w:t>
+        <w:t>Moreover, there were no shared understanding and consensus about SET role among decision-makers. LINE Corporation established SET job without clear objective, missions, and responsibilities. The company's intention at that time was very naive that just introducing Test Automation to the company might solve something.</w:t>
       </w:r>
     </w:p>
     <w:p>
       <w:pPr>
         <w:pStyle w:val="InitialBodyText"/>
         <w:rPr>
+          <w:rFonts w:hint="eastAsia"/>
           <w:lang w:eastAsia="ja-JP"/>
         </w:rPr>
       </w:pPr>
@@ -834,7 +786,21 @@
         <w:rPr>
           <w:lang w:eastAsia="ja-JP"/>
         </w:rPr>
-        <w:t xml:space="preserve"> due to frequency of outages, however I didn't define milestones. Through this approach, rough milestones were enough useful for decision makers to understand tasks, plan, and due date easily and quickly. Additionally, they also said that it was OK to update milestones if we knew additional information.</w:t>
+        <w:t xml:space="preserve"> due to frequency of </w:t>
+      </w:r>
+      <w:proofErr w:type="gramStart"/>
+      <w:r>
+        <w:rPr>
+          <w:lang w:eastAsia="ja-JP"/>
+        </w:rPr>
+        <w:t>outages,</w:t>
+      </w:r>
+      <w:proofErr w:type="gramEnd"/>
+      <w:r>
+        <w:rPr>
+          <w:lang w:eastAsia="ja-JP"/>
+        </w:rPr>
+        <w:t xml:space="preserve"> however I didn't define milestones. Through this approach, rough milestones were enough useful for decision makers to understand tasks, plan, and due date easily and quickly. Additionally, they also said that it was OK to update milestones if we knew additional information.</w:t>
       </w:r>
       <w:r>
         <w:rPr>
@@ -1793,7 +1759,21 @@
         <w:rPr>
           <w:lang w:eastAsia="ja-JP"/>
         </w:rPr>
-        <w:t>, however, it didn't become established in the product development team. We implemented test scripts for these APIs, called them via CI servers periodically, and notified errors and failures to the product development team quickly. We utilized Test Automation and CI as a failure detection system. We also used the common technologies like JUnit, Spring Boot, Jenkins, and so on for the product development team. Failure detection worked partially and some developers started implementing them. Although, test scripts written in JUnit were hard to read, implement, and maintain for most of developers</w:t>
+        <w:t xml:space="preserve">, however, it didn't become established in the product development team. We implemented test scripts for these APIs, called them via CI servers periodically, and notified errors and failures to the product development team quickly. We utilized Test Automation and CI as a failure detection system. We also used the common technologies like JUnit, Spring Boot, Jenkins, and so on for the product development team. Failure detection worked </w:t>
+      </w:r>
+      <w:proofErr w:type="gramStart"/>
+      <w:r>
+        <w:rPr>
+          <w:lang w:eastAsia="ja-JP"/>
+        </w:rPr>
+        <w:t>partially</w:t>
+      </w:r>
+      <w:proofErr w:type="gramEnd"/>
+      <w:r>
+        <w:rPr>
+          <w:lang w:eastAsia="ja-JP"/>
+        </w:rPr>
+        <w:t xml:space="preserve"> and some developers started implementing them. Although, test scripts written in JUnit were hard to read, implement, and maintain for most of developers</w:t>
       </w:r>
       <w:r>
         <w:rPr>
@@ -2004,7 +1984,23 @@
           <w:sz w:val="20"/>
           <w:lang w:eastAsia="ja-JP"/>
         </w:rPr>
-        <w:t>After decision to use Karate framework, we SETs and the product development team members started rewriting test scripts from JUnit to Karate collaboratively. SETs wrote examples at first. SETs guided "Developer Testing" to achieve and expand "Build Quality In" idea by working with developers. SETs supported solving architectural problems of Karate. After 3 months' collaborative work, finally failure detection system with Karate became established in this product development team.</w:t>
+        <w:t xml:space="preserve">After decision to use Karate framework, we </w:t>
+      </w:r>
+      <w:proofErr w:type="gramStart"/>
+      <w:r>
+        <w:rPr>
+          <w:sz w:val="20"/>
+          <w:lang w:eastAsia="ja-JP"/>
+        </w:rPr>
+        <w:t>SETs</w:t>
+      </w:r>
+      <w:proofErr w:type="gramEnd"/>
+      <w:r>
+        <w:rPr>
+          <w:sz w:val="20"/>
+          <w:lang w:eastAsia="ja-JP"/>
+        </w:rPr>
+        <w:t xml:space="preserve"> and the product development team members started rewriting test scripts from JUnit to Karate collaboratively. SETs wrote examples at first. SETs guided "Developer Testing" to achieve and expand "Build Quality In" idea by working with developers. SETs supported solving architectural problems of Karate. After 3 months' collaborative work, finally failure detection system with Karate became established in this product development team.</w:t>
       </w:r>
     </w:p>
     <w:p>
@@ -2420,7 +2416,23 @@
           <w:sz w:val="20"/>
           <w:lang w:eastAsia="ja-JP"/>
         </w:rPr>
-        <w:t xml:space="preserve"> writes test scripts with Karate routinely. He often says that the Product Manager may disturb the team by writing production codes, but can contribute to the team by writing test scripts! He is utilizing test scripts to understand behavior of the product deeply, to clarify next actions and goals of the product and the team, and to guide team members doing Developer Testing for Build Quality In.</w:t>
+        <w:t xml:space="preserve"> writes test scripts with Karate routinely. He often says that the Product Manager may disturb the team by writing production </w:t>
+      </w:r>
+      <w:proofErr w:type="gramStart"/>
+      <w:r>
+        <w:rPr>
+          <w:sz w:val="20"/>
+          <w:lang w:eastAsia="ja-JP"/>
+        </w:rPr>
+        <w:t>codes, but</w:t>
+      </w:r>
+      <w:proofErr w:type="gramEnd"/>
+      <w:r>
+        <w:rPr>
+          <w:sz w:val="20"/>
+          <w:lang w:eastAsia="ja-JP"/>
+        </w:rPr>
+        <w:t xml:space="preserve"> can contribute to the team by writing test scripts! He is utilizing test scripts to understand behavior of the product deeply, to clarify next actions and goals of the product and the team, and to guide team members doing Developer Testing for Build Quality In.</w:t>
       </w:r>
     </w:p>
     <w:p>
@@ -2435,7 +2447,21 @@
         <w:rPr>
           <w:lang w:eastAsia="ja-JP"/>
         </w:rPr>
-        <w:t>Additionally, we learned a lot of things to improve our approaches through working with them. The consulting-style approach is useful to keep the whole image of activities, however, we cannot approach essential problems. On the other hand, the working-together approach is effective to discover and solve essential problems quickly, but we may lose the whole image of activities because of too focusing on one product development team. Therefore, we should utilize both style</w:t>
+        <w:t xml:space="preserve">Additionally, we learned a lot of things to improve our approaches through working with them. The consulting-style approach is useful to keep the whole image of </w:t>
+      </w:r>
+      <w:proofErr w:type="gramStart"/>
+      <w:r>
+        <w:rPr>
+          <w:lang w:eastAsia="ja-JP"/>
+        </w:rPr>
+        <w:t>activities,</w:t>
+      </w:r>
+      <w:proofErr w:type="gramEnd"/>
+      <w:r>
+        <w:rPr>
+          <w:lang w:eastAsia="ja-JP"/>
+        </w:rPr>
+        <w:t xml:space="preserve"> however, we cannot approach essential problems. On the other hand, the working-together approach is effective to discover and solve essential problems quickly, but we may lose the whole image of activities because of too focusing on one product development team. Therefore, we should utilize both style</w:t>
       </w:r>
       <w:r>
         <w:rPr>
@@ -3184,7 +3210,39 @@
           <w:sz w:val="20"/>
           <w:lang w:eastAsia="ja-JP"/>
         </w:rPr>
-        <w:t>Our approach was to show tracing information of each Microservice on our test report by adding Zipkin's trace ids to call APIs to test. This test report could pinpoint which Microservice failed by utilizing Zipkin's trace ids. It means that we can pinpoint a Product Manager who is responsible for failed Microservice. Additionally, it can reduce MTTR more and save other Product Managers' time. Our approach was utilizing the idea of observability and monitoring via Test Automation. We named this report as "Sebas Report". (The name "Sebas" is derived from a famous butler like Jenkins.)</w:t>
+        <w:t xml:space="preserve">Our approach was to show tracing information of each Microservice on our test report by adding </w:t>
+      </w:r>
+      <w:proofErr w:type="spellStart"/>
+      <w:r>
+        <w:rPr>
+          <w:sz w:val="20"/>
+          <w:lang w:eastAsia="ja-JP"/>
+        </w:rPr>
+        <w:t>Zipkin's</w:t>
+      </w:r>
+      <w:proofErr w:type="spellEnd"/>
+      <w:r>
+        <w:rPr>
+          <w:sz w:val="20"/>
+          <w:lang w:eastAsia="ja-JP"/>
+        </w:rPr>
+        <w:t xml:space="preserve"> trace ids to call APIs to test. This test report could pinpoint which Microservice failed by utilizing </w:t>
+      </w:r>
+      <w:proofErr w:type="spellStart"/>
+      <w:r>
+        <w:rPr>
+          <w:sz w:val="20"/>
+          <w:lang w:eastAsia="ja-JP"/>
+        </w:rPr>
+        <w:t>Zipkin's</w:t>
+      </w:r>
+      <w:proofErr w:type="spellEnd"/>
+      <w:r>
+        <w:rPr>
+          <w:sz w:val="20"/>
+          <w:lang w:eastAsia="ja-JP"/>
+        </w:rPr>
+        <w:t xml:space="preserve"> trace ids. It means that we can pinpoint a Product Manager who is responsible for failed Microservice. Additionally, it can reduce MTTR more and save other Product Managers' time. Our approach was utilizing the idea of observability and monitoring via Test Automation. We named this report as "Sebas Report". (The name "Sebas" is derived from a famous butler like Jenkins.)</w:t>
       </w:r>
     </w:p>
     <w:p>
@@ -3202,7 +3260,23 @@
           <w:sz w:val="20"/>
           <w:lang w:eastAsia="ja-JP"/>
         </w:rPr>
-        <w:t>After the release of Sebas Report, we started promoting Karate and Sebas Report company-wide. Additionally, we started recommending to each product development team to utilize not only reducing MTTR, but reducing lead time for changes, and increasing deployment frequency as KPIs to measure improvement and productivity. I utilized the idea of Four Key Metrics [</w:t>
+        <w:t xml:space="preserve">After the release of Sebas Report, we started promoting Karate and Sebas Report </w:t>
+      </w:r>
+      <w:proofErr w:type="gramStart"/>
+      <w:r>
+        <w:rPr>
+          <w:sz w:val="20"/>
+          <w:lang w:eastAsia="ja-JP"/>
+        </w:rPr>
+        <w:t>company-wide</w:t>
+      </w:r>
+      <w:proofErr w:type="gramEnd"/>
+      <w:r>
+        <w:rPr>
+          <w:sz w:val="20"/>
+          <w:lang w:eastAsia="ja-JP"/>
+        </w:rPr>
+        <w:t>. Additionally, we started recommending to each product development team to utilize not only reducing MTTR, but reducing lead time for changes, and increasing deployment frequency as KPIs to measure improvement and productivity. I utilized the idea of Four Key Metrics [</w:t>
       </w:r>
       <w:r>
         <w:rPr>
@@ -3309,8 +3383,20 @@
       <w:pPr>
         <w:pStyle w:val="1"/>
       </w:pPr>
+      <w:commentRangeStart w:id="3"/>
       <w:r>
         <w:t>LESSONS LEARNED</w:t>
+      </w:r>
+      <w:commentRangeEnd w:id="3"/>
+      <w:r>
+        <w:rPr>
+          <w:rStyle w:val="ad"/>
+          <w:rFonts w:ascii="Times New Roman" w:eastAsiaTheme="minorEastAsia" w:hAnsi="Times New Roman"/>
+          <w:bCs w:val="0"/>
+          <w:caps w:val="0"/>
+          <w:lang w:eastAsia="en-US"/>
+        </w:rPr>
+        <w:commentReference w:id="3"/>
       </w:r>
     </w:p>
     <w:p>
@@ -3384,7 +3470,21 @@
         <w:rPr>
           <w:lang w:eastAsia="ja-JP"/>
         </w:rPr>
-        <w:t>We SET team have been finding and solving problems gradually and extensively by combining technical excellence and Agile methodologies, and adjusting our responsibilities for</w:t>
+        <w:t xml:space="preserve">We SET team have been finding and solving problems gradually and extensively by combining technical excellence and Agile </w:t>
+      </w:r>
+      <w:proofErr w:type="gramStart"/>
+      <w:r>
+        <w:rPr>
+          <w:lang w:eastAsia="ja-JP"/>
+        </w:rPr>
+        <w:t>methodologies, and</w:t>
+      </w:r>
+      <w:proofErr w:type="gramEnd"/>
+      <w:r>
+        <w:rPr>
+          <w:lang w:eastAsia="ja-JP"/>
+        </w:rPr>
+        <w:t xml:space="preserve"> adjusting our responsibilities for</w:t>
       </w:r>
       <w:r>
         <w:rPr>
@@ -3419,8 +3519,20 @@
       <w:pPr>
         <w:pStyle w:val="1"/>
       </w:pPr>
+      <w:commentRangeStart w:id="4"/>
       <w:r>
         <w:t>WHAT'S NEXT?</w:t>
+      </w:r>
+      <w:commentRangeEnd w:id="4"/>
+      <w:r>
+        <w:rPr>
+          <w:rStyle w:val="ad"/>
+          <w:rFonts w:ascii="Times New Roman" w:eastAsiaTheme="minorEastAsia" w:hAnsi="Times New Roman"/>
+          <w:bCs w:val="0"/>
+          <w:caps w:val="0"/>
+          <w:lang w:eastAsia="en-US"/>
+        </w:rPr>
+        <w:commentReference w:id="4"/>
       </w:r>
     </w:p>
     <w:p>
@@ -3494,7 +3606,21 @@
         <w:rPr>
           <w:lang w:eastAsia="ja-JP"/>
         </w:rPr>
-        <w:t>The second one is to organize ideas, terminology, and techniques of Test Automation. There are lots of confusion about the difference among Unit Testing, Integration Testing, API Testing, End-to-end Testing, and so on. It is more than Microservices. Therefore, we started summing up these points as a guideline and reference implementations. We clarified how to distinguish Test Levels and design each test as a guideline. Additionally, we implemented and shared reference implementations of them company-wide. Moreover, we held Hackathon events for teaching Karate. At the first event, attendees could implement tests for their product's APIs within 2 hours.</w:t>
+        <w:t xml:space="preserve">The second one is to organize ideas, terminology, and techniques of Test Automation. There are lots of confusion about the difference among Unit Testing, Integration Testing, API Testing, End-to-end Testing, and so on. It is more than Microservices. Therefore, we started summing up these points as a guideline and reference implementations. We clarified how to distinguish Test Levels and design each test as a guideline. Additionally, we implemented and shared reference implementations of them </w:t>
+      </w:r>
+      <w:proofErr w:type="gramStart"/>
+      <w:r>
+        <w:rPr>
+          <w:lang w:eastAsia="ja-JP"/>
+        </w:rPr>
+        <w:t>company-wide</w:t>
+      </w:r>
+      <w:proofErr w:type="gramEnd"/>
+      <w:r>
+        <w:rPr>
+          <w:lang w:eastAsia="ja-JP"/>
+        </w:rPr>
+        <w:t>. Moreover, we held Hackathon events for teaching Karate. At the first event, attendees could implement tests for their product's APIs within 2 hours.</w:t>
       </w:r>
     </w:p>
     <w:p>
@@ -3574,8 +3700,20 @@
       <w:pPr>
         <w:pStyle w:val="1"/>
       </w:pPr>
+      <w:commentRangeStart w:id="5"/>
       <w:r>
         <w:t>CONCLUSIONS</w:t>
+      </w:r>
+      <w:commentRangeEnd w:id="5"/>
+      <w:r>
+        <w:rPr>
+          <w:rStyle w:val="ad"/>
+          <w:rFonts w:ascii="Times New Roman" w:eastAsiaTheme="minorEastAsia" w:hAnsi="Times New Roman"/>
+          <w:bCs w:val="0"/>
+          <w:caps w:val="0"/>
+          <w:lang w:eastAsia="en-US"/>
+        </w:rPr>
+        <w:commentReference w:id="5"/>
       </w:r>
     </w:p>
     <w:p>
@@ -3846,6 +3984,8 @@
           <w:lang w:eastAsia="ja-JP"/>
         </w:rPr>
       </w:pPr>
+      <w:bookmarkStart w:id="6" w:name="_GoBack"/>
+      <w:bookmarkEnd w:id="6"/>
     </w:p>
     <w:p>
       <w:pPr>
@@ -3898,7 +4038,6 @@
       <w:pPr>
         <w:pStyle w:val="References"/>
         <w:rPr>
-          <w:rFonts w:hint="eastAsia"/>
           <w:lang w:eastAsia="ja-JP"/>
         </w:rPr>
       </w:pPr>
@@ -4552,12 +4691,9 @@
       <w:pPr>
         <w:pStyle w:val="References"/>
         <w:rPr>
-          <w:rFonts w:hint="eastAsia"/>
-          <w:lang w:eastAsia="ja-JP"/>
-        </w:rPr>
-      </w:pPr>
-      <w:bookmarkStart w:id="3" w:name="_GoBack"/>
-      <w:bookmarkEnd w:id="3"/>
+          <w:lang w:eastAsia="ja-JP"/>
+        </w:rPr>
+      </w:pPr>
     </w:p>
     <w:p>
       <w:pPr>
@@ -4627,30 +4763,93 @@
           <w:rFonts w:hint="eastAsia"/>
           <w:lang w:eastAsia="ja-JP"/>
         </w:rPr>
-        <w:t>・本番障害多発などの課題認識が全社的に認識・共有されておらず、味方がいない</w:t>
+        <w:t>・</w:t>
+      </w:r>
+      <w:r>
+        <w:rPr>
+          <w:lang w:eastAsia="ja-JP"/>
+        </w:rPr>
+        <w:t>Outage</w:t>
+      </w:r>
+      <w:r>
+        <w:rPr>
+          <w:rFonts w:hint="eastAsia"/>
+          <w:lang w:eastAsia="ja-JP"/>
+        </w:rPr>
+        <w:t>多発などの課題認識が全社的に認識・共有されて</w:t>
+      </w:r>
+      <w:r>
+        <w:rPr>
+          <w:rFonts w:hint="eastAsia"/>
+          <w:lang w:eastAsia="ja-JP"/>
+        </w:rPr>
+        <w:t>いない</w:t>
       </w:r>
     </w:p>
     <w:p>
       <w:pPr>
         <w:pStyle w:val="ae"/>
         <w:rPr>
-          <w:lang w:eastAsia="ja-JP"/>
-        </w:rPr>
-      </w:pPr>
+          <w:rFonts w:hint="eastAsia"/>
+          <w:lang w:eastAsia="ja-JP"/>
+        </w:rPr>
+      </w:pPr>
+      <w:r>
+        <w:rPr>
+          <w:rFonts w:hint="eastAsia"/>
+          <w:lang w:eastAsia="ja-JP"/>
+        </w:rPr>
+        <w:t>・</w:t>
+      </w:r>
+      <w:r>
+        <w:rPr>
+          <w:rFonts w:hint="eastAsia"/>
+          <w:lang w:eastAsia="ja-JP"/>
+        </w:rPr>
+        <w:t>プロセス改善のアイデアと具体的な方法論がない</w:t>
+      </w:r>
     </w:p>
     <w:p>
       <w:pPr>
         <w:pStyle w:val="ae"/>
         <w:rPr>
-          <w:lang w:eastAsia="ja-JP"/>
-        </w:rPr>
-      </w:pPr>
-      <w:r>
-        <w:rPr>
           <w:rFonts w:hint="eastAsia"/>
           <w:lang w:eastAsia="ja-JP"/>
         </w:rPr>
-        <w:t>・役職を設けただけで、具体的な課題認識・解決方針のアイデアを誰も持っていない</w:t>
+      </w:pPr>
+      <w:r>
+        <w:rPr>
+          <w:rFonts w:hint="eastAsia"/>
+          <w:lang w:eastAsia="ja-JP"/>
+        </w:rPr>
+        <w:t>・</w:t>
+      </w:r>
+      <w:r>
+        <w:rPr>
+          <w:rFonts w:hint="eastAsia"/>
+          <w:lang w:eastAsia="ja-JP"/>
+        </w:rPr>
+        <w:t>S</w:t>
+      </w:r>
+      <w:r>
+        <w:rPr>
+          <w:lang w:eastAsia="ja-JP"/>
+        </w:rPr>
+        <w:t>ET</w:t>
+      </w:r>
+      <w:r>
+        <w:rPr>
+          <w:rFonts w:hint="eastAsia"/>
+          <w:lang w:eastAsia="ja-JP"/>
+        </w:rPr>
+        <w:t>という</w:t>
+      </w:r>
+      <w:r>
+        <w:rPr>
+          <w:rFonts w:hint="eastAsia"/>
+          <w:lang w:eastAsia="ja-JP"/>
+        </w:rPr>
+        <w:t>役職を設けただけで、具体的な課題認識・解決方針のアイデアを誰も持っていない</w:t>
       </w:r>
     </w:p>
     <w:p>
@@ -4669,22 +4868,17 @@
       </w:r>
       <w:r>
         <w:rPr>
-          <w:lang w:eastAsia="ja-JP"/>
-        </w:rPr>
-        <w:t>PMBOK</w:t>
-      </w:r>
-      <w:r>
-        <w:rPr>
           <w:rFonts w:hint="eastAsia"/>
           <w:lang w:eastAsia="ja-JP"/>
         </w:rPr>
-        <w:t>ベースの標準化へ邁進しようとし始めていた</w:t>
+        <w:t>味方がいない</w:t>
       </w:r>
     </w:p>
     <w:p>
       <w:pPr>
         <w:pStyle w:val="ae"/>
         <w:rPr>
+          <w:rFonts w:hint="eastAsia"/>
           <w:lang w:eastAsia="ja-JP"/>
         </w:rPr>
       </w:pPr>
@@ -4714,15 +4908,19 @@
       <w:pPr>
         <w:pStyle w:val="ae"/>
         <w:rPr>
+          <w:b/>
+          <w:bCs/>
           <w:lang w:eastAsia="ja-JP"/>
         </w:rPr>
       </w:pPr>
       <w:r>
         <w:rPr>
           <w:rFonts w:hint="eastAsia"/>
-          <w:lang w:eastAsia="ja-JP"/>
-        </w:rPr>
-        <w:t>プロセス改善のアイデアと具体的な方法論がない大会社で、既存文化の技術重視を活用して施策を発見・拡大していった点</w:t>
+          <w:b/>
+          <w:bCs/>
+          <w:lang w:eastAsia="ja-JP"/>
+        </w:rPr>
+        <w:t>課題発見と解決方法を見つけ、味方を作る</w:t>
       </w:r>
     </w:p>
     <w:p>
@@ -4737,6 +4935,56 @@
           <w:rFonts w:hint="eastAsia"/>
           <w:lang w:eastAsia="ja-JP"/>
         </w:rPr>
+        <w:t>技術重視</w:t>
+      </w:r>
+      <w:r>
+        <w:rPr>
+          <w:rFonts w:hint="eastAsia"/>
+          <w:lang w:eastAsia="ja-JP"/>
+        </w:rPr>
+        <w:t>の既存文化</w:t>
+      </w:r>
+      <w:r>
+        <w:rPr>
+          <w:rFonts w:hint="eastAsia"/>
+          <w:lang w:eastAsia="ja-JP"/>
+        </w:rPr>
+        <w:t>と自身のアジャイルと</w:t>
+      </w:r>
+      <w:r>
+        <w:rPr>
+          <w:rFonts w:hint="eastAsia"/>
+          <w:lang w:eastAsia="ja-JP"/>
+        </w:rPr>
+        <w:t>を</w:t>
+      </w:r>
+      <w:r>
+        <w:rPr>
+          <w:rFonts w:hint="eastAsia"/>
+          <w:lang w:eastAsia="ja-JP"/>
+        </w:rPr>
+        <w:t>組み合わせて、</w:t>
+      </w:r>
+      <w:r>
+        <w:rPr>
+          <w:rFonts w:hint="eastAsia"/>
+          <w:lang w:eastAsia="ja-JP"/>
+        </w:rPr>
+        <w:t>施策を発見・拡大していった点</w:t>
+      </w:r>
+    </w:p>
+    <w:p>
+      <w:pPr>
+        <w:pStyle w:val="ae"/>
+        <w:rPr>
+          <w:lang w:eastAsia="ja-JP"/>
+        </w:rPr>
+      </w:pPr>
+      <w:r>
+        <w:rPr>
+          <w:rFonts w:hint="eastAsia"/>
+          <w:lang w:eastAsia="ja-JP"/>
+        </w:rPr>
         <w:t>・</w:t>
       </w:r>
       <w:r>
@@ -4785,16 +5033,44 @@
       <w:pPr>
         <w:pStyle w:val="ae"/>
         <w:rPr>
+          <w:lang w:eastAsia="ja-JP"/>
+        </w:rPr>
+      </w:pPr>
+      <w:r>
+        <w:rPr>
           <w:rFonts w:hint="eastAsia"/>
           <w:lang w:eastAsia="ja-JP"/>
         </w:rPr>
+        <w:t>・ビジネス的な成果につなげたこと</w:t>
+      </w:r>
+    </w:p>
+    <w:p>
+      <w:pPr>
+        <w:pStyle w:val="ae"/>
+        <w:rPr>
+          <w:lang w:eastAsia="ja-JP"/>
+        </w:rPr>
+      </w:pPr>
+    </w:p>
+    <w:p>
+      <w:pPr>
+        <w:pStyle w:val="ae"/>
+        <w:rPr>
+          <w:lang w:eastAsia="ja-JP"/>
+        </w:rPr>
       </w:pPr>
       <w:r>
         <w:rPr>
           <w:rFonts w:hint="eastAsia"/>
           <w:lang w:eastAsia="ja-JP"/>
         </w:rPr>
-        <w:t>・ビジネス的な成果につなげたこと</w:t>
+        <w:t>[</w:t>
+      </w:r>
+      <w:r>
+        <w:rPr>
+          <w:lang w:eastAsia="ja-JP"/>
+        </w:rPr>
+        <w:t>Different]</w:t>
       </w:r>
     </w:p>
     <w:p>
@@ -4804,6 +5080,13 @@
           <w:lang w:eastAsia="ja-JP"/>
         </w:rPr>
       </w:pPr>
+      <w:r>
+        <w:rPr>
+          <w:rFonts w:hint="eastAsia"/>
+          <w:lang w:eastAsia="ja-JP"/>
+        </w:rPr>
+        <w:t>技術偏重だけでは見つけられない、プロセス改善につながるヒント・活動を関係者に見せ続けて、味方を増やした点。合わせて、自分たち自身の会社に必要なスキルも同時に高めた点。</w:t>
+      </w:r>
     </w:p>
     <w:p>
       <w:pPr>
@@ -4817,56 +5100,7 @@
           <w:rFonts w:hint="eastAsia"/>
           <w:lang w:eastAsia="ja-JP"/>
         </w:rPr>
-        <w:t>[</w:t>
-      </w:r>
-      <w:r>
-        <w:rPr>
-          <w:lang w:eastAsia="ja-JP"/>
-        </w:rPr>
-        <w:t>Different]</w:t>
-      </w:r>
-    </w:p>
-    <w:p>
-      <w:pPr>
-        <w:pStyle w:val="ae"/>
-        <w:rPr>
-          <w:lang w:eastAsia="ja-JP"/>
-        </w:rPr>
-      </w:pPr>
-      <w:r>
-        <w:rPr>
-          <w:rFonts w:hint="eastAsia"/>
-          <w:lang w:eastAsia="ja-JP"/>
-        </w:rPr>
-        <w:t>技術偏重で、プロセス改善・アジャイルに関心がない会社文化・環境で、役割・組織を超えた改善活動を行い、結果全社的な改善につなげられている点。</w:t>
-      </w:r>
-    </w:p>
-    <w:p>
-      <w:pPr>
-        <w:pStyle w:val="ae"/>
-        <w:rPr>
-          <w:lang w:eastAsia="ja-JP"/>
-        </w:rPr>
-      </w:pPr>
-      <w:r>
-        <w:rPr>
-          <w:rFonts w:hint="eastAsia"/>
-          <w:lang w:eastAsia="ja-JP"/>
-        </w:rPr>
-        <w:t>A</w:t>
-      </w:r>
-      <w:r>
-        <w:rPr>
-          <w:lang w:eastAsia="ja-JP"/>
-        </w:rPr>
-        <w:t>gile Coach</w:t>
-      </w:r>
-      <w:r>
-        <w:rPr>
-          <w:rFonts w:hint="eastAsia"/>
-          <w:lang w:eastAsia="ja-JP"/>
-        </w:rPr>
-        <w:t>の経験を活かした</w:t>
+        <w:t>結果、現状の課題発見・解決につながるアイデアを全社に広めるきっかけとなった。</w:t>
       </w:r>
     </w:p>
   </w:comment>
@@ -4880,6 +5114,34 @@
       </w:pPr>
       <w:r>
         <w:rPr>
+          <w:lang w:eastAsia="ja-JP"/>
+        </w:rPr>
+        <w:t>I</w:t>
+      </w:r>
+      <w:r>
+        <w:rPr>
+          <w:lang w:eastAsia="ja-JP"/>
+        </w:rPr>
+        <w:t>mproving product development teams without the relationship of trust, proper tools, and techniques</w:t>
+      </w:r>
+    </w:p>
+    <w:p>
+      <w:pPr>
+        <w:pStyle w:val="ae"/>
+        <w:rPr>
+          <w:lang w:eastAsia="ja-JP"/>
+        </w:rPr>
+      </w:pPr>
+    </w:p>
+    <w:p>
+      <w:pPr>
+        <w:pStyle w:val="ae"/>
+        <w:rPr>
+          <w:lang w:eastAsia="ja-JP"/>
+        </w:rPr>
+      </w:pPr>
+      <w:r>
+        <w:rPr>
           <w:rStyle w:val="ad"/>
         </w:rPr>
         <w:annotationRef/>
@@ -4910,7 +5172,7 @@
           <w:rFonts w:hint="eastAsia"/>
           <w:lang w:eastAsia="ja-JP"/>
         </w:rPr>
-        <w:t>・ガイドラインをやたらと要求されるが、全く機能せず</w:t>
+        <w:t>・ガイドラインやツールの提供を要求されるが、いざやってみると全く改善が定着しない。</w:t>
       </w:r>
     </w:p>
     <w:p>
@@ -4920,6 +5182,13 @@
           <w:lang w:eastAsia="ja-JP"/>
         </w:rPr>
       </w:pPr>
+      <w:r>
+        <w:rPr>
+          <w:rFonts w:hint="eastAsia"/>
+          <w:lang w:eastAsia="ja-JP"/>
+        </w:rPr>
+        <w:t>・本当にチームが困っていることに、適切にアプローチできていない</w:t>
+      </w:r>
     </w:p>
     <w:p>
       <w:pPr>
@@ -4933,6 +5202,36 @@
           <w:rFonts w:hint="eastAsia"/>
           <w:lang w:eastAsia="ja-JP"/>
         </w:rPr>
+        <w:t>・</w:t>
+      </w:r>
+      <w:r>
+        <w:rPr>
+          <w:rFonts w:hint="eastAsia"/>
+          <w:lang w:eastAsia="ja-JP"/>
+        </w:rPr>
+        <w:t>全社的な課題解決に必要なツール・施策を構築しておきたい</w:t>
+      </w:r>
+    </w:p>
+    <w:p>
+      <w:pPr>
+        <w:pStyle w:val="ae"/>
+        <w:rPr>
+          <w:lang w:eastAsia="ja-JP"/>
+        </w:rPr>
+      </w:pPr>
+    </w:p>
+    <w:p>
+      <w:pPr>
+        <w:pStyle w:val="ae"/>
+        <w:rPr>
+          <w:lang w:eastAsia="ja-JP"/>
+        </w:rPr>
+      </w:pPr>
+      <w:r>
+        <w:rPr>
+          <w:rFonts w:hint="eastAsia"/>
+          <w:lang w:eastAsia="ja-JP"/>
+        </w:rPr>
         <w:t>[</w:t>
       </w:r>
       <w:r>
@@ -4954,7 +5253,14 @@
           <w:rFonts w:hint="eastAsia"/>
           <w:lang w:eastAsia="ja-JP"/>
         </w:rPr>
-        <w:t>・一緒に働いて成果を出す</w:t>
+        <w:t>一緒に働</w:t>
+      </w:r>
+      <w:r>
+        <w:rPr>
+          <w:rFonts w:hint="eastAsia"/>
+          <w:lang w:eastAsia="ja-JP"/>
+        </w:rPr>
+        <w:t>くことで、必要な施策・ツールを一緒に発見・提供できたこと</w:t>
       </w:r>
     </w:p>
     <w:p>
@@ -4964,6 +5270,13 @@
           <w:lang w:eastAsia="ja-JP"/>
         </w:rPr>
       </w:pPr>
+      <w:r>
+        <w:rPr>
+          <w:rFonts w:hint="eastAsia"/>
+          <w:lang w:eastAsia="ja-JP"/>
+        </w:rPr>
+        <w:t>・合わせてプロセス改善の仕方を一緒に行って教え込んだ</w:t>
+      </w:r>
     </w:p>
     <w:p>
       <w:pPr>
@@ -4972,6 +5285,14 @@
           <w:lang w:eastAsia="ja-JP"/>
         </w:rPr>
       </w:pPr>
+    </w:p>
+    <w:p>
+      <w:pPr>
+        <w:pStyle w:val="ae"/>
+        <w:rPr>
+          <w:lang w:eastAsia="ja-JP"/>
+        </w:rPr>
+      </w:pPr>
       <w:r>
         <w:rPr>
           <w:rFonts w:hint="eastAsia"/>
@@ -4998,13 +5319,30 @@
           <w:rFonts w:hint="eastAsia"/>
           <w:lang w:eastAsia="ja-JP"/>
         </w:rPr>
-        <w:t>・あ</w:t>
+        <w:t>・</w:t>
+      </w:r>
+      <w:r>
+        <w:rPr>
+          <w:rFonts w:hint="eastAsia"/>
+          <w:lang w:eastAsia="ja-JP"/>
+        </w:rPr>
+        <w:t>実際にチームが「存在自体がモデル」と言われるレベルまで成長した</w:t>
       </w:r>
     </w:p>
     <w:p>
       <w:pPr>
         <w:pStyle w:val="ae"/>
-      </w:pPr>
+        <w:rPr>
+          <w:lang w:eastAsia="ja-JP"/>
+        </w:rPr>
+      </w:pPr>
+      <w:r>
+        <w:rPr>
+          <w:rFonts w:hint="eastAsia"/>
+          <w:lang w:eastAsia="ja-JP"/>
+        </w:rPr>
+        <w:t>・ツールが、全社的なエアポケットを埋められるものだと判明</w:t>
+      </w:r>
     </w:p>
   </w:comment>
   <w:comment w:id="2" w:author="Microsoft Office User" w:date="2019-12-20T12:02:00Z" w:initials="MOU">
@@ -5017,6 +5355,34 @@
       </w:pPr>
       <w:r>
         <w:rPr>
+          <w:lang w:eastAsia="ja-JP"/>
+        </w:rPr>
+        <w:t>P</w:t>
+      </w:r>
+      <w:r>
+        <w:rPr>
+          <w:lang w:eastAsia="ja-JP"/>
+        </w:rPr>
+        <w:t>roceeding company-wide problem-solving without any history of process improvements and proper leaders</w:t>
+      </w:r>
+    </w:p>
+    <w:p>
+      <w:pPr>
+        <w:pStyle w:val="ae"/>
+        <w:rPr>
+          <w:lang w:eastAsia="ja-JP"/>
+        </w:rPr>
+      </w:pPr>
+    </w:p>
+    <w:p>
+      <w:pPr>
+        <w:pStyle w:val="ae"/>
+        <w:rPr>
+          <w:lang w:eastAsia="ja-JP"/>
+        </w:rPr>
+      </w:pPr>
+      <w:r>
+        <w:rPr>
           <w:rStyle w:val="ad"/>
         </w:rPr>
         <w:annotationRef/>
@@ -5047,7 +5413,7 @@
           <w:rFonts w:hint="eastAsia"/>
           <w:lang w:eastAsia="ja-JP"/>
         </w:rPr>
-        <w:t>・ある程度認められた一方で、求められる範囲が「何でも屋」的に</w:t>
+        <w:t>「テスト自動化によるプロセス改善」よりも大幅な施策を求められた点</w:t>
       </w:r>
     </w:p>
     <w:p>
@@ -5057,6 +5423,19 @@
           <w:lang w:eastAsia="ja-JP"/>
         </w:rPr>
       </w:pPr>
+      <w:r>
+        <w:rPr>
+          <w:rFonts w:hint="eastAsia"/>
+          <w:lang w:eastAsia="ja-JP"/>
+        </w:rPr>
+        <w:t>・</w:t>
+      </w:r>
+      <w:r>
+        <w:rPr>
+          <w:lang w:eastAsia="ja-JP"/>
+        </w:rPr>
+        <w:t>Onboarding</w:t>
+      </w:r>
     </w:p>
     <w:p>
       <w:pPr>
@@ -5065,6 +5444,14 @@
           <w:lang w:eastAsia="ja-JP"/>
         </w:rPr>
       </w:pPr>
+    </w:p>
+    <w:p>
+      <w:pPr>
+        <w:pStyle w:val="ae"/>
+        <w:rPr>
+          <w:lang w:eastAsia="ja-JP"/>
+        </w:rPr>
+      </w:pPr>
       <w:r>
         <w:rPr>
           <w:rFonts w:hint="eastAsia"/>
@@ -5098,7 +5485,27 @@
           <w:rFonts w:hint="eastAsia"/>
           <w:lang w:eastAsia="ja-JP"/>
         </w:rPr>
-        <w:t>業務中に勉強し、</w:t>
+        <w:t>L</w:t>
+      </w:r>
+      <w:r>
+        <w:rPr>
+          <w:lang w:eastAsia="ja-JP"/>
+        </w:rPr>
+        <w:t>earning Session</w:t>
+      </w:r>
+      <w:r>
+        <w:rPr>
+          <w:rFonts w:hint="eastAsia"/>
+          <w:lang w:eastAsia="ja-JP"/>
+        </w:rPr>
+        <w:t>で</w:t>
+      </w:r>
+      <w:r>
+        <w:rPr>
+          <w:rFonts w:hint="eastAsia"/>
+          <w:lang w:eastAsia="ja-JP"/>
+        </w:rPr>
+        <w:t>、</w:t>
       </w:r>
       <w:r>
         <w:rPr>
@@ -5121,6 +5528,13 @@
           <w:lang w:eastAsia="ja-JP"/>
         </w:rPr>
       </w:pPr>
+      <w:r>
+        <w:rPr>
+          <w:rFonts w:hint="eastAsia"/>
+          <w:lang w:eastAsia="ja-JP"/>
+        </w:rPr>
+        <w:t>・実験ベースで課題を次々解決</w:t>
+      </w:r>
     </w:p>
     <w:p>
       <w:pPr>
@@ -5169,16 +5583,38 @@
         <w:rPr>
           <w:lang w:eastAsia="ja-JP"/>
         </w:rPr>
-        <w:t>Agile2017/2018</w:t>
+        <w:t>Innovative</w:t>
       </w:r>
       <w:r>
         <w:rPr>
           <w:rFonts w:hint="eastAsia"/>
           <w:lang w:eastAsia="ja-JP"/>
         </w:rPr>
-        <w:t>に参加して習得した知識を、実験して生かした</w:t>
-      </w:r>
-    </w:p>
+        <w:t>な全社改善ソリューションを作り上げた（</w:t>
+      </w:r>
+      <w:r>
+        <w:rPr>
+          <w:lang w:eastAsia="ja-JP"/>
+        </w:rPr>
+        <w:t>Sebas</w:t>
+      </w:r>
+      <w:r>
+        <w:rPr>
+          <w:rFonts w:hint="eastAsia"/>
+          <w:lang w:eastAsia="ja-JP"/>
+        </w:rPr>
+        <w:t>）</w:t>
+      </w:r>
+      <w:r>
+        <w:rPr>
+          <w:rFonts w:hint="eastAsia"/>
+          <w:lang w:eastAsia="ja-JP"/>
+        </w:rPr>
+        <w:t>）</w:t>
+      </w:r>
+    </w:p>
+  </w:comment>
+  <w:comment w:id="3" w:author="Hiroyuki Ito" w:date="2019-12-29T12:46:00Z" w:initials="HI">
     <w:p>
       <w:pPr>
         <w:pStyle w:val="ae"/>
@@ -5188,19 +5624,57 @@
       </w:pPr>
       <w:r>
         <w:rPr>
+          <w:rStyle w:val="ad"/>
+        </w:rPr>
+        <w:annotationRef/>
+      </w:r>
+      <w:r>
+        <w:rPr>
           <w:rFonts w:hint="eastAsia"/>
           <w:lang w:eastAsia="ja-JP"/>
         </w:rPr>
-        <w:t>・実は組織の隠れた課題にミートするものだった</w:t>
-      </w:r>
-    </w:p>
+        <w:t>見直し要</w:t>
+      </w:r>
+    </w:p>
+  </w:comment>
+  <w:comment w:id="4" w:author="Hiroyuki Ito" w:date="2019-12-29T12:46:00Z" w:initials="HI">
     <w:p>
       <w:pPr>
         <w:pStyle w:val="ae"/>
-        <w:rPr>
-          <w:lang w:eastAsia="ja-JP"/>
-        </w:rPr>
-      </w:pPr>
+      </w:pPr>
+      <w:r>
+        <w:rPr>
+          <w:rStyle w:val="ad"/>
+        </w:rPr>
+        <w:annotationRef/>
+      </w:r>
+      <w:r>
+        <w:rPr>
+          <w:rFonts w:hint="eastAsia"/>
+          <w:lang w:eastAsia="ja-JP"/>
+        </w:rPr>
+        <w:t>見直し要</w:t>
+      </w:r>
+    </w:p>
+  </w:comment>
+  <w:comment w:id="5" w:author="Hiroyuki Ito" w:date="2019-12-29T12:46:00Z" w:initials="HI">
+    <w:p>
+      <w:pPr>
+        <w:pStyle w:val="ae"/>
+      </w:pPr>
+      <w:r>
+        <w:rPr>
+          <w:rStyle w:val="ad"/>
+        </w:rPr>
+        <w:annotationRef/>
+      </w:r>
+      <w:r>
+        <w:rPr>
+          <w:rFonts w:hint="eastAsia"/>
+          <w:lang w:eastAsia="ja-JP"/>
+        </w:rPr>
+        <w:t>見直し要</w:t>
+      </w:r>
     </w:p>
   </w:comment>
 </w:comments>
@@ -5211,6 +5685,9 @@
   <w15:commentEx w15:paraId="1E4022BC" w15:done="0"/>
   <w15:commentEx w15:paraId="134D99E5" w15:done="0"/>
   <w15:commentEx w15:paraId="0D6633D4" w15:done="0"/>
+  <w15:commentEx w15:paraId="43B9A056" w15:done="0"/>
+  <w15:commentEx w15:paraId="19E8F825" w15:done="0"/>
+  <w15:commentEx w15:paraId="558CFB35" w15:done="0"/>
 </w15:commentsEx>
 </file>
 
@@ -5219,6 +5696,9 @@
   <w16cid:commentId w16cid:paraId="1E4022BC" w16cid:durableId="21A73520"/>
   <w16cid:commentId w16cid:paraId="134D99E5" w16cid:durableId="21A73682"/>
   <w16cid:commentId w16cid:paraId="0D6633D4" w16cid:durableId="21A736BF"/>
+  <w16cid:commentId w16cid:paraId="43B9A056" w16cid:durableId="21B31E9A"/>
+  <w16cid:commentId w16cid:paraId="19E8F825" w16cid:durableId="21B31EAC"/>
+  <w16cid:commentId w16cid:paraId="558CFB35" w16cid:durableId="21B31EB2"/>
 </w16cid:commentsIds>
 </file>
 
@@ -8107,6 +8587,9 @@
 <w15:people xmlns:wpc="http://schemas.microsoft.com/office/word/2010/wordprocessingCanvas" xmlns:cx="http://schemas.microsoft.com/office/drawing/2014/chartex" xmlns:cx1="http://schemas.microsoft.com/office/drawing/2015/9/8/chartex" xmlns:cx2="http://schemas.microsoft.com/office/drawing/2015/10/21/chartex" xmlns:cx3="http://schemas.microsoft.com/office/drawing/2016/5/9/chartex" xmlns:cx4="http://schemas.microsoft.com/office/drawing/2016/5/10/chartex" xmlns:cx5="http://schemas.microsoft.com/office/drawing/2016/5/11/chartex" xmlns:cx6="http://schemas.microsoft.com/office/drawing/2016/5/12/chartex" xmlns:cx7="http://schemas.microsoft.com/office/drawing/2016/5/13/chartex" xmlns:cx8="http://schemas.microsoft.com/office/drawing/2016/5/14/chartex" xmlns:mc="http://schemas.openxmlformats.org/markup-compatibility/2006" xmlns:aink="http://schemas.microsoft.com/office/drawing/2016/ink" xmlns:am3d="http://schemas.microsoft.com/office/drawing/2017/model3d" xmlns:o="urn:schemas-microsoft-com:office:office" xmlns:r="http://schemas.openxmlformats.org/officeDocument/2006/relationships" xmlns:m="http://schemas.openxmlformats.org/officeDocument/2006/math" xmlns:v="urn:schemas-microsoft-com:vml" xmlns:wp14="http://schemas.microsoft.com/office/word/2010/wordprocessingDrawing" xmlns:wp="http://schemas.openxmlformats.org/drawingml/2006/wordprocessingDrawing" xmlns:w10="urn:schemas-microsoft-com:office:word" xmlns:w="http://schemas.openxmlformats.org/wordprocessingml/2006/main" xmlns:w14="http://schemas.microsoft.com/office/word/2010/wordml" xmlns:w15="http://schemas.microsoft.com/office/word/2012/wordml" xmlns:w16cid="http://schemas.microsoft.com/office/word/2016/wordml/cid" xmlns:w16se="http://schemas.microsoft.com/office/word/2015/wordml/symex" xmlns:wpg="http://schemas.microsoft.com/office/word/2010/wordprocessingGroup" xmlns:wpi="http://schemas.microsoft.com/office/word/2010/wordprocessingInk" xmlns:wne="http://schemas.microsoft.com/office/word/2006/wordml" xmlns:wps="http://schemas.microsoft.com/office/word/2010/wordprocessingShape" mc:Ignorable="w14 w15 w16se w16cid wp14">
   <w15:person w15:author="Microsoft Office User">
     <w15:presenceInfo w15:providerId="None" w15:userId="Microsoft Office User"/>
+  </w15:person>
+  <w15:person w15:author="Hiroyuki Ito">
+    <w15:presenceInfo w15:providerId="Windows Live" w15:userId="dd8e09d4a88c070d"/>
   </w15:person>
 </w15:people>
 </file>
@@ -9942,7 +10425,7 @@
 </file>
 
 <file path=customXml/itemProps1.xml><?xml version="1.0" encoding="utf-8"?>
-<ds:datastoreItem xmlns:ds="http://schemas.openxmlformats.org/officeDocument/2006/customXml" ds:itemID="{02735AA0-CF55-1B41-BA61-813FCB345086}">
+<ds:datastoreItem xmlns:ds="http://schemas.openxmlformats.org/officeDocument/2006/customXml" ds:itemID="{50404CF8-9F3C-1B43-919E-84DC9EBE86F9}">
   <ds:schemaRefs>
     <ds:schemaRef ds:uri="http://schemas.openxmlformats.org/officeDocument/2006/bibliography"/>
   </ds:schemaRefs>

</xml_diff>

<commit_message>
Added comments for next action
</commit_message>
<xml_diff>
--- a/Agile2020_paper.docx
+++ b/Agile2020_paper.docx
@@ -470,7 +470,6 @@
       <w:pPr>
         <w:pStyle w:val="InitialBodyText"/>
         <w:rPr>
-          <w:rFonts w:hint="eastAsia"/>
           <w:lang w:eastAsia="ja-JP"/>
         </w:rPr>
       </w:pPr>
@@ -1692,14 +1691,14 @@
           <w:lang w:eastAsia="ja-JP"/>
         </w:rPr>
       </w:pPr>
-      <w:commentRangeStart w:id="1"/>
+      <w:commentRangeStart w:id="2"/>
       <w:r>
         <w:rPr>
           <w:szCs w:val="20"/>
         </w:rPr>
         <w:t>SHIFT VERTICALLY</w:t>
       </w:r>
-      <w:commentRangeEnd w:id="1"/>
+      <w:commentRangeEnd w:id="2"/>
       <w:r>
         <w:rPr>
           <w:rStyle w:val="ad"/>
@@ -1708,7 +1707,7 @@
           <w:caps w:val="0"/>
           <w:lang w:eastAsia="en-US"/>
         </w:rPr>
-        <w:commentReference w:id="1"/>
+        <w:commentReference w:id="2"/>
       </w:r>
     </w:p>
     <w:p>
@@ -2518,7 +2517,7 @@
           <w:lang w:eastAsia="ja-JP"/>
         </w:rPr>
       </w:pPr>
-      <w:commentRangeStart w:id="2"/>
+      <w:commentRangeStart w:id="3"/>
       <w:r>
         <w:rPr>
           <w:rFonts w:eastAsiaTheme="minorEastAsia"/>
@@ -2527,7 +2526,7 @@
         </w:rPr>
         <w:t>BECOME TRANSFORMATIONAL LEADERS</w:t>
       </w:r>
-      <w:commentRangeEnd w:id="2"/>
+      <w:commentRangeEnd w:id="3"/>
       <w:r>
         <w:rPr>
           <w:rStyle w:val="ad"/>
@@ -2536,7 +2535,7 @@
           <w:caps w:val="0"/>
           <w:lang w:eastAsia="en-US"/>
         </w:rPr>
-        <w:commentReference w:id="2"/>
+        <w:commentReference w:id="3"/>
       </w:r>
     </w:p>
     <w:p>
@@ -3383,11 +3382,11 @@
       <w:pPr>
         <w:pStyle w:val="1"/>
       </w:pPr>
-      <w:commentRangeStart w:id="3"/>
+      <w:commentRangeStart w:id="4"/>
       <w:r>
         <w:t>LESSONS LEARNED</w:t>
       </w:r>
-      <w:commentRangeEnd w:id="3"/>
+      <w:commentRangeEnd w:id="4"/>
       <w:r>
         <w:rPr>
           <w:rStyle w:val="ad"/>
@@ -3396,7 +3395,7 @@
           <w:caps w:val="0"/>
           <w:lang w:eastAsia="en-US"/>
         </w:rPr>
-        <w:commentReference w:id="3"/>
+        <w:commentReference w:id="4"/>
       </w:r>
     </w:p>
     <w:p>
@@ -3519,11 +3518,11 @@
       <w:pPr>
         <w:pStyle w:val="1"/>
       </w:pPr>
-      <w:commentRangeStart w:id="4"/>
+      <w:commentRangeStart w:id="5"/>
       <w:r>
         <w:t>WHAT'S NEXT?</w:t>
       </w:r>
-      <w:commentRangeEnd w:id="4"/>
+      <w:commentRangeEnd w:id="5"/>
       <w:r>
         <w:rPr>
           <w:rStyle w:val="ad"/>
@@ -3532,7 +3531,7 @@
           <w:caps w:val="0"/>
           <w:lang w:eastAsia="en-US"/>
         </w:rPr>
-        <w:commentReference w:id="4"/>
+        <w:commentReference w:id="5"/>
       </w:r>
     </w:p>
     <w:p>
@@ -3700,11 +3699,11 @@
       <w:pPr>
         <w:pStyle w:val="1"/>
       </w:pPr>
-      <w:commentRangeStart w:id="5"/>
+      <w:commentRangeStart w:id="6"/>
       <w:r>
         <w:t>CONCLUSIONS</w:t>
       </w:r>
-      <w:commentRangeEnd w:id="5"/>
+      <w:commentRangeEnd w:id="6"/>
       <w:r>
         <w:rPr>
           <w:rStyle w:val="ad"/>
@@ -3713,7 +3712,7 @@
           <w:caps w:val="0"/>
           <w:lang w:eastAsia="en-US"/>
         </w:rPr>
-        <w:commentReference w:id="5"/>
+        <w:commentReference w:id="6"/>
       </w:r>
     </w:p>
     <w:p>
@@ -3984,8 +3983,6 @@
           <w:lang w:eastAsia="ja-JP"/>
         </w:rPr>
       </w:pPr>
-      <w:bookmarkStart w:id="6" w:name="_GoBack"/>
-      <w:bookmarkEnd w:id="6"/>
     </w:p>
     <w:p>
       <w:pPr>
@@ -4790,9 +4787,23 @@
       <w:pPr>
         <w:pStyle w:val="ae"/>
         <w:rPr>
+          <w:lang w:eastAsia="ja-JP"/>
+        </w:rPr>
+      </w:pPr>
+      <w:r>
+        <w:rPr>
           <w:rFonts w:hint="eastAsia"/>
           <w:lang w:eastAsia="ja-JP"/>
         </w:rPr>
+        <w:t>・プロセス改善のアイデアと具体的な方法論がない</w:t>
+      </w:r>
+    </w:p>
+    <w:p>
+      <w:pPr>
+        <w:pStyle w:val="ae"/>
+        <w:rPr>
+          <w:lang w:eastAsia="ja-JP"/>
+        </w:rPr>
       </w:pPr>
       <w:r>
         <w:rPr>
@@ -4806,79 +4817,55 @@
           <w:rFonts w:hint="eastAsia"/>
           <w:lang w:eastAsia="ja-JP"/>
         </w:rPr>
-        <w:t>プロセス改善のアイデアと具体的な方法論がない</w:t>
+        <w:t>S</w:t>
+      </w:r>
+      <w:r>
+        <w:rPr>
+          <w:lang w:eastAsia="ja-JP"/>
+        </w:rPr>
+        <w:t>ET</w:t>
+      </w:r>
+      <w:r>
+        <w:rPr>
+          <w:rFonts w:hint="eastAsia"/>
+          <w:lang w:eastAsia="ja-JP"/>
+        </w:rPr>
+        <w:t>という</w:t>
+      </w:r>
+      <w:r>
+        <w:rPr>
+          <w:rFonts w:hint="eastAsia"/>
+          <w:lang w:eastAsia="ja-JP"/>
+        </w:rPr>
+        <w:t>役職を設けただけで、具体的な課題認識・解決方針のアイデアを誰も持っていない</w:t>
       </w:r>
     </w:p>
     <w:p>
       <w:pPr>
         <w:pStyle w:val="ae"/>
         <w:rPr>
+          <w:lang w:eastAsia="ja-JP"/>
+        </w:rPr>
+      </w:pPr>
+      <w:r>
+        <w:rPr>
           <w:rFonts w:hint="eastAsia"/>
           <w:lang w:eastAsia="ja-JP"/>
         </w:rPr>
-      </w:pPr>
+        <w:t>・</w:t>
+      </w:r>
       <w:r>
         <w:rPr>
           <w:rFonts w:hint="eastAsia"/>
           <w:lang w:eastAsia="ja-JP"/>
         </w:rPr>
-        <w:t>・</w:t>
-      </w:r>
-      <w:r>
-        <w:rPr>
-          <w:rFonts w:hint="eastAsia"/>
-          <w:lang w:eastAsia="ja-JP"/>
-        </w:rPr>
-        <w:t>S</w:t>
-      </w:r>
-      <w:r>
-        <w:rPr>
-          <w:lang w:eastAsia="ja-JP"/>
-        </w:rPr>
-        <w:t>ET</w:t>
-      </w:r>
-      <w:r>
-        <w:rPr>
-          <w:rFonts w:hint="eastAsia"/>
-          <w:lang w:eastAsia="ja-JP"/>
-        </w:rPr>
-        <w:t>という</w:t>
-      </w:r>
-      <w:r>
-        <w:rPr>
-          <w:rFonts w:hint="eastAsia"/>
-          <w:lang w:eastAsia="ja-JP"/>
-        </w:rPr>
-        <w:t>役職を設けただけで、具体的な課題認識・解決方針のアイデアを誰も持っていない</w:t>
+        <w:t>味方がいない</w:t>
       </w:r>
     </w:p>
     <w:p>
       <w:pPr>
         <w:pStyle w:val="ae"/>
         <w:rPr>
-          <w:lang w:eastAsia="ja-JP"/>
-        </w:rPr>
-      </w:pPr>
-      <w:r>
-        <w:rPr>
-          <w:rFonts w:hint="eastAsia"/>
-          <w:lang w:eastAsia="ja-JP"/>
-        </w:rPr>
-        <w:t>・</w:t>
-      </w:r>
-      <w:r>
-        <w:rPr>
-          <w:rFonts w:hint="eastAsia"/>
-          <w:lang w:eastAsia="ja-JP"/>
-        </w:rPr>
-        <w:t>味方がいない</w:t>
-      </w:r>
-    </w:p>
-    <w:p>
-      <w:pPr>
-        <w:pStyle w:val="ae"/>
-        <w:rPr>
-          <w:rFonts w:hint="eastAsia"/>
           <w:lang w:eastAsia="ja-JP"/>
         </w:rPr>
       </w:pPr>
@@ -4935,83 +4922,360 @@
           <w:rFonts w:hint="eastAsia"/>
           <w:lang w:eastAsia="ja-JP"/>
         </w:rPr>
-        <w:t>技術重視</w:t>
+        <w:t>・</w:t>
+      </w:r>
+      <w:r>
+        <w:rPr>
+          <w:lang w:eastAsia="ja-JP"/>
+        </w:rPr>
+        <w:t>Product Discovery</w:t>
       </w:r>
       <w:r>
         <w:rPr>
           <w:rFonts w:hint="eastAsia"/>
           <w:lang w:eastAsia="ja-JP"/>
         </w:rPr>
-        <w:t>の既存文化</w:t>
-      </w:r>
-      <w:r>
+        <w:t>を活用して、組織の真の課題を見つけ、共通認識を構築した</w:t>
+      </w:r>
+    </w:p>
+    <w:p>
+      <w:pPr>
+        <w:pStyle w:val="ae"/>
         <w:rPr>
           <w:rFonts w:hint="eastAsia"/>
           <w:lang w:eastAsia="ja-JP"/>
         </w:rPr>
-        <w:t>と自身のアジャイルと</w:t>
-      </w:r>
+      </w:pPr>
       <w:r>
         <w:rPr>
           <w:rFonts w:hint="eastAsia"/>
           <w:lang w:eastAsia="ja-JP"/>
         </w:rPr>
-        <w:t>を</w:t>
-      </w:r>
+        <w:t>・毎週技術的成果を出し続けることで、技術者の関心を高め味方につけた</w:t>
+      </w:r>
+    </w:p>
+    <w:p>
+      <w:pPr>
+        <w:pStyle w:val="ae"/>
+        <w:rPr>
+          <w:lang w:eastAsia="ja-JP"/>
+        </w:rPr>
+      </w:pPr>
       <w:r>
         <w:rPr>
           <w:rFonts w:hint="eastAsia"/>
           <w:lang w:eastAsia="ja-JP"/>
         </w:rPr>
-        <w:t>組み合わせて、</w:t>
+        <w:t>・</w:t>
       </w:r>
       <w:r>
         <w:rPr>
           <w:rFonts w:hint="eastAsia"/>
           <w:lang w:eastAsia="ja-JP"/>
         </w:rPr>
-        <w:t>施策を発見・拡大していった点</w:t>
+        <w:t>少しずつ施策・成果を見せながら合意をとっていく</w:t>
       </w:r>
     </w:p>
     <w:p>
       <w:pPr>
         <w:pStyle w:val="ae"/>
         <w:rPr>
-          <w:lang w:eastAsia="ja-JP"/>
-        </w:rPr>
-      </w:pPr>
-      <w:r>
-        <w:rPr>
           <w:rFonts w:hint="eastAsia"/>
           <w:lang w:eastAsia="ja-JP"/>
         </w:rPr>
+      </w:pPr>
+      <w:bookmarkStart w:id="1" w:name="_GoBack"/>
+      <w:bookmarkEnd w:id="1"/>
+    </w:p>
+    <w:p>
+      <w:pPr>
+        <w:pStyle w:val="ae"/>
+        <w:rPr>
+          <w:lang w:eastAsia="ja-JP"/>
+        </w:rPr>
+      </w:pPr>
+      <w:r>
+        <w:rPr>
+          <w:rFonts w:hint="eastAsia"/>
+          <w:lang w:eastAsia="ja-JP"/>
+        </w:rPr>
+        <w:t>[</w:t>
+      </w:r>
+      <w:r>
+        <w:rPr>
+          <w:lang w:eastAsia="ja-JP"/>
+        </w:rPr>
+        <w:t>Different]</w:t>
+      </w:r>
+    </w:p>
+    <w:p>
+      <w:pPr>
+        <w:pStyle w:val="ae"/>
+        <w:rPr>
+          <w:lang w:eastAsia="ja-JP"/>
+        </w:rPr>
+      </w:pPr>
+      <w:r>
+        <w:rPr>
+          <w:rFonts w:hint="eastAsia"/>
+          <w:lang w:eastAsia="ja-JP"/>
+        </w:rPr>
+        <w:t>プロセス改善の経験のない会社であったため、少しずつ施策・成果を見せながら合意をとっていくアプローチは非常に有効で、味方を増やすことに有用だった。</w:t>
+      </w:r>
+    </w:p>
+    <w:p>
+      <w:pPr>
+        <w:pStyle w:val="ae"/>
+        <w:rPr>
+          <w:rFonts w:hint="eastAsia"/>
+          <w:lang w:eastAsia="ja-JP"/>
+        </w:rPr>
+      </w:pPr>
+      <w:r>
+        <w:rPr>
+          <w:rFonts w:hint="eastAsia"/>
+          <w:lang w:eastAsia="ja-JP"/>
+        </w:rPr>
+        <w:t>また、</w:t>
+      </w:r>
+      <w:r>
+        <w:rPr>
+          <w:lang w:eastAsia="ja-JP"/>
+        </w:rPr>
+        <w:t>3 KPIs</w:t>
+      </w:r>
+      <w:r>
+        <w:rPr>
+          <w:rFonts w:hint="eastAsia"/>
+          <w:lang w:eastAsia="ja-JP"/>
+        </w:rPr>
+        <w:t>が判断基準・共通語彙としても機能した。</w:t>
+      </w:r>
+    </w:p>
+  </w:comment>
+  <w:comment w:id="2" w:author="Microsoft Office User" w:date="2019-12-20T12:01:00Z" w:initials="MOU">
+    <w:p>
+      <w:pPr>
+        <w:pStyle w:val="ae"/>
+        <w:rPr>
+          <w:lang w:eastAsia="ja-JP"/>
+        </w:rPr>
+      </w:pPr>
+      <w:r>
+        <w:rPr>
+          <w:lang w:eastAsia="ja-JP"/>
+        </w:rPr>
+        <w:t>I</w:t>
+      </w:r>
+      <w:r>
+        <w:rPr>
+          <w:lang w:eastAsia="ja-JP"/>
+        </w:rPr>
+        <w:t>mproving product development teams without the relationship of trust, proper tools, and techniques</w:t>
+      </w:r>
+    </w:p>
+    <w:p>
+      <w:pPr>
+        <w:pStyle w:val="ae"/>
+        <w:rPr>
+          <w:lang w:eastAsia="ja-JP"/>
+        </w:rPr>
+      </w:pPr>
+    </w:p>
+    <w:p>
+      <w:pPr>
+        <w:pStyle w:val="ae"/>
+        <w:rPr>
+          <w:lang w:eastAsia="ja-JP"/>
+        </w:rPr>
+      </w:pPr>
+      <w:r>
+        <w:rPr>
+          <w:rStyle w:val="ad"/>
+        </w:rPr>
+        <w:annotationRef/>
+      </w:r>
+      <w:r>
+        <w:rPr>
+          <w:rFonts w:hint="eastAsia"/>
+          <w:lang w:eastAsia="ja-JP"/>
+        </w:rPr>
+        <w:t>[</w:t>
+      </w:r>
+      <w:r>
+        <w:rPr>
+          <w:lang w:eastAsia="ja-JP"/>
+        </w:rPr>
+        <w:t>Special Challenges]</w:t>
+      </w:r>
+    </w:p>
+    <w:p>
+      <w:pPr>
+        <w:pStyle w:val="ae"/>
+        <w:rPr>
+          <w:lang w:eastAsia="ja-JP"/>
+        </w:rPr>
+      </w:pPr>
+      <w:r>
+        <w:rPr>
+          <w:rFonts w:hint="eastAsia"/>
+          <w:lang w:eastAsia="ja-JP"/>
+        </w:rPr>
+        <w:t>・ガイドラインやツールの提供を要求されるが、いざやってみると全く改善が定着しない。</w:t>
+      </w:r>
+    </w:p>
+    <w:p>
+      <w:pPr>
+        <w:pStyle w:val="ae"/>
+        <w:rPr>
+          <w:lang w:eastAsia="ja-JP"/>
+        </w:rPr>
+      </w:pPr>
+      <w:r>
+        <w:rPr>
+          <w:rFonts w:hint="eastAsia"/>
+          <w:lang w:eastAsia="ja-JP"/>
+        </w:rPr>
+        <w:t>・本当にチームが困っていることに、適切にアプローチできていない</w:t>
+      </w:r>
+    </w:p>
+    <w:p>
+      <w:pPr>
+        <w:pStyle w:val="ae"/>
+        <w:rPr>
+          <w:lang w:eastAsia="ja-JP"/>
+        </w:rPr>
+      </w:pPr>
+      <w:r>
+        <w:rPr>
+          <w:rFonts w:hint="eastAsia"/>
+          <w:lang w:eastAsia="ja-JP"/>
+        </w:rPr>
         <w:t>・</w:t>
       </w:r>
       <w:r>
         <w:rPr>
-          <w:lang w:eastAsia="ja-JP"/>
-        </w:rPr>
-        <w:t>Product Discovery</w:t>
-      </w:r>
-      <w:r>
-        <w:rPr>
           <w:rFonts w:hint="eastAsia"/>
           <w:lang w:eastAsia="ja-JP"/>
         </w:rPr>
+        <w:t>全社的な課題解決に必要なツール・施策を構築しておきたい</w:t>
+      </w:r>
+    </w:p>
+    <w:p>
+      <w:pPr>
+        <w:pStyle w:val="ae"/>
+        <w:rPr>
+          <w:lang w:eastAsia="ja-JP"/>
+        </w:rPr>
+      </w:pPr>
+    </w:p>
+    <w:p>
+      <w:pPr>
+        <w:pStyle w:val="ae"/>
+        <w:rPr>
+          <w:lang w:eastAsia="ja-JP"/>
+        </w:rPr>
+      </w:pPr>
+      <w:r>
+        <w:rPr>
+          <w:rFonts w:hint="eastAsia"/>
+          <w:lang w:eastAsia="ja-JP"/>
+        </w:rPr>
+        <w:t>[</w:t>
+      </w:r>
+      <w:r>
+        <w:rPr>
+          <w:lang w:eastAsia="ja-JP"/>
+        </w:rPr>
+        <w:t>Creative Solutions]</w:t>
+      </w:r>
+    </w:p>
+    <w:p>
+      <w:pPr>
+        <w:pStyle w:val="ae"/>
+        <w:rPr>
+          <w:lang w:eastAsia="ja-JP"/>
+        </w:rPr>
+      </w:pPr>
+      <w:r>
+        <w:rPr>
+          <w:rFonts w:hint="eastAsia"/>
+          <w:lang w:eastAsia="ja-JP"/>
+        </w:rPr>
+        <w:t>一緒に働</w:t>
+      </w:r>
+      <w:r>
+        <w:rPr>
+          <w:rFonts w:hint="eastAsia"/>
+          <w:lang w:eastAsia="ja-JP"/>
+        </w:rPr>
+        <w:t>くことで、必要な施策・ツールを一緒に発見・提供できたこと</w:t>
+      </w:r>
+    </w:p>
+    <w:p>
+      <w:pPr>
+        <w:pStyle w:val="ae"/>
+        <w:rPr>
+          <w:lang w:eastAsia="ja-JP"/>
+        </w:rPr>
+      </w:pPr>
+      <w:r>
+        <w:rPr>
+          <w:rFonts w:hint="eastAsia"/>
+          <w:lang w:eastAsia="ja-JP"/>
+        </w:rPr>
+        <w:t>・合わせてプロセス改善の仕方を一緒に行って教え込んだ</w:t>
+      </w:r>
+    </w:p>
+    <w:p>
+      <w:pPr>
+        <w:pStyle w:val="ae"/>
+        <w:rPr>
+          <w:lang w:eastAsia="ja-JP"/>
+        </w:rPr>
+      </w:pPr>
+    </w:p>
+    <w:p>
+      <w:pPr>
+        <w:pStyle w:val="ae"/>
+        <w:rPr>
+          <w:lang w:eastAsia="ja-JP"/>
+        </w:rPr>
+      </w:pPr>
+      <w:r>
+        <w:rPr>
+          <w:rFonts w:hint="eastAsia"/>
+          <w:lang w:eastAsia="ja-JP"/>
+        </w:rPr>
+        <w:t>[</w:t>
+      </w:r>
+      <w:r>
+        <w:rPr>
+          <w:lang w:eastAsia="ja-JP"/>
+        </w:rPr>
+        <w:t>Different]</w:t>
+      </w:r>
+    </w:p>
+    <w:p>
+      <w:pPr>
+        <w:pStyle w:val="ae"/>
+        <w:rPr>
+          <w:lang w:eastAsia="ja-JP"/>
+        </w:rPr>
+      </w:pPr>
+      <w:r>
+        <w:rPr>
+          <w:rFonts w:hint="eastAsia"/>
+          <w:lang w:eastAsia="ja-JP"/>
+        </w:rPr>
         <w:t>・</w:t>
       </w:r>
       <w:r>
         <w:rPr>
-          <w:lang w:eastAsia="ja-JP"/>
-        </w:rPr>
-        <w:t>Build-measure-learn</w:t>
-      </w:r>
-      <w:r>
-        <w:rPr>
           <w:rFonts w:hint="eastAsia"/>
           <w:lang w:eastAsia="ja-JP"/>
         </w:rPr>
-        <w:t>を、新規プロダクトではなく会社の改善に活用</w:t>
+        <w:t>実際にチームが「存在自体がモデル」と言われるレベルまで成長した</w:t>
       </w:r>
     </w:p>
     <w:p>
@@ -5026,9 +5290,11 @@
           <w:rFonts w:hint="eastAsia"/>
           <w:lang w:eastAsia="ja-JP"/>
         </w:rPr>
-        <w:t>・技術のバックボーンを活用して</w:t>
-      </w:r>
-    </w:p>
+        <w:t>・ツールが、全社的なエアポケットを埋められるものだと判明</w:t>
+      </w:r>
+    </w:p>
+  </w:comment>
+  <w:comment w:id="3" w:author="Microsoft Office User" w:date="2019-12-20T12:02:00Z" w:initials="MOU">
     <w:p>
       <w:pPr>
         <w:pStyle w:val="ae"/>
@@ -5038,10 +5304,50 @@
       </w:pPr>
       <w:r>
         <w:rPr>
+          <w:lang w:eastAsia="ja-JP"/>
+        </w:rPr>
+        <w:t>P</w:t>
+      </w:r>
+      <w:r>
+        <w:rPr>
+          <w:lang w:eastAsia="ja-JP"/>
+        </w:rPr>
+        <w:t>roceeding company-wide problem-solving without any history of process improvements and proper leaders</w:t>
+      </w:r>
+    </w:p>
+    <w:p>
+      <w:pPr>
+        <w:pStyle w:val="ae"/>
+        <w:rPr>
+          <w:lang w:eastAsia="ja-JP"/>
+        </w:rPr>
+      </w:pPr>
+    </w:p>
+    <w:p>
+      <w:pPr>
+        <w:pStyle w:val="ae"/>
+        <w:rPr>
+          <w:lang w:eastAsia="ja-JP"/>
+        </w:rPr>
+      </w:pPr>
+      <w:r>
+        <w:rPr>
+          <w:rStyle w:val="ad"/>
+        </w:rPr>
+        <w:annotationRef/>
+      </w:r>
+      <w:r>
+        <w:rPr>
           <w:rFonts w:hint="eastAsia"/>
           <w:lang w:eastAsia="ja-JP"/>
         </w:rPr>
-        <w:t>・ビジネス的な成果につなげたこと</w:t>
+        <w:t>[</w:t>
+      </w:r>
+      <w:r>
+        <w:rPr>
+          <w:lang w:eastAsia="ja-JP"/>
+        </w:rPr>
+        <w:t>Special Challenges]</w:t>
       </w:r>
     </w:p>
     <w:p>
@@ -5051,6 +5357,13 @@
           <w:lang w:eastAsia="ja-JP"/>
         </w:rPr>
       </w:pPr>
+      <w:r>
+        <w:rPr>
+          <w:rFonts w:hint="eastAsia"/>
+          <w:lang w:eastAsia="ja-JP"/>
+        </w:rPr>
+        <w:t>「テスト自動化によるプロセス改善」よりも大幅な施策を求められた点</w:t>
+      </w:r>
     </w:p>
     <w:p>
       <w:pPr>
@@ -5064,12 +5377,140 @@
           <w:rFonts w:hint="eastAsia"/>
           <w:lang w:eastAsia="ja-JP"/>
         </w:rPr>
+        <w:t>・</w:t>
+      </w:r>
+      <w:r>
+        <w:rPr>
+          <w:lang w:eastAsia="ja-JP"/>
+        </w:rPr>
+        <w:t>Onboarding</w:t>
+      </w:r>
+    </w:p>
+    <w:p>
+      <w:pPr>
+        <w:pStyle w:val="ae"/>
+        <w:rPr>
+          <w:lang w:eastAsia="ja-JP"/>
+        </w:rPr>
+      </w:pPr>
+    </w:p>
+    <w:p>
+      <w:pPr>
+        <w:pStyle w:val="ae"/>
+        <w:rPr>
+          <w:lang w:eastAsia="ja-JP"/>
+        </w:rPr>
+      </w:pPr>
+      <w:r>
+        <w:rPr>
+          <w:rFonts w:hint="eastAsia"/>
+          <w:lang w:eastAsia="ja-JP"/>
+        </w:rPr>
         <w:t>[</w:t>
       </w:r>
       <w:r>
         <w:rPr>
           <w:lang w:eastAsia="ja-JP"/>
         </w:rPr>
+        <w:t>Creative Solutions]</w:t>
+      </w:r>
+    </w:p>
+    <w:p>
+      <w:pPr>
+        <w:pStyle w:val="ae"/>
+        <w:rPr>
+          <w:lang w:eastAsia="ja-JP"/>
+        </w:rPr>
+      </w:pPr>
+      <w:r>
+        <w:rPr>
+          <w:rFonts w:hint="eastAsia"/>
+          <w:lang w:eastAsia="ja-JP"/>
+        </w:rPr>
+        <w:t>・</w:t>
+      </w:r>
+      <w:r>
+        <w:rPr>
+          <w:rFonts w:hint="eastAsia"/>
+          <w:lang w:eastAsia="ja-JP"/>
+        </w:rPr>
+        <w:t>L</w:t>
+      </w:r>
+      <w:r>
+        <w:rPr>
+          <w:lang w:eastAsia="ja-JP"/>
+        </w:rPr>
+        <w:t>earning Session</w:t>
+      </w:r>
+      <w:r>
+        <w:rPr>
+          <w:rFonts w:hint="eastAsia"/>
+          <w:lang w:eastAsia="ja-JP"/>
+        </w:rPr>
+        <w:t>で</w:t>
+      </w:r>
+      <w:r>
+        <w:rPr>
+          <w:rFonts w:hint="eastAsia"/>
+          <w:lang w:eastAsia="ja-JP"/>
+        </w:rPr>
+        <w:t>、</w:t>
+      </w:r>
+      <w:r>
+        <w:rPr>
+          <w:lang w:eastAsia="ja-JP"/>
+        </w:rPr>
+        <w:t>Onboarding</w:t>
+      </w:r>
+      <w:r>
+        <w:rPr>
+          <w:rFonts w:hint="eastAsia"/>
+          <w:lang w:eastAsia="ja-JP"/>
+        </w:rPr>
+        <w:t>を高速化した</w:t>
+      </w:r>
+    </w:p>
+    <w:p>
+      <w:pPr>
+        <w:pStyle w:val="ae"/>
+        <w:rPr>
+          <w:lang w:eastAsia="ja-JP"/>
+        </w:rPr>
+      </w:pPr>
+      <w:r>
+        <w:rPr>
+          <w:rFonts w:hint="eastAsia"/>
+          <w:lang w:eastAsia="ja-JP"/>
+        </w:rPr>
+        <w:t>・実験ベースで課題を次々解決</w:t>
+      </w:r>
+    </w:p>
+    <w:p>
+      <w:pPr>
+        <w:pStyle w:val="ae"/>
+        <w:rPr>
+          <w:lang w:eastAsia="ja-JP"/>
+        </w:rPr>
+      </w:pPr>
+    </w:p>
+    <w:p>
+      <w:pPr>
+        <w:pStyle w:val="ae"/>
+        <w:rPr>
+          <w:lang w:eastAsia="ja-JP"/>
+        </w:rPr>
+      </w:pPr>
+      <w:r>
+        <w:rPr>
+          <w:rFonts w:hint="eastAsia"/>
+          <w:lang w:eastAsia="ja-JP"/>
+        </w:rPr>
+        <w:t>[</w:t>
+      </w:r>
+      <w:r>
+        <w:rPr>
+          <w:lang w:eastAsia="ja-JP"/>
+        </w:rPr>
         <w:t>Different]</w:t>
       </w:r>
     </w:p>
@@ -5085,555 +5526,40 @@
           <w:rFonts w:hint="eastAsia"/>
           <w:lang w:eastAsia="ja-JP"/>
         </w:rPr>
-        <w:t>技術偏重だけでは見つけられない、プロセス改善につながるヒント・活動を関係者に見せ続けて、味方を増やした点。合わせて、自分たち自身の会社に必要なスキルも同時に高めた点。</w:t>
-      </w:r>
-    </w:p>
-    <w:p>
-      <w:pPr>
-        <w:pStyle w:val="ae"/>
-        <w:rPr>
-          <w:lang w:eastAsia="ja-JP"/>
-        </w:rPr>
-      </w:pPr>
+        <w:t>・</w:t>
+      </w:r>
+      <w:r>
+        <w:rPr>
+          <w:lang w:eastAsia="ja-JP"/>
+        </w:rPr>
+        <w:t>Innovative</w:t>
+      </w:r>
       <w:r>
         <w:rPr>
           <w:rFonts w:hint="eastAsia"/>
           <w:lang w:eastAsia="ja-JP"/>
         </w:rPr>
-        <w:t>結果、現状の課題発見・解決につながるアイデアを全社に広めるきっかけとなった。</w:t>
-      </w:r>
-    </w:p>
-  </w:comment>
-  <w:comment w:id="1" w:author="Microsoft Office User" w:date="2019-12-20T12:01:00Z" w:initials="MOU">
-    <w:p>
-      <w:pPr>
-        <w:pStyle w:val="ae"/>
-        <w:rPr>
-          <w:lang w:eastAsia="ja-JP"/>
-        </w:rPr>
-      </w:pPr>
-      <w:r>
-        <w:rPr>
-          <w:lang w:eastAsia="ja-JP"/>
-        </w:rPr>
-        <w:t>I</w:t>
-      </w:r>
-      <w:r>
-        <w:rPr>
-          <w:lang w:eastAsia="ja-JP"/>
-        </w:rPr>
-        <w:t>mproving product development teams without the relationship of trust, proper tools, and techniques</w:t>
-      </w:r>
-    </w:p>
-    <w:p>
-      <w:pPr>
-        <w:pStyle w:val="ae"/>
-        <w:rPr>
-          <w:lang w:eastAsia="ja-JP"/>
-        </w:rPr>
-      </w:pPr>
-    </w:p>
-    <w:p>
-      <w:pPr>
-        <w:pStyle w:val="ae"/>
-        <w:rPr>
-          <w:lang w:eastAsia="ja-JP"/>
-        </w:rPr>
-      </w:pPr>
-      <w:r>
-        <w:rPr>
-          <w:rStyle w:val="ad"/>
-        </w:rPr>
-        <w:annotationRef/>
+        <w:t>な全社改善ソリューションを作り上げた（</w:t>
+      </w:r>
+      <w:r>
+        <w:rPr>
+          <w:lang w:eastAsia="ja-JP"/>
+        </w:rPr>
+        <w:t>Sebas</w:t>
       </w:r>
       <w:r>
         <w:rPr>
           <w:rFonts w:hint="eastAsia"/>
           <w:lang w:eastAsia="ja-JP"/>
         </w:rPr>
-        <w:t>[</w:t>
-      </w:r>
-      <w:r>
-        <w:rPr>
-          <w:lang w:eastAsia="ja-JP"/>
-        </w:rPr>
-        <w:t>Special Challenges]</w:t>
-      </w:r>
-    </w:p>
-    <w:p>
-      <w:pPr>
-        <w:pStyle w:val="ae"/>
-        <w:rPr>
-          <w:lang w:eastAsia="ja-JP"/>
-        </w:rPr>
-      </w:pPr>
+        <w:t>）</w:t>
+      </w:r>
       <w:r>
         <w:rPr>
           <w:rFonts w:hint="eastAsia"/>
           <w:lang w:eastAsia="ja-JP"/>
         </w:rPr>
-        <w:t>・ガイドラインやツールの提供を要求されるが、いざやってみると全く改善が定着しない。</w:t>
-      </w:r>
-    </w:p>
-    <w:p>
-      <w:pPr>
-        <w:pStyle w:val="ae"/>
-        <w:rPr>
-          <w:lang w:eastAsia="ja-JP"/>
-        </w:rPr>
-      </w:pPr>
-      <w:r>
-        <w:rPr>
-          <w:rFonts w:hint="eastAsia"/>
-          <w:lang w:eastAsia="ja-JP"/>
-        </w:rPr>
-        <w:t>・本当にチームが困っていることに、適切にアプローチできていない</w:t>
-      </w:r>
-    </w:p>
-    <w:p>
-      <w:pPr>
-        <w:pStyle w:val="ae"/>
-        <w:rPr>
-          <w:lang w:eastAsia="ja-JP"/>
-        </w:rPr>
-      </w:pPr>
-      <w:r>
-        <w:rPr>
-          <w:rFonts w:hint="eastAsia"/>
-          <w:lang w:eastAsia="ja-JP"/>
-        </w:rPr>
-        <w:t>・</w:t>
-      </w:r>
-      <w:r>
-        <w:rPr>
-          <w:rFonts w:hint="eastAsia"/>
-          <w:lang w:eastAsia="ja-JP"/>
-        </w:rPr>
-        <w:t>全社的な課題解決に必要なツール・施策を構築しておきたい</w:t>
-      </w:r>
-    </w:p>
-    <w:p>
-      <w:pPr>
-        <w:pStyle w:val="ae"/>
-        <w:rPr>
-          <w:lang w:eastAsia="ja-JP"/>
-        </w:rPr>
-      </w:pPr>
-    </w:p>
-    <w:p>
-      <w:pPr>
-        <w:pStyle w:val="ae"/>
-        <w:rPr>
-          <w:lang w:eastAsia="ja-JP"/>
-        </w:rPr>
-      </w:pPr>
-      <w:r>
-        <w:rPr>
-          <w:rFonts w:hint="eastAsia"/>
-          <w:lang w:eastAsia="ja-JP"/>
-        </w:rPr>
-        <w:t>[</w:t>
-      </w:r>
-      <w:r>
-        <w:rPr>
-          <w:lang w:eastAsia="ja-JP"/>
-        </w:rPr>
-        <w:t>Creative Solutions]</w:t>
-      </w:r>
-    </w:p>
-    <w:p>
-      <w:pPr>
-        <w:pStyle w:val="ae"/>
-        <w:rPr>
-          <w:lang w:eastAsia="ja-JP"/>
-        </w:rPr>
-      </w:pPr>
-      <w:r>
-        <w:rPr>
-          <w:rFonts w:hint="eastAsia"/>
-          <w:lang w:eastAsia="ja-JP"/>
-        </w:rPr>
-        <w:t>一緒に働</w:t>
-      </w:r>
-      <w:r>
-        <w:rPr>
-          <w:rFonts w:hint="eastAsia"/>
-          <w:lang w:eastAsia="ja-JP"/>
-        </w:rPr>
-        <w:t>くことで、必要な施策・ツールを一緒に発見・提供できたこと</w:t>
-      </w:r>
-    </w:p>
-    <w:p>
-      <w:pPr>
-        <w:pStyle w:val="ae"/>
-        <w:rPr>
-          <w:lang w:eastAsia="ja-JP"/>
-        </w:rPr>
-      </w:pPr>
-      <w:r>
-        <w:rPr>
-          <w:rFonts w:hint="eastAsia"/>
-          <w:lang w:eastAsia="ja-JP"/>
-        </w:rPr>
-        <w:t>・合わせてプロセス改善の仕方を一緒に行って教え込んだ</w:t>
-      </w:r>
-    </w:p>
-    <w:p>
-      <w:pPr>
-        <w:pStyle w:val="ae"/>
-        <w:rPr>
-          <w:lang w:eastAsia="ja-JP"/>
-        </w:rPr>
-      </w:pPr>
-    </w:p>
-    <w:p>
-      <w:pPr>
-        <w:pStyle w:val="ae"/>
-        <w:rPr>
-          <w:lang w:eastAsia="ja-JP"/>
-        </w:rPr>
-      </w:pPr>
-      <w:r>
-        <w:rPr>
-          <w:rFonts w:hint="eastAsia"/>
-          <w:lang w:eastAsia="ja-JP"/>
-        </w:rPr>
-        <w:t>[</w:t>
-      </w:r>
-      <w:r>
-        <w:rPr>
-          <w:lang w:eastAsia="ja-JP"/>
-        </w:rPr>
-        <w:t>Different]</w:t>
-      </w:r>
-    </w:p>
-    <w:p>
-      <w:pPr>
-        <w:pStyle w:val="ae"/>
-        <w:rPr>
-          <w:lang w:eastAsia="ja-JP"/>
-        </w:rPr>
-      </w:pPr>
-      <w:r>
-        <w:rPr>
-          <w:rFonts w:hint="eastAsia"/>
-          <w:lang w:eastAsia="ja-JP"/>
-        </w:rPr>
-        <w:t>・</w:t>
-      </w:r>
-      <w:r>
-        <w:rPr>
-          <w:rFonts w:hint="eastAsia"/>
-          <w:lang w:eastAsia="ja-JP"/>
-        </w:rPr>
-        <w:t>実際にチームが「存在自体がモデル」と言われるレベルまで成長した</w:t>
-      </w:r>
-    </w:p>
-    <w:p>
-      <w:pPr>
-        <w:pStyle w:val="ae"/>
-        <w:rPr>
-          <w:lang w:eastAsia="ja-JP"/>
-        </w:rPr>
-      </w:pPr>
-      <w:r>
-        <w:rPr>
-          <w:rFonts w:hint="eastAsia"/>
-          <w:lang w:eastAsia="ja-JP"/>
-        </w:rPr>
-        <w:t>・ツールが、全社的なエアポケットを埋められるものだと判明</w:t>
-      </w:r>
-    </w:p>
-  </w:comment>
-  <w:comment w:id="2" w:author="Microsoft Office User" w:date="2019-12-20T12:02:00Z" w:initials="MOU">
-    <w:p>
-      <w:pPr>
-        <w:pStyle w:val="ae"/>
-        <w:rPr>
-          <w:lang w:eastAsia="ja-JP"/>
-        </w:rPr>
-      </w:pPr>
-      <w:r>
-        <w:rPr>
-          <w:lang w:eastAsia="ja-JP"/>
-        </w:rPr>
-        <w:t>P</w:t>
-      </w:r>
-      <w:r>
-        <w:rPr>
-          <w:lang w:eastAsia="ja-JP"/>
-        </w:rPr>
-        <w:t>roceeding company-wide problem-solving without any history of process improvements and proper leaders</w:t>
-      </w:r>
-    </w:p>
-    <w:p>
-      <w:pPr>
-        <w:pStyle w:val="ae"/>
-        <w:rPr>
-          <w:lang w:eastAsia="ja-JP"/>
-        </w:rPr>
-      </w:pPr>
-    </w:p>
-    <w:p>
-      <w:pPr>
-        <w:pStyle w:val="ae"/>
-        <w:rPr>
-          <w:lang w:eastAsia="ja-JP"/>
-        </w:rPr>
-      </w:pPr>
-      <w:r>
-        <w:rPr>
-          <w:rStyle w:val="ad"/>
-        </w:rPr>
-        <w:annotationRef/>
-      </w:r>
-      <w:r>
-        <w:rPr>
-          <w:rFonts w:hint="eastAsia"/>
-          <w:lang w:eastAsia="ja-JP"/>
-        </w:rPr>
-        <w:t>[</w:t>
-      </w:r>
-      <w:r>
-        <w:rPr>
-          <w:lang w:eastAsia="ja-JP"/>
-        </w:rPr>
-        <w:t>Special Challenges]</w:t>
-      </w:r>
-    </w:p>
-    <w:p>
-      <w:pPr>
-        <w:pStyle w:val="ae"/>
-        <w:rPr>
-          <w:lang w:eastAsia="ja-JP"/>
-        </w:rPr>
-      </w:pPr>
-      <w:r>
-        <w:rPr>
-          <w:rFonts w:hint="eastAsia"/>
-          <w:lang w:eastAsia="ja-JP"/>
-        </w:rPr>
-        <w:t>「テスト自動化によるプロセス改善」よりも大幅な施策を求められた点</w:t>
-      </w:r>
-    </w:p>
-    <w:p>
-      <w:pPr>
-        <w:pStyle w:val="ae"/>
-        <w:rPr>
-          <w:lang w:eastAsia="ja-JP"/>
-        </w:rPr>
-      </w:pPr>
-      <w:r>
-        <w:rPr>
-          <w:rFonts w:hint="eastAsia"/>
-          <w:lang w:eastAsia="ja-JP"/>
-        </w:rPr>
-        <w:t>・</w:t>
-      </w:r>
-      <w:r>
-        <w:rPr>
-          <w:lang w:eastAsia="ja-JP"/>
-        </w:rPr>
-        <w:t>Onboarding</w:t>
-      </w:r>
-    </w:p>
-    <w:p>
-      <w:pPr>
-        <w:pStyle w:val="ae"/>
-        <w:rPr>
-          <w:lang w:eastAsia="ja-JP"/>
-        </w:rPr>
-      </w:pPr>
-    </w:p>
-    <w:p>
-      <w:pPr>
-        <w:pStyle w:val="ae"/>
-        <w:rPr>
-          <w:lang w:eastAsia="ja-JP"/>
-        </w:rPr>
-      </w:pPr>
-      <w:r>
-        <w:rPr>
-          <w:rFonts w:hint="eastAsia"/>
-          <w:lang w:eastAsia="ja-JP"/>
-        </w:rPr>
-        <w:t>[</w:t>
-      </w:r>
-      <w:r>
-        <w:rPr>
-          <w:lang w:eastAsia="ja-JP"/>
-        </w:rPr>
-        <w:t>Creative Solutions]</w:t>
-      </w:r>
-    </w:p>
-    <w:p>
-      <w:pPr>
-        <w:pStyle w:val="ae"/>
-        <w:rPr>
-          <w:lang w:eastAsia="ja-JP"/>
-        </w:rPr>
-      </w:pPr>
-      <w:r>
-        <w:rPr>
-          <w:rFonts w:hint="eastAsia"/>
-          <w:lang w:eastAsia="ja-JP"/>
-        </w:rPr>
-        <w:t>・</w:t>
-      </w:r>
-      <w:r>
-        <w:rPr>
-          <w:rFonts w:hint="eastAsia"/>
-          <w:lang w:eastAsia="ja-JP"/>
-        </w:rPr>
-        <w:t>L</w:t>
-      </w:r>
-      <w:r>
-        <w:rPr>
-          <w:lang w:eastAsia="ja-JP"/>
-        </w:rPr>
-        <w:t>earning Session</w:t>
-      </w:r>
-      <w:r>
-        <w:rPr>
-          <w:rFonts w:hint="eastAsia"/>
-          <w:lang w:eastAsia="ja-JP"/>
-        </w:rPr>
-        <w:t>で</w:t>
-      </w:r>
-      <w:r>
-        <w:rPr>
-          <w:rFonts w:hint="eastAsia"/>
-          <w:lang w:eastAsia="ja-JP"/>
-        </w:rPr>
-        <w:t>、</w:t>
-      </w:r>
-      <w:r>
-        <w:rPr>
-          <w:lang w:eastAsia="ja-JP"/>
-        </w:rPr>
-        <w:t>Onboarding</w:t>
-      </w:r>
-      <w:r>
-        <w:rPr>
-          <w:rFonts w:hint="eastAsia"/>
-          <w:lang w:eastAsia="ja-JP"/>
-        </w:rPr>
-        <w:t>を高速化した</w:t>
-      </w:r>
-    </w:p>
-    <w:p>
-      <w:pPr>
-        <w:pStyle w:val="ae"/>
-        <w:rPr>
-          <w:lang w:eastAsia="ja-JP"/>
-        </w:rPr>
-      </w:pPr>
-      <w:r>
-        <w:rPr>
-          <w:rFonts w:hint="eastAsia"/>
-          <w:lang w:eastAsia="ja-JP"/>
-        </w:rPr>
-        <w:t>・実験ベースで課題を次々解決</w:t>
-      </w:r>
-    </w:p>
-    <w:p>
-      <w:pPr>
-        <w:pStyle w:val="ae"/>
-        <w:rPr>
-          <w:lang w:eastAsia="ja-JP"/>
-        </w:rPr>
-      </w:pPr>
-    </w:p>
-    <w:p>
-      <w:pPr>
-        <w:pStyle w:val="ae"/>
-        <w:rPr>
-          <w:lang w:eastAsia="ja-JP"/>
-        </w:rPr>
-      </w:pPr>
-      <w:r>
-        <w:rPr>
-          <w:rFonts w:hint="eastAsia"/>
-          <w:lang w:eastAsia="ja-JP"/>
-        </w:rPr>
-        <w:t>[</w:t>
-      </w:r>
-      <w:r>
-        <w:rPr>
-          <w:lang w:eastAsia="ja-JP"/>
-        </w:rPr>
-        <w:t>Different]</w:t>
-      </w:r>
-    </w:p>
-    <w:p>
-      <w:pPr>
-        <w:pStyle w:val="ae"/>
-        <w:rPr>
-          <w:lang w:eastAsia="ja-JP"/>
-        </w:rPr>
-      </w:pPr>
-      <w:r>
-        <w:rPr>
-          <w:rFonts w:hint="eastAsia"/>
-          <w:lang w:eastAsia="ja-JP"/>
-        </w:rPr>
-        <w:t>・</w:t>
-      </w:r>
-      <w:r>
-        <w:rPr>
-          <w:lang w:eastAsia="ja-JP"/>
-        </w:rPr>
-        <w:t>Innovative</w:t>
-      </w:r>
-      <w:r>
-        <w:rPr>
-          <w:rFonts w:hint="eastAsia"/>
-          <w:lang w:eastAsia="ja-JP"/>
-        </w:rPr>
-        <w:t>な全社改善ソリューションを作り上げた（</w:t>
-      </w:r>
-      <w:r>
-        <w:rPr>
-          <w:lang w:eastAsia="ja-JP"/>
-        </w:rPr>
-        <w:t>Sebas</w:t>
-      </w:r>
-      <w:r>
-        <w:rPr>
-          <w:rFonts w:hint="eastAsia"/>
-          <w:lang w:eastAsia="ja-JP"/>
-        </w:rPr>
         <w:t>）</w:t>
-      </w:r>
-      <w:r>
-        <w:rPr>
-          <w:rFonts w:hint="eastAsia"/>
-          <w:lang w:eastAsia="ja-JP"/>
-        </w:rPr>
-        <w:t>）</w:t>
-      </w:r>
-    </w:p>
-  </w:comment>
-  <w:comment w:id="3" w:author="Hiroyuki Ito" w:date="2019-12-29T12:46:00Z" w:initials="HI">
-    <w:p>
-      <w:pPr>
-        <w:pStyle w:val="ae"/>
-        <w:rPr>
-          <w:lang w:eastAsia="ja-JP"/>
-        </w:rPr>
-      </w:pPr>
-      <w:r>
-        <w:rPr>
-          <w:rStyle w:val="ad"/>
-        </w:rPr>
-        <w:annotationRef/>
-      </w:r>
-      <w:r>
-        <w:rPr>
-          <w:rFonts w:hint="eastAsia"/>
-          <w:lang w:eastAsia="ja-JP"/>
-        </w:rPr>
-        <w:t>見直し要</w:t>
       </w:r>
     </w:p>
   </w:comment>
@@ -5641,6 +5567,9 @@
     <w:p>
       <w:pPr>
         <w:pStyle w:val="ae"/>
+        <w:rPr>
+          <w:lang w:eastAsia="ja-JP"/>
+        </w:rPr>
       </w:pPr>
       <w:r>
         <w:rPr>
@@ -5658,6 +5587,26 @@
     </w:p>
   </w:comment>
   <w:comment w:id="5" w:author="Hiroyuki Ito" w:date="2019-12-29T12:46:00Z" w:initials="HI">
+    <w:p>
+      <w:pPr>
+        <w:pStyle w:val="ae"/>
+      </w:pPr>
+      <w:r>
+        <w:rPr>
+          <w:rStyle w:val="ad"/>
+        </w:rPr>
+        <w:annotationRef/>
+      </w:r>
+      <w:r>
+        <w:rPr>
+          <w:rFonts w:hint="eastAsia"/>
+          <w:lang w:eastAsia="ja-JP"/>
+        </w:rPr>
+        <w:t>見直し要</w:t>
+      </w:r>
+    </w:p>
+  </w:comment>
+  <w:comment w:id="6" w:author="Hiroyuki Ito" w:date="2019-12-29T12:46:00Z" w:initials="HI">
     <w:p>
       <w:pPr>
         <w:pStyle w:val="ae"/>
@@ -10425,7 +10374,7 @@
 </file>
 
 <file path=customXml/itemProps1.xml><?xml version="1.0" encoding="utf-8"?>
-<ds:datastoreItem xmlns:ds="http://schemas.openxmlformats.org/officeDocument/2006/customXml" ds:itemID="{50404CF8-9F3C-1B43-919E-84DC9EBE86F9}">
+<ds:datastoreItem xmlns:ds="http://schemas.openxmlformats.org/officeDocument/2006/customXml" ds:itemID="{1D93DDEC-8102-7843-B971-21B97026E679}">
   <ds:schemaRefs>
     <ds:schemaRef ds:uri="http://schemas.openxmlformats.org/officeDocument/2006/bibliography"/>
   </ds:schemaRefs>

</xml_diff>

<commit_message>
Revised: SHARE A SENSE OF CRISIS BY VERBALIZING REAL CONCERNS
</commit_message>
<xml_diff>
--- a/Agile2020_paper.docx
+++ b/Agile2020_paper.docx
@@ -517,7 +517,7 @@
         <w:rPr>
           <w:lang w:eastAsia="ja-JP"/>
         </w:rPr>
-        <w:t>I had thought not only decision-makers and colleagues but also I should know real problems LINE Corporation was facing with. Therefore, I followed an ancient saying by Sun Tzu: "If you know the enemy and you know yourself, you will have almost 100 battles" by utilizing the idea of "Product Discovery" [5].</w:t>
+        <w:t>I thought not only decision-makers and colleagues but also I should know real problems LINE Corporation was facing with in a knowledgeable way. It was time to follow an ancient saying by Sun Tzu: "If you know the enemy and you know yourself, you will have almost 100 battles". From my experiences of Agile, I thought "Product Discovery" [5] might fit well.</w:t>
       </w:r>
     </w:p>
     <w:p>
@@ -532,16 +532,8 @@
         <w:rPr>
           <w:lang w:eastAsia="ja-JP"/>
         </w:rPr>
-        <w:t>At first, I investigated our services and products. I utilized "SonarQube" [6], a static code analysis tool, to know the code coverage and technical debts for each service. I also implemented and run some of unit and integration test scripts to know real behaviors of the products. Test scripts are good for understanding software under test [7].</w:t>
-      </w:r>
-    </w:p>
-    <w:p>
-      <w:pPr>
-        <w:pStyle w:val="InitialBodyText"/>
-        <w:rPr>
-          <w:lang w:eastAsia="ja-JP"/>
-        </w:rPr>
-      </w:pPr>
+        <w:t>Therefore, at first, I talked developers, QA persons, Product Managers, senior managers, and executives to hear their concerns and troubles directly. Through these conversations, I acknowledged that they had lots of non-verbalized problems. Additionally, I got that there were no persons who could verbalize these problems and share with other colleagues.</w:t>
+      </w:r>
     </w:p>
     <w:p>
       <w:pPr>
@@ -555,69 +547,7 @@
         <w:rPr>
           <w:lang w:eastAsia="ja-JP"/>
         </w:rPr>
-        <w:t xml:space="preserve">Next, I focused on analyzing "outage reports". </w:t>
-      </w:r>
-      <w:r>
-        <w:rPr>
-          <w:lang w:eastAsia="ja-JP"/>
-        </w:rPr>
-        <w:t xml:space="preserve">The word </w:t>
-      </w:r>
-      <w:r>
-        <w:rPr>
-          <w:lang w:eastAsia="ja-JP"/>
-        </w:rPr>
-        <w:t>"</w:t>
-      </w:r>
-      <w:r>
-        <w:rPr>
-          <w:lang w:eastAsia="ja-JP"/>
-        </w:rPr>
-        <w:t>o</w:t>
-      </w:r>
-      <w:r>
-        <w:rPr>
-          <w:lang w:eastAsia="ja-JP"/>
-        </w:rPr>
-        <w:t xml:space="preserve">utage </w:t>
-      </w:r>
-      <w:r>
-        <w:rPr>
-          <w:lang w:eastAsia="ja-JP"/>
-        </w:rPr>
-        <w:t>reports" mean both postmortem meetings and published reports. They are a treasure-trove of information we need to solve. I was able to know causes of outages, impact on sales and profits, and problematic products through these reports. I understood that public APIs pr</w:t>
-      </w:r>
-      <w:r>
-        <w:rPr>
-          <w:lang w:eastAsia="ja-JP"/>
-        </w:rPr>
-        <w:t xml:space="preserve">ovided for external users, and </w:t>
-      </w:r>
-      <w:r>
-        <w:rPr>
-          <w:color w:val="000000" w:themeColor="text1"/>
-          <w:lang w:eastAsia="ja-JP"/>
-        </w:rPr>
-        <w:t>Shop</w:t>
-      </w:r>
-      <w:r>
-        <w:rPr>
-          <w:color w:val="000000" w:themeColor="text1"/>
-          <w:lang w:eastAsia="ja-JP"/>
-        </w:rPr>
-        <w:t>ping features</w:t>
-      </w:r>
-      <w:r>
-        <w:rPr>
-          <w:lang w:eastAsia="ja-JP"/>
-        </w:rPr>
-        <w:t>,</w:t>
-      </w:r>
-      <w:r>
-        <w:rPr>
-          <w:lang w:eastAsia="ja-JP"/>
-        </w:rPr>
-        <w:t xml:space="preserve"> were the most problematic products. Additionally, I found that reducing MTTR (Mean Time to Repair) would be an impactful solution as the first step.</w:t>
+        <w:t>Next, I focused on helping colleagues to verbalize their concerns and to share them with other colleagues.</w:t>
       </w:r>
     </w:p>
     <w:p>
@@ -632,19 +562,38 @@
         <w:rPr>
           <w:lang w:eastAsia="ja-JP"/>
         </w:rPr>
-        <w:t>Moreover, I talked stakeholders like developers, QA</w:t>
-      </w:r>
-      <w:r>
-        <w:rPr>
-          <w:lang w:eastAsia="ja-JP"/>
-        </w:rPr>
-        <w:t>s</w:t>
-      </w:r>
-      <w:r>
-        <w:rPr>
-          <w:lang w:eastAsia="ja-JP"/>
-        </w:rPr>
-        <w:t>, Product Managers, senior managers, and executives to hear their concerns and troubles directly and beyond silos. Stakeholders' worries are also a treasure-trove of information to improve. Through these conversations, I understood that they had lots of non-verbalized problems. I also learned that verbalizing problems through direct and honest conversations is critical for discovering real needs, shared understanding, and collaborations beyond silos.</w:t>
+        <w:t>I investigated our services and products. I utilized "SonarQube" [6], a static code analysis tool, to know the code coverage and technical debts for each service. I also implemented and run some of unit and integration test scripts to know real behaviors of the products. Test scripts are good for understanding software under test [7] and finding problematic services.</w:t>
+      </w:r>
+    </w:p>
+    <w:p>
+      <w:pPr>
+        <w:pStyle w:val="InitialBodyText"/>
+        <w:ind w:firstLineChars="142" w:firstLine="284"/>
+        <w:rPr>
+          <w:lang w:eastAsia="ja-JP"/>
+        </w:rPr>
+      </w:pPr>
+      <w:r>
+        <w:rPr>
+          <w:lang w:eastAsia="ja-JP"/>
+        </w:rPr>
+        <w:t>Additionally, I focused on "outage reports". "Outage report" is a term which means both a published report and a postmortem meeting in our company. From these reports, I acknowledged that 1) reports were too technical to know impact on sales and profits, 2) reports didn't consider clear goals and actions to prevent the outages, and 3) "Channel Gateway", an aggregation service of our APIs towards external users, was the most problematic products.</w:t>
+      </w:r>
+    </w:p>
+    <w:p>
+      <w:pPr>
+        <w:pStyle w:val="InitialBodyText"/>
+        <w:ind w:firstLineChars="142" w:firstLine="284"/>
+        <w:rPr>
+          <w:rFonts w:hint="eastAsia"/>
+          <w:lang w:eastAsia="ja-JP"/>
+        </w:rPr>
+      </w:pPr>
+      <w:r>
+        <w:rPr>
+          <w:lang w:eastAsia="ja-JP"/>
+        </w:rPr>
+        <w:t>After investigating services and outage reports, I could verbalize colleagues' concerns like increase of Channel Gateway's outages and "MTTR" (Mean Time to Repair) were critical to external users of our APIs.</w:t>
       </w:r>
     </w:p>
     <w:p>
@@ -4105,7 +4054,6 @@
       <w:pPr>
         <w:pStyle w:val="References"/>
         <w:rPr>
-          <w:rFonts w:hint="eastAsia"/>
           <w:lang w:eastAsia="ja-JP"/>
         </w:rPr>
       </w:pPr>
@@ -4276,7 +4224,6 @@
       <w:pPr>
         <w:pStyle w:val="References"/>
         <w:rPr>
-          <w:rFonts w:hint="eastAsia"/>
           <w:lang w:eastAsia="ja-JP"/>
         </w:rPr>
       </w:pPr>
@@ -10338,7 +10285,7 @@
 </file>
 
 <file path=customXml/itemProps1.xml><?xml version="1.0" encoding="utf-8"?>
-<ds:datastoreItem xmlns:ds="http://schemas.openxmlformats.org/officeDocument/2006/customXml" ds:itemID="{C1224E8D-8430-CF46-9EA5-90D1AA93AFE9}">
+<ds:datastoreItem xmlns:ds="http://schemas.openxmlformats.org/officeDocument/2006/customXml" ds:itemID="{8294640E-B24C-5E4A-B558-DD6F9F777537}">
   <ds:schemaRefs>
     <ds:schemaRef ds:uri="http://schemas.openxmlformats.org/officeDocument/2006/bibliography"/>
   </ds:schemaRefs>

</xml_diff>

<commit_message>
Appended concrete examples of verbalized issues
</commit_message>
<xml_diff>
--- a/Agile2020_paper.docx
+++ b/Agile2020_paper.docx
@@ -592,7 +592,7 @@
         <w:rPr>
           <w:lang w:eastAsia="ja-JP"/>
         </w:rPr>
-        <w:t>After investigating services and outage reports, I could verbalize colleagues' concerns like increase of Channel Gateway's outages and "MTTR" (Mean Time to Repair) were critical to external users of our APIs. Additionally, I shared these verbalized ones with managers and executives for evaluating the correctness of verbalization.</w:t>
+        <w:t>After investigating services and outage reports, I could verbalize colleagues' concerns as follows: 1) increase of Channel Gateway's outages was the most critical issue that was giving negative impacts to external users, 2) failure detection of Channel Gateway took an average of 1 week and it was not acceptable for a Product Manager, and 3) testing APIs was insufficient in almost all of services because few persons knew how to test APIs programmatically. I shared these verbalized ones and agreed them with colleagues, managers and executives.</w:t>
       </w:r>
     </w:p>
     <w:p>
@@ -1350,14 +1350,8 @@
         <w:rPr>
           <w:lang w:eastAsia="ja-JP"/>
         </w:rPr>
-        <w:t xml:space="preserve">Here are examples. I chose all activities as SET for improving Sales and Profit. I implemented test scripts for reducing MTTR, not only for expanding Test Automation. Additionally, I picked up </w:t>
-      </w:r>
-      <w:r>
-        <w:rPr>
-          <w:lang w:eastAsia="ja-JP"/>
-        </w:rPr>
         <w:lastRenderedPageBreak/>
-        <w:t>actions that could affect Employee Satisfaction. For decision makers, I focused on discovering and verbalizing their anxieties, and providing quantitative information. For Developers and QAs, I tried to stimulate appetites for learning.</w:t>
+        <w:t>Here are examples. I chose all activities as SET for improving Sales and Profit. I implemented test scripts for reducing MTTR, not only for expanding Test Automation. Additionally, I picked up actions that could affect Employee Satisfaction. For decision makers, I focused on discovering and verbalizing their anxieties, and providing quantitative information. For Developers and QAs, I tried to stimulate appetites for learning.</w:t>
       </w:r>
     </w:p>
     <w:p>
@@ -1719,6 +1713,7 @@
         <w:rPr>
           <w:lang w:eastAsia="ja-JP"/>
         </w:rPr>
+        <w:lastRenderedPageBreak/>
         <w:t xml:space="preserve">Other obstacle was that performance problems at </w:t>
       </w:r>
       <w:r>
@@ -1739,14 +1734,7 @@
         <w:rPr>
           <w:lang w:eastAsia="ja-JP"/>
         </w:rPr>
-        <w:t xml:space="preserve"> had emerged. They had been using one in-house performance testing tool. However, it couldn't provide enough capabilities </w:t>
-      </w:r>
-      <w:r>
-        <w:rPr>
-          <w:lang w:eastAsia="ja-JP"/>
-        </w:rPr>
-        <w:lastRenderedPageBreak/>
-        <w:t>to detect emerging issues. Moreover, they need to write test scripts with groovy, an unaccustomed programming language for them. Therefore, writing test scripts was not fast and effective.</w:t>
+        <w:t xml:space="preserve"> had emerged. They had been using one in-house performance testing tool. However, it couldn't provide enough capabilities to detect emerging issues. Moreover, they need to write test scripts with groovy, an unaccustomed programming language for them. Therefore, writing test scripts was not fast and effective.</w:t>
       </w:r>
     </w:p>
     <w:p>
@@ -2188,15 +2176,8 @@
           <w:sz w:val="20"/>
           <w:lang w:eastAsia="ja-JP"/>
         </w:rPr>
-        <w:t xml:space="preserve">We had found and solved issues as homework every week. We had continued applying new Karate features and refactoring test scripts. Additionally, we had implemented a notification </w:t>
-      </w:r>
-      <w:r>
-        <w:rPr>
-          <w:sz w:val="20"/>
-          <w:lang w:eastAsia="ja-JP"/>
-        </w:rPr>
         <w:lastRenderedPageBreak/>
-        <w:t xml:space="preserve">mechanism via </w:t>
+        <w:t xml:space="preserve">We had found and solved issues as homework every week. We had continued applying new Karate features and refactoring test scripts. Additionally, we had implemented a notification mechanism via </w:t>
       </w:r>
       <w:r>
         <w:rPr>
@@ -2577,7 +2558,14 @@
         <w:rPr>
           <w:lang w:eastAsia="ja-JP"/>
         </w:rPr>
-        <w:t xml:space="preserve"> our business. They were just interested in doing their own tasks by developer's requests. Such behavior was not what we SET aimed to do. On the other hand, we named our role as "Software Engineer in Test". The word "Test" made our colleagues misunderstand that we SET were the same as Test Engineers and Q</w:t>
+        <w:t xml:space="preserve"> our business. They were just interested in doing their own tasks by developer's requests. Such behavior was not what we SET aimed to do. On the other hand, we </w:t>
+      </w:r>
+      <w:r>
+        <w:rPr>
+          <w:lang w:eastAsia="ja-JP"/>
+        </w:rPr>
+        <w:lastRenderedPageBreak/>
+        <w:t>named our role as "Software Engineer in Test". The word "Test" made our colleagues misunderstand that we SET were the same as Test Engineers and Q</w:t>
       </w:r>
       <w:r>
         <w:rPr>
@@ -2589,14 +2577,7 @@
         <w:rPr>
           <w:lang w:eastAsia="ja-JP"/>
         </w:rPr>
-        <w:t xml:space="preserve">. The notion of testing and </w:t>
-      </w:r>
-      <w:r>
-        <w:rPr>
-          <w:lang w:eastAsia="ja-JP"/>
-        </w:rPr>
-        <w:lastRenderedPageBreak/>
-        <w:t>quality assurance were just a burden and a constraint that narrowed our activities to improve services and products. Therefore, I thought we needed different approaches to change these assumptions drastically.</w:t>
+        <w:t>. The notion of testing and quality assurance were just a burden and a constraint that narrowed our activities to improve services and products. Therefore, I thought we needed different approaches to change these assumptions drastically.</w:t>
       </w:r>
     </w:p>
     <w:p>
@@ -2978,15 +2959,8 @@
           <w:sz w:val="20"/>
           <w:lang w:eastAsia="ja-JP"/>
         </w:rPr>
-        <w:t xml:space="preserve">The second impact was the psychological one. We were accustomed to show work-in-progress tasks and get feedbacks. It made us easier to ask questions and discuss solutions. We could propose, accept, and try new ideas without fear. Additionally, we often drilled trouble shootings </w:t>
-      </w:r>
-      <w:r>
-        <w:rPr>
-          <w:sz w:val="20"/>
-          <w:lang w:eastAsia="ja-JP"/>
-        </w:rPr>
         <w:lastRenderedPageBreak/>
-        <w:t xml:space="preserve">and recovering services as Learning Session to acquire skills of </w:t>
+        <w:t xml:space="preserve">The second impact was the psychological one. We were accustomed to show work-in-progress tasks and get feedbacks. It made us easier to ask questions and discuss solutions. We could propose, accept, and try new ideas without fear. Additionally, we often drilled trouble shootings and recovering services as Learning Session to acquire skills of </w:t>
       </w:r>
       <w:r>
         <w:rPr>
@@ -3380,14 +3354,8 @@
         <w:rPr>
           <w:lang w:eastAsia="ja-JP"/>
         </w:rPr>
-        <w:t xml:space="preserve">Third, it was necessary to change our responsibilities continuously. We have been changing and expanding our responsibilities from Test Automation, engineering management improvement, </w:t>
-      </w:r>
-      <w:r>
-        <w:rPr>
-          <w:lang w:eastAsia="ja-JP"/>
-        </w:rPr>
         <w:lastRenderedPageBreak/>
-        <w:t>innovations, to Transformational Leaders. These actions are for contributing to our business based on continuous experiments.</w:t>
+        <w:t>Third, it was necessary to change our responsibilities continuously. We have been changing and expanding our responsibilities from Test Automation, engineering management improvement, innovations, to Transformational Leaders. These actions are for contributing to our business based on continuous experiments.</w:t>
       </w:r>
     </w:p>
     <w:p>
@@ -3776,7 +3744,7 @@
           <w:sz w:val="20"/>
           <w:lang w:eastAsia="ja-JP"/>
         </w:rPr>
-        <w:t xml:space="preserve">n is becoming common for some services/products. Focusing on profitability and MTTR rather than the </w:t>
+        <w:t xml:space="preserve">n is </w:t>
       </w:r>
       <w:r>
         <w:rPr>
@@ -3784,7 +3752,7 @@
           <w:lang w:eastAsia="ja-JP"/>
         </w:rPr>
         <w:lastRenderedPageBreak/>
-        <w:t>number of bug detection before releases works now in organizational performance and culture perspective.</w:t>
+        <w:t>becoming common for some services/products. Focusing on profitability and MTTR rather than the number of bug detection before releases works now in organizational performance and culture perspective.</w:t>
       </w:r>
     </w:p>
     <w:p>
@@ -10290,7 +10258,7 @@
 </file>
 
 <file path=customXml/itemProps1.xml><?xml version="1.0" encoding="utf-8"?>
-<ds:datastoreItem xmlns:ds="http://schemas.openxmlformats.org/officeDocument/2006/customXml" ds:itemID="{C026B47F-25C4-D243-B5BD-9F651FD81F8C}">
+<ds:datastoreItem xmlns:ds="http://schemas.openxmlformats.org/officeDocument/2006/customXml" ds:itemID="{5F765BBC-EBE8-8347-BD50-1EA6E4ACE238}">
   <ds:schemaRefs>
     <ds:schemaRef ds:uri="http://schemas.openxmlformats.org/officeDocument/2006/bibliography"/>
   </ds:schemaRefs>

</xml_diff>

<commit_message>
Started revising Chapter 3
</commit_message>
<xml_diff>
--- a/Agile2020_paper.docx
+++ b/Agile2020_paper.docx
@@ -1224,7 +1224,19 @@
               <w:rPr>
                 <w:lang w:eastAsia="ja-JP"/>
               </w:rPr>
-              <w:t xml:space="preserve">Implemented failure detection for </w:t>
+              <w:t xml:space="preserve">Implemented failure detection </w:t>
+            </w:r>
+            <w:r>
+              <w:rPr>
+                <w:lang w:eastAsia="ja-JP"/>
+              </w:rPr>
+              <w:t xml:space="preserve">mechanism </w:t>
+            </w:r>
+            <w:r>
+              <w:rPr>
+                <w:lang w:eastAsia="ja-JP"/>
+              </w:rPr>
+              <w:t xml:space="preserve">for </w:t>
             </w:r>
             <w:r>
               <w:rPr>
@@ -1566,7 +1578,6 @@
         <w:pStyle w:val="InitialBodyText"/>
         <w:ind w:firstLineChars="142" w:firstLine="284"/>
         <w:rPr>
-          <w:rFonts w:hint="eastAsia"/>
           <w:lang w:eastAsia="ja-JP"/>
         </w:rPr>
       </w:pPr>
@@ -1646,14 +1657,15 @@
         <w:pStyle w:val="InitialBodyTextIndent"/>
         <w:ind w:firstLine="0"/>
         <w:rPr>
-          <w:lang w:eastAsia="ja-JP"/>
-        </w:rPr>
-      </w:pPr>
-      <w:r>
-        <w:rPr>
-          <w:lang w:eastAsia="ja-JP"/>
-        </w:rPr>
-        <w:t>After clarifying responsibilities and activities of SET, getting decision makers' supports and colleagues' interests, I started actions as SET. Additionally, LINE hired new employees and formed a team of SET. I thought we could proceed our activities more quickly and widely. However, we faced with new obstacles.</w:t>
+          <w:rFonts w:hint="eastAsia"/>
+          <w:lang w:eastAsia="ja-JP"/>
+        </w:rPr>
+      </w:pPr>
+      <w:r>
+        <w:rPr>
+          <w:lang w:eastAsia="ja-JP"/>
+        </w:rPr>
+        <w:t>After establishing SET role, I started actions as SET by obtaining consent from colleagues and decision-makers. After 6 months, we hired new SETs and formed a team of SET. I thought we could proceed our activities more quickly and widely, however, we faced with some new obstacles.</w:t>
       </w:r>
     </w:p>
     <w:p>
@@ -1668,52 +1680,7 @@
         <w:rPr>
           <w:lang w:eastAsia="ja-JP"/>
         </w:rPr>
-        <w:t xml:space="preserve">At first, we implemented a failure detection system for </w:t>
-      </w:r>
-      <w:r>
-        <w:rPr>
-          <w:color w:val="000000" w:themeColor="text1"/>
-          <w:lang w:eastAsia="ja-JP"/>
-        </w:rPr>
-        <w:t>public APIs</w:t>
-      </w:r>
-      <w:r>
-        <w:rPr>
-          <w:lang w:eastAsia="ja-JP"/>
-        </w:rPr>
-        <w:t xml:space="preserve">, however, it didn't become established in the product development team. We implemented test scripts for these APIs, called them via CI servers periodically, and notified errors and failures to the product development team quickly. We utilized Test Automation and CI as a failure detection system. We also used the common technologies like JUnit, Spring Boot, Jenkins, and so on for the product development team. Failure detection worked </w:t>
-      </w:r>
-      <w:proofErr w:type="gramStart"/>
-      <w:r>
-        <w:rPr>
-          <w:lang w:eastAsia="ja-JP"/>
-        </w:rPr>
-        <w:t>partially</w:t>
-      </w:r>
-      <w:proofErr w:type="gramEnd"/>
-      <w:r>
-        <w:rPr>
-          <w:lang w:eastAsia="ja-JP"/>
-        </w:rPr>
-        <w:t xml:space="preserve"> and some developers started implementing them. Although, test scripts written in JUnit were hard to read, implement, and maintain for most of developers</w:t>
-      </w:r>
-      <w:r>
-        <w:rPr>
-          <w:lang w:eastAsia="ja-JP"/>
-        </w:rPr>
-        <w:t xml:space="preserve"> and </w:t>
-      </w:r>
-      <w:r>
-        <w:rPr>
-          <w:lang w:eastAsia="ja-JP"/>
-        </w:rPr>
-        <w:t>the Product Manager</w:t>
-      </w:r>
-      <w:r>
-        <w:rPr>
-          <w:lang w:eastAsia="ja-JP"/>
-        </w:rPr>
-        <w:t>. Additionally, SET team and the product development team have been working at different offices. Our communications weren't sufficient to proceed improvements.</w:t>
+        <w:t>One obstacle was that the failure detection mechanism we implemented for Channel Gateway didn't become established in the team. At first, we built the failure detection system by combining API test scripts, running them via CI servers periodically, and notifying errors and failures to the team members quickly. We used JUnit, Spring Boot, Jenkins, and Slack to meet the team's skill sets. After providing the system including manuals to the team, it worked well for the first 2 months. The team could detect failures within 1 hour. Some developers started implementing test scripts. However, team members started ignoring notifications from the system soon without clear reasons.</w:t>
       </w:r>
     </w:p>
     <w:p>
@@ -1728,27 +1695,7 @@
         <w:rPr>
           <w:lang w:eastAsia="ja-JP"/>
         </w:rPr>
-        <w:t xml:space="preserve">Other obstacle was that performance problems at </w:t>
-      </w:r>
-      <w:r>
-        <w:rPr>
-          <w:color w:val="000000" w:themeColor="text1"/>
-          <w:lang w:eastAsia="ja-JP"/>
-        </w:rPr>
-        <w:t>Shop</w:t>
-      </w:r>
-      <w:r>
-        <w:rPr>
-          <w:color w:val="000000" w:themeColor="text1"/>
-          <w:lang w:eastAsia="ja-JP"/>
-        </w:rPr>
-        <w:t>ping features</w:t>
-      </w:r>
-      <w:r>
-        <w:rPr>
-          <w:lang w:eastAsia="ja-JP"/>
-        </w:rPr>
-        <w:t xml:space="preserve"> had emerged. They had been using one in-house performance testing tool. However, it couldn't provide enough capabilities to detect emerging issues. Moreover, they need to write test scripts with groovy, an unaccustomed programming language for them. Therefore, writing test scripts was not fast and effective.</w:t>
+        <w:t>Another obstacle was that performance problems at Sticker Shop had emerged. They used one open-sourced performance testing tool. However, it couldn't provide enough capabilities to detect emerging issues. The team tried to improve the situation but failed. It became urgent issues in our company at that time.</w:t>
       </w:r>
     </w:p>
     <w:p>
@@ -1759,6 +1706,25 @@
           <w:lang w:eastAsia="ja-JP"/>
         </w:rPr>
       </w:pPr>
+    </w:p>
+    <w:p>
+      <w:pPr>
+        <w:pStyle w:val="InitialBodyTextIndent"/>
+        <w:ind w:firstLineChars="142" w:firstLine="284"/>
+        <w:rPr>
+          <w:rFonts w:hint="eastAsia"/>
+          <w:lang w:eastAsia="ja-JP"/>
+        </w:rPr>
+      </w:pPr>
+    </w:p>
+    <w:p>
+      <w:pPr>
+        <w:pStyle w:val="InitialBodyTextIndent"/>
+        <w:ind w:firstLineChars="142" w:firstLine="284"/>
+        <w:rPr>
+          <w:lang w:eastAsia="ja-JP"/>
+        </w:rPr>
+      </w:pPr>
       <w:r>
         <w:rPr>
           <w:lang w:eastAsia="ja-JP"/>
@@ -1812,7 +1778,7 @@
         <w:pStyle w:val="3"/>
       </w:pPr>
       <w:r>
-        <w:t>REFINE FAILURE DETECTION SYSTEM WITH KARATE</w:t>
+        <w:t>REFINED THE FAILURE DETECTION SYSTEM WITH KARATE</w:t>
       </w:r>
     </w:p>
     <w:p>
@@ -1936,7 +1902,7 @@
         <w:pStyle w:val="3"/>
       </w:pPr>
       <w:r>
-        <w:t>IMPLEMENT NEW PERFORMANCE TESTING TOOLS WITH KOTLIN</w:t>
+        <w:t>CREATED NEW TOOLS THAT FIT TEAM'S CONTEXT</w:t>
       </w:r>
     </w:p>
     <w:p>
@@ -2028,7 +1994,16 @@
           <w:sz w:val="20"/>
           <w:lang w:eastAsia="ja-JP"/>
         </w:rPr>
-        <w:t>] were expanding at that time in our company. We thought it was a good chance to utilize these new tools and approaches to improve our performance testing.</w:t>
+        <w:t>] were expanding at that time in our company. We thought it was a good chance to utilize these new tools and approaches to improve o</w:t>
+      </w:r>
+      <w:bookmarkStart w:id="1" w:name="_GoBack"/>
+      <w:bookmarkEnd w:id="1"/>
+      <w:r>
+        <w:rPr>
+          <w:sz w:val="20"/>
+          <w:lang w:eastAsia="ja-JP"/>
+        </w:rPr>
+        <w:t>ur performance testing.</w:t>
       </w:r>
     </w:p>
     <w:p>
@@ -2111,7 +2086,7 @@
         <w:pStyle w:val="3"/>
       </w:pPr>
       <w:r>
-        <w:t>IMPROVE PRODUCT DEVELOPMENT PROCESSES AS A HABIT</w:t>
+        <w:t>PRACTICED PROCESS IMPROVEMENTS WITH TEAMS</w:t>
       </w:r>
     </w:p>
     <w:p>
@@ -2439,7 +2414,7 @@
           <w:lang w:eastAsia="ja-JP"/>
         </w:rPr>
       </w:pPr>
-      <w:commentRangeStart w:id="1"/>
+      <w:commentRangeStart w:id="2"/>
       <w:r>
         <w:rPr>
           <w:rFonts w:eastAsiaTheme="minorEastAsia"/>
@@ -2448,7 +2423,7 @@
         </w:rPr>
         <w:t>PROCEED COMPANY-WIDE PROBLEM-SOLVING AS TRANSFORMATIONAL LEADERS</w:t>
       </w:r>
-      <w:commentRangeEnd w:id="1"/>
+      <w:commentRangeEnd w:id="2"/>
       <w:r>
         <w:rPr>
           <w:rStyle w:val="ad"/>
@@ -2457,7 +2432,7 @@
           <w:caps w:val="0"/>
           <w:lang w:eastAsia="en-US"/>
         </w:rPr>
-        <w:commentReference w:id="1"/>
+        <w:commentReference w:id="2"/>
       </w:r>
     </w:p>
     <w:p>
@@ -3305,12 +3280,7 @@
         <w:pStyle w:val="1"/>
       </w:pPr>
       <w:r>
-        <w:t>LESSONS LEA</w:t>
-      </w:r>
-      <w:bookmarkStart w:id="2" w:name="_GoBack"/>
-      <w:bookmarkEnd w:id="2"/>
-      <w:r>
-        <w:t>RNED</w:t>
+        <w:t>LESSONS LEARNED</w:t>
       </w:r>
     </w:p>
     <w:p>
@@ -4147,7 +4117,6 @@
       <w:pPr>
         <w:pStyle w:val="References"/>
         <w:rPr>
-          <w:rFonts w:hint="eastAsia"/>
           <w:lang w:eastAsia="ja-JP"/>
         </w:rPr>
       </w:pPr>
@@ -4220,7 +4189,6 @@
       <w:pPr>
         <w:pStyle w:val="References"/>
         <w:rPr>
-          <w:rFonts w:hint="eastAsia"/>
           <w:lang w:eastAsia="ja-JP"/>
         </w:rPr>
       </w:pPr>
@@ -4689,12 +4657,40 @@
       <w:pPr>
         <w:pStyle w:val="ae"/>
         <w:rPr>
+          <w:b/>
+          <w:bCs/>
           <w:lang w:eastAsia="ja-JP"/>
         </w:rPr>
       </w:pPr>
       <w:r>
         <w:rPr>
           <w:rFonts w:hint="eastAsia"/>
+          <w:b/>
+          <w:bCs/>
+          <w:lang w:eastAsia="ja-JP"/>
+        </w:rPr>
+        <w:t>本当にチームが困っていることに、適切にアプローチできていな</w:t>
+      </w:r>
+      <w:r>
+        <w:rPr>
+          <w:rFonts w:hint="eastAsia"/>
+          <w:b/>
+          <w:bCs/>
+          <w:lang w:eastAsia="ja-JP"/>
+        </w:rPr>
+        <w:t>かった</w:t>
+      </w:r>
+    </w:p>
+    <w:p>
+      <w:pPr>
+        <w:pStyle w:val="ae"/>
+        <w:rPr>
+          <w:lang w:eastAsia="ja-JP"/>
+        </w:rPr>
+      </w:pPr>
+      <w:r>
+        <w:rPr>
+          <w:rFonts w:hint="eastAsia"/>
           <w:lang w:eastAsia="ja-JP"/>
         </w:rPr>
         <w:t>・ガイドラインやツールの提供を要求されるが、いざやってみると全く改善が定着しない。</w:t>
@@ -4707,12 +4703,21 @@
           <w:lang w:eastAsia="ja-JP"/>
         </w:rPr>
       </w:pPr>
-      <w:r>
+    </w:p>
+    <w:p>
+      <w:pPr>
+        <w:pStyle w:val="ae"/>
         <w:rPr>
           <w:rFonts w:hint="eastAsia"/>
           <w:lang w:eastAsia="ja-JP"/>
         </w:rPr>
-        <w:t>・本当にチームが困っていることに、適切にアプローチできていない</w:t>
+      </w:pPr>
+      <w:r>
+        <w:rPr>
+          <w:rFonts w:hint="eastAsia"/>
+          <w:lang w:eastAsia="ja-JP"/>
+        </w:rPr>
+        <w:t>特に</w:t>
       </w:r>
     </w:p>
     <w:p>
@@ -4734,29 +4739,46 @@
           <w:rFonts w:hint="eastAsia"/>
           <w:lang w:eastAsia="ja-JP"/>
         </w:rPr>
-        <w:t>全社的な課題解決に必要なツール・施策を構築しておきたい</w:t>
+        <w:t>提案した障害検知システムが機能しなかった</w:t>
       </w:r>
     </w:p>
     <w:p>
       <w:pPr>
         <w:pStyle w:val="ae"/>
         <w:rPr>
-          <w:lang w:eastAsia="ja-JP"/>
-        </w:rPr>
-      </w:pPr>
+          <w:rFonts w:hint="eastAsia"/>
+          <w:lang w:eastAsia="ja-JP"/>
+        </w:rPr>
+      </w:pPr>
+      <w:r>
+        <w:rPr>
+          <w:rFonts w:hint="eastAsia"/>
+          <w:lang w:eastAsia="ja-JP"/>
+        </w:rPr>
+        <w:t>・負荷テストの仕組みの改善が急務</w:t>
+      </w:r>
     </w:p>
     <w:p>
       <w:pPr>
         <w:pStyle w:val="ae"/>
         <w:rPr>
-          <w:lang w:eastAsia="ja-JP"/>
-        </w:rPr>
-      </w:pPr>
-      <w:r>
-        <w:rPr>
           <w:rFonts w:hint="eastAsia"/>
           <w:lang w:eastAsia="ja-JP"/>
         </w:rPr>
+      </w:pPr>
+    </w:p>
+    <w:p>
+      <w:pPr>
+        <w:pStyle w:val="ae"/>
+        <w:rPr>
+          <w:lang w:eastAsia="ja-JP"/>
+        </w:rPr>
+      </w:pPr>
+      <w:r>
+        <w:rPr>
+          <w:rFonts w:hint="eastAsia"/>
+          <w:lang w:eastAsia="ja-JP"/>
+        </w:rPr>
         <w:t>[</w:t>
       </w:r>
       <w:r>
@@ -4870,7 +4892,7 @@
       </w:r>
     </w:p>
   </w:comment>
-  <w:comment w:id="1" w:author="Microsoft Office User" w:date="2019-12-20T12:02:00Z" w:initials="MOU">
+  <w:comment w:id="2" w:author="Microsoft Office User" w:date="2019-12-20T12:02:00Z" w:initials="MOU">
     <w:p>
       <w:pPr>
         <w:pStyle w:val="ae"/>
@@ -9848,7 +9870,7 @@
 </file>
 
 <file path=customXml/itemProps1.xml><?xml version="1.0" encoding="utf-8"?>
-<ds:datastoreItem xmlns:ds="http://schemas.openxmlformats.org/officeDocument/2006/customXml" ds:itemID="{EE1DCDA0-730C-6A48-8090-84D3FF912699}">
+<ds:datastoreItem xmlns:ds="http://schemas.openxmlformats.org/officeDocument/2006/customXml" ds:itemID="{377226F5-8F38-E541-A777-41471060D621}">
   <ds:schemaRefs>
     <ds:schemaRef ds:uri="http://schemas.openxmlformats.org/officeDocument/2006/bibliography"/>
   </ds:schemaRefs>

</xml_diff>

<commit_message>
Added comments about removing contents
</commit_message>
<xml_diff>
--- a/Agile2020_paper.docx
+++ b/Agile2020_paper.docx
@@ -485,6 +485,7 @@
         <w:pStyle w:val="2"/>
       </w:pPr>
       <w:r>
+        <w:lastRenderedPageBreak/>
         <w:t>ACTIONS</w:t>
       </w:r>
     </w:p>
@@ -507,7 +508,6 @@
         <w:pStyle w:val="3"/>
       </w:pPr>
       <w:r>
-        <w:lastRenderedPageBreak/>
         <w:t>SHARE A SENSE OF CRISIS BY VERBALIZING REAL CONCERNS</w:t>
       </w:r>
     </w:p>
@@ -1472,7 +1472,14 @@
         <w:rPr>
           <w:lang w:eastAsia="ja-JP"/>
         </w:rPr>
-        <w:t>o Repair) of Channel Gateway by implementing proper failure detection mechanism for reducing negative impacts to external users. Additionally, I not only reported results of static code analysis, but also shared with developers how to build static code analysis mechanism from Employee Satisfaction aspect.</w:t>
+        <w:t xml:space="preserve">o Repair) of Channel Gateway by implementing proper failure detection mechanism for reducing negative impacts to </w:t>
+      </w:r>
+      <w:r>
+        <w:rPr>
+          <w:lang w:eastAsia="ja-JP"/>
+        </w:rPr>
+        <w:lastRenderedPageBreak/>
+        <w:t>external users. Additionally, I not only reported results of static code analysis, but also shared with developers how to build static code analysis mechanism from Employee Satisfaction aspect.</w:t>
       </w:r>
     </w:p>
     <w:p>
@@ -1487,7 +1494,6 @@
         <w:rPr>
           <w:lang w:eastAsia="ja-JP"/>
         </w:rPr>
-        <w:lastRenderedPageBreak/>
         <w:t>As a result, many developers started using my impacts like static code analysis mechanism and giving me concrete advices about problematic points of architectural design, operational difficulties, and so on. Their advices became good information sources to communicate with decision</w:t>
       </w:r>
       <w:r>
@@ -1750,6 +1756,7 @@
         <w:pStyle w:val="2"/>
       </w:pPr>
       <w:r>
+        <w:lastRenderedPageBreak/>
         <w:t>ACTIONS</w:t>
       </w:r>
     </w:p>
@@ -1775,7 +1782,6 @@
         <w:pStyle w:val="3"/>
       </w:pPr>
       <w:r>
-        <w:lastRenderedPageBreak/>
         <w:t>REFINED THE FAILURE DETECTION SYSTEM WITH KARATE</w:t>
       </w:r>
     </w:p>
@@ -1784,7 +1790,6 @@
         <w:pStyle w:val="FigureCaption"/>
         <w:spacing w:after="0"/>
         <w:rPr>
-          <w:rFonts w:hint="eastAsia"/>
           <w:sz w:val="20"/>
           <w:lang w:eastAsia="ja-JP"/>
         </w:rPr>
@@ -1832,8 +1837,6 @@
         </w:rPr>
         <w:t>After a series of evaluations, we chose "Karate" [10], an open-sourced framework which focuses on API testing with BDD (Behavior-Driven Development) style and Gherkin format. The team members favored its readability, maintainability, and extensibility.</w:t>
       </w:r>
-      <w:bookmarkStart w:id="1" w:name="_GoBack"/>
-      <w:bookmarkEnd w:id="1"/>
     </w:p>
     <w:p>
       <w:pPr>
@@ -1841,7 +1844,6 @@
         <w:spacing w:after="0"/>
         <w:ind w:firstLineChars="142" w:firstLine="284"/>
         <w:rPr>
-          <w:rFonts w:hint="eastAsia"/>
           <w:sz w:val="20"/>
           <w:lang w:eastAsia="ja-JP"/>
         </w:rPr>
@@ -1860,7 +1862,6 @@
         <w:spacing w:after="0"/>
         <w:ind w:firstLineChars="142" w:firstLine="284"/>
         <w:rPr>
-          <w:rFonts w:hint="eastAsia"/>
           <w:sz w:val="20"/>
           <w:lang w:eastAsia="ja-JP"/>
         </w:rPr>
@@ -1877,8 +1878,20 @@
       <w:pPr>
         <w:pStyle w:val="3"/>
       </w:pPr>
+      <w:commentRangeStart w:id="1"/>
       <w:r>
         <w:t>CREATED NEW TOOLS THAT FIT TEAM'S CONTEXT</w:t>
+      </w:r>
+      <w:commentRangeEnd w:id="1"/>
+      <w:r>
+        <w:rPr>
+          <w:rStyle w:val="ad"/>
+          <w:rFonts w:ascii="Times New Roman" w:hAnsi="Times New Roman" w:cs="Times New Roman"/>
+          <w:b w:val="0"/>
+          <w:bCs w:val="0"/>
+          <w:lang w:eastAsia="en-US"/>
+        </w:rPr>
+        <w:commentReference w:id="1"/>
       </w:r>
     </w:p>
     <w:p>
@@ -2199,7 +2212,15 @@
           <w:sz w:val="20"/>
           <w:lang w:eastAsia="ja-JP"/>
         </w:rPr>
-        <w:t xml:space="preserve">After that, the product development team became able to clarify quarterly milestones, prioritize tasks based on business values, and improve test scripts and the failure detection system by their own. They </w:t>
+        <w:t xml:space="preserve">After that, the product development team became able to clarify quarterly milestones, prioritize tasks based on business values, and improve test scripts and the failure detection system by their </w:t>
+      </w:r>
+      <w:r>
+        <w:rPr>
+          <w:sz w:val="20"/>
+          <w:lang w:eastAsia="ja-JP"/>
+        </w:rPr>
+        <w:lastRenderedPageBreak/>
+        <w:t xml:space="preserve">own. They </w:t>
       </w:r>
       <w:r>
         <w:rPr>
@@ -2232,7 +2253,6 @@
         <w:pStyle w:val="2"/>
       </w:pPr>
       <w:r>
-        <w:lastRenderedPageBreak/>
         <w:t>RETROSPECTIVE</w:t>
       </w:r>
     </w:p>
@@ -2520,6 +2540,7 @@
         <w:pStyle w:val="2"/>
       </w:pPr>
       <w:r>
+        <w:lastRenderedPageBreak/>
         <w:t>ACTIONS</w:t>
       </w:r>
     </w:p>
@@ -2544,8 +2565,20 @@
       <w:pPr>
         <w:pStyle w:val="3"/>
       </w:pPr>
+      <w:commentRangeStart w:id="3"/>
       <w:r>
         <w:t>LEAD ENGINEERING MANAGEMENT IMPROVEMENT</w:t>
+      </w:r>
+      <w:commentRangeEnd w:id="3"/>
+      <w:r>
+        <w:rPr>
+          <w:rStyle w:val="ad"/>
+          <w:rFonts w:ascii="Times New Roman" w:hAnsi="Times New Roman" w:cs="Times New Roman"/>
+          <w:b w:val="0"/>
+          <w:bCs w:val="0"/>
+          <w:lang w:eastAsia="en-US"/>
+        </w:rPr>
+        <w:commentReference w:id="3"/>
       </w:r>
     </w:p>
     <w:p>
@@ -2580,7 +2613,6 @@
           <w:sz w:val="20"/>
           <w:lang w:eastAsia="ja-JP"/>
         </w:rPr>
-        <w:lastRenderedPageBreak/>
         <w:t xml:space="preserve">At first, we shared our milestones with other teams over and over again as an example of engineering management strategy and planning. </w:t>
       </w:r>
       <w:r>
@@ -2939,6 +2971,7 @@
           <w:sz w:val="20"/>
           <w:lang w:eastAsia="ja-JP"/>
         </w:rPr>
+        <w:lastRenderedPageBreak/>
         <w:t>every day</w:t>
       </w:r>
       <w:r>
@@ -3035,7 +3068,6 @@
           <w:sz w:val="20"/>
           <w:lang w:eastAsia="ja-JP"/>
         </w:rPr>
-        <w:lastRenderedPageBreak/>
         <w:t>Our approach was to show tracing information of each Microservice on our test report by adding Zipkin's trace ids to call APIs to test. This test report could pinpoint which Microservice failed by utilizing Zipkin's trace ids. It means that we can pinpoint a Product Manager who is responsible for failed Microservice. Additionally, it can reduce MTTR more and save other Product Managers' time. Our approach was utilizing the idea of observability and monitoring via Test Automation. We named this report as "Sebas Report". (The name "Sebas" is derived from a famous butler like Jenkins.)</w:t>
       </w:r>
     </w:p>
@@ -3272,6 +3304,7 @@
         <w:pStyle w:val="1"/>
       </w:pPr>
       <w:r>
+        <w:lastRenderedPageBreak/>
         <w:t>WHAT'S NEXT?</w:t>
       </w:r>
     </w:p>
@@ -3361,7 +3394,6 @@
         <w:rPr>
           <w:lang w:eastAsia="ja-JP"/>
         </w:rPr>
-        <w:lastRenderedPageBreak/>
         <w:t>The last one is experimenting Design Sprint [2</w:t>
       </w:r>
       <w:r>
@@ -3630,7 +3662,15 @@
           <w:sz w:val="20"/>
           <w:lang w:eastAsia="ja-JP"/>
         </w:rPr>
-        <w:t xml:space="preserve"> the combination of "WOW", LINE Corporation’s action philosophy and mindset [2</w:t>
+        <w:t xml:space="preserve"> the combination of "WOW", LINE Corporation’s action </w:t>
+      </w:r>
+      <w:r>
+        <w:rPr>
+          <w:sz w:val="20"/>
+          <w:lang w:eastAsia="ja-JP"/>
+        </w:rPr>
+        <w:lastRenderedPageBreak/>
+        <w:t>philosophy and mindset [2</w:t>
       </w:r>
       <w:r>
         <w:rPr>
@@ -4235,7 +4275,6 @@
         <w:rPr>
           <w:lang w:eastAsia="ja-JP"/>
         </w:rPr>
-        <w:lastRenderedPageBreak/>
         <w:t>[1</w:t>
       </w:r>
       <w:r>
@@ -4704,6 +4743,49 @@
       </w:r>
     </w:p>
   </w:comment>
+  <w:comment w:id="1" w:author="Hiroyuki Ito" w:date="2020-01-06T19:43:00Z" w:initials="HI">
+    <w:p>
+      <w:pPr>
+        <w:pStyle w:val="ae"/>
+        <w:rPr>
+          <w:rFonts w:hint="eastAsia"/>
+          <w:lang w:eastAsia="ja-JP"/>
+        </w:rPr>
+      </w:pPr>
+      <w:r>
+        <w:rPr>
+          <w:rStyle w:val="ad"/>
+        </w:rPr>
+        <w:annotationRef/>
+      </w:r>
+      <w:r>
+        <w:rPr>
+          <w:lang w:eastAsia="ja-JP"/>
+        </w:rPr>
+        <w:t>Ayaperf</w:t>
+      </w:r>
+      <w:r>
+        <w:rPr>
+          <w:rFonts w:hint="eastAsia"/>
+          <w:lang w:eastAsia="ja-JP"/>
+        </w:rPr>
+        <w:t>の記述を削除して、</w:t>
+      </w:r>
+      <w:r>
+        <w:rPr>
+          <w:lang w:eastAsia="ja-JP"/>
+        </w:rPr>
+        <w:t>Karate+Channel Gateway</w:t>
+      </w:r>
+      <w:r>
+        <w:rPr>
+          <w:rFonts w:hint="eastAsia"/>
+          <w:lang w:eastAsia="ja-JP"/>
+        </w:rPr>
+        <w:t>の課題・解決策の詳細に記述を割いたほうがよさそう</w:t>
+      </w:r>
+    </w:p>
+  </w:comment>
   <w:comment w:id="2" w:author="Microsoft Office User" w:date="2019-12-20T12:02:00Z" w:initials="MOU">
     <w:p>
       <w:pPr>
@@ -4943,6 +5025,28 @@
         </w:rPr>
         <w:t>）</w:t>
       </w:r>
+    </w:p>
+  </w:comment>
+  <w:comment w:id="3" w:author="Hiroyuki Ito" w:date="2020-01-06T19:44:00Z" w:initials="HI">
+    <w:p>
+      <w:pPr>
+        <w:pStyle w:val="ae"/>
+      </w:pPr>
+      <w:r>
+        <w:rPr>
+          <w:rStyle w:val="ad"/>
+        </w:rPr>
+        <w:annotationRef/>
+      </w:r>
+      <w:r>
+        <w:rPr>
+          <w:rFonts w:hint="eastAsia"/>
+          <w:lang w:eastAsia="ja-JP"/>
+        </w:rPr>
+        <w:t>ここも削除を検討</w:t>
+      </w:r>
+      <w:bookmarkStart w:id="4" w:name="_GoBack"/>
+      <w:bookmarkEnd w:id="4"/>
     </w:p>
   </w:comment>
 </w:comments>
@@ -4951,14 +5055,18 @@
 <file path=word/commentsExtended.xml><?xml version="1.0" encoding="utf-8"?>
 <w15:commentsEx xmlns:wpc="http://schemas.microsoft.com/office/word/2010/wordprocessingCanvas" xmlns:cx="http://schemas.microsoft.com/office/drawing/2014/chartex" xmlns:cx1="http://schemas.microsoft.com/office/drawing/2015/9/8/chartex" xmlns:cx2="http://schemas.microsoft.com/office/drawing/2015/10/21/chartex" xmlns:cx3="http://schemas.microsoft.com/office/drawing/2016/5/9/chartex" xmlns:cx4="http://schemas.microsoft.com/office/drawing/2016/5/10/chartex" xmlns:cx5="http://schemas.microsoft.com/office/drawing/2016/5/11/chartex" xmlns:cx6="http://schemas.microsoft.com/office/drawing/2016/5/12/chartex" xmlns:cx7="http://schemas.microsoft.com/office/drawing/2016/5/13/chartex" xmlns:cx8="http://schemas.microsoft.com/office/drawing/2016/5/14/chartex" xmlns:mc="http://schemas.openxmlformats.org/markup-compatibility/2006" xmlns:aink="http://schemas.microsoft.com/office/drawing/2016/ink" xmlns:am3d="http://schemas.microsoft.com/office/drawing/2017/model3d" xmlns:o="urn:schemas-microsoft-com:office:office" xmlns:r="http://schemas.openxmlformats.org/officeDocument/2006/relationships" xmlns:m="http://schemas.openxmlformats.org/officeDocument/2006/math" xmlns:v="urn:schemas-microsoft-com:vml" xmlns:wp14="http://schemas.microsoft.com/office/word/2010/wordprocessingDrawing" xmlns:wp="http://schemas.openxmlformats.org/drawingml/2006/wordprocessingDrawing" xmlns:w10="urn:schemas-microsoft-com:office:word" xmlns:w="http://schemas.openxmlformats.org/wordprocessingml/2006/main" xmlns:w14="http://schemas.microsoft.com/office/word/2010/wordml" xmlns:w15="http://schemas.microsoft.com/office/word/2012/wordml" xmlns:w16cid="http://schemas.microsoft.com/office/word/2016/wordml/cid" xmlns:w16se="http://schemas.microsoft.com/office/word/2015/wordml/symex" xmlns:wpg="http://schemas.microsoft.com/office/word/2010/wordprocessingGroup" xmlns:wpi="http://schemas.microsoft.com/office/word/2010/wordprocessingInk" xmlns:wne="http://schemas.microsoft.com/office/word/2006/wordml" xmlns:wps="http://schemas.microsoft.com/office/word/2010/wordprocessingShape" mc:Ignorable="w14 w15 w16se w16cid wp14">
   <w15:commentEx w15:paraId="134D99E5" w15:done="0"/>
+  <w15:commentEx w15:paraId="3BF60931" w15:done="0"/>
   <w15:commentEx w15:paraId="0D6633D4" w15:done="0"/>
+  <w15:commentEx w15:paraId="69E96616" w15:done="0"/>
 </w15:commentsEx>
 </file>
 
 <file path=word/commentsIds.xml><?xml version="1.0" encoding="utf-8"?>
 <w16cid:commentsIds xmlns:wpc="http://schemas.microsoft.com/office/word/2010/wordprocessingCanvas" xmlns:cx="http://schemas.microsoft.com/office/drawing/2014/chartex" xmlns:cx1="http://schemas.microsoft.com/office/drawing/2015/9/8/chartex" xmlns:cx2="http://schemas.microsoft.com/office/drawing/2015/10/21/chartex" xmlns:cx3="http://schemas.microsoft.com/office/drawing/2016/5/9/chartex" xmlns:cx4="http://schemas.microsoft.com/office/drawing/2016/5/10/chartex" xmlns:cx5="http://schemas.microsoft.com/office/drawing/2016/5/11/chartex" xmlns:cx6="http://schemas.microsoft.com/office/drawing/2016/5/12/chartex" xmlns:cx7="http://schemas.microsoft.com/office/drawing/2016/5/13/chartex" xmlns:cx8="http://schemas.microsoft.com/office/drawing/2016/5/14/chartex" xmlns:mc="http://schemas.openxmlformats.org/markup-compatibility/2006" xmlns:aink="http://schemas.microsoft.com/office/drawing/2016/ink" xmlns:am3d="http://schemas.microsoft.com/office/drawing/2017/model3d" xmlns:o="urn:schemas-microsoft-com:office:office" xmlns:r="http://schemas.openxmlformats.org/officeDocument/2006/relationships" xmlns:m="http://schemas.openxmlformats.org/officeDocument/2006/math" xmlns:v="urn:schemas-microsoft-com:vml" xmlns:wp14="http://schemas.microsoft.com/office/word/2010/wordprocessingDrawing" xmlns:wp="http://schemas.openxmlformats.org/drawingml/2006/wordprocessingDrawing" xmlns:w10="urn:schemas-microsoft-com:office:word" xmlns:w="http://schemas.openxmlformats.org/wordprocessingml/2006/main" xmlns:w14="http://schemas.microsoft.com/office/word/2010/wordml" xmlns:w15="http://schemas.microsoft.com/office/word/2012/wordml" xmlns:w16cid="http://schemas.microsoft.com/office/word/2016/wordml/cid" xmlns:w16se="http://schemas.microsoft.com/office/word/2015/wordml/symex" xmlns:wpg="http://schemas.microsoft.com/office/word/2010/wordprocessingGroup" xmlns:wpi="http://schemas.microsoft.com/office/word/2010/wordprocessingInk" xmlns:wne="http://schemas.microsoft.com/office/word/2006/wordml" xmlns:wps="http://schemas.microsoft.com/office/word/2010/wordprocessingShape" mc:Ignorable="w14 w15 w16se w16cid wp14">
   <w16cid:commentId w16cid:paraId="134D99E5" w16cid:durableId="21A73682"/>
+  <w16cid:commentId w16cid:paraId="3BF60931" w16cid:durableId="21BE0C4C"/>
   <w16cid:commentId w16cid:paraId="0D6633D4" w16cid:durableId="21A736BF"/>
+  <w16cid:commentId w16cid:paraId="69E96616" w16cid:durableId="21BE0C8A"/>
 </w16cid:commentsIds>
 </file>
 
@@ -7798,6 +7906,9 @@
   <w15:person w15:author="Microsoft Office User">
     <w15:presenceInfo w15:providerId="None" w15:userId="Microsoft Office User"/>
   </w15:person>
+  <w15:person w15:author="Hiroyuki Ito">
+    <w15:presenceInfo w15:providerId="Windows Live" w15:userId="dd8e09d4a88c070d"/>
+  </w15:person>
 </w15:people>
 </file>
 
@@ -7812,7 +7923,7 @@
     </w:rPrDefault>
     <w:pPrDefault/>
   </w:docDefaults>
-  <w:latentStyles w:defLockedState="0" w:defUIPriority="99" w:defSemiHidden="0" w:defUnhideWhenUsed="0" w:defQFormat="0" w:count="375">
+  <w:latentStyles w:defLockedState="0" w:defUIPriority="99" w:defSemiHidden="0" w:defUnhideWhenUsed="0" w:defQFormat="0" w:count="376">
     <w:lsdException w:name="Normal" w:uiPriority="0" w:qFormat="1"/>
     <w:lsdException w:name="heading 1" w:uiPriority="9" w:qFormat="1"/>
     <w:lsdException w:name="heading 2" w:uiPriority="9" w:qFormat="1"/>
@@ -7918,7 +8029,6 @@
     <w:lsdException w:name="HTML Sample" w:semiHidden="1" w:unhideWhenUsed="1"/>
     <w:lsdException w:name="HTML Typewriter" w:semiHidden="1" w:unhideWhenUsed="1"/>
     <w:lsdException w:name="HTML Variable" w:semiHidden="1" w:unhideWhenUsed="1"/>
-    <w:lsdException w:name="Normal Table" w:semiHidden="1" w:unhideWhenUsed="1"/>
     <w:lsdException w:name="annotation subject" w:semiHidden="1" w:unhideWhenUsed="1"/>
     <w:lsdException w:name="No List" w:semiHidden="1" w:unhideWhenUsed="1"/>
     <w:lsdException w:name="Outline List 1" w:semiHidden="1" w:unhideWhenUsed="1"/>
@@ -7965,10 +8075,8 @@
     <w:lsdException w:name="Table Subtle 2" w:semiHidden="1" w:unhideWhenUsed="1"/>
     <w:lsdException w:name="Table Web 1" w:semiHidden="1" w:unhideWhenUsed="1"/>
     <w:lsdException w:name="Table Web 2" w:semiHidden="1" w:unhideWhenUsed="1"/>
-    <w:lsdException w:name="Table Web 3" w:semiHidden="1" w:unhideWhenUsed="1"/>
     <w:lsdException w:name="Balloon Text" w:semiHidden="1" w:unhideWhenUsed="1"/>
     <w:lsdException w:name="Table Grid" w:uiPriority="59"/>
-    <w:lsdException w:name="Table Theme" w:semiHidden="1" w:unhideWhenUsed="1"/>
     <w:lsdException w:name="Placeholder Text" w:semiHidden="1"/>
     <w:lsdException w:name="No Spacing" w:uiPriority="1" w:qFormat="1"/>
     <w:lsdException w:name="Light Shading" w:uiPriority="60"/>
@@ -8175,6 +8283,7 @@
     <w:lsdException w:name="List Table 5 Dark Accent 6" w:uiPriority="50"/>
     <w:lsdException w:name="List Table 6 Colorful Accent 6" w:uiPriority="51"/>
     <w:lsdException w:name="List Table 7 Colorful Accent 6" w:uiPriority="52"/>
+    <w:lsdException w:name="Smart Link" w:semiHidden="1" w:unhideWhenUsed="1"/>
   </w:latentStyles>
   <w:style w:type="paragraph" w:default="1" w:styleId="a">
     <w:name w:val="Normal"/>
@@ -9631,7 +9740,7 @@
 </file>
 
 <file path=customXml/itemProps1.xml><?xml version="1.0" encoding="utf-8"?>
-<ds:datastoreItem xmlns:ds="http://schemas.openxmlformats.org/officeDocument/2006/customXml" ds:itemID="{05112FA1-CB7F-444D-A989-3F50A897B23B}">
+<ds:datastoreItem xmlns:ds="http://schemas.openxmlformats.org/officeDocument/2006/customXml" ds:itemID="{EC58970A-6CDC-F244-899D-F3C90551BDE2}">
   <ds:schemaRefs>
     <ds:schemaRef ds:uri="http://schemas.openxmlformats.org/officeDocument/2006/bibliography"/>
   </ds:schemaRefs>

</xml_diff>

<commit_message>
Removed Ayaperf and engineering management
</commit_message>
<xml_diff>
--- a/Agile2020_paper.docx
+++ b/Agile2020_paper.docx
@@ -140,7 +140,30 @@
           <w:szCs w:val="16"/>
           <w:lang w:eastAsia="ja-JP"/>
         </w:rPr>
-        <w:t xml:space="preserve"> in 2017, I and our team have been solving a wide variety of problems including reduction of outages, innovation in testing tools, onboarding, and so on by combining technical solutions and Agile methodologies based on my experiences as an Agile Coach. We have been pursuing "best for our users and business" fiercely and relentlessly with a series of experiments. Now, some teams in our company utilize our ideas that we reflected, experimented, and succeeded from scratch.</w:t>
+        <w:t xml:space="preserve"> in 2017, I and our team have been solving a wide variety of problems including reduction of outages, innovation in testing tools, onboarding, and so on by combining technical solutions and Agile methodologies based on my experiences as an Agile Coach. </w:t>
+      </w:r>
+      <w:commentRangeStart w:id="0"/>
+      <w:r>
+        <w:rPr>
+          <w:szCs w:val="16"/>
+          <w:lang w:eastAsia="ja-JP"/>
+        </w:rPr>
+        <w:t>We have been pursuing "best for our users and business" fiercely and relentlessly with a series of experiments.</w:t>
+      </w:r>
+      <w:commentRangeEnd w:id="0"/>
+      <w:r>
+        <w:rPr>
+          <w:rStyle w:val="ad"/>
+          <w:rFonts w:ascii="Times New Roman" w:hAnsi="Times New Roman"/>
+        </w:rPr>
+        <w:commentReference w:id="0"/>
+      </w:r>
+      <w:r>
+        <w:rPr>
+          <w:szCs w:val="16"/>
+          <w:lang w:eastAsia="ja-JP"/>
+        </w:rPr>
+        <w:t xml:space="preserve"> Now, some teams in our company utilize our ideas that we reflected, experimented, and succeeded from scratch.</w:t>
       </w:r>
     </w:p>
     <w:p>
@@ -485,29 +508,29 @@
         <w:pStyle w:val="2"/>
       </w:pPr>
       <w:r>
+        <w:t>ACTIONS</w:t>
+      </w:r>
+    </w:p>
+    <w:p>
+      <w:pPr>
+        <w:pStyle w:val="InitialBodyText"/>
+        <w:rPr>
+          <w:lang w:eastAsia="ja-JP"/>
+        </w:rPr>
+      </w:pPr>
+      <w:r>
+        <w:rPr>
+          <w:lang w:eastAsia="ja-JP"/>
+        </w:rPr>
+        <w:t>My focus was to obtain consent from decision-makers and colleagues by discovering their real concerns and providing solutions iteratively and incrementally.</w:t>
+      </w:r>
+    </w:p>
+    <w:p>
+      <w:pPr>
+        <w:pStyle w:val="3"/>
+      </w:pPr>
+      <w:r>
         <w:lastRenderedPageBreak/>
-        <w:t>ACTIONS</w:t>
-      </w:r>
-    </w:p>
-    <w:p>
-      <w:pPr>
-        <w:pStyle w:val="InitialBodyText"/>
-        <w:rPr>
-          <w:lang w:eastAsia="ja-JP"/>
-        </w:rPr>
-      </w:pPr>
-      <w:r>
-        <w:rPr>
-          <w:lang w:eastAsia="ja-JP"/>
-        </w:rPr>
-        <w:t>My focus was to obtain consent from decision-makers and colleagues by discovering their real concerns and providing solutions iteratively and incrementally.</w:t>
-      </w:r>
-    </w:p>
-    <w:p>
-      <w:pPr>
-        <w:pStyle w:val="3"/>
-      </w:pPr>
-      <w:r>
         <w:t>SHARE A SENSE OF CRISIS BY VERBALIZING REAL CONCERNS</w:t>
       </w:r>
     </w:p>
@@ -1472,14 +1495,7 @@
         <w:rPr>
           <w:lang w:eastAsia="ja-JP"/>
         </w:rPr>
-        <w:t xml:space="preserve">o Repair) of Channel Gateway by implementing proper failure detection mechanism for reducing negative impacts to </w:t>
-      </w:r>
-      <w:r>
-        <w:rPr>
-          <w:lang w:eastAsia="ja-JP"/>
-        </w:rPr>
-        <w:lastRenderedPageBreak/>
-        <w:t>external users. Additionally, I not only reported results of static code analysis, but also shared with developers how to build static code analysis mechanism from Employee Satisfaction aspect.</w:t>
+        <w:t>o Repair) of Channel Gateway by implementing proper failure detection mechanism for reducing negative impacts to external users. Additionally, I not only reported results of static code analysis, but also shared with developers how to build static code analysis mechanism from Employee Satisfaction aspect.</w:t>
       </w:r>
     </w:p>
     <w:p>
@@ -1494,6 +1510,7 @@
         <w:rPr>
           <w:lang w:eastAsia="ja-JP"/>
         </w:rPr>
+        <w:lastRenderedPageBreak/>
         <w:t>As a result, many developers started using my impacts like static code analysis mechanism and giving me concrete advices about problematic points of architectural design, operational difficulties, and so on. Their advices became good information sources to communicate with decision</w:t>
       </w:r>
       <w:r>
@@ -1655,14 +1672,14 @@
           <w:lang w:eastAsia="ja-JP"/>
         </w:rPr>
       </w:pPr>
-      <w:commentRangeStart w:id="0"/>
+      <w:commentRangeStart w:id="1"/>
       <w:r>
         <w:rPr>
           <w:szCs w:val="20"/>
         </w:rPr>
         <w:t>INNOVATE SOLUTIONS BY EXPERIENCING HARDSHIPS TOGETHER</w:t>
       </w:r>
-      <w:commentRangeEnd w:id="0"/>
+      <w:commentRangeEnd w:id="1"/>
       <w:r>
         <w:rPr>
           <w:rStyle w:val="ad"/>
@@ -1671,7 +1688,7 @@
           <w:caps w:val="0"/>
           <w:lang w:eastAsia="en-US"/>
         </w:rPr>
-        <w:commentReference w:id="0"/>
+        <w:commentReference w:id="1"/>
       </w:r>
     </w:p>
     <w:p>
@@ -1756,7 +1773,6 @@
         <w:pStyle w:val="2"/>
       </w:pPr>
       <w:r>
-        <w:lastRenderedPageBreak/>
         <w:t>ACTIONS</w:t>
       </w:r>
     </w:p>
@@ -1782,6 +1798,7 @@
         <w:pStyle w:val="3"/>
       </w:pPr>
       <w:r>
+        <w:lastRenderedPageBreak/>
         <w:t>REFINED THE FAILURE DETECTION SYSTEM WITH KARATE</w:t>
       </w:r>
     </w:p>
@@ -1862,6 +1879,7 @@
         <w:spacing w:after="0"/>
         <w:ind w:firstLineChars="142" w:firstLine="284"/>
         <w:rPr>
+          <w:rFonts w:hint="eastAsia"/>
           <w:sz w:val="20"/>
           <w:lang w:eastAsia="ja-JP"/>
         </w:rPr>
@@ -1878,20 +1896,8 @@
       <w:pPr>
         <w:pStyle w:val="3"/>
       </w:pPr>
-      <w:commentRangeStart w:id="1"/>
-      <w:r>
-        <w:t>CREATED NEW TOOLS THAT FIT TEAM'S CONTEXT</w:t>
-      </w:r>
-      <w:commentRangeEnd w:id="1"/>
-      <w:r>
-        <w:rPr>
-          <w:rStyle w:val="ad"/>
-          <w:rFonts w:ascii="Times New Roman" w:hAnsi="Times New Roman" w:cs="Times New Roman"/>
-          <w:b w:val="0"/>
-          <w:bCs w:val="0"/>
-          <w:lang w:eastAsia="en-US"/>
-        </w:rPr>
-        <w:commentReference w:id="1"/>
+      <w:r>
+        <w:t>PRACTICED PROCESS IMPROVEMENTS WITH TEAMS</w:t>
       </w:r>
     </w:p>
     <w:p>
@@ -1908,21 +1914,7 @@
           <w:sz w:val="20"/>
           <w:lang w:eastAsia="ja-JP"/>
         </w:rPr>
-        <w:t xml:space="preserve">For </w:t>
-      </w:r>
-      <w:r>
-        <w:rPr>
-          <w:sz w:val="20"/>
-          <w:lang w:eastAsia="ja-JP"/>
-        </w:rPr>
-        <w:t>Shopping features</w:t>
-      </w:r>
-      <w:r>
-        <w:rPr>
-          <w:sz w:val="20"/>
-          <w:lang w:eastAsia="ja-JP"/>
-        </w:rPr>
-        <w:t xml:space="preserve">, we did the same approach as </w:t>
+        <w:t xml:space="preserve">At </w:t>
       </w:r>
       <w:r>
         <w:rPr>
@@ -1937,7 +1929,43 @@
           <w:sz w:val="20"/>
           <w:lang w:eastAsia="ja-JP"/>
         </w:rPr>
-        <w:t xml:space="preserve"> to discover their real needs and concerns at first.</w:t>
+        <w:t xml:space="preserve"> and </w:t>
+      </w:r>
+      <w:r>
+        <w:rPr>
+          <w:sz w:val="20"/>
+          <w:lang w:eastAsia="ja-JP"/>
+        </w:rPr>
+        <w:t>Shopping feature</w:t>
+      </w:r>
+      <w:r>
+        <w:rPr>
+          <w:sz w:val="20"/>
+          <w:lang w:eastAsia="ja-JP"/>
+        </w:rPr>
+        <w:t>s</w:t>
+      </w:r>
+      <w:r>
+        <w:rPr>
+          <w:sz w:val="20"/>
+          <w:lang w:eastAsia="ja-JP"/>
+        </w:rPr>
+        <w:t xml:space="preserve">, we found the effectiveness of working with product development teams to find their real needs and solve them. This approach worked well. However, I thought it was not enough and sufficient. I saw that lots of teams stopped solving problems by themselves after coaches left teams. It is a failure if improvements don't continue after coaches' left. Therefore, I expanded our activities to making product development process improvement as a habit especially at </w:t>
+      </w:r>
+      <w:r>
+        <w:rPr>
+          <w:color w:val="000000" w:themeColor="text1"/>
+          <w:sz w:val="20"/>
+          <w:lang w:eastAsia="ja-JP"/>
+        </w:rPr>
+        <w:t>public APIs</w:t>
+      </w:r>
+      <w:r>
+        <w:rPr>
+          <w:sz w:val="20"/>
+          <w:lang w:eastAsia="ja-JP"/>
+        </w:rPr>
+        <w:t>.</w:t>
       </w:r>
     </w:p>
     <w:p>
@@ -1955,35 +1983,49 @@
           <w:sz w:val="20"/>
           <w:lang w:eastAsia="ja-JP"/>
         </w:rPr>
-        <w:t>We found that improving to use the existing in-house performance testing tool was impractical. It could produce only 10% of loads what we wanted to test. It was not easy to expand and/or modify features. Additionally, most of the product development team's members were familiar with Kotlin language. Implementing test scripts with Groovy was hard for them. Moreover, usage of Docker [1</w:t>
-      </w:r>
-      <w:r>
-        <w:rPr>
-          <w:sz w:val="20"/>
-          <w:lang w:eastAsia="ja-JP"/>
-        </w:rPr>
-        <w:t>1</w:t>
-      </w:r>
-      <w:r>
-        <w:rPr>
-          <w:sz w:val="20"/>
-          <w:lang w:eastAsia="ja-JP"/>
-        </w:rPr>
-        <w:t>] and Kubernetes [1</w:t>
-      </w:r>
-      <w:r>
-        <w:rPr>
-          <w:sz w:val="20"/>
-          <w:lang w:eastAsia="ja-JP"/>
-        </w:rPr>
-        <w:t>2</w:t>
-      </w:r>
-      <w:r>
-        <w:rPr>
-          <w:sz w:val="20"/>
-          <w:lang w:eastAsia="ja-JP"/>
-        </w:rPr>
-        <w:t>] were expanding at that time in our company. We thought it was a good chance to utilize these new tools and approaches to improve our performance testing.</w:t>
+        <w:t xml:space="preserve">We had found and solved issues as homework every week. We had continued applying new Karate features and refactoring test scripts. Additionally, we had implemented a notification mechanism via </w:t>
+      </w:r>
+      <w:r>
+        <w:rPr>
+          <w:sz w:val="20"/>
+          <w:lang w:eastAsia="ja-JP"/>
+        </w:rPr>
+        <w:t>S</w:t>
+      </w:r>
+      <w:r>
+        <w:rPr>
+          <w:sz w:val="20"/>
+          <w:lang w:eastAsia="ja-JP"/>
+        </w:rPr>
+        <w:t>lack</w:t>
+      </w:r>
+      <w:r>
+        <w:rPr>
+          <w:sz w:val="20"/>
+          <w:lang w:eastAsia="ja-JP"/>
+        </w:rPr>
+        <w:t xml:space="preserve"> [</w:t>
+      </w:r>
+      <w:r>
+        <w:rPr>
+          <w:sz w:val="20"/>
+          <w:lang w:eastAsia="ja-JP"/>
+        </w:rPr>
+        <w:t>14</w:t>
+      </w:r>
+      <w:r>
+        <w:rPr>
+          <w:sz w:val="20"/>
+          <w:lang w:eastAsia="ja-JP"/>
+        </w:rPr>
+        <w:t>]</w:t>
+      </w:r>
+      <w:r>
+        <w:rPr>
+          <w:sz w:val="20"/>
+          <w:lang w:eastAsia="ja-JP"/>
+        </w:rPr>
+        <w:t xml:space="preserve"> to reduce MTTR. Moreover, we had asked product development team members for clarifying objectives, quantitative values they will provide to users, and rough milestones of each task every week. We utilized the idea of Scrum framework to make continuous improvement as a habit of the team. We had continued these activities for about 3 months.</w:t>
       </w:r>
     </w:p>
     <w:p>
@@ -2001,226 +2043,7 @@
           <w:sz w:val="20"/>
           <w:lang w:eastAsia="ja-JP"/>
         </w:rPr>
-        <w:t>Therefore, we decided to create a new in-house performance testing tool named "Ayaperf". Ayaperf is a Java wrapper of Locust [1</w:t>
-      </w:r>
-      <w:r>
-        <w:rPr>
-          <w:sz w:val="20"/>
-          <w:lang w:eastAsia="ja-JP"/>
-        </w:rPr>
-        <w:t>3</w:t>
-      </w:r>
-      <w:r>
-        <w:rPr>
-          <w:sz w:val="20"/>
-          <w:lang w:eastAsia="ja-JP"/>
-        </w:rPr>
-        <w:t xml:space="preserve">] that can use Kubernetes to increase loads easily with enough volume. Developers can write test scripts of performance testing with Java and Kotlin. We did iterative and incremental style to implement and improve Ayaperf with </w:t>
-      </w:r>
-      <w:r>
-        <w:rPr>
-          <w:sz w:val="20"/>
-          <w:lang w:eastAsia="ja-JP"/>
-        </w:rPr>
-        <w:t>Shopping features</w:t>
-      </w:r>
-      <w:r>
-        <w:rPr>
-          <w:sz w:val="20"/>
-          <w:lang w:eastAsia="ja-JP"/>
-        </w:rPr>
-        <w:t>’</w:t>
-      </w:r>
-      <w:r>
-        <w:rPr>
-          <w:color w:val="000000" w:themeColor="text1"/>
-          <w:sz w:val="20"/>
-          <w:lang w:eastAsia="ja-JP"/>
-        </w:rPr>
-        <w:t xml:space="preserve"> </w:t>
-      </w:r>
-      <w:r>
-        <w:rPr>
-          <w:sz w:val="20"/>
-          <w:lang w:eastAsia="ja-JP"/>
-        </w:rPr>
-        <w:t>developers. After 3 months' collaborative work, finally Ayaperf became stable. Developers started detecting performance issues with it before release. Additionally, they could correct issues by themselves without hurting production code. They found and solved 3 hidden performance issues by utilizing Ayaperf</w:t>
-      </w:r>
-      <w:r>
-        <w:rPr>
-          <w:sz w:val="20"/>
-          <w:lang w:eastAsia="ja-JP"/>
-        </w:rPr>
-        <w:t xml:space="preserve"> in one month</w:t>
-      </w:r>
-      <w:r>
-        <w:rPr>
-          <w:sz w:val="20"/>
-          <w:lang w:eastAsia="ja-JP"/>
-        </w:rPr>
-        <w:t>.</w:t>
-      </w:r>
-    </w:p>
-    <w:p>
-      <w:pPr>
-        <w:pStyle w:val="3"/>
-      </w:pPr>
-      <w:r>
-        <w:t>PRACTICED PROCESS IMPROVEMENTS WITH TEAMS</w:t>
-      </w:r>
-    </w:p>
-    <w:p>
-      <w:pPr>
-        <w:pStyle w:val="FigureCaption"/>
-        <w:spacing w:after="0"/>
-        <w:rPr>
-          <w:sz w:val="20"/>
-          <w:lang w:eastAsia="ja-JP"/>
-        </w:rPr>
-      </w:pPr>
-      <w:r>
-        <w:rPr>
-          <w:sz w:val="20"/>
-          <w:lang w:eastAsia="ja-JP"/>
-        </w:rPr>
-        <w:t xml:space="preserve">At </w:t>
-      </w:r>
-      <w:r>
-        <w:rPr>
-          <w:color w:val="000000" w:themeColor="text1"/>
-          <w:sz w:val="20"/>
-          <w:lang w:eastAsia="ja-JP"/>
-        </w:rPr>
-        <w:t>public APIs</w:t>
-      </w:r>
-      <w:r>
-        <w:rPr>
-          <w:sz w:val="20"/>
-          <w:lang w:eastAsia="ja-JP"/>
-        </w:rPr>
-        <w:t xml:space="preserve"> and </w:t>
-      </w:r>
-      <w:r>
-        <w:rPr>
-          <w:sz w:val="20"/>
-          <w:lang w:eastAsia="ja-JP"/>
-        </w:rPr>
-        <w:t>Shopping feature</w:t>
-      </w:r>
-      <w:r>
-        <w:rPr>
-          <w:sz w:val="20"/>
-          <w:lang w:eastAsia="ja-JP"/>
-        </w:rPr>
-        <w:t>s</w:t>
-      </w:r>
-      <w:r>
-        <w:rPr>
-          <w:sz w:val="20"/>
-          <w:lang w:eastAsia="ja-JP"/>
-        </w:rPr>
-        <w:t xml:space="preserve">, we found the effectiveness of working with product development teams to find their real needs and solve them. This approach worked well. However, I thought it was not enough and sufficient. I saw that lots of teams stopped solving problems by themselves after coaches left teams. It is a failure if improvements don't continue after coaches' left. Therefore, I expanded our activities to making product development process improvement as a habit especially at </w:t>
-      </w:r>
-      <w:r>
-        <w:rPr>
-          <w:color w:val="000000" w:themeColor="text1"/>
-          <w:sz w:val="20"/>
-          <w:lang w:eastAsia="ja-JP"/>
-        </w:rPr>
-        <w:t>public APIs</w:t>
-      </w:r>
-      <w:r>
-        <w:rPr>
-          <w:sz w:val="20"/>
-          <w:lang w:eastAsia="ja-JP"/>
-        </w:rPr>
-        <w:t>.</w:t>
-      </w:r>
-    </w:p>
-    <w:p>
-      <w:pPr>
-        <w:pStyle w:val="FigureCaption"/>
-        <w:spacing w:after="0"/>
-        <w:ind w:firstLineChars="142" w:firstLine="284"/>
-        <w:rPr>
-          <w:sz w:val="20"/>
-          <w:lang w:eastAsia="ja-JP"/>
-        </w:rPr>
-      </w:pPr>
-      <w:r>
-        <w:rPr>
-          <w:sz w:val="20"/>
-          <w:lang w:eastAsia="ja-JP"/>
-        </w:rPr>
-        <w:t xml:space="preserve">We had found and solved issues as homework every week. We had continued applying new Karate features and refactoring test scripts. Additionally, we had implemented a notification mechanism via </w:t>
-      </w:r>
-      <w:r>
-        <w:rPr>
-          <w:sz w:val="20"/>
-          <w:lang w:eastAsia="ja-JP"/>
-        </w:rPr>
-        <w:t>S</w:t>
-      </w:r>
-      <w:r>
-        <w:rPr>
-          <w:sz w:val="20"/>
-          <w:lang w:eastAsia="ja-JP"/>
-        </w:rPr>
-        <w:t>lack</w:t>
-      </w:r>
-      <w:r>
-        <w:rPr>
-          <w:sz w:val="20"/>
-          <w:lang w:eastAsia="ja-JP"/>
-        </w:rPr>
-        <w:t xml:space="preserve"> [</w:t>
-      </w:r>
-      <w:r>
-        <w:rPr>
-          <w:sz w:val="20"/>
-          <w:lang w:eastAsia="ja-JP"/>
-        </w:rPr>
-        <w:t>14</w:t>
-      </w:r>
-      <w:r>
-        <w:rPr>
-          <w:sz w:val="20"/>
-          <w:lang w:eastAsia="ja-JP"/>
-        </w:rPr>
-        <w:t>]</w:t>
-      </w:r>
-      <w:r>
-        <w:rPr>
-          <w:sz w:val="20"/>
-          <w:lang w:eastAsia="ja-JP"/>
-        </w:rPr>
-        <w:t xml:space="preserve"> to reduce MTTR. Moreover, we had asked product development team members for clarifying objectives, quantitative values they will provide to users, and rough milestones of each task every week. We utilized the idea of Scrum framework to make continuous improvement as a habit of the team. We had continued these activities for about 3 months.</w:t>
-      </w:r>
-    </w:p>
-    <w:p>
-      <w:pPr>
-        <w:pStyle w:val="FigureCaption"/>
-        <w:spacing w:after="0"/>
-        <w:ind w:firstLineChars="142" w:firstLine="284"/>
-        <w:rPr>
-          <w:sz w:val="20"/>
-          <w:lang w:eastAsia="ja-JP"/>
-        </w:rPr>
-      </w:pPr>
-      <w:r>
-        <w:rPr>
-          <w:sz w:val="20"/>
-          <w:lang w:eastAsia="ja-JP"/>
-        </w:rPr>
-        <w:t xml:space="preserve">After that, the product development team became able to clarify quarterly milestones, prioritize tasks based on business values, and improve test scripts and the failure detection system by their </w:t>
-      </w:r>
-      <w:r>
-        <w:rPr>
-          <w:sz w:val="20"/>
-          <w:lang w:eastAsia="ja-JP"/>
-        </w:rPr>
-        <w:lastRenderedPageBreak/>
-        <w:t xml:space="preserve">own. They </w:t>
+        <w:t xml:space="preserve">After that, the product development team became able to clarify quarterly milestones, prioritize tasks based on business values, and improve test scripts and the failure detection system by their own. They </w:t>
       </w:r>
       <w:r>
         <w:rPr>
@@ -2540,7 +2363,6 @@
         <w:pStyle w:val="2"/>
       </w:pPr>
       <w:r>
-        <w:lastRenderedPageBreak/>
         <w:t>ACTIONS</w:t>
       </w:r>
     </w:p>
@@ -2549,6 +2371,7 @@
         <w:pStyle w:val="FigureCaption"/>
         <w:spacing w:after="0"/>
         <w:rPr>
+          <w:rFonts w:hint="eastAsia"/>
           <w:sz w:val="20"/>
           <w:lang w:eastAsia="ja-JP"/>
         </w:rPr>
@@ -2565,20 +2388,8 @@
       <w:pPr>
         <w:pStyle w:val="3"/>
       </w:pPr>
-      <w:commentRangeStart w:id="3"/>
-      <w:r>
-        <w:t>LEAD ENGINEERING MANAGEMENT IMPROVEMENT</w:t>
-      </w:r>
-      <w:commentRangeEnd w:id="3"/>
-      <w:r>
-        <w:rPr>
-          <w:rStyle w:val="ad"/>
-          <w:rFonts w:ascii="Times New Roman" w:hAnsi="Times New Roman" w:cs="Times New Roman"/>
-          <w:b w:val="0"/>
-          <w:bCs w:val="0"/>
-          <w:lang w:eastAsia="en-US"/>
-        </w:rPr>
-        <w:commentReference w:id="3"/>
+      <w:r>
+        <w:t>LEARNING SESSION</w:t>
       </w:r>
     </w:p>
     <w:p>
@@ -2595,7 +2406,21 @@
           <w:sz w:val="20"/>
           <w:lang w:eastAsia="ja-JP"/>
         </w:rPr>
-        <w:t>For solving the company-wide strategic and management problems, we had started showing our activities and installing our ways into other teams. In other words, we had started leading engineering management improvement based on decision makers' demands.</w:t>
+        <w:t>For proceeding our onboarding smoothly, I decided to utilize the idea of "Learning Session". Learning Session is a way of study sessions during business hours taught by Chris Lucian at Agile2017 [1</w:t>
+      </w:r>
+      <w:r>
+        <w:rPr>
+          <w:sz w:val="20"/>
+          <w:lang w:eastAsia="ja-JP"/>
+        </w:rPr>
+        <w:t>8</w:t>
+      </w:r>
+      <w:r>
+        <w:rPr>
+          <w:sz w:val="20"/>
+          <w:lang w:eastAsia="ja-JP"/>
+        </w:rPr>
+        <w:t>].</w:t>
       </w:r>
     </w:p>
     <w:p>
@@ -2613,49 +2438,21 @@
           <w:sz w:val="20"/>
           <w:lang w:eastAsia="ja-JP"/>
         </w:rPr>
-        <w:t xml:space="preserve">At first, we shared our milestones with other teams over and over again as an example of engineering management strategy and planning. </w:t>
-      </w:r>
-      <w:r>
-        <w:rPr>
-          <w:sz w:val="20"/>
-          <w:lang w:eastAsia="ja-JP"/>
-        </w:rPr>
-        <w:t>Additionally, we held</w:t>
-      </w:r>
-      <w:r>
-        <w:rPr>
-          <w:sz w:val="20"/>
-          <w:lang w:eastAsia="ja-JP"/>
-        </w:rPr>
-        <w:t xml:space="preserve"> workshops for these teams to support their planning, defining mission, reporting, and so forth. For example, I held the Drucker Exercise [1</w:t>
-      </w:r>
-      <w:r>
-        <w:rPr>
-          <w:sz w:val="20"/>
-          <w:lang w:eastAsia="ja-JP"/>
-        </w:rPr>
-        <w:t>5</w:t>
-      </w:r>
-      <w:r>
-        <w:rPr>
-          <w:sz w:val="20"/>
-          <w:lang w:eastAsia="ja-JP"/>
-        </w:rPr>
-        <w:t>] and the User Story Mapping [1</w:t>
-      </w:r>
-      <w:r>
-        <w:rPr>
-          <w:sz w:val="20"/>
-          <w:lang w:eastAsia="ja-JP"/>
-        </w:rPr>
-        <w:t>6</w:t>
-      </w:r>
-      <w:r>
-        <w:rPr>
-          <w:sz w:val="20"/>
-          <w:lang w:eastAsia="ja-JP"/>
-        </w:rPr>
-        <w:t>] workshops to one team for teaching the idea of product ownership. After these activities, some teams started defining their own milestones and sharing them to decision makers in a timely manner.</w:t>
+        <w:t xml:space="preserve">Here are basic rules. We have been holding Learning Session basically for 30 to 60 minutes </w:t>
+      </w:r>
+      <w:r>
+        <w:rPr>
+          <w:sz w:val="20"/>
+          <w:lang w:eastAsia="ja-JP"/>
+        </w:rPr>
+        <w:t>every day</w:t>
+      </w:r>
+      <w:r>
+        <w:rPr>
+          <w:sz w:val="20"/>
+          <w:lang w:eastAsia="ja-JP"/>
+        </w:rPr>
+        <w:t xml:space="preserve"> during business hours as a work. We can choose any topics we assume it's necessary for our daily work. Anyone can speak and facilitate it with Mob Programming way with a fun and without criticism.</w:t>
       </w:r>
     </w:p>
     <w:p>
@@ -2673,60 +2470,7 @@
           <w:sz w:val="20"/>
           <w:lang w:eastAsia="ja-JP"/>
         </w:rPr>
-        <w:t>On the other hand, we attended other teams' meetings to improve. If the meeting was full of verbose and meaningless reporting without any decision making and productive communication, we proposed rules like reporting only necessary for decision making and applying timeboxing. We often utilized the idea of Impact Meeting [1</w:t>
-      </w:r>
-      <w:r>
-        <w:rPr>
-          <w:sz w:val="20"/>
-          <w:lang w:eastAsia="ja-JP"/>
-        </w:rPr>
-        <w:t>7</w:t>
-      </w:r>
-      <w:r>
-        <w:rPr>
-          <w:sz w:val="20"/>
-          <w:lang w:eastAsia="ja-JP"/>
-        </w:rPr>
-        <w:t>] by Mike Cohn. Moreover, we stopped some meetings that couldn't provide any value. Clarified mission and milestones were useful to distinguish whether the meeting was valuable or not. We could use clear mission and milestones as the pointer of conversation as the same as the User Story.</w:t>
-      </w:r>
-    </w:p>
-    <w:p>
-      <w:pPr>
-        <w:pStyle w:val="3"/>
-      </w:pPr>
-      <w:r>
-        <w:t>LEARNING SESSION</w:t>
-      </w:r>
-    </w:p>
-    <w:p>
-      <w:pPr>
-        <w:pStyle w:val="FigureCaption"/>
-        <w:spacing w:after="0"/>
-        <w:rPr>
-          <w:sz w:val="20"/>
-          <w:lang w:eastAsia="ja-JP"/>
-        </w:rPr>
-      </w:pPr>
-      <w:r>
-        <w:rPr>
-          <w:sz w:val="20"/>
-          <w:lang w:eastAsia="ja-JP"/>
-        </w:rPr>
-        <w:t>For proceeding our onboarding smoothly, I decided to utilize the idea of "Learning Session". Learning Session is a way of study sessions during business hours taught by Chris Lucian at Agile2017 [1</w:t>
-      </w:r>
-      <w:r>
-        <w:rPr>
-          <w:sz w:val="20"/>
-          <w:lang w:eastAsia="ja-JP"/>
-        </w:rPr>
-        <w:t>8</w:t>
-      </w:r>
-      <w:r>
-        <w:rPr>
-          <w:sz w:val="20"/>
-          <w:lang w:eastAsia="ja-JP"/>
-        </w:rPr>
-        <w:t>].</w:t>
+        <w:t>Through a series of Learning Sessions, we have been learning a wide variety of tools, techniques, process improvements, and so forth. We learned Karate framework. All team members can set up it, write test scripts, run tests, and teach them to other persons. We became accustomed to shortcut keys of IntelliJ IDEA, JIRA, and Confluence. We often review programs via GitHub's Pull Requests together. We refactor test scripts with learning test and architectural design techniques. We frequently demonstrate our work-in-progress tasks to get feedbacks quickly. Moreover, we experiment process improvements like Scrum, Kanban, the Drucker Exercise, and so on.</w:t>
       </w:r>
     </w:p>
     <w:p>
@@ -2744,21 +2488,7 @@
           <w:sz w:val="20"/>
           <w:lang w:eastAsia="ja-JP"/>
         </w:rPr>
-        <w:t xml:space="preserve">Here are basic rules. We have been holding Learning Session basically for 30 to 60 minutes </w:t>
-      </w:r>
-      <w:r>
-        <w:rPr>
-          <w:sz w:val="20"/>
-          <w:lang w:eastAsia="ja-JP"/>
-        </w:rPr>
-        <w:t>every day</w:t>
-      </w:r>
-      <w:r>
-        <w:rPr>
-          <w:sz w:val="20"/>
-          <w:lang w:eastAsia="ja-JP"/>
-        </w:rPr>
-        <w:t xml:space="preserve"> during business hours as a work. We can choose any topics we assume it's necessary for our daily work. Anyone can speak and facilitate it with Mob Programming way with a fun and without criticism.</w:t>
+        <w:t>As a result, we smoothly finished onboarding for two newcomers. They could write programs, pass reviews, and deploy their programs within 3 days. They could adapt to our team's rules and culture, like demonstrating their results to users very frequently for getting fast feedbacks, focusing on release, and experimental work style very quickly. They became contributing to our products and services within 1 or 2 months.</w:t>
       </w:r>
     </w:p>
     <w:p>
@@ -2776,7 +2506,7 @@
           <w:sz w:val="20"/>
           <w:lang w:eastAsia="ja-JP"/>
         </w:rPr>
-        <w:t>Through a series of Learning Sessions, we have been learning a wide variety of tools, techniques, process improvements, and so forth. We learned Karate framework. All team members can set up it, write test scripts, run tests, and teach them to other persons. We became accustomed to shortcut keys of IntelliJ IDEA, JIRA, and Confluence. We often review programs via GitHub's Pull Requests together. We refactor test scripts with learning test and architectural design techniques. We frequently demonstrate our work-in-progress tasks to get feedbacks quickly. Moreover, we experiment process improvements like Scrum, Kanban, the Drucker Exercise, and so on.</w:t>
+        <w:t>Moreover, we found that Learning Session gave 3 additional impacts to our team.</w:t>
       </w:r>
     </w:p>
     <w:p>
@@ -2794,7 +2524,77 @@
           <w:sz w:val="20"/>
           <w:lang w:eastAsia="ja-JP"/>
         </w:rPr>
-        <w:t>As a result, we smoothly finished onboarding for two newcomers. They could write programs, pass reviews, and deploy their programs within 3 days. They could adapt to our team's rules and culture, like demonstrating their results to users very frequently for getting fast feedbacks, focusing on release, and experimental work style very quickly. They became contributing to our products and services within 1 or 2 months.</w:t>
+        <w:t xml:space="preserve">The first impact was the growth of our team, not only of newcomers. We often shared each work among team members. We frequently solved each member's problem together. As a result, all team members could substitute other's works. We can say we have been doing </w:t>
+      </w:r>
+      <w:r>
+        <w:rPr>
+          <w:sz w:val="20"/>
+          <w:lang w:eastAsia="ja-JP"/>
+        </w:rPr>
+        <w:t>“</w:t>
+      </w:r>
+      <w:r>
+        <w:rPr>
+          <w:sz w:val="20"/>
+          <w:lang w:eastAsia="ja-JP"/>
+        </w:rPr>
+        <w:t>handover</w:t>
+      </w:r>
+      <w:r>
+        <w:rPr>
+          <w:sz w:val="20"/>
+          <w:lang w:eastAsia="ja-JP"/>
+        </w:rPr>
+        <w:t>”</w:t>
+      </w:r>
+      <w:r>
+        <w:rPr>
+          <w:sz w:val="20"/>
+          <w:lang w:eastAsia="ja-JP"/>
+        </w:rPr>
+        <w:t xml:space="preserve"> </w:t>
+      </w:r>
+      <w:r>
+        <w:rPr>
+          <w:sz w:val="20"/>
+          <w:lang w:eastAsia="ja-JP"/>
+        </w:rPr>
+        <w:t>every day</w:t>
+      </w:r>
+      <w:r>
+        <w:rPr>
+          <w:sz w:val="20"/>
+          <w:lang w:eastAsia="ja-JP"/>
+        </w:rPr>
+        <w:t>. We could increase the "</w:t>
+      </w:r>
+      <w:r>
+        <w:rPr>
+          <w:sz w:val="20"/>
+          <w:lang w:eastAsia="ja-JP"/>
+        </w:rPr>
+        <w:t>T</w:t>
+      </w:r>
+      <w:r>
+        <w:rPr>
+          <w:sz w:val="20"/>
+          <w:lang w:eastAsia="ja-JP"/>
+        </w:rPr>
+        <w:t xml:space="preserve">ruck </w:t>
+      </w:r>
+      <w:r>
+        <w:rPr>
+          <w:sz w:val="20"/>
+          <w:lang w:eastAsia="ja-JP"/>
+        </w:rPr>
+        <w:t>N</w:t>
+      </w:r>
+      <w:r>
+        <w:rPr>
+          <w:sz w:val="20"/>
+          <w:lang w:eastAsia="ja-JP"/>
+        </w:rPr>
+        <w:t>umber" coined by Jim Coplien and enhance our team's capabilities to solve problems.</w:t>
       </w:r>
     </w:p>
     <w:p>
@@ -2812,7 +2612,36 @@
           <w:sz w:val="20"/>
           <w:lang w:eastAsia="ja-JP"/>
         </w:rPr>
-        <w:t>Moreover, we found that Learning Session gave 3 additional impacts to our team.</w:t>
+        <w:lastRenderedPageBreak/>
+        <w:t xml:space="preserve">The second impact was the psychological one. We were accustomed to show work-in-progress tasks and get feedbacks. It made us easier to ask questions and discuss solutions. We could propose, accept, and try new ideas without fear. Additionally, we often drilled trouble shootings and recovering services as Learning Session to acquire skills of </w:t>
+      </w:r>
+      <w:r>
+        <w:rPr>
+          <w:sz w:val="20"/>
+          <w:lang w:eastAsia="ja-JP"/>
+        </w:rPr>
+        <w:t>P</w:t>
+      </w:r>
+      <w:r>
+        <w:rPr>
+          <w:sz w:val="20"/>
+          <w:lang w:eastAsia="ja-JP"/>
+        </w:rPr>
+        <w:t xml:space="preserve">sychological </w:t>
+      </w:r>
+      <w:r>
+        <w:rPr>
+          <w:sz w:val="20"/>
+          <w:lang w:eastAsia="ja-JP"/>
+        </w:rPr>
+        <w:t>S</w:t>
+      </w:r>
+      <w:r>
+        <w:rPr>
+          <w:sz w:val="20"/>
+          <w:lang w:eastAsia="ja-JP"/>
+        </w:rPr>
+        <w:t>afety. We have been reducing psychological pressures by atmosphere, mechanisms, and skills.</w:t>
       </w:r>
     </w:p>
     <w:p>
@@ -2830,35 +2659,7 @@
           <w:sz w:val="20"/>
           <w:lang w:eastAsia="ja-JP"/>
         </w:rPr>
-        <w:t xml:space="preserve">The first impact was the growth of our team, not only of newcomers. We often shared each work among team members. We frequently solved each member's problem together. As a result, all team members could substitute other's works. We can say we have been doing </w:t>
-      </w:r>
-      <w:r>
-        <w:rPr>
-          <w:sz w:val="20"/>
-          <w:lang w:eastAsia="ja-JP"/>
-        </w:rPr>
-        <w:t>“</w:t>
-      </w:r>
-      <w:r>
-        <w:rPr>
-          <w:sz w:val="20"/>
-          <w:lang w:eastAsia="ja-JP"/>
-        </w:rPr>
-        <w:t>handover</w:t>
-      </w:r>
-      <w:r>
-        <w:rPr>
-          <w:sz w:val="20"/>
-          <w:lang w:eastAsia="ja-JP"/>
-        </w:rPr>
-        <w:t>”</w:t>
-      </w:r>
-      <w:r>
-        <w:rPr>
-          <w:sz w:val="20"/>
-          <w:lang w:eastAsia="ja-JP"/>
-        </w:rPr>
-        <w:t xml:space="preserve"> </w:t>
+        <w:t xml:space="preserve">The third and last impact was for evaluation. We could reduce the burden of personnel evaluation dramatically for both an evaluator and a member to be evaluated. On one hand, I, an evaluator, can touch members' activities, achievements, and impediments directly everyday through Learning Sessions. Therefore, I can evaluate each member quickly, easily, and properly </w:t>
       </w:r>
       <w:r>
         <w:rPr>
@@ -2872,35 +2673,46 @@
           <w:sz w:val="20"/>
           <w:lang w:eastAsia="ja-JP"/>
         </w:rPr>
-        <w:t>. We could increase the "</w:t>
-      </w:r>
-      <w:r>
-        <w:rPr>
-          <w:sz w:val="20"/>
-          <w:lang w:eastAsia="ja-JP"/>
-        </w:rPr>
-        <w:t>T</w:t>
-      </w:r>
-      <w:r>
-        <w:rPr>
-          <w:sz w:val="20"/>
-          <w:lang w:eastAsia="ja-JP"/>
-        </w:rPr>
-        <w:t xml:space="preserve">ruck </w:t>
-      </w:r>
-      <w:r>
-        <w:rPr>
-          <w:sz w:val="20"/>
-          <w:lang w:eastAsia="ja-JP"/>
-        </w:rPr>
-        <w:t>N</w:t>
-      </w:r>
-      <w:r>
-        <w:rPr>
-          <w:sz w:val="20"/>
-          <w:lang w:eastAsia="ja-JP"/>
-        </w:rPr>
-        <w:t>umber" coined by Jim Coplien and enhance our team's capabilities to solve problems.</w:t>
+        <w:t>. On the other hand, members can appeal their achievements to me very easily. Additionally, we can adjust behavior each other through daily observations and feedbacks to meet the team's objective. We didn't need to set evaluation meetings at once around the evaluation period and it saved our time and resources. We can say it as an Agile way of evaluation and human resource management.</w:t>
+      </w:r>
+    </w:p>
+    <w:p>
+      <w:pPr>
+        <w:pStyle w:val="3"/>
+      </w:pPr>
+      <w:r>
+        <w:t>TEST AUTOMATION FOR RESILIENCE</w:t>
+      </w:r>
+    </w:p>
+    <w:p>
+      <w:pPr>
+        <w:pStyle w:val="FigureCaption"/>
+        <w:spacing w:after="0"/>
+        <w:rPr>
+          <w:sz w:val="20"/>
+          <w:lang w:eastAsia="ja-JP"/>
+        </w:rPr>
+      </w:pPr>
+      <w:r>
+        <w:rPr>
+          <w:sz w:val="20"/>
+          <w:lang w:eastAsia="ja-JP"/>
+        </w:rPr>
+        <w:t xml:space="preserve">For overcoming the limitation of testing and quality assurance in the era of Microservices, we decided to shift our focus to resilience, deployment, and release rather than detecting </w:t>
+      </w:r>
+      <w:r>
+        <w:rPr>
+          <w:sz w:val="20"/>
+          <w:lang w:eastAsia="ja-JP"/>
+        </w:rPr>
+        <w:t xml:space="preserve">and solving </w:t>
+      </w:r>
+      <w:r>
+        <w:rPr>
+          <w:sz w:val="20"/>
+          <w:lang w:eastAsia="ja-JP"/>
+        </w:rPr>
+        <w:t>bugs beforehand.</w:t>
       </w:r>
     </w:p>
     <w:p>
@@ -2918,35 +2730,21 @@
           <w:sz w:val="20"/>
           <w:lang w:eastAsia="ja-JP"/>
         </w:rPr>
-        <w:t xml:space="preserve">The second impact was the psychological one. We were accustomed to show work-in-progress tasks and get feedbacks. It made us easier to ask questions and discuss solutions. We could propose, accept, and try new ideas without fear. Additionally, we often drilled trouble shootings and recovering services as Learning Session to acquire skills of </w:t>
-      </w:r>
-      <w:r>
-        <w:rPr>
-          <w:sz w:val="20"/>
-          <w:lang w:eastAsia="ja-JP"/>
-        </w:rPr>
-        <w:t>P</w:t>
-      </w:r>
-      <w:r>
-        <w:rPr>
-          <w:sz w:val="20"/>
-          <w:lang w:eastAsia="ja-JP"/>
-        </w:rPr>
-        <w:t xml:space="preserve">sychological </w:t>
-      </w:r>
-      <w:r>
-        <w:rPr>
-          <w:sz w:val="20"/>
-          <w:lang w:eastAsia="ja-JP"/>
-        </w:rPr>
-        <w:t>S</w:t>
-      </w:r>
-      <w:r>
-        <w:rPr>
-          <w:sz w:val="20"/>
-          <w:lang w:eastAsia="ja-JP"/>
-        </w:rPr>
-        <w:t>afety. We have been reducing psychological pressures by atmosphere, mechanisms, and skills.</w:t>
+        <w:t>At first, we started combining Karate framework with Zipkin [1</w:t>
+      </w:r>
+      <w:r>
+        <w:rPr>
+          <w:sz w:val="20"/>
+          <w:lang w:eastAsia="ja-JP"/>
+        </w:rPr>
+        <w:t>9</w:t>
+      </w:r>
+      <w:r>
+        <w:rPr>
+          <w:sz w:val="20"/>
+          <w:lang w:eastAsia="ja-JP"/>
+        </w:rPr>
+        <w:t>], a distributed tracing system. Our failure detection system with Karate was good at fast detection of failures and outages. However, it could not pinpoint a root cause in a fleet of Microservices. This was an emerging problem for Product Managers at that time. Therefore, we aimed to make our failure detection system more intelligent.</w:t>
       </w:r>
     </w:p>
     <w:p>
@@ -2964,61 +2762,7 @@
           <w:sz w:val="20"/>
           <w:lang w:eastAsia="ja-JP"/>
         </w:rPr>
-        <w:t xml:space="preserve">The third and last impact was for evaluation. We could reduce the burden of personnel evaluation dramatically for both an evaluator and a member to be evaluated. On one hand, I, an evaluator, can touch members' activities, achievements, and impediments directly everyday through Learning Sessions. Therefore, I can evaluate each member quickly, easily, and properly </w:t>
-      </w:r>
-      <w:r>
-        <w:rPr>
-          <w:sz w:val="20"/>
-          <w:lang w:eastAsia="ja-JP"/>
-        </w:rPr>
-        <w:lastRenderedPageBreak/>
-        <w:t>every day</w:t>
-      </w:r>
-      <w:r>
-        <w:rPr>
-          <w:sz w:val="20"/>
-          <w:lang w:eastAsia="ja-JP"/>
-        </w:rPr>
-        <w:t>. On the other hand, members can appeal their achievements to me very easily. Additionally, we can adjust behavior each other through daily observations and feedbacks to meet the team's objective. We didn't need to set evaluation meetings at once around the evaluation period and it saved our time and resources. We can say it as an Agile way of evaluation and human resource management.</w:t>
-      </w:r>
-    </w:p>
-    <w:p>
-      <w:pPr>
-        <w:pStyle w:val="3"/>
-      </w:pPr>
-      <w:r>
-        <w:t>TEST AUTOMATION FOR RESILIENCE</w:t>
-      </w:r>
-    </w:p>
-    <w:p>
-      <w:pPr>
-        <w:pStyle w:val="FigureCaption"/>
-        <w:spacing w:after="0"/>
-        <w:rPr>
-          <w:sz w:val="20"/>
-          <w:lang w:eastAsia="ja-JP"/>
-        </w:rPr>
-      </w:pPr>
-      <w:r>
-        <w:rPr>
-          <w:sz w:val="20"/>
-          <w:lang w:eastAsia="ja-JP"/>
-        </w:rPr>
-        <w:t xml:space="preserve">For overcoming the limitation of testing and quality assurance in the era of Microservices, we decided to shift our focus to resilience, deployment, and release rather than detecting </w:t>
-      </w:r>
-      <w:r>
-        <w:rPr>
-          <w:sz w:val="20"/>
-          <w:lang w:eastAsia="ja-JP"/>
-        </w:rPr>
-        <w:t xml:space="preserve">and solving </w:t>
-      </w:r>
-      <w:r>
-        <w:rPr>
-          <w:sz w:val="20"/>
-          <w:lang w:eastAsia="ja-JP"/>
-        </w:rPr>
-        <w:t>bugs beforehand.</w:t>
+        <w:t>Our approach was to show tracing information of each Microservice on our test report by adding Zipkin's trace ids to call APIs to test. This test report could pinpoint which Microservice failed by utilizing Zipkin's trace ids. It means that we can pinpoint a Product Manager who is responsible for failed Microservice. Additionally, it can reduce MTTR more and save other Product Managers' time. Our approach was utilizing the idea of observability and monitoring via Test Automation. We named this report as "Sebas Report". (The name "Sebas" is derived from a famous butler like Jenkins.)</w:t>
       </w:r>
     </w:p>
     <w:p>
@@ -3036,21 +2780,398 @@
           <w:sz w:val="20"/>
           <w:lang w:eastAsia="ja-JP"/>
         </w:rPr>
-        <w:t>At first, we started combining Karate framework with Zipkin [1</w:t>
-      </w:r>
-      <w:r>
-        <w:rPr>
-          <w:sz w:val="20"/>
-          <w:lang w:eastAsia="ja-JP"/>
-        </w:rPr>
-        <w:t>9</w:t>
-      </w:r>
-      <w:r>
-        <w:rPr>
-          <w:sz w:val="20"/>
-          <w:lang w:eastAsia="ja-JP"/>
-        </w:rPr>
-        <w:t>], a distributed tracing system. Our failure detection system with Karate was good at fast detection of failures and outages. However, it could not pinpoint a root cause in a fleet of Microservices. This was an emerging problem for Product Managers at that time. Therefore, we aimed to make our failure detection system more intelligent.</w:t>
+        <w:t>After the release of Sebas Report, we started promoting Karate and Sebas Report company-wide. Additionally, we started recommending to each product development team to utilize not only reducing MTTR, but reducing lead time for changes, and increasing deployment frequency as KPIs to measure improvement and productivity. I utilized the idea of Four Key Metrics [</w:t>
+      </w:r>
+      <w:r>
+        <w:rPr>
+          <w:sz w:val="20"/>
+          <w:lang w:eastAsia="ja-JP"/>
+        </w:rPr>
+        <w:t>20</w:t>
+      </w:r>
+      <w:r>
+        <w:rPr>
+          <w:sz w:val="20"/>
+          <w:lang w:eastAsia="ja-JP"/>
+        </w:rPr>
+        <w:t xml:space="preserve">] as a way of contribution </w:t>
+      </w:r>
+      <w:r>
+        <w:rPr>
+          <w:sz w:val="20"/>
+          <w:lang w:eastAsia="ja-JP"/>
+        </w:rPr>
+        <w:t>to</w:t>
+      </w:r>
+      <w:r>
+        <w:rPr>
+          <w:sz w:val="20"/>
+          <w:lang w:eastAsia="ja-JP"/>
+        </w:rPr>
+        <w:t xml:space="preserve"> our business. After these activities, some teams stopped blindly relying on Q</w:t>
+      </w:r>
+      <w:r>
+        <w:rPr>
+          <w:sz w:val="20"/>
+          <w:lang w:eastAsia="ja-JP"/>
+        </w:rPr>
+        <w:t>A</w:t>
+      </w:r>
+      <w:r>
+        <w:rPr>
+          <w:sz w:val="20"/>
+          <w:lang w:eastAsia="ja-JP"/>
+        </w:rPr>
+        <w:t>s and enhanced the ratio of Developer Testing.</w:t>
+      </w:r>
+    </w:p>
+    <w:p>
+      <w:pPr>
+        <w:pStyle w:val="FigureCaption"/>
+        <w:spacing w:after="0"/>
+        <w:rPr>
+          <w:sz w:val="20"/>
+          <w:lang w:eastAsia="ja-JP"/>
+        </w:rPr>
+      </w:pPr>
+    </w:p>
+    <w:p>
+      <w:pPr>
+        <w:pStyle w:val="2"/>
+      </w:pPr>
+      <w:r>
+        <w:t>RETROSPECTIVE</w:t>
+      </w:r>
+    </w:p>
+    <w:p>
+      <w:pPr>
+        <w:pStyle w:val="FigureCaption"/>
+        <w:spacing w:after="0"/>
+        <w:rPr>
+          <w:sz w:val="20"/>
+          <w:lang w:eastAsia="ja-JP"/>
+        </w:rPr>
+      </w:pPr>
+      <w:r>
+        <w:rPr>
+          <w:sz w:val="20"/>
+          <w:lang w:eastAsia="ja-JP"/>
+        </w:rPr>
+        <w:t>We expanded our activities toward engineering management improvement based on decision makers' demands. Additionally, we experimented new ideas like Learning Session and utilizing Test Automation for resiliency. Through these activities, we have been redefining our goals and responsibilities based on continuous experiments to contribute to our business. We can say we transformed us as a team of Transformational Leaders</w:t>
+      </w:r>
+      <w:r>
+        <w:rPr>
+          <w:sz w:val="20"/>
+          <w:lang w:eastAsia="ja-JP"/>
+        </w:rPr>
+        <w:t>.</w:t>
+      </w:r>
+    </w:p>
+    <w:p>
+      <w:pPr>
+        <w:pStyle w:val="InitialBodyText"/>
+        <w:rPr>
+          <w:lang w:eastAsia="ja-JP"/>
+        </w:rPr>
+      </w:pPr>
+    </w:p>
+    <w:p>
+      <w:pPr>
+        <w:pStyle w:val="InitialBodyText"/>
+        <w:rPr>
+          <w:lang w:eastAsia="ja-JP"/>
+        </w:rPr>
+      </w:pPr>
+    </w:p>
+    <w:p>
+      <w:pPr>
+        <w:pStyle w:val="1"/>
+      </w:pPr>
+      <w:r>
+        <w:t>LESSONS LEARNED</w:t>
+      </w:r>
+    </w:p>
+    <w:p>
+      <w:pPr>
+        <w:pStyle w:val="InitialBodyText"/>
+        <w:rPr>
+          <w:lang w:eastAsia="ja-JP"/>
+        </w:rPr>
+      </w:pPr>
+      <w:r>
+        <w:rPr>
+          <w:lang w:eastAsia="ja-JP"/>
+        </w:rPr>
+        <w:t>Through these series of activities, we learned three new ideas.</w:t>
+      </w:r>
+    </w:p>
+    <w:p>
+      <w:pPr>
+        <w:pStyle w:val="InitialBodyText"/>
+        <w:ind w:firstLineChars="142" w:firstLine="284"/>
+        <w:rPr>
+          <w:lang w:eastAsia="ja-JP"/>
+        </w:rPr>
+      </w:pPr>
+      <w:r>
+        <w:rPr>
+          <w:lang w:eastAsia="ja-JP"/>
+        </w:rPr>
+        <w:t>At first, Agile methodologies worked for starting up new roles and teams. Product Discovery, Iterative and Incremental Consensus, and showing results iteratively attracted colleagues and decision makers. It helped SET team's starting up a lot.</w:t>
+      </w:r>
+    </w:p>
+    <w:p>
+      <w:pPr>
+        <w:pStyle w:val="InitialBodyText"/>
+        <w:ind w:firstLineChars="142" w:firstLine="284"/>
+        <w:rPr>
+          <w:lang w:eastAsia="ja-JP"/>
+        </w:rPr>
+      </w:pPr>
+      <w:r>
+        <w:rPr>
+          <w:lang w:eastAsia="ja-JP"/>
+        </w:rPr>
+        <w:t>Second, working closely with product development teams was very effective for improving processes and achieving missions. Just providing guidelines and references to product development teams didn't work. Showing working examples enriched communication. Technical excellence was a necessary piece to provide examples and solutions properly. We utilized technology as a communication driver, however, only technology was not enough. We should leverage communication with both technical excellence and Agile methodologies.</w:t>
+      </w:r>
+    </w:p>
+    <w:p>
+      <w:pPr>
+        <w:pStyle w:val="InitialBodyText"/>
+        <w:ind w:firstLineChars="142" w:firstLine="284"/>
+        <w:rPr>
+          <w:lang w:eastAsia="ja-JP"/>
+        </w:rPr>
+      </w:pPr>
+      <w:r>
+        <w:rPr>
+          <w:lang w:eastAsia="ja-JP"/>
+        </w:rPr>
+        <w:t>Third, it was necessary to change our responsibilities continuously. We have been changing and expanding our responsibilities from Test Automation, engineering management improvement, innovations, to Transformational Leaders. These actions are for contributing to our business based on continuous experiments.</w:t>
+      </w:r>
+    </w:p>
+    <w:p>
+      <w:pPr>
+        <w:pStyle w:val="InitialBodyText"/>
+        <w:ind w:firstLineChars="142" w:firstLine="284"/>
+        <w:rPr>
+          <w:lang w:eastAsia="ja-JP"/>
+        </w:rPr>
+      </w:pPr>
+      <w:r>
+        <w:rPr>
+          <w:lang w:eastAsia="ja-JP"/>
+        </w:rPr>
+        <w:lastRenderedPageBreak/>
+        <w:t>We SET team have been finding and solving problems gradually and extensively by combining technical excellence and Agile methodologies, and adjusting our responsibilities for</w:t>
+      </w:r>
+      <w:r>
+        <w:rPr>
+          <w:lang w:eastAsia="ja-JP"/>
+        </w:rPr>
+        <w:t xml:space="preserve"> contributing to</w:t>
+      </w:r>
+      <w:r>
+        <w:rPr>
+          <w:lang w:eastAsia="ja-JP"/>
+        </w:rPr>
+        <w:t xml:space="preserve"> our business.</w:t>
+      </w:r>
+    </w:p>
+    <w:p>
+      <w:pPr>
+        <w:pStyle w:val="InitialBodyText"/>
+        <w:rPr>
+          <w:lang w:eastAsia="ja-JP"/>
+        </w:rPr>
+      </w:pPr>
+    </w:p>
+    <w:p>
+      <w:pPr>
+        <w:pStyle w:val="InitialBodyText"/>
+        <w:rPr>
+          <w:lang w:eastAsia="ja-JP"/>
+        </w:rPr>
+      </w:pPr>
+    </w:p>
+    <w:p>
+      <w:pPr>
+        <w:pStyle w:val="1"/>
+      </w:pPr>
+      <w:r>
+        <w:t>WHAT'S NEXT?</w:t>
+      </w:r>
+    </w:p>
+    <w:p>
+      <w:pPr>
+        <w:pStyle w:val="InitialBodyText"/>
+        <w:rPr>
+          <w:lang w:eastAsia="ja-JP"/>
+        </w:rPr>
+      </w:pPr>
+      <w:r>
+        <w:rPr>
+          <w:lang w:eastAsia="ja-JP"/>
+        </w:rPr>
+        <w:t>Currently, we have been trying and investigating the following ideas for further improvements.</w:t>
+      </w:r>
+    </w:p>
+    <w:p>
+      <w:pPr>
+        <w:pStyle w:val="InitialBodyText"/>
+        <w:ind w:firstLineChars="142" w:firstLine="284"/>
+        <w:rPr>
+          <w:lang w:eastAsia="ja-JP"/>
+        </w:rPr>
+      </w:pPr>
+      <w:r>
+        <w:rPr>
+          <w:lang w:eastAsia="ja-JP"/>
+        </w:rPr>
+        <w:t xml:space="preserve">The first one is building "Testable and Disposable Infrastructure". Currently, we don't have enough production-like test environments. It makes us hard to test enough to detect bugs and reproduce outages quickly without fear for operation miss and misconfiguration. It becomes a huge barrier for testing. Therefore, we have been trying to build production-like test environments with Container and its orchestration mechanism </w:t>
+      </w:r>
+      <w:r>
+        <w:rPr>
+          <w:lang w:eastAsia="ja-JP"/>
+        </w:rPr>
+        <w:t>like</w:t>
+      </w:r>
+      <w:r>
+        <w:rPr>
+          <w:lang w:eastAsia="ja-JP"/>
+        </w:rPr>
+        <w:t xml:space="preserve"> Docker and Kubernetes for making testing easier without fear. We are aiming to provide immutable and disposable containers, and a way of building their relationships easily. We named this idea and mechanism as Testable and Disposable Infrastructure. As a preparation, we are adapting to Testcontainers [</w:t>
+      </w:r>
+      <w:r>
+        <w:rPr>
+          <w:lang w:eastAsia="ja-JP"/>
+        </w:rPr>
+        <w:t>2</w:t>
+      </w:r>
+      <w:r>
+        <w:rPr>
+          <w:lang w:eastAsia="ja-JP"/>
+        </w:rPr>
+        <w:t>1</w:t>
+      </w:r>
+      <w:r>
+        <w:rPr>
+          <w:lang w:eastAsia="ja-JP"/>
+        </w:rPr>
+        <w:t>] for testing persistence layer like RDBMS and NoSQL.</w:t>
+      </w:r>
+    </w:p>
+    <w:p>
+      <w:pPr>
+        <w:pStyle w:val="InitialBodyText"/>
+        <w:ind w:firstLineChars="142" w:firstLine="284"/>
+        <w:rPr>
+          <w:lang w:eastAsia="ja-JP"/>
+        </w:rPr>
+      </w:pPr>
+      <w:r>
+        <w:rPr>
+          <w:lang w:eastAsia="ja-JP"/>
+        </w:rPr>
+        <w:t>The second one is to organize ideas, terminology, and techniques of Test Automation. There are lots of confusion about the difference among Unit Testing, Integration Testing, API Testing, End-to-end Testing, and so on. It is more than Microservices. Therefore, we started summing up these points as a guideline and reference implementations. We clarified how to distinguish Test Levels and design each test as a guideline. Additionally, we implemented and shared reference implementations of them company-wide. Moreover, we held Hackathon events for teaching Karate. At the first event, attendees could implement tests for their product's APIs within 2 hours.</w:t>
+      </w:r>
+    </w:p>
+    <w:p>
+      <w:pPr>
+        <w:pStyle w:val="InitialBodyText"/>
+        <w:ind w:firstLineChars="142" w:firstLine="284"/>
+        <w:rPr>
+          <w:lang w:eastAsia="ja-JP"/>
+        </w:rPr>
+      </w:pPr>
+      <w:r>
+        <w:rPr>
+          <w:lang w:eastAsia="ja-JP"/>
+        </w:rPr>
+        <w:t>The last one is experimenting Design Sprint [2</w:t>
+      </w:r>
+      <w:r>
+        <w:rPr>
+          <w:lang w:eastAsia="ja-JP"/>
+        </w:rPr>
+        <w:t>2</w:t>
+      </w:r>
+      <w:r>
+        <w:rPr>
+          <w:lang w:eastAsia="ja-JP"/>
+        </w:rPr>
+        <w:t xml:space="preserve">] for solving complex technical problems at a brownfield product. We have been working with one product development team which develops and operates mature product. There are lots of problems, ideas to solve them, and huge confusion. </w:t>
+      </w:r>
+      <w:r>
+        <w:rPr>
+          <w:lang w:eastAsia="ja-JP"/>
+        </w:rPr>
+        <w:t>W</w:t>
+      </w:r>
+      <w:r>
+        <w:rPr>
+          <w:lang w:eastAsia="ja-JP"/>
+        </w:rPr>
+        <w:t xml:space="preserve">e started utilizing an idea named Design Sprint </w:t>
+      </w:r>
+      <w:r>
+        <w:rPr>
+          <w:lang w:eastAsia="ja-JP"/>
+        </w:rPr>
+        <w:t>t</w:t>
+      </w:r>
+      <w:r>
+        <w:rPr>
+          <w:lang w:eastAsia="ja-JP"/>
+        </w:rPr>
+        <w:t xml:space="preserve">o </w:t>
+      </w:r>
+      <w:r>
+        <w:rPr>
+          <w:lang w:eastAsia="ja-JP"/>
+        </w:rPr>
+        <w:t>clarify each problem, prioritize each idea, and experiment whether the idea is valuable or not. We try new ideas within 1-week cycle. We gather feedbacks and decide whether to proceed the idea or switch to other one within this short cycle. We continue this inspection and adaptation approach until solving problems. Currently, this team is adapting to Testcontainers and Testable and Disposable Infrastructure with this approach.</w:t>
+      </w:r>
+    </w:p>
+    <w:p>
+      <w:pPr>
+        <w:pStyle w:val="InitialBodyText"/>
+        <w:rPr>
+          <w:lang w:eastAsia="ja-JP"/>
+        </w:rPr>
+      </w:pPr>
+    </w:p>
+    <w:p>
+      <w:pPr>
+        <w:pStyle w:val="InitialBodyText"/>
+        <w:rPr>
+          <w:lang w:eastAsia="ja-JP"/>
+        </w:rPr>
+      </w:pPr>
+    </w:p>
+    <w:p>
+      <w:pPr>
+        <w:pStyle w:val="1"/>
+      </w:pPr>
+      <w:r>
+        <w:t>CONCLUSIONS</w:t>
+      </w:r>
+    </w:p>
+    <w:p>
+      <w:pPr>
+        <w:pStyle w:val="FigureCaption"/>
+        <w:spacing w:after="0"/>
+        <w:rPr>
+          <w:sz w:val="20"/>
+          <w:lang w:eastAsia="ja-JP"/>
+        </w:rPr>
+      </w:pPr>
+      <w:r>
+        <w:rPr>
+          <w:sz w:val="20"/>
+          <w:lang w:eastAsia="ja-JP"/>
+        </w:rPr>
+        <w:t>There have been lots of problems. Microservice Architecture is useful for independent develop-ability and deployability, however, it tends to strengthen apathy toward other teams and services/products. Additionally, there are short of leaders who can find and solve problems beyond silos and teams. Moreover, quality assurance approach is not proper for solving outages of Microservices.</w:t>
       </w:r>
     </w:p>
     <w:p>
@@ -3068,7 +3189,7 @@
           <w:sz w:val="20"/>
           <w:lang w:eastAsia="ja-JP"/>
         </w:rPr>
-        <w:t>Our approach was to show tracing information of each Microservice on our test report by adding Zipkin's trace ids to call APIs to test. This test report could pinpoint which Microservice failed by utilizing Zipkin's trace ids. It means that we can pinpoint a Product Manager who is responsible for failed Microservice. Additionally, it can reduce MTTR more and save other Product Managers' time. Our approach was utilizing the idea of observability and monitoring via Test Automation. We named this report as "Sebas Report". (The name "Sebas" is derived from a famous butler like Jenkins.)</w:t>
+        <w:t>We SET team have been solving these problems as follows.</w:t>
       </w:r>
     </w:p>
     <w:p>
@@ -3086,398 +3207,7 @@
           <w:sz w:val="20"/>
           <w:lang w:eastAsia="ja-JP"/>
         </w:rPr>
-        <w:t>After the release of Sebas Report, we started promoting Karate and Sebas Report company-wide. Additionally, we started recommending to each product development team to utilize not only reducing MTTR, but reducing lead time for changes, and increasing deployment frequency as KPIs to measure improvement and productivity. I utilized the idea of Four Key Metrics [</w:t>
-      </w:r>
-      <w:r>
-        <w:rPr>
-          <w:sz w:val="20"/>
-          <w:lang w:eastAsia="ja-JP"/>
-        </w:rPr>
-        <w:t>20</w:t>
-      </w:r>
-      <w:r>
-        <w:rPr>
-          <w:sz w:val="20"/>
-          <w:lang w:eastAsia="ja-JP"/>
-        </w:rPr>
-        <w:t xml:space="preserve">] as a way of contribution </w:t>
-      </w:r>
-      <w:r>
-        <w:rPr>
-          <w:sz w:val="20"/>
-          <w:lang w:eastAsia="ja-JP"/>
-        </w:rPr>
-        <w:t>to</w:t>
-      </w:r>
-      <w:r>
-        <w:rPr>
-          <w:sz w:val="20"/>
-          <w:lang w:eastAsia="ja-JP"/>
-        </w:rPr>
-        <w:t xml:space="preserve"> our business. After these activities, some teams stopped blindly relying on Q</w:t>
-      </w:r>
-      <w:r>
-        <w:rPr>
-          <w:sz w:val="20"/>
-          <w:lang w:eastAsia="ja-JP"/>
-        </w:rPr>
-        <w:t>A</w:t>
-      </w:r>
-      <w:r>
-        <w:rPr>
-          <w:sz w:val="20"/>
-          <w:lang w:eastAsia="ja-JP"/>
-        </w:rPr>
-        <w:t>s and enhanced the ratio of Developer Testing.</w:t>
-      </w:r>
-    </w:p>
-    <w:p>
-      <w:pPr>
-        <w:pStyle w:val="FigureCaption"/>
-        <w:spacing w:after="0"/>
-        <w:rPr>
-          <w:sz w:val="20"/>
-          <w:lang w:eastAsia="ja-JP"/>
-        </w:rPr>
-      </w:pPr>
-    </w:p>
-    <w:p>
-      <w:pPr>
-        <w:pStyle w:val="2"/>
-      </w:pPr>
-      <w:r>
-        <w:t>RETROSPECTIVE</w:t>
-      </w:r>
-    </w:p>
-    <w:p>
-      <w:pPr>
-        <w:pStyle w:val="FigureCaption"/>
-        <w:spacing w:after="0"/>
-        <w:rPr>
-          <w:sz w:val="20"/>
-          <w:lang w:eastAsia="ja-JP"/>
-        </w:rPr>
-      </w:pPr>
-      <w:r>
-        <w:rPr>
-          <w:sz w:val="20"/>
-          <w:lang w:eastAsia="ja-JP"/>
-        </w:rPr>
-        <w:t>We expanded our activities toward engineering management improvement based on decision makers' demands. Additionally, we experimented new ideas like Learning Session and utilizing Test Automation for resiliency. Through these activities, we have been redefining our goals and responsibilities based on continuous experiments to contribute to our business. We can say we transformed us as a team of Transformational Leaders</w:t>
-      </w:r>
-      <w:r>
-        <w:rPr>
-          <w:sz w:val="20"/>
-          <w:lang w:eastAsia="ja-JP"/>
-        </w:rPr>
-        <w:t>.</w:t>
-      </w:r>
-    </w:p>
-    <w:p>
-      <w:pPr>
-        <w:pStyle w:val="InitialBodyText"/>
-        <w:rPr>
-          <w:lang w:eastAsia="ja-JP"/>
-        </w:rPr>
-      </w:pPr>
-    </w:p>
-    <w:p>
-      <w:pPr>
-        <w:pStyle w:val="InitialBodyText"/>
-        <w:rPr>
-          <w:lang w:eastAsia="ja-JP"/>
-        </w:rPr>
-      </w:pPr>
-    </w:p>
-    <w:p>
-      <w:pPr>
-        <w:pStyle w:val="1"/>
-      </w:pPr>
-      <w:r>
-        <w:t>LESSONS LEARNED</w:t>
-      </w:r>
-    </w:p>
-    <w:p>
-      <w:pPr>
-        <w:pStyle w:val="InitialBodyText"/>
-        <w:rPr>
-          <w:lang w:eastAsia="ja-JP"/>
-        </w:rPr>
-      </w:pPr>
-      <w:r>
-        <w:rPr>
-          <w:lang w:eastAsia="ja-JP"/>
-        </w:rPr>
-        <w:t>Through these series of activities, we learned three new ideas.</w:t>
-      </w:r>
-    </w:p>
-    <w:p>
-      <w:pPr>
-        <w:pStyle w:val="InitialBodyText"/>
-        <w:ind w:firstLineChars="142" w:firstLine="284"/>
-        <w:rPr>
-          <w:lang w:eastAsia="ja-JP"/>
-        </w:rPr>
-      </w:pPr>
-      <w:r>
-        <w:rPr>
-          <w:lang w:eastAsia="ja-JP"/>
-        </w:rPr>
-        <w:t>At first, Agile methodologies worked for starting up new roles and teams. Product Discovery, Iterative and Incremental Consensus, and showing results iteratively attracted colleagues and decision makers. It helped SET team's starting up a lot.</w:t>
-      </w:r>
-    </w:p>
-    <w:p>
-      <w:pPr>
-        <w:pStyle w:val="InitialBodyText"/>
-        <w:ind w:firstLineChars="142" w:firstLine="284"/>
-        <w:rPr>
-          <w:lang w:eastAsia="ja-JP"/>
-        </w:rPr>
-      </w:pPr>
-      <w:r>
-        <w:rPr>
-          <w:lang w:eastAsia="ja-JP"/>
-        </w:rPr>
-        <w:t>Second, working closely with product development teams was very effective for improving processes and achieving missions. Just providing guidelines and references to product development teams didn't work. Showing working examples enriched communication. Technical excellence was a necessary piece to provide examples and solutions properly. We utilized technology as a communication driver, however, only technology was not enough. We should leverage communication with both technical excellence and Agile methodologies.</w:t>
-      </w:r>
-    </w:p>
-    <w:p>
-      <w:pPr>
-        <w:pStyle w:val="InitialBodyText"/>
-        <w:ind w:firstLineChars="142" w:firstLine="284"/>
-        <w:rPr>
-          <w:lang w:eastAsia="ja-JP"/>
-        </w:rPr>
-      </w:pPr>
-      <w:r>
-        <w:rPr>
-          <w:lang w:eastAsia="ja-JP"/>
-        </w:rPr>
-        <w:t>Third, it was necessary to change our responsibilities continuously. We have been changing and expanding our responsibilities from Test Automation, engineering management improvement, innovations, to Transformational Leaders. These actions are for contributing to our business based on continuous experiments.</w:t>
-      </w:r>
-    </w:p>
-    <w:p>
-      <w:pPr>
-        <w:pStyle w:val="InitialBodyText"/>
-        <w:ind w:firstLineChars="142" w:firstLine="284"/>
-        <w:rPr>
-          <w:lang w:eastAsia="ja-JP"/>
-        </w:rPr>
-      </w:pPr>
-      <w:r>
-        <w:rPr>
-          <w:lang w:eastAsia="ja-JP"/>
-        </w:rPr>
-        <w:t>We SET team have been finding and solving problems gradually and extensively by combining technical excellence and Agile methodologies, and adjusting our responsibilities for</w:t>
-      </w:r>
-      <w:r>
-        <w:rPr>
-          <w:lang w:eastAsia="ja-JP"/>
-        </w:rPr>
-        <w:t xml:space="preserve"> contributing to</w:t>
-      </w:r>
-      <w:r>
-        <w:rPr>
-          <w:lang w:eastAsia="ja-JP"/>
-        </w:rPr>
-        <w:t xml:space="preserve"> our business.</w:t>
-      </w:r>
-    </w:p>
-    <w:p>
-      <w:pPr>
-        <w:pStyle w:val="InitialBodyText"/>
-        <w:rPr>
-          <w:lang w:eastAsia="ja-JP"/>
-        </w:rPr>
-      </w:pPr>
-    </w:p>
-    <w:p>
-      <w:pPr>
-        <w:pStyle w:val="InitialBodyText"/>
-        <w:rPr>
-          <w:lang w:eastAsia="ja-JP"/>
-        </w:rPr>
-      </w:pPr>
-    </w:p>
-    <w:p>
-      <w:pPr>
-        <w:pStyle w:val="1"/>
-      </w:pPr>
-      <w:r>
-        <w:lastRenderedPageBreak/>
-        <w:t>WHAT'S NEXT?</w:t>
-      </w:r>
-    </w:p>
-    <w:p>
-      <w:pPr>
-        <w:pStyle w:val="InitialBodyText"/>
-        <w:rPr>
-          <w:lang w:eastAsia="ja-JP"/>
-        </w:rPr>
-      </w:pPr>
-      <w:r>
-        <w:rPr>
-          <w:lang w:eastAsia="ja-JP"/>
-        </w:rPr>
-        <w:t>Currently, we have been trying and investigating the following ideas for further improvements.</w:t>
-      </w:r>
-    </w:p>
-    <w:p>
-      <w:pPr>
-        <w:pStyle w:val="InitialBodyText"/>
-        <w:ind w:firstLineChars="142" w:firstLine="284"/>
-        <w:rPr>
-          <w:lang w:eastAsia="ja-JP"/>
-        </w:rPr>
-      </w:pPr>
-      <w:r>
-        <w:rPr>
-          <w:lang w:eastAsia="ja-JP"/>
-        </w:rPr>
-        <w:t xml:space="preserve">The first one is building "Testable and Disposable Infrastructure". Currently, we don't have enough production-like test environments. It makes us hard to test enough to detect bugs and reproduce outages quickly without fear for operation miss and misconfiguration. It becomes a huge barrier for testing. Therefore, we have been trying to build production-like test environments with Container and its orchestration mechanism </w:t>
-      </w:r>
-      <w:r>
-        <w:rPr>
-          <w:lang w:eastAsia="ja-JP"/>
-        </w:rPr>
-        <w:t>like</w:t>
-      </w:r>
-      <w:r>
-        <w:rPr>
-          <w:lang w:eastAsia="ja-JP"/>
-        </w:rPr>
-        <w:t xml:space="preserve"> Docker and Kubernetes for making testing easier without fear. We are aiming to provide immutable and disposable containers, and a way of building their relationships easily. We named this idea and mechanism as Testable and Disposable Infrastructure. As a preparation, we are adapting to Testcontainers [</w:t>
-      </w:r>
-      <w:r>
-        <w:rPr>
-          <w:lang w:eastAsia="ja-JP"/>
-        </w:rPr>
-        <w:t>2</w:t>
-      </w:r>
-      <w:r>
-        <w:rPr>
-          <w:lang w:eastAsia="ja-JP"/>
-        </w:rPr>
-        <w:t>1</w:t>
-      </w:r>
-      <w:r>
-        <w:rPr>
-          <w:lang w:eastAsia="ja-JP"/>
-        </w:rPr>
-        <w:t>] for testing persistence layer like RDBMS and NoSQL.</w:t>
-      </w:r>
-    </w:p>
-    <w:p>
-      <w:pPr>
-        <w:pStyle w:val="InitialBodyText"/>
-        <w:ind w:firstLineChars="142" w:firstLine="284"/>
-        <w:rPr>
-          <w:lang w:eastAsia="ja-JP"/>
-        </w:rPr>
-      </w:pPr>
-      <w:r>
-        <w:rPr>
-          <w:lang w:eastAsia="ja-JP"/>
-        </w:rPr>
-        <w:t>The second one is to organize ideas, terminology, and techniques of Test Automation. There are lots of confusion about the difference among Unit Testing, Integration Testing, API Testing, End-to-end Testing, and so on. It is more than Microservices. Therefore, we started summing up these points as a guideline and reference implementations. We clarified how to distinguish Test Levels and design each test as a guideline. Additionally, we implemented and shared reference implementations of them company-wide. Moreover, we held Hackathon events for teaching Karate. At the first event, attendees could implement tests for their product's APIs within 2 hours.</w:t>
-      </w:r>
-    </w:p>
-    <w:p>
-      <w:pPr>
-        <w:pStyle w:val="InitialBodyText"/>
-        <w:ind w:firstLineChars="142" w:firstLine="284"/>
-        <w:rPr>
-          <w:lang w:eastAsia="ja-JP"/>
-        </w:rPr>
-      </w:pPr>
-      <w:r>
-        <w:rPr>
-          <w:lang w:eastAsia="ja-JP"/>
-        </w:rPr>
-        <w:t>The last one is experimenting Design Sprint [2</w:t>
-      </w:r>
-      <w:r>
-        <w:rPr>
-          <w:lang w:eastAsia="ja-JP"/>
-        </w:rPr>
-        <w:t>2</w:t>
-      </w:r>
-      <w:r>
-        <w:rPr>
-          <w:lang w:eastAsia="ja-JP"/>
-        </w:rPr>
-        <w:t xml:space="preserve">] for solving complex technical problems at a brownfield product. We have been working with one product development team which develops and operates mature product. There are lots of problems, ideas to solve them, and huge confusion. </w:t>
-      </w:r>
-      <w:r>
-        <w:rPr>
-          <w:lang w:eastAsia="ja-JP"/>
-        </w:rPr>
-        <w:t>W</w:t>
-      </w:r>
-      <w:r>
-        <w:rPr>
-          <w:lang w:eastAsia="ja-JP"/>
-        </w:rPr>
-        <w:t xml:space="preserve">e started utilizing an idea named Design Sprint </w:t>
-      </w:r>
-      <w:r>
-        <w:rPr>
-          <w:lang w:eastAsia="ja-JP"/>
-        </w:rPr>
-        <w:t>t</w:t>
-      </w:r>
-      <w:r>
-        <w:rPr>
-          <w:lang w:eastAsia="ja-JP"/>
-        </w:rPr>
-        <w:t xml:space="preserve">o </w:t>
-      </w:r>
-      <w:r>
-        <w:rPr>
-          <w:lang w:eastAsia="ja-JP"/>
-        </w:rPr>
-        <w:t>clarify each problem, prioritize each idea, and experiment whether the idea is valuable or not. We try new ideas within 1-week cycle. We gather feedbacks and decide whether to proceed the idea or switch to other one within this short cycle. We continue this inspection and adaptation approach until solving problems. Currently, this team is adapting to Testcontainers and Testable and Disposable Infrastructure with this approach.</w:t>
-      </w:r>
-    </w:p>
-    <w:p>
-      <w:pPr>
-        <w:pStyle w:val="InitialBodyText"/>
-        <w:rPr>
-          <w:lang w:eastAsia="ja-JP"/>
-        </w:rPr>
-      </w:pPr>
-    </w:p>
-    <w:p>
-      <w:pPr>
-        <w:pStyle w:val="InitialBodyText"/>
-        <w:rPr>
-          <w:lang w:eastAsia="ja-JP"/>
-        </w:rPr>
-      </w:pPr>
-    </w:p>
-    <w:p>
-      <w:pPr>
-        <w:pStyle w:val="1"/>
-      </w:pPr>
-      <w:r>
-        <w:t>CONCLUSIONS</w:t>
-      </w:r>
-    </w:p>
-    <w:p>
-      <w:pPr>
-        <w:pStyle w:val="FigureCaption"/>
-        <w:spacing w:after="0"/>
-        <w:rPr>
-          <w:sz w:val="20"/>
-          <w:lang w:eastAsia="ja-JP"/>
-        </w:rPr>
-      </w:pPr>
-      <w:r>
-        <w:rPr>
-          <w:sz w:val="20"/>
-          <w:lang w:eastAsia="ja-JP"/>
-        </w:rPr>
-        <w:t>There have been lots of problems. Microservice Architecture is useful for independent develop-ability and deployability, however, it tends to strengthen apathy toward other teams and services/products. Additionally, there are short of leaders who can find and solve problems beyond silos and teams. Moreover, quality assurance approach is not proper for solving outages of Microservices.</w:t>
+        <w:t>At first, we aim to overcome limitations of feature teams for Microservice Architecture. Many Agile enthusiasts and practitioners insist of the importance of a feature team rather than a component team. However, only applying for a feature team cannot tame Microservice Architecture. Therefore, SET team behaves to tie each product development team, service, and product with providing a whole image of business, and ways to test and recover each service.</w:t>
       </w:r>
     </w:p>
     <w:p>
@@ -3495,7 +3225,7 @@
           <w:sz w:val="20"/>
           <w:lang w:eastAsia="ja-JP"/>
         </w:rPr>
-        <w:t>We SET team have been solving these problems as follows.</w:t>
+        <w:t>Second, we train and nurture leaders who can find problems and solve them beyond teams and silos. LINE Corporation has lots of excellent software engineers. However, there are few leaders. Only technical excellence cannot tame complexity of Microservice Architecture and our business. SET team is effective for nurturing these leaders by utilizing both technical skills and Agile methodologies.</w:t>
       </w:r>
     </w:p>
     <w:p>
@@ -3513,7 +3243,49 @@
           <w:sz w:val="20"/>
           <w:lang w:eastAsia="ja-JP"/>
         </w:rPr>
-        <w:t>At first, we aim to overcome limitations of feature teams for Microservice Architecture. Many Agile enthusiasts and practitioners insist of the importance of a feature team rather than a component team. However, only applying for a feature team cannot tame Microservice Architecture. Therefore, SET team behaves to tie each product development team, service, and product with providing a whole image of business, and ways to test and recover each service.</w:t>
+        <w:t xml:space="preserve">Third, we have been building and expanding tools, process improvements, and new KPIs to get over limitations of quality assurance. The combination of Karate framework and Sebas Report makes testing and recovering Microservices easier. Additionally, the idea of </w:t>
+      </w:r>
+      <w:r>
+        <w:rPr>
+          <w:sz w:val="20"/>
+          <w:lang w:eastAsia="ja-JP"/>
+        </w:rPr>
+        <w:t>B</w:t>
+      </w:r>
+      <w:r>
+        <w:rPr>
+          <w:sz w:val="20"/>
+          <w:lang w:eastAsia="ja-JP"/>
+        </w:rPr>
+        <w:t xml:space="preserve">uild </w:t>
+      </w:r>
+      <w:r>
+        <w:rPr>
+          <w:sz w:val="20"/>
+          <w:lang w:eastAsia="ja-JP"/>
+        </w:rPr>
+        <w:t>Q</w:t>
+      </w:r>
+      <w:r>
+        <w:rPr>
+          <w:sz w:val="20"/>
+          <w:lang w:eastAsia="ja-JP"/>
+        </w:rPr>
+        <w:t xml:space="preserve">uality </w:t>
+      </w:r>
+      <w:r>
+        <w:rPr>
+          <w:sz w:val="20"/>
+          <w:lang w:eastAsia="ja-JP"/>
+        </w:rPr>
+        <w:t>I</w:t>
+      </w:r>
+      <w:r>
+        <w:rPr>
+          <w:sz w:val="20"/>
+          <w:lang w:eastAsia="ja-JP"/>
+        </w:rPr>
+        <w:t>n is becoming common for some services/products. Focusing on profitability and MTTR rather than the number of bug detection before releases works now in organizational performance and culture perspective.</w:t>
       </w:r>
     </w:p>
     <w:p>
@@ -3531,7 +3303,15 @@
           <w:sz w:val="20"/>
           <w:lang w:eastAsia="ja-JP"/>
         </w:rPr>
-        <w:t>Second, we train and nurture leaders who can find problems and solve them beyond teams and silos. LINE Corporation has lots of excellent software engineers. However, there are few leaders. Only technical excellence cannot tame complexity of Microservice Architecture and our business. SET team is effective for nurturing these leaders by utilizing both technical skills and Agile methodologies.</w:t>
+        <w:t xml:space="preserve">SET is derived from Google. This role is responsible for enhancing productivity of engineers by utilizing test automation, automation infrastructure, and process improvements in Google. SET in LINE Corporation tried to start from this definition. However, we have been changing responsibilities continuously for pursuing </w:t>
+      </w:r>
+      <w:r>
+        <w:rPr>
+          <w:sz w:val="20"/>
+          <w:lang w:eastAsia="ja-JP"/>
+        </w:rPr>
+        <w:lastRenderedPageBreak/>
+        <w:t>contribution to our company's business performance. We have been expanding our responsibility from Test Automation to company-wide process improvements with continuous impacts to stakeholders.</w:t>
       </w:r>
     </w:p>
     <w:p>
@@ -3549,903 +3329,798 @@
           <w:sz w:val="20"/>
           <w:lang w:eastAsia="ja-JP"/>
         </w:rPr>
-        <w:t xml:space="preserve">Third, we have been building and expanding tools, process improvements, and new KPIs to get over limitations of quality assurance. The combination of Karate framework and Sebas Report makes testing and recovering Microservices easier. Additionally, the idea of </w:t>
-      </w:r>
-      <w:r>
-        <w:rPr>
-          <w:sz w:val="20"/>
-          <w:lang w:eastAsia="ja-JP"/>
-        </w:rPr>
-        <w:t>B</w:t>
-      </w:r>
-      <w:r>
-        <w:rPr>
-          <w:sz w:val="20"/>
-          <w:lang w:eastAsia="ja-JP"/>
-        </w:rPr>
-        <w:t xml:space="preserve">uild </w:t>
-      </w:r>
-      <w:r>
-        <w:rPr>
-          <w:sz w:val="20"/>
-          <w:lang w:eastAsia="ja-JP"/>
-        </w:rPr>
-        <w:t>Q</w:t>
-      </w:r>
-      <w:r>
-        <w:rPr>
-          <w:sz w:val="20"/>
-          <w:lang w:eastAsia="ja-JP"/>
-        </w:rPr>
-        <w:t xml:space="preserve">uality </w:t>
-      </w:r>
-      <w:r>
-        <w:rPr>
-          <w:sz w:val="20"/>
-          <w:lang w:eastAsia="ja-JP"/>
-        </w:rPr>
-        <w:t>I</w:t>
-      </w:r>
-      <w:r>
-        <w:rPr>
-          <w:sz w:val="20"/>
-          <w:lang w:eastAsia="ja-JP"/>
-        </w:rPr>
-        <w:t>n is becoming common for some services/products. Focusing on profitability and MTTR rather than the number of bug detection before releases works now in organizational performance and culture perspective.</w:t>
+        <w:t xml:space="preserve">Currently, we are transforming ourselves as a team of Transformational Leaders. </w:t>
+      </w:r>
+      <w:r>
+        <w:rPr>
+          <w:sz w:val="20"/>
+          <w:lang w:eastAsia="ja-JP"/>
+        </w:rPr>
+        <w:t xml:space="preserve">SET team defined its philosophy </w:t>
+      </w:r>
+      <w:r>
+        <w:rPr>
+          <w:sz w:val="20"/>
+          <w:lang w:eastAsia="ja-JP"/>
+        </w:rPr>
+        <w:t>as</w:t>
+      </w:r>
+      <w:r>
+        <w:rPr>
+          <w:sz w:val="20"/>
+          <w:lang w:eastAsia="ja-JP"/>
+        </w:rPr>
+        <w:t xml:space="preserve"> "WOW DX"</w:t>
+      </w:r>
+      <w:r>
+        <w:rPr>
+          <w:sz w:val="20"/>
+          <w:lang w:eastAsia="ja-JP"/>
+        </w:rPr>
+        <w:t>:</w:t>
+      </w:r>
+      <w:r>
+        <w:rPr>
+          <w:sz w:val="20"/>
+          <w:lang w:eastAsia="ja-JP"/>
+        </w:rPr>
+        <w:t xml:space="preserve"> the combination of "WOW", LINE Corporation’s action philosophy and mindset [2</w:t>
+      </w:r>
+      <w:r>
+        <w:rPr>
+          <w:sz w:val="20"/>
+          <w:lang w:eastAsia="ja-JP"/>
+        </w:rPr>
+        <w:t>3</w:t>
+      </w:r>
+      <w:r>
+        <w:rPr>
+          <w:sz w:val="20"/>
+          <w:lang w:eastAsia="ja-JP"/>
+        </w:rPr>
+        <w:t xml:space="preserve">], and </w:t>
+      </w:r>
+      <w:r>
+        <w:rPr>
+          <w:sz w:val="20"/>
+          <w:lang w:eastAsia="ja-JP"/>
+        </w:rPr>
+        <w:t xml:space="preserve">the </w:t>
+      </w:r>
+      <w:r>
+        <w:rPr>
+          <w:sz w:val="20"/>
+          <w:lang w:eastAsia="ja-JP"/>
+        </w:rPr>
+        <w:t>Developer eXperience.</w:t>
+      </w:r>
+      <w:r>
+        <w:rPr>
+          <w:sz w:val="20"/>
+          <w:lang w:eastAsia="ja-JP"/>
+        </w:rPr>
+        <w:t xml:space="preserve"> </w:t>
+      </w:r>
+      <w:r>
+        <w:rPr>
+          <w:sz w:val="20"/>
+          <w:lang w:eastAsia="ja-JP"/>
+        </w:rPr>
+        <w:t>We are pursuing</w:t>
+      </w:r>
+      <w:r>
+        <w:rPr>
+          <w:sz w:val="20"/>
+          <w:lang w:eastAsia="ja-JP"/>
+        </w:rPr>
+        <w:t xml:space="preserve"> a great Developer eXperience for all of product development team members and stakeholders in LINE Corporation with automation techniques and Agile methodologies. We continue to pursue improving all of our business relentlessly.</w:t>
       </w:r>
     </w:p>
     <w:p>
       <w:pPr>
         <w:pStyle w:val="FigureCaption"/>
         <w:spacing w:after="0"/>
-        <w:ind w:firstLineChars="142" w:firstLine="284"/>
-        <w:rPr>
-          <w:sz w:val="20"/>
-          <w:lang w:eastAsia="ja-JP"/>
-        </w:rPr>
-      </w:pPr>
-      <w:r>
-        <w:rPr>
-          <w:sz w:val="20"/>
-          <w:lang w:eastAsia="ja-JP"/>
-        </w:rPr>
-        <w:t>SET is derived from Google. This role is responsible for enhancing productivity of engineers by utilizing test automation, automation infrastructure, and process improvements in Google. SET in LINE Corporation tried to start from this definition. However, we have been changing responsibilities continuously for pursuing contribution to our company's business performance. We have been expanding our responsibility from Test Automation to company-wide process improvements with continuous impacts to stakeholders.</w:t>
-      </w:r>
+        <w:rPr>
+          <w:sz w:val="20"/>
+          <w:lang w:eastAsia="ja-JP"/>
+        </w:rPr>
+      </w:pPr>
     </w:p>
     <w:p>
       <w:pPr>
         <w:pStyle w:val="FigureCaption"/>
         <w:spacing w:after="0"/>
-        <w:ind w:firstLineChars="142" w:firstLine="284"/>
-        <w:rPr>
-          <w:sz w:val="20"/>
-          <w:lang w:eastAsia="ja-JP"/>
-        </w:rPr>
-      </w:pPr>
-      <w:r>
-        <w:rPr>
-          <w:sz w:val="20"/>
-          <w:lang w:eastAsia="ja-JP"/>
-        </w:rPr>
-        <w:t xml:space="preserve">Currently, we are transforming ourselves as a team of Transformational Leaders. </w:t>
-      </w:r>
-      <w:r>
-        <w:rPr>
-          <w:sz w:val="20"/>
-          <w:lang w:eastAsia="ja-JP"/>
-        </w:rPr>
-        <w:t xml:space="preserve">SET team defined its philosophy </w:t>
-      </w:r>
-      <w:r>
-        <w:rPr>
-          <w:sz w:val="20"/>
-          <w:lang w:eastAsia="ja-JP"/>
-        </w:rPr>
-        <w:t>as</w:t>
-      </w:r>
-      <w:r>
-        <w:rPr>
-          <w:sz w:val="20"/>
-          <w:lang w:eastAsia="ja-JP"/>
-        </w:rPr>
-        <w:t xml:space="preserve"> "WOW DX"</w:t>
-      </w:r>
-      <w:r>
-        <w:rPr>
-          <w:sz w:val="20"/>
-          <w:lang w:eastAsia="ja-JP"/>
-        </w:rPr>
-        <w:t>:</w:t>
-      </w:r>
-      <w:r>
-        <w:rPr>
-          <w:sz w:val="20"/>
-          <w:lang w:eastAsia="ja-JP"/>
-        </w:rPr>
-        <w:t xml:space="preserve"> the combination of "WOW", LINE Corporation’s action </w:t>
-      </w:r>
-      <w:r>
-        <w:rPr>
-          <w:sz w:val="20"/>
-          <w:lang w:eastAsia="ja-JP"/>
-        </w:rPr>
-        <w:lastRenderedPageBreak/>
-        <w:t>philosophy and mindset [2</w:t>
-      </w:r>
-      <w:r>
-        <w:rPr>
-          <w:sz w:val="20"/>
+        <w:rPr>
+          <w:sz w:val="20"/>
+          <w:lang w:eastAsia="ja-JP"/>
+        </w:rPr>
+      </w:pPr>
+    </w:p>
+    <w:p>
+      <w:pPr>
+        <w:pStyle w:val="ReferenceHead"/>
+        <w:rPr>
+          <w:szCs w:val="16"/>
+        </w:rPr>
+      </w:pPr>
+      <w:r>
+        <w:rPr>
+          <w:szCs w:val="16"/>
+        </w:rPr>
+        <w:t>REFERENCES</w:t>
+      </w:r>
+    </w:p>
+    <w:p>
+      <w:pPr>
+        <w:pStyle w:val="References"/>
+        <w:rPr>
+          <w:color w:val="000000" w:themeColor="text1"/>
+          <w:lang w:eastAsia="ja-JP"/>
+        </w:rPr>
+      </w:pPr>
+      <w:r>
+        <w:rPr>
+          <w:color w:val="000000" w:themeColor="text1"/>
+          <w:lang w:eastAsia="ja-JP"/>
+        </w:rPr>
+        <w:t xml:space="preserve">[1] </w:t>
+      </w:r>
+      <w:r>
+        <w:rPr>
+          <w:color w:val="000000" w:themeColor="text1"/>
+          <w:lang w:eastAsia="ja-JP"/>
+        </w:rPr>
+        <w:t>LINE. https://linecorp.com/en/.</w:t>
+      </w:r>
+    </w:p>
+    <w:p>
+      <w:pPr>
+        <w:pStyle w:val="References"/>
+        <w:rPr>
+          <w:lang w:eastAsia="ja-JP"/>
+        </w:rPr>
+      </w:pPr>
+      <w:r>
+        <w:rPr>
+          <w:lang w:eastAsia="ja-JP"/>
+        </w:rPr>
+        <w:t xml:space="preserve">[2] </w:t>
+      </w:r>
+      <w:r>
+        <w:rPr>
+          <w:lang w:eastAsia="ja-JP"/>
+        </w:rPr>
+        <w:t>Whittaker, J. Arbon, J., &amp; Carollo, J. 2012. How Google Tests Software. Addison-Wesley Professional.</w:t>
+      </w:r>
+    </w:p>
+    <w:p>
+      <w:pPr>
+        <w:pStyle w:val="References"/>
+        <w:rPr>
+          <w:lang w:eastAsia="ja-JP"/>
+        </w:rPr>
+      </w:pPr>
+      <w:r>
+        <w:rPr>
+          <w:rFonts w:hint="eastAsia"/>
+          <w:lang w:eastAsia="ja-JP"/>
+        </w:rPr>
+        <w:t>[</w:t>
+      </w:r>
+      <w:r>
+        <w:rPr>
+          <w:lang w:eastAsia="ja-JP"/>
+        </w:rPr>
+        <w:t xml:space="preserve">3] LINE. </w:t>
+      </w:r>
+      <w:r>
+        <w:rPr>
+          <w:lang w:eastAsia="ja-JP"/>
+        </w:rPr>
+        <w:t>https://linecorp.com/press/2013/0401472</w:t>
+      </w:r>
+      <w:r>
+        <w:rPr>
+          <w:lang w:eastAsia="ja-JP"/>
+        </w:rPr>
+        <w:t>.</w:t>
+      </w:r>
+    </w:p>
+    <w:p>
+      <w:pPr>
+        <w:pStyle w:val="References"/>
+        <w:rPr>
+          <w:lang w:eastAsia="ja-JP"/>
+        </w:rPr>
+      </w:pPr>
+      <w:r>
+        <w:rPr>
+          <w:lang w:eastAsia="ja-JP"/>
+        </w:rPr>
+        <w:t>[</w:t>
+      </w:r>
+      <w:r>
+        <w:rPr>
+          <w:lang w:eastAsia="ja-JP"/>
+        </w:rPr>
+        <w:t>4</w:t>
+      </w:r>
+      <w:r>
+        <w:rPr>
+          <w:lang w:eastAsia="ja-JP"/>
+        </w:rPr>
+        <w:t xml:space="preserve">] </w:t>
+      </w:r>
+      <w:r>
+        <w:rPr>
+          <w:lang w:eastAsia="ja-JP"/>
+        </w:rPr>
+        <w:t>Fowler, M. 2014. Microservices. https://martinfowler.com/articles/microservices.html</w:t>
+      </w:r>
+      <w:r>
+        <w:rPr>
+          <w:lang w:eastAsia="ja-JP"/>
+        </w:rPr>
+        <w:t>.</w:t>
+      </w:r>
+    </w:p>
+    <w:p>
+      <w:pPr>
+        <w:pStyle w:val="References"/>
+        <w:rPr>
+          <w:lang w:eastAsia="ja-JP"/>
+        </w:rPr>
+      </w:pPr>
+      <w:r>
+        <w:rPr>
+          <w:lang w:eastAsia="ja-JP"/>
+        </w:rPr>
+        <w:t>[</w:t>
+      </w:r>
+      <w:r>
+        <w:rPr>
+          <w:lang w:eastAsia="ja-JP"/>
+        </w:rPr>
+        <w:t>5</w:t>
+      </w:r>
+      <w:r>
+        <w:rPr>
+          <w:lang w:eastAsia="ja-JP"/>
+        </w:rPr>
+        <w:t xml:space="preserve">] </w:t>
+      </w:r>
+      <w:r>
+        <w:rPr>
+          <w:lang w:eastAsia="ja-JP"/>
+        </w:rPr>
+        <w:t>Nygard, M. 2018. Release It!: Design and Deploy Production-Ready Software 2nd Edition. Pragmatic Bookshelf.</w:t>
+      </w:r>
+    </w:p>
+    <w:p>
+      <w:pPr>
+        <w:pStyle w:val="References"/>
+        <w:rPr>
+          <w:lang w:eastAsia="ja-JP"/>
+        </w:rPr>
+      </w:pPr>
+      <w:r>
+        <w:rPr>
+          <w:lang w:eastAsia="ja-JP"/>
+        </w:rPr>
+        <w:t>[</w:t>
+      </w:r>
+      <w:r>
+        <w:rPr>
+          <w:lang w:eastAsia="ja-JP"/>
+        </w:rPr>
+        <w:t>6</w:t>
+      </w:r>
+      <w:r>
+        <w:rPr>
+          <w:lang w:eastAsia="ja-JP"/>
+        </w:rPr>
+        <w:t xml:space="preserve">] </w:t>
+      </w:r>
+      <w:r>
+        <w:rPr>
+          <w:lang w:eastAsia="ja-JP"/>
+        </w:rPr>
+        <w:t>Hussman, D. 2015. Product Discovery On A Single Page. http://productdiscoverycanvas.com/tag/david-hussman/</w:t>
+      </w:r>
+      <w:r>
+        <w:rPr>
+          <w:lang w:eastAsia="ja-JP"/>
+        </w:rPr>
+        <w:t>.</w:t>
+      </w:r>
+    </w:p>
+    <w:p>
+      <w:pPr>
+        <w:pStyle w:val="References"/>
+        <w:rPr>
+          <w:lang w:eastAsia="ja-JP"/>
+        </w:rPr>
+      </w:pPr>
+      <w:r>
+        <w:rPr>
+          <w:lang w:eastAsia="ja-JP"/>
+        </w:rPr>
+        <w:t>[</w:t>
+      </w:r>
+      <w:r>
+        <w:rPr>
+          <w:lang w:eastAsia="ja-JP"/>
+        </w:rPr>
+        <w:t>7</w:t>
+      </w:r>
+      <w:r>
+        <w:rPr>
+          <w:lang w:eastAsia="ja-JP"/>
+        </w:rPr>
+        <w:t xml:space="preserve">] </w:t>
+      </w:r>
+      <w:r>
+        <w:rPr>
+          <w:lang w:eastAsia="ja-JP"/>
+        </w:rPr>
+        <w:t>SonarQube. https://www.sonarqube.org/.</w:t>
+      </w:r>
+    </w:p>
+    <w:p>
+      <w:pPr>
+        <w:pStyle w:val="References"/>
+        <w:rPr>
+          <w:lang w:eastAsia="ja-JP"/>
+        </w:rPr>
+      </w:pPr>
+      <w:r>
+        <w:rPr>
+          <w:lang w:eastAsia="ja-JP"/>
+        </w:rPr>
+        <w:t>[</w:t>
+      </w:r>
+      <w:r>
+        <w:rPr>
+          <w:lang w:eastAsia="ja-JP"/>
+        </w:rPr>
+        <w:t>8</w:t>
+      </w:r>
+      <w:r>
+        <w:rPr>
+          <w:lang w:eastAsia="ja-JP"/>
+        </w:rPr>
+        <w:t xml:space="preserve">] </w:t>
+      </w:r>
+      <w:r>
+        <w:rPr>
+          <w:lang w:eastAsia="ja-JP"/>
+        </w:rPr>
+        <w:t>Whittaker, J. Arbon, J., &amp; Carollo, J. 2012. How Google Tests Software. Addison-Wesley Professional.</w:t>
+      </w:r>
+    </w:p>
+    <w:p>
+      <w:pPr>
+        <w:pStyle w:val="References"/>
+        <w:rPr>
+          <w:lang w:eastAsia="ja-JP"/>
+        </w:rPr>
+      </w:pPr>
+      <w:r>
+        <w:rPr>
+          <w:lang w:eastAsia="ja-JP"/>
+        </w:rPr>
+        <w:t>[</w:t>
+      </w:r>
+      <w:r>
+        <w:rPr>
+          <w:lang w:eastAsia="ja-JP"/>
+        </w:rPr>
+        <w:t>9</w:t>
+      </w:r>
+      <w:r>
+        <w:rPr>
+          <w:lang w:eastAsia="ja-JP"/>
+        </w:rPr>
+        <w:t xml:space="preserve">] </w:t>
+      </w:r>
+      <w:r>
+        <w:rPr>
+          <w:lang w:eastAsia="ja-JP"/>
+        </w:rPr>
+        <w:t>Whittaker, J. Arbon, J., &amp; Carollo, J. 2012. How Google Tests Software. Addison-Wesley Professional.</w:t>
+      </w:r>
+    </w:p>
+    <w:p>
+      <w:pPr>
+        <w:pStyle w:val="References"/>
+        <w:rPr>
+          <w:lang w:eastAsia="ja-JP"/>
+        </w:rPr>
+      </w:pPr>
+      <w:r>
+        <w:rPr>
+          <w:rFonts w:hint="eastAsia"/>
+          <w:lang w:eastAsia="ja-JP"/>
+        </w:rPr>
+        <w:t>[</w:t>
+      </w:r>
+      <w:r>
+        <w:rPr>
+          <w:lang w:eastAsia="ja-JP"/>
+        </w:rPr>
+        <w:t>10</w:t>
+      </w:r>
+      <w:r>
+        <w:rPr>
+          <w:lang w:eastAsia="ja-JP"/>
+        </w:rPr>
+        <w:t xml:space="preserve">] </w:t>
+      </w:r>
+      <w:r>
+        <w:rPr>
+          <w:lang w:eastAsia="ja-JP"/>
+        </w:rPr>
+        <w:t>Karate. https://github.com/intuit/karate.</w:t>
+      </w:r>
+    </w:p>
+    <w:p>
+      <w:pPr>
+        <w:pStyle w:val="References"/>
+        <w:rPr>
+          <w:rFonts w:hint="eastAsia"/>
+        </w:rPr>
+      </w:pPr>
+    </w:p>
+    <w:p>
+      <w:pPr>
+        <w:pStyle w:val="References"/>
+      </w:pPr>
+      <w:r>
+        <w:rPr>
+          <w:rFonts w:hint="eastAsia"/>
+        </w:rPr>
+        <w:t>[</w:t>
+      </w:r>
+      <w:r>
+        <w:t xml:space="preserve">14] Slack. </w:t>
+      </w:r>
+      <w:r>
+        <w:t>https://slack.com/</w:t>
+      </w:r>
+      <w:r>
+        <w:t>.</w:t>
+      </w:r>
+    </w:p>
+    <w:p>
+      <w:pPr>
+        <w:pStyle w:val="References"/>
+      </w:pPr>
+      <w:r>
+        <w:t>[1</w:t>
+      </w:r>
+      <w:r>
+        <w:t>5</w:t>
+      </w:r>
+      <w:r>
+        <w:t>] The Agile Warrior. https://agilewarrior.wordpress.com/2009/11/27/the-drucker-exercise/.</w:t>
+      </w:r>
+    </w:p>
+    <w:p>
+      <w:pPr>
+        <w:pStyle w:val="References"/>
+      </w:pPr>
+      <w:r>
+        <w:t>[1</w:t>
+      </w:r>
+      <w:r>
+        <w:t>6</w:t>
+      </w:r>
+      <w:r>
+        <w:t>] Jeff Patton &amp; Associates. https://www.jpattonassociates.com/user-story-mapping/.</w:t>
+      </w:r>
+    </w:p>
+    <w:p>
+      <w:pPr>
+        <w:pStyle w:val="References"/>
+        <w:rPr>
+          <w:lang w:eastAsia="ja-JP"/>
+        </w:rPr>
+      </w:pPr>
+      <w:r>
+        <w:rPr>
+          <w:lang w:eastAsia="ja-JP"/>
+        </w:rPr>
+        <w:t>[1</w:t>
+      </w:r>
+      <w:r>
+        <w:rPr>
+          <w:lang w:eastAsia="ja-JP"/>
+        </w:rPr>
+        <w:t>7</w:t>
+      </w:r>
+      <w:r>
+        <w:rPr>
+          <w:lang w:eastAsia="ja-JP"/>
+        </w:rPr>
+        <w:t>] Mountain Goat Software. https://www.mountaingoatsoftware.com/blog/four-questions-to-fix-low-attendance-at-your-sprint-reviews.</w:t>
+      </w:r>
+    </w:p>
+    <w:p>
+      <w:pPr>
+        <w:pStyle w:val="References"/>
+        <w:rPr>
+          <w:lang w:eastAsia="ja-JP"/>
+        </w:rPr>
+      </w:pPr>
+      <w:r>
+        <w:rPr>
+          <w:rFonts w:hint="eastAsia"/>
+          <w:lang w:eastAsia="ja-JP"/>
+        </w:rPr>
+        <w:t>[</w:t>
+      </w:r>
+      <w:r>
+        <w:rPr>
+          <w:lang w:eastAsia="ja-JP"/>
+        </w:rPr>
+        <w:t>1</w:t>
+      </w:r>
+      <w:r>
+        <w:rPr>
+          <w:lang w:eastAsia="ja-JP"/>
+        </w:rPr>
+        <w:t>8</w:t>
+      </w:r>
+      <w:r>
+        <w:rPr>
+          <w:lang w:eastAsia="ja-JP"/>
+        </w:rPr>
+        <w:t xml:space="preserve">] </w:t>
+      </w:r>
+      <w:r>
+        <w:rPr>
+          <w:lang w:eastAsia="ja-JP"/>
+        </w:rPr>
+        <w:t>Lucian, C. 2017. Growing the Mob. https://www.agilealliance.org/wp-content/uploads/2017/02/GrowingTheMob.pdf.</w:t>
+      </w:r>
+    </w:p>
+    <w:p>
+      <w:pPr>
+        <w:pStyle w:val="References"/>
+        <w:rPr>
+          <w:lang w:eastAsia="ja-JP"/>
+        </w:rPr>
+      </w:pPr>
+      <w:r>
+        <w:rPr>
+          <w:lang w:eastAsia="ja-JP"/>
+        </w:rPr>
+        <w:t>[1</w:t>
+      </w:r>
+      <w:r>
+        <w:rPr>
+          <w:lang w:eastAsia="ja-JP"/>
+        </w:rPr>
+        <w:t>9</w:t>
+      </w:r>
+      <w:r>
+        <w:rPr>
+          <w:lang w:eastAsia="ja-JP"/>
+        </w:rPr>
+        <w:t>] Zipkin. https://zipkin.io/.</w:t>
+      </w:r>
+    </w:p>
+    <w:p>
+      <w:pPr>
+        <w:pStyle w:val="References"/>
+        <w:rPr>
+          <w:lang w:eastAsia="ja-JP"/>
+        </w:rPr>
+      </w:pPr>
+      <w:r>
+        <w:rPr>
+          <w:lang w:eastAsia="ja-JP"/>
+        </w:rPr>
+        <w:t>[</w:t>
+      </w:r>
+      <w:r>
+        <w:rPr>
+          <w:lang w:eastAsia="ja-JP"/>
+        </w:rPr>
+        <w:t>20</w:t>
+      </w:r>
+      <w:r>
+        <w:rPr>
+          <w:lang w:eastAsia="ja-JP"/>
+        </w:rPr>
+        <w:t>] ThoughtWorks. https://www.thoughtworks.com/radar/techniques/four-key-metrics.</w:t>
+      </w:r>
+    </w:p>
+    <w:p>
+      <w:pPr>
+        <w:pStyle w:val="References"/>
+        <w:rPr>
+          <w:lang w:eastAsia="ja-JP"/>
+        </w:rPr>
+      </w:pPr>
+      <w:r>
+        <w:rPr>
+          <w:lang w:eastAsia="ja-JP"/>
+        </w:rPr>
+        <w:t>[</w:t>
+      </w:r>
+      <w:r>
+        <w:rPr>
+          <w:lang w:eastAsia="ja-JP"/>
+        </w:rPr>
+        <w:t>2</w:t>
+      </w:r>
+      <w:r>
+        <w:rPr>
+          <w:lang w:eastAsia="ja-JP"/>
+        </w:rPr>
+        <w:t>1</w:t>
+      </w:r>
+      <w:r>
+        <w:rPr>
+          <w:lang w:eastAsia="ja-JP"/>
+        </w:rPr>
+        <w:t>] Testcontainers. https://www.testcontainers.org/.</w:t>
+      </w:r>
+    </w:p>
+    <w:p>
+      <w:pPr>
+        <w:pStyle w:val="References"/>
+        <w:rPr>
+          <w:lang w:eastAsia="ja-JP"/>
+        </w:rPr>
+      </w:pPr>
+      <w:r>
+        <w:rPr>
+          <w:lang w:eastAsia="ja-JP"/>
+        </w:rPr>
+        <w:t>[2</w:t>
+      </w:r>
+      <w:r>
+        <w:rPr>
+          <w:lang w:eastAsia="ja-JP"/>
+        </w:rPr>
+        <w:t>2</w:t>
+      </w:r>
+      <w:r>
+        <w:rPr>
+          <w:lang w:eastAsia="ja-JP"/>
+        </w:rPr>
+        <w:t>] GV. https://www.gv.com/sprint/.</w:t>
+      </w:r>
+    </w:p>
+    <w:p>
+      <w:pPr>
+        <w:pStyle w:val="References"/>
+        <w:tabs>
+          <w:tab w:val="left" w:pos="7290"/>
+        </w:tabs>
+        <w:rPr>
+          <w:lang w:eastAsia="ja-JP"/>
+        </w:rPr>
+      </w:pPr>
+      <w:r>
+        <w:rPr>
+          <w:lang w:eastAsia="ja-JP"/>
+        </w:rPr>
+        <w:t>[2</w:t>
+      </w:r>
+      <w:r>
+        <w:rPr>
           <w:lang w:eastAsia="ja-JP"/>
         </w:rPr>
         <w:t>3</w:t>
       </w:r>
       <w:r>
         <w:rPr>
-          <w:sz w:val="20"/>
-          <w:lang w:eastAsia="ja-JP"/>
-        </w:rPr>
-        <w:t xml:space="preserve">], and </w:t>
-      </w:r>
-      <w:r>
-        <w:rPr>
-          <w:sz w:val="20"/>
-          <w:lang w:eastAsia="ja-JP"/>
-        </w:rPr>
-        <w:t xml:space="preserve">the </w:t>
-      </w:r>
-      <w:r>
-        <w:rPr>
-          <w:sz w:val="20"/>
-          <w:lang w:eastAsia="ja-JP"/>
-        </w:rPr>
-        <w:t>Developer eXperience.</w:t>
-      </w:r>
-      <w:r>
-        <w:rPr>
-          <w:sz w:val="20"/>
-          <w:lang w:eastAsia="ja-JP"/>
-        </w:rPr>
-        <w:t xml:space="preserve"> </w:t>
-      </w:r>
-      <w:r>
-        <w:rPr>
-          <w:sz w:val="20"/>
-          <w:lang w:eastAsia="ja-JP"/>
-        </w:rPr>
-        <w:t>We are pursuing</w:t>
-      </w:r>
-      <w:r>
-        <w:rPr>
-          <w:sz w:val="20"/>
-          <w:lang w:eastAsia="ja-JP"/>
-        </w:rPr>
-        <w:t xml:space="preserve"> a great Developer eXperience for all of product development team members and stakeholders in LINE Corporation with automation techniques and Agile methodologies. We continue to pursue improving all of our business relentlessly.</w:t>
-      </w:r>
-    </w:p>
-    <w:p>
-      <w:pPr>
-        <w:pStyle w:val="FigureCaption"/>
-        <w:spacing w:after="0"/>
-        <w:rPr>
-          <w:sz w:val="20"/>
-          <w:lang w:eastAsia="ja-JP"/>
-        </w:rPr>
-      </w:pPr>
-    </w:p>
-    <w:p>
-      <w:pPr>
-        <w:pStyle w:val="FigureCaption"/>
-        <w:spacing w:after="0"/>
-        <w:rPr>
-          <w:sz w:val="20"/>
-          <w:lang w:eastAsia="ja-JP"/>
-        </w:rPr>
-      </w:pPr>
-    </w:p>
-    <w:p>
-      <w:pPr>
-        <w:pStyle w:val="ReferenceHead"/>
-        <w:rPr>
-          <w:szCs w:val="16"/>
-        </w:rPr>
-      </w:pPr>
-      <w:r>
-        <w:rPr>
-          <w:szCs w:val="16"/>
-        </w:rPr>
-        <w:t>REFERENCES</w:t>
+          <w:lang w:eastAsia="ja-JP"/>
+        </w:rPr>
+        <w:t>] LINE. https://linecorp.com/en/company/mission.</w:t>
+      </w:r>
+      <w:r>
+        <w:rPr>
+          <w:lang w:eastAsia="ja-JP"/>
+        </w:rPr>
+        <w:tab/>
       </w:r>
     </w:p>
     <w:p>
       <w:pPr>
         <w:pStyle w:val="References"/>
         <w:rPr>
-          <w:color w:val="000000" w:themeColor="text1"/>
-          <w:lang w:eastAsia="ja-JP"/>
-        </w:rPr>
-      </w:pPr>
-      <w:r>
-        <w:rPr>
-          <w:color w:val="000000" w:themeColor="text1"/>
-          <w:lang w:eastAsia="ja-JP"/>
-        </w:rPr>
-        <w:t xml:space="preserve">[1] </w:t>
-      </w:r>
-      <w:r>
-        <w:rPr>
-          <w:color w:val="000000" w:themeColor="text1"/>
-          <w:lang w:eastAsia="ja-JP"/>
-        </w:rPr>
-        <w:t>LINE. https://linecorp.com/en/.</w:t>
-      </w:r>
+          <w:lang w:eastAsia="ja-JP"/>
+        </w:rPr>
+      </w:pPr>
     </w:p>
     <w:p>
       <w:pPr>
         <w:pStyle w:val="References"/>
         <w:rPr>
-          <w:lang w:eastAsia="ja-JP"/>
-        </w:rPr>
-      </w:pPr>
-      <w:r>
-        <w:rPr>
-          <w:lang w:eastAsia="ja-JP"/>
-        </w:rPr>
-        <w:t xml:space="preserve">[2] </w:t>
-      </w:r>
-      <w:r>
-        <w:rPr>
-          <w:lang w:eastAsia="ja-JP"/>
-        </w:rPr>
-        <w:t>Whittaker, J. Arbon, J., &amp; Carollo, J. 2012. How Google Tests Software. Addison-Wesley Professional.</w:t>
-      </w:r>
+          <w:rFonts w:hint="eastAsia"/>
+          <w:lang w:eastAsia="ja-JP"/>
+        </w:rPr>
+      </w:pPr>
+      <w:bookmarkStart w:id="3" w:name="_GoBack"/>
+      <w:bookmarkEnd w:id="3"/>
     </w:p>
     <w:p>
       <w:pPr>
         <w:pStyle w:val="References"/>
         <w:rPr>
-          <w:lang w:eastAsia="ja-JP"/>
-        </w:rPr>
-      </w:pPr>
-      <w:r>
-        <w:rPr>
-          <w:rFonts w:hint="eastAsia"/>
-          <w:lang w:eastAsia="ja-JP"/>
-        </w:rPr>
-        <w:t>[</w:t>
-      </w:r>
-      <w:r>
-        <w:rPr>
-          <w:lang w:eastAsia="ja-JP"/>
-        </w:rPr>
-        <w:t xml:space="preserve">3] LINE. </w:t>
-      </w:r>
-      <w:r>
-        <w:rPr>
-          <w:lang w:eastAsia="ja-JP"/>
-        </w:rPr>
-        <w:t>https://linecorp.com/press/2013/0401472</w:t>
-      </w:r>
-      <w:r>
-        <w:rPr>
-          <w:lang w:eastAsia="ja-JP"/>
-        </w:rPr>
-        <w:t>.</w:t>
+          <w:color w:val="FF0000"/>
+          <w:lang w:eastAsia="ja-JP"/>
+        </w:rPr>
+      </w:pPr>
+      <w:r>
+        <w:rPr>
+          <w:color w:val="FF0000"/>
+          <w:lang w:eastAsia="ja-JP"/>
+        </w:rPr>
+        <w:t>[1] Transformational leadership. https://en.wikipedia.org/wiki/Transformational_leadership.</w:t>
       </w:r>
     </w:p>
     <w:p>
       <w:pPr>
         <w:pStyle w:val="References"/>
         <w:rPr>
-          <w:lang w:eastAsia="ja-JP"/>
-        </w:rPr>
-      </w:pPr>
-      <w:r>
-        <w:rPr>
-          <w:lang w:eastAsia="ja-JP"/>
-        </w:rPr>
-        <w:t>[</w:t>
-      </w:r>
-      <w:r>
-        <w:rPr>
-          <w:lang w:eastAsia="ja-JP"/>
-        </w:rPr>
-        <w:t>4</w:t>
-      </w:r>
-      <w:r>
-        <w:rPr>
-          <w:lang w:eastAsia="ja-JP"/>
-        </w:rPr>
-        <w:t xml:space="preserve">] </w:t>
-      </w:r>
-      <w:r>
-        <w:rPr>
-          <w:lang w:eastAsia="ja-JP"/>
-        </w:rPr>
-        <w:t>Fowler, M. 2014. Microservices. https://martinfowler.com/articles/microservices.html</w:t>
-      </w:r>
-      <w:r>
-        <w:rPr>
-          <w:lang w:eastAsia="ja-JP"/>
-        </w:rPr>
-        <w:t>.</w:t>
+          <w:color w:val="FF0000"/>
+          <w:lang w:eastAsia="ja-JP"/>
+        </w:rPr>
+      </w:pPr>
+      <w:r>
+        <w:rPr>
+          <w:color w:val="FF0000"/>
+          <w:lang w:eastAsia="ja-JP"/>
+        </w:rPr>
+        <w:t>[2] Forsgren, N. Humble, J., &amp; Kim, G. 2018. Accelerate: The Science of Lean Software and DevOps: Building and Scaling High Performing Technology Organizations. IT Revolution Press.</w:t>
       </w:r>
     </w:p>
     <w:p>
       <w:pPr>
         <w:pStyle w:val="References"/>
         <w:rPr>
-          <w:lang w:eastAsia="ja-JP"/>
-        </w:rPr>
-      </w:pPr>
-      <w:r>
-        <w:rPr>
-          <w:lang w:eastAsia="ja-JP"/>
-        </w:rPr>
-        <w:t>[</w:t>
-      </w:r>
-      <w:r>
-        <w:rPr>
-          <w:lang w:eastAsia="ja-JP"/>
-        </w:rPr>
-        <w:t>5</w:t>
-      </w:r>
-      <w:r>
-        <w:rPr>
-          <w:lang w:eastAsia="ja-JP"/>
-        </w:rPr>
-        <w:t xml:space="preserve">] </w:t>
-      </w:r>
-      <w:r>
-        <w:rPr>
-          <w:lang w:eastAsia="ja-JP"/>
-        </w:rPr>
-        <w:t>Nygard, M. 2018. Release It!: Design and Deploy Production-Ready Software 2nd Edition. Pragmatic Bookshelf.</w:t>
+          <w:color w:val="FF0000"/>
+          <w:lang w:eastAsia="ja-JP"/>
+        </w:rPr>
+      </w:pPr>
+      <w:r>
+        <w:rPr>
+          <w:color w:val="FF0000"/>
+          <w:lang w:eastAsia="ja-JP"/>
+        </w:rPr>
+        <w:t>[11] Docker. https://www.docker.com/.</w:t>
       </w:r>
     </w:p>
     <w:p>
       <w:pPr>
         <w:pStyle w:val="References"/>
         <w:rPr>
-          <w:lang w:eastAsia="ja-JP"/>
-        </w:rPr>
-      </w:pPr>
-      <w:r>
-        <w:rPr>
-          <w:lang w:eastAsia="ja-JP"/>
-        </w:rPr>
-        <w:t>[</w:t>
-      </w:r>
-      <w:r>
-        <w:rPr>
-          <w:lang w:eastAsia="ja-JP"/>
-        </w:rPr>
-        <w:t>6</w:t>
-      </w:r>
-      <w:r>
-        <w:rPr>
-          <w:lang w:eastAsia="ja-JP"/>
-        </w:rPr>
-        <w:t xml:space="preserve">] </w:t>
-      </w:r>
-      <w:r>
-        <w:rPr>
-          <w:lang w:eastAsia="ja-JP"/>
-        </w:rPr>
-        <w:t>Hussman, D. 2015. Product Discovery On A Single Page. http://productdiscoverycanvas.com/tag/david-hussman/</w:t>
-      </w:r>
-      <w:r>
-        <w:rPr>
-          <w:lang w:eastAsia="ja-JP"/>
-        </w:rPr>
-        <w:t>.</w:t>
+          <w:color w:val="FF0000"/>
+          <w:lang w:eastAsia="ja-JP"/>
+        </w:rPr>
+      </w:pPr>
+      <w:r>
+        <w:rPr>
+          <w:color w:val="FF0000"/>
+          <w:lang w:eastAsia="ja-JP"/>
+        </w:rPr>
+        <w:t>[12] Kubernetes. https://kubernetes.io/.</w:t>
       </w:r>
     </w:p>
     <w:p>
       <w:pPr>
         <w:pStyle w:val="References"/>
-        <w:rPr>
-          <w:lang w:eastAsia="ja-JP"/>
-        </w:rPr>
-      </w:pPr>
-      <w:r>
-        <w:rPr>
-          <w:lang w:eastAsia="ja-JP"/>
-        </w:rPr>
-        <w:t>[</w:t>
-      </w:r>
-      <w:r>
-        <w:rPr>
-          <w:lang w:eastAsia="ja-JP"/>
-        </w:rPr>
-        <w:t>7</w:t>
-      </w:r>
-      <w:r>
-        <w:rPr>
-          <w:lang w:eastAsia="ja-JP"/>
-        </w:rPr>
-        <w:t xml:space="preserve">] </w:t>
-      </w:r>
-      <w:r>
-        <w:rPr>
-          <w:lang w:eastAsia="ja-JP"/>
-        </w:rPr>
-        <w:t>SonarQube. https://www.sonarqube.org/.</w:t>
-      </w:r>
-    </w:p>
-    <w:p>
-      <w:pPr>
-        <w:pStyle w:val="References"/>
-        <w:rPr>
-          <w:lang w:eastAsia="ja-JP"/>
-        </w:rPr>
-      </w:pPr>
-      <w:r>
-        <w:rPr>
-          <w:lang w:eastAsia="ja-JP"/>
-        </w:rPr>
-        <w:t>[</w:t>
-      </w:r>
-      <w:r>
-        <w:rPr>
-          <w:lang w:eastAsia="ja-JP"/>
-        </w:rPr>
-        <w:t>8</w:t>
-      </w:r>
-      <w:r>
-        <w:rPr>
-          <w:lang w:eastAsia="ja-JP"/>
-        </w:rPr>
-        <w:t xml:space="preserve">] </w:t>
-      </w:r>
-      <w:r>
-        <w:rPr>
-          <w:lang w:eastAsia="ja-JP"/>
-        </w:rPr>
-        <w:t>Whittaker, J. Arbon, J., &amp; Carollo, J. 2012. How Google Tests Software. Addison-Wesley Professional.</w:t>
-      </w:r>
-    </w:p>
-    <w:p>
-      <w:pPr>
-        <w:pStyle w:val="References"/>
-        <w:rPr>
-          <w:lang w:eastAsia="ja-JP"/>
-        </w:rPr>
-      </w:pPr>
-      <w:r>
-        <w:rPr>
-          <w:lang w:eastAsia="ja-JP"/>
-        </w:rPr>
-        <w:t>[</w:t>
-      </w:r>
-      <w:r>
-        <w:rPr>
-          <w:lang w:eastAsia="ja-JP"/>
-        </w:rPr>
-        <w:t>9</w:t>
-      </w:r>
-      <w:r>
-        <w:rPr>
-          <w:lang w:eastAsia="ja-JP"/>
-        </w:rPr>
-        <w:t xml:space="preserve">] </w:t>
-      </w:r>
-      <w:r>
-        <w:rPr>
-          <w:lang w:eastAsia="ja-JP"/>
-        </w:rPr>
-        <w:t>Whittaker, J. Arbon, J., &amp; Carollo, J. 2012. How Google Tests Software. Addison-Wesley Professional.</w:t>
-      </w:r>
-    </w:p>
-    <w:p>
-      <w:pPr>
-        <w:pStyle w:val="References"/>
-        <w:rPr>
-          <w:lang w:eastAsia="ja-JP"/>
-        </w:rPr>
-      </w:pPr>
-      <w:r>
-        <w:rPr>
-          <w:rFonts w:hint="eastAsia"/>
-          <w:lang w:eastAsia="ja-JP"/>
-        </w:rPr>
-        <w:t>[</w:t>
-      </w:r>
-      <w:r>
-        <w:rPr>
-          <w:lang w:eastAsia="ja-JP"/>
-        </w:rPr>
-        <w:t>10</w:t>
-      </w:r>
-      <w:r>
-        <w:rPr>
-          <w:lang w:eastAsia="ja-JP"/>
-        </w:rPr>
-        <w:t xml:space="preserve">] </w:t>
-      </w:r>
-      <w:r>
-        <w:rPr>
-          <w:lang w:eastAsia="ja-JP"/>
-        </w:rPr>
-        <w:t>Karate. https://github.com/intuit/karate.</w:t>
-      </w:r>
-    </w:p>
-    <w:p>
-      <w:pPr>
-        <w:pStyle w:val="References"/>
-        <w:rPr>
-          <w:lang w:eastAsia="ja-JP"/>
-        </w:rPr>
-      </w:pPr>
-    </w:p>
-    <w:p>
-      <w:pPr>
-        <w:pStyle w:val="References"/>
-        <w:rPr>
-          <w:lang w:eastAsia="ja-JP"/>
-        </w:rPr>
-      </w:pPr>
-    </w:p>
-    <w:p>
-      <w:pPr>
-        <w:pStyle w:val="References"/>
-        <w:rPr>
-          <w:lang w:eastAsia="ja-JP"/>
-        </w:rPr>
-      </w:pPr>
-      <w:r>
-        <w:rPr>
-          <w:lang w:eastAsia="ja-JP"/>
-        </w:rPr>
-        <w:t>[1</w:t>
-      </w:r>
-      <w:r>
-        <w:rPr>
-          <w:lang w:eastAsia="ja-JP"/>
-        </w:rPr>
-        <w:t>1</w:t>
-      </w:r>
-      <w:r>
-        <w:rPr>
-          <w:lang w:eastAsia="ja-JP"/>
-        </w:rPr>
-        <w:t>] Docker. https://www.docker.com/.</w:t>
-      </w:r>
-    </w:p>
-    <w:p>
-      <w:pPr>
-        <w:pStyle w:val="References"/>
-        <w:rPr>
-          <w:lang w:eastAsia="ja-JP"/>
-        </w:rPr>
-      </w:pPr>
-      <w:r>
-        <w:rPr>
-          <w:lang w:eastAsia="ja-JP"/>
-        </w:rPr>
-        <w:t>[1</w:t>
-      </w:r>
-      <w:r>
-        <w:rPr>
-          <w:lang w:eastAsia="ja-JP"/>
-        </w:rPr>
-        <w:t>2</w:t>
-      </w:r>
-      <w:r>
-        <w:rPr>
-          <w:lang w:eastAsia="ja-JP"/>
-        </w:rPr>
-        <w:t>] Kubernetes. https://kubernetes.io/.</w:t>
-      </w:r>
-    </w:p>
-    <w:p>
-      <w:pPr>
-        <w:pStyle w:val="References"/>
-      </w:pPr>
-      <w:r>
-        <w:t>[1</w:t>
-      </w:r>
-      <w:r>
-        <w:t>3</w:t>
-      </w:r>
-      <w:r>
-        <w:t>] Locust. https://locust.io/.</w:t>
-      </w:r>
-    </w:p>
-    <w:p>
-      <w:pPr>
-        <w:pStyle w:val="References"/>
-      </w:pPr>
-      <w:r>
-        <w:rPr>
-          <w:rFonts w:hint="eastAsia"/>
-        </w:rPr>
-        <w:t>[</w:t>
-      </w:r>
-      <w:r>
-        <w:t xml:space="preserve">14] Slack. </w:t>
-      </w:r>
-      <w:r>
-        <w:t>https://slack.com/</w:t>
-      </w:r>
-      <w:r>
-        <w:t>.</w:t>
-      </w:r>
-    </w:p>
-    <w:p>
-      <w:pPr>
-        <w:pStyle w:val="References"/>
-      </w:pPr>
-      <w:r>
-        <w:t>[1</w:t>
-      </w:r>
-      <w:r>
-        <w:t>5</w:t>
-      </w:r>
-      <w:r>
-        <w:t>] The Agile Warrior. https://agilewarrior.wordpress.com/2009/11/27/the-drucker-exercise/.</w:t>
-      </w:r>
-    </w:p>
-    <w:p>
-      <w:pPr>
-        <w:pStyle w:val="References"/>
-      </w:pPr>
-      <w:r>
-        <w:t>[1</w:t>
-      </w:r>
-      <w:r>
-        <w:t>6</w:t>
-      </w:r>
-      <w:r>
-        <w:t>] Jeff Patton &amp; Associates. https://www.jpattonassociates.com/user-story-mapping/.</w:t>
-      </w:r>
-    </w:p>
-    <w:p>
-      <w:pPr>
-        <w:pStyle w:val="References"/>
-        <w:rPr>
-          <w:lang w:eastAsia="ja-JP"/>
-        </w:rPr>
-      </w:pPr>
-      <w:r>
-        <w:rPr>
-          <w:lang w:eastAsia="ja-JP"/>
-        </w:rPr>
-        <w:t>[1</w:t>
-      </w:r>
-      <w:r>
-        <w:rPr>
-          <w:lang w:eastAsia="ja-JP"/>
-        </w:rPr>
-        <w:t>7</w:t>
-      </w:r>
-      <w:r>
-        <w:rPr>
-          <w:lang w:eastAsia="ja-JP"/>
-        </w:rPr>
-        <w:t>] Mountain Goat Software. https://www.mountaingoatsoftware.com/blog/four-questions-to-fix-low-attendance-at-your-sprint-reviews.</w:t>
-      </w:r>
-    </w:p>
-    <w:p>
-      <w:pPr>
-        <w:pStyle w:val="References"/>
-        <w:rPr>
-          <w:lang w:eastAsia="ja-JP"/>
-        </w:rPr>
-      </w:pPr>
-      <w:r>
-        <w:rPr>
-          <w:rFonts w:hint="eastAsia"/>
-          <w:lang w:eastAsia="ja-JP"/>
-        </w:rPr>
-        <w:t>[</w:t>
-      </w:r>
-      <w:r>
-        <w:rPr>
-          <w:lang w:eastAsia="ja-JP"/>
-        </w:rPr>
-        <w:t>1</w:t>
-      </w:r>
-      <w:r>
-        <w:rPr>
-          <w:lang w:eastAsia="ja-JP"/>
-        </w:rPr>
-        <w:t>8</w:t>
-      </w:r>
-      <w:r>
-        <w:rPr>
-          <w:lang w:eastAsia="ja-JP"/>
-        </w:rPr>
-        <w:t xml:space="preserve">] </w:t>
-      </w:r>
-      <w:r>
-        <w:rPr>
-          <w:lang w:eastAsia="ja-JP"/>
-        </w:rPr>
-        <w:t>Lucian, C. 2017. Growing the Mob. https://www.agilealliance.org/wp-content/uploads/2017/02/GrowingTheMob.pdf.</w:t>
-      </w:r>
-    </w:p>
-    <w:p>
-      <w:pPr>
-        <w:pStyle w:val="References"/>
-        <w:rPr>
-          <w:lang w:eastAsia="ja-JP"/>
-        </w:rPr>
-      </w:pPr>
-      <w:r>
-        <w:rPr>
-          <w:lang w:eastAsia="ja-JP"/>
-        </w:rPr>
-        <w:t>[1</w:t>
-      </w:r>
-      <w:r>
-        <w:rPr>
-          <w:lang w:eastAsia="ja-JP"/>
-        </w:rPr>
-        <w:t>9</w:t>
-      </w:r>
-      <w:r>
-        <w:rPr>
-          <w:lang w:eastAsia="ja-JP"/>
-        </w:rPr>
-        <w:t>] Zipkin. https://zipkin.io/.</w:t>
-      </w:r>
-    </w:p>
-    <w:p>
-      <w:pPr>
-        <w:pStyle w:val="References"/>
-        <w:rPr>
-          <w:lang w:eastAsia="ja-JP"/>
-        </w:rPr>
-      </w:pPr>
-      <w:r>
-        <w:rPr>
-          <w:lang w:eastAsia="ja-JP"/>
-        </w:rPr>
-        <w:t>[</w:t>
-      </w:r>
-      <w:r>
-        <w:rPr>
-          <w:lang w:eastAsia="ja-JP"/>
-        </w:rPr>
-        <w:t>20</w:t>
-      </w:r>
-      <w:r>
-        <w:rPr>
-          <w:lang w:eastAsia="ja-JP"/>
-        </w:rPr>
-        <w:t>] ThoughtWorks. https://www.thoughtworks.com/radar/techniques/four-key-metrics.</w:t>
-      </w:r>
-    </w:p>
-    <w:p>
-      <w:pPr>
-        <w:pStyle w:val="References"/>
-        <w:rPr>
-          <w:lang w:eastAsia="ja-JP"/>
-        </w:rPr>
-      </w:pPr>
-      <w:r>
-        <w:rPr>
-          <w:lang w:eastAsia="ja-JP"/>
-        </w:rPr>
-        <w:t>[</w:t>
-      </w:r>
-      <w:r>
-        <w:rPr>
-          <w:lang w:eastAsia="ja-JP"/>
-        </w:rPr>
-        <w:t>2</w:t>
-      </w:r>
-      <w:r>
-        <w:rPr>
-          <w:lang w:eastAsia="ja-JP"/>
-        </w:rPr>
-        <w:t>1</w:t>
-      </w:r>
-      <w:r>
-        <w:rPr>
-          <w:lang w:eastAsia="ja-JP"/>
-        </w:rPr>
-        <w:t>] Testcontainers. https://www.testcontainers.org/.</w:t>
-      </w:r>
-    </w:p>
-    <w:p>
-      <w:pPr>
-        <w:pStyle w:val="References"/>
-        <w:rPr>
-          <w:lang w:eastAsia="ja-JP"/>
-        </w:rPr>
-      </w:pPr>
-      <w:r>
-        <w:rPr>
-          <w:lang w:eastAsia="ja-JP"/>
-        </w:rPr>
-        <w:t>[2</w:t>
-      </w:r>
-      <w:r>
-        <w:rPr>
-          <w:lang w:eastAsia="ja-JP"/>
-        </w:rPr>
-        <w:t>2</w:t>
-      </w:r>
-      <w:r>
-        <w:rPr>
-          <w:lang w:eastAsia="ja-JP"/>
-        </w:rPr>
-        <w:t>] GV. https://www.gv.com/sprint/.</w:t>
-      </w:r>
-    </w:p>
-    <w:p>
-      <w:pPr>
-        <w:pStyle w:val="References"/>
-        <w:tabs>
-          <w:tab w:val="left" w:pos="7290"/>
-        </w:tabs>
-        <w:rPr>
-          <w:lang w:eastAsia="ja-JP"/>
-        </w:rPr>
-      </w:pPr>
-      <w:r>
-        <w:rPr>
-          <w:lang w:eastAsia="ja-JP"/>
-        </w:rPr>
-        <w:t>[2</w:t>
-      </w:r>
-      <w:r>
-        <w:rPr>
-          <w:lang w:eastAsia="ja-JP"/>
-        </w:rPr>
-        <w:t>3</w:t>
-      </w:r>
-      <w:r>
-        <w:rPr>
-          <w:lang w:eastAsia="ja-JP"/>
-        </w:rPr>
-        <w:t>] LINE. https://linecorp.com/en/company/mission.</w:t>
-      </w:r>
-      <w:r>
-        <w:rPr>
-          <w:lang w:eastAsia="ja-JP"/>
-        </w:rPr>
-        <w:tab/>
-      </w:r>
-    </w:p>
-    <w:p>
-      <w:pPr>
-        <w:pStyle w:val="References"/>
-        <w:rPr>
-          <w:lang w:eastAsia="ja-JP"/>
-        </w:rPr>
-      </w:pPr>
-    </w:p>
-    <w:p>
-      <w:pPr>
-        <w:pStyle w:val="References"/>
+      </w:pPr>
+      <w:r>
         <w:rPr>
           <w:color w:val="FF0000"/>
-          <w:lang w:eastAsia="ja-JP"/>
-        </w:rPr>
-      </w:pPr>
-      <w:r>
-        <w:rPr>
-          <w:color w:val="FF0000"/>
-          <w:lang w:eastAsia="ja-JP"/>
-        </w:rPr>
-        <w:t>[1] Transformational leadership. https://en.wikipedia.org/wiki/Transformational_leadership.</w:t>
-      </w:r>
-    </w:p>
-    <w:p>
-      <w:pPr>
-        <w:pStyle w:val="References"/>
-        <w:rPr>
-          <w:lang w:eastAsia="ja-JP"/>
-        </w:rPr>
-      </w:pPr>
-      <w:r>
-        <w:rPr>
-          <w:color w:val="FF0000"/>
-          <w:lang w:eastAsia="ja-JP"/>
-        </w:rPr>
-        <w:t>[2] Forsgren, N. Humble, J., &amp; Kim, G. 2018. Accelerate: The Science of Lean Software and DevOps: Building and Scaling High Performing Technology Organizations. IT Revolution Press.</w:t>
+        </w:rPr>
+        <w:t>[13] Locust. https://locust.io/.</w:t>
       </w:r>
     </w:p>
     <w:p>
@@ -4479,7 +4154,31 @@
 
 <file path=word/comments.xml><?xml version="1.0" encoding="utf-8"?>
 <w:comments xmlns:wpc="http://schemas.microsoft.com/office/word/2010/wordprocessingCanvas" xmlns:cx="http://schemas.microsoft.com/office/drawing/2014/chartex" xmlns:cx1="http://schemas.microsoft.com/office/drawing/2015/9/8/chartex" xmlns:cx2="http://schemas.microsoft.com/office/drawing/2015/10/21/chartex" xmlns:cx3="http://schemas.microsoft.com/office/drawing/2016/5/9/chartex" xmlns:cx4="http://schemas.microsoft.com/office/drawing/2016/5/10/chartex" xmlns:cx5="http://schemas.microsoft.com/office/drawing/2016/5/11/chartex" xmlns:cx6="http://schemas.microsoft.com/office/drawing/2016/5/12/chartex" xmlns:cx7="http://schemas.microsoft.com/office/drawing/2016/5/13/chartex" xmlns:cx8="http://schemas.microsoft.com/office/drawing/2016/5/14/chartex" xmlns:mc="http://schemas.openxmlformats.org/markup-compatibility/2006" xmlns:aink="http://schemas.microsoft.com/office/drawing/2016/ink" xmlns:am3d="http://schemas.microsoft.com/office/drawing/2017/model3d" xmlns:o="urn:schemas-microsoft-com:office:office" xmlns:r="http://schemas.openxmlformats.org/officeDocument/2006/relationships" xmlns:m="http://schemas.openxmlformats.org/officeDocument/2006/math" xmlns:v="urn:schemas-microsoft-com:vml" xmlns:wp14="http://schemas.microsoft.com/office/word/2010/wordprocessingDrawing" xmlns:wp="http://schemas.openxmlformats.org/drawingml/2006/wordprocessingDrawing" xmlns:w10="urn:schemas-microsoft-com:office:word" xmlns:w="http://schemas.openxmlformats.org/wordprocessingml/2006/main" xmlns:w14="http://schemas.microsoft.com/office/word/2010/wordml" xmlns:w15="http://schemas.microsoft.com/office/word/2012/wordml" xmlns:w16cid="http://schemas.microsoft.com/office/word/2016/wordml/cid" xmlns:w16se="http://schemas.microsoft.com/office/word/2015/wordml/symex" xmlns:wpg="http://schemas.microsoft.com/office/word/2010/wordprocessingGroup" xmlns:wpi="http://schemas.microsoft.com/office/word/2010/wordprocessingInk" xmlns:wne="http://schemas.microsoft.com/office/word/2006/wordml" xmlns:wps="http://schemas.microsoft.com/office/word/2010/wordprocessingShape" mc:Ignorable="w14 w15 w16se w16cid wp14">
-  <w:comment w:id="0" w:author="Microsoft Office User" w:date="2019-12-20T12:01:00Z" w:initials="MOU">
+  <w:comment w:id="0" w:author="Microsoft Office User" w:date="2020-01-07T10:48:00Z" w:initials="MOU">
+    <w:p>
+      <w:pPr>
+        <w:pStyle w:val="ae"/>
+        <w:rPr>
+          <w:rFonts w:hint="eastAsia"/>
+          <w:lang w:eastAsia="ja-JP"/>
+        </w:rPr>
+      </w:pPr>
+      <w:r>
+        <w:rPr>
+          <w:rStyle w:val="ad"/>
+        </w:rPr>
+        <w:annotationRef/>
+      </w:r>
+      <w:r>
+        <w:rPr>
+          <w:rFonts w:hint="eastAsia"/>
+          <w:lang w:eastAsia="ja-JP"/>
+        </w:rPr>
+        <w:t>ここをきちんと言及する</w:t>
+      </w:r>
+    </w:p>
+  </w:comment>
+  <w:comment w:id="1" w:author="Microsoft Office User" w:date="2019-12-20T12:01:00Z" w:initials="MOU">
     <w:p>
       <w:pPr>
         <w:pStyle w:val="ae"/>
@@ -4572,6 +4271,20 @@
         </w:rPr>
         <w:t>特に</w:t>
       </w:r>
+      <w:r>
+        <w:rPr>
+          <w:rFonts w:hint="eastAsia"/>
+          <w:lang w:eastAsia="ja-JP"/>
+        </w:rPr>
+        <w:t>、</w:t>
+      </w:r>
+      <w:r>
+        <w:rPr>
+          <w:rFonts w:hint="eastAsia"/>
+          <w:lang w:eastAsia="ja-JP"/>
+        </w:rPr>
+        <w:t>提案した障害検知システムが機能しなかった</w:t>
+      </w:r>
     </w:p>
     <w:p>
       <w:pPr>
@@ -4580,11 +4293,106 @@
           <w:lang w:eastAsia="ja-JP"/>
         </w:rPr>
       </w:pPr>
+    </w:p>
+    <w:p>
+      <w:pPr>
+        <w:pStyle w:val="ae"/>
+        <w:rPr>
+          <w:lang w:eastAsia="ja-JP"/>
+        </w:rPr>
+      </w:pPr>
       <w:r>
         <w:rPr>
           <w:rFonts w:hint="eastAsia"/>
           <w:lang w:eastAsia="ja-JP"/>
         </w:rPr>
+        <w:t>[</w:t>
+      </w:r>
+      <w:r>
+        <w:rPr>
+          <w:lang w:eastAsia="ja-JP"/>
+        </w:rPr>
+        <w:t>Creative Solutions]</w:t>
+      </w:r>
+    </w:p>
+    <w:p>
+      <w:pPr>
+        <w:pStyle w:val="ae"/>
+        <w:rPr>
+          <w:lang w:eastAsia="ja-JP"/>
+        </w:rPr>
+      </w:pPr>
+      <w:r>
+        <w:rPr>
+          <w:rFonts w:hint="eastAsia"/>
+          <w:lang w:eastAsia="ja-JP"/>
+        </w:rPr>
+        <w:t>一緒に働</w:t>
+      </w:r>
+      <w:r>
+        <w:rPr>
+          <w:rFonts w:hint="eastAsia"/>
+          <w:lang w:eastAsia="ja-JP"/>
+        </w:rPr>
+        <w:t>くことで、必要な施策・ツールを一緒に発見・提供できたこと</w:t>
+      </w:r>
+    </w:p>
+    <w:p>
+      <w:pPr>
+        <w:pStyle w:val="ae"/>
+        <w:rPr>
+          <w:lang w:eastAsia="ja-JP"/>
+        </w:rPr>
+      </w:pPr>
+      <w:r>
+        <w:rPr>
+          <w:rFonts w:hint="eastAsia"/>
+          <w:lang w:eastAsia="ja-JP"/>
+        </w:rPr>
+        <w:t>・合わせてプロセス改善の仕方を一緒に行って教え込んだ</w:t>
+      </w:r>
+    </w:p>
+    <w:p>
+      <w:pPr>
+        <w:pStyle w:val="ae"/>
+        <w:rPr>
+          <w:lang w:eastAsia="ja-JP"/>
+        </w:rPr>
+      </w:pPr>
+    </w:p>
+    <w:p>
+      <w:pPr>
+        <w:pStyle w:val="ae"/>
+        <w:rPr>
+          <w:lang w:eastAsia="ja-JP"/>
+        </w:rPr>
+      </w:pPr>
+      <w:r>
+        <w:rPr>
+          <w:rFonts w:hint="eastAsia"/>
+          <w:lang w:eastAsia="ja-JP"/>
+        </w:rPr>
+        <w:t>[</w:t>
+      </w:r>
+      <w:r>
+        <w:rPr>
+          <w:lang w:eastAsia="ja-JP"/>
+        </w:rPr>
+        <w:t>Different]</w:t>
+      </w:r>
+    </w:p>
+    <w:p>
+      <w:pPr>
+        <w:pStyle w:val="ae"/>
+        <w:rPr>
+          <w:lang w:eastAsia="ja-JP"/>
+        </w:rPr>
+      </w:pPr>
+      <w:r>
+        <w:rPr>
+          <w:rFonts w:hint="eastAsia"/>
+          <w:lang w:eastAsia="ja-JP"/>
+        </w:rPr>
         <w:t>・</w:t>
       </w:r>
       <w:r>
@@ -4592,7 +4400,7 @@
           <w:rFonts w:hint="eastAsia"/>
           <w:lang w:eastAsia="ja-JP"/>
         </w:rPr>
-        <w:t>提案した障害検知システムが機能しなかった</w:t>
+        <w:t>実際にチームが「存在自体がモデル」と言われるレベルまで成長した</w:t>
       </w:r>
     </w:p>
     <w:p>
@@ -4607,182 +4415,7 @@
           <w:rFonts w:hint="eastAsia"/>
           <w:lang w:eastAsia="ja-JP"/>
         </w:rPr>
-        <w:t>・負荷テストの仕組みの改善が急務</w:t>
-      </w:r>
-    </w:p>
-    <w:p>
-      <w:pPr>
-        <w:pStyle w:val="ae"/>
-        <w:rPr>
-          <w:lang w:eastAsia="ja-JP"/>
-        </w:rPr>
-      </w:pPr>
-    </w:p>
-    <w:p>
-      <w:pPr>
-        <w:pStyle w:val="ae"/>
-        <w:rPr>
-          <w:lang w:eastAsia="ja-JP"/>
-        </w:rPr>
-      </w:pPr>
-      <w:r>
-        <w:rPr>
-          <w:rFonts w:hint="eastAsia"/>
-          <w:lang w:eastAsia="ja-JP"/>
-        </w:rPr>
-        <w:t>[</w:t>
-      </w:r>
-      <w:r>
-        <w:rPr>
-          <w:lang w:eastAsia="ja-JP"/>
-        </w:rPr>
-        <w:t>Creative Solutions]</w:t>
-      </w:r>
-    </w:p>
-    <w:p>
-      <w:pPr>
-        <w:pStyle w:val="ae"/>
-        <w:rPr>
-          <w:lang w:eastAsia="ja-JP"/>
-        </w:rPr>
-      </w:pPr>
-      <w:r>
-        <w:rPr>
-          <w:rFonts w:hint="eastAsia"/>
-          <w:lang w:eastAsia="ja-JP"/>
-        </w:rPr>
-        <w:t>一緒に働</w:t>
-      </w:r>
-      <w:r>
-        <w:rPr>
-          <w:rFonts w:hint="eastAsia"/>
-          <w:lang w:eastAsia="ja-JP"/>
-        </w:rPr>
-        <w:t>くことで、必要な施策・ツールを一緒に発見・提供できたこと</w:t>
-      </w:r>
-    </w:p>
-    <w:p>
-      <w:pPr>
-        <w:pStyle w:val="ae"/>
-        <w:rPr>
-          <w:lang w:eastAsia="ja-JP"/>
-        </w:rPr>
-      </w:pPr>
-      <w:r>
-        <w:rPr>
-          <w:rFonts w:hint="eastAsia"/>
-          <w:lang w:eastAsia="ja-JP"/>
-        </w:rPr>
-        <w:t>・合わせてプロセス改善の仕方を一緒に行って教え込んだ</w:t>
-      </w:r>
-    </w:p>
-    <w:p>
-      <w:pPr>
-        <w:pStyle w:val="ae"/>
-        <w:rPr>
-          <w:lang w:eastAsia="ja-JP"/>
-        </w:rPr>
-      </w:pPr>
-    </w:p>
-    <w:p>
-      <w:pPr>
-        <w:pStyle w:val="ae"/>
-        <w:rPr>
-          <w:lang w:eastAsia="ja-JP"/>
-        </w:rPr>
-      </w:pPr>
-      <w:r>
-        <w:rPr>
-          <w:rFonts w:hint="eastAsia"/>
-          <w:lang w:eastAsia="ja-JP"/>
-        </w:rPr>
-        <w:t>[</w:t>
-      </w:r>
-      <w:r>
-        <w:rPr>
-          <w:lang w:eastAsia="ja-JP"/>
-        </w:rPr>
-        <w:t>Different]</w:t>
-      </w:r>
-    </w:p>
-    <w:p>
-      <w:pPr>
-        <w:pStyle w:val="ae"/>
-        <w:rPr>
-          <w:lang w:eastAsia="ja-JP"/>
-        </w:rPr>
-      </w:pPr>
-      <w:r>
-        <w:rPr>
-          <w:rFonts w:hint="eastAsia"/>
-          <w:lang w:eastAsia="ja-JP"/>
-        </w:rPr>
-        <w:t>・</w:t>
-      </w:r>
-      <w:r>
-        <w:rPr>
-          <w:rFonts w:hint="eastAsia"/>
-          <w:lang w:eastAsia="ja-JP"/>
-        </w:rPr>
-        <w:t>実際にチームが「存在自体がモデル」と言われるレベルまで成長した</w:t>
-      </w:r>
-    </w:p>
-    <w:p>
-      <w:pPr>
-        <w:pStyle w:val="ae"/>
-        <w:rPr>
-          <w:lang w:eastAsia="ja-JP"/>
-        </w:rPr>
-      </w:pPr>
-      <w:r>
-        <w:rPr>
-          <w:rFonts w:hint="eastAsia"/>
-          <w:lang w:eastAsia="ja-JP"/>
-        </w:rPr>
         <w:t>・ツールが、全社的なエアポケットを埋められるものだと判明</w:t>
-      </w:r>
-    </w:p>
-  </w:comment>
-  <w:comment w:id="1" w:author="Hiroyuki Ito" w:date="2020-01-06T19:43:00Z" w:initials="HI">
-    <w:p>
-      <w:pPr>
-        <w:pStyle w:val="ae"/>
-        <w:rPr>
-          <w:rFonts w:hint="eastAsia"/>
-          <w:lang w:eastAsia="ja-JP"/>
-        </w:rPr>
-      </w:pPr>
-      <w:r>
-        <w:rPr>
-          <w:rStyle w:val="ad"/>
-        </w:rPr>
-        <w:annotationRef/>
-      </w:r>
-      <w:r>
-        <w:rPr>
-          <w:lang w:eastAsia="ja-JP"/>
-        </w:rPr>
-        <w:t>Ayaperf</w:t>
-      </w:r>
-      <w:r>
-        <w:rPr>
-          <w:rFonts w:hint="eastAsia"/>
-          <w:lang w:eastAsia="ja-JP"/>
-        </w:rPr>
-        <w:t>の記述を削除して、</w:t>
-      </w:r>
-      <w:r>
-        <w:rPr>
-          <w:lang w:eastAsia="ja-JP"/>
-        </w:rPr>
-        <w:t>Karate+Channel Gateway</w:t>
-      </w:r>
-      <w:r>
-        <w:rPr>
-          <w:rFonts w:hint="eastAsia"/>
-          <w:lang w:eastAsia="ja-JP"/>
-        </w:rPr>
-        <w:t>の課題・解決策の詳細に記述を割いたほうがよさそう</w:t>
       </w:r>
     </w:p>
   </w:comment>
@@ -5025,28 +4658,6 @@
         </w:rPr>
         <w:t>）</w:t>
       </w:r>
-    </w:p>
-  </w:comment>
-  <w:comment w:id="3" w:author="Hiroyuki Ito" w:date="2020-01-06T19:44:00Z" w:initials="HI">
-    <w:p>
-      <w:pPr>
-        <w:pStyle w:val="ae"/>
-      </w:pPr>
-      <w:r>
-        <w:rPr>
-          <w:rStyle w:val="ad"/>
-        </w:rPr>
-        <w:annotationRef/>
-      </w:r>
-      <w:r>
-        <w:rPr>
-          <w:rFonts w:hint="eastAsia"/>
-          <w:lang w:eastAsia="ja-JP"/>
-        </w:rPr>
-        <w:t>ここも削除を検討</w:t>
-      </w:r>
-      <w:bookmarkStart w:id="4" w:name="_GoBack"/>
-      <w:bookmarkEnd w:id="4"/>
     </w:p>
   </w:comment>
 </w:comments>
@@ -5054,19 +4665,17 @@
 
 <file path=word/commentsExtended.xml><?xml version="1.0" encoding="utf-8"?>
 <w15:commentsEx xmlns:wpc="http://schemas.microsoft.com/office/word/2010/wordprocessingCanvas" xmlns:cx="http://schemas.microsoft.com/office/drawing/2014/chartex" xmlns:cx1="http://schemas.microsoft.com/office/drawing/2015/9/8/chartex" xmlns:cx2="http://schemas.microsoft.com/office/drawing/2015/10/21/chartex" xmlns:cx3="http://schemas.microsoft.com/office/drawing/2016/5/9/chartex" xmlns:cx4="http://schemas.microsoft.com/office/drawing/2016/5/10/chartex" xmlns:cx5="http://schemas.microsoft.com/office/drawing/2016/5/11/chartex" xmlns:cx6="http://schemas.microsoft.com/office/drawing/2016/5/12/chartex" xmlns:cx7="http://schemas.microsoft.com/office/drawing/2016/5/13/chartex" xmlns:cx8="http://schemas.microsoft.com/office/drawing/2016/5/14/chartex" xmlns:mc="http://schemas.openxmlformats.org/markup-compatibility/2006" xmlns:aink="http://schemas.microsoft.com/office/drawing/2016/ink" xmlns:am3d="http://schemas.microsoft.com/office/drawing/2017/model3d" xmlns:o="urn:schemas-microsoft-com:office:office" xmlns:r="http://schemas.openxmlformats.org/officeDocument/2006/relationships" xmlns:m="http://schemas.openxmlformats.org/officeDocument/2006/math" xmlns:v="urn:schemas-microsoft-com:vml" xmlns:wp14="http://schemas.microsoft.com/office/word/2010/wordprocessingDrawing" xmlns:wp="http://schemas.openxmlformats.org/drawingml/2006/wordprocessingDrawing" xmlns:w10="urn:schemas-microsoft-com:office:word" xmlns:w="http://schemas.openxmlformats.org/wordprocessingml/2006/main" xmlns:w14="http://schemas.microsoft.com/office/word/2010/wordml" xmlns:w15="http://schemas.microsoft.com/office/word/2012/wordml" xmlns:w16cid="http://schemas.microsoft.com/office/word/2016/wordml/cid" xmlns:w16se="http://schemas.microsoft.com/office/word/2015/wordml/symex" xmlns:wpg="http://schemas.microsoft.com/office/word/2010/wordprocessingGroup" xmlns:wpi="http://schemas.microsoft.com/office/word/2010/wordprocessingInk" xmlns:wne="http://schemas.microsoft.com/office/word/2006/wordml" xmlns:wps="http://schemas.microsoft.com/office/word/2010/wordprocessingShape" mc:Ignorable="w14 w15 w16se w16cid wp14">
+  <w15:commentEx w15:paraId="1176290E" w15:done="0"/>
   <w15:commentEx w15:paraId="134D99E5" w15:done="0"/>
-  <w15:commentEx w15:paraId="3BF60931" w15:done="0"/>
   <w15:commentEx w15:paraId="0D6633D4" w15:done="0"/>
-  <w15:commentEx w15:paraId="69E96616" w15:done="0"/>
 </w15:commentsEx>
 </file>
 
 <file path=word/commentsIds.xml><?xml version="1.0" encoding="utf-8"?>
 <w16cid:commentsIds xmlns:wpc="http://schemas.microsoft.com/office/word/2010/wordprocessingCanvas" xmlns:cx="http://schemas.microsoft.com/office/drawing/2014/chartex" xmlns:cx1="http://schemas.microsoft.com/office/drawing/2015/9/8/chartex" xmlns:cx2="http://schemas.microsoft.com/office/drawing/2015/10/21/chartex" xmlns:cx3="http://schemas.microsoft.com/office/drawing/2016/5/9/chartex" xmlns:cx4="http://schemas.microsoft.com/office/drawing/2016/5/10/chartex" xmlns:cx5="http://schemas.microsoft.com/office/drawing/2016/5/11/chartex" xmlns:cx6="http://schemas.microsoft.com/office/drawing/2016/5/12/chartex" xmlns:cx7="http://schemas.microsoft.com/office/drawing/2016/5/13/chartex" xmlns:cx8="http://schemas.microsoft.com/office/drawing/2016/5/14/chartex" xmlns:mc="http://schemas.openxmlformats.org/markup-compatibility/2006" xmlns:aink="http://schemas.microsoft.com/office/drawing/2016/ink" xmlns:am3d="http://schemas.microsoft.com/office/drawing/2017/model3d" xmlns:o="urn:schemas-microsoft-com:office:office" xmlns:r="http://schemas.openxmlformats.org/officeDocument/2006/relationships" xmlns:m="http://schemas.openxmlformats.org/officeDocument/2006/math" xmlns:v="urn:schemas-microsoft-com:vml" xmlns:wp14="http://schemas.microsoft.com/office/word/2010/wordprocessingDrawing" xmlns:wp="http://schemas.openxmlformats.org/drawingml/2006/wordprocessingDrawing" xmlns:w10="urn:schemas-microsoft-com:office:word" xmlns:w="http://schemas.openxmlformats.org/wordprocessingml/2006/main" xmlns:w14="http://schemas.microsoft.com/office/word/2010/wordml" xmlns:w15="http://schemas.microsoft.com/office/word/2012/wordml" xmlns:w16cid="http://schemas.microsoft.com/office/word/2016/wordml/cid" xmlns:w16se="http://schemas.microsoft.com/office/word/2015/wordml/symex" xmlns:wpg="http://schemas.microsoft.com/office/word/2010/wordprocessingGroup" xmlns:wpi="http://schemas.microsoft.com/office/word/2010/wordprocessingInk" xmlns:wne="http://schemas.microsoft.com/office/word/2006/wordml" xmlns:wps="http://schemas.microsoft.com/office/word/2010/wordprocessingShape" mc:Ignorable="w14 w15 w16se w16cid wp14">
+  <w16cid:commentId w16cid:paraId="1176290E" w16cid:durableId="21BEE06E"/>
   <w16cid:commentId w16cid:paraId="134D99E5" w16cid:durableId="21A73682"/>
-  <w16cid:commentId w16cid:paraId="3BF60931" w16cid:durableId="21BE0C4C"/>
   <w16cid:commentId w16cid:paraId="0D6633D4" w16cid:durableId="21A736BF"/>
-  <w16cid:commentId w16cid:paraId="69E96616" w16cid:durableId="21BE0C8A"/>
 </w16cid:commentsIds>
 </file>
 
@@ -7906,9 +7515,6 @@
   <w15:person w15:author="Microsoft Office User">
     <w15:presenceInfo w15:providerId="None" w15:userId="Microsoft Office User"/>
   </w15:person>
-  <w15:person w15:author="Hiroyuki Ito">
-    <w15:presenceInfo w15:providerId="Windows Live" w15:userId="dd8e09d4a88c070d"/>
-  </w15:person>
 </w15:people>
 </file>
 
@@ -7923,7 +7529,7 @@
     </w:rPrDefault>
     <w:pPrDefault/>
   </w:docDefaults>
-  <w:latentStyles w:defLockedState="0" w:defUIPriority="99" w:defSemiHidden="0" w:defUnhideWhenUsed="0" w:defQFormat="0" w:count="376">
+  <w:latentStyles w:defLockedState="0" w:defUIPriority="99" w:defSemiHidden="0" w:defUnhideWhenUsed="0" w:defQFormat="0" w:count="375">
     <w:lsdException w:name="Normal" w:uiPriority="0" w:qFormat="1"/>
     <w:lsdException w:name="heading 1" w:uiPriority="9" w:qFormat="1"/>
     <w:lsdException w:name="heading 2" w:uiPriority="9" w:qFormat="1"/>
@@ -8029,6 +7635,7 @@
     <w:lsdException w:name="HTML Sample" w:semiHidden="1" w:unhideWhenUsed="1"/>
     <w:lsdException w:name="HTML Typewriter" w:semiHidden="1" w:unhideWhenUsed="1"/>
     <w:lsdException w:name="HTML Variable" w:semiHidden="1" w:unhideWhenUsed="1"/>
+    <w:lsdException w:name="Normal Table" w:semiHidden="1" w:unhideWhenUsed="1"/>
     <w:lsdException w:name="annotation subject" w:semiHidden="1" w:unhideWhenUsed="1"/>
     <w:lsdException w:name="No List" w:semiHidden="1" w:unhideWhenUsed="1"/>
     <w:lsdException w:name="Outline List 1" w:semiHidden="1" w:unhideWhenUsed="1"/>
@@ -8075,8 +7682,10 @@
     <w:lsdException w:name="Table Subtle 2" w:semiHidden="1" w:unhideWhenUsed="1"/>
     <w:lsdException w:name="Table Web 1" w:semiHidden="1" w:unhideWhenUsed="1"/>
     <w:lsdException w:name="Table Web 2" w:semiHidden="1" w:unhideWhenUsed="1"/>
+    <w:lsdException w:name="Table Web 3" w:semiHidden="1" w:unhideWhenUsed="1"/>
     <w:lsdException w:name="Balloon Text" w:semiHidden="1" w:unhideWhenUsed="1"/>
     <w:lsdException w:name="Table Grid" w:uiPriority="59"/>
+    <w:lsdException w:name="Table Theme" w:semiHidden="1" w:unhideWhenUsed="1"/>
     <w:lsdException w:name="Placeholder Text" w:semiHidden="1"/>
     <w:lsdException w:name="No Spacing" w:uiPriority="1" w:qFormat="1"/>
     <w:lsdException w:name="Light Shading" w:uiPriority="60"/>
@@ -8283,7 +7892,6 @@
     <w:lsdException w:name="List Table 5 Dark Accent 6" w:uiPriority="50"/>
     <w:lsdException w:name="List Table 6 Colorful Accent 6" w:uiPriority="51"/>
     <w:lsdException w:name="List Table 7 Colorful Accent 6" w:uiPriority="52"/>
-    <w:lsdException w:name="Smart Link" w:semiHidden="1" w:unhideWhenUsed="1"/>
   </w:latentStyles>
   <w:style w:type="paragraph" w:default="1" w:styleId="a">
     <w:name w:val="Normal"/>
@@ -9740,7 +9348,7 @@
 </file>
 
 <file path=customXml/itemProps1.xml><?xml version="1.0" encoding="utf-8"?>
-<ds:datastoreItem xmlns:ds="http://schemas.openxmlformats.org/officeDocument/2006/customXml" ds:itemID="{EC58970A-6CDC-F244-899D-F3C90551BDE2}">
+<ds:datastoreItem xmlns:ds="http://schemas.openxmlformats.org/officeDocument/2006/customXml" ds:itemID="{C97B0C8E-480D-6947-97F6-6D76CDBA96CA}">
   <ds:schemaRefs>
     <ds:schemaRef ds:uri="http://schemas.openxmlformats.org/officeDocument/2006/bibliography"/>
   </ds:schemaRefs>

</xml_diff>

<commit_message>
Revising Challenges of Chapter 3
</commit_message>
<xml_diff>
--- a/Agile2020_paper.docx
+++ b/Agile2020_paper.docx
@@ -1677,7 +1677,7 @@
         <w:rPr>
           <w:szCs w:val="20"/>
         </w:rPr>
-        <w:t>INNOVATE SOLUTIONS BY EXPERIENCING HARDSHIPS TOGETHER</w:t>
+        <w:t>INNOVATE SOLUTIONS AND PROCESSES BY EXPERIENCING HARDSHIPS TOGETHER</w:t>
       </w:r>
       <w:commentRangeEnd w:id="1"/>
       <w:r>
@@ -1711,7 +1711,19 @@
         <w:rPr>
           <w:lang w:eastAsia="ja-JP"/>
         </w:rPr>
-        <w:t>After establishing SET role, I started actions as SET by obtaining consent from colleagues and decision-makers. After 6 months, we hired new SETs and formed a team of SET. I thought we could proceed our activities more quickly and widely, however, we faced with some new obstacles.</w:t>
+        <w:t xml:space="preserve">After establishing SET role, I started actions as SET by obtaining consent from colleagues and decision-makers. After 6 months, we hired new SETs and formed a team of SET. I thought we could proceed our activities more quickly and widely, however, we faced with some new </w:t>
+      </w:r>
+      <w:r>
+        <w:rPr>
+          <w:lang w:eastAsia="ja-JP"/>
+        </w:rPr>
+        <w:t>challenges</w:t>
+      </w:r>
+      <w:r>
+        <w:rPr>
+          <w:lang w:eastAsia="ja-JP"/>
+        </w:rPr>
+        <w:t>.</w:t>
       </w:r>
     </w:p>
     <w:p>
@@ -1726,7 +1738,7 @@
         <w:rPr>
           <w:lang w:eastAsia="ja-JP"/>
         </w:rPr>
-        <w:t>One obstacle was that the failure detection mechanism we implemented for Channel Gateway didn't become established in the team. At first, we built the failure detection system by combining API test scripts, running them via CI servers periodically, and notifying errors and failures to the team members quickly. We used JUnit, Spring Boot, Jenkins, and Slack to meet the team's skill sets. After providing the system including manuals to the team, it worked well for the first 2 months. The team could detect failures within 1 hour. Some developers started implementing test scripts. However, team members started ignoring notifications from the system soon without clear reasons.</w:t>
+        <w:t>The biggest challenge was that the failure detection mechanism we implemented for Channel Gateway didn't become established in the team.</w:t>
       </w:r>
     </w:p>
     <w:p>
@@ -1734,15 +1746,35 @@
         <w:pStyle w:val="InitialBodyTextIndent"/>
         <w:ind w:firstLineChars="142" w:firstLine="284"/>
         <w:rPr>
-          <w:lang w:eastAsia="ja-JP"/>
-        </w:rPr>
-      </w:pPr>
-      <w:r>
-        <w:rPr>
-          <w:lang w:eastAsia="ja-JP"/>
-        </w:rPr>
-        <w:t>Another obstacle was that performance problems at Sticker Shop had emerged. They used one open-sourced performance testing tool. However, it couldn't provide enough capabilities to detect emerging issues. The team tried to improve the situation but failed. It became urgent issues in our company at that time.</w:t>
-      </w:r>
+          <w:rFonts w:hint="eastAsia"/>
+          <w:lang w:eastAsia="ja-JP"/>
+        </w:rPr>
+      </w:pPr>
+      <w:r>
+        <w:rPr>
+          <w:lang w:eastAsia="ja-JP"/>
+        </w:rPr>
+        <w:t>Based on the first agreement with decision-makers, we built a failure detection system for Channel Gateway to reduce its MTTR. We implemented the system by combining Test Automation techniques and Continuous Integration (CI) servers. We implemented test scripts for its APIs. Additionally, we configured CI servers to run these test scripts periodically on both development and production environments. Moreover, we configured servers to notify errors and/or failures detected by running test scripts to members of Channel Gateway's team (hereinafter called "the team") in a minute or two via Slack [10]. We used JUnit and Spring Boot [11] to implement test scripts to meet the team's skill sets, and to make the team members implement test scripts by their own.</w:t>
+      </w:r>
+    </w:p>
+    <w:p>
+      <w:pPr>
+        <w:pStyle w:val="InitialBodyTextIndent"/>
+        <w:ind w:firstLineChars="142" w:firstLine="284"/>
+        <w:rPr>
+          <w:lang w:eastAsia="ja-JP"/>
+        </w:rPr>
+      </w:pPr>
+    </w:p>
+    <w:p>
+      <w:pPr>
+        <w:pStyle w:val="InitialBodyTextIndent"/>
+        <w:ind w:firstLineChars="142" w:firstLine="284"/>
+        <w:rPr>
+          <w:rFonts w:hint="eastAsia"/>
+          <w:lang w:eastAsia="ja-JP"/>
+        </w:rPr>
+      </w:pPr>
     </w:p>
     <w:p>
       <w:pPr>
@@ -1879,7 +1911,6 @@
         <w:spacing w:after="0"/>
         <w:ind w:firstLineChars="142" w:firstLine="284"/>
         <w:rPr>
-          <w:rFonts w:hint="eastAsia"/>
           <w:sz w:val="20"/>
           <w:lang w:eastAsia="ja-JP"/>
         </w:rPr>
@@ -2137,7 +2168,21 @@
         <w:rPr>
           <w:lang w:eastAsia="ja-JP"/>
         </w:rPr>
-        <w:t>Additionally, we learned a lot of things to improve our approaches through working with them. The consulting-style approach is useful to keep the whole image of activities, however, we cannot approach essential problems. On the other hand, the working-together approach is effective to discover and solve essential problems quickly, but we may lose the whole image of activities because of too focusing on one product development team. Therefore, we should utilize both style</w:t>
+        <w:t xml:space="preserve">Additionally, we learned a lot of things to improve our approaches through working with them. The consulting-style approach is useful to keep the whole image of </w:t>
+      </w:r>
+      <w:proofErr w:type="gramStart"/>
+      <w:r>
+        <w:rPr>
+          <w:lang w:eastAsia="ja-JP"/>
+        </w:rPr>
+        <w:t>activities,</w:t>
+      </w:r>
+      <w:proofErr w:type="gramEnd"/>
+      <w:r>
+        <w:rPr>
+          <w:lang w:eastAsia="ja-JP"/>
+        </w:rPr>
+        <w:t xml:space="preserve"> however, we cannot approach essential problems. On the other hand, the working-together approach is effective to discover and solve essential problems quickly, but we may lose the whole image of activities because of too focusing on one product development team. Therefore, we should utilize both style</w:t>
       </w:r>
       <w:r>
         <w:rPr>
@@ -2371,7 +2416,6 @@
         <w:pStyle w:val="FigureCaption"/>
         <w:spacing w:after="0"/>
         <w:rPr>
-          <w:rFonts w:hint="eastAsia"/>
           <w:sz w:val="20"/>
           <w:lang w:eastAsia="ja-JP"/>
         </w:rPr>
@@ -3593,7 +3637,21 @@
         <w:rPr>
           <w:lang w:eastAsia="ja-JP"/>
         </w:rPr>
-        <w:t>Nygard, M. 2018. Release It!: Design and Deploy Production-Ready Software 2nd Edition. Pragmatic Bookshelf.</w:t>
+        <w:t xml:space="preserve">Nygard, M. 2018. Release </w:t>
+      </w:r>
+      <w:proofErr w:type="gramStart"/>
+      <w:r>
+        <w:rPr>
+          <w:lang w:eastAsia="ja-JP"/>
+        </w:rPr>
+        <w:t>It!:</w:t>
+      </w:r>
+      <w:proofErr w:type="gramEnd"/>
+      <w:r>
+        <w:rPr>
+          <w:lang w:eastAsia="ja-JP"/>
+        </w:rPr>
+        <w:t xml:space="preserve"> Design and Deploy Production-Ready Software 2nd Edition. Pragmatic Bookshelf.</w:t>
       </w:r>
     </w:p>
     <w:p>
@@ -3625,7 +3683,21 @@
         <w:rPr>
           <w:lang w:eastAsia="ja-JP"/>
         </w:rPr>
-        <w:t>Hussman, D. 2015. Product Discovery On A Single Page. http://productdiscoverycanvas.com/tag/david-hussman/</w:t>
+        <w:t xml:space="preserve">Hussman, D. 2015. Product Discovery </w:t>
+      </w:r>
+      <w:proofErr w:type="gramStart"/>
+      <w:r>
+        <w:rPr>
+          <w:lang w:eastAsia="ja-JP"/>
+        </w:rPr>
+        <w:t>On</w:t>
+      </w:r>
+      <w:proofErr w:type="gramEnd"/>
+      <w:r>
+        <w:rPr>
+          <w:lang w:eastAsia="ja-JP"/>
+        </w:rPr>
+        <w:t xml:space="preserve"> A Single Page. http://productdiscoverycanvas.com/tag/david-hussman/</w:t>
       </w:r>
       <w:r>
         <w:rPr>
@@ -3739,6 +3811,34 @@
       </w:pPr>
       <w:r>
         <w:rPr>
+          <w:lang w:eastAsia="ja-JP"/>
+        </w:rPr>
+        <w:t>[10] Slack. https://slack.com/.</w:t>
+      </w:r>
+    </w:p>
+    <w:p>
+      <w:pPr>
+        <w:pStyle w:val="References"/>
+        <w:rPr>
+          <w:lang w:eastAsia="ja-JP"/>
+        </w:rPr>
+      </w:pPr>
+      <w:r>
+        <w:rPr>
+          <w:lang w:eastAsia="ja-JP"/>
+        </w:rPr>
+        <w:t>[11] Spring Boot. https://spring.io/projects/spring-boot.</w:t>
+      </w:r>
+    </w:p>
+    <w:p>
+      <w:pPr>
+        <w:pStyle w:val="References"/>
+        <w:rPr>
+          <w:lang w:eastAsia="ja-JP"/>
+        </w:rPr>
+      </w:pPr>
+      <w:r>
+        <w:rPr>
           <w:rFonts w:hint="eastAsia"/>
           <w:lang w:eastAsia="ja-JP"/>
         </w:rPr>
@@ -3748,7 +3848,13 @@
         <w:rPr>
           <w:lang w:eastAsia="ja-JP"/>
         </w:rPr>
-        <w:t>10</w:t>
+        <w:t>1</w:t>
+      </w:r>
+      <w:r>
+        <w:rPr>
+          <w:lang w:eastAsia="ja-JP"/>
+        </w:rPr>
+        <w:t>2</w:t>
       </w:r>
       <w:r>
         <w:rPr>
@@ -3766,287 +3872,271 @@
     <w:p>
       <w:pPr>
         <w:pStyle w:val="References"/>
+      </w:pPr>
+    </w:p>
+    <w:p>
+      <w:pPr>
+        <w:pStyle w:val="References"/>
         <w:rPr>
           <w:rFonts w:hint="eastAsia"/>
-        </w:rPr>
-      </w:pPr>
-    </w:p>
-    <w:p>
-      <w:pPr>
-        <w:pStyle w:val="References"/>
-      </w:pPr>
-      <w:r>
-        <w:rPr>
-          <w:rFonts w:hint="eastAsia"/>
-        </w:rPr>
-        <w:t>[</w:t>
-      </w:r>
-      <w:r>
-        <w:t xml:space="preserve">14] Slack. </w:t>
-      </w:r>
-      <w:r>
-        <w:t>https://slack.com/</w:t>
-      </w:r>
-      <w:r>
-        <w:t>.</w:t>
-      </w:r>
-    </w:p>
-    <w:p>
-      <w:pPr>
-        <w:pStyle w:val="References"/>
-      </w:pPr>
-      <w:r>
-        <w:t>[1</w:t>
-      </w:r>
-      <w:r>
-        <w:t>5</w:t>
-      </w:r>
-      <w:r>
-        <w:t>] The Agile Warrior. https://agilewarrior.wordpress.com/2009/11/27/the-drucker-exercise/.</w:t>
-      </w:r>
-    </w:p>
-    <w:p>
-      <w:pPr>
-        <w:pStyle w:val="References"/>
-      </w:pPr>
-      <w:r>
-        <w:t>[1</w:t>
-      </w:r>
-      <w:r>
-        <w:t>6</w:t>
-      </w:r>
-      <w:r>
-        <w:t>] Jeff Patton &amp; Associates. https://www.jpattonassociates.com/user-story-mapping/.</w:t>
-      </w:r>
-    </w:p>
-    <w:p>
-      <w:pPr>
-        <w:pStyle w:val="References"/>
-        <w:rPr>
-          <w:lang w:eastAsia="ja-JP"/>
-        </w:rPr>
-      </w:pPr>
-      <w:r>
-        <w:rPr>
-          <w:lang w:eastAsia="ja-JP"/>
-        </w:rPr>
-        <w:t>[1</w:t>
-      </w:r>
-      <w:r>
-        <w:rPr>
-          <w:lang w:eastAsia="ja-JP"/>
-        </w:rPr>
-        <w:t>7</w:t>
-      </w:r>
-      <w:r>
-        <w:rPr>
-          <w:lang w:eastAsia="ja-JP"/>
-        </w:rPr>
-        <w:t>] Mountain Goat Software. https://www.mountaingoatsoftware.com/blog/four-questions-to-fix-low-attendance-at-your-sprint-reviews.</w:t>
-      </w:r>
-    </w:p>
-    <w:p>
-      <w:pPr>
-        <w:pStyle w:val="References"/>
-        <w:rPr>
-          <w:lang w:eastAsia="ja-JP"/>
-        </w:rPr>
-      </w:pPr>
-      <w:r>
-        <w:rPr>
-          <w:rFonts w:hint="eastAsia"/>
-          <w:lang w:eastAsia="ja-JP"/>
-        </w:rPr>
-        <w:t>[</w:t>
-      </w:r>
-      <w:r>
-        <w:rPr>
-          <w:lang w:eastAsia="ja-JP"/>
-        </w:rPr>
-        <w:t>1</w:t>
-      </w:r>
-      <w:r>
-        <w:rPr>
-          <w:lang w:eastAsia="ja-JP"/>
-        </w:rPr>
-        <w:t>8</w:t>
-      </w:r>
-      <w:r>
-        <w:rPr>
-          <w:lang w:eastAsia="ja-JP"/>
-        </w:rPr>
-        <w:t xml:space="preserve">] </w:t>
-      </w:r>
-      <w:r>
-        <w:rPr>
-          <w:lang w:eastAsia="ja-JP"/>
-        </w:rPr>
-        <w:t>Lucian, C. 2017. Growing the Mob. https://www.agilealliance.org/wp-content/uploads/2017/02/GrowingTheMob.pdf.</w:t>
-      </w:r>
-    </w:p>
-    <w:p>
-      <w:pPr>
-        <w:pStyle w:val="References"/>
-        <w:rPr>
-          <w:lang w:eastAsia="ja-JP"/>
-        </w:rPr>
-      </w:pPr>
-      <w:r>
-        <w:rPr>
-          <w:lang w:eastAsia="ja-JP"/>
-        </w:rPr>
-        <w:t>[1</w:t>
-      </w:r>
-      <w:r>
-        <w:rPr>
-          <w:lang w:eastAsia="ja-JP"/>
-        </w:rPr>
-        <w:t>9</w:t>
-      </w:r>
-      <w:r>
-        <w:rPr>
-          <w:lang w:eastAsia="ja-JP"/>
-        </w:rPr>
-        <w:t>] Zipkin. https://zipkin.io/.</w:t>
-      </w:r>
-    </w:p>
-    <w:p>
-      <w:pPr>
-        <w:pStyle w:val="References"/>
-        <w:rPr>
-          <w:lang w:eastAsia="ja-JP"/>
-        </w:rPr>
-      </w:pPr>
-      <w:r>
-        <w:rPr>
-          <w:lang w:eastAsia="ja-JP"/>
-        </w:rPr>
-        <w:t>[</w:t>
-      </w:r>
-      <w:r>
-        <w:rPr>
-          <w:lang w:eastAsia="ja-JP"/>
-        </w:rPr>
-        <w:t>20</w:t>
-      </w:r>
-      <w:r>
-        <w:rPr>
-          <w:lang w:eastAsia="ja-JP"/>
-        </w:rPr>
-        <w:t>] ThoughtWorks. https://www.thoughtworks.com/radar/techniques/four-key-metrics.</w:t>
-      </w:r>
-    </w:p>
-    <w:p>
-      <w:pPr>
-        <w:pStyle w:val="References"/>
-        <w:rPr>
-          <w:lang w:eastAsia="ja-JP"/>
-        </w:rPr>
-      </w:pPr>
-      <w:r>
-        <w:rPr>
-          <w:lang w:eastAsia="ja-JP"/>
-        </w:rPr>
-        <w:t>[</w:t>
-      </w:r>
-      <w:r>
-        <w:rPr>
-          <w:lang w:eastAsia="ja-JP"/>
-        </w:rPr>
-        <w:t>2</w:t>
-      </w:r>
-      <w:r>
-        <w:rPr>
-          <w:lang w:eastAsia="ja-JP"/>
-        </w:rPr>
-        <w:t>1</w:t>
-      </w:r>
-      <w:r>
-        <w:rPr>
-          <w:lang w:eastAsia="ja-JP"/>
-        </w:rPr>
-        <w:t>] Testcontainers. https://www.testcontainers.org/.</w:t>
-      </w:r>
-    </w:p>
-    <w:p>
-      <w:pPr>
-        <w:pStyle w:val="References"/>
-        <w:rPr>
-          <w:lang w:eastAsia="ja-JP"/>
-        </w:rPr>
-      </w:pPr>
-      <w:r>
-        <w:rPr>
-          <w:lang w:eastAsia="ja-JP"/>
-        </w:rPr>
-        <w:t>[2</w:t>
-      </w:r>
-      <w:r>
-        <w:rPr>
-          <w:lang w:eastAsia="ja-JP"/>
-        </w:rPr>
-        <w:t>2</w:t>
-      </w:r>
-      <w:r>
-        <w:rPr>
-          <w:lang w:eastAsia="ja-JP"/>
-        </w:rPr>
-        <w:t>] GV. https://www.gv.com/sprint/.</w:t>
-      </w:r>
-    </w:p>
-    <w:p>
-      <w:pPr>
-        <w:pStyle w:val="References"/>
-        <w:tabs>
-          <w:tab w:val="left" w:pos="7290"/>
-        </w:tabs>
-        <w:rPr>
-          <w:lang w:eastAsia="ja-JP"/>
-        </w:rPr>
-      </w:pPr>
-      <w:r>
-        <w:rPr>
-          <w:lang w:eastAsia="ja-JP"/>
-        </w:rPr>
-        <w:t>[2</w:t>
-      </w:r>
-      <w:r>
-        <w:rPr>
-          <w:lang w:eastAsia="ja-JP"/>
-        </w:rPr>
-        <w:t>3</w:t>
-      </w:r>
-      <w:r>
-        <w:rPr>
-          <w:lang w:eastAsia="ja-JP"/>
-        </w:rPr>
-        <w:t>] LINE. https://linecorp.com/en/company/mission.</w:t>
-      </w:r>
-      <w:r>
-        <w:rPr>
-          <w:lang w:eastAsia="ja-JP"/>
-        </w:rPr>
-        <w:tab/>
-      </w:r>
-    </w:p>
-    <w:p>
-      <w:pPr>
-        <w:pStyle w:val="References"/>
-        <w:rPr>
-          <w:lang w:eastAsia="ja-JP"/>
-        </w:rPr>
-      </w:pPr>
-    </w:p>
-    <w:p>
-      <w:pPr>
-        <w:pStyle w:val="References"/>
-        <w:rPr>
-          <w:rFonts w:hint="eastAsia"/>
-          <w:lang w:eastAsia="ja-JP"/>
         </w:rPr>
       </w:pPr>
       <w:bookmarkStart w:id="3" w:name="_GoBack"/>
       <w:bookmarkEnd w:id="3"/>
+    </w:p>
+    <w:p>
+      <w:pPr>
+        <w:pStyle w:val="References"/>
+      </w:pPr>
+      <w:r>
+        <w:t>[1</w:t>
+      </w:r>
+      <w:r>
+        <w:t>3</w:t>
+      </w:r>
+      <w:r>
+        <w:t>] The Agile Warrior. https://agilewarrior.wordpress.com/2009/11/27/the-drucker-exercise/.</w:t>
+      </w:r>
+    </w:p>
+    <w:p>
+      <w:pPr>
+        <w:pStyle w:val="References"/>
+      </w:pPr>
+      <w:r>
+        <w:t>[1</w:t>
+      </w:r>
+      <w:r>
+        <w:t>6</w:t>
+      </w:r>
+      <w:r>
+        <w:t>] Jeff Patton &amp; Associates. https://www.jpattonassociates.com/user-story-mapping/.</w:t>
+      </w:r>
+    </w:p>
+    <w:p>
+      <w:pPr>
+        <w:pStyle w:val="References"/>
+        <w:rPr>
+          <w:lang w:eastAsia="ja-JP"/>
+        </w:rPr>
+      </w:pPr>
+      <w:r>
+        <w:rPr>
+          <w:lang w:eastAsia="ja-JP"/>
+        </w:rPr>
+        <w:t>[1</w:t>
+      </w:r>
+      <w:r>
+        <w:rPr>
+          <w:lang w:eastAsia="ja-JP"/>
+        </w:rPr>
+        <w:t>7</w:t>
+      </w:r>
+      <w:r>
+        <w:rPr>
+          <w:lang w:eastAsia="ja-JP"/>
+        </w:rPr>
+        <w:t>] Mountain Goat Software. https://www.mountaingoatsoftware.com/blog/four-questions-to-fix-low-attendance-at-your-sprint-reviews.</w:t>
+      </w:r>
+    </w:p>
+    <w:p>
+      <w:pPr>
+        <w:pStyle w:val="References"/>
+        <w:rPr>
+          <w:lang w:eastAsia="ja-JP"/>
+        </w:rPr>
+      </w:pPr>
+      <w:r>
+        <w:rPr>
+          <w:rFonts w:hint="eastAsia"/>
+          <w:lang w:eastAsia="ja-JP"/>
+        </w:rPr>
+        <w:t>[</w:t>
+      </w:r>
+      <w:r>
+        <w:rPr>
+          <w:lang w:eastAsia="ja-JP"/>
+        </w:rPr>
+        <w:t>1</w:t>
+      </w:r>
+      <w:r>
+        <w:rPr>
+          <w:lang w:eastAsia="ja-JP"/>
+        </w:rPr>
+        <w:t>8</w:t>
+      </w:r>
+      <w:r>
+        <w:rPr>
+          <w:lang w:eastAsia="ja-JP"/>
+        </w:rPr>
+        <w:t xml:space="preserve">] </w:t>
+      </w:r>
+      <w:r>
+        <w:rPr>
+          <w:lang w:eastAsia="ja-JP"/>
+        </w:rPr>
+        <w:t>Lucian, C. 2017. Growing the Mob. https://www.agilealliance.org/wp-content/uploads/2017/02/GrowingTheMob.pdf.</w:t>
+      </w:r>
+    </w:p>
+    <w:p>
+      <w:pPr>
+        <w:pStyle w:val="References"/>
+        <w:rPr>
+          <w:lang w:eastAsia="ja-JP"/>
+        </w:rPr>
+      </w:pPr>
+      <w:r>
+        <w:rPr>
+          <w:lang w:eastAsia="ja-JP"/>
+        </w:rPr>
+        <w:t>[1</w:t>
+      </w:r>
+      <w:r>
+        <w:rPr>
+          <w:lang w:eastAsia="ja-JP"/>
+        </w:rPr>
+        <w:t>9</w:t>
+      </w:r>
+      <w:r>
+        <w:rPr>
+          <w:lang w:eastAsia="ja-JP"/>
+        </w:rPr>
+        <w:t>] Zipkin. https://zipkin.io/.</w:t>
+      </w:r>
+    </w:p>
+    <w:p>
+      <w:pPr>
+        <w:pStyle w:val="References"/>
+        <w:rPr>
+          <w:lang w:eastAsia="ja-JP"/>
+        </w:rPr>
+      </w:pPr>
+      <w:r>
+        <w:rPr>
+          <w:lang w:eastAsia="ja-JP"/>
+        </w:rPr>
+        <w:t>[</w:t>
+      </w:r>
+      <w:r>
+        <w:rPr>
+          <w:lang w:eastAsia="ja-JP"/>
+        </w:rPr>
+        <w:t>20</w:t>
+      </w:r>
+      <w:r>
+        <w:rPr>
+          <w:lang w:eastAsia="ja-JP"/>
+        </w:rPr>
+        <w:t>] ThoughtWorks. https://www.thoughtworks.com/radar/techniques/four-key-metrics.</w:t>
+      </w:r>
+    </w:p>
+    <w:p>
+      <w:pPr>
+        <w:pStyle w:val="References"/>
+        <w:rPr>
+          <w:lang w:eastAsia="ja-JP"/>
+        </w:rPr>
+      </w:pPr>
+      <w:r>
+        <w:rPr>
+          <w:lang w:eastAsia="ja-JP"/>
+        </w:rPr>
+        <w:t>[</w:t>
+      </w:r>
+      <w:r>
+        <w:rPr>
+          <w:lang w:eastAsia="ja-JP"/>
+        </w:rPr>
+        <w:t>2</w:t>
+      </w:r>
+      <w:r>
+        <w:rPr>
+          <w:lang w:eastAsia="ja-JP"/>
+        </w:rPr>
+        <w:t>1</w:t>
+      </w:r>
+      <w:r>
+        <w:rPr>
+          <w:lang w:eastAsia="ja-JP"/>
+        </w:rPr>
+        <w:t>] Testcontainers. https://www.testcontainers.org/.</w:t>
+      </w:r>
+    </w:p>
+    <w:p>
+      <w:pPr>
+        <w:pStyle w:val="References"/>
+        <w:rPr>
+          <w:lang w:eastAsia="ja-JP"/>
+        </w:rPr>
+      </w:pPr>
+      <w:r>
+        <w:rPr>
+          <w:lang w:eastAsia="ja-JP"/>
+        </w:rPr>
+        <w:t>[2</w:t>
+      </w:r>
+      <w:r>
+        <w:rPr>
+          <w:lang w:eastAsia="ja-JP"/>
+        </w:rPr>
+        <w:t>2</w:t>
+      </w:r>
+      <w:r>
+        <w:rPr>
+          <w:lang w:eastAsia="ja-JP"/>
+        </w:rPr>
+        <w:t>] GV. https://www.gv.com/sprint/.</w:t>
+      </w:r>
+    </w:p>
+    <w:p>
+      <w:pPr>
+        <w:pStyle w:val="References"/>
+        <w:tabs>
+          <w:tab w:val="left" w:pos="7290"/>
+        </w:tabs>
+        <w:rPr>
+          <w:lang w:eastAsia="ja-JP"/>
+        </w:rPr>
+      </w:pPr>
+      <w:r>
+        <w:rPr>
+          <w:lang w:eastAsia="ja-JP"/>
+        </w:rPr>
+        <w:t>[2</w:t>
+      </w:r>
+      <w:r>
+        <w:rPr>
+          <w:lang w:eastAsia="ja-JP"/>
+        </w:rPr>
+        <w:t>3</w:t>
+      </w:r>
+      <w:r>
+        <w:rPr>
+          <w:lang w:eastAsia="ja-JP"/>
+        </w:rPr>
+        <w:t>] LINE. https://linecorp.com/en/company/mission.</w:t>
+      </w:r>
+      <w:r>
+        <w:rPr>
+          <w:lang w:eastAsia="ja-JP"/>
+        </w:rPr>
+        <w:tab/>
+      </w:r>
+    </w:p>
+    <w:p>
+      <w:pPr>
+        <w:pStyle w:val="References"/>
+        <w:rPr>
+          <w:lang w:eastAsia="ja-JP"/>
+        </w:rPr>
+      </w:pPr>
+    </w:p>
+    <w:p>
+      <w:pPr>
+        <w:pStyle w:val="References"/>
+        <w:rPr>
+          <w:lang w:eastAsia="ja-JP"/>
+        </w:rPr>
+      </w:pPr>
     </w:p>
     <w:p>
       <w:pPr>
@@ -4159,7 +4249,6 @@
       <w:pPr>
         <w:pStyle w:val="ae"/>
         <w:rPr>
-          <w:rFonts w:hint="eastAsia"/>
           <w:lang w:eastAsia="ja-JP"/>
         </w:rPr>
       </w:pPr>
@@ -9348,7 +9437,7 @@
 </file>
 
 <file path=customXml/itemProps1.xml><?xml version="1.0" encoding="utf-8"?>
-<ds:datastoreItem xmlns:ds="http://schemas.openxmlformats.org/officeDocument/2006/customXml" ds:itemID="{C97B0C8E-480D-6947-97F6-6D76CDBA96CA}">
+<ds:datastoreItem xmlns:ds="http://schemas.openxmlformats.org/officeDocument/2006/customXml" ds:itemID="{07678DE9-1D2C-944A-886F-0F75C1FA9905}">
   <ds:schemaRefs>
     <ds:schemaRef ds:uri="http://schemas.openxmlformats.org/officeDocument/2006/bibliography"/>
   </ds:schemaRefs>

</xml_diff>

<commit_message>
Revised Challenges of Chapter 3
</commit_message>
<xml_diff>
--- a/Agile2020_paper.docx
+++ b/Agile2020_paper.docx
@@ -1746,7 +1746,6 @@
         <w:pStyle w:val="InitialBodyTextIndent"/>
         <w:ind w:firstLineChars="142" w:firstLine="284"/>
         <w:rPr>
-          <w:rFonts w:hint="eastAsia"/>
           <w:lang w:eastAsia="ja-JP"/>
         </w:rPr>
       </w:pPr>
@@ -1765,6 +1764,25 @@
           <w:lang w:eastAsia="ja-JP"/>
         </w:rPr>
       </w:pPr>
+      <w:r>
+        <w:rPr>
+          <w:lang w:eastAsia="ja-JP"/>
+        </w:rPr>
+        <w:t>After providing the system including manuals to the team, it worked well for the first 2 months. It made failure detection dramatically from 1 week to 1 hour. Additionally, some team members started implementing test scripts. However, they</w:t>
+      </w:r>
+      <w:r>
+        <w:rPr>
+          <w:rFonts w:hint="eastAsia"/>
+          <w:lang w:eastAsia="ja-JP"/>
+        </w:rPr>
+        <w:t xml:space="preserve"> </w:t>
+      </w:r>
+      <w:r>
+        <w:rPr>
+          <w:lang w:eastAsia="ja-JP"/>
+        </w:rPr>
+        <w:t>became ignoring notifications from the system soon without clear reasons.</w:t>
+      </w:r>
     </w:p>
     <w:p>
       <w:pPr>
@@ -1775,20 +1793,11 @@
           <w:lang w:eastAsia="ja-JP"/>
         </w:rPr>
       </w:pPr>
-    </w:p>
-    <w:p>
-      <w:pPr>
-        <w:pStyle w:val="InitialBodyTextIndent"/>
-        <w:ind w:firstLineChars="142" w:firstLine="284"/>
-        <w:rPr>
-          <w:lang w:eastAsia="ja-JP"/>
-        </w:rPr>
-      </w:pPr>
-      <w:r>
-        <w:rPr>
-          <w:lang w:eastAsia="ja-JP"/>
-        </w:rPr>
-        <w:t>Both obstacles had a commonality that we couldn't approach each team's real problems properly due to lack of knowledge of their contexts deeply. Just providing tools and guidelines as consultants won't work in both cases. We often got requests from lots of teams to provide standardized tools, guidelines, and reference implementations. However, we never saw that they worked fine and solved their core problems because they tend to be far from the team's real needs and contexts.</w:t>
+      <w:r>
+        <w:rPr>
+          <w:lang w:eastAsia="ja-JP"/>
+        </w:rPr>
+        <w:t>Soon we hypothesized that we couldn't approach the team's real problems properly due to lack of knowledge of their contexts deeply. Just providing tools and guidelines as consultants won't work in this case. We often got requests from lots of teams to provide standardized tools, guidelines, and reference implementations. However, we never saw that they worked fine and solved their core problems because they tend to be far from the team's real needs and contexts.</w:t>
       </w:r>
     </w:p>
     <w:p>
@@ -1813,16 +1822,17 @@
         <w:pStyle w:val="FigureCaption"/>
         <w:spacing w:after="0"/>
         <w:rPr>
-          <w:sz w:val="20"/>
-          <w:lang w:eastAsia="ja-JP"/>
-        </w:rPr>
-      </w:pPr>
-      <w:r>
-        <w:rPr>
-          <w:sz w:val="20"/>
-          <w:lang w:eastAsia="ja-JP"/>
-        </w:rPr>
-        <w:t>Our choice was to join each team and work together for understanding each team's contexts, finding proper solutions, and committing the teams and solutions more.</w:t>
+          <w:rFonts w:hint="eastAsia"/>
+          <w:sz w:val="20"/>
+          <w:lang w:eastAsia="ja-JP"/>
+        </w:rPr>
+      </w:pPr>
+      <w:r>
+        <w:rPr>
+          <w:sz w:val="20"/>
+          <w:lang w:eastAsia="ja-JP"/>
+        </w:rPr>
+        <w:t>Our choice was to join the team and work together for understanding the team's contexts, finding proper solutions, and committing the team and solutions more.</w:t>
       </w:r>
     </w:p>
     <w:p>
@@ -1884,7 +1894,23 @@
           <w:sz w:val="20"/>
           <w:lang w:eastAsia="ja-JP"/>
         </w:rPr>
-        <w:t>After a series of evaluations, we chose "Karate" [10], an open-sourced framework which focuses on API testing with BDD (Behavior-Driven Development) style and Gherkin format. The team members favored its readability, maintainability, and extensibility.</w:t>
+        <w:t>After a series of evaluations, we chose "Karate" [1</w:t>
+      </w:r>
+      <w:r>
+        <w:rPr>
+          <w:sz w:val="20"/>
+          <w:lang w:eastAsia="ja-JP"/>
+        </w:rPr>
+        <w:t>2</w:t>
+      </w:r>
+      <w:bookmarkStart w:id="2" w:name="_GoBack"/>
+      <w:bookmarkEnd w:id="2"/>
+      <w:r>
+        <w:rPr>
+          <w:sz w:val="20"/>
+          <w:lang w:eastAsia="ja-JP"/>
+        </w:rPr>
+        <w:t>], an open-sourced framework which focuses on API testing with BDD (Behavior-Driven Development) style and Gherkin format. The team members favored its readability, maintainability, and extensibility.</w:t>
       </w:r>
     </w:p>
     <w:p>
@@ -2168,21 +2194,7 @@
         <w:rPr>
           <w:lang w:eastAsia="ja-JP"/>
         </w:rPr>
-        <w:t xml:space="preserve">Additionally, we learned a lot of things to improve our approaches through working with them. The consulting-style approach is useful to keep the whole image of </w:t>
-      </w:r>
-      <w:proofErr w:type="gramStart"/>
-      <w:r>
-        <w:rPr>
-          <w:lang w:eastAsia="ja-JP"/>
-        </w:rPr>
-        <w:t>activities,</w:t>
-      </w:r>
-      <w:proofErr w:type="gramEnd"/>
-      <w:r>
-        <w:rPr>
-          <w:lang w:eastAsia="ja-JP"/>
-        </w:rPr>
-        <w:t xml:space="preserve"> however, we cannot approach essential problems. On the other hand, the working-together approach is effective to discover and solve essential problems quickly, but we may lose the whole image of activities because of too focusing on one product development team. Therefore, we should utilize both style</w:t>
+        <w:t>Additionally, we learned a lot of things to improve our approaches through working with them. The consulting-style approach is useful to keep the whole image of activities, however, we cannot approach essential problems. On the other hand, the working-together approach is effective to discover and solve essential problems quickly, but we may lose the whole image of activities because of too focusing on one product development team. Therefore, we should utilize both style</w:t>
       </w:r>
       <w:r>
         <w:rPr>
@@ -2239,7 +2251,7 @@
           <w:lang w:eastAsia="ja-JP"/>
         </w:rPr>
       </w:pPr>
-      <w:commentRangeStart w:id="2"/>
+      <w:commentRangeStart w:id="3"/>
       <w:r>
         <w:rPr>
           <w:rFonts w:eastAsiaTheme="minorEastAsia"/>
@@ -2248,7 +2260,7 @@
         </w:rPr>
         <w:t>PROCEED COMPANY-WIDE PROBLEM-SOLVING AS TRANSFORMATIONAL LEADERS</w:t>
       </w:r>
-      <w:commentRangeEnd w:id="2"/>
+      <w:commentRangeEnd w:id="3"/>
       <w:r>
         <w:rPr>
           <w:rStyle w:val="ad"/>
@@ -2257,7 +2269,7 @@
           <w:caps w:val="0"/>
           <w:lang w:eastAsia="en-US"/>
         </w:rPr>
-        <w:commentReference w:id="2"/>
+        <w:commentReference w:id="3"/>
       </w:r>
     </w:p>
     <w:p>
@@ -3637,21 +3649,7 @@
         <w:rPr>
           <w:lang w:eastAsia="ja-JP"/>
         </w:rPr>
-        <w:t xml:space="preserve">Nygard, M. 2018. Release </w:t>
-      </w:r>
-      <w:proofErr w:type="gramStart"/>
-      <w:r>
-        <w:rPr>
-          <w:lang w:eastAsia="ja-JP"/>
-        </w:rPr>
-        <w:t>It!:</w:t>
-      </w:r>
-      <w:proofErr w:type="gramEnd"/>
-      <w:r>
-        <w:rPr>
-          <w:lang w:eastAsia="ja-JP"/>
-        </w:rPr>
-        <w:t xml:space="preserve"> Design and Deploy Production-Ready Software 2nd Edition. Pragmatic Bookshelf.</w:t>
+        <w:t>Nygard, M. 2018. Release It!: Design and Deploy Production-Ready Software 2nd Edition. Pragmatic Bookshelf.</w:t>
       </w:r>
     </w:p>
     <w:p>
@@ -3683,21 +3681,7 @@
         <w:rPr>
           <w:lang w:eastAsia="ja-JP"/>
         </w:rPr>
-        <w:t xml:space="preserve">Hussman, D. 2015. Product Discovery </w:t>
-      </w:r>
-      <w:proofErr w:type="gramStart"/>
-      <w:r>
-        <w:rPr>
-          <w:lang w:eastAsia="ja-JP"/>
-        </w:rPr>
-        <w:t>On</w:t>
-      </w:r>
-      <w:proofErr w:type="gramEnd"/>
-      <w:r>
-        <w:rPr>
-          <w:lang w:eastAsia="ja-JP"/>
-        </w:rPr>
-        <w:t xml:space="preserve"> A Single Page. http://productdiscoverycanvas.com/tag/david-hussman/</w:t>
+        <w:t>Hussman, D. 2015. Product Discovery On A Single Page. http://productdiscoverycanvas.com/tag/david-hussman/</w:t>
       </w:r>
       <w:r>
         <w:rPr>
@@ -3877,12 +3861,7 @@
     <w:p>
       <w:pPr>
         <w:pStyle w:val="References"/>
-        <w:rPr>
-          <w:rFonts w:hint="eastAsia"/>
-        </w:rPr>
-      </w:pPr>
-      <w:bookmarkStart w:id="3" w:name="_GoBack"/>
-      <w:bookmarkEnd w:id="3"/>
+      </w:pPr>
     </w:p>
     <w:p>
       <w:pPr>
@@ -4508,7 +4487,7 @@
       </w:r>
     </w:p>
   </w:comment>
-  <w:comment w:id="2" w:author="Microsoft Office User" w:date="2019-12-20T12:02:00Z" w:initials="MOU">
+  <w:comment w:id="3" w:author="Microsoft Office User" w:date="2019-12-20T12:02:00Z" w:initials="MOU">
     <w:p>
       <w:pPr>
         <w:pStyle w:val="ae"/>
@@ -9437,7 +9416,7 @@
 </file>
 
 <file path=customXml/itemProps1.xml><?xml version="1.0" encoding="utf-8"?>
-<ds:datastoreItem xmlns:ds="http://schemas.openxmlformats.org/officeDocument/2006/customXml" ds:itemID="{07678DE9-1D2C-944A-886F-0F75C1FA9905}">
+<ds:datastoreItem xmlns:ds="http://schemas.openxmlformats.org/officeDocument/2006/customXml" ds:itemID="{CDF79EE1-A376-1442-8AC1-293C99784B26}">
   <ds:schemaRefs>
     <ds:schemaRef ds:uri="http://schemas.openxmlformats.org/officeDocument/2006/bibliography"/>
   </ds:schemaRefs>

</xml_diff>

<commit_message>
Revising challenges of chapter 4
</commit_message>
<xml_diff>
--- a/Agile2020_paper.docx
+++ b/Agile2020_paper.docx
@@ -2325,7 +2325,7 @@
           <w:lang w:eastAsia="ja-JP"/>
         </w:rPr>
       </w:pPr>
-      <w:commentRangeStart w:id="3"/>
+      <w:commentRangeStart w:id="2"/>
       <w:r>
         <w:rPr>
           <w:rFonts w:eastAsiaTheme="minorEastAsia"/>
@@ -2334,7 +2334,7 @@
         </w:rPr>
         <w:t>TRANSFORM THE ORGANIZATION WITH BUILT-IN EXPERIMENTS AND LEARNINGS</w:t>
       </w:r>
-      <w:commentRangeEnd w:id="3"/>
+      <w:commentRangeEnd w:id="2"/>
       <w:r>
         <w:rPr>
           <w:rStyle w:val="ad"/>
@@ -2343,7 +2343,7 @@
           <w:caps w:val="0"/>
           <w:lang w:eastAsia="en-US"/>
         </w:rPr>
-        <w:commentReference w:id="3"/>
+        <w:commentReference w:id="2"/>
       </w:r>
     </w:p>
     <w:p>
@@ -2359,14 +2359,15 @@
         <w:pStyle w:val="InitialBodyTextIndent"/>
         <w:ind w:firstLine="0"/>
         <w:rPr>
-          <w:lang w:eastAsia="ja-JP"/>
-        </w:rPr>
-      </w:pPr>
-      <w:r>
-        <w:rPr>
-          <w:lang w:eastAsia="ja-JP"/>
-        </w:rPr>
-        <w:t>We had been solving a lot of technical and process issues of each product by working together with each product development team's members. These activities and achievements have been recognized as huge successes by executives. However, these successes had led us SET team to the next level of challenges.</w:t>
+          <w:rFonts w:hint="eastAsia"/>
+          <w:lang w:eastAsia="ja-JP"/>
+        </w:rPr>
+      </w:pPr>
+      <w:r>
+        <w:rPr>
+          <w:lang w:eastAsia="ja-JP"/>
+        </w:rPr>
+        <w:t>We SET team have been working with three product development teams together like Channel Gateway. We have been finding and solving lots of technical and process issues step by step collaboratively. We believed we were doing well at that time. However, one day, bottlenecks moved and we faced with new urgent challenges.</w:t>
       </w:r>
     </w:p>
     <w:p>
@@ -2377,12 +2378,26 @@
           <w:lang w:eastAsia="ja-JP"/>
         </w:rPr>
       </w:pPr>
-      <w:r>
-        <w:rPr>
-          <w:lang w:eastAsia="ja-JP"/>
-        </w:rPr>
-        <w:t>The first challenge was the company-wide strategic and management problems. A lot of product development teams could not show their own missions, goals, plans, and milestones to decision makers like senior managers and executives beforehand. Additionally, these teams couldn't share their current status and problems in a timely manner. Decision makers had been frustrating that they couldn't make decisions properly and precisely. On the other hand, we SET team had been showing that information timely from the beginning of all activities. Therefore, decision makers requested us SET team to teach product development teams to express that information properly.</w:t>
-      </w:r>
+    </w:p>
+    <w:p>
+      <w:pPr>
+        <w:pStyle w:val="InitialBodyTextIndent"/>
+        <w:ind w:firstLineChars="142" w:firstLine="284"/>
+        <w:rPr>
+          <w:lang w:eastAsia="ja-JP"/>
+        </w:rPr>
+      </w:pPr>
+    </w:p>
+    <w:p>
+      <w:pPr>
+        <w:pStyle w:val="InitialBodyTextIndent"/>
+        <w:ind w:firstLineChars="142" w:firstLine="284"/>
+        <w:rPr>
+          <w:lang w:eastAsia="ja-JP"/>
+        </w:rPr>
+      </w:pPr>
+      <w:bookmarkStart w:id="3" w:name="_GoBack"/>
+      <w:bookmarkEnd w:id="3"/>
     </w:p>
     <w:p>
       <w:pPr>
@@ -2661,7 +2676,6 @@
           <w:sz w:val="20"/>
           <w:lang w:eastAsia="ja-JP"/>
         </w:rPr>
-        <w:lastRenderedPageBreak/>
         <w:t xml:space="preserve">The first impact was the growth of our team, not only of newcomers. We often shared each work among team members. We frequently solved each member's problem together. As a result, all team members could substitute other's works. We can say we have been doing </w:t>
       </w:r>
       <w:r>
@@ -2750,6 +2764,7 @@
           <w:sz w:val="20"/>
           <w:lang w:eastAsia="ja-JP"/>
         </w:rPr>
+        <w:lastRenderedPageBreak/>
         <w:t xml:space="preserve">The second impact was the psychological one. We were accustomed to show work-in-progress tasks and get feedbacks. It made us easier to ask questions and discuss solutions. We could propose, accept, and try new ideas without fear. Additionally, we often drilled trouble shootings and recovering services as Learning Session to acquire skills of </w:t>
       </w:r>
       <w:r>
@@ -3069,14 +3084,7 @@
         <w:rPr>
           <w:lang w:eastAsia="ja-JP"/>
         </w:rPr>
-        <w:t xml:space="preserve">Second, working closely with product development teams was very effective for improving processes and achieving missions. Just providing guidelines and references to product development teams didn't work. Showing working examples enriched communication. Technical excellence was a necessary piece to provide </w:t>
-      </w:r>
-      <w:r>
-        <w:rPr>
-          <w:lang w:eastAsia="ja-JP"/>
-        </w:rPr>
-        <w:lastRenderedPageBreak/>
-        <w:t>examples and solutions properly. We utilized technology as a communication driver, however, only technology was not enough. We should leverage communication with both technical excellence and Agile methodologies.</w:t>
+        <w:t>Second, working closely with product development teams was very effective for improving processes and achieving missions. Just providing guidelines and references to product development teams didn't work. Showing working examples enriched communication. Technical excellence was a necessary piece to provide examples and solutions properly. We utilized technology as a communication driver, however, only technology was not enough. We should leverage communication with both technical excellence and Agile methodologies.</w:t>
       </w:r>
     </w:p>
     <w:p>
@@ -3091,6 +3099,7 @@
         <w:rPr>
           <w:lang w:eastAsia="ja-JP"/>
         </w:rPr>
+        <w:lastRenderedPageBreak/>
         <w:t>Third, it was necessary to change our responsibilities continuously. We have been changing and expanding our responsibilities from Test Automation, engineering management improvement, innovations, to Transformational Leaders. These actions are for contributing to our business based on continuous experiments.</w:t>
       </w:r>
     </w:p>
@@ -3428,15 +3437,7 @@
           <w:sz w:val="20"/>
           <w:lang w:eastAsia="ja-JP"/>
         </w:rPr>
-        <w:t xml:space="preserve">n is becoming common for some </w:t>
-      </w:r>
-      <w:r>
-        <w:rPr>
-          <w:sz w:val="20"/>
-          <w:lang w:eastAsia="ja-JP"/>
-        </w:rPr>
-        <w:lastRenderedPageBreak/>
-        <w:t>services/products. Focusing on profitability and MTTR rather than the number of bug detection before releases works now in organizational performance and culture perspective.</w:t>
+        <w:t>n is becoming common for some services/products. Focusing on profitability and MTTR rather than the number of bug detection before releases works now in organizational performance and culture perspective.</w:t>
       </w:r>
     </w:p>
     <w:p>
@@ -3454,6 +3455,7 @@
           <w:sz w:val="20"/>
           <w:lang w:eastAsia="ja-JP"/>
         </w:rPr>
+        <w:lastRenderedPageBreak/>
         <w:t>SET is derived from Google. This role is responsible for enhancing productivity of engineers by utilizing test automation, automation infrastructure, and process improvements in Google. SET in LINE Corporation tried to start from this definition. However, we have been changing responsibilities continuously for pursuing contribution to our company's business performance. We have been expanding our responsibility from Test Automation to company-wide process improvements with continuous impacts to stakeholders.</w:t>
       </w:r>
     </w:p>
@@ -4396,35 +4398,25 @@
       <w:pPr>
         <w:pStyle w:val="ae"/>
         <w:rPr>
+          <w:lang w:eastAsia="ja-JP"/>
+        </w:rPr>
+      </w:pPr>
+      <w:r>
+        <w:rPr>
+          <w:rStyle w:val="ad"/>
+        </w:rPr>
+        <w:annotationRef/>
+      </w:r>
+      <w:r>
+        <w:rPr>
           <w:rFonts w:hint="eastAsia"/>
           <w:lang w:eastAsia="ja-JP"/>
         </w:rPr>
-      </w:pPr>
-      <w:r>
-        <w:rPr>
-          <w:rStyle w:val="ad"/>
-        </w:rPr>
-        <w:annotationRef/>
-      </w:r>
-      <w:r>
-        <w:rPr>
-          <w:rFonts w:hint="eastAsia"/>
-          <w:lang w:eastAsia="ja-JP"/>
-        </w:rPr>
-        <w:t>もっと具体的に踏み込んでかけると良さげ（</w:t>
-      </w:r>
-      <w:r>
-        <w:rPr>
-          <w:rFonts w:hint="eastAsia"/>
-          <w:lang w:eastAsia="ja-JP"/>
-        </w:rPr>
-        <w:t>スペース次第）</w:t>
-      </w:r>
-      <w:bookmarkStart w:id="2" w:name="_GoBack"/>
-      <w:bookmarkEnd w:id="2"/>
+        <w:t>もっと具体的に踏み込んでかけると良さげ（スペース次第）</w:t>
+      </w:r>
     </w:p>
   </w:comment>
-  <w:comment w:id="3" w:author="Microsoft Office User" w:date="2019-12-20T12:02:00Z" w:initials="MOU">
+  <w:comment w:id="2" w:author="Microsoft Office User" w:date="2019-12-20T12:02:00Z" w:initials="MOU">
     <w:p>
       <w:pPr>
         <w:pStyle w:val="ae"/>
@@ -9416,7 +9408,7 @@
 </file>
 
 <file path=customXml/itemProps1.xml><?xml version="1.0" encoding="utf-8"?>
-<ds:datastoreItem xmlns:ds="http://schemas.openxmlformats.org/officeDocument/2006/customXml" ds:itemID="{AB7445C3-522B-164D-9E57-69A21C43F4EF}">
+<ds:datastoreItem xmlns:ds="http://schemas.openxmlformats.org/officeDocument/2006/customXml" ds:itemID="{830D4F34-6BD4-6842-9DC5-3D7770DAFFBC}">
   <ds:schemaRefs>
     <ds:schemaRef ds:uri="http://schemas.openxmlformats.org/officeDocument/2006/bibliography"/>
   </ds:schemaRefs>

</xml_diff>